<commit_message>
Literature reveiw and research questions
</commit_message>
<xml_diff>
--- a/Docs/Townes_Research_2019A01_Manuscript_v00.docx
+++ b/Docs/Townes_Research_2019A01_Manuscript_v00.docx
@@ -314,7 +314,17 @@
           <w:sz w:val="24"/>
           <w:szCs w:val="24"/>
         </w:rPr>
-        <w:t>Improving the transfer of technologies derived from federally-funded research and development (R&amp;D), so called technology transfer, is arguably one of the highest public policy priorities of the United States of America (U.S. or USA).  It was listed as a top priority in the President’s Management Agendas (PMAs) of both the George W. Bush and Donald J. Trump Administrations</w:t>
+        <w:t xml:space="preserve">Improving the transfer of technologies derived from federally-funded research and development (R&amp;D), so called technology transfer, is arguably one of the highest public policy priorities of the United States of America (U.S. or USA).  It was listed as a top priority in the </w:t>
+      </w:r>
+      <w:bookmarkStart w:id="0" w:name="_GoBack"/>
+      <w:bookmarkEnd w:id="0"/>
+      <w:r>
+        <w:rPr>
+          <w:rFonts w:ascii="Times New Roman" w:hAnsi="Times New Roman" w:cs="Times New Roman"/>
+          <w:sz w:val="24"/>
+          <w:szCs w:val="24"/>
+        </w:rPr>
+        <w:t>President’s Management Agendas (PMAs) of both the George W. Bush and Donald J. Trump Administrations</w:t>
       </w:r>
       <w:r>
         <w:rPr>
@@ -1420,8 +1430,6 @@
           <w:szCs w:val="24"/>
         </w:rPr>
       </w:pPr>
-      <w:bookmarkStart w:id="0" w:name="_GoBack"/>
-      <w:bookmarkEnd w:id="0"/>
       <w:r>
         <w:rPr>
           <w:rFonts w:ascii="Times New Roman" w:hAnsi="Times New Roman" w:cs="Times New Roman"/>
@@ -1767,7 +1775,16 @@
           <w:sz w:val="24"/>
           <w:szCs w:val="24"/>
         </w:rPr>
-        <w:t xml:space="preserve"> and Theoretical Perspective</w:t>
+        <w:t xml:space="preserve"> and </w:t>
+      </w:r>
+      <w:r>
+        <w:rPr>
+          <w:rFonts w:ascii="Times New Roman" w:hAnsi="Times New Roman" w:cs="Times New Roman"/>
+          <w:b/>
+          <w:sz w:val="24"/>
+          <w:szCs w:val="24"/>
+        </w:rPr>
+        <w:t>Expected Results</w:t>
       </w:r>
     </w:p>
     <w:p>
@@ -1806,7 +1823,24 @@
           <w:sz w:val="24"/>
           <w:szCs w:val="24"/>
         </w:rPr>
-        <w:t xml:space="preserve">There are several potential benefits to developing predictive models to better describe technology transfer processes and understand the factors associated with positive technology transfer outcomes.  Such knowledge would be useful for managing technological innovation and efficiently identifying high potential technologies for further development (Choi, Jang, Jun &amp; Park, 2015).  </w:t>
+        <w:t xml:space="preserve">Assuming the generation of a technology is not the only benefit derived from research and development, it’s reasonable to conclude that the objective of public policy regarding federally-funded R&amp;D should be to maximize all types of benefits derived from R&amp;D efforts.  In this context, the transfer of technologies derived from federally-funded R&amp;D to the private sector (i.e., technology transfer) is only one type of benefit.  As the literature reveals, there can be other </w:t>
+      </w:r>
+      <w:r>
+        <w:rPr>
+          <w:rFonts w:ascii="Times New Roman" w:hAnsi="Times New Roman" w:cs="Times New Roman"/>
+          <w:sz w:val="24"/>
+          <w:szCs w:val="24"/>
+        </w:rPr>
+        <w:lastRenderedPageBreak/>
+        <w:t>types of benefits such as the transfer of knowledge derived from federally-funded R&amp;D.</w:t>
+      </w:r>
+      <w:r>
+        <w:rPr>
+          <w:rFonts w:ascii="Times New Roman" w:hAnsi="Times New Roman" w:cs="Times New Roman"/>
+          <w:sz w:val="24"/>
+          <w:szCs w:val="24"/>
+        </w:rPr>
+        <w:t xml:space="preserve">  This is context in which this study is conducted.</w:t>
       </w:r>
     </w:p>
     <w:p>
@@ -1825,8 +1859,23 @@
           <w:sz w:val="24"/>
           <w:szCs w:val="24"/>
         </w:rPr>
-        <w:lastRenderedPageBreak/>
-        <w:t xml:space="preserve">However, there are important questions </w:t>
+        <w:t xml:space="preserve">The purpose of this study is to investigate </w:t>
+      </w:r>
+      <w:r>
+        <w:rPr>
+          <w:rFonts w:ascii="Times New Roman" w:hAnsi="Times New Roman" w:cs="Times New Roman"/>
+          <w:sz w:val="24"/>
+          <w:szCs w:val="24"/>
+        </w:rPr>
+        <w:t xml:space="preserve">important </w:t>
+      </w:r>
+      <w:r>
+        <w:rPr>
+          <w:rFonts w:ascii="Times New Roman" w:hAnsi="Times New Roman" w:cs="Times New Roman"/>
+          <w:sz w:val="24"/>
+          <w:szCs w:val="24"/>
+        </w:rPr>
+        <w:t xml:space="preserve">issues </w:t>
       </w:r>
       <w:r>
         <w:rPr>
@@ -1842,133 +1891,135 @@
           <w:sz w:val="24"/>
           <w:szCs w:val="24"/>
         </w:rPr>
-        <w:t xml:space="preserve"> technology transfer that remain unanswered or underexplored including (1) how technology transfer success should be defined, (2) how technology transfer outcomes should be measured, and (3) what are the drivers of desired technology transfer outcomes.</w:t>
-      </w:r>
-    </w:p>
-    <w:p>
-      <w:pPr>
-        <w:spacing w:after="0" w:line="480" w:lineRule="auto"/>
-        <w:ind w:firstLine="720"/>
-        <w:rPr>
-          <w:rFonts w:ascii="Times New Roman" w:hAnsi="Times New Roman" w:cs="Times New Roman"/>
-          <w:sz w:val="24"/>
-          <w:szCs w:val="24"/>
-        </w:rPr>
-      </w:pPr>
-      <w:r>
-        <w:rPr>
-          <w:rFonts w:ascii="Times New Roman" w:hAnsi="Times New Roman" w:cs="Times New Roman"/>
-          <w:sz w:val="24"/>
-          <w:szCs w:val="24"/>
-        </w:rPr>
-        <w:t>Most previous studies of the subject define technology transfer in terms of transactional outputs and outcomes such as the executing license agreements, securing sponsored research, or forming new business ventures.  This study, I seek to explore whether a non-transactional indication of knowledge transfer can be a useful measurement of technology transfer outputs and outcomes.  As with the previous analyses, I used patents issued by the United States Patent and Trademark Office (USPTO) as a proxy for units of technology and the number of citations a given U.S. patent receives from other U.S. patents as a measure of technology transfer.</w:t>
-      </w:r>
-    </w:p>
-    <w:p>
-      <w:pPr>
-        <w:spacing w:after="0" w:line="480" w:lineRule="auto"/>
-        <w:ind w:firstLine="720"/>
-        <w:rPr>
-          <w:rFonts w:ascii="Times New Roman" w:hAnsi="Times New Roman" w:cs="Times New Roman"/>
-          <w:sz w:val="24"/>
-          <w:szCs w:val="24"/>
-        </w:rPr>
-      </w:pPr>
-      <w:r>
-        <w:rPr>
-          <w:rFonts w:ascii="Times New Roman" w:hAnsi="Times New Roman" w:cs="Times New Roman"/>
-          <w:sz w:val="24"/>
-          <w:szCs w:val="24"/>
-        </w:rPr>
-        <w:t xml:space="preserve">While most other research conducted in this area conceptualize technology transfer as the transactional </w:t>
-      </w:r>
-      <w:r>
-        <w:rPr>
-          <w:rFonts w:ascii="Times New Roman" w:hAnsi="Times New Roman" w:cs="Times New Roman"/>
-          <w:sz w:val="24"/>
-          <w:szCs w:val="24"/>
-        </w:rPr>
-        <w:t xml:space="preserve">exchange </w:t>
-      </w:r>
-      <w:r>
-        <w:rPr>
-          <w:rFonts w:ascii="Times New Roman" w:hAnsi="Times New Roman" w:cs="Times New Roman"/>
-          <w:sz w:val="24"/>
-          <w:szCs w:val="24"/>
-        </w:rPr>
-        <w:t>of legally recognized intellectual property through a formal license, I consider an alternative conceptualization of technology transfer as</w:t>
-      </w:r>
-      <w:r>
-        <w:rPr>
-          <w:rFonts w:ascii="Times New Roman" w:hAnsi="Times New Roman" w:cs="Times New Roman"/>
-          <w:sz w:val="24"/>
-          <w:szCs w:val="24"/>
-        </w:rPr>
-        <w:t xml:space="preserve"> a non-transactional </w:t>
-      </w:r>
-      <w:r>
-        <w:rPr>
-          <w:rFonts w:ascii="Times New Roman" w:hAnsi="Times New Roman" w:cs="Times New Roman"/>
-          <w:sz w:val="24"/>
-          <w:szCs w:val="24"/>
-        </w:rPr>
-        <w:t>exchange of knowledge</w:t>
-      </w:r>
-      <w:r>
-        <w:rPr>
-          <w:rFonts w:ascii="Times New Roman" w:hAnsi="Times New Roman" w:cs="Times New Roman"/>
-          <w:sz w:val="24"/>
-          <w:szCs w:val="24"/>
-        </w:rPr>
-        <w:t xml:space="preserve">.  To explore this conceptualization, I use patents as a proxy for technology and </w:t>
-      </w:r>
-      <w:r>
-        <w:rPr>
-          <w:rFonts w:ascii="Times New Roman" w:hAnsi="Times New Roman" w:cs="Times New Roman"/>
-          <w:sz w:val="24"/>
-          <w:szCs w:val="24"/>
-        </w:rPr>
-        <w:t>citation</w:t>
-      </w:r>
-      <w:r>
-        <w:rPr>
-          <w:rFonts w:ascii="Times New Roman" w:hAnsi="Times New Roman" w:cs="Times New Roman"/>
-          <w:sz w:val="24"/>
-          <w:szCs w:val="24"/>
-        </w:rPr>
-        <w:t xml:space="preserve">s of one patent by </w:t>
-      </w:r>
-      <w:r>
-        <w:rPr>
-          <w:rFonts w:ascii="Times New Roman" w:hAnsi="Times New Roman" w:cs="Times New Roman"/>
-          <w:sz w:val="24"/>
-          <w:szCs w:val="24"/>
-        </w:rPr>
-        <w:t>other patent</w:t>
-      </w:r>
-      <w:r>
-        <w:rPr>
-          <w:rFonts w:ascii="Times New Roman" w:hAnsi="Times New Roman" w:cs="Times New Roman"/>
-          <w:sz w:val="24"/>
-          <w:szCs w:val="24"/>
-        </w:rPr>
-        <w:t>s as an indication of technology transfer</w:t>
-      </w:r>
-      <w:r>
-        <w:rPr>
-          <w:rFonts w:ascii="Times New Roman" w:hAnsi="Times New Roman" w:cs="Times New Roman"/>
-          <w:sz w:val="24"/>
-          <w:szCs w:val="24"/>
-        </w:rPr>
-        <w:t>.</w:t>
-      </w:r>
-      <w:r>
-        <w:rPr>
-          <w:rFonts w:ascii="Times New Roman" w:hAnsi="Times New Roman" w:cs="Times New Roman"/>
-          <w:sz w:val="24"/>
-          <w:szCs w:val="24"/>
-        </w:rPr>
-        <w:t xml:space="preserve">  Specifically, I investigate the following questions:</w:t>
+        <w:t xml:space="preserve"> </w:t>
+      </w:r>
+      <w:r>
+        <w:rPr>
+          <w:rFonts w:ascii="Times New Roman" w:hAnsi="Times New Roman" w:cs="Times New Roman"/>
+          <w:sz w:val="24"/>
+          <w:szCs w:val="24"/>
+        </w:rPr>
+        <w:t xml:space="preserve">federally-funded R&amp;D and </w:t>
+      </w:r>
+      <w:r>
+        <w:rPr>
+          <w:rFonts w:ascii="Times New Roman" w:hAnsi="Times New Roman" w:cs="Times New Roman"/>
+          <w:sz w:val="24"/>
+          <w:szCs w:val="24"/>
+        </w:rPr>
+        <w:t xml:space="preserve">technology transfer that remain unanswered or underexplored including how success </w:t>
+      </w:r>
+      <w:r>
+        <w:rPr>
+          <w:rFonts w:ascii="Times New Roman" w:hAnsi="Times New Roman" w:cs="Times New Roman"/>
+          <w:sz w:val="24"/>
+          <w:szCs w:val="24"/>
+        </w:rPr>
+        <w:t>should</w:t>
+      </w:r>
+      <w:r>
+        <w:rPr>
+          <w:rFonts w:ascii="Times New Roman" w:hAnsi="Times New Roman" w:cs="Times New Roman"/>
+          <w:sz w:val="24"/>
+          <w:szCs w:val="24"/>
+        </w:rPr>
+        <w:t xml:space="preserve"> </w:t>
+      </w:r>
+      <w:r>
+        <w:rPr>
+          <w:rFonts w:ascii="Times New Roman" w:hAnsi="Times New Roman" w:cs="Times New Roman"/>
+          <w:sz w:val="24"/>
+          <w:szCs w:val="24"/>
+        </w:rPr>
+        <w:t xml:space="preserve">be defined, how outcomes </w:t>
+      </w:r>
+      <w:r>
+        <w:rPr>
+          <w:rFonts w:ascii="Times New Roman" w:hAnsi="Times New Roman" w:cs="Times New Roman"/>
+          <w:sz w:val="24"/>
+          <w:szCs w:val="24"/>
+        </w:rPr>
+        <w:t xml:space="preserve">should </w:t>
+      </w:r>
+      <w:r>
+        <w:rPr>
+          <w:rFonts w:ascii="Times New Roman" w:hAnsi="Times New Roman" w:cs="Times New Roman"/>
+          <w:sz w:val="24"/>
+          <w:szCs w:val="24"/>
+        </w:rPr>
+        <w:t xml:space="preserve">be measured, and </w:t>
+      </w:r>
+      <w:r>
+        <w:rPr>
+          <w:rFonts w:ascii="Times New Roman" w:hAnsi="Times New Roman" w:cs="Times New Roman"/>
+          <w:sz w:val="24"/>
+          <w:szCs w:val="24"/>
+        </w:rPr>
+        <w:t>what</w:t>
+      </w:r>
+      <w:r>
+        <w:rPr>
+          <w:rFonts w:ascii="Times New Roman" w:hAnsi="Times New Roman" w:cs="Times New Roman"/>
+          <w:sz w:val="24"/>
+          <w:szCs w:val="24"/>
+        </w:rPr>
+        <w:t xml:space="preserve"> drive</w:t>
+      </w:r>
+      <w:r>
+        <w:rPr>
+          <w:rFonts w:ascii="Times New Roman" w:hAnsi="Times New Roman" w:cs="Times New Roman"/>
+          <w:sz w:val="24"/>
+          <w:szCs w:val="24"/>
+        </w:rPr>
+        <w:t>s</w:t>
+      </w:r>
+      <w:r>
+        <w:rPr>
+          <w:rFonts w:ascii="Times New Roman" w:hAnsi="Times New Roman" w:cs="Times New Roman"/>
+          <w:sz w:val="24"/>
+          <w:szCs w:val="24"/>
+        </w:rPr>
+        <w:t xml:space="preserve"> </w:t>
+      </w:r>
+      <w:r>
+        <w:rPr>
+          <w:rFonts w:ascii="Times New Roman" w:hAnsi="Times New Roman" w:cs="Times New Roman"/>
+          <w:sz w:val="24"/>
+          <w:szCs w:val="24"/>
+        </w:rPr>
+        <w:t>desirable outcomes.</w:t>
+      </w:r>
+      <w:r>
+        <w:rPr>
+          <w:rFonts w:ascii="Times New Roman" w:hAnsi="Times New Roman" w:cs="Times New Roman"/>
+          <w:sz w:val="24"/>
+          <w:szCs w:val="24"/>
+        </w:rPr>
+        <w:t xml:space="preserve">  Specifically, this study</w:t>
+      </w:r>
+      <w:r>
+        <w:rPr>
+          <w:rFonts w:ascii="Times New Roman" w:hAnsi="Times New Roman" w:cs="Times New Roman"/>
+          <w:sz w:val="24"/>
+          <w:szCs w:val="24"/>
+        </w:rPr>
+        <w:t xml:space="preserve"> investigate</w:t>
+      </w:r>
+      <w:r>
+        <w:rPr>
+          <w:rFonts w:ascii="Times New Roman" w:hAnsi="Times New Roman" w:cs="Times New Roman"/>
+          <w:sz w:val="24"/>
+          <w:szCs w:val="24"/>
+        </w:rPr>
+        <w:t>s</w:t>
+      </w:r>
+      <w:r>
+        <w:rPr>
+          <w:rFonts w:ascii="Times New Roman" w:hAnsi="Times New Roman" w:cs="Times New Roman"/>
+          <w:sz w:val="24"/>
+          <w:szCs w:val="24"/>
+        </w:rPr>
+        <w:t xml:space="preserve"> the following questions:</w:t>
       </w:r>
     </w:p>
     <w:p>
@@ -1991,55 +2042,7 @@
           <w:sz w:val="24"/>
           <w:szCs w:val="24"/>
         </w:rPr>
-        <w:t xml:space="preserve">Can patents that receive more than the median number of citations be effectively </w:t>
-      </w:r>
-      <w:r>
-        <w:rPr>
-          <w:rFonts w:ascii="Times New Roman" w:hAnsi="Times New Roman" w:cs="Times New Roman"/>
-          <w:sz w:val="24"/>
-          <w:szCs w:val="24"/>
-        </w:rPr>
-        <w:t>discriminated</w:t>
-      </w:r>
-      <w:r>
-        <w:rPr>
-          <w:rFonts w:ascii="Times New Roman" w:hAnsi="Times New Roman" w:cs="Times New Roman"/>
-          <w:sz w:val="24"/>
-          <w:szCs w:val="24"/>
-        </w:rPr>
-        <w:t xml:space="preserve"> from patents that</w:t>
-      </w:r>
-      <w:r>
-        <w:rPr>
-          <w:rFonts w:ascii="Times New Roman" w:hAnsi="Times New Roman" w:cs="Times New Roman"/>
-          <w:sz w:val="24"/>
-          <w:szCs w:val="24"/>
-        </w:rPr>
-        <w:t xml:space="preserve"> receive</w:t>
-      </w:r>
-      <w:r>
-        <w:rPr>
-          <w:rFonts w:ascii="Times New Roman" w:hAnsi="Times New Roman" w:cs="Times New Roman"/>
-          <w:sz w:val="24"/>
-          <w:szCs w:val="24"/>
-        </w:rPr>
-        <w:t xml:space="preserve"> the median number of citations or less</w:t>
-      </w:r>
-      <w:r>
-        <w:rPr>
-          <w:rFonts w:ascii="Times New Roman" w:hAnsi="Times New Roman" w:cs="Times New Roman"/>
-          <w:sz w:val="24"/>
-          <w:szCs w:val="24"/>
-        </w:rPr>
-        <w:t xml:space="preserve"> based on specific patent data variables</w:t>
-      </w:r>
-      <w:r>
-        <w:rPr>
-          <w:rFonts w:ascii="Times New Roman" w:hAnsi="Times New Roman" w:cs="Times New Roman"/>
-          <w:sz w:val="24"/>
-          <w:szCs w:val="24"/>
-        </w:rPr>
-        <w:t>?</w:t>
+        <w:t>Aside from technology, what are the benefits derived from federally-funded R&amp;D?</w:t>
       </w:r>
     </w:p>
     <w:p>
@@ -2062,37 +2065,17 @@
           <w:sz w:val="24"/>
           <w:szCs w:val="24"/>
         </w:rPr>
-        <w:t xml:space="preserve">Is there a significant </w:t>
-      </w:r>
-      <w:r>
-        <w:rPr>
-          <w:rFonts w:ascii="Times New Roman" w:hAnsi="Times New Roman" w:cs="Times New Roman"/>
-          <w:sz w:val="24"/>
-          <w:szCs w:val="24"/>
-        </w:rPr>
-        <w:t xml:space="preserve">association between whether a patent receives more than the median number of citations </w:t>
-      </w:r>
-      <w:r>
-        <w:rPr>
-          <w:rFonts w:ascii="Times New Roman" w:hAnsi="Times New Roman" w:cs="Times New Roman"/>
-          <w:sz w:val="24"/>
-          <w:szCs w:val="24"/>
-        </w:rPr>
-        <w:t xml:space="preserve">received </w:t>
-      </w:r>
-      <w:r>
-        <w:rPr>
-          <w:rFonts w:ascii="Times New Roman" w:hAnsi="Times New Roman" w:cs="Times New Roman"/>
-          <w:sz w:val="24"/>
-          <w:szCs w:val="24"/>
-        </w:rPr>
-        <w:t>by all patents with the year a patent was granted, the number of claims made by a patent, the originality of the patent, and the generality of the patent?</w:t>
+        <w:t>How do we measure non-technology benefits derived from federally-funded R&amp;D?</w:t>
       </w:r>
     </w:p>
     <w:p>
       <w:pPr>
+        <w:pStyle w:val="ListParagraph"/>
+        <w:numPr>
+          <w:ilvl w:val="0"/>
+          <w:numId w:val="1"/>
+        </w:numPr>
         <w:spacing w:after="0" w:line="480" w:lineRule="auto"/>
-        <w:ind w:firstLine="360"/>
         <w:rPr>
           <w:rFonts w:ascii="Times New Roman" w:hAnsi="Times New Roman" w:cs="Times New Roman"/>
           <w:sz w:val="24"/>
@@ -2105,120 +2088,19 @@
           <w:sz w:val="24"/>
           <w:szCs w:val="24"/>
         </w:rPr>
-        <w:lastRenderedPageBreak/>
-        <w:t>Based on previous analysis</w:t>
-      </w:r>
-      <w:r>
-        <w:rPr>
-          <w:rFonts w:ascii="Times New Roman" w:hAnsi="Times New Roman" w:cs="Times New Roman"/>
-          <w:sz w:val="24"/>
-          <w:szCs w:val="24"/>
-        </w:rPr>
-        <w:t>,</w:t>
-      </w:r>
-      <w:r>
-        <w:rPr>
-          <w:rFonts w:ascii="Times New Roman" w:hAnsi="Times New Roman" w:cs="Times New Roman"/>
-          <w:sz w:val="24"/>
-          <w:szCs w:val="24"/>
-        </w:rPr>
-        <w:t xml:space="preserve"> I theorize that the number of claims made by a patent and the generality of the patent will both have a positive association with the probability that a patent receives more than </w:t>
-      </w:r>
-      <w:r>
-        <w:rPr>
-          <w:rFonts w:ascii="Times New Roman" w:hAnsi="Times New Roman" w:cs="Times New Roman"/>
-          <w:sz w:val="24"/>
-          <w:szCs w:val="24"/>
-        </w:rPr>
-        <w:t xml:space="preserve">the median number of </w:t>
-      </w:r>
-      <w:r>
-        <w:rPr>
-          <w:rFonts w:ascii="Times New Roman" w:hAnsi="Times New Roman" w:cs="Times New Roman"/>
-          <w:sz w:val="24"/>
-          <w:szCs w:val="24"/>
-        </w:rPr>
-        <w:t xml:space="preserve">citations.  Moreover, I anticipate that the association for the number of claims made by a patent will be slight.  While the number of claims made by a patent will have a positive association, more claims does not create significantly more opportunities for that patent to be cited because a significant portion of the claims of a patent are </w:t>
-      </w:r>
-      <w:r>
-        <w:rPr>
-          <w:rFonts w:ascii="Times New Roman" w:hAnsi="Times New Roman" w:cs="Times New Roman"/>
-          <w:sz w:val="24"/>
-          <w:szCs w:val="24"/>
-        </w:rPr>
-        <w:t xml:space="preserve">often </w:t>
-      </w:r>
-      <w:r>
-        <w:rPr>
-          <w:rFonts w:ascii="Times New Roman" w:hAnsi="Times New Roman" w:cs="Times New Roman"/>
-          <w:sz w:val="24"/>
-          <w:szCs w:val="24"/>
-        </w:rPr>
-        <w:t xml:space="preserve">dependent claims, which means that they are dependent on other claims in the patent.  I suspect that the more general a patent, the more opportunities it has to be cited by other </w:t>
-      </w:r>
-      <w:r>
-        <w:rPr>
-          <w:rFonts w:ascii="Times New Roman" w:hAnsi="Times New Roman" w:cs="Times New Roman"/>
-          <w:sz w:val="24"/>
-          <w:szCs w:val="24"/>
-        </w:rPr>
-        <w:t xml:space="preserve">patents </w:t>
-      </w:r>
-      <w:r>
-        <w:rPr>
-          <w:rFonts w:ascii="Times New Roman" w:hAnsi="Times New Roman" w:cs="Times New Roman"/>
-          <w:sz w:val="24"/>
-          <w:szCs w:val="24"/>
-        </w:rPr>
-        <w:t xml:space="preserve">across multiple fields.   I expect the year a patent was granted and the originality of the patent to be negatively associated with the probability that a patent receives more than </w:t>
-      </w:r>
-      <w:r>
-        <w:rPr>
-          <w:rFonts w:ascii="Times New Roman" w:hAnsi="Times New Roman" w:cs="Times New Roman"/>
-          <w:sz w:val="24"/>
-          <w:szCs w:val="24"/>
-        </w:rPr>
-        <w:t>the median number of</w:t>
-      </w:r>
-      <w:r>
-        <w:rPr>
-          <w:rFonts w:ascii="Times New Roman" w:hAnsi="Times New Roman" w:cs="Times New Roman"/>
-          <w:sz w:val="24"/>
-          <w:szCs w:val="24"/>
-        </w:rPr>
-        <w:t xml:space="preserve"> citations from other patents.</w:t>
-      </w:r>
-      <w:r>
-        <w:rPr>
-          <w:rFonts w:ascii="Times New Roman" w:hAnsi="Times New Roman" w:cs="Times New Roman"/>
-          <w:sz w:val="24"/>
-          <w:szCs w:val="24"/>
-        </w:rPr>
-        <w:t xml:space="preserve">  I suspect that the older a patent is the less relevant it becomes because of the half-life of knowledge.  Also, it’s possible that the more original a patent the more difficult it is for other inventors and innovators to </w:t>
-      </w:r>
-      <w:r>
-        <w:rPr>
-          <w:rFonts w:ascii="Times New Roman" w:hAnsi="Times New Roman" w:cs="Times New Roman"/>
-          <w:sz w:val="24"/>
-          <w:szCs w:val="24"/>
-        </w:rPr>
-        <w:t>conceive</w:t>
-      </w:r>
-      <w:r>
-        <w:rPr>
-          <w:rFonts w:ascii="Times New Roman" w:hAnsi="Times New Roman" w:cs="Times New Roman"/>
-          <w:sz w:val="24"/>
-          <w:szCs w:val="24"/>
-        </w:rPr>
-        <w:t xml:space="preserve"> applications of the technology in their fields. </w:t>
+        <w:t>Can patent citations be used to evaluate the benefits derived from federally-funded R&amp;D?</w:t>
       </w:r>
     </w:p>
     <w:p>
       <w:pPr>
+        <w:pStyle w:val="ListParagraph"/>
+        <w:numPr>
+          <w:ilvl w:val="0"/>
+          <w:numId w:val="1"/>
+        </w:numPr>
         <w:spacing w:after="0" w:line="480" w:lineRule="auto"/>
         <w:rPr>
           <w:rFonts w:ascii="Times New Roman" w:hAnsi="Times New Roman" w:cs="Times New Roman"/>
-          <w:b/>
           <w:sz w:val="24"/>
           <w:szCs w:val="24"/>
         </w:rPr>
@@ -2226,29 +2108,10 @@
       <w:r>
         <w:rPr>
           <w:rFonts w:ascii="Times New Roman" w:hAnsi="Times New Roman" w:cs="Times New Roman"/>
-          <w:b/>
-          <w:sz w:val="24"/>
-          <w:szCs w:val="24"/>
-        </w:rPr>
-        <w:t>Operationalization</w:t>
-      </w:r>
-      <w:r>
-        <w:rPr>
-          <w:rFonts w:ascii="Times New Roman" w:hAnsi="Times New Roman" w:cs="Times New Roman"/>
-          <w:b/>
-          <w:sz w:val="24"/>
-          <w:szCs w:val="24"/>
-        </w:rPr>
-        <w:t xml:space="preserve"> of </w:t>
-      </w:r>
-      <w:r>
-        <w:rPr>
-          <w:rFonts w:ascii="Times New Roman" w:hAnsi="Times New Roman" w:cs="Times New Roman"/>
-          <w:b/>
-          <w:sz w:val="24"/>
-          <w:szCs w:val="24"/>
-        </w:rPr>
-        <w:t>Key Constructs</w:t>
+          <w:sz w:val="24"/>
+          <w:szCs w:val="24"/>
+        </w:rPr>
+        <w:t>What insights can be derived about the factors that drive benefits derived from federally-funded R&amp;D based on non-financially-based measures of success?</w:t>
       </w:r>
     </w:p>
     <w:p>
@@ -2257,7 +2120,6 @@
         <w:ind w:firstLine="720"/>
         <w:rPr>
           <w:rFonts w:ascii="Times New Roman" w:hAnsi="Times New Roman" w:cs="Times New Roman"/>
-          <w:b/>
           <w:sz w:val="24"/>
           <w:szCs w:val="24"/>
         </w:rPr>
@@ -2268,16 +2130,551 @@
           <w:sz w:val="24"/>
           <w:szCs w:val="24"/>
         </w:rPr>
-        <w:t>While there is no official definition of technology transfer, I propose that it can be broadly conceived as the conveyance from one person or entity to another person or entity of a capability to perform a useful task, achieve a beneficial accomplishment, or reap the benefits thereof.</w:t>
-      </w:r>
-      <w:r>
-        <w:rPr>
-          <w:rFonts w:ascii="Times New Roman" w:hAnsi="Times New Roman" w:cs="Times New Roman"/>
-          <w:b/>
+        <w:t>Most studies in this area assume</w:t>
+      </w:r>
+      <w:r>
+        <w:rPr>
+          <w:rFonts w:ascii="Times New Roman" w:hAnsi="Times New Roman" w:cs="Times New Roman"/>
+          <w:sz w:val="24"/>
+          <w:szCs w:val="24"/>
+        </w:rPr>
+        <w:t xml:space="preserve"> that</w:t>
+      </w:r>
+      <w:r>
+        <w:rPr>
+          <w:rFonts w:ascii="Times New Roman" w:hAnsi="Times New Roman" w:cs="Times New Roman"/>
+          <w:sz w:val="24"/>
+          <w:szCs w:val="24"/>
+        </w:rPr>
+        <w:t xml:space="preserve"> the generation of technologies is the primary output of R&amp;D and focus only on the transfer of technologies derived from R&amp;D to the private sector (i.e., technology transfer).  Moreover, most </w:t>
+      </w:r>
+      <w:r>
+        <w:rPr>
+          <w:rFonts w:ascii="Times New Roman" w:hAnsi="Times New Roman" w:cs="Times New Roman"/>
+          <w:sz w:val="24"/>
+          <w:szCs w:val="24"/>
+        </w:rPr>
+        <w:t xml:space="preserve">studies of technology transfer </w:t>
+      </w:r>
+      <w:r>
+        <w:rPr>
+          <w:rFonts w:ascii="Times New Roman" w:hAnsi="Times New Roman" w:cs="Times New Roman"/>
+          <w:sz w:val="24"/>
+          <w:szCs w:val="24"/>
+        </w:rPr>
+        <w:t xml:space="preserve">seem to </w:t>
+      </w:r>
+      <w:r>
+        <w:rPr>
+          <w:rFonts w:ascii="Times New Roman" w:hAnsi="Times New Roman" w:cs="Times New Roman"/>
+          <w:sz w:val="24"/>
+          <w:szCs w:val="24"/>
+        </w:rPr>
+        <w:t xml:space="preserve">define </w:t>
+      </w:r>
+      <w:r>
+        <w:rPr>
+          <w:rFonts w:ascii="Times New Roman" w:hAnsi="Times New Roman" w:cs="Times New Roman"/>
+          <w:sz w:val="24"/>
+          <w:szCs w:val="24"/>
+        </w:rPr>
+        <w:t xml:space="preserve">it </w:t>
+      </w:r>
+      <w:r>
+        <w:rPr>
+          <w:rFonts w:ascii="Times New Roman" w:hAnsi="Times New Roman" w:cs="Times New Roman"/>
+          <w:sz w:val="24"/>
+          <w:szCs w:val="24"/>
+        </w:rPr>
+        <w:t xml:space="preserve">in terms of </w:t>
+      </w:r>
+      <w:r>
+        <w:rPr>
+          <w:rFonts w:ascii="Times New Roman" w:hAnsi="Times New Roman" w:cs="Times New Roman"/>
+          <w:sz w:val="24"/>
+          <w:szCs w:val="24"/>
+        </w:rPr>
+        <w:t xml:space="preserve">financially-based exchanges </w:t>
+      </w:r>
+      <w:r>
+        <w:rPr>
+          <w:rFonts w:ascii="Times New Roman" w:hAnsi="Times New Roman" w:cs="Times New Roman"/>
+          <w:sz w:val="24"/>
+          <w:szCs w:val="24"/>
+        </w:rPr>
+        <w:t>such as the executing license agreements, securing sponsored research, or forming new business ventures.  This study</w:t>
+      </w:r>
+      <w:r>
+        <w:rPr>
+          <w:rFonts w:ascii="Times New Roman" w:hAnsi="Times New Roman" w:cs="Times New Roman"/>
+          <w:sz w:val="24"/>
+          <w:szCs w:val="24"/>
+        </w:rPr>
+        <w:t xml:space="preserve"> defines technology transfer more broadly to include other </w:t>
+      </w:r>
+      <w:r>
+        <w:rPr>
+          <w:rFonts w:ascii="Times New Roman" w:hAnsi="Times New Roman" w:cs="Times New Roman"/>
+          <w:sz w:val="24"/>
+          <w:szCs w:val="24"/>
+        </w:rPr>
+        <w:t xml:space="preserve">R&amp;D </w:t>
+      </w:r>
+      <w:r>
+        <w:rPr>
+          <w:rFonts w:ascii="Times New Roman" w:hAnsi="Times New Roman" w:cs="Times New Roman"/>
+          <w:sz w:val="24"/>
+          <w:szCs w:val="24"/>
+        </w:rPr>
+        <w:t>outputs, specifically new knowledge.</w:t>
+      </w:r>
+      <w:r>
+        <w:rPr>
+          <w:rFonts w:ascii="Times New Roman" w:hAnsi="Times New Roman" w:cs="Times New Roman"/>
+          <w:sz w:val="24"/>
+          <w:szCs w:val="24"/>
+        </w:rPr>
+        <w:t xml:space="preserve">  P</w:t>
+      </w:r>
+      <w:r>
+        <w:rPr>
+          <w:rFonts w:ascii="Times New Roman" w:hAnsi="Times New Roman" w:cs="Times New Roman"/>
+          <w:sz w:val="24"/>
+          <w:szCs w:val="24"/>
+        </w:rPr>
+        <w:t xml:space="preserve">atents </w:t>
+      </w:r>
+      <w:r>
+        <w:rPr>
+          <w:rFonts w:ascii="Times New Roman" w:hAnsi="Times New Roman" w:cs="Times New Roman"/>
+          <w:sz w:val="24"/>
+          <w:szCs w:val="24"/>
+        </w:rPr>
+        <w:t xml:space="preserve">allowed by the United States Patent and Trademark Office (USPTO) </w:t>
+      </w:r>
+      <w:r>
+        <w:rPr>
+          <w:rFonts w:ascii="Times New Roman" w:hAnsi="Times New Roman" w:cs="Times New Roman"/>
+          <w:sz w:val="24"/>
+          <w:szCs w:val="24"/>
+        </w:rPr>
+        <w:t xml:space="preserve">and the claims of those patents </w:t>
+      </w:r>
+      <w:r>
+        <w:rPr>
+          <w:rFonts w:ascii="Times New Roman" w:hAnsi="Times New Roman" w:cs="Times New Roman"/>
+          <w:sz w:val="24"/>
+          <w:szCs w:val="24"/>
+        </w:rPr>
+        <w:t>are used as a proxy for new knowledge derived</w:t>
+      </w:r>
+      <w:r>
+        <w:rPr>
+          <w:rFonts w:ascii="Times New Roman" w:hAnsi="Times New Roman" w:cs="Times New Roman"/>
+          <w:sz w:val="24"/>
+          <w:szCs w:val="24"/>
+        </w:rPr>
+        <w:t xml:space="preserve"> from research and development.  C</w:t>
+      </w:r>
+      <w:r>
+        <w:rPr>
+          <w:rFonts w:ascii="Times New Roman" w:hAnsi="Times New Roman" w:cs="Times New Roman"/>
+          <w:sz w:val="24"/>
+          <w:szCs w:val="24"/>
+        </w:rPr>
+        <w:t xml:space="preserve">itations of </w:t>
+      </w:r>
+      <w:r>
+        <w:rPr>
+          <w:rFonts w:ascii="Times New Roman" w:hAnsi="Times New Roman" w:cs="Times New Roman"/>
+          <w:sz w:val="24"/>
+          <w:szCs w:val="24"/>
+        </w:rPr>
+        <w:t>patent</w:t>
+      </w:r>
+      <w:r>
+        <w:rPr>
+          <w:rFonts w:ascii="Times New Roman" w:hAnsi="Times New Roman" w:cs="Times New Roman"/>
+          <w:sz w:val="24"/>
+          <w:szCs w:val="24"/>
+        </w:rPr>
+        <w:t>s</w:t>
+      </w:r>
+      <w:r>
+        <w:rPr>
+          <w:rFonts w:ascii="Times New Roman" w:hAnsi="Times New Roman" w:cs="Times New Roman"/>
+          <w:sz w:val="24"/>
+          <w:szCs w:val="24"/>
+        </w:rPr>
+        <w:t xml:space="preserve"> are used as a proxy for the transfer of that knowledge.</w:t>
+      </w:r>
+    </w:p>
+    <w:p>
+      <w:pPr>
+        <w:spacing w:after="0" w:line="480" w:lineRule="auto"/>
+        <w:ind w:firstLine="720"/>
+        <w:rPr>
+          <w:rFonts w:ascii="Times New Roman" w:hAnsi="Times New Roman" w:cs="Times New Roman"/>
+          <w:sz w:val="24"/>
+          <w:szCs w:val="24"/>
+        </w:rPr>
+      </w:pPr>
+      <w:r>
+        <w:rPr>
+          <w:rFonts w:ascii="Times New Roman" w:hAnsi="Times New Roman" w:cs="Times New Roman"/>
+          <w:sz w:val="24"/>
+          <w:szCs w:val="24"/>
+        </w:rPr>
+        <w:t xml:space="preserve">This study makes several hypotheses about the factors that are associated with the transfer of new knowledge derived from research and development. One hypothesis is </w:t>
+      </w:r>
+      <w:r>
+        <w:rPr>
+          <w:rFonts w:ascii="Times New Roman" w:hAnsi="Times New Roman" w:cs="Times New Roman"/>
+          <w:sz w:val="24"/>
+          <w:szCs w:val="24"/>
+        </w:rPr>
+        <w:t xml:space="preserve">that the number of claims made by a patent and the generality of the patent will both have a positive </w:t>
+      </w:r>
+      <w:r>
+        <w:rPr>
+          <w:rFonts w:ascii="Times New Roman" w:hAnsi="Times New Roman" w:cs="Times New Roman"/>
+          <w:sz w:val="24"/>
+          <w:szCs w:val="24"/>
+        </w:rPr>
+        <w:lastRenderedPageBreak/>
+        <w:t>association with the pro</w:t>
+      </w:r>
+      <w:r>
+        <w:rPr>
+          <w:rFonts w:ascii="Times New Roman" w:hAnsi="Times New Roman" w:cs="Times New Roman"/>
+          <w:sz w:val="24"/>
+          <w:szCs w:val="24"/>
+        </w:rPr>
+        <w:t xml:space="preserve">bability that a patent is </w:t>
+      </w:r>
+      <w:r>
+        <w:rPr>
+          <w:rFonts w:ascii="Times New Roman" w:hAnsi="Times New Roman" w:cs="Times New Roman"/>
+          <w:sz w:val="24"/>
+          <w:szCs w:val="24"/>
+        </w:rPr>
+        <w:t>cit</w:t>
+      </w:r>
+      <w:r>
+        <w:rPr>
+          <w:rFonts w:ascii="Times New Roman" w:hAnsi="Times New Roman" w:cs="Times New Roman"/>
+          <w:sz w:val="24"/>
+          <w:szCs w:val="24"/>
+        </w:rPr>
+        <w:t>ed by other patents (i.e., citations received) and the number of citations received</w:t>
+      </w:r>
+      <w:r>
+        <w:rPr>
+          <w:rFonts w:ascii="Times New Roman" w:hAnsi="Times New Roman" w:cs="Times New Roman"/>
+          <w:sz w:val="24"/>
+          <w:szCs w:val="24"/>
+        </w:rPr>
+        <w:t xml:space="preserve">.  </w:t>
+      </w:r>
+      <w:r>
+        <w:rPr>
+          <w:rFonts w:ascii="Times New Roman" w:hAnsi="Times New Roman" w:cs="Times New Roman"/>
+          <w:sz w:val="24"/>
+          <w:szCs w:val="24"/>
+        </w:rPr>
+        <w:t xml:space="preserve">It is theorized that </w:t>
+      </w:r>
+      <w:r>
+        <w:rPr>
+          <w:rFonts w:ascii="Times New Roman" w:hAnsi="Times New Roman" w:cs="Times New Roman"/>
+          <w:sz w:val="24"/>
+          <w:szCs w:val="24"/>
+        </w:rPr>
+        <w:t>the</w:t>
+      </w:r>
+      <w:r>
+        <w:rPr>
+          <w:rFonts w:ascii="Times New Roman" w:hAnsi="Times New Roman" w:cs="Times New Roman"/>
           <w:sz w:val="24"/>
           <w:szCs w:val="24"/>
         </w:rPr>
         <w:t xml:space="preserve"> </w:t>
+      </w:r>
+      <w:r>
+        <w:rPr>
+          <w:rFonts w:ascii="Times New Roman" w:hAnsi="Times New Roman" w:cs="Times New Roman"/>
+          <w:sz w:val="24"/>
+          <w:szCs w:val="24"/>
+        </w:rPr>
+        <w:t xml:space="preserve">more claims </w:t>
+      </w:r>
+      <w:r>
+        <w:rPr>
+          <w:rFonts w:ascii="Times New Roman" w:hAnsi="Times New Roman" w:cs="Times New Roman"/>
+          <w:sz w:val="24"/>
+          <w:szCs w:val="24"/>
+        </w:rPr>
+        <w:t xml:space="preserve">a patent contains </w:t>
+      </w:r>
+      <w:r>
+        <w:rPr>
+          <w:rFonts w:ascii="Times New Roman" w:hAnsi="Times New Roman" w:cs="Times New Roman"/>
+          <w:sz w:val="24"/>
+          <w:szCs w:val="24"/>
+        </w:rPr>
+        <w:t>create</w:t>
+      </w:r>
+      <w:r>
+        <w:rPr>
+          <w:rFonts w:ascii="Times New Roman" w:hAnsi="Times New Roman" w:cs="Times New Roman"/>
+          <w:sz w:val="24"/>
+          <w:szCs w:val="24"/>
+        </w:rPr>
+        <w:t>s</w:t>
+      </w:r>
+      <w:r>
+        <w:rPr>
+          <w:rFonts w:ascii="Times New Roman" w:hAnsi="Times New Roman" w:cs="Times New Roman"/>
+          <w:sz w:val="24"/>
+          <w:szCs w:val="24"/>
+        </w:rPr>
+        <w:t xml:space="preserve"> significantly more opportunities for that patent to be cited </w:t>
+      </w:r>
+      <w:r>
+        <w:rPr>
+          <w:rFonts w:ascii="Times New Roman" w:hAnsi="Times New Roman" w:cs="Times New Roman"/>
+          <w:sz w:val="24"/>
+          <w:szCs w:val="24"/>
+        </w:rPr>
+        <w:t xml:space="preserve">by other patents.  </w:t>
+      </w:r>
+      <w:r>
+        <w:rPr>
+          <w:rFonts w:ascii="Times New Roman" w:hAnsi="Times New Roman" w:cs="Times New Roman"/>
+          <w:sz w:val="24"/>
+          <w:szCs w:val="24"/>
+        </w:rPr>
+        <w:t>I</w:t>
+      </w:r>
+      <w:r>
+        <w:rPr>
+          <w:rFonts w:ascii="Times New Roman" w:hAnsi="Times New Roman" w:cs="Times New Roman"/>
+          <w:sz w:val="24"/>
+          <w:szCs w:val="24"/>
+        </w:rPr>
+        <w:t xml:space="preserve">t is also theorized </w:t>
+      </w:r>
+      <w:r>
+        <w:rPr>
+          <w:rFonts w:ascii="Times New Roman" w:hAnsi="Times New Roman" w:cs="Times New Roman"/>
+          <w:sz w:val="24"/>
+          <w:szCs w:val="24"/>
+        </w:rPr>
+        <w:t>that the more general a p</w:t>
+      </w:r>
+      <w:r>
+        <w:rPr>
+          <w:rFonts w:ascii="Times New Roman" w:hAnsi="Times New Roman" w:cs="Times New Roman"/>
+          <w:sz w:val="24"/>
+          <w:szCs w:val="24"/>
+        </w:rPr>
+        <w:t>atent, the more opportunities there are for that patent</w:t>
+      </w:r>
+      <w:r>
+        <w:rPr>
+          <w:rFonts w:ascii="Times New Roman" w:hAnsi="Times New Roman" w:cs="Times New Roman"/>
+          <w:sz w:val="24"/>
+          <w:szCs w:val="24"/>
+        </w:rPr>
+        <w:t xml:space="preserve"> to be cited by other patents across multiple fields.  </w:t>
+      </w:r>
+      <w:r>
+        <w:rPr>
+          <w:rFonts w:ascii="Times New Roman" w:hAnsi="Times New Roman" w:cs="Times New Roman"/>
+          <w:sz w:val="24"/>
+          <w:szCs w:val="24"/>
+        </w:rPr>
+        <w:t>T</w:t>
+      </w:r>
+      <w:r>
+        <w:rPr>
+          <w:rFonts w:ascii="Times New Roman" w:hAnsi="Times New Roman" w:cs="Times New Roman"/>
+          <w:sz w:val="24"/>
+          <w:szCs w:val="24"/>
+        </w:rPr>
+        <w:t xml:space="preserve">he </w:t>
+      </w:r>
+      <w:r>
+        <w:rPr>
+          <w:rFonts w:ascii="Times New Roman" w:hAnsi="Times New Roman" w:cs="Times New Roman"/>
+          <w:sz w:val="24"/>
+          <w:szCs w:val="24"/>
+        </w:rPr>
+        <w:t xml:space="preserve">originality of the patent and the </w:t>
+      </w:r>
+      <w:r>
+        <w:rPr>
+          <w:rFonts w:ascii="Times New Roman" w:hAnsi="Times New Roman" w:cs="Times New Roman"/>
+          <w:sz w:val="24"/>
+          <w:szCs w:val="24"/>
+        </w:rPr>
+        <w:t xml:space="preserve">year a patent was granted </w:t>
+      </w:r>
+      <w:r>
+        <w:rPr>
+          <w:rFonts w:ascii="Times New Roman" w:hAnsi="Times New Roman" w:cs="Times New Roman"/>
+          <w:sz w:val="24"/>
+          <w:szCs w:val="24"/>
+        </w:rPr>
+        <w:t xml:space="preserve">are expected </w:t>
+      </w:r>
+      <w:r>
+        <w:rPr>
+          <w:rFonts w:ascii="Times New Roman" w:hAnsi="Times New Roman" w:cs="Times New Roman"/>
+          <w:sz w:val="24"/>
+          <w:szCs w:val="24"/>
+        </w:rPr>
+        <w:t>to be negatively associa</w:t>
+      </w:r>
+      <w:r>
+        <w:rPr>
+          <w:rFonts w:ascii="Times New Roman" w:hAnsi="Times New Roman" w:cs="Times New Roman"/>
+          <w:sz w:val="24"/>
+          <w:szCs w:val="24"/>
+        </w:rPr>
+        <w:t xml:space="preserve">ted with the probability that the </w:t>
+      </w:r>
+      <w:r>
+        <w:rPr>
+          <w:rFonts w:ascii="Times New Roman" w:hAnsi="Times New Roman" w:cs="Times New Roman"/>
+          <w:sz w:val="24"/>
+          <w:szCs w:val="24"/>
+        </w:rPr>
+        <w:t xml:space="preserve">patent </w:t>
+      </w:r>
+      <w:r>
+        <w:rPr>
+          <w:rFonts w:ascii="Times New Roman" w:hAnsi="Times New Roman" w:cs="Times New Roman"/>
+          <w:sz w:val="24"/>
+          <w:szCs w:val="24"/>
+        </w:rPr>
+        <w:t xml:space="preserve">is cited by other patents and the number of citations received by the patent.  </w:t>
+      </w:r>
+      <w:r>
+        <w:rPr>
+          <w:rFonts w:ascii="Times New Roman" w:hAnsi="Times New Roman" w:cs="Times New Roman"/>
+          <w:sz w:val="24"/>
+          <w:szCs w:val="24"/>
+        </w:rPr>
+        <w:t>It</w:t>
+      </w:r>
+      <w:r>
+        <w:rPr>
+          <w:rFonts w:ascii="Times New Roman" w:hAnsi="Times New Roman" w:cs="Times New Roman"/>
+          <w:sz w:val="24"/>
+          <w:szCs w:val="24"/>
+        </w:rPr>
+        <w:t xml:space="preserve"> theorized that the more original a patent the more difficult it is for other inventors and innovators to conceive applications of the technology in their fields. </w:t>
+      </w:r>
+      <w:r>
+        <w:rPr>
+          <w:rFonts w:ascii="Times New Roman" w:hAnsi="Times New Roman" w:cs="Times New Roman"/>
+          <w:sz w:val="24"/>
+          <w:szCs w:val="24"/>
+        </w:rPr>
+        <w:t>I</w:t>
+      </w:r>
+      <w:r>
+        <w:rPr>
+          <w:rFonts w:ascii="Times New Roman" w:hAnsi="Times New Roman" w:cs="Times New Roman"/>
+          <w:sz w:val="24"/>
+          <w:szCs w:val="24"/>
+        </w:rPr>
+        <w:t xml:space="preserve">t is </w:t>
+      </w:r>
+      <w:r>
+        <w:rPr>
+          <w:rFonts w:ascii="Times New Roman" w:hAnsi="Times New Roman" w:cs="Times New Roman"/>
+          <w:sz w:val="24"/>
+          <w:szCs w:val="24"/>
+        </w:rPr>
+        <w:t xml:space="preserve">also </w:t>
+      </w:r>
+      <w:r>
+        <w:rPr>
+          <w:rFonts w:ascii="Times New Roman" w:hAnsi="Times New Roman" w:cs="Times New Roman"/>
+          <w:sz w:val="24"/>
+          <w:szCs w:val="24"/>
+        </w:rPr>
+        <w:t>theorized that</w:t>
+      </w:r>
+      <w:r>
+        <w:rPr>
+          <w:rFonts w:ascii="Times New Roman" w:hAnsi="Times New Roman" w:cs="Times New Roman"/>
+          <w:sz w:val="24"/>
+          <w:szCs w:val="24"/>
+        </w:rPr>
+        <w:t xml:space="preserve"> the older a patent is the less relevant it becomes because of the half-life of knowledge.  </w:t>
+      </w:r>
+      <w:proofErr w:type="spellStart"/>
+      <w:r>
+        <w:rPr>
+          <w:rFonts w:ascii="Times New Roman" w:hAnsi="Times New Roman" w:cs="Times New Roman"/>
+          <w:sz w:val="24"/>
+          <w:szCs w:val="24"/>
+        </w:rPr>
+        <w:t>Machlup</w:t>
+      </w:r>
+      <w:proofErr w:type="spellEnd"/>
+      <w:r>
+        <w:rPr>
+          <w:rFonts w:ascii="Times New Roman" w:hAnsi="Times New Roman" w:cs="Times New Roman"/>
+          <w:sz w:val="24"/>
+          <w:szCs w:val="24"/>
+        </w:rPr>
+        <w:t xml:space="preserve"> (1962) is credited with proposing the concept of half-life of knowledge, which can be thought of as the time it takes for half of the knowledge in a field to be rendered irrelevant.  </w:t>
+      </w:r>
+      <w:proofErr w:type="spellStart"/>
+      <w:r>
+        <w:rPr>
+          <w:rFonts w:ascii="Times New Roman" w:hAnsi="Times New Roman" w:cs="Times New Roman"/>
+          <w:sz w:val="24"/>
+          <w:szCs w:val="24"/>
+        </w:rPr>
+        <w:t>Machlup</w:t>
+      </w:r>
+      <w:proofErr w:type="spellEnd"/>
+      <w:r>
+        <w:rPr>
+          <w:rFonts w:ascii="Times New Roman" w:hAnsi="Times New Roman" w:cs="Times New Roman"/>
+          <w:sz w:val="24"/>
+          <w:szCs w:val="24"/>
+        </w:rPr>
+        <w:t xml:space="preserve"> proposed that although patents provided </w:t>
+      </w:r>
+      <w:r>
+        <w:rPr>
+          <w:rFonts w:ascii="Times New Roman" w:hAnsi="Times New Roman" w:cs="Times New Roman"/>
+          <w:sz w:val="24"/>
+          <w:szCs w:val="24"/>
+        </w:rPr>
+        <w:t>several</w:t>
+      </w:r>
+      <w:r>
+        <w:rPr>
+          <w:rFonts w:ascii="Times New Roman" w:hAnsi="Times New Roman" w:cs="Times New Roman"/>
+          <w:sz w:val="24"/>
+          <w:szCs w:val="24"/>
+        </w:rPr>
+        <w:t xml:space="preserve"> years of protection and exclusivity (17 years at the time) obsolescence reduced the practical duration of this protection to no more than a few years.</w:t>
+      </w:r>
+      <w:r>
+        <w:rPr>
+          <w:rFonts w:ascii="Times New Roman" w:hAnsi="Times New Roman" w:cs="Times New Roman"/>
+          <w:sz w:val="24"/>
+          <w:szCs w:val="24"/>
+        </w:rPr>
+        <w:t xml:space="preserve">  </w:t>
       </w:r>
     </w:p>
     <w:p>
@@ -2353,16 +2750,7 @@
           <w:sz w:val="24"/>
           <w:szCs w:val="24"/>
         </w:rPr>
-        <w:t xml:space="preserve">patent data obtained from the National Bureau of Economic Research (NBER) website.  The source data contains both original </w:t>
-      </w:r>
-      <w:r>
-        <w:rPr>
-          <w:rFonts w:ascii="Times New Roman" w:hAnsi="Times New Roman" w:cs="Times New Roman"/>
-          <w:sz w:val="24"/>
-          <w:szCs w:val="24"/>
-        </w:rPr>
-        <w:lastRenderedPageBreak/>
-        <w:t xml:space="preserve">and constructed variables.  The data file included all utility patents granted in the U.S. from January 1, 1963 to December 30, 1999 listed in the Technology Assessment and Forecast (TAF) database of the USPTO.  The source file contained data on 2,923,922 patents across 23 variables.  </w:t>
+        <w:t xml:space="preserve">patent data obtained from the National Bureau of Economic Research (NBER) website.  The source data contains both original and constructed variables.  The data file included all utility patents granted in the U.S. from January 1, 1963 to December 30, 1999 listed in the Technology Assessment and Forecast (TAF) database of the USPTO.  The source file contained data on 2,923,922 patents across 23 variables.  </w:t>
       </w:r>
     </w:p>
     <w:p>
@@ -2413,7 +2801,16 @@
           <w:sz w:val="24"/>
           <w:szCs w:val="24"/>
         </w:rPr>
-        <w:t xml:space="preserve"> is the year the USPTO allowed the patent.  </w:t>
+        <w:t xml:space="preserve"> </w:t>
+      </w:r>
+      <w:r>
+        <w:rPr>
+          <w:rFonts w:ascii="Times New Roman" w:hAnsi="Times New Roman" w:cs="Times New Roman"/>
+          <w:sz w:val="24"/>
+          <w:szCs w:val="24"/>
+        </w:rPr>
+        <w:lastRenderedPageBreak/>
+        <w:t xml:space="preserve">is the year the USPTO allowed the patent.  </w:t>
       </w:r>
       <w:r>
         <w:rPr>
@@ -2728,16 +3125,7 @@
           <w:sz w:val="24"/>
           <w:szCs w:val="24"/>
         </w:rPr>
-        <w:t xml:space="preserve"> is the lower bound for the </w:t>
-      </w:r>
-      <w:r>
-        <w:rPr>
-          <w:rFonts w:ascii="Times New Roman" w:hAnsi="Times New Roman" w:cs="Times New Roman"/>
-          <w:sz w:val="24"/>
-          <w:szCs w:val="24"/>
-        </w:rPr>
-        <w:lastRenderedPageBreak/>
-        <w:t xml:space="preserve">share of citations the patent makes to other patents assigned to the same assignee.  </w:t>
+        <w:t xml:space="preserve"> is the lower bound for the share of citations the patent makes to other patents assigned to the same assignee.  </w:t>
       </w:r>
       <w:r>
         <w:rPr>
@@ -2816,6 +3204,7 @@
           <w:sz w:val="24"/>
           <w:szCs w:val="24"/>
         </w:rPr>
+        <w:lastRenderedPageBreak/>
         <w:t xml:space="preserve">For this study, I only used the </w:t>
       </w:r>
       <w:r>
@@ -3477,278 +3866,286 @@
           <w:sz w:val="24"/>
           <w:szCs w:val="24"/>
         </w:rPr>
+        <w:tab/>
+      </w:r>
+      <w:r>
+        <w:rPr>
+          <w:rFonts w:ascii="Times New Roman" w:hAnsi="Times New Roman" w:cs="Times New Roman"/>
+          <w:sz w:val="24"/>
+          <w:szCs w:val="24"/>
+        </w:rPr>
+        <w:t xml:space="preserve">I used </w:t>
+      </w:r>
+      <w:r>
+        <w:rPr>
+          <w:rFonts w:ascii="Courier New" w:hAnsi="Courier New" w:cs="Courier New"/>
+          <w:sz w:val="24"/>
+          <w:szCs w:val="24"/>
+        </w:rPr>
+        <w:t>IBM SPSS Statistics 25</w:t>
+      </w:r>
+      <w:r>
+        <w:rPr>
+          <w:rFonts w:ascii="Courier New" w:hAnsi="Courier New" w:cs="Courier New"/>
+          <w:sz w:val="24"/>
+          <w:szCs w:val="24"/>
+        </w:rPr>
+        <w:t xml:space="preserve"> </w:t>
+      </w:r>
+      <w:r>
+        <w:rPr>
+          <w:rFonts w:ascii="Times New Roman" w:hAnsi="Times New Roman" w:cs="Times New Roman"/>
+          <w:sz w:val="24"/>
+          <w:szCs w:val="24"/>
+        </w:rPr>
+        <w:t xml:space="preserve">to analyze the </w:t>
+      </w:r>
+      <w:r>
+        <w:rPr>
+          <w:rFonts w:ascii="Times New Roman" w:hAnsi="Times New Roman" w:cs="Times New Roman"/>
+          <w:sz w:val="24"/>
+          <w:szCs w:val="24"/>
+        </w:rPr>
+        <w:t>data</w:t>
+      </w:r>
+      <w:r>
+        <w:rPr>
+          <w:rFonts w:ascii="Times New Roman" w:hAnsi="Times New Roman" w:cs="Times New Roman"/>
+          <w:sz w:val="24"/>
+          <w:szCs w:val="24"/>
+        </w:rPr>
+        <w:t xml:space="preserve">.  </w:t>
+      </w:r>
+      <w:r>
+        <w:rPr>
+          <w:rFonts w:ascii="Times New Roman" w:hAnsi="Times New Roman" w:cs="Times New Roman"/>
+          <w:sz w:val="24"/>
+          <w:szCs w:val="24"/>
+        </w:rPr>
+        <w:t xml:space="preserve">I used the </w:t>
+      </w:r>
+      <w:r>
+        <w:rPr>
+          <w:rFonts w:ascii="Courier New" w:hAnsi="Courier New" w:cs="Courier New"/>
+          <w:sz w:val="24"/>
+          <w:szCs w:val="24"/>
+        </w:rPr>
+        <w:t xml:space="preserve">Analyze &gt; Regression &gt; </w:t>
+      </w:r>
+      <w:r>
+        <w:rPr>
+          <w:rFonts w:ascii="Courier New" w:hAnsi="Courier New" w:cs="Courier New"/>
+          <w:sz w:val="24"/>
+          <w:szCs w:val="24"/>
+        </w:rPr>
+        <w:t>Binary Logistic</w:t>
+      </w:r>
+      <w:r>
+        <w:rPr>
+          <w:rFonts w:ascii="Courier New" w:hAnsi="Courier New" w:cs="Courier New"/>
+          <w:sz w:val="24"/>
+          <w:szCs w:val="24"/>
+        </w:rPr>
+        <w:t xml:space="preserve"> </w:t>
+      </w:r>
+      <w:r>
+        <w:rPr>
+          <w:rFonts w:ascii="Times New Roman" w:hAnsi="Times New Roman" w:cs="Times New Roman"/>
+          <w:sz w:val="24"/>
+          <w:szCs w:val="24"/>
+        </w:rPr>
+        <w:t>function to perform a bi</w:t>
+      </w:r>
+      <w:r>
+        <w:rPr>
+          <w:rFonts w:ascii="Times New Roman" w:hAnsi="Times New Roman" w:cs="Times New Roman"/>
+          <w:sz w:val="24"/>
+          <w:szCs w:val="24"/>
+        </w:rPr>
+        <w:t>nary logistic regression analysi</w:t>
+      </w:r>
+      <w:r>
+        <w:rPr>
+          <w:rFonts w:ascii="Times New Roman" w:hAnsi="Times New Roman" w:cs="Times New Roman"/>
+          <w:sz w:val="24"/>
+          <w:szCs w:val="24"/>
+        </w:rPr>
+        <w:t xml:space="preserve">s using </w:t>
+      </w:r>
+      <w:r>
+        <w:rPr>
+          <w:rFonts w:ascii="Courier New" w:hAnsi="Courier New" w:cs="Courier New"/>
+          <w:sz w:val="24"/>
+          <w:szCs w:val="24"/>
+        </w:rPr>
+        <w:t>CRECBINARY</w:t>
+      </w:r>
+      <w:r>
+        <w:rPr>
+          <w:rFonts w:ascii="Times New Roman" w:hAnsi="Times New Roman" w:cs="Times New Roman"/>
+          <w:sz w:val="24"/>
+          <w:szCs w:val="24"/>
+        </w:rPr>
+        <w:t xml:space="preserve"> as</w:t>
+      </w:r>
+      <w:r>
+        <w:rPr>
+          <w:rFonts w:ascii="Times New Roman" w:hAnsi="Times New Roman" w:cs="Times New Roman"/>
+          <w:sz w:val="24"/>
+          <w:szCs w:val="24"/>
+        </w:rPr>
+        <w:t xml:space="preserve"> the DV and </w:t>
+      </w:r>
+      <w:r>
+        <w:rPr>
+          <w:rFonts w:ascii="Courier New" w:hAnsi="Courier New" w:cs="Courier New"/>
+          <w:sz w:val="24"/>
+          <w:szCs w:val="24"/>
+        </w:rPr>
+        <w:t>CLAIMS</w:t>
+      </w:r>
+      <w:r>
+        <w:rPr>
+          <w:rFonts w:ascii="Times New Roman" w:hAnsi="Times New Roman" w:cs="Times New Roman"/>
+          <w:sz w:val="24"/>
+          <w:szCs w:val="24"/>
+        </w:rPr>
+        <w:t xml:space="preserve">, </w:t>
+      </w:r>
+      <w:r>
+        <w:rPr>
+          <w:rFonts w:ascii="Courier New" w:hAnsi="Courier New" w:cs="Courier New"/>
+          <w:sz w:val="24"/>
+          <w:szCs w:val="24"/>
+        </w:rPr>
+        <w:t>GYEAR</w:t>
+      </w:r>
+      <w:r>
+        <w:rPr>
+          <w:rFonts w:ascii="Times New Roman" w:hAnsi="Times New Roman" w:cs="Times New Roman"/>
+          <w:sz w:val="24"/>
+          <w:szCs w:val="24"/>
+        </w:rPr>
+        <w:t xml:space="preserve">, </w:t>
+      </w:r>
+      <w:r>
+        <w:rPr>
+          <w:rFonts w:ascii="Courier New" w:hAnsi="Courier New" w:cs="Courier New"/>
+          <w:sz w:val="24"/>
+          <w:szCs w:val="24"/>
+        </w:rPr>
+        <w:t>GENERAL</w:t>
+      </w:r>
+      <w:r>
+        <w:rPr>
+          <w:rFonts w:ascii="Times New Roman" w:hAnsi="Times New Roman" w:cs="Times New Roman"/>
+          <w:sz w:val="24"/>
+          <w:szCs w:val="24"/>
+        </w:rPr>
+        <w:t xml:space="preserve">, and </w:t>
+      </w:r>
+      <w:r>
+        <w:rPr>
+          <w:rFonts w:ascii="Courier New" w:hAnsi="Courier New" w:cs="Courier New"/>
+          <w:sz w:val="24"/>
+          <w:szCs w:val="24"/>
+        </w:rPr>
+        <w:t>ORIGINAL</w:t>
+      </w:r>
+      <w:r>
+        <w:rPr>
+          <w:rFonts w:ascii="Times New Roman" w:hAnsi="Times New Roman" w:cs="Times New Roman"/>
+          <w:sz w:val="24"/>
+          <w:szCs w:val="24"/>
+        </w:rPr>
+        <w:t xml:space="preserve"> as the independent variables (IVs).  </w:t>
+      </w:r>
+      <w:r>
+        <w:rPr>
+          <w:rFonts w:ascii="Times New Roman" w:hAnsi="Times New Roman" w:cs="Times New Roman"/>
+          <w:sz w:val="24"/>
+          <w:szCs w:val="24"/>
+        </w:rPr>
+        <w:t xml:space="preserve">I used the Enter method for the regression.  </w:t>
+      </w:r>
+      <w:r>
+        <w:rPr>
+          <w:rFonts w:ascii="Times New Roman" w:hAnsi="Times New Roman" w:cs="Times New Roman"/>
+          <w:sz w:val="24"/>
+          <w:szCs w:val="24"/>
+        </w:rPr>
+        <w:t xml:space="preserve">For the </w:t>
+      </w:r>
+      <w:r>
+        <w:rPr>
+          <w:rFonts w:ascii="Courier New" w:hAnsi="Courier New" w:cs="Courier New"/>
+          <w:sz w:val="24"/>
+          <w:szCs w:val="24"/>
+        </w:rPr>
+        <w:t xml:space="preserve">Logistic Regression </w:t>
+      </w:r>
+      <w:proofErr w:type="gramStart"/>
+      <w:r>
+        <w:rPr>
+          <w:rFonts w:ascii="Courier New" w:hAnsi="Courier New" w:cs="Courier New"/>
+          <w:sz w:val="24"/>
+          <w:szCs w:val="24"/>
+        </w:rPr>
+        <w:t>Options</w:t>
+      </w:r>
+      <w:proofErr w:type="gramEnd"/>
+      <w:r>
+        <w:rPr>
+          <w:rFonts w:ascii="Times New Roman" w:hAnsi="Times New Roman" w:cs="Times New Roman"/>
+          <w:sz w:val="24"/>
+          <w:szCs w:val="24"/>
+        </w:rPr>
+        <w:t xml:space="preserve"> I selected Correlations of estimates, Hosmer-</w:t>
+      </w:r>
+      <w:proofErr w:type="spellStart"/>
+      <w:r>
+        <w:rPr>
+          <w:rFonts w:ascii="Times New Roman" w:hAnsi="Times New Roman" w:cs="Times New Roman"/>
+          <w:sz w:val="24"/>
+          <w:szCs w:val="24"/>
+        </w:rPr>
+        <w:t>Lemeshow</w:t>
+      </w:r>
+      <w:proofErr w:type="spellEnd"/>
+      <w:r>
+        <w:rPr>
+          <w:rFonts w:ascii="Times New Roman" w:hAnsi="Times New Roman" w:cs="Times New Roman"/>
+          <w:sz w:val="24"/>
+          <w:szCs w:val="24"/>
+        </w:rPr>
+        <w:t xml:space="preserve"> goodness-of-fit, Iteration history, and Confidence interval for </w:t>
+      </w:r>
+      <w:proofErr w:type="spellStart"/>
+      <w:r>
+        <w:rPr>
+          <w:rFonts w:ascii="Times New Roman" w:hAnsi="Times New Roman" w:cs="Times New Roman"/>
+          <w:sz w:val="24"/>
+          <w:szCs w:val="24"/>
+        </w:rPr>
+        <w:t>exp</w:t>
+      </w:r>
+      <w:proofErr w:type="spellEnd"/>
+      <w:r>
+        <w:rPr>
+          <w:rFonts w:ascii="Times New Roman" w:hAnsi="Times New Roman" w:cs="Times New Roman"/>
+          <w:sz w:val="24"/>
+          <w:szCs w:val="24"/>
+        </w:rPr>
+        <w:t xml:space="preserve">(B) of 95 percent.  I left the Classification </w:t>
+      </w:r>
+      <w:r>
+        <w:rPr>
+          <w:rFonts w:ascii="Times New Roman" w:hAnsi="Times New Roman" w:cs="Times New Roman"/>
+          <w:sz w:val="24"/>
+          <w:szCs w:val="24"/>
+        </w:rPr>
         <w:lastRenderedPageBreak/>
-        <w:tab/>
-      </w:r>
-      <w:r>
-        <w:rPr>
-          <w:rFonts w:ascii="Times New Roman" w:hAnsi="Times New Roman" w:cs="Times New Roman"/>
-          <w:sz w:val="24"/>
-          <w:szCs w:val="24"/>
-        </w:rPr>
-        <w:t xml:space="preserve">I used </w:t>
-      </w:r>
-      <w:r>
-        <w:rPr>
-          <w:rFonts w:ascii="Courier New" w:hAnsi="Courier New" w:cs="Courier New"/>
-          <w:sz w:val="24"/>
-          <w:szCs w:val="24"/>
-        </w:rPr>
-        <w:t>IBM SPSS Statistics 25</w:t>
-      </w:r>
-      <w:r>
-        <w:rPr>
-          <w:rFonts w:ascii="Courier New" w:hAnsi="Courier New" w:cs="Courier New"/>
-          <w:sz w:val="24"/>
-          <w:szCs w:val="24"/>
-        </w:rPr>
-        <w:t xml:space="preserve"> </w:t>
-      </w:r>
-      <w:r>
-        <w:rPr>
-          <w:rFonts w:ascii="Times New Roman" w:hAnsi="Times New Roman" w:cs="Times New Roman"/>
-          <w:sz w:val="24"/>
-          <w:szCs w:val="24"/>
-        </w:rPr>
-        <w:t xml:space="preserve">to analyze the </w:t>
-      </w:r>
-      <w:r>
-        <w:rPr>
-          <w:rFonts w:ascii="Times New Roman" w:hAnsi="Times New Roman" w:cs="Times New Roman"/>
-          <w:sz w:val="24"/>
-          <w:szCs w:val="24"/>
-        </w:rPr>
-        <w:t>data</w:t>
-      </w:r>
-      <w:r>
-        <w:rPr>
-          <w:rFonts w:ascii="Times New Roman" w:hAnsi="Times New Roman" w:cs="Times New Roman"/>
-          <w:sz w:val="24"/>
-          <w:szCs w:val="24"/>
-        </w:rPr>
-        <w:t xml:space="preserve">.  </w:t>
-      </w:r>
-      <w:r>
-        <w:rPr>
-          <w:rFonts w:ascii="Times New Roman" w:hAnsi="Times New Roman" w:cs="Times New Roman"/>
-          <w:sz w:val="24"/>
-          <w:szCs w:val="24"/>
-        </w:rPr>
-        <w:t xml:space="preserve">I used the </w:t>
-      </w:r>
-      <w:r>
-        <w:rPr>
-          <w:rFonts w:ascii="Courier New" w:hAnsi="Courier New" w:cs="Courier New"/>
-          <w:sz w:val="24"/>
-          <w:szCs w:val="24"/>
-        </w:rPr>
-        <w:t xml:space="preserve">Analyze &gt; Regression &gt; </w:t>
-      </w:r>
-      <w:r>
-        <w:rPr>
-          <w:rFonts w:ascii="Courier New" w:hAnsi="Courier New" w:cs="Courier New"/>
-          <w:sz w:val="24"/>
-          <w:szCs w:val="24"/>
-        </w:rPr>
-        <w:t>Binary Logistic</w:t>
-      </w:r>
-      <w:r>
-        <w:rPr>
-          <w:rFonts w:ascii="Courier New" w:hAnsi="Courier New" w:cs="Courier New"/>
-          <w:sz w:val="24"/>
-          <w:szCs w:val="24"/>
-        </w:rPr>
-        <w:t xml:space="preserve"> </w:t>
-      </w:r>
-      <w:r>
-        <w:rPr>
-          <w:rFonts w:ascii="Times New Roman" w:hAnsi="Times New Roman" w:cs="Times New Roman"/>
-          <w:sz w:val="24"/>
-          <w:szCs w:val="24"/>
-        </w:rPr>
-        <w:t>function to perform a bi</w:t>
-      </w:r>
-      <w:r>
-        <w:rPr>
-          <w:rFonts w:ascii="Times New Roman" w:hAnsi="Times New Roman" w:cs="Times New Roman"/>
-          <w:sz w:val="24"/>
-          <w:szCs w:val="24"/>
-        </w:rPr>
-        <w:t>nary logistic regression analysi</w:t>
-      </w:r>
-      <w:r>
-        <w:rPr>
-          <w:rFonts w:ascii="Times New Roman" w:hAnsi="Times New Roman" w:cs="Times New Roman"/>
-          <w:sz w:val="24"/>
-          <w:szCs w:val="24"/>
-        </w:rPr>
-        <w:t xml:space="preserve">s using </w:t>
-      </w:r>
-      <w:r>
-        <w:rPr>
-          <w:rFonts w:ascii="Courier New" w:hAnsi="Courier New" w:cs="Courier New"/>
-          <w:sz w:val="24"/>
-          <w:szCs w:val="24"/>
-        </w:rPr>
-        <w:t>CRECBINARY</w:t>
-      </w:r>
-      <w:r>
-        <w:rPr>
-          <w:rFonts w:ascii="Times New Roman" w:hAnsi="Times New Roman" w:cs="Times New Roman"/>
-          <w:sz w:val="24"/>
-          <w:szCs w:val="24"/>
-        </w:rPr>
-        <w:t xml:space="preserve"> as</w:t>
-      </w:r>
-      <w:r>
-        <w:rPr>
-          <w:rFonts w:ascii="Times New Roman" w:hAnsi="Times New Roman" w:cs="Times New Roman"/>
-          <w:sz w:val="24"/>
-          <w:szCs w:val="24"/>
-        </w:rPr>
-        <w:t xml:space="preserve"> the DV and </w:t>
-      </w:r>
-      <w:r>
-        <w:rPr>
-          <w:rFonts w:ascii="Courier New" w:hAnsi="Courier New" w:cs="Courier New"/>
-          <w:sz w:val="24"/>
-          <w:szCs w:val="24"/>
-        </w:rPr>
-        <w:t>CLAIMS</w:t>
-      </w:r>
-      <w:r>
-        <w:rPr>
-          <w:rFonts w:ascii="Times New Roman" w:hAnsi="Times New Roman" w:cs="Times New Roman"/>
-          <w:sz w:val="24"/>
-          <w:szCs w:val="24"/>
-        </w:rPr>
-        <w:t xml:space="preserve">, </w:t>
-      </w:r>
-      <w:r>
-        <w:rPr>
-          <w:rFonts w:ascii="Courier New" w:hAnsi="Courier New" w:cs="Courier New"/>
-          <w:sz w:val="24"/>
-          <w:szCs w:val="24"/>
-        </w:rPr>
-        <w:t>GYEAR</w:t>
-      </w:r>
-      <w:r>
-        <w:rPr>
-          <w:rFonts w:ascii="Times New Roman" w:hAnsi="Times New Roman" w:cs="Times New Roman"/>
-          <w:sz w:val="24"/>
-          <w:szCs w:val="24"/>
-        </w:rPr>
-        <w:t xml:space="preserve">, </w:t>
-      </w:r>
-      <w:r>
-        <w:rPr>
-          <w:rFonts w:ascii="Courier New" w:hAnsi="Courier New" w:cs="Courier New"/>
-          <w:sz w:val="24"/>
-          <w:szCs w:val="24"/>
-        </w:rPr>
-        <w:t>GENERAL</w:t>
-      </w:r>
-      <w:r>
-        <w:rPr>
-          <w:rFonts w:ascii="Times New Roman" w:hAnsi="Times New Roman" w:cs="Times New Roman"/>
-          <w:sz w:val="24"/>
-          <w:szCs w:val="24"/>
-        </w:rPr>
-        <w:t xml:space="preserve">, and </w:t>
-      </w:r>
-      <w:r>
-        <w:rPr>
-          <w:rFonts w:ascii="Courier New" w:hAnsi="Courier New" w:cs="Courier New"/>
-          <w:sz w:val="24"/>
-          <w:szCs w:val="24"/>
-        </w:rPr>
-        <w:t>ORIGINAL</w:t>
-      </w:r>
-      <w:r>
-        <w:rPr>
-          <w:rFonts w:ascii="Times New Roman" w:hAnsi="Times New Roman" w:cs="Times New Roman"/>
-          <w:sz w:val="24"/>
-          <w:szCs w:val="24"/>
-        </w:rPr>
-        <w:t xml:space="preserve"> as the independent variables (IVs).  </w:t>
-      </w:r>
-      <w:r>
-        <w:rPr>
-          <w:rFonts w:ascii="Times New Roman" w:hAnsi="Times New Roman" w:cs="Times New Roman"/>
-          <w:sz w:val="24"/>
-          <w:szCs w:val="24"/>
-        </w:rPr>
-        <w:t xml:space="preserve">I used the Enter method for the regression.  </w:t>
-      </w:r>
-      <w:r>
-        <w:rPr>
-          <w:rFonts w:ascii="Times New Roman" w:hAnsi="Times New Roman" w:cs="Times New Roman"/>
-          <w:sz w:val="24"/>
-          <w:szCs w:val="24"/>
-        </w:rPr>
-        <w:t xml:space="preserve">For the </w:t>
-      </w:r>
-      <w:r>
-        <w:rPr>
-          <w:rFonts w:ascii="Courier New" w:hAnsi="Courier New" w:cs="Courier New"/>
-          <w:sz w:val="24"/>
-          <w:szCs w:val="24"/>
-        </w:rPr>
-        <w:t xml:space="preserve">Logistic Regression </w:t>
-      </w:r>
-      <w:proofErr w:type="gramStart"/>
-      <w:r>
-        <w:rPr>
-          <w:rFonts w:ascii="Courier New" w:hAnsi="Courier New" w:cs="Courier New"/>
-          <w:sz w:val="24"/>
-          <w:szCs w:val="24"/>
-        </w:rPr>
-        <w:t>Options</w:t>
-      </w:r>
-      <w:proofErr w:type="gramEnd"/>
-      <w:r>
-        <w:rPr>
-          <w:rFonts w:ascii="Times New Roman" w:hAnsi="Times New Roman" w:cs="Times New Roman"/>
-          <w:sz w:val="24"/>
-          <w:szCs w:val="24"/>
-        </w:rPr>
-        <w:t xml:space="preserve"> I selected Correlations of estimates, Hosmer-</w:t>
-      </w:r>
-      <w:proofErr w:type="spellStart"/>
-      <w:r>
-        <w:rPr>
-          <w:rFonts w:ascii="Times New Roman" w:hAnsi="Times New Roman" w:cs="Times New Roman"/>
-          <w:sz w:val="24"/>
-          <w:szCs w:val="24"/>
-        </w:rPr>
-        <w:t>Lemeshow</w:t>
-      </w:r>
-      <w:proofErr w:type="spellEnd"/>
-      <w:r>
-        <w:rPr>
-          <w:rFonts w:ascii="Times New Roman" w:hAnsi="Times New Roman" w:cs="Times New Roman"/>
-          <w:sz w:val="24"/>
-          <w:szCs w:val="24"/>
-        </w:rPr>
-        <w:t xml:space="preserve"> goodness-of-fit, Iteration history, and Confidence interval for </w:t>
-      </w:r>
-      <w:proofErr w:type="spellStart"/>
-      <w:r>
-        <w:rPr>
-          <w:rFonts w:ascii="Times New Roman" w:hAnsi="Times New Roman" w:cs="Times New Roman"/>
-          <w:sz w:val="24"/>
-          <w:szCs w:val="24"/>
-        </w:rPr>
-        <w:t>exp</w:t>
-      </w:r>
-      <w:proofErr w:type="spellEnd"/>
-      <w:r>
-        <w:rPr>
-          <w:rFonts w:ascii="Times New Roman" w:hAnsi="Times New Roman" w:cs="Times New Roman"/>
-          <w:sz w:val="24"/>
-          <w:szCs w:val="24"/>
-        </w:rPr>
-        <w:t xml:space="preserve">(B) of 95 percent.  I left the Classification cutoff at the 0.5 default, set the maximum iterations to 30, and included the constant in the model.   </w:t>
+        <w:t xml:space="preserve">cutoff at the 0.5 default, set the maximum iterations to 30, and included the constant in the model.   </w:t>
       </w:r>
       <w:r>
         <w:rPr>
@@ -4271,7 +4668,6 @@
           <w:sz w:val="24"/>
           <w:szCs w:val="24"/>
         </w:rPr>
-        <w:lastRenderedPageBreak/>
         <w:t>,w</w:t>
       </w:r>
       <w:r>
@@ -4942,7 +5338,16 @@
           <w:sz w:val="24"/>
           <w:szCs w:val="24"/>
         </w:rPr>
-        <w:t>, which was significant</w:t>
+        <w:t xml:space="preserve">, which was </w:t>
+      </w:r>
+      <w:r>
+        <w:rPr>
+          <w:rFonts w:ascii="Times New Roman" w:hAnsi="Times New Roman" w:cs="Times New Roman"/>
+          <w:sz w:val="24"/>
+          <w:szCs w:val="24"/>
+        </w:rPr>
+        <w:lastRenderedPageBreak/>
+        <w:t>significant</w:t>
       </w:r>
       <w:r>
         <w:rPr>
@@ -5300,16 +5705,7 @@
           <w:sz w:val="24"/>
           <w:szCs w:val="24"/>
         </w:rPr>
-        <w:t xml:space="preserve"> </w:t>
-      </w:r>
-      <w:r>
-        <w:rPr>
-          <w:rFonts w:ascii="Times New Roman" w:hAnsi="Times New Roman" w:cs="Times New Roman"/>
-          <w:sz w:val="24"/>
-          <w:szCs w:val="24"/>
-        </w:rPr>
-        <w:lastRenderedPageBreak/>
-        <w:t>significantly</w:t>
+        <w:t xml:space="preserve"> significantly</w:t>
       </w:r>
       <w:r>
         <w:rPr>
@@ -5417,7 +5813,16 @@
           <w:sz w:val="24"/>
           <w:szCs w:val="24"/>
         </w:rPr>
-        <w:t>Limitations of the Analysis</w:t>
+        <w:t>Limitations and Future</w:t>
+      </w:r>
+      <w:r>
+        <w:rPr>
+          <w:rFonts w:ascii="Times New Roman" w:hAnsi="Times New Roman" w:cs="Times New Roman"/>
+          <w:b/>
+          <w:sz w:val="24"/>
+          <w:szCs w:val="24"/>
+        </w:rPr>
+        <w:t xml:space="preserve"> Analysis</w:t>
       </w:r>
     </w:p>
     <w:p>
@@ -5436,7 +5841,16 @@
           <w:szCs w:val="24"/>
         </w:rPr>
         <w:tab/>
-        <w:t>As with any research project or study, this analysis has limitations.  Since this analysis was focused on patent data for a five year period from 1995 to 1999, findings based on the data may not be relevant to time frames before or after this period.  Additionally, there is a truncation effect in the data.  Patents issued in the earliest part of the study period have the potential of receiving citations from patents over a longer period than patents issued in the la</w:t>
+        <w:t xml:space="preserve">As with any research project or study, this analysis has limitations.  Since this analysis was focused on patent data for a five year period from 1995 to 1999, findings based on the data may not be relevant to time frames before or after this period.  Additionally, there is a truncation effect in the data.  Patents issued in the earliest part of the study period have the potential of </w:t>
+      </w:r>
+      <w:r>
+        <w:rPr>
+          <w:rFonts w:ascii="Times New Roman" w:hAnsi="Times New Roman" w:cs="Times New Roman"/>
+          <w:sz w:val="24"/>
+          <w:szCs w:val="24"/>
+        </w:rPr>
+        <w:lastRenderedPageBreak/>
+        <w:t>receiving citations from patents over a longer period than patents issued in the la</w:t>
       </w:r>
       <w:r>
         <w:rPr>
@@ -5445,26 +5859,6 @@
           <w:szCs w:val="24"/>
         </w:rPr>
         <w:t xml:space="preserve">tter part of the study period. </w:t>
-      </w:r>
-    </w:p>
-    <w:p>
-      <w:pPr>
-        <w:spacing w:after="0" w:line="480" w:lineRule="auto"/>
-        <w:rPr>
-          <w:rFonts w:ascii="Times New Roman" w:hAnsi="Times New Roman" w:cs="Times New Roman"/>
-          <w:b/>
-          <w:sz w:val="24"/>
-          <w:szCs w:val="24"/>
-        </w:rPr>
-      </w:pPr>
-      <w:r>
-        <w:rPr>
-          <w:rFonts w:ascii="Times New Roman" w:hAnsi="Times New Roman" w:cs="Times New Roman"/>
-          <w:b/>
-          <w:sz w:val="24"/>
-          <w:szCs w:val="24"/>
-        </w:rPr>
-        <w:t>Future Study</w:t>
       </w:r>
     </w:p>
     <w:p>
@@ -5618,16 +6012,7 @@
           <w:sz w:val="24"/>
           <w:szCs w:val="24"/>
         </w:rPr>
-        <w:t xml:space="preserve">, </w:t>
-      </w:r>
-      <w:r>
-        <w:rPr>
-          <w:rFonts w:ascii="Times New Roman" w:hAnsi="Times New Roman" w:cs="Times New Roman"/>
-          <w:sz w:val="24"/>
-          <w:szCs w:val="24"/>
-        </w:rPr>
-        <w:lastRenderedPageBreak/>
-        <w:t xml:space="preserve">which represents a non-transactional </w:t>
+        <w:t xml:space="preserve">, which represents a non-transactional </w:t>
       </w:r>
       <w:r>
         <w:rPr>
@@ -5821,15 +6206,6 @@
         </w:rPr>
         <w:t>.</w:t>
       </w:r>
-    </w:p>
-    <w:p>
-      <w:pPr>
-        <w:rPr>
-          <w:rFonts w:ascii="Times New Roman" w:hAnsi="Times New Roman" w:cs="Times New Roman"/>
-          <w:sz w:val="24"/>
-          <w:szCs w:val="24"/>
-        </w:rPr>
-      </w:pPr>
       <w:r>
         <w:rPr>
           <w:rFonts w:ascii="Times New Roman" w:hAnsi="Times New Roman" w:cs="Times New Roman"/>
@@ -6086,6 +6462,14 @@
           <w:szCs w:val="24"/>
         </w:rPr>
       </w:pPr>
+      <w:r>
+        <w:rPr>
+          <w:rFonts w:ascii="Times New Roman" w:hAnsi="Times New Roman" w:cs="Times New Roman"/>
+          <w:sz w:val="24"/>
+          <w:szCs w:val="24"/>
+        </w:rPr>
+        <w:t xml:space="preserve">Hall, B. H., Jaffe, A. B. and </w:t>
+      </w:r>
       <w:proofErr w:type="spellStart"/>
       <w:r>
         <w:rPr>
@@ -6093,7 +6477,7 @@
           <w:sz w:val="24"/>
           <w:szCs w:val="24"/>
         </w:rPr>
-        <w:t>Kirkman</w:t>
+        <w:t>Trajtenberg</w:t>
       </w:r>
       <w:proofErr w:type="spellEnd"/>
       <w:r>
@@ -6102,55 +6486,48 @@
           <w:sz w:val="24"/>
           <w:szCs w:val="24"/>
         </w:rPr>
-        <w:t>, D. M</w:t>
-      </w:r>
-      <w:r>
-        <w:rPr>
-          <w:rFonts w:ascii="Times New Roman" w:hAnsi="Times New Roman" w:cs="Times New Roman"/>
-          <w:sz w:val="24"/>
-          <w:szCs w:val="24"/>
-        </w:rPr>
-        <w:t xml:space="preserve">. (2013). Selecting University Technology Transfer Modes: An Examination of Biotechnology Firms’ Entrepreneurial Orientation. </w:t>
+        <w:t>,</w:t>
+      </w:r>
+      <w:r>
+        <w:rPr>
+          <w:rFonts w:ascii="Times New Roman" w:hAnsi="Times New Roman" w:cs="Times New Roman"/>
+          <w:sz w:val="24"/>
+          <w:szCs w:val="24"/>
+        </w:rPr>
+        <w:t xml:space="preserve"> M. (2001). "The NBER Patent Citation Data File: Lessons, Insights and Methodological Tools." </w:t>
       </w:r>
       <w:r>
         <w:rPr>
           <w:rFonts w:ascii="Times New Roman" w:hAnsi="Times New Roman" w:cs="Times New Roman"/>
           <w:i/>
-          <w:iCs/>
-          <w:sz w:val="24"/>
-          <w:szCs w:val="24"/>
-        </w:rPr>
-        <w:t xml:space="preserve">Journal of Technology Management &amp; Innovation, Vol 8, </w:t>
-      </w:r>
-      <w:proofErr w:type="spellStart"/>
-      <w:r>
-        <w:rPr>
-          <w:rFonts w:ascii="Times New Roman" w:hAnsi="Times New Roman" w:cs="Times New Roman"/>
-          <w:i/>
-          <w:iCs/>
-          <w:sz w:val="24"/>
-          <w:szCs w:val="24"/>
-        </w:rPr>
-        <w:t>Iss</w:t>
-      </w:r>
-      <w:proofErr w:type="spellEnd"/>
-      <w:r>
-        <w:rPr>
-          <w:rFonts w:ascii="Times New Roman" w:hAnsi="Times New Roman" w:cs="Times New Roman"/>
-          <w:i/>
-          <w:iCs/>
-          <w:sz w:val="24"/>
-          <w:szCs w:val="24"/>
-        </w:rPr>
-        <w:t xml:space="preserve"> 2, Pp 189-208 (2013)</w:t>
-      </w:r>
-      <w:r>
-        <w:rPr>
-          <w:rFonts w:ascii="Times New Roman" w:hAnsi="Times New Roman" w:cs="Times New Roman"/>
-          <w:sz w:val="24"/>
-          <w:szCs w:val="24"/>
-        </w:rPr>
-        <w:t>, (2), 189. https://doi.org/10.4067/S0718-27242013000200016</w:t>
+          <w:sz w:val="24"/>
+          <w:szCs w:val="24"/>
+        </w:rPr>
+        <w:t>NBER Working Paper 8498</w:t>
+      </w:r>
+      <w:r>
+        <w:rPr>
+          <w:rFonts w:ascii="Times New Roman" w:hAnsi="Times New Roman" w:cs="Times New Roman"/>
+          <w:sz w:val="24"/>
+          <w:szCs w:val="24"/>
+        </w:rPr>
+        <w:t>.</w:t>
+      </w:r>
+      <w:r>
+        <w:rPr>
+          <w:rFonts w:ascii="Times New Roman" w:hAnsi="Times New Roman" w:cs="Times New Roman"/>
+          <w:sz w:val="24"/>
+          <w:szCs w:val="24"/>
+        </w:rPr>
+        <w:t xml:space="preserve"> Retrieved from </w:t>
+      </w:r>
+      <w:r>
+        <w:rPr>
+          <w:rFonts w:ascii="Times New Roman" w:hAnsi="Times New Roman" w:cs="Times New Roman"/>
+          <w:sz w:val="24"/>
+          <w:szCs w:val="24"/>
+        </w:rPr>
+        <w:t>http://www.nber.org/patents/</w:t>
       </w:r>
     </w:p>
     <w:p>
@@ -6163,30 +6540,71 @@
           <w:szCs w:val="24"/>
         </w:rPr>
       </w:pPr>
-      <w:r>
-        <w:rPr>
-          <w:rFonts w:ascii="Times New Roman" w:hAnsi="Times New Roman" w:cs="Times New Roman"/>
-          <w:sz w:val="24"/>
-          <w:szCs w:val="24"/>
-        </w:rPr>
-        <w:t xml:space="preserve">United Nations. (2017). </w:t>
+      <w:proofErr w:type="spellStart"/>
+      <w:r>
+        <w:rPr>
+          <w:rFonts w:ascii="Times New Roman" w:hAnsi="Times New Roman" w:cs="Times New Roman"/>
+          <w:sz w:val="24"/>
+          <w:szCs w:val="24"/>
+        </w:rPr>
+        <w:t>Kirkman</w:t>
+      </w:r>
+      <w:proofErr w:type="spellEnd"/>
+      <w:r>
+        <w:rPr>
+          <w:rFonts w:ascii="Times New Roman" w:hAnsi="Times New Roman" w:cs="Times New Roman"/>
+          <w:sz w:val="24"/>
+          <w:szCs w:val="24"/>
+        </w:rPr>
+        <w:t>, D. M</w:t>
+      </w:r>
+      <w:r>
+        <w:rPr>
+          <w:rFonts w:ascii="Times New Roman" w:hAnsi="Times New Roman" w:cs="Times New Roman"/>
+          <w:sz w:val="24"/>
+          <w:szCs w:val="24"/>
+        </w:rPr>
+        <w:t xml:space="preserve">. (2013). Selecting University Technology Transfer Modes: An Examination of Biotechnology Firms’ Entrepreneurial Orientation. </w:t>
       </w:r>
       <w:r>
         <w:rPr>
           <w:rFonts w:ascii="Times New Roman" w:hAnsi="Times New Roman" w:cs="Times New Roman"/>
           <w:i/>
-          <w:sz w:val="24"/>
-          <w:szCs w:val="24"/>
-        </w:rPr>
-        <w:t>GDP and its breakdown at current prices in U.S. dollars</w:t>
-      </w:r>
-      <w:r>
-        <w:rPr>
-          <w:rFonts w:ascii="Times New Roman" w:hAnsi="Times New Roman" w:cs="Times New Roman"/>
-          <w:sz w:val="24"/>
-          <w:szCs w:val="24"/>
-        </w:rPr>
-        <w:t xml:space="preserve"> [Data file]. Retrieved from https://unstats.un.org/unsd/snaama/dnllist.asp</w:t>
+          <w:iCs/>
+          <w:sz w:val="24"/>
+          <w:szCs w:val="24"/>
+        </w:rPr>
+        <w:t xml:space="preserve">Journal of Technology Management &amp; Innovation, Vol 8, </w:t>
+      </w:r>
+      <w:proofErr w:type="spellStart"/>
+      <w:r>
+        <w:rPr>
+          <w:rFonts w:ascii="Times New Roman" w:hAnsi="Times New Roman" w:cs="Times New Roman"/>
+          <w:i/>
+          <w:iCs/>
+          <w:sz w:val="24"/>
+          <w:szCs w:val="24"/>
+        </w:rPr>
+        <w:t>Iss</w:t>
+      </w:r>
+      <w:proofErr w:type="spellEnd"/>
+      <w:r>
+        <w:rPr>
+          <w:rFonts w:ascii="Times New Roman" w:hAnsi="Times New Roman" w:cs="Times New Roman"/>
+          <w:i/>
+          <w:iCs/>
+          <w:sz w:val="24"/>
+          <w:szCs w:val="24"/>
+        </w:rPr>
+        <w:t xml:space="preserve"> 2, Pp 189-208 (2013)</w:t>
+      </w:r>
+      <w:r>
+        <w:rPr>
+          <w:rFonts w:ascii="Times New Roman" w:hAnsi="Times New Roman" w:cs="Times New Roman"/>
+          <w:sz w:val="24"/>
+          <w:szCs w:val="24"/>
+        </w:rPr>
+        <w:t>, (2), 189. https://doi.org/10.4067/S0718-27242013000200016</w:t>
       </w:r>
     </w:p>
     <w:p>
@@ -6199,55 +6617,57 @@
           <w:szCs w:val="24"/>
         </w:rPr>
       </w:pPr>
-      <w:r>
-        <w:rPr>
-          <w:rFonts w:ascii="Times New Roman" w:hAnsi="Times New Roman" w:cs="Times New Roman"/>
-          <w:sz w:val="24"/>
-          <w:szCs w:val="24"/>
-        </w:rPr>
-        <w:t>Office of Manage</w:t>
-      </w:r>
-      <w:r>
-        <w:rPr>
-          <w:rFonts w:ascii="Times New Roman" w:hAnsi="Times New Roman" w:cs="Times New Roman"/>
-          <w:sz w:val="24"/>
-          <w:szCs w:val="24"/>
-        </w:rPr>
-        <w:t xml:space="preserve">ment and Budget [OMB]. (2002). </w:t>
+      <w:proofErr w:type="spellStart"/>
+      <w:r>
+        <w:rPr>
+          <w:rFonts w:ascii="Times New Roman" w:hAnsi="Times New Roman" w:cs="Times New Roman"/>
+          <w:sz w:val="24"/>
+          <w:szCs w:val="24"/>
+        </w:rPr>
+        <w:t>Machlup</w:t>
+      </w:r>
+      <w:proofErr w:type="spellEnd"/>
+      <w:r>
+        <w:rPr>
+          <w:rFonts w:ascii="Times New Roman" w:hAnsi="Times New Roman" w:cs="Times New Roman"/>
+          <w:sz w:val="24"/>
+          <w:szCs w:val="24"/>
+        </w:rPr>
+        <w:t xml:space="preserve">, F. (1962). </w:t>
       </w:r>
       <w:r>
         <w:rPr>
           <w:rFonts w:ascii="Times New Roman" w:hAnsi="Times New Roman" w:cs="Times New Roman"/>
           <w:i/>
-          <w:sz w:val="24"/>
-          <w:szCs w:val="24"/>
-        </w:rPr>
-        <w:t>The P</w:t>
-      </w:r>
-      <w:r>
-        <w:rPr>
-          <w:rFonts w:ascii="Times New Roman" w:hAnsi="Times New Roman" w:cs="Times New Roman"/>
-          <w:i/>
-          <w:sz w:val="24"/>
-          <w:szCs w:val="24"/>
-        </w:rPr>
-        <w:t>resident's Management Agenda</w:t>
-      </w:r>
-      <w:r>
-        <w:rPr>
-          <w:rFonts w:ascii="Times New Roman" w:hAnsi="Times New Roman" w:cs="Times New Roman"/>
-          <w:sz w:val="24"/>
-          <w:szCs w:val="24"/>
-        </w:rPr>
-        <w:t xml:space="preserve">. Retrieved from </w:t>
-      </w:r>
-      <w:r>
-        <w:rPr>
-          <w:rFonts w:ascii="Times New Roman" w:hAnsi="Times New Roman" w:cs="Times New Roman"/>
-          <w:sz w:val="24"/>
-          <w:szCs w:val="24"/>
-        </w:rPr>
-        <w:t>http://www.dtic.mil/dtic/tr/fulltext/u2/a394421.pdf</w:t>
+          <w:iCs/>
+          <w:sz w:val="24"/>
+          <w:szCs w:val="24"/>
+        </w:rPr>
+        <w:t>The production and distribution of knowledge in the United States</w:t>
+      </w:r>
+      <w:r>
+        <w:rPr>
+          <w:rFonts w:ascii="Times New Roman" w:hAnsi="Times New Roman" w:cs="Times New Roman"/>
+          <w:sz w:val="24"/>
+          <w:szCs w:val="24"/>
+        </w:rPr>
+        <w:t>. Princeton, NJ</w:t>
+      </w:r>
+      <w:r>
+        <w:rPr>
+          <w:rFonts w:ascii="Times New Roman" w:hAnsi="Times New Roman" w:cs="Times New Roman"/>
+          <w:sz w:val="24"/>
+          <w:szCs w:val="24"/>
+        </w:rPr>
+        <w:t>: Princeton University Press</w:t>
+      </w:r>
+      <w:r>
+        <w:rPr>
+          <w:rFonts w:ascii="Times New Roman" w:hAnsi="Times New Roman" w:cs="Times New Roman"/>
+          <w:sz w:val="24"/>
+          <w:szCs w:val="24"/>
+        </w:rPr>
+        <w:t>.</w:t>
       </w:r>
     </w:p>
     <w:p>
@@ -6266,57 +6686,31 @@
           <w:sz w:val="24"/>
           <w:szCs w:val="24"/>
         </w:rPr>
-        <w:t>Office of Manage</w:t>
-      </w:r>
-      <w:r>
-        <w:rPr>
-          <w:rFonts w:ascii="Times New Roman" w:hAnsi="Times New Roman" w:cs="Times New Roman"/>
-          <w:sz w:val="24"/>
-          <w:szCs w:val="24"/>
-        </w:rPr>
-        <w:t>ment and Budget [OMB]. (2008</w:t>
-      </w:r>
-      <w:r>
-        <w:rPr>
-          <w:rFonts w:ascii="Times New Roman" w:hAnsi="Times New Roman" w:cs="Times New Roman"/>
-          <w:sz w:val="24"/>
-          <w:szCs w:val="24"/>
-        </w:rPr>
-        <w:t xml:space="preserve">). </w:t>
-      </w:r>
-      <w:r>
-        <w:rPr>
-          <w:rFonts w:ascii="Times New Roman" w:hAnsi="Times New Roman" w:cs="Times New Roman"/>
-          <w:i/>
-          <w:sz w:val="24"/>
-          <w:szCs w:val="24"/>
-        </w:rPr>
-        <w:t>The P</w:t>
-      </w:r>
-      <w:r>
-        <w:rPr>
-          <w:rFonts w:ascii="Times New Roman" w:hAnsi="Times New Roman" w:cs="Times New Roman"/>
-          <w:i/>
-          <w:sz w:val="24"/>
-          <w:szCs w:val="24"/>
-        </w:rPr>
-        <w:t>resident's Management Agenda</w:t>
-      </w:r>
-      <w:r>
-        <w:rPr>
-          <w:rFonts w:ascii="Times New Roman" w:hAnsi="Times New Roman" w:cs="Times New Roman"/>
-          <w:sz w:val="24"/>
-          <w:szCs w:val="24"/>
-        </w:rPr>
-        <w:t xml:space="preserve">. Retrieved from </w:t>
-      </w:r>
-      <w:r>
-        <w:rPr>
-          <w:rFonts w:ascii="Times New Roman" w:hAnsi="Times New Roman" w:cs="Times New Roman"/>
-          <w:sz w:val="24"/>
-          <w:szCs w:val="24"/>
-        </w:rPr>
-        <w:t>{ENTER LINK}</w:t>
+        <w:t xml:space="preserve">National Bureau of Economic Research. (2018). </w:t>
+      </w:r>
+      <w:r>
+        <w:rPr>
+          <w:rFonts w:ascii="Times New Roman" w:hAnsi="Times New Roman" w:cs="Times New Roman"/>
+          <w:sz w:val="24"/>
+          <w:szCs w:val="24"/>
+        </w:rPr>
+        <w:t>Patent data, including constructed variables</w:t>
+      </w:r>
+      <w:r>
+        <w:rPr>
+          <w:rFonts w:ascii="Times New Roman" w:hAnsi="Times New Roman" w:cs="Times New Roman"/>
+          <w:sz w:val="24"/>
+          <w:szCs w:val="24"/>
+        </w:rPr>
+        <w:t xml:space="preserve"> [data file]. Retrieved </w:t>
+      </w:r>
+      <w:r>
+        <w:rPr>
+          <w:rFonts w:ascii="Times New Roman" w:hAnsi="Times New Roman" w:cs="Times New Roman"/>
+          <w:sz w:val="24"/>
+          <w:szCs w:val="24"/>
+        </w:rPr>
+        <w:t>from http://www.nber.org/patents/</w:t>
       </w:r>
     </w:p>
     <w:p>
@@ -6336,6 +6730,172 @@
           <w:szCs w:val="24"/>
         </w:rPr>
         <w:lastRenderedPageBreak/>
+        <w:t xml:space="preserve">United Nations. (2017). </w:t>
+      </w:r>
+      <w:r>
+        <w:rPr>
+          <w:rFonts w:ascii="Times New Roman" w:hAnsi="Times New Roman" w:cs="Times New Roman"/>
+          <w:i/>
+          <w:sz w:val="24"/>
+          <w:szCs w:val="24"/>
+        </w:rPr>
+        <w:t>GDP and its breakdown at current prices in U.S. dollars</w:t>
+      </w:r>
+      <w:r>
+        <w:rPr>
+          <w:rFonts w:ascii="Times New Roman" w:hAnsi="Times New Roman" w:cs="Times New Roman"/>
+          <w:sz w:val="24"/>
+          <w:szCs w:val="24"/>
+        </w:rPr>
+        <w:t xml:space="preserve"> [Data file]. Retrieved from https://unstats.un.org/unsd/snaama/dnllist.asp</w:t>
+      </w:r>
+    </w:p>
+    <w:p>
+      <w:pPr>
+        <w:spacing w:after="0" w:line="480" w:lineRule="auto"/>
+        <w:ind w:left="720" w:hanging="720"/>
+        <w:rPr>
+          <w:rFonts w:ascii="Times New Roman" w:hAnsi="Times New Roman" w:cs="Times New Roman"/>
+          <w:sz w:val="24"/>
+          <w:szCs w:val="24"/>
+        </w:rPr>
+      </w:pPr>
+      <w:r>
+        <w:rPr>
+          <w:rFonts w:ascii="Times New Roman" w:hAnsi="Times New Roman" w:cs="Times New Roman"/>
+          <w:sz w:val="24"/>
+          <w:szCs w:val="24"/>
+        </w:rPr>
+        <w:t>Office of Manage</w:t>
+      </w:r>
+      <w:r>
+        <w:rPr>
+          <w:rFonts w:ascii="Times New Roman" w:hAnsi="Times New Roman" w:cs="Times New Roman"/>
+          <w:sz w:val="24"/>
+          <w:szCs w:val="24"/>
+        </w:rPr>
+        <w:t xml:space="preserve">ment and Budget [OMB]. (2002). </w:t>
+      </w:r>
+      <w:r>
+        <w:rPr>
+          <w:rFonts w:ascii="Times New Roman" w:hAnsi="Times New Roman" w:cs="Times New Roman"/>
+          <w:i/>
+          <w:sz w:val="24"/>
+          <w:szCs w:val="24"/>
+        </w:rPr>
+        <w:t>The P</w:t>
+      </w:r>
+      <w:r>
+        <w:rPr>
+          <w:rFonts w:ascii="Times New Roman" w:hAnsi="Times New Roman" w:cs="Times New Roman"/>
+          <w:i/>
+          <w:sz w:val="24"/>
+          <w:szCs w:val="24"/>
+        </w:rPr>
+        <w:t>resident's Management Agenda</w:t>
+      </w:r>
+      <w:r>
+        <w:rPr>
+          <w:rFonts w:ascii="Times New Roman" w:hAnsi="Times New Roman" w:cs="Times New Roman"/>
+          <w:sz w:val="24"/>
+          <w:szCs w:val="24"/>
+        </w:rPr>
+        <w:t xml:space="preserve">. Retrieved from </w:t>
+      </w:r>
+      <w:r>
+        <w:rPr>
+          <w:rFonts w:ascii="Times New Roman" w:hAnsi="Times New Roman" w:cs="Times New Roman"/>
+          <w:sz w:val="24"/>
+          <w:szCs w:val="24"/>
+        </w:rPr>
+        <w:t>http://www.dtic.mil/dtic/tr/fulltext/u2/a394421.pdf</w:t>
+      </w:r>
+    </w:p>
+    <w:p>
+      <w:pPr>
+        <w:spacing w:after="0" w:line="480" w:lineRule="auto"/>
+        <w:ind w:left="720" w:hanging="720"/>
+        <w:rPr>
+          <w:rFonts w:ascii="Times New Roman" w:hAnsi="Times New Roman" w:cs="Times New Roman"/>
+          <w:sz w:val="24"/>
+          <w:szCs w:val="24"/>
+        </w:rPr>
+      </w:pPr>
+      <w:r>
+        <w:rPr>
+          <w:rFonts w:ascii="Times New Roman" w:hAnsi="Times New Roman" w:cs="Times New Roman"/>
+          <w:sz w:val="24"/>
+          <w:szCs w:val="24"/>
+        </w:rPr>
+        <w:t>Office of Manage</w:t>
+      </w:r>
+      <w:r>
+        <w:rPr>
+          <w:rFonts w:ascii="Times New Roman" w:hAnsi="Times New Roman" w:cs="Times New Roman"/>
+          <w:sz w:val="24"/>
+          <w:szCs w:val="24"/>
+        </w:rPr>
+        <w:t>ment and Budget [OMB]. (2008</w:t>
+      </w:r>
+      <w:r>
+        <w:rPr>
+          <w:rFonts w:ascii="Times New Roman" w:hAnsi="Times New Roman" w:cs="Times New Roman"/>
+          <w:sz w:val="24"/>
+          <w:szCs w:val="24"/>
+        </w:rPr>
+        <w:t xml:space="preserve">). </w:t>
+      </w:r>
+      <w:r>
+        <w:rPr>
+          <w:rFonts w:ascii="Times New Roman" w:hAnsi="Times New Roman" w:cs="Times New Roman"/>
+          <w:i/>
+          <w:sz w:val="24"/>
+          <w:szCs w:val="24"/>
+        </w:rPr>
+        <w:t>The P</w:t>
+      </w:r>
+      <w:r>
+        <w:rPr>
+          <w:rFonts w:ascii="Times New Roman" w:hAnsi="Times New Roman" w:cs="Times New Roman"/>
+          <w:i/>
+          <w:sz w:val="24"/>
+          <w:szCs w:val="24"/>
+        </w:rPr>
+        <w:t>resident's Management Agenda</w:t>
+      </w:r>
+      <w:r>
+        <w:rPr>
+          <w:rFonts w:ascii="Times New Roman" w:hAnsi="Times New Roman" w:cs="Times New Roman"/>
+          <w:sz w:val="24"/>
+          <w:szCs w:val="24"/>
+        </w:rPr>
+        <w:t xml:space="preserve">. Retrieved from </w:t>
+      </w:r>
+      <w:r>
+        <w:rPr>
+          <w:rFonts w:ascii="Times New Roman" w:hAnsi="Times New Roman" w:cs="Times New Roman"/>
+          <w:sz w:val="24"/>
+          <w:szCs w:val="24"/>
+        </w:rPr>
+        <w:t>{ENTER LINK}</w:t>
+      </w:r>
+    </w:p>
+    <w:p>
+      <w:pPr>
+        <w:spacing w:after="0" w:line="480" w:lineRule="auto"/>
+        <w:ind w:left="720" w:hanging="720"/>
+        <w:rPr>
+          <w:rFonts w:ascii="Times New Roman" w:hAnsi="Times New Roman" w:cs="Times New Roman"/>
+          <w:sz w:val="24"/>
+          <w:szCs w:val="24"/>
+        </w:rPr>
+      </w:pPr>
+      <w:r>
+        <w:rPr>
+          <w:rFonts w:ascii="Times New Roman" w:hAnsi="Times New Roman" w:cs="Times New Roman"/>
+          <w:sz w:val="24"/>
+          <w:szCs w:val="24"/>
+        </w:rPr>
         <w:t>Office of Manage</w:t>
       </w:r>
       <w:r>
@@ -19235,7 +19795,7 @@
         <w:noProof/>
         <w:sz w:val="24"/>
       </w:rPr>
-      <w:t>21</w:t>
+      <w:t>3</w:t>
     </w:r>
     <w:r>
       <w:rPr>

</xml_diff>

<commit_message>
Data and Methods sections
</commit_message>
<xml_diff>
--- a/Docs/Townes_Research_2019A01_Manuscript_v00.docx
+++ b/Docs/Townes_Research_2019A01_Manuscript_v00.docx
@@ -314,17 +314,7 @@
           <w:sz w:val="24"/>
           <w:szCs w:val="24"/>
         </w:rPr>
-        <w:t xml:space="preserve">Improving the transfer of technologies derived from federally-funded research and development (R&amp;D), so called technology transfer, is arguably one of the highest public policy priorities of the United States of America (U.S. or USA).  It was listed as a top priority in the </w:t>
-      </w:r>
-      <w:bookmarkStart w:id="0" w:name="_GoBack"/>
-      <w:bookmarkEnd w:id="0"/>
-      <w:r>
-        <w:rPr>
-          <w:rFonts w:ascii="Times New Roman" w:hAnsi="Times New Roman" w:cs="Times New Roman"/>
-          <w:sz w:val="24"/>
-          <w:szCs w:val="24"/>
-        </w:rPr>
-        <w:t>President’s Management Agendas (PMAs) of both the George W. Bush and Donald J. Trump Administrations</w:t>
+        <w:t>Improving the transfer of technologies derived from federally-funded research and development (R&amp;D), so called technology transfer, is arguably one of the highest public policy priorities of the United States of America (U.S. or USA).  It was listed as a top priority in the President’s Management Agendas (PMAs) of both the George W. Bush and Donald J. Trump Administrations</w:t>
       </w:r>
       <w:r>
         <w:rPr>
@@ -372,15 +362,15 @@
           <w:sz w:val="24"/>
           <w:szCs w:val="24"/>
         </w:rPr>
-        <w:t>, 2002; OMB 2008</w:t>
-      </w:r>
-      <w:r>
-        <w:rPr>
-          <w:rFonts w:ascii="Times New Roman" w:hAnsi="Times New Roman" w:cs="Times New Roman"/>
-          <w:sz w:val="24"/>
-          <w:szCs w:val="24"/>
-        </w:rPr>
-        <w:t>, OMB</w:t>
+        <w:t>, 2002;</w:t>
+      </w:r>
+      <w:r>
+        <w:rPr>
+          <w:rFonts w:ascii="Times New Roman" w:hAnsi="Times New Roman" w:cs="Times New Roman"/>
+          <w:sz w:val="24"/>
+          <w:szCs w:val="24"/>
+        </w:rPr>
+        <w:t xml:space="preserve"> OMB</w:t>
       </w:r>
       <w:r>
         <w:rPr>
@@ -560,23 +550,7 @@
           <w:sz w:val="24"/>
           <w:szCs w:val="24"/>
         </w:rPr>
-        <w:t>How we conceive and operationalize the construct of technology transfer significantly influences how</w:t>
-      </w:r>
-      <w:r>
-        <w:rPr>
-          <w:rFonts w:ascii="Times New Roman" w:hAnsi="Times New Roman" w:cs="Times New Roman"/>
-          <w:sz w:val="24"/>
-          <w:szCs w:val="24"/>
-        </w:rPr>
-        <w:t xml:space="preserve"> we measure the payo</w:t>
-      </w:r>
-      <w:r>
-        <w:rPr>
-          <w:rFonts w:ascii="Times New Roman" w:hAnsi="Times New Roman" w:cs="Times New Roman"/>
-          <w:sz w:val="24"/>
-          <w:szCs w:val="24"/>
-        </w:rPr>
-        <w:t>ff from federally-funded R&amp;D and formulate public policy</w:t>
+        <w:t>How we conceive and operationalize the construct of technology transfer significantly influences how we measure the payoff from federally-funded R&amp;D and formulate public policy</w:t>
       </w:r>
       <w:r>
         <w:rPr>
@@ -696,15 +670,7 @@
           <w:sz w:val="24"/>
           <w:szCs w:val="24"/>
         </w:rPr>
-        <w:t xml:space="preserve">Technology transfer is a concept for which there is no official definition.  While most studies of the topic don’t explicitly define technology transfer, they generally seem to operationalize it as a financially-based exchange </w:t>
-      </w:r>
-      <w:r>
-        <w:rPr>
-          <w:rFonts w:ascii="Times New Roman" w:hAnsi="Times New Roman" w:cs="Times New Roman"/>
-          <w:sz w:val="24"/>
-          <w:szCs w:val="24"/>
-        </w:rPr>
-        <w:t>(Gonzalez-</w:t>
+        <w:t>Technology transfer is a concept for which there is no official definition.  While most studies of the topic don’t explicitly define technology transfer, they generally seem to operationalize it as a financially-based exchange (Gonzalez-</w:t>
       </w:r>
       <w:proofErr w:type="spellStart"/>
       <w:r>
@@ -810,39 +776,7 @@
           <w:sz w:val="24"/>
           <w:szCs w:val="24"/>
         </w:rPr>
-        <w:t xml:space="preserve"> However, t</w:t>
-      </w:r>
-      <w:r>
-        <w:rPr>
-          <w:rFonts w:ascii="Times New Roman" w:hAnsi="Times New Roman" w:cs="Times New Roman"/>
-          <w:sz w:val="24"/>
-          <w:szCs w:val="24"/>
-        </w:rPr>
-        <w:t xml:space="preserve">he operationalization of the construct in </w:t>
-      </w:r>
-      <w:r>
-        <w:rPr>
-          <w:rFonts w:ascii="Times New Roman" w:hAnsi="Times New Roman" w:cs="Times New Roman"/>
-          <w:sz w:val="24"/>
-          <w:szCs w:val="24"/>
-        </w:rPr>
-        <w:t xml:space="preserve">these </w:t>
-      </w:r>
-      <w:r>
-        <w:rPr>
-          <w:rFonts w:ascii="Times New Roman" w:hAnsi="Times New Roman" w:cs="Times New Roman"/>
-          <w:sz w:val="24"/>
-          <w:szCs w:val="24"/>
-        </w:rPr>
-        <w:t>studies generally seems to conflate the concept of technology transfer with the mechanisms for achieving it.  Licensing, new venture formation, research collaboration, and faculty consulting are generally used as in</w:t>
-      </w:r>
-      <w:r>
-        <w:rPr>
-          <w:rFonts w:ascii="Times New Roman" w:hAnsi="Times New Roman" w:cs="Times New Roman"/>
-          <w:sz w:val="24"/>
-          <w:szCs w:val="24"/>
-        </w:rPr>
-        <w:t>dicators of technology transfer.</w:t>
+        <w:t xml:space="preserve"> However, the operationalization of the construct in these studies generally seems to conflate the concept of technology transfer with the mechanisms for achieving it.  Licensing, new venture formation, research collaboration, and faculty consulting are generally used as indicators of technology transfer.</w:t>
       </w:r>
     </w:p>
     <w:p>
@@ -1383,7 +1317,31 @@
           <w:sz w:val="24"/>
           <w:szCs w:val="24"/>
         </w:rPr>
-        <w:t xml:space="preserve">studied the citation frequency of patents using several types of regression analysis including multiple linear, logistic, and binomial.  </w:t>
+        <w:t>studied the citation frequency of patents</w:t>
+      </w:r>
+      <w:r>
+        <w:rPr>
+          <w:rFonts w:ascii="Times New Roman" w:hAnsi="Times New Roman" w:cs="Times New Roman"/>
+          <w:sz w:val="24"/>
+          <w:szCs w:val="24"/>
+        </w:rPr>
+        <w:t>.</w:t>
+      </w:r>
+      <w:r>
+        <w:rPr>
+          <w:rFonts w:ascii="Times New Roman" w:hAnsi="Times New Roman" w:cs="Times New Roman"/>
+          <w:sz w:val="24"/>
+          <w:szCs w:val="24"/>
+        </w:rPr>
+        <w:t xml:space="preserve"> </w:t>
+      </w:r>
+      <w:r>
+        <w:rPr>
+          <w:rFonts w:ascii="Times New Roman" w:hAnsi="Times New Roman" w:cs="Times New Roman"/>
+          <w:sz w:val="24"/>
+          <w:szCs w:val="24"/>
+        </w:rPr>
+        <w:t xml:space="preserve"> </w:t>
       </w:r>
       <w:proofErr w:type="spellStart"/>
       <w:r>
@@ -1418,6 +1376,14 @@
           <w:szCs w:val="24"/>
         </w:rPr>
         <w:t xml:space="preserve"> associated with citation frequency.</w:t>
+      </w:r>
+      <w:r>
+        <w:rPr>
+          <w:rFonts w:ascii="Times New Roman" w:hAnsi="Times New Roman" w:cs="Times New Roman"/>
+          <w:sz w:val="24"/>
+          <w:szCs w:val="24"/>
+        </w:rPr>
+        <w:t xml:space="preserve">  This seems to suggest that the more general a patent the more likely that it will be cited by other patents. </w:t>
       </w:r>
     </w:p>
     <w:p>
@@ -1437,7 +1403,65 @@
           <w:szCs w:val="24"/>
         </w:rPr>
         <w:lastRenderedPageBreak/>
-        <w:t>Various</w:t>
+        <w:t xml:space="preserve">Various studies </w:t>
+      </w:r>
+      <w:r>
+        <w:rPr>
+          <w:rFonts w:ascii="Times New Roman" w:hAnsi="Times New Roman" w:cs="Times New Roman"/>
+          <w:sz w:val="24"/>
+          <w:szCs w:val="24"/>
+        </w:rPr>
+        <w:t>have used regression analysis in their investigations of technology transfer.</w:t>
+      </w:r>
+      <w:r>
+        <w:rPr>
+          <w:rFonts w:ascii="Times New Roman" w:hAnsi="Times New Roman" w:cs="Times New Roman"/>
+          <w:sz w:val="24"/>
+          <w:szCs w:val="24"/>
+        </w:rPr>
+        <w:t xml:space="preserve"> </w:t>
+      </w:r>
+      <w:r>
+        <w:rPr>
+          <w:rFonts w:ascii="Times New Roman" w:hAnsi="Times New Roman" w:cs="Times New Roman"/>
+          <w:sz w:val="24"/>
+          <w:szCs w:val="24"/>
+        </w:rPr>
+        <w:t xml:space="preserve"> </w:t>
+      </w:r>
+      <w:proofErr w:type="gramStart"/>
+      <w:r>
+        <w:rPr>
+          <w:rFonts w:ascii="Times New Roman" w:hAnsi="Times New Roman" w:cs="Times New Roman"/>
+          <w:sz w:val="24"/>
+          <w:szCs w:val="24"/>
+        </w:rPr>
+        <w:t>According to</w:t>
+      </w:r>
+      <w:proofErr w:type="gramEnd"/>
+      <w:r>
+        <w:rPr>
+          <w:rFonts w:ascii="Times New Roman" w:hAnsi="Times New Roman" w:cs="Times New Roman"/>
+          <w:sz w:val="24"/>
+          <w:szCs w:val="24"/>
+        </w:rPr>
+        <w:t xml:space="preserve"> Licht (1995), the two primary uses of multiple regression analysis in studies are to either predict phenomenon for decision-making purposes or understand and explain the nature of phenomenon to develop or test theories.  </w:t>
+      </w:r>
+      <w:r>
+        <w:rPr>
+          <w:rFonts w:ascii="Times New Roman" w:hAnsi="Times New Roman" w:cs="Times New Roman"/>
+          <w:sz w:val="24"/>
+          <w:szCs w:val="24"/>
+        </w:rPr>
+        <w:t>Studies of technology transfer have used v</w:t>
+      </w:r>
+      <w:r>
+        <w:rPr>
+          <w:rFonts w:ascii="Times New Roman" w:hAnsi="Times New Roman" w:cs="Times New Roman"/>
+          <w:sz w:val="24"/>
+          <w:szCs w:val="24"/>
+        </w:rPr>
+        <w:t>arious</w:t>
       </w:r>
       <w:r>
         <w:rPr>
@@ -1453,15 +1477,31 @@
           <w:sz w:val="24"/>
           <w:szCs w:val="24"/>
         </w:rPr>
-        <w:t xml:space="preserve"> have been used to understand and explain the technology transfer process.  </w:t>
-      </w:r>
-      <w:r>
-        <w:rPr>
-          <w:rFonts w:ascii="Times New Roman" w:hAnsi="Times New Roman" w:cs="Times New Roman"/>
-          <w:sz w:val="24"/>
-          <w:szCs w:val="24"/>
-        </w:rPr>
-        <w:t xml:space="preserve">These studies suggest that regression analysis is a useful method for gaining insight into the factors associated with technology transfer success.  </w:t>
+        <w:t xml:space="preserve"> to understand and explain the process.  </w:t>
+      </w:r>
+      <w:r>
+        <w:rPr>
+          <w:rFonts w:ascii="Times New Roman" w:hAnsi="Times New Roman" w:cs="Times New Roman"/>
+          <w:sz w:val="24"/>
+          <w:szCs w:val="24"/>
+        </w:rPr>
+        <w:t xml:space="preserve">These studies </w:t>
+      </w:r>
+      <w:r>
+        <w:rPr>
+          <w:rFonts w:ascii="Times New Roman" w:hAnsi="Times New Roman" w:cs="Times New Roman"/>
+          <w:sz w:val="24"/>
+          <w:szCs w:val="24"/>
+        </w:rPr>
+        <w:t>demonstrate</w:t>
+      </w:r>
+      <w:r>
+        <w:rPr>
+          <w:rFonts w:ascii="Times New Roman" w:hAnsi="Times New Roman" w:cs="Times New Roman"/>
+          <w:sz w:val="24"/>
+          <w:szCs w:val="24"/>
+        </w:rPr>
+        <w:t xml:space="preserve"> that regression analysis is a useful method for gaining insight into the factors associated with technology transfer success.  </w:t>
       </w:r>
       <w:proofErr w:type="spellStart"/>
       <w:r>
@@ -1823,7 +1863,7 @@
           <w:sz w:val="24"/>
           <w:szCs w:val="24"/>
         </w:rPr>
-        <w:t xml:space="preserve">Assuming the generation of a technology is not the only benefit derived from research and development, it’s reasonable to conclude that the objective of public policy regarding federally-funded R&amp;D should be to maximize all types of benefits derived from R&amp;D efforts.  In this context, the transfer of technologies derived from federally-funded R&amp;D to the private sector (i.e., technology transfer) is only one type of benefit.  As the literature reveals, there can be other </w:t>
+        <w:t xml:space="preserve">Assuming the generation of a technology is not the only benefit derived from research and development, it’s reasonable to conclude that the objective of public policy regarding federally-funded R&amp;D should be to maximize all types of benefits derived from R&amp;D efforts.  In </w:t>
       </w:r>
       <w:r>
         <w:rPr>
@@ -1832,7 +1872,7 @@
           <w:szCs w:val="24"/>
         </w:rPr>
         <w:lastRenderedPageBreak/>
-        <w:t>types of benefits such as the transfer of knowledge derived from federally-funded R&amp;D.</w:t>
+        <w:t>this context, the transfer of technologies derived from federally-funded R&amp;D to the private sector (i.e., technology transfer) is only one type of benefit.  As the literature reveals, there can be other types of benefits such as the transfer of knowledge derived from federally-funded R&amp;D.</w:t>
       </w:r>
       <w:r>
         <w:rPr>
@@ -1915,15 +1955,7 @@
           <w:sz w:val="24"/>
           <w:szCs w:val="24"/>
         </w:rPr>
-        <w:t>should</w:t>
-      </w:r>
-      <w:r>
-        <w:rPr>
-          <w:rFonts w:ascii="Times New Roman" w:hAnsi="Times New Roman" w:cs="Times New Roman"/>
-          <w:sz w:val="24"/>
-          <w:szCs w:val="24"/>
-        </w:rPr>
-        <w:t xml:space="preserve"> </w:t>
+        <w:t xml:space="preserve">should </w:t>
       </w:r>
       <w:r>
         <w:rPr>
@@ -2325,6 +2357,7 @@
           <w:sz w:val="24"/>
           <w:szCs w:val="24"/>
         </w:rPr>
+        <w:lastRenderedPageBreak/>
         <w:t xml:space="preserve">This study makes several hypotheses about the factors that are associated with the transfer of new knowledge derived from research and development. One hypothesis is </w:t>
       </w:r>
       <w:r>
@@ -2333,16 +2366,7 @@
           <w:sz w:val="24"/>
           <w:szCs w:val="24"/>
         </w:rPr>
-        <w:t xml:space="preserve">that the number of claims made by a patent and the generality of the patent will both have a positive </w:t>
-      </w:r>
-      <w:r>
-        <w:rPr>
-          <w:rFonts w:ascii="Times New Roman" w:hAnsi="Times New Roman" w:cs="Times New Roman"/>
-          <w:sz w:val="24"/>
-          <w:szCs w:val="24"/>
-        </w:rPr>
-        <w:lastRenderedPageBreak/>
-        <w:t>association with the pro</w:t>
+        <w:t>that the number of claims made by a patent and the generality of the patent will both have a positive association with the pro</w:t>
       </w:r>
       <w:r>
         <w:rPr>
@@ -2566,15 +2590,7 @@
           <w:sz w:val="24"/>
           <w:szCs w:val="24"/>
         </w:rPr>
-        <w:t>It</w:t>
-      </w:r>
-      <w:r>
-        <w:rPr>
-          <w:rFonts w:ascii="Times New Roman" w:hAnsi="Times New Roman" w:cs="Times New Roman"/>
-          <w:sz w:val="24"/>
-          <w:szCs w:val="24"/>
-        </w:rPr>
-        <w:t xml:space="preserve"> theorized that the more original a patent the more difficult it is for other inventors and innovators to conceive applications of the technology in their fields. </w:t>
+        <w:t xml:space="preserve">It theorized that the more original a patent the more difficult it is for other inventors and innovators to conceive applications of the technology in their fields. </w:t>
       </w:r>
       <w:r>
         <w:rPr>
@@ -2750,7 +2766,16 @@
           <w:sz w:val="24"/>
           <w:szCs w:val="24"/>
         </w:rPr>
-        <w:t xml:space="preserve">patent data obtained from the National Bureau of Economic Research (NBER) website.  The source data contains both original and constructed variables.  The data file included all utility patents granted in the U.S. from January 1, 1963 to December 30, 1999 listed in the Technology Assessment and Forecast (TAF) database of the USPTO.  The source file contained data on 2,923,922 patents across 23 variables.  </w:t>
+        <w:t xml:space="preserve">patent data obtained from the National Bureau of Economic Research (NBER) website.  The source data contains both original and constructed variables.  The data file included all utility patents granted in the U.S. from </w:t>
+      </w:r>
+      <w:r>
+        <w:rPr>
+          <w:rFonts w:ascii="Times New Roman" w:hAnsi="Times New Roman" w:cs="Times New Roman"/>
+          <w:sz w:val="24"/>
+          <w:szCs w:val="24"/>
+        </w:rPr>
+        <w:lastRenderedPageBreak/>
+        <w:t xml:space="preserve">January 1, 1963 to December 30, 1999 listed in the Technology Assessment and Forecast (TAF) database of the USPTO.  The source file contained data on 2,923,922 patents across 23 variables.  </w:t>
       </w:r>
     </w:p>
     <w:p>
@@ -2801,16 +2826,7 @@
           <w:sz w:val="24"/>
           <w:szCs w:val="24"/>
         </w:rPr>
-        <w:t xml:space="preserve"> </w:t>
-      </w:r>
-      <w:r>
-        <w:rPr>
-          <w:rFonts w:ascii="Times New Roman" w:hAnsi="Times New Roman" w:cs="Times New Roman"/>
-          <w:sz w:val="24"/>
-          <w:szCs w:val="24"/>
-        </w:rPr>
-        <w:lastRenderedPageBreak/>
-        <w:t xml:space="preserve">is the year the USPTO allowed the patent.  </w:t>
+        <w:t xml:space="preserve"> is the year the USPTO allowed the patent.  </w:t>
       </w:r>
       <w:r>
         <w:rPr>
@@ -3037,7 +3053,7 @@
           <w:sz w:val="24"/>
           <w:szCs w:val="24"/>
         </w:rPr>
-        <w:t xml:space="preserve"> is the ratio of the number of citations made by all patents granted since 1963 to the total number of citations made by the patent.  GENERAL is a measure of how broad the influence of a patent spans across fields.  </w:t>
+        <w:t xml:space="preserve"> is the ratio of the number of citations made by all patents granted since 1963 to the total number of citations made by the patent.  </w:t>
       </w:r>
       <w:r>
         <w:rPr>
@@ -3045,6 +3061,22 @@
           <w:sz w:val="24"/>
           <w:szCs w:val="24"/>
         </w:rPr>
+        <w:t>GENERAL</w:t>
+      </w:r>
+      <w:r>
+        <w:rPr>
+          <w:rFonts w:ascii="Times New Roman" w:hAnsi="Times New Roman" w:cs="Times New Roman"/>
+          <w:sz w:val="24"/>
+          <w:szCs w:val="24"/>
+        </w:rPr>
+        <w:t xml:space="preserve"> is a measure of how broad the influence of a patent spans across fields.  </w:t>
+      </w:r>
+      <w:r>
+        <w:rPr>
+          <w:rFonts w:ascii="Courier New" w:hAnsi="Courier New" w:cs="Courier New"/>
+          <w:sz w:val="24"/>
+          <w:szCs w:val="24"/>
+        </w:rPr>
         <w:t>ORIGINAL</w:t>
       </w:r>
       <w:r>
@@ -3141,7 +3173,16 @@
           <w:sz w:val="24"/>
           <w:szCs w:val="24"/>
         </w:rPr>
-        <w:t xml:space="preserve"> is the upper bound for the share of citations the patent receives from other patents assigned to the same assignee (i.e., self-citations received). </w:t>
+        <w:t xml:space="preserve"> is </w:t>
+      </w:r>
+      <w:r>
+        <w:rPr>
+          <w:rFonts w:ascii="Times New Roman" w:hAnsi="Times New Roman" w:cs="Times New Roman"/>
+          <w:sz w:val="24"/>
+          <w:szCs w:val="24"/>
+        </w:rPr>
+        <w:lastRenderedPageBreak/>
+        <w:t xml:space="preserve">the upper bound for the share of citations the patent receives from other patents assigned to the same assignee (i.e., self-citations received). </w:t>
       </w:r>
       <w:r>
         <w:rPr>
@@ -3204,8 +3245,23 @@
           <w:sz w:val="24"/>
           <w:szCs w:val="24"/>
         </w:rPr>
-        <w:lastRenderedPageBreak/>
-        <w:t xml:space="preserve">For this study, I only used the </w:t>
+        <w:t>T</w:t>
+      </w:r>
+      <w:r>
+        <w:rPr>
+          <w:rFonts w:ascii="Times New Roman" w:hAnsi="Times New Roman" w:cs="Times New Roman"/>
+          <w:sz w:val="24"/>
+          <w:szCs w:val="24"/>
+        </w:rPr>
+        <w:t xml:space="preserve">his study </w:t>
+      </w:r>
+      <w:r>
+        <w:rPr>
+          <w:rFonts w:ascii="Times New Roman" w:hAnsi="Times New Roman" w:cs="Times New Roman"/>
+          <w:sz w:val="24"/>
+          <w:szCs w:val="24"/>
+        </w:rPr>
+        <w:t xml:space="preserve">used the </w:t>
       </w:r>
       <w:r>
         <w:rPr>
@@ -3237,6 +3293,54 @@
           <w:sz w:val="24"/>
           <w:szCs w:val="24"/>
         </w:rPr>
+        <w:t>,</w:t>
+      </w:r>
+      <w:r>
+        <w:rPr>
+          <w:rFonts w:ascii="Times New Roman" w:hAnsi="Times New Roman" w:cs="Times New Roman"/>
+          <w:sz w:val="24"/>
+          <w:szCs w:val="24"/>
+        </w:rPr>
+        <w:t xml:space="preserve"> </w:t>
+      </w:r>
+      <w:r>
+        <w:rPr>
+          <w:rFonts w:ascii="Courier New" w:hAnsi="Courier New" w:cs="Courier New"/>
+          <w:sz w:val="24"/>
+          <w:szCs w:val="24"/>
+        </w:rPr>
+        <w:t>CMADE</w:t>
+      </w:r>
+      <w:r>
+        <w:rPr>
+          <w:rFonts w:ascii="Times New Roman" w:hAnsi="Times New Roman" w:cs="Times New Roman"/>
+          <w:sz w:val="24"/>
+          <w:szCs w:val="24"/>
+        </w:rPr>
+        <w:t>,</w:t>
+      </w:r>
+      <w:r>
+        <w:rPr>
+          <w:rFonts w:ascii="Times New Roman" w:hAnsi="Times New Roman" w:cs="Times New Roman"/>
+          <w:sz w:val="24"/>
+          <w:szCs w:val="24"/>
+        </w:rPr>
+        <w:t xml:space="preserve"> </w:t>
+      </w:r>
+      <w:r>
+        <w:rPr>
+          <w:rFonts w:ascii="Courier New" w:hAnsi="Courier New" w:cs="Courier New"/>
+          <w:sz w:val="24"/>
+          <w:szCs w:val="24"/>
+        </w:rPr>
+        <w:t>CRECEIVE</w:t>
+      </w:r>
+      <w:r>
+        <w:rPr>
+          <w:rFonts w:ascii="Times New Roman" w:hAnsi="Times New Roman" w:cs="Times New Roman"/>
+          <w:sz w:val="24"/>
+          <w:szCs w:val="24"/>
+        </w:rPr>
         <w:t xml:space="preserve">, </w:t>
       </w:r>
       <w:r>
@@ -3245,6 +3349,286 @@
           <w:sz w:val="24"/>
           <w:szCs w:val="24"/>
         </w:rPr>
+        <w:t>GENERAL</w:t>
+      </w:r>
+      <w:r>
+        <w:rPr>
+          <w:rFonts w:ascii="Times New Roman" w:hAnsi="Times New Roman" w:cs="Times New Roman"/>
+          <w:sz w:val="24"/>
+          <w:szCs w:val="24"/>
+        </w:rPr>
+        <w:t>,</w:t>
+      </w:r>
+      <w:r>
+        <w:rPr>
+          <w:rFonts w:ascii="Times New Roman" w:hAnsi="Times New Roman" w:cs="Times New Roman"/>
+          <w:sz w:val="24"/>
+          <w:szCs w:val="24"/>
+        </w:rPr>
+        <w:t xml:space="preserve"> </w:t>
+      </w:r>
+      <w:r>
+        <w:rPr>
+          <w:rFonts w:ascii="Courier New" w:hAnsi="Courier New" w:cs="Courier New"/>
+          <w:sz w:val="24"/>
+          <w:szCs w:val="24"/>
+        </w:rPr>
+        <w:t>ORIGINAL</w:t>
+      </w:r>
+      <w:r>
+        <w:rPr>
+          <w:rFonts w:ascii="Times New Roman" w:hAnsi="Times New Roman" w:cs="Times New Roman"/>
+          <w:sz w:val="24"/>
+          <w:szCs w:val="24"/>
+        </w:rPr>
+        <w:t>,</w:t>
+      </w:r>
+      <w:r>
+        <w:rPr>
+          <w:rFonts w:ascii="Courier New" w:hAnsi="Courier New" w:cs="Courier New"/>
+          <w:sz w:val="24"/>
+          <w:szCs w:val="24"/>
+        </w:rPr>
+        <w:t xml:space="preserve"> FWDAPLAG</w:t>
+      </w:r>
+      <w:r>
+        <w:rPr>
+          <w:rFonts w:ascii="Times New Roman" w:hAnsi="Times New Roman" w:cs="Times New Roman"/>
+          <w:sz w:val="24"/>
+          <w:szCs w:val="24"/>
+        </w:rPr>
+        <w:t>, and</w:t>
+      </w:r>
+      <w:r>
+        <w:rPr>
+          <w:rFonts w:ascii="Courier New" w:hAnsi="Courier New" w:cs="Courier New"/>
+          <w:sz w:val="24"/>
+          <w:szCs w:val="24"/>
+        </w:rPr>
+        <w:t xml:space="preserve"> BCKGTLAG</w:t>
+      </w:r>
+      <w:r>
+        <w:rPr>
+          <w:rFonts w:ascii="Times New Roman" w:hAnsi="Times New Roman" w:cs="Times New Roman"/>
+          <w:sz w:val="24"/>
+          <w:szCs w:val="24"/>
+        </w:rPr>
+        <w:t xml:space="preserve"> variables in the analysis.  </w:t>
+      </w:r>
+      <w:r>
+        <w:rPr>
+          <w:rFonts w:ascii="Times New Roman" w:hAnsi="Times New Roman" w:cs="Times New Roman"/>
+          <w:sz w:val="24"/>
+          <w:szCs w:val="24"/>
+        </w:rPr>
+        <w:t xml:space="preserve">The </w:t>
+      </w:r>
+      <w:r>
+        <w:rPr>
+          <w:rFonts w:ascii="Courier New" w:hAnsi="Courier New" w:cs="Courier New"/>
+          <w:sz w:val="24"/>
+          <w:szCs w:val="24"/>
+        </w:rPr>
+        <w:t>APPYEAR</w:t>
+      </w:r>
+      <w:r>
+        <w:rPr>
+          <w:rFonts w:ascii="Times New Roman" w:hAnsi="Times New Roman" w:cs="Times New Roman"/>
+          <w:sz w:val="24"/>
+          <w:szCs w:val="24"/>
+        </w:rPr>
+        <w:t xml:space="preserve"> </w:t>
+      </w:r>
+      <w:r>
+        <w:rPr>
+          <w:rFonts w:ascii="Times New Roman" w:hAnsi="Times New Roman" w:cs="Times New Roman"/>
+          <w:sz w:val="24"/>
+          <w:szCs w:val="24"/>
+        </w:rPr>
+        <w:t>was not used because patent applications remain unpublished for a certain period during which time they are not available to other researchers and inventors.  As such the knowledge contained in them cannot be transferred.  The</w:t>
+      </w:r>
+      <w:r>
+        <w:rPr>
+          <w:rFonts w:ascii="Times New Roman" w:hAnsi="Times New Roman" w:cs="Times New Roman"/>
+          <w:sz w:val="24"/>
+          <w:szCs w:val="24"/>
+        </w:rPr>
+        <w:t xml:space="preserve"> </w:t>
+      </w:r>
+      <w:r>
+        <w:rPr>
+          <w:rFonts w:ascii="Courier New" w:hAnsi="Courier New" w:cs="Courier New"/>
+          <w:sz w:val="24"/>
+          <w:szCs w:val="24"/>
+        </w:rPr>
+        <w:t>SUBCAT</w:t>
+      </w:r>
+      <w:r>
+        <w:rPr>
+          <w:rFonts w:ascii="Times New Roman" w:hAnsi="Times New Roman" w:cs="Times New Roman"/>
+          <w:sz w:val="24"/>
+          <w:szCs w:val="24"/>
+        </w:rPr>
+        <w:t xml:space="preserve"> variable were eliminated from the data set because </w:t>
+      </w:r>
+      <w:r>
+        <w:rPr>
+          <w:rFonts w:ascii="Times New Roman" w:hAnsi="Times New Roman" w:cs="Times New Roman"/>
+          <w:sz w:val="24"/>
+          <w:szCs w:val="24"/>
+        </w:rPr>
+        <w:t>including it would significantly increase the number of cases needed for certain types of regression analyses and very likely make the model more complicated than necessary</w:t>
+      </w:r>
+      <w:r>
+        <w:rPr>
+          <w:rFonts w:ascii="Times New Roman" w:hAnsi="Times New Roman" w:cs="Times New Roman"/>
+          <w:sz w:val="24"/>
+          <w:szCs w:val="24"/>
+        </w:rPr>
+        <w:t xml:space="preserve">.  </w:t>
+      </w:r>
+      <w:r>
+        <w:rPr>
+          <w:rFonts w:ascii="Times New Roman" w:hAnsi="Times New Roman" w:cs="Times New Roman"/>
+          <w:sz w:val="24"/>
+          <w:szCs w:val="24"/>
+        </w:rPr>
+        <w:t>T</w:t>
+      </w:r>
+      <w:r>
+        <w:rPr>
+          <w:rFonts w:ascii="Times New Roman" w:hAnsi="Times New Roman" w:cs="Times New Roman"/>
+          <w:sz w:val="24"/>
+          <w:szCs w:val="24"/>
+        </w:rPr>
+        <w:t xml:space="preserve">he </w:t>
+      </w:r>
+      <w:r>
+        <w:rPr>
+          <w:rFonts w:ascii="Courier New" w:hAnsi="Courier New" w:cs="Courier New"/>
+          <w:sz w:val="24"/>
+          <w:szCs w:val="24"/>
+        </w:rPr>
+        <w:t>SELFCTLB</w:t>
+      </w:r>
+      <w:r>
+        <w:rPr>
+          <w:rFonts w:ascii="Times New Roman" w:hAnsi="Times New Roman" w:cs="Times New Roman"/>
+          <w:sz w:val="24"/>
+          <w:szCs w:val="24"/>
+        </w:rPr>
+        <w:t xml:space="preserve">, </w:t>
+      </w:r>
+      <w:r>
+        <w:rPr>
+          <w:rFonts w:ascii="Courier New" w:hAnsi="Courier New" w:cs="Courier New"/>
+          <w:sz w:val="24"/>
+          <w:szCs w:val="24"/>
+        </w:rPr>
+        <w:t>SELFCTU</w:t>
+      </w:r>
+      <w:r>
+        <w:rPr>
+          <w:rFonts w:ascii="Courier New" w:hAnsi="Courier New" w:cs="Courier New"/>
+          <w:sz w:val="24"/>
+          <w:szCs w:val="24"/>
+        </w:rPr>
+        <w:t>B</w:t>
+      </w:r>
+      <w:r>
+        <w:rPr>
+          <w:rFonts w:ascii="Times New Roman" w:hAnsi="Times New Roman" w:cs="Times New Roman"/>
+          <w:sz w:val="24"/>
+          <w:szCs w:val="24"/>
+        </w:rPr>
+        <w:t xml:space="preserve">, </w:t>
+      </w:r>
+      <w:r>
+        <w:rPr>
+          <w:rFonts w:ascii="Courier New" w:hAnsi="Courier New" w:cs="Courier New"/>
+          <w:sz w:val="24"/>
+          <w:szCs w:val="24"/>
+        </w:rPr>
+        <w:t>SECDLWBD</w:t>
+      </w:r>
+      <w:r>
+        <w:rPr>
+          <w:rFonts w:ascii="Times New Roman" w:hAnsi="Times New Roman" w:cs="Times New Roman"/>
+          <w:sz w:val="24"/>
+          <w:szCs w:val="24"/>
+        </w:rPr>
+        <w:t xml:space="preserve"> </w:t>
+      </w:r>
+      <w:r>
+        <w:rPr>
+          <w:rFonts w:ascii="Times New Roman" w:hAnsi="Times New Roman" w:cs="Times New Roman"/>
+          <w:sz w:val="24"/>
+          <w:szCs w:val="24"/>
+        </w:rPr>
+        <w:t xml:space="preserve">and </w:t>
+      </w:r>
+      <w:r>
+        <w:rPr>
+          <w:rFonts w:ascii="Courier New" w:hAnsi="Courier New" w:cs="Courier New"/>
+          <w:sz w:val="24"/>
+          <w:szCs w:val="24"/>
+        </w:rPr>
+        <w:t>SEC</w:t>
+      </w:r>
+      <w:r>
+        <w:rPr>
+          <w:rFonts w:ascii="Courier New" w:hAnsi="Courier New" w:cs="Courier New"/>
+          <w:sz w:val="24"/>
+          <w:szCs w:val="24"/>
+        </w:rPr>
+        <w:t>UPBD</w:t>
+      </w:r>
+      <w:r>
+        <w:rPr>
+          <w:rFonts w:ascii="Times New Roman" w:hAnsi="Times New Roman" w:cs="Times New Roman"/>
+          <w:sz w:val="24"/>
+          <w:szCs w:val="24"/>
+        </w:rPr>
+        <w:t xml:space="preserve"> variables were not used because they were unlikely to have any explanatory value.</w:t>
+      </w:r>
+      <w:r>
+        <w:rPr>
+          <w:rFonts w:ascii="Times New Roman" w:hAnsi="Times New Roman" w:cs="Times New Roman"/>
+          <w:sz w:val="24"/>
+          <w:szCs w:val="24"/>
+        </w:rPr>
+        <w:t xml:space="preserve">  </w:t>
+      </w:r>
+      <w:r>
+        <w:rPr>
+          <w:rFonts w:ascii="Times New Roman" w:hAnsi="Times New Roman" w:cs="Times New Roman"/>
+          <w:sz w:val="24"/>
+          <w:szCs w:val="24"/>
+        </w:rPr>
+        <w:t>T</w:t>
+      </w:r>
+      <w:r>
+        <w:rPr>
+          <w:rFonts w:ascii="Times New Roman" w:hAnsi="Times New Roman" w:cs="Times New Roman"/>
+          <w:sz w:val="24"/>
+          <w:szCs w:val="24"/>
+        </w:rPr>
+        <w:t>hese variables are undefined when the</w:t>
+      </w:r>
+      <w:r>
+        <w:rPr>
+          <w:rFonts w:ascii="Times New Roman" w:hAnsi="Times New Roman" w:cs="Times New Roman"/>
+          <w:sz w:val="24"/>
+          <w:szCs w:val="24"/>
+        </w:rPr>
+        <w:t xml:space="preserve"> </w:t>
+      </w:r>
+      <w:r>
+        <w:rPr>
+          <w:rFonts w:ascii="Courier New" w:hAnsi="Courier New" w:cs="Courier New"/>
+          <w:sz w:val="24"/>
+          <w:szCs w:val="24"/>
+        </w:rPr>
         <w:t>CRECEIVE</w:t>
       </w:r>
       <w:r>
@@ -3253,7 +3637,15 @@
           <w:sz w:val="24"/>
           <w:szCs w:val="24"/>
         </w:rPr>
-        <w:t xml:space="preserve">, </w:t>
+        <w:t xml:space="preserve"> </w:t>
+      </w:r>
+      <w:r>
+        <w:rPr>
+          <w:rFonts w:ascii="Times New Roman" w:hAnsi="Times New Roman" w:cs="Times New Roman"/>
+          <w:sz w:val="24"/>
+          <w:szCs w:val="24"/>
+        </w:rPr>
+        <w:t xml:space="preserve">or </w:t>
       </w:r>
       <w:r>
         <w:rPr>
@@ -3261,63 +3653,31 @@
           <w:sz w:val="24"/>
           <w:szCs w:val="24"/>
         </w:rPr>
-        <w:t>GENERAL</w:t>
-      </w:r>
-      <w:r>
-        <w:rPr>
-          <w:rFonts w:ascii="Times New Roman" w:hAnsi="Times New Roman" w:cs="Times New Roman"/>
-          <w:sz w:val="24"/>
-          <w:szCs w:val="24"/>
-        </w:rPr>
-        <w:t xml:space="preserve">, and </w:t>
-      </w:r>
-      <w:r>
-        <w:rPr>
-          <w:rFonts w:ascii="Courier New" w:hAnsi="Courier New" w:cs="Courier New"/>
-          <w:sz w:val="24"/>
-          <w:szCs w:val="24"/>
-        </w:rPr>
-        <w:t>ORIGINAL</w:t>
-      </w:r>
-      <w:r>
-        <w:rPr>
-          <w:rFonts w:ascii="Times New Roman" w:hAnsi="Times New Roman" w:cs="Times New Roman"/>
-          <w:sz w:val="24"/>
-          <w:szCs w:val="24"/>
-        </w:rPr>
-        <w:t xml:space="preserve"> variables in the analysis.  Based on the resu</w:t>
-      </w:r>
-      <w:r>
-        <w:rPr>
-          <w:rFonts w:ascii="Times New Roman" w:hAnsi="Times New Roman" w:cs="Times New Roman"/>
-          <w:sz w:val="24"/>
-          <w:szCs w:val="24"/>
-        </w:rPr>
-        <w:t xml:space="preserve">lts of </w:t>
-      </w:r>
-      <w:r>
-        <w:rPr>
-          <w:rFonts w:ascii="Times New Roman" w:hAnsi="Times New Roman" w:cs="Times New Roman"/>
-          <w:sz w:val="24"/>
-          <w:szCs w:val="24"/>
-        </w:rPr>
-        <w:t xml:space="preserve">previous analyses, I made several modifications to the data and incorporated several previous observations into the </w:t>
-      </w:r>
-      <w:r>
-        <w:rPr>
-          <w:rFonts w:ascii="Times New Roman" w:hAnsi="Times New Roman" w:cs="Times New Roman"/>
-          <w:sz w:val="24"/>
-          <w:szCs w:val="24"/>
-        </w:rPr>
-        <w:t>logistic regression</w:t>
-      </w:r>
-      <w:r>
-        <w:rPr>
-          <w:rFonts w:ascii="Times New Roman" w:hAnsi="Times New Roman" w:cs="Times New Roman"/>
-          <w:sz w:val="24"/>
-          <w:szCs w:val="24"/>
-        </w:rPr>
-        <w:t xml:space="preserve"> model.  </w:t>
+        <w:t>CMADE</w:t>
+      </w:r>
+      <w:r>
+        <w:rPr>
+          <w:rFonts w:ascii="Times New Roman" w:hAnsi="Times New Roman" w:cs="Times New Roman"/>
+          <w:sz w:val="24"/>
+          <w:szCs w:val="24"/>
+        </w:rPr>
+        <w:t xml:space="preserve"> variables have values of zero.</w:t>
+      </w:r>
+      <w:r>
+        <w:rPr>
+          <w:rFonts w:ascii="Times New Roman" w:hAnsi="Times New Roman" w:cs="Times New Roman"/>
+          <w:sz w:val="24"/>
+          <w:szCs w:val="24"/>
+        </w:rPr>
+        <w:t xml:space="preserve">  Moreover, these variables only obtain a value after a patent citation is received or made and thus violate the temporal condition necessary for causality.</w:t>
+      </w:r>
+      <w:r>
+        <w:rPr>
+          <w:rFonts w:ascii="Times New Roman" w:hAnsi="Times New Roman" w:cs="Times New Roman"/>
+          <w:sz w:val="24"/>
+          <w:szCs w:val="24"/>
+        </w:rPr>
+        <w:t xml:space="preserve">  All other variables were eliminated from the data because they were unnecessary for the intended analyses.</w:t>
       </w:r>
     </w:p>
     <w:p>
@@ -3336,7 +3696,71 @@
           <w:sz w:val="24"/>
           <w:szCs w:val="24"/>
         </w:rPr>
-        <w:t xml:space="preserve">I removed the following variables because of high multicollinearity: </w:t>
+        <w:t>S</w:t>
+      </w:r>
+      <w:r>
+        <w:rPr>
+          <w:rFonts w:ascii="Times New Roman" w:hAnsi="Times New Roman" w:cs="Times New Roman"/>
+          <w:sz w:val="24"/>
+          <w:szCs w:val="24"/>
+        </w:rPr>
+        <w:t>everal modifications</w:t>
+      </w:r>
+      <w:r>
+        <w:rPr>
+          <w:rFonts w:ascii="Times New Roman" w:hAnsi="Times New Roman" w:cs="Times New Roman"/>
+          <w:sz w:val="24"/>
+          <w:szCs w:val="24"/>
+        </w:rPr>
+        <w:t xml:space="preserve"> needed to be made</w:t>
+      </w:r>
+      <w:r>
+        <w:rPr>
+          <w:rFonts w:ascii="Times New Roman" w:hAnsi="Times New Roman" w:cs="Times New Roman"/>
+          <w:sz w:val="24"/>
+          <w:szCs w:val="24"/>
+        </w:rPr>
+        <w:t xml:space="preserve"> to the </w:t>
+      </w:r>
+      <w:r>
+        <w:rPr>
+          <w:rFonts w:ascii="Times New Roman" w:hAnsi="Times New Roman" w:cs="Times New Roman"/>
+          <w:sz w:val="24"/>
+          <w:szCs w:val="24"/>
+        </w:rPr>
+        <w:t xml:space="preserve">source </w:t>
+      </w:r>
+      <w:r>
+        <w:rPr>
+          <w:rFonts w:ascii="Times New Roman" w:hAnsi="Times New Roman" w:cs="Times New Roman"/>
+          <w:sz w:val="24"/>
+          <w:szCs w:val="24"/>
+        </w:rPr>
+        <w:t>data</w:t>
+      </w:r>
+      <w:r>
+        <w:rPr>
+          <w:rFonts w:ascii="Times New Roman" w:hAnsi="Times New Roman" w:cs="Times New Roman"/>
+          <w:sz w:val="24"/>
+          <w:szCs w:val="24"/>
+        </w:rPr>
+        <w:t xml:space="preserve"> for the study</w:t>
+      </w:r>
+      <w:r>
+        <w:rPr>
+          <w:rFonts w:ascii="Times New Roman" w:hAnsi="Times New Roman" w:cs="Times New Roman"/>
+          <w:sz w:val="24"/>
+          <w:szCs w:val="24"/>
+        </w:rPr>
+        <w:t xml:space="preserve">.  </w:t>
+      </w:r>
+      <w:r>
+        <w:rPr>
+          <w:rFonts w:ascii="Times New Roman" w:hAnsi="Times New Roman" w:cs="Times New Roman"/>
+          <w:sz w:val="24"/>
+          <w:szCs w:val="24"/>
+        </w:rPr>
+        <w:t xml:space="preserve">In the source data, values for the </w:t>
       </w:r>
       <w:r>
         <w:rPr>
@@ -3344,15 +3768,15 @@
           <w:sz w:val="24"/>
           <w:szCs w:val="24"/>
         </w:rPr>
-        <w:t>APPYEAR</w:t>
-      </w:r>
-      <w:r>
-        <w:rPr>
-          <w:rFonts w:ascii="Times New Roman" w:hAnsi="Times New Roman" w:cs="Times New Roman"/>
-          <w:sz w:val="24"/>
-          <w:szCs w:val="24"/>
-        </w:rPr>
-        <w:t>,</w:t>
+        <w:t>GENERAL</w:t>
+      </w:r>
+      <w:r>
+        <w:rPr>
+          <w:rFonts w:ascii="Times New Roman" w:hAnsi="Times New Roman" w:cs="Times New Roman"/>
+          <w:sz w:val="24"/>
+          <w:szCs w:val="24"/>
+        </w:rPr>
+        <w:t xml:space="preserve"> variable were not calculated when the value of the </w:t>
       </w:r>
       <w:r>
         <w:rPr>
@@ -3360,15 +3784,15 @@
           <w:sz w:val="24"/>
           <w:szCs w:val="24"/>
         </w:rPr>
-        <w:t xml:space="preserve"> BCKGTLAG</w:t>
-      </w:r>
-      <w:r>
-        <w:rPr>
-          <w:rFonts w:ascii="Times New Roman" w:hAnsi="Times New Roman" w:cs="Times New Roman"/>
-          <w:sz w:val="24"/>
-          <w:szCs w:val="24"/>
-        </w:rPr>
-        <w:t xml:space="preserve">, </w:t>
+        <w:t>CRECEIVE</w:t>
+      </w:r>
+      <w:r>
+        <w:rPr>
+          <w:rFonts w:ascii="Times New Roman" w:hAnsi="Times New Roman" w:cs="Times New Roman"/>
+          <w:sz w:val="24"/>
+          <w:szCs w:val="24"/>
+        </w:rPr>
+        <w:t xml:space="preserve"> variable was zero.  For the purposes of the study, the </w:t>
       </w:r>
       <w:r>
         <w:rPr>
@@ -3376,6 +3800,102 @@
           <w:sz w:val="24"/>
           <w:szCs w:val="24"/>
         </w:rPr>
+        <w:t>GENERAL</w:t>
+      </w:r>
+      <w:r>
+        <w:rPr>
+          <w:rFonts w:ascii="Times New Roman" w:hAnsi="Times New Roman" w:cs="Times New Roman"/>
+          <w:sz w:val="24"/>
+          <w:szCs w:val="24"/>
+        </w:rPr>
+        <w:t xml:space="preserve"> variable for these cases was imputed with a value of zero</w:t>
+      </w:r>
+      <w:r>
+        <w:rPr>
+          <w:rFonts w:ascii="Times New Roman" w:hAnsi="Times New Roman" w:cs="Times New Roman"/>
+          <w:sz w:val="24"/>
+          <w:szCs w:val="24"/>
+        </w:rPr>
+        <w:t>.</w:t>
+      </w:r>
+      <w:r>
+        <w:rPr>
+          <w:rFonts w:ascii="Times New Roman" w:hAnsi="Times New Roman" w:cs="Times New Roman"/>
+          <w:sz w:val="24"/>
+          <w:szCs w:val="24"/>
+        </w:rPr>
+        <w:t xml:space="preserve">  </w:t>
+      </w:r>
+      <w:r>
+        <w:rPr>
+          <w:rFonts w:ascii="Times New Roman" w:hAnsi="Times New Roman" w:cs="Times New Roman"/>
+          <w:sz w:val="24"/>
+          <w:szCs w:val="24"/>
+        </w:rPr>
+        <w:t xml:space="preserve">Likewise, values for the </w:t>
+      </w:r>
+      <w:r>
+        <w:rPr>
+          <w:rFonts w:ascii="Courier New" w:hAnsi="Courier New" w:cs="Courier New"/>
+          <w:sz w:val="24"/>
+          <w:szCs w:val="24"/>
+        </w:rPr>
+        <w:t>ORIGINAL</w:t>
+      </w:r>
+      <w:r>
+        <w:rPr>
+          <w:rFonts w:ascii="Times New Roman" w:hAnsi="Times New Roman" w:cs="Times New Roman"/>
+          <w:sz w:val="24"/>
+          <w:szCs w:val="24"/>
+        </w:rPr>
+        <w:t xml:space="preserve"> variable were not calculated in the source data when the value of the </w:t>
+      </w:r>
+      <w:r>
+        <w:rPr>
+          <w:rFonts w:ascii="Courier New" w:hAnsi="Courier New" w:cs="Courier New"/>
+          <w:sz w:val="24"/>
+          <w:szCs w:val="24"/>
+        </w:rPr>
+        <w:t>CMADE</w:t>
+      </w:r>
+      <w:r>
+        <w:rPr>
+          <w:rFonts w:ascii="Times New Roman" w:hAnsi="Times New Roman" w:cs="Times New Roman"/>
+          <w:sz w:val="24"/>
+          <w:szCs w:val="24"/>
+        </w:rPr>
+        <w:t xml:space="preserve"> variable was zero.  The </w:t>
+      </w:r>
+      <w:r>
+        <w:rPr>
+          <w:rFonts w:ascii="Courier New" w:hAnsi="Courier New" w:cs="Courier New"/>
+          <w:sz w:val="24"/>
+          <w:szCs w:val="24"/>
+        </w:rPr>
+        <w:t>ORIGINAL</w:t>
+      </w:r>
+      <w:r>
+        <w:rPr>
+          <w:rFonts w:ascii="Times New Roman" w:hAnsi="Times New Roman" w:cs="Times New Roman"/>
+          <w:sz w:val="24"/>
+          <w:szCs w:val="24"/>
+        </w:rPr>
+        <w:t xml:space="preserve"> variable was imputed with a value of 1 in these cases for the purposes of the study.  </w:t>
+      </w:r>
+      <w:r>
+        <w:rPr>
+          <w:rFonts w:ascii="Times New Roman" w:hAnsi="Times New Roman" w:cs="Times New Roman"/>
+          <w:sz w:val="24"/>
+          <w:szCs w:val="24"/>
+        </w:rPr>
+        <w:t xml:space="preserve">The </w:t>
+      </w:r>
+      <w:r>
+        <w:rPr>
+          <w:rFonts w:ascii="Courier New" w:hAnsi="Courier New" w:cs="Courier New"/>
+          <w:sz w:val="24"/>
+          <w:szCs w:val="24"/>
+        </w:rPr>
         <w:t>FWDAPLAG</w:t>
       </w:r>
       <w:r>
@@ -3384,7 +3904,7 @@
           <w:sz w:val="24"/>
           <w:szCs w:val="24"/>
         </w:rPr>
-        <w:t xml:space="preserve">, </w:t>
+        <w:t xml:space="preserve"> and </w:t>
       </w:r>
       <w:r>
         <w:rPr>
@@ -3392,15 +3912,24 @@
           <w:sz w:val="24"/>
           <w:szCs w:val="24"/>
         </w:rPr>
-        <w:t>SELFCTLB</w:t>
-      </w:r>
-      <w:r>
-        <w:rPr>
-          <w:rFonts w:ascii="Times New Roman" w:hAnsi="Times New Roman" w:cs="Times New Roman"/>
-          <w:sz w:val="24"/>
-          <w:szCs w:val="24"/>
-        </w:rPr>
-        <w:t xml:space="preserve">, and </w:t>
+        <w:lastRenderedPageBreak/>
+        <w:t>BCKGTLAG</w:t>
+      </w:r>
+      <w:r>
+        <w:rPr>
+          <w:rFonts w:ascii="Times New Roman" w:hAnsi="Times New Roman" w:cs="Times New Roman"/>
+          <w:sz w:val="24"/>
+          <w:szCs w:val="24"/>
+        </w:rPr>
+        <w:t xml:space="preserve"> </w:t>
+      </w:r>
+      <w:r>
+        <w:rPr>
+          <w:rFonts w:ascii="Times New Roman" w:hAnsi="Times New Roman" w:cs="Times New Roman"/>
+          <w:sz w:val="24"/>
+          <w:szCs w:val="24"/>
+        </w:rPr>
+        <w:t xml:space="preserve">variables in the source data were undefined for cases in which the value of the </w:t>
       </w:r>
       <w:r>
         <w:rPr>
@@ -3408,23 +3937,15 @@
           <w:sz w:val="24"/>
           <w:szCs w:val="24"/>
         </w:rPr>
-        <w:t>SECDLWBD</w:t>
-      </w:r>
-      <w:r>
-        <w:rPr>
-          <w:rFonts w:ascii="Times New Roman" w:hAnsi="Times New Roman" w:cs="Times New Roman"/>
-          <w:sz w:val="24"/>
-          <w:szCs w:val="24"/>
-        </w:rPr>
-        <w:t xml:space="preserve">.  I </w:t>
-      </w:r>
-      <w:r>
-        <w:rPr>
-          <w:rFonts w:ascii="Times New Roman" w:hAnsi="Times New Roman" w:cs="Times New Roman"/>
-          <w:sz w:val="24"/>
-          <w:szCs w:val="24"/>
-        </w:rPr>
-        <w:t xml:space="preserve">created a new variable called </w:t>
+        <w:t>CRECEIVE</w:t>
+      </w:r>
+      <w:r>
+        <w:rPr>
+          <w:rFonts w:ascii="Times New Roman" w:hAnsi="Times New Roman" w:cs="Times New Roman"/>
+          <w:sz w:val="24"/>
+          <w:szCs w:val="24"/>
+        </w:rPr>
+        <w:t xml:space="preserve"> and </w:t>
       </w:r>
       <w:r>
         <w:rPr>
@@ -3432,6 +3953,90 @@
           <w:sz w:val="24"/>
           <w:szCs w:val="24"/>
         </w:rPr>
+        <w:t>CMADE</w:t>
+      </w:r>
+      <w:r>
+        <w:rPr>
+          <w:rFonts w:ascii="Times New Roman" w:hAnsi="Times New Roman" w:cs="Times New Roman"/>
+          <w:sz w:val="24"/>
+          <w:szCs w:val="24"/>
+        </w:rPr>
+        <w:t xml:space="preserve"> variables were zero, respectively.  In these cases, the </w:t>
+      </w:r>
+      <w:r>
+        <w:rPr>
+          <w:rFonts w:ascii="Courier New" w:hAnsi="Courier New" w:cs="Courier New"/>
+          <w:sz w:val="24"/>
+          <w:szCs w:val="24"/>
+        </w:rPr>
+        <w:t>FWDAPLAG</w:t>
+      </w:r>
+      <w:r>
+        <w:rPr>
+          <w:rFonts w:ascii="Times New Roman" w:hAnsi="Times New Roman" w:cs="Times New Roman"/>
+          <w:sz w:val="24"/>
+          <w:szCs w:val="24"/>
+        </w:rPr>
+        <w:t xml:space="preserve"> and </w:t>
+      </w:r>
+      <w:r>
+        <w:rPr>
+          <w:rFonts w:ascii="Courier New" w:hAnsi="Courier New" w:cs="Courier New"/>
+          <w:sz w:val="24"/>
+          <w:szCs w:val="24"/>
+        </w:rPr>
+        <w:t>BCKGTLAG</w:t>
+      </w:r>
+      <w:r>
+        <w:rPr>
+          <w:rFonts w:ascii="Times New Roman" w:hAnsi="Times New Roman" w:cs="Times New Roman"/>
+          <w:sz w:val="24"/>
+          <w:szCs w:val="24"/>
+        </w:rPr>
+        <w:t xml:space="preserve"> variables were imputed with the maximum value of the variable found in the data sample.  </w:t>
+      </w:r>
+    </w:p>
+    <w:p>
+      <w:pPr>
+        <w:spacing w:after="0" w:line="480" w:lineRule="auto"/>
+        <w:ind w:firstLine="720"/>
+        <w:rPr>
+          <w:rFonts w:ascii="Times New Roman" w:hAnsi="Times New Roman" w:cs="Times New Roman"/>
+          <w:sz w:val="24"/>
+          <w:szCs w:val="24"/>
+        </w:rPr>
+      </w:pPr>
+      <w:r>
+        <w:rPr>
+          <w:rFonts w:ascii="Times New Roman" w:hAnsi="Times New Roman" w:cs="Times New Roman"/>
+          <w:sz w:val="24"/>
+          <w:szCs w:val="24"/>
+        </w:rPr>
+        <w:t xml:space="preserve">Table 3 lists the additional variables that were created for the analysis.  </w:t>
+      </w:r>
+      <w:r>
+        <w:rPr>
+          <w:rFonts w:ascii="Times New Roman" w:hAnsi="Times New Roman" w:cs="Times New Roman"/>
+          <w:sz w:val="24"/>
+          <w:szCs w:val="24"/>
+        </w:rPr>
+        <w:t>A variable named</w:t>
+      </w:r>
+      <w:r>
+        <w:rPr>
+          <w:rFonts w:ascii="Times New Roman" w:hAnsi="Times New Roman" w:cs="Times New Roman"/>
+          <w:sz w:val="24"/>
+          <w:szCs w:val="24"/>
+        </w:rPr>
+        <w:t xml:space="preserve"> </w:t>
+      </w:r>
+      <w:proofErr w:type="spellStart"/>
+      <w:r>
+        <w:rPr>
+          <w:rFonts w:ascii="Courier New" w:hAnsi="Courier New" w:cs="Courier New"/>
+          <w:sz w:val="24"/>
+          <w:szCs w:val="24"/>
+        </w:rPr>
         <w:t>CREC</w:t>
       </w:r>
       <w:r>
@@ -3440,31 +4045,24 @@
           <w:sz w:val="24"/>
           <w:szCs w:val="24"/>
         </w:rPr>
-        <w:t>BINARY</w:t>
-      </w:r>
-      <w:r>
-        <w:rPr>
-          <w:rFonts w:ascii="Times New Roman" w:hAnsi="Times New Roman" w:cs="Times New Roman"/>
-          <w:sz w:val="24"/>
-          <w:szCs w:val="24"/>
-        </w:rPr>
-        <w:t xml:space="preserve">, which </w:t>
-      </w:r>
-      <w:r>
-        <w:rPr>
-          <w:rFonts w:ascii="Times New Roman" w:hAnsi="Times New Roman" w:cs="Times New Roman"/>
-          <w:sz w:val="24"/>
-          <w:szCs w:val="24"/>
-        </w:rPr>
-        <w:t>I used as the dependent variable (DV) of interest in the analysis.</w:t>
-      </w:r>
-      <w:r>
-        <w:rPr>
-          <w:rFonts w:ascii="Times New Roman" w:hAnsi="Times New Roman" w:cs="Times New Roman"/>
-          <w:sz w:val="24"/>
-          <w:szCs w:val="24"/>
-        </w:rPr>
-        <w:t xml:space="preserve">  I created the </w:t>
+        <w:t>binary</w:t>
+      </w:r>
+      <w:proofErr w:type="spellEnd"/>
+      <w:r>
+        <w:rPr>
+          <w:rFonts w:ascii="Times New Roman" w:hAnsi="Times New Roman" w:cs="Times New Roman"/>
+          <w:sz w:val="24"/>
+          <w:szCs w:val="24"/>
+        </w:rPr>
+        <w:t xml:space="preserve"> </w:t>
+      </w:r>
+      <w:r>
+        <w:rPr>
+          <w:rFonts w:ascii="Times New Roman" w:hAnsi="Times New Roman" w:cs="Times New Roman"/>
+          <w:sz w:val="24"/>
+          <w:szCs w:val="24"/>
+        </w:rPr>
+        <w:t xml:space="preserve">was created, which takes on a value of 0 if the value of the </w:t>
       </w:r>
       <w:r>
         <w:rPr>
@@ -3472,23 +4070,23 @@
           <w:sz w:val="24"/>
           <w:szCs w:val="24"/>
         </w:rPr>
-        <w:t>CRECBINARY</w:t>
-      </w:r>
-      <w:r>
-        <w:rPr>
-          <w:rFonts w:ascii="Times New Roman" w:hAnsi="Times New Roman" w:cs="Times New Roman"/>
-          <w:sz w:val="24"/>
-          <w:szCs w:val="24"/>
-        </w:rPr>
-        <w:t xml:space="preserve"> variable </w:t>
-      </w:r>
-      <w:r>
-        <w:rPr>
-          <w:rFonts w:ascii="Times New Roman" w:hAnsi="Times New Roman" w:cs="Times New Roman"/>
-          <w:sz w:val="24"/>
-          <w:szCs w:val="24"/>
-        </w:rPr>
-        <w:t xml:space="preserve">using the </w:t>
+        <w:t>CRECEIVE</w:t>
+      </w:r>
+      <w:r>
+        <w:rPr>
+          <w:rFonts w:ascii="Times New Roman" w:hAnsi="Times New Roman" w:cs="Times New Roman"/>
+          <w:sz w:val="24"/>
+          <w:szCs w:val="24"/>
+        </w:rPr>
+        <w:t xml:space="preserve"> </w:t>
+      </w:r>
+      <w:r>
+        <w:rPr>
+          <w:rFonts w:ascii="Times New Roman" w:hAnsi="Times New Roman" w:cs="Times New Roman"/>
+          <w:sz w:val="24"/>
+          <w:szCs w:val="24"/>
+        </w:rPr>
+        <w:t xml:space="preserve">variable is zero and 1 if the value of the </w:t>
       </w:r>
       <w:r>
         <w:rPr>
@@ -3496,23 +4094,40 @@
           <w:sz w:val="24"/>
           <w:szCs w:val="24"/>
         </w:rPr>
-        <w:t xml:space="preserve">Transform &gt; </w:t>
-      </w:r>
+        <w:t>CRECEIVE</w:t>
+      </w:r>
+      <w:r>
+        <w:rPr>
+          <w:rFonts w:ascii="Times New Roman" w:hAnsi="Times New Roman" w:cs="Times New Roman"/>
+          <w:sz w:val="24"/>
+          <w:szCs w:val="24"/>
+        </w:rPr>
+        <w:t xml:space="preserve"> variable is greater than zero.  Another </w:t>
+      </w:r>
+      <w:r>
+        <w:rPr>
+          <w:rFonts w:ascii="Times New Roman" w:hAnsi="Times New Roman" w:cs="Times New Roman"/>
+          <w:sz w:val="24"/>
+          <w:szCs w:val="24"/>
+        </w:rPr>
+        <w:t>dichotomous</w:t>
+      </w:r>
+      <w:r>
+        <w:rPr>
+          <w:rFonts w:ascii="Times New Roman" w:hAnsi="Times New Roman" w:cs="Times New Roman"/>
+          <w:sz w:val="24"/>
+          <w:szCs w:val="24"/>
+        </w:rPr>
+        <w:t xml:space="preserve"> variable called </w:t>
+      </w:r>
+      <w:proofErr w:type="spellStart"/>
       <w:r>
         <w:rPr>
           <w:rFonts w:ascii="Courier New" w:hAnsi="Courier New" w:cs="Courier New"/>
           <w:sz w:val="24"/>
           <w:szCs w:val="24"/>
         </w:rPr>
-        <w:t>Recode into Different Variables</w:t>
-      </w:r>
-      <w:r>
-        <w:rPr>
-          <w:rFonts w:ascii="Times New Roman" w:hAnsi="Times New Roman" w:cs="Times New Roman"/>
-          <w:sz w:val="24"/>
-          <w:szCs w:val="24"/>
-        </w:rPr>
-        <w:t xml:space="preserve"> function of </w:t>
+        <w:t>CREC</w:t>
       </w:r>
       <w:r>
         <w:rPr>
@@ -3520,7 +4135,56 @@
           <w:sz w:val="24"/>
           <w:szCs w:val="24"/>
         </w:rPr>
-        <w:t>IBM S</w:t>
+        <w:t>mdnSplit</w:t>
+      </w:r>
+      <w:proofErr w:type="spellEnd"/>
+      <w:r>
+        <w:rPr>
+          <w:rFonts w:ascii="Times New Roman" w:hAnsi="Times New Roman" w:cs="Times New Roman"/>
+          <w:sz w:val="24"/>
+          <w:szCs w:val="24"/>
+        </w:rPr>
+        <w:t xml:space="preserve"> </w:t>
+      </w:r>
+      <w:r>
+        <w:rPr>
+          <w:rFonts w:ascii="Times New Roman" w:hAnsi="Times New Roman" w:cs="Times New Roman"/>
+          <w:sz w:val="24"/>
+          <w:szCs w:val="24"/>
+        </w:rPr>
+        <w:t>was</w:t>
+      </w:r>
+      <w:r>
+        <w:rPr>
+          <w:rFonts w:ascii="Times New Roman" w:hAnsi="Times New Roman" w:cs="Times New Roman"/>
+          <w:sz w:val="24"/>
+          <w:szCs w:val="24"/>
+        </w:rPr>
+        <w:t xml:space="preserve"> </w:t>
+      </w:r>
+      <w:r>
+        <w:rPr>
+          <w:rFonts w:ascii="Times New Roman" w:hAnsi="Times New Roman" w:cs="Times New Roman"/>
+          <w:sz w:val="24"/>
+          <w:szCs w:val="24"/>
+        </w:rPr>
+        <w:t>created based on</w:t>
+      </w:r>
+      <w:r>
+        <w:rPr>
+          <w:rFonts w:ascii="Times New Roman" w:hAnsi="Times New Roman" w:cs="Times New Roman"/>
+          <w:sz w:val="24"/>
+          <w:szCs w:val="24"/>
+        </w:rPr>
+        <w:t xml:space="preserve"> </w:t>
+      </w:r>
+      <w:r>
+        <w:rPr>
+          <w:rFonts w:ascii="Times New Roman" w:hAnsi="Times New Roman" w:cs="Times New Roman"/>
+          <w:sz w:val="24"/>
+          <w:szCs w:val="24"/>
+        </w:rPr>
+        <w:t xml:space="preserve">the </w:t>
       </w:r>
       <w:r>
         <w:rPr>
@@ -3528,15 +4192,79 @@
           <w:sz w:val="24"/>
           <w:szCs w:val="24"/>
         </w:rPr>
-        <w:t>PSS Statistics 25</w:t>
-      </w:r>
-      <w:r>
-        <w:rPr>
-          <w:rFonts w:ascii="Times New Roman" w:hAnsi="Times New Roman" w:cs="Times New Roman"/>
-          <w:sz w:val="24"/>
-          <w:szCs w:val="24"/>
-        </w:rPr>
-        <w:t xml:space="preserve">.  The </w:t>
+        <w:t>CRECEIVE</w:t>
+      </w:r>
+      <w:r>
+        <w:rPr>
+          <w:rFonts w:ascii="Times New Roman" w:hAnsi="Times New Roman" w:cs="Times New Roman"/>
+          <w:sz w:val="24"/>
+          <w:szCs w:val="24"/>
+        </w:rPr>
+        <w:t xml:space="preserve"> variable</w:t>
+      </w:r>
+      <w:r>
+        <w:rPr>
+          <w:rFonts w:ascii="Times New Roman" w:hAnsi="Times New Roman" w:cs="Times New Roman"/>
+          <w:sz w:val="24"/>
+          <w:szCs w:val="24"/>
+        </w:rPr>
+        <w:t xml:space="preserve"> using a median split of the data</w:t>
+      </w:r>
+      <w:r>
+        <w:rPr>
+          <w:rFonts w:ascii="Times New Roman" w:hAnsi="Times New Roman" w:cs="Times New Roman"/>
+          <w:sz w:val="24"/>
+          <w:szCs w:val="24"/>
+        </w:rPr>
+        <w:t xml:space="preserve">. </w:t>
+      </w:r>
+      <w:r>
+        <w:rPr>
+          <w:rFonts w:ascii="Times New Roman" w:hAnsi="Times New Roman" w:cs="Times New Roman"/>
+          <w:sz w:val="24"/>
+          <w:szCs w:val="24"/>
+        </w:rPr>
+        <w:t xml:space="preserve"> </w:t>
+      </w:r>
+      <w:r>
+        <w:rPr>
+          <w:rFonts w:ascii="Times New Roman" w:hAnsi="Times New Roman" w:cs="Times New Roman"/>
+          <w:sz w:val="24"/>
+          <w:szCs w:val="24"/>
+        </w:rPr>
+        <w:t>C</w:t>
+      </w:r>
+      <w:r>
+        <w:rPr>
+          <w:rFonts w:ascii="Times New Roman" w:hAnsi="Times New Roman" w:cs="Times New Roman"/>
+          <w:sz w:val="24"/>
+          <w:szCs w:val="24"/>
+        </w:rPr>
+        <w:t>ases</w:t>
+      </w:r>
+      <w:r>
+        <w:rPr>
+          <w:rFonts w:ascii="Times New Roman" w:hAnsi="Times New Roman" w:cs="Times New Roman"/>
+          <w:sz w:val="24"/>
+          <w:szCs w:val="24"/>
+        </w:rPr>
+        <w:t xml:space="preserve"> </w:t>
+      </w:r>
+      <w:r>
+        <w:rPr>
+          <w:rFonts w:ascii="Times New Roman" w:hAnsi="Times New Roman" w:cs="Times New Roman"/>
+          <w:sz w:val="24"/>
+          <w:szCs w:val="24"/>
+        </w:rPr>
+        <w:t xml:space="preserve">were coded as 1 </w:t>
+      </w:r>
+      <w:r>
+        <w:rPr>
+          <w:rFonts w:ascii="Times New Roman" w:hAnsi="Times New Roman" w:cs="Times New Roman"/>
+          <w:sz w:val="24"/>
+          <w:szCs w:val="24"/>
+        </w:rPr>
+        <w:t xml:space="preserve">when the value of the </w:t>
       </w:r>
       <w:r>
         <w:rPr>
@@ -3544,39 +4272,97 @@
           <w:sz w:val="24"/>
           <w:szCs w:val="24"/>
         </w:rPr>
-        <w:t>CREC</w:t>
-      </w:r>
+        <w:t>CRECEIVE</w:t>
+      </w:r>
+      <w:r>
+        <w:rPr>
+          <w:rFonts w:ascii="Times New Roman" w:hAnsi="Times New Roman" w:cs="Times New Roman"/>
+          <w:sz w:val="24"/>
+          <w:szCs w:val="24"/>
+        </w:rPr>
+        <w:t xml:space="preserve"> variable was less than or equal to the med</w:t>
+      </w:r>
+      <w:r>
+        <w:rPr>
+          <w:rFonts w:ascii="Times New Roman" w:hAnsi="Times New Roman" w:cs="Times New Roman"/>
+          <w:sz w:val="24"/>
+          <w:szCs w:val="24"/>
+        </w:rPr>
+        <w:t>ian.  Cases</w:t>
+      </w:r>
+      <w:r>
+        <w:rPr>
+          <w:rFonts w:ascii="Times New Roman" w:hAnsi="Times New Roman" w:cs="Times New Roman"/>
+          <w:sz w:val="24"/>
+          <w:szCs w:val="24"/>
+        </w:rPr>
+        <w:t xml:space="preserve"> were coded as 1</w:t>
+      </w:r>
+      <w:r>
+        <w:rPr>
+          <w:rFonts w:ascii="Times New Roman" w:hAnsi="Times New Roman" w:cs="Times New Roman"/>
+          <w:sz w:val="24"/>
+          <w:szCs w:val="24"/>
+        </w:rPr>
+        <w:t xml:space="preserve"> </w:t>
+      </w:r>
+      <w:r>
+        <w:rPr>
+          <w:rFonts w:ascii="Times New Roman" w:hAnsi="Times New Roman" w:cs="Times New Roman"/>
+          <w:sz w:val="24"/>
+          <w:szCs w:val="24"/>
+        </w:rPr>
+        <w:t>when the value of the CRECEIVE variable was greater than the median.</w:t>
+      </w:r>
+      <w:r>
+        <w:rPr>
+          <w:rFonts w:ascii="Times New Roman" w:hAnsi="Times New Roman" w:cs="Times New Roman"/>
+          <w:sz w:val="24"/>
+          <w:szCs w:val="24"/>
+        </w:rPr>
+        <w:t xml:space="preserve">  </w:t>
+      </w:r>
+      <w:r>
+        <w:rPr>
+          <w:rFonts w:ascii="Times New Roman" w:hAnsi="Times New Roman" w:cs="Times New Roman"/>
+          <w:sz w:val="24"/>
+          <w:szCs w:val="24"/>
+        </w:rPr>
+        <w:t xml:space="preserve">A variable named </w:t>
+      </w:r>
+      <w:proofErr w:type="spellStart"/>
       <w:r>
         <w:rPr>
           <w:rFonts w:ascii="Courier New" w:hAnsi="Courier New" w:cs="Courier New"/>
           <w:sz w:val="24"/>
           <w:szCs w:val="24"/>
         </w:rPr>
-        <w:t>BINARY</w:t>
-      </w:r>
-      <w:r>
-        <w:rPr>
-          <w:rFonts w:ascii="Times New Roman" w:hAnsi="Times New Roman" w:cs="Times New Roman"/>
-          <w:sz w:val="24"/>
-          <w:szCs w:val="24"/>
-        </w:rPr>
-        <w:t xml:space="preserve"> variable is </w:t>
-      </w:r>
-      <w:r>
-        <w:rPr>
-          <w:rFonts w:ascii="Times New Roman" w:hAnsi="Times New Roman" w:cs="Times New Roman"/>
-          <w:sz w:val="24"/>
-          <w:szCs w:val="24"/>
-        </w:rPr>
-        <w:t xml:space="preserve">a dichotomous variable calculated from </w:t>
-      </w:r>
-      <w:r>
-        <w:rPr>
-          <w:rFonts w:ascii="Times New Roman" w:hAnsi="Times New Roman" w:cs="Times New Roman"/>
-          <w:sz w:val="24"/>
-          <w:szCs w:val="24"/>
-        </w:rPr>
-        <w:t xml:space="preserve">the </w:t>
+        <w:t>CRECordinal</w:t>
+      </w:r>
+      <w:proofErr w:type="spellEnd"/>
+      <w:r>
+        <w:rPr>
+          <w:rFonts w:ascii="Times New Roman" w:hAnsi="Times New Roman" w:cs="Times New Roman"/>
+          <w:sz w:val="24"/>
+          <w:szCs w:val="24"/>
+        </w:rPr>
+        <w:t xml:space="preserve"> was</w:t>
+      </w:r>
+      <w:r>
+        <w:rPr>
+          <w:rFonts w:ascii="Times New Roman" w:hAnsi="Times New Roman" w:cs="Times New Roman"/>
+          <w:sz w:val="24"/>
+          <w:szCs w:val="24"/>
+        </w:rPr>
+        <w:t xml:space="preserve"> also</w:t>
+      </w:r>
+      <w:r>
+        <w:rPr>
+          <w:rFonts w:ascii="Times New Roman" w:hAnsi="Times New Roman" w:cs="Times New Roman"/>
+          <w:sz w:val="24"/>
+          <w:szCs w:val="24"/>
+        </w:rPr>
+        <w:t xml:space="preserve"> created, which takes on the same value as the </w:t>
       </w:r>
       <w:r>
         <w:rPr>
@@ -3592,31 +4378,7 @@
           <w:sz w:val="24"/>
           <w:szCs w:val="24"/>
         </w:rPr>
-        <w:t xml:space="preserve"> variable</w:t>
-      </w:r>
-      <w:r>
-        <w:rPr>
-          <w:rFonts w:ascii="Times New Roman" w:hAnsi="Times New Roman" w:cs="Times New Roman"/>
-          <w:sz w:val="24"/>
-          <w:szCs w:val="24"/>
-        </w:rPr>
-        <w:t xml:space="preserve"> using a median split of the data</w:t>
-      </w:r>
-      <w:r>
-        <w:rPr>
-          <w:rFonts w:ascii="Times New Roman" w:hAnsi="Times New Roman" w:cs="Times New Roman"/>
-          <w:sz w:val="24"/>
-          <w:szCs w:val="24"/>
-        </w:rPr>
-        <w:t xml:space="preserve">. </w:t>
-      </w:r>
-      <w:r>
-        <w:rPr>
-          <w:rFonts w:ascii="Times New Roman" w:hAnsi="Times New Roman" w:cs="Times New Roman"/>
-          <w:sz w:val="24"/>
-          <w:szCs w:val="24"/>
-        </w:rPr>
-        <w:t xml:space="preserve"> The median of the </w:t>
+        <w:t xml:space="preserve"> variable expect that all cases in which the value of the </w:t>
       </w:r>
       <w:r>
         <w:rPr>
@@ -3632,15 +4394,55 @@
           <w:sz w:val="24"/>
           <w:szCs w:val="24"/>
         </w:rPr>
-        <w:t xml:space="preserve"> data was 2 citations received</w:t>
-      </w:r>
-      <w:r>
-        <w:rPr>
-          <w:rFonts w:ascii="Times New Roman" w:hAnsi="Times New Roman" w:cs="Times New Roman"/>
-          <w:sz w:val="24"/>
-          <w:szCs w:val="24"/>
-        </w:rPr>
-        <w:t>.  I coded cases</w:t>
+        <w:t xml:space="preserve"> variable were equal to or greater than 15 citations were coded as 15 to limit the number of ordinal outcomes levels.</w:t>
+      </w:r>
+      <w:r>
+        <w:rPr>
+          <w:rFonts w:ascii="Times New Roman" w:hAnsi="Times New Roman" w:cs="Times New Roman"/>
+          <w:sz w:val="24"/>
+          <w:szCs w:val="24"/>
+        </w:rPr>
+        <w:t xml:space="preserve">  S</w:t>
+      </w:r>
+      <w:r>
+        <w:rPr>
+          <w:rFonts w:ascii="Times New Roman" w:hAnsi="Times New Roman" w:cs="Times New Roman"/>
+          <w:sz w:val="24"/>
+          <w:szCs w:val="24"/>
+        </w:rPr>
+        <w:t>everal dummy variables (i.e., indicator variables) designat</w:t>
+      </w:r>
+      <w:r>
+        <w:rPr>
+          <w:rFonts w:ascii="Times New Roman" w:hAnsi="Times New Roman" w:cs="Times New Roman"/>
+          <w:sz w:val="24"/>
+          <w:szCs w:val="24"/>
+        </w:rPr>
+        <w:t xml:space="preserve">ed </w:t>
+      </w:r>
+      <w:r>
+        <w:rPr>
+          <w:rFonts w:ascii="Courier New" w:hAnsi="Courier New" w:cs="Courier New"/>
+          <w:sz w:val="24"/>
+          <w:szCs w:val="24"/>
+        </w:rPr>
+        <w:t>CAT01</w:t>
+      </w:r>
+      <w:r>
+        <w:rPr>
+          <w:rFonts w:ascii="Times New Roman" w:hAnsi="Times New Roman" w:cs="Times New Roman"/>
+          <w:sz w:val="24"/>
+          <w:szCs w:val="24"/>
+        </w:rPr>
+        <w:t xml:space="preserve"> through </w:t>
+      </w:r>
+      <w:r>
+        <w:rPr>
+          <w:rFonts w:ascii="Courier New" w:hAnsi="Courier New" w:cs="Courier New"/>
+          <w:sz w:val="24"/>
+          <w:szCs w:val="24"/>
+        </w:rPr>
+        <w:t>CAT06</w:t>
       </w:r>
       <w:r>
         <w:rPr>
@@ -3656,31 +4458,7 @@
           <w:sz w:val="24"/>
           <w:szCs w:val="24"/>
         </w:rPr>
-        <w:t>that had 2 or fewer citations received</w:t>
-      </w:r>
-      <w:r>
-        <w:rPr>
-          <w:rFonts w:ascii="Times New Roman" w:hAnsi="Times New Roman" w:cs="Times New Roman"/>
-          <w:sz w:val="24"/>
-          <w:szCs w:val="24"/>
-        </w:rPr>
-        <w:t xml:space="preserve"> as 1.  I coded </w:t>
-      </w:r>
-      <w:r>
-        <w:rPr>
-          <w:rFonts w:ascii="Times New Roman" w:hAnsi="Times New Roman" w:cs="Times New Roman"/>
-          <w:sz w:val="24"/>
-          <w:szCs w:val="24"/>
-        </w:rPr>
-        <w:t xml:space="preserve">cases with 3 or more citations received as 2.  </w:t>
-      </w:r>
-      <w:r>
-        <w:rPr>
-          <w:rFonts w:ascii="Times New Roman" w:hAnsi="Times New Roman" w:cs="Times New Roman"/>
-          <w:sz w:val="24"/>
-          <w:szCs w:val="24"/>
-        </w:rPr>
-        <w:t xml:space="preserve">For the analysis, </w:t>
+        <w:t xml:space="preserve">were created to capture cases associated each of the nominal categories of the </w:t>
       </w:r>
       <w:r>
         <w:rPr>
@@ -3688,23 +4466,41 @@
           <w:sz w:val="24"/>
           <w:szCs w:val="24"/>
         </w:rPr>
-        <w:t>SPSS Statistics 25</w:t>
-      </w:r>
+        <w:t>CAT</w:t>
+      </w:r>
+      <w:r>
+        <w:rPr>
+          <w:rFonts w:ascii="Times New Roman" w:hAnsi="Times New Roman" w:cs="Times New Roman"/>
+          <w:sz w:val="24"/>
+          <w:szCs w:val="24"/>
+        </w:rPr>
+        <w:t xml:space="preserve"> variable.</w:t>
+      </w:r>
+      <w:r>
+        <w:rPr>
+          <w:rFonts w:ascii="Times New Roman" w:hAnsi="Times New Roman" w:cs="Times New Roman"/>
+          <w:sz w:val="24"/>
+          <w:szCs w:val="24"/>
+        </w:rPr>
+        <w:t xml:space="preserve">  Finally, a variable named </w:t>
+      </w:r>
+      <w:proofErr w:type="spellStart"/>
       <w:r>
         <w:rPr>
           <w:rFonts w:ascii="Courier New" w:hAnsi="Courier New" w:cs="Courier New"/>
           <w:sz w:val="24"/>
           <w:szCs w:val="24"/>
         </w:rPr>
-        <w:t xml:space="preserve"> </w:t>
-      </w:r>
-      <w:r>
-        <w:rPr>
-          <w:rFonts w:ascii="Times New Roman" w:hAnsi="Times New Roman" w:cs="Times New Roman"/>
-          <w:sz w:val="24"/>
-          <w:szCs w:val="24"/>
-        </w:rPr>
-        <w:t xml:space="preserve">internally coded </w:t>
+        <w:t>CRECsqrt</w:t>
+      </w:r>
+      <w:proofErr w:type="spellEnd"/>
+      <w:r>
+        <w:rPr>
+          <w:rFonts w:ascii="Times New Roman" w:hAnsi="Times New Roman" w:cs="Times New Roman"/>
+          <w:sz w:val="24"/>
+          <w:szCs w:val="24"/>
+        </w:rPr>
+        <w:t xml:space="preserve"> was created using a square root transformation of the </w:t>
       </w:r>
       <w:r>
         <w:rPr>
@@ -3712,96 +4508,18 @@
           <w:sz w:val="24"/>
           <w:szCs w:val="24"/>
         </w:rPr>
-        <w:t>CRECBINARY</w:t>
-      </w:r>
-      <w:r>
-        <w:rPr>
-          <w:rFonts w:ascii="Times New Roman" w:hAnsi="Times New Roman" w:cs="Times New Roman"/>
-          <w:sz w:val="24"/>
-          <w:szCs w:val="24"/>
-        </w:rPr>
-        <w:t xml:space="preserve"> as 0 for case</w:t>
-      </w:r>
-      <w:r>
-        <w:rPr>
-          <w:rFonts w:ascii="Times New Roman" w:hAnsi="Times New Roman" w:cs="Times New Roman"/>
-          <w:sz w:val="24"/>
-          <w:szCs w:val="24"/>
-        </w:rPr>
-        <w:t>s where the number of citations received was l</w:t>
-      </w:r>
-      <w:r>
-        <w:rPr>
-          <w:rFonts w:ascii="Times New Roman" w:hAnsi="Times New Roman" w:cs="Times New Roman"/>
-          <w:sz w:val="24"/>
-          <w:szCs w:val="24"/>
-        </w:rPr>
-        <w:t xml:space="preserve">ess than or equal to 2 and </w:t>
-      </w:r>
-      <w:r>
-        <w:rPr>
-          <w:rFonts w:ascii="Times New Roman" w:hAnsi="Times New Roman" w:cs="Times New Roman"/>
-          <w:sz w:val="24"/>
-          <w:szCs w:val="24"/>
-        </w:rPr>
-        <w:t xml:space="preserve">as </w:t>
-      </w:r>
-      <w:r>
-        <w:rPr>
-          <w:rFonts w:ascii="Times New Roman" w:hAnsi="Times New Roman" w:cs="Times New Roman"/>
-          <w:sz w:val="24"/>
-          <w:szCs w:val="24"/>
-        </w:rPr>
-        <w:t xml:space="preserve">1 for cases with 3 or more citations received.  </w:t>
-      </w:r>
-      <w:r>
-        <w:rPr>
-          <w:rFonts w:ascii="Times New Roman" w:hAnsi="Times New Roman" w:cs="Times New Roman"/>
-          <w:sz w:val="24"/>
-          <w:szCs w:val="24"/>
-        </w:rPr>
-        <w:t xml:space="preserve">  Table 3 lists the final variables that I used in the analysis.</w:t>
-      </w:r>
-      <w:r>
-        <w:rPr>
-          <w:rFonts w:ascii="Times New Roman" w:hAnsi="Times New Roman" w:cs="Times New Roman"/>
-          <w:sz w:val="24"/>
-          <w:szCs w:val="24"/>
-        </w:rPr>
-        <w:t xml:space="preserve">  All of the IVs used in the analysis were</w:t>
-      </w:r>
-      <w:r>
-        <w:rPr>
-          <w:rFonts w:ascii="Times New Roman" w:hAnsi="Times New Roman" w:cs="Times New Roman"/>
-          <w:sz w:val="24"/>
-          <w:szCs w:val="24"/>
-        </w:rPr>
-        <w:t xml:space="preserve"> continuous</w:t>
-      </w:r>
-      <w:r>
-        <w:rPr>
-          <w:rFonts w:ascii="Times New Roman" w:hAnsi="Times New Roman" w:cs="Times New Roman"/>
-          <w:sz w:val="24"/>
-          <w:szCs w:val="24"/>
-        </w:rPr>
-        <w:t xml:space="preserve"> interval</w:t>
-      </w:r>
-      <w:r>
-        <w:rPr>
-          <w:rFonts w:ascii="Times New Roman" w:hAnsi="Times New Roman" w:cs="Times New Roman"/>
-          <w:sz w:val="24"/>
-          <w:szCs w:val="24"/>
-        </w:rPr>
-        <w:t xml:space="preserve"> or ratio</w:t>
-      </w:r>
-      <w:r>
-        <w:rPr>
-          <w:rFonts w:ascii="Times New Roman" w:hAnsi="Times New Roman" w:cs="Times New Roman"/>
-          <w:sz w:val="24"/>
-          <w:szCs w:val="24"/>
-        </w:rPr>
-        <w:t xml:space="preserve"> variables.</w:t>
-      </w:r>
+        <w:t>CRECEIVE</w:t>
+      </w:r>
+      <w:r>
+        <w:rPr>
+          <w:rFonts w:ascii="Times New Roman" w:hAnsi="Times New Roman" w:cs="Times New Roman"/>
+          <w:sz w:val="24"/>
+          <w:szCs w:val="24"/>
+        </w:rPr>
+        <w:t xml:space="preserve"> variable.</w:t>
+      </w:r>
+      <w:bookmarkStart w:id="0" w:name="_GoBack"/>
+      <w:bookmarkEnd w:id="0"/>
     </w:p>
     <w:p>
       <w:pPr>
@@ -3839,16 +4557,7 @@
           <w:sz w:val="24"/>
           <w:szCs w:val="24"/>
         </w:rPr>
-        <w:t xml:space="preserve">and </w:t>
-      </w:r>
-      <w:r>
-        <w:rPr>
-          <w:rFonts w:ascii="Times New Roman" w:hAnsi="Times New Roman" w:cs="Times New Roman"/>
-          <w:b/>
-          <w:sz w:val="24"/>
-          <w:szCs w:val="24"/>
-        </w:rPr>
-        <w:t>Analysis</w:t>
+        <w:t>and Analysis</w:t>
       </w:r>
     </w:p>
     <w:p>
@@ -4118,7 +4827,16 @@
           <w:sz w:val="24"/>
           <w:szCs w:val="24"/>
         </w:rPr>
-        <w:t xml:space="preserve"> goodness-of-fit, Iteration history, and Confidence interval for </w:t>
+        <w:t xml:space="preserve"> goodness-of-</w:t>
+      </w:r>
+      <w:r>
+        <w:rPr>
+          <w:rFonts w:ascii="Times New Roman" w:hAnsi="Times New Roman" w:cs="Times New Roman"/>
+          <w:sz w:val="24"/>
+          <w:szCs w:val="24"/>
+        </w:rPr>
+        <w:lastRenderedPageBreak/>
+        <w:t xml:space="preserve">fit, Iteration history, and Confidence interval for </w:t>
       </w:r>
       <w:proofErr w:type="spellStart"/>
       <w:r>
@@ -4136,16 +4854,7 @@
           <w:sz w:val="24"/>
           <w:szCs w:val="24"/>
         </w:rPr>
-        <w:t xml:space="preserve">(B) of 95 percent.  I left the Classification </w:t>
-      </w:r>
-      <w:r>
-        <w:rPr>
-          <w:rFonts w:ascii="Times New Roman" w:hAnsi="Times New Roman" w:cs="Times New Roman"/>
-          <w:sz w:val="24"/>
-          <w:szCs w:val="24"/>
-        </w:rPr>
-        <w:lastRenderedPageBreak/>
-        <w:t xml:space="preserve">cutoff at the 0.5 default, set the maximum iterations to 30, and included the constant in the model.   </w:t>
+        <w:t xml:space="preserve">(B) of 95 percent.  I left the Classification cutoff at the 0.5 default, set the maximum iterations to 30, and included the constant in the model.   </w:t>
       </w:r>
       <w:r>
         <w:rPr>
@@ -5314,7 +6023,16 @@
           <w:sz w:val="24"/>
           <w:szCs w:val="24"/>
         </w:rPr>
-        <w:t>more of these IVs predict the dependent variable</w:t>
+        <w:t xml:space="preserve">more of </w:t>
+      </w:r>
+      <w:r>
+        <w:rPr>
+          <w:rFonts w:ascii="Times New Roman" w:hAnsi="Times New Roman" w:cs="Times New Roman"/>
+          <w:sz w:val="24"/>
+          <w:szCs w:val="24"/>
+        </w:rPr>
+        <w:lastRenderedPageBreak/>
+        <w:t>these IVs predict the dependent variable</w:t>
       </w:r>
       <w:r>
         <w:rPr>
@@ -5338,16 +6056,7 @@
           <w:sz w:val="24"/>
           <w:szCs w:val="24"/>
         </w:rPr>
-        <w:t xml:space="preserve">, which was </w:t>
-      </w:r>
-      <w:r>
-        <w:rPr>
-          <w:rFonts w:ascii="Times New Roman" w:hAnsi="Times New Roman" w:cs="Times New Roman"/>
-          <w:sz w:val="24"/>
-          <w:szCs w:val="24"/>
-        </w:rPr>
-        <w:lastRenderedPageBreak/>
-        <w:t>significant</w:t>
+        <w:t>, which was significant</w:t>
       </w:r>
       <w:r>
         <w:rPr>
@@ -5841,7 +6550,7 @@
           <w:szCs w:val="24"/>
         </w:rPr>
         <w:tab/>
-        <w:t xml:space="preserve">As with any research project or study, this analysis has limitations.  Since this analysis was focused on patent data for a five year period from 1995 to 1999, findings based on the data may not be relevant to time frames before or after this period.  Additionally, there is a truncation effect in the data.  Patents issued in the earliest part of the study period have the potential of </w:t>
+        <w:t xml:space="preserve">As with any research project or study, this analysis has limitations.  Since this analysis was focused on patent data for a five year period from 1995 to 1999, findings based on the data may not be relevant to time frames before or after this period.  Additionally, there is a truncation </w:t>
       </w:r>
       <w:r>
         <w:rPr>
@@ -5850,7 +6559,7 @@
           <w:szCs w:val="24"/>
         </w:rPr>
         <w:lastRenderedPageBreak/>
-        <w:t>receiving citations from patents over a longer period than patents issued in the la</w:t>
+        <w:t>effect in the data.  Patents issued in the earliest part of the study period have the potential of receiving citations from patents over a longer period than patents issued in the la</w:t>
       </w:r>
       <w:r>
         <w:rPr>
@@ -6156,7 +6865,16 @@
           <w:sz w:val="24"/>
           <w:szCs w:val="24"/>
         </w:rPr>
-        <w:t xml:space="preserve"> an inverse relationship between the year a patent was granted and </w:t>
+        <w:t xml:space="preserve"> an inverse relationship between the year a </w:t>
+      </w:r>
+      <w:r>
+        <w:rPr>
+          <w:rFonts w:ascii="Times New Roman" w:hAnsi="Times New Roman" w:cs="Times New Roman"/>
+          <w:sz w:val="24"/>
+          <w:szCs w:val="24"/>
+        </w:rPr>
+        <w:lastRenderedPageBreak/>
+        <w:t xml:space="preserve">patent was granted and </w:t>
       </w:r>
       <w:r>
         <w:rPr>
@@ -6617,6 +7335,14 @@
           <w:szCs w:val="24"/>
         </w:rPr>
       </w:pPr>
+      <w:r>
+        <w:rPr>
+          <w:rFonts w:ascii="Times New Roman" w:hAnsi="Times New Roman" w:cs="Times New Roman"/>
+          <w:sz w:val="24"/>
+          <w:szCs w:val="24"/>
+        </w:rPr>
+        <w:t xml:space="preserve">Licht, M. H. (1995). Multiple regression and correlation. In L. G. Grimm &amp; P. R. </w:t>
+      </w:r>
       <w:proofErr w:type="spellStart"/>
       <w:r>
         <w:rPr>
@@ -6624,7 +7350,7 @@
           <w:sz w:val="24"/>
           <w:szCs w:val="24"/>
         </w:rPr>
-        <w:t>Machlup</w:t>
+        <w:t>Yarnold</w:t>
       </w:r>
       <w:proofErr w:type="spellEnd"/>
       <w:r>
@@ -6633,7 +7359,7 @@
           <w:sz w:val="24"/>
           <w:szCs w:val="24"/>
         </w:rPr>
-        <w:t xml:space="preserve">, F. (1962). </w:t>
+        <w:t xml:space="preserve"> (Eds.), </w:t>
       </w:r>
       <w:r>
         <w:rPr>
@@ -6643,31 +7369,15 @@
           <w:sz w:val="24"/>
           <w:szCs w:val="24"/>
         </w:rPr>
-        <w:t>The production and distribution of knowledge in the United States</w:t>
-      </w:r>
-      <w:r>
-        <w:rPr>
-          <w:rFonts w:ascii="Times New Roman" w:hAnsi="Times New Roman" w:cs="Times New Roman"/>
-          <w:sz w:val="24"/>
-          <w:szCs w:val="24"/>
-        </w:rPr>
-        <w:t>. Princeton, NJ</w:t>
-      </w:r>
-      <w:r>
-        <w:rPr>
-          <w:rFonts w:ascii="Times New Roman" w:hAnsi="Times New Roman" w:cs="Times New Roman"/>
-          <w:sz w:val="24"/>
-          <w:szCs w:val="24"/>
-        </w:rPr>
-        <w:t>: Princeton University Press</w:t>
-      </w:r>
-      <w:r>
-        <w:rPr>
-          <w:rFonts w:ascii="Times New Roman" w:hAnsi="Times New Roman" w:cs="Times New Roman"/>
-          <w:sz w:val="24"/>
-          <w:szCs w:val="24"/>
-        </w:rPr>
-        <w:t>.</w:t>
+        <w:t>Reading and understanding multivariate statistics</w:t>
+      </w:r>
+      <w:r>
+        <w:rPr>
+          <w:rFonts w:ascii="Times New Roman" w:hAnsi="Times New Roman" w:cs="Times New Roman"/>
+          <w:sz w:val="24"/>
+          <w:szCs w:val="24"/>
+        </w:rPr>
+        <w:t xml:space="preserve"> (pp. 19-64). Washington, D.C.: American Psychological Association.</w:t>
       </w:r>
     </w:p>
     <w:p>
@@ -6680,37 +7390,57 @@
           <w:szCs w:val="24"/>
         </w:rPr>
       </w:pPr>
-      <w:r>
-        <w:rPr>
-          <w:rFonts w:ascii="Times New Roman" w:hAnsi="Times New Roman" w:cs="Times New Roman"/>
-          <w:sz w:val="24"/>
-          <w:szCs w:val="24"/>
-        </w:rPr>
-        <w:t xml:space="preserve">National Bureau of Economic Research. (2018). </w:t>
-      </w:r>
-      <w:r>
-        <w:rPr>
-          <w:rFonts w:ascii="Times New Roman" w:hAnsi="Times New Roman" w:cs="Times New Roman"/>
-          <w:sz w:val="24"/>
-          <w:szCs w:val="24"/>
-        </w:rPr>
-        <w:t>Patent data, including constructed variables</w:t>
-      </w:r>
-      <w:r>
-        <w:rPr>
-          <w:rFonts w:ascii="Times New Roman" w:hAnsi="Times New Roman" w:cs="Times New Roman"/>
-          <w:sz w:val="24"/>
-          <w:szCs w:val="24"/>
-        </w:rPr>
-        <w:t xml:space="preserve"> [data file]. Retrieved </w:t>
-      </w:r>
-      <w:r>
-        <w:rPr>
-          <w:rFonts w:ascii="Times New Roman" w:hAnsi="Times New Roman" w:cs="Times New Roman"/>
-          <w:sz w:val="24"/>
-          <w:szCs w:val="24"/>
-        </w:rPr>
-        <w:t>from http://www.nber.org/patents/</w:t>
+      <w:proofErr w:type="spellStart"/>
+      <w:r>
+        <w:rPr>
+          <w:rFonts w:ascii="Times New Roman" w:hAnsi="Times New Roman" w:cs="Times New Roman"/>
+          <w:sz w:val="24"/>
+          <w:szCs w:val="24"/>
+        </w:rPr>
+        <w:t>Machlup</w:t>
+      </w:r>
+      <w:proofErr w:type="spellEnd"/>
+      <w:r>
+        <w:rPr>
+          <w:rFonts w:ascii="Times New Roman" w:hAnsi="Times New Roman" w:cs="Times New Roman"/>
+          <w:sz w:val="24"/>
+          <w:szCs w:val="24"/>
+        </w:rPr>
+        <w:t xml:space="preserve">, F. (1962). </w:t>
+      </w:r>
+      <w:r>
+        <w:rPr>
+          <w:rFonts w:ascii="Times New Roman" w:hAnsi="Times New Roman" w:cs="Times New Roman"/>
+          <w:i/>
+          <w:iCs/>
+          <w:sz w:val="24"/>
+          <w:szCs w:val="24"/>
+        </w:rPr>
+        <w:t>The production and distribution of knowledge in the United States</w:t>
+      </w:r>
+      <w:r>
+        <w:rPr>
+          <w:rFonts w:ascii="Times New Roman" w:hAnsi="Times New Roman" w:cs="Times New Roman"/>
+          <w:sz w:val="24"/>
+          <w:szCs w:val="24"/>
+        </w:rPr>
+        <w:t>. Princeton, NJ</w:t>
+      </w:r>
+      <w:r>
+        <w:rPr>
+          <w:rFonts w:ascii="Times New Roman" w:hAnsi="Times New Roman" w:cs="Times New Roman"/>
+          <w:sz w:val="24"/>
+          <w:szCs w:val="24"/>
+        </w:rPr>
+        <w:t>: Princeton University Press</w:t>
+      </w:r>
+      <w:r>
+        <w:rPr>
+          <w:rFonts w:ascii="Times New Roman" w:hAnsi="Times New Roman" w:cs="Times New Roman"/>
+          <w:sz w:val="24"/>
+          <w:szCs w:val="24"/>
+        </w:rPr>
+        <w:t>.</w:t>
       </w:r>
     </w:p>
     <w:p>
@@ -6730,24 +7460,31 @@
           <w:szCs w:val="24"/>
         </w:rPr>
         <w:lastRenderedPageBreak/>
-        <w:t xml:space="preserve">United Nations. (2017). </w:t>
-      </w:r>
-      <w:r>
-        <w:rPr>
-          <w:rFonts w:ascii="Times New Roman" w:hAnsi="Times New Roman" w:cs="Times New Roman"/>
-          <w:i/>
-          <w:sz w:val="24"/>
-          <w:szCs w:val="24"/>
-        </w:rPr>
-        <w:t>GDP and its breakdown at current prices in U.S. dollars</w:t>
-      </w:r>
-      <w:r>
-        <w:rPr>
-          <w:rFonts w:ascii="Times New Roman" w:hAnsi="Times New Roman" w:cs="Times New Roman"/>
-          <w:sz w:val="24"/>
-          <w:szCs w:val="24"/>
-        </w:rPr>
-        <w:t xml:space="preserve"> [Data file]. Retrieved from https://unstats.un.org/unsd/snaama/dnllist.asp</w:t>
+        <w:t xml:space="preserve">National Bureau of Economic Research. (2018). </w:t>
+      </w:r>
+      <w:r>
+        <w:rPr>
+          <w:rFonts w:ascii="Times New Roman" w:hAnsi="Times New Roman" w:cs="Times New Roman"/>
+          <w:sz w:val="24"/>
+          <w:szCs w:val="24"/>
+        </w:rPr>
+        <w:t>Patent data, including constructed variables</w:t>
+      </w:r>
+      <w:r>
+        <w:rPr>
+          <w:rFonts w:ascii="Times New Roman" w:hAnsi="Times New Roman" w:cs="Times New Roman"/>
+          <w:sz w:val="24"/>
+          <w:szCs w:val="24"/>
+        </w:rPr>
+        <w:t xml:space="preserve"> [data file]. Retrieved </w:t>
+      </w:r>
+      <w:r>
+        <w:rPr>
+          <w:rFonts w:ascii="Times New Roman" w:hAnsi="Times New Roman" w:cs="Times New Roman"/>
+          <w:sz w:val="24"/>
+          <w:szCs w:val="24"/>
+        </w:rPr>
+        <w:t>from http://www.nber.org/patents/</w:t>
       </w:r>
     </w:p>
     <w:p>
@@ -6766,15 +7503,7 @@
           <w:sz w:val="24"/>
           <w:szCs w:val="24"/>
         </w:rPr>
-        <w:t>Office of Manage</w:t>
-      </w:r>
-      <w:r>
-        <w:rPr>
-          <w:rFonts w:ascii="Times New Roman" w:hAnsi="Times New Roman" w:cs="Times New Roman"/>
-          <w:sz w:val="24"/>
-          <w:szCs w:val="24"/>
-        </w:rPr>
-        <w:t xml:space="preserve">ment and Budget [OMB]. (2002). </w:t>
+        <w:t xml:space="preserve">United Nations. (2017). </w:t>
       </w:r>
       <w:r>
         <w:rPr>
@@ -6783,32 +7512,15 @@
           <w:sz w:val="24"/>
           <w:szCs w:val="24"/>
         </w:rPr>
-        <w:t>The P</w:t>
-      </w:r>
-      <w:r>
-        <w:rPr>
-          <w:rFonts w:ascii="Times New Roman" w:hAnsi="Times New Roman" w:cs="Times New Roman"/>
-          <w:i/>
-          <w:sz w:val="24"/>
-          <w:szCs w:val="24"/>
-        </w:rPr>
-        <w:t>resident's Management Agenda</w:t>
-      </w:r>
-      <w:r>
-        <w:rPr>
-          <w:rFonts w:ascii="Times New Roman" w:hAnsi="Times New Roman" w:cs="Times New Roman"/>
-          <w:sz w:val="24"/>
-          <w:szCs w:val="24"/>
-        </w:rPr>
-        <w:t xml:space="preserve">. Retrieved from </w:t>
-      </w:r>
-      <w:r>
-        <w:rPr>
-          <w:rFonts w:ascii="Times New Roman" w:hAnsi="Times New Roman" w:cs="Times New Roman"/>
-          <w:sz w:val="24"/>
-          <w:szCs w:val="24"/>
-        </w:rPr>
-        <w:t>http://www.dtic.mil/dtic/tr/fulltext/u2/a394421.pdf</w:t>
+        <w:t>GDP and its breakdown at current prices in U.S. dollars</w:t>
+      </w:r>
+      <w:r>
+        <w:rPr>
+          <w:rFonts w:ascii="Times New Roman" w:hAnsi="Times New Roman" w:cs="Times New Roman"/>
+          <w:sz w:val="24"/>
+          <w:szCs w:val="24"/>
+        </w:rPr>
+        <w:t xml:space="preserve"> [Data file]. Retrieved from https://unstats.un.org/unsd/snaama/dnllist.asp</w:t>
       </w:r>
     </w:p>
     <w:p>
@@ -6835,15 +7547,7 @@
           <w:sz w:val="24"/>
           <w:szCs w:val="24"/>
         </w:rPr>
-        <w:t>ment and Budget [OMB]. (2008</w:t>
-      </w:r>
-      <w:r>
-        <w:rPr>
-          <w:rFonts w:ascii="Times New Roman" w:hAnsi="Times New Roman" w:cs="Times New Roman"/>
-          <w:sz w:val="24"/>
-          <w:szCs w:val="24"/>
-        </w:rPr>
-        <w:t xml:space="preserve">). </w:t>
+        <w:t xml:space="preserve">ment and Budget [OMB]. (2002). </w:t>
       </w:r>
       <w:r>
         <w:rPr>
@@ -6877,7 +7581,7 @@
           <w:sz w:val="24"/>
           <w:szCs w:val="24"/>
         </w:rPr>
-        <w:t>{ENTER LINK}</w:t>
+        <w:t>http://www.dtic.mil/dtic/tr/fulltext/u2/a394421.pdf</w:t>
       </w:r>
     </w:p>
     <w:p>
@@ -7065,6 +7769,7 @@
       <w:r>
         <w:rPr>
           <w:rFonts w:ascii="Times New Roman" w:hAnsi="Times New Roman" w:cs="Times New Roman"/>
+          <w:noProof/>
           <w:sz w:val="24"/>
           <w:szCs w:val="24"/>
         </w:rPr>
@@ -19795,7 +20500,7 @@
         <w:noProof/>
         <w:sz w:val="24"/>
       </w:rPr>
-      <w:t>3</w:t>
+      <w:t>22</w:t>
     </w:r>
     <w:r>
       <w:rPr>
@@ -20150,7 +20855,7 @@
     <w:lsdException w:name="Table Web 2" w:semiHidden="1" w:unhideWhenUsed="1"/>
     <w:lsdException w:name="Table Web 3" w:semiHidden="1" w:unhideWhenUsed="1"/>
     <w:lsdException w:name="Balloon Text" w:semiHidden="1" w:unhideWhenUsed="1"/>
-    <w:lsdException w:name="Table Grid" w:semiHidden="1" w:uiPriority="59" w:unhideWhenUsed="1"/>
+    <w:lsdException w:name="Table Grid" w:uiPriority="59"/>
     <w:lsdException w:name="Table Theme" w:semiHidden="1" w:unhideWhenUsed="1"/>
     <w:lsdException w:name="Placeholder Text" w:semiHidden="1"/>
     <w:lsdException w:name="No Spacing" w:uiPriority="1" w:qFormat="1"/>

</xml_diff>

<commit_message>
Modified the binomial regression analysis and results
</commit_message>
<xml_diff>
--- a/Docs/Townes_Research_2019A01_Manuscript_v00.docx
+++ b/Docs/Townes_Research_2019A01_Manuscript_v00.docx
@@ -6144,7 +6144,7 @@
       </w:r>
       <w:r>
         <w:rPr>
-          <w:rFonts w:ascii="Times New Roman" w:eastAsiaTheme="minorEastAsia" w:hAnsi="Times New Roman" w:cs="Times New Roman"/>
+          <w:rFonts w:ascii="Courier New" w:eastAsiaTheme="minorEastAsia" w:hAnsi="Courier New" w:cs="Courier New"/>
           <w:sz w:val="24"/>
           <w:szCs w:val="24"/>
         </w:rPr>
@@ -6231,7 +6231,15 @@
           <w:sz w:val="24"/>
           <w:szCs w:val="24"/>
         </w:rPr>
-        <w:t>coefficient for the GENERAL variable would be positive</w:t>
+        <w:t xml:space="preserve">coefficient for the </w:t>
+      </w:r>
+      <w:r>
+        <w:rPr>
+          <w:rFonts w:ascii="Courier New" w:eastAsiaTheme="minorEastAsia" w:hAnsi="Courier New" w:cs="Courier New"/>
+          <w:sz w:val="24"/>
+          <w:szCs w:val="24"/>
+        </w:rPr>
+        <w:t>GENERAL</w:t>
       </w:r>
       <w:r>
         <w:rPr>
@@ -6239,6 +6247,14 @@
           <w:sz w:val="24"/>
           <w:szCs w:val="24"/>
         </w:rPr>
+        <w:t xml:space="preserve"> variable would be positive</w:t>
+      </w:r>
+      <w:r>
+        <w:rPr>
+          <w:rFonts w:ascii="Times New Roman" w:eastAsiaTheme="minorEastAsia" w:hAnsi="Times New Roman" w:cs="Times New Roman"/>
+          <w:sz w:val="24"/>
+          <w:szCs w:val="24"/>
+        </w:rPr>
         <w:t>.</w:t>
       </w:r>
       <w:r>
@@ -6255,7 +6271,49 @@
           <w:sz w:val="24"/>
           <w:szCs w:val="24"/>
         </w:rPr>
-        <w:t xml:space="preserve">Table 1 shows the results of the binomial regression analysis.  Although the </w:t>
+        <w:t xml:space="preserve">Table 1 shows the results of the binomial regression analysis.  </w:t>
+      </w:r>
+      <w:r>
+        <w:rPr>
+          <w:rFonts w:ascii="Times New Roman" w:hAnsi="Times New Roman" w:cs="Times New Roman"/>
+          <w:sz w:val="24"/>
+          <w:szCs w:val="24"/>
+        </w:rPr>
+        <w:t>T</w:t>
+      </w:r>
+      <w:r>
+        <w:rPr>
+          <w:rFonts w:ascii="Times New Roman" w:hAnsi="Times New Roman" w:cs="Times New Roman"/>
+          <w:sz w:val="24"/>
+          <w:szCs w:val="24"/>
+        </w:rPr>
+        <w:t>he</w:t>
+      </w:r>
+      <w:r>
+        <w:rPr>
+          <w:rFonts w:ascii="Times New Roman" w:hAnsi="Times New Roman" w:cs="Times New Roman"/>
+          <w:sz w:val="24"/>
+          <w:szCs w:val="24"/>
+        </w:rPr>
+        <w:t xml:space="preserve"> </w:t>
+      </w:r>
+      <w:proofErr w:type="gramStart"/>
+      <w:r>
+        <w:rPr>
+          <w:rFonts w:ascii="Times New Roman" w:hAnsi="Times New Roman" w:cs="Times New Roman"/>
+          <w:sz w:val="24"/>
+          <w:szCs w:val="24"/>
+        </w:rPr>
+        <w:t>-2 log</w:t>
+      </w:r>
+      <w:proofErr w:type="gramEnd"/>
+      <w:r>
+        <w:rPr>
+          <w:rFonts w:ascii="Times New Roman" w:hAnsi="Times New Roman" w:cs="Times New Roman"/>
+          <w:sz w:val="24"/>
+          <w:szCs w:val="24"/>
+        </w:rPr>
+        <w:t xml:space="preserve"> likelihood was reduced by 1735.289 from 1,774.455 to 9.166.  The </w:t>
       </w:r>
       <w:proofErr w:type="spellStart"/>
       <w:r>
@@ -6281,97 +6339,55 @@
           <w:sz w:val="24"/>
           <w:szCs w:val="24"/>
         </w:rPr>
-        <w:t>s of fit test and</w:t>
-      </w:r>
-      <w:r>
-        <w:rPr>
-          <w:rFonts w:ascii="Times New Roman" w:hAnsi="Times New Roman" w:cs="Times New Roman"/>
-          <w:sz w:val="24"/>
-          <w:szCs w:val="24"/>
-        </w:rPr>
-        <w:t xml:space="preserve"> the log likelihood ratio test indicate</w:t>
-      </w:r>
-      <w:r>
-        <w:rPr>
-          <w:rFonts w:ascii="Times New Roman" w:hAnsi="Times New Roman" w:cs="Times New Roman"/>
-          <w:sz w:val="24"/>
-          <w:szCs w:val="24"/>
-        </w:rPr>
-        <w:t>d</w:t>
-      </w:r>
-      <w:r>
-        <w:rPr>
-          <w:rFonts w:ascii="Times New Roman" w:hAnsi="Times New Roman" w:cs="Times New Roman"/>
-          <w:sz w:val="24"/>
-          <w:szCs w:val="24"/>
-        </w:rPr>
-        <w:t xml:space="preserve"> that</w:t>
-      </w:r>
-      <w:r>
-        <w:rPr>
-          <w:rFonts w:ascii="Times New Roman" w:hAnsi="Times New Roman" w:cs="Times New Roman"/>
-          <w:sz w:val="24"/>
-          <w:szCs w:val="24"/>
-        </w:rPr>
-        <w:t xml:space="preserve"> including the independent variables improved</w:t>
-      </w:r>
-      <w:r>
-        <w:rPr>
-          <w:rFonts w:ascii="Times New Roman" w:hAnsi="Times New Roman" w:cs="Times New Roman"/>
-          <w:sz w:val="24"/>
-          <w:szCs w:val="24"/>
-        </w:rPr>
-        <w:t xml:space="preserve"> the model</w:t>
-      </w:r>
-      <w:r>
-        <w:rPr>
-          <w:rFonts w:ascii="Times New Roman" w:hAnsi="Times New Roman" w:cs="Times New Roman"/>
-          <w:sz w:val="24"/>
-          <w:szCs w:val="24"/>
-        </w:rPr>
-        <w:t xml:space="preserve"> fit compared to</w:t>
-      </w:r>
-      <w:r>
-        <w:rPr>
-          <w:rFonts w:ascii="Times New Roman" w:hAnsi="Times New Roman" w:cs="Times New Roman"/>
-          <w:sz w:val="24"/>
-          <w:szCs w:val="24"/>
-        </w:rPr>
-        <w:t xml:space="preserve"> using the average of the </w:t>
-      </w:r>
-      <w:proofErr w:type="spellStart"/>
-      <w:r>
-        <w:rPr>
-          <w:rFonts w:ascii="Courier New" w:hAnsi="Courier New" w:cs="Courier New"/>
-          <w:sz w:val="24"/>
-          <w:szCs w:val="24"/>
-        </w:rPr>
-        <w:t>CRECbinary</w:t>
-      </w:r>
-      <w:proofErr w:type="spellEnd"/>
-      <w:r>
-        <w:rPr>
-          <w:rFonts w:ascii="Times New Roman" w:hAnsi="Times New Roman" w:cs="Times New Roman"/>
-          <w:sz w:val="24"/>
-          <w:szCs w:val="24"/>
-        </w:rPr>
-        <w:t>, none of the coefficients were significant.</w:t>
-      </w:r>
-      <w:r>
-        <w:rPr>
-          <w:rFonts w:ascii="Times New Roman" w:hAnsi="Times New Roman" w:cs="Times New Roman"/>
-          <w:sz w:val="24"/>
-          <w:szCs w:val="24"/>
-        </w:rPr>
-        <w:t xml:space="preserve">  These results indicate that the model </w:t>
-      </w:r>
-      <w:r>
-        <w:rPr>
-          <w:rFonts w:ascii="Times New Roman" w:hAnsi="Times New Roman" w:cs="Times New Roman"/>
-          <w:sz w:val="24"/>
-          <w:szCs w:val="24"/>
-        </w:rPr>
-        <w:t xml:space="preserve">is </w:t>
+        <w:t>s of fit test</w:t>
+      </w:r>
+      <w:r>
+        <w:rPr>
+          <w:rFonts w:ascii="Times New Roman" w:hAnsi="Times New Roman" w:cs="Times New Roman"/>
+          <w:sz w:val="24"/>
+          <w:szCs w:val="24"/>
+        </w:rPr>
+        <w:t xml:space="preserve"> produced a p value of 1</w:t>
+      </w:r>
+      <w:r>
+        <w:rPr>
+          <w:rFonts w:ascii="Times New Roman" w:hAnsi="Times New Roman" w:cs="Times New Roman"/>
+          <w:sz w:val="24"/>
+          <w:szCs w:val="24"/>
+        </w:rPr>
+        <w:t xml:space="preserve">, which indicates that there was not sufficient evidence to reject the null hypothesis that the model fit </w:t>
+      </w:r>
+      <w:r>
+        <w:rPr>
+          <w:rFonts w:ascii="Times New Roman" w:hAnsi="Times New Roman" w:cs="Times New Roman"/>
+          <w:sz w:val="24"/>
+          <w:szCs w:val="24"/>
+        </w:rPr>
+        <w:t xml:space="preserve">the data </w:t>
+      </w:r>
+      <w:r>
+        <w:rPr>
+          <w:rFonts w:ascii="Times New Roman" w:hAnsi="Times New Roman" w:cs="Times New Roman"/>
+          <w:sz w:val="24"/>
+          <w:szCs w:val="24"/>
+        </w:rPr>
+        <w:t>well</w:t>
+      </w:r>
+      <w:r>
+        <w:rPr>
+          <w:rFonts w:ascii="Times New Roman" w:hAnsi="Times New Roman" w:cs="Times New Roman"/>
+          <w:sz w:val="24"/>
+          <w:szCs w:val="24"/>
+        </w:rPr>
+        <w:t xml:space="preserve">. </w:t>
+      </w:r>
+      <w:r>
+        <w:rPr>
+          <w:rFonts w:ascii="Times New Roman" w:hAnsi="Times New Roman" w:cs="Times New Roman"/>
+          <w:sz w:val="24"/>
+          <w:szCs w:val="24"/>
+        </w:rPr>
+        <w:t xml:space="preserve"> However, none of the </w:t>
       </w:r>
       <w:r>
         <w:rPr>
@@ -6380,7 +6396,39 @@
           <w:szCs w:val="24"/>
         </w:rPr>
         <w:lastRenderedPageBreak/>
-        <w:t xml:space="preserve">inefficient in predicting </w:t>
+        <w:t>coefficients were significant.  Taken in whole, t</w:t>
+      </w:r>
+      <w:r>
+        <w:rPr>
+          <w:rFonts w:ascii="Times New Roman" w:hAnsi="Times New Roman" w:cs="Times New Roman"/>
+          <w:sz w:val="24"/>
+          <w:szCs w:val="24"/>
+        </w:rPr>
+        <w:t>hese results indicate that the model did NOT fit the data well.</w:t>
+      </w:r>
+      <w:r>
+        <w:rPr>
+          <w:rFonts w:ascii="Times New Roman" w:hAnsi="Times New Roman" w:cs="Times New Roman"/>
+          <w:sz w:val="24"/>
+          <w:szCs w:val="24"/>
+        </w:rPr>
+        <w:t xml:space="preserve"> </w:t>
+      </w:r>
+      <w:r>
+        <w:rPr>
+          <w:rFonts w:ascii="Times New Roman" w:hAnsi="Times New Roman" w:cs="Times New Roman"/>
+          <w:sz w:val="24"/>
+          <w:szCs w:val="24"/>
+        </w:rPr>
+        <w:t xml:space="preserve"> </w:t>
+      </w:r>
+      <w:r>
+        <w:rPr>
+          <w:rFonts w:ascii="Times New Roman" w:hAnsi="Times New Roman" w:cs="Times New Roman"/>
+          <w:sz w:val="24"/>
+          <w:szCs w:val="24"/>
+        </w:rPr>
+        <w:t xml:space="preserve">is inefficient in predicting </w:t>
       </w:r>
       <w:r>
         <w:rPr>
@@ -8140,31 +8188,178 @@
           <w:sz w:val="24"/>
           <w:szCs w:val="24"/>
         </w:rPr>
-        <w:t xml:space="preserve"> likelihood was reduced by 807.29 from 2,734.83 to 1,927.54.  These re</w:t>
-      </w:r>
-      <w:r>
-        <w:rPr>
-          <w:rFonts w:ascii="Times New Roman" w:hAnsi="Times New Roman" w:cs="Times New Roman"/>
-          <w:sz w:val="24"/>
-          <w:szCs w:val="24"/>
-        </w:rPr>
-        <w:t>sults indicate that the model i</w:t>
-      </w:r>
-      <w:r>
-        <w:rPr>
-          <w:rFonts w:ascii="Times New Roman" w:hAnsi="Times New Roman" w:cs="Times New Roman"/>
-          <w:sz w:val="24"/>
-          <w:szCs w:val="24"/>
-        </w:rPr>
-        <w:t>s efficient in predicting whether a patent received more than the median number of citations (i.e., whether the knowledge contained in the patent is transferred at greater than the median amount).</w:t>
-      </w:r>
-      <w:r>
-        <w:rPr>
-          <w:rFonts w:ascii="Times New Roman" w:hAnsi="Times New Roman" w:cs="Times New Roman"/>
-          <w:sz w:val="24"/>
-          <w:szCs w:val="24"/>
-        </w:rPr>
-        <w:t xml:space="preserve">  It’s interesting to note that a pa</w:t>
+        <w:t xml:space="preserve"> likelihood was reduced by 807.29 from 2,734.83 to 1,927.54.  </w:t>
+      </w:r>
+      <w:r>
+        <w:rPr>
+          <w:rFonts w:ascii="Times New Roman" w:hAnsi="Times New Roman" w:cs="Times New Roman"/>
+          <w:sz w:val="24"/>
+          <w:szCs w:val="24"/>
+        </w:rPr>
+        <w:t xml:space="preserve">The </w:t>
+      </w:r>
+      <w:proofErr w:type="spellStart"/>
+      <w:r>
+        <w:rPr>
+          <w:rFonts w:ascii="Times New Roman" w:hAnsi="Times New Roman" w:cs="Times New Roman"/>
+          <w:sz w:val="24"/>
+          <w:szCs w:val="24"/>
+        </w:rPr>
+        <w:t>Hosemer-Lemeshow</w:t>
+      </w:r>
+      <w:proofErr w:type="spellEnd"/>
+      <w:r>
+        <w:rPr>
+          <w:rFonts w:ascii="Times New Roman" w:hAnsi="Times New Roman" w:cs="Times New Roman"/>
+          <w:sz w:val="24"/>
+          <w:szCs w:val="24"/>
+        </w:rPr>
+        <w:t xml:space="preserve"> goodness of fit test produced a p value less than 0.001, which indicates that the lack of fit is significant.  Taken in whole, t</w:t>
+      </w:r>
+      <w:r>
+        <w:rPr>
+          <w:rFonts w:ascii="Times New Roman" w:hAnsi="Times New Roman" w:cs="Times New Roman"/>
+          <w:sz w:val="24"/>
+          <w:szCs w:val="24"/>
+        </w:rPr>
+        <w:t>hese re</w:t>
+      </w:r>
+      <w:r>
+        <w:rPr>
+          <w:rFonts w:ascii="Times New Roman" w:hAnsi="Times New Roman" w:cs="Times New Roman"/>
+          <w:sz w:val="24"/>
+          <w:szCs w:val="24"/>
+        </w:rPr>
+        <w:t>sults suggest</w:t>
+      </w:r>
+      <w:r>
+        <w:rPr>
+          <w:rFonts w:ascii="Times New Roman" w:hAnsi="Times New Roman" w:cs="Times New Roman"/>
+          <w:sz w:val="24"/>
+          <w:szCs w:val="24"/>
+        </w:rPr>
+        <w:t xml:space="preserve"> that the model</w:t>
+      </w:r>
+      <w:r>
+        <w:rPr>
+          <w:rFonts w:ascii="Times New Roman" w:hAnsi="Times New Roman" w:cs="Times New Roman"/>
+          <w:sz w:val="24"/>
+          <w:szCs w:val="24"/>
+        </w:rPr>
+        <w:t xml:space="preserve"> fits the data well and</w:t>
+      </w:r>
+      <w:r>
+        <w:rPr>
+          <w:rFonts w:ascii="Times New Roman" w:hAnsi="Times New Roman" w:cs="Times New Roman"/>
+          <w:sz w:val="24"/>
+          <w:szCs w:val="24"/>
+        </w:rPr>
+        <w:t xml:space="preserve"> i</w:t>
+      </w:r>
+      <w:r>
+        <w:rPr>
+          <w:rFonts w:ascii="Times New Roman" w:hAnsi="Times New Roman" w:cs="Times New Roman"/>
+          <w:sz w:val="24"/>
+          <w:szCs w:val="24"/>
+        </w:rPr>
+        <w:t xml:space="preserve">s efficient in predicting whether a patent received more than the median number of citations (i.e., whether the knowledge contained in the patent is transferred </w:t>
+      </w:r>
+      <w:r>
+        <w:rPr>
+          <w:rFonts w:ascii="Times New Roman" w:hAnsi="Times New Roman" w:cs="Times New Roman"/>
+          <w:sz w:val="24"/>
+          <w:szCs w:val="24"/>
+        </w:rPr>
+        <w:lastRenderedPageBreak/>
+        <w:t>at greater than the median amount).</w:t>
+      </w:r>
+      <w:r>
+        <w:rPr>
+          <w:rFonts w:ascii="Times New Roman" w:hAnsi="Times New Roman" w:cs="Times New Roman"/>
+          <w:sz w:val="24"/>
+          <w:szCs w:val="24"/>
+        </w:rPr>
+        <w:t xml:space="preserve">  It’s interesting to note that a patent with one unit increase in the</w:t>
+      </w:r>
+      <w:r>
+        <w:rPr>
+          <w:rFonts w:ascii="Times New Roman" w:hAnsi="Times New Roman" w:cs="Times New Roman"/>
+          <w:sz w:val="24"/>
+          <w:szCs w:val="24"/>
+        </w:rPr>
+        <w:t xml:space="preserve"> value of the</w:t>
+      </w:r>
+      <w:r>
+        <w:rPr>
+          <w:rFonts w:ascii="Times New Roman" w:hAnsi="Times New Roman" w:cs="Times New Roman"/>
+          <w:sz w:val="24"/>
+          <w:szCs w:val="24"/>
+        </w:rPr>
+        <w:t xml:space="preserve"> </w:t>
+      </w:r>
+      <w:r>
+        <w:rPr>
+          <w:rFonts w:ascii="Courier New" w:hAnsi="Courier New" w:cs="Courier New"/>
+          <w:sz w:val="24"/>
+          <w:szCs w:val="24"/>
+        </w:rPr>
+        <w:t>GENERAL</w:t>
+      </w:r>
+      <w:r>
+        <w:rPr>
+          <w:rFonts w:ascii="Times New Roman" w:hAnsi="Times New Roman" w:cs="Times New Roman"/>
+          <w:sz w:val="24"/>
+          <w:szCs w:val="24"/>
+        </w:rPr>
+        <w:t xml:space="preserve"> variable was roughly 72 times more likely to receive more than the median number of citations.</w:t>
+      </w:r>
+      <w:r>
+        <w:rPr>
+          <w:rFonts w:ascii="Times New Roman" w:hAnsi="Times New Roman" w:cs="Times New Roman"/>
+          <w:sz w:val="24"/>
+          <w:szCs w:val="24"/>
+        </w:rPr>
+        <w:t xml:space="preserve">  While this is consistent with</w:t>
+      </w:r>
+      <w:r>
+        <w:rPr>
+          <w:rFonts w:ascii="Times New Roman" w:hAnsi="Times New Roman" w:cs="Times New Roman"/>
+          <w:sz w:val="24"/>
+          <w:szCs w:val="24"/>
+        </w:rPr>
+        <w:t xml:space="preserve"> the expected results, the magnitude of the association was unexpected.  Patents in </w:t>
+      </w:r>
+      <w:r>
+        <w:rPr>
+          <w:rFonts w:ascii="Courier New" w:hAnsi="Courier New" w:cs="Courier New"/>
+          <w:sz w:val="24"/>
+          <w:szCs w:val="24"/>
+        </w:rPr>
+        <w:t>CAT02</w:t>
+      </w:r>
+      <w:r>
+        <w:rPr>
+          <w:rFonts w:ascii="Times New Roman" w:hAnsi="Times New Roman" w:cs="Times New Roman"/>
+          <w:sz w:val="24"/>
+          <w:szCs w:val="24"/>
+        </w:rPr>
+        <w:t xml:space="preserve"> and </w:t>
+      </w:r>
+      <w:r>
+        <w:rPr>
+          <w:rFonts w:ascii="Courier New" w:hAnsi="Courier New" w:cs="Courier New"/>
+          <w:sz w:val="24"/>
+          <w:szCs w:val="24"/>
+        </w:rPr>
+        <w:t>CAT03</w:t>
+      </w:r>
+      <w:r>
+        <w:rPr>
+          <w:rFonts w:ascii="Times New Roman" w:hAnsi="Times New Roman" w:cs="Times New Roman"/>
+          <w:sz w:val="24"/>
+          <w:szCs w:val="24"/>
+        </w:rPr>
+        <w:t xml:space="preserve"> were respectively 2.72 and 2.06 times more likely to receive more than</w:t>
       </w:r>
       <w:bookmarkStart w:id="0" w:name="_GoBack"/>
       <w:bookmarkEnd w:id="0"/>
@@ -8174,96 +8369,7 @@
           <w:sz w:val="24"/>
           <w:szCs w:val="24"/>
         </w:rPr>
-        <w:t>tent with one unit increase in the</w:t>
-      </w:r>
-      <w:r>
-        <w:rPr>
-          <w:rFonts w:ascii="Times New Roman" w:hAnsi="Times New Roman" w:cs="Times New Roman"/>
-          <w:sz w:val="24"/>
-          <w:szCs w:val="24"/>
-        </w:rPr>
-        <w:t xml:space="preserve"> value of the</w:t>
-      </w:r>
-      <w:r>
-        <w:rPr>
-          <w:rFonts w:ascii="Times New Roman" w:hAnsi="Times New Roman" w:cs="Times New Roman"/>
-          <w:sz w:val="24"/>
-          <w:szCs w:val="24"/>
-        </w:rPr>
-        <w:t xml:space="preserve"> </w:t>
-      </w:r>
-      <w:r>
-        <w:rPr>
-          <w:rFonts w:ascii="Courier New" w:hAnsi="Courier New" w:cs="Courier New"/>
-          <w:sz w:val="24"/>
-          <w:szCs w:val="24"/>
-        </w:rPr>
-        <w:t>GENERAL</w:t>
-      </w:r>
-      <w:r>
-        <w:rPr>
-          <w:rFonts w:ascii="Times New Roman" w:hAnsi="Times New Roman" w:cs="Times New Roman"/>
-          <w:sz w:val="24"/>
-          <w:szCs w:val="24"/>
-        </w:rPr>
-        <w:t xml:space="preserve"> variable was roughly 72 times more likely to receive more than the median number of citations.</w:t>
-      </w:r>
-      <w:r>
-        <w:rPr>
-          <w:rFonts w:ascii="Times New Roman" w:hAnsi="Times New Roman" w:cs="Times New Roman"/>
-          <w:sz w:val="24"/>
-          <w:szCs w:val="24"/>
-        </w:rPr>
-        <w:t xml:space="preserve">  While this is consistent with</w:t>
-      </w:r>
-      <w:r>
-        <w:rPr>
-          <w:rFonts w:ascii="Times New Roman" w:hAnsi="Times New Roman" w:cs="Times New Roman"/>
-          <w:sz w:val="24"/>
-          <w:szCs w:val="24"/>
-        </w:rPr>
-        <w:t xml:space="preserve"> the </w:t>
-      </w:r>
-      <w:r>
-        <w:rPr>
-          <w:rFonts w:ascii="Times New Roman" w:hAnsi="Times New Roman" w:cs="Times New Roman"/>
-          <w:sz w:val="24"/>
-          <w:szCs w:val="24"/>
-        </w:rPr>
-        <w:lastRenderedPageBreak/>
-        <w:t xml:space="preserve">expected results, the magnitude of the association was unexpected.  Patents in </w:t>
-      </w:r>
-      <w:r>
-        <w:rPr>
-          <w:rFonts w:ascii="Courier New" w:hAnsi="Courier New" w:cs="Courier New"/>
-          <w:sz w:val="24"/>
-          <w:szCs w:val="24"/>
-        </w:rPr>
-        <w:t>CAT02</w:t>
-      </w:r>
-      <w:r>
-        <w:rPr>
-          <w:rFonts w:ascii="Times New Roman" w:hAnsi="Times New Roman" w:cs="Times New Roman"/>
-          <w:sz w:val="24"/>
-          <w:szCs w:val="24"/>
-        </w:rPr>
-        <w:t xml:space="preserve"> and </w:t>
-      </w:r>
-      <w:r>
-        <w:rPr>
-          <w:rFonts w:ascii="Courier New" w:hAnsi="Courier New" w:cs="Courier New"/>
-          <w:sz w:val="24"/>
-          <w:szCs w:val="24"/>
-        </w:rPr>
-        <w:t>CAT03</w:t>
-      </w:r>
-      <w:r>
-        <w:rPr>
-          <w:rFonts w:ascii="Times New Roman" w:hAnsi="Times New Roman" w:cs="Times New Roman"/>
-          <w:sz w:val="24"/>
-          <w:szCs w:val="24"/>
-        </w:rPr>
-        <w:t xml:space="preserve"> were respectively 2.72 and 2.06 times more likely to receive more than the median number of citations than patents in </w:t>
+        <w:t xml:space="preserve"> the median number of citations than patents in </w:t>
       </w:r>
       <w:r>
         <w:rPr>
@@ -8589,17 +8695,9 @@
           <w:sz w:val="24"/>
           <w:szCs w:val="24"/>
         </w:rPr>
+        <w:lastRenderedPageBreak/>
         <w:tab/>
-        <w:t xml:space="preserve">There are several opportunities to improve upon and extend the analysis presented in this paper.  To begin, it might prove useful to secure more recent data and to examine a subset of data buffered by at least 5 years of data on both sides of the period of study to minimize truncation </w:t>
-      </w:r>
-      <w:r>
-        <w:rPr>
-          <w:rFonts w:ascii="Times New Roman" w:hAnsi="Times New Roman" w:cs="Times New Roman"/>
-          <w:sz w:val="24"/>
-          <w:szCs w:val="24"/>
-        </w:rPr>
-        <w:lastRenderedPageBreak/>
-        <w:t xml:space="preserve">effects.  </w:t>
+        <w:t xml:space="preserve">There are several opportunities to improve upon and extend the analysis presented in this paper.  To begin, it might prove useful to secure more recent data and to examine a subset of data buffered by at least 5 years of data on both sides of the period of study to minimize truncation effects.  </w:t>
       </w:r>
       <w:r>
         <w:rPr>
@@ -15503,7 +15601,7 @@
         <w:noProof/>
         <w:sz w:val="24"/>
       </w:rPr>
-      <w:t>23</w:t>
+      <w:t>15</w:t>
     </w:r>
     <w:r>
       <w:rPr>

</xml_diff>

<commit_message>
Modified analysis results section on binomial regression goodness of fit
</commit_message>
<xml_diff>
--- a/Docs/Townes_Research_2019A01_Manuscript_v00.docx
+++ b/Docs/Townes_Research_2019A01_Manuscript_v00.docx
@@ -6297,23 +6297,85 @@
         </w:rPr>
         <w:t xml:space="preserve"> </w:t>
       </w:r>
-      <w:proofErr w:type="gramStart"/>
-      <w:r>
-        <w:rPr>
-          <w:rFonts w:ascii="Times New Roman" w:hAnsi="Times New Roman" w:cs="Times New Roman"/>
-          <w:sz w:val="24"/>
-          <w:szCs w:val="24"/>
-        </w:rPr>
-        <w:t>-2 log</w:t>
-      </w:r>
-      <w:proofErr w:type="gramEnd"/>
-      <w:r>
-        <w:rPr>
-          <w:rFonts w:ascii="Times New Roman" w:hAnsi="Times New Roman" w:cs="Times New Roman"/>
-          <w:sz w:val="24"/>
-          <w:szCs w:val="24"/>
-        </w:rPr>
-        <w:t xml:space="preserve"> likelihood was reduced by 1735.289 from 1,774.455 to 9.166.  The </w:t>
+      <w:r>
+        <w:rPr>
+          <w:rFonts w:ascii="Times New Roman" w:hAnsi="Times New Roman" w:cs="Times New Roman"/>
+          <w:sz w:val="24"/>
+          <w:szCs w:val="24"/>
+        </w:rPr>
+        <w:t xml:space="preserve">log likelihood was </w:t>
+      </w:r>
+      <w:r>
+        <w:rPr>
+          <w:rFonts w:ascii="Times New Roman" w:hAnsi="Times New Roman" w:cs="Times New Roman"/>
+          <w:sz w:val="24"/>
+          <w:szCs w:val="24"/>
+        </w:rPr>
+        <w:t>improved</w:t>
+      </w:r>
+      <w:r>
+        <w:rPr>
+          <w:rFonts w:ascii="Times New Roman" w:hAnsi="Times New Roman" w:cs="Times New Roman"/>
+          <w:sz w:val="24"/>
+          <w:szCs w:val="24"/>
+        </w:rPr>
+        <w:t xml:space="preserve"> </w:t>
+      </w:r>
+      <w:r>
+        <w:rPr>
+          <w:rFonts w:ascii="Times New Roman" w:hAnsi="Times New Roman" w:cs="Times New Roman"/>
+          <w:sz w:val="24"/>
+          <w:szCs w:val="24"/>
+        </w:rPr>
+        <w:t>by 882.6462</w:t>
+      </w:r>
+      <w:r>
+        <w:rPr>
+          <w:rFonts w:ascii="Times New Roman" w:hAnsi="Times New Roman" w:cs="Times New Roman"/>
+          <w:sz w:val="24"/>
+          <w:szCs w:val="24"/>
+        </w:rPr>
+        <w:t xml:space="preserve"> from </w:t>
+      </w:r>
+      <w:r>
+        <w:rPr>
+          <w:rFonts w:ascii="Times New Roman" w:hAnsi="Times New Roman" w:cs="Times New Roman"/>
+          <w:sz w:val="24"/>
+          <w:szCs w:val="24"/>
+        </w:rPr>
+        <w:t>-887.2297</w:t>
+      </w:r>
+      <w:r>
+        <w:rPr>
+          <w:rFonts w:ascii="Times New Roman" w:hAnsi="Times New Roman" w:cs="Times New Roman"/>
+          <w:sz w:val="24"/>
+          <w:szCs w:val="24"/>
+        </w:rPr>
+        <w:t xml:space="preserve"> to </w:t>
+      </w:r>
+      <w:r>
+        <w:rPr>
+          <w:rFonts w:ascii="Times New Roman" w:hAnsi="Times New Roman" w:cs="Times New Roman"/>
+          <w:sz w:val="24"/>
+          <w:szCs w:val="24"/>
+        </w:rPr>
+        <w:t>-4.5835.</w:t>
+      </w:r>
+      <w:r>
+        <w:rPr>
+          <w:rFonts w:ascii="Times New Roman" w:hAnsi="Times New Roman" w:cs="Times New Roman"/>
+          <w:sz w:val="24"/>
+          <w:szCs w:val="24"/>
+        </w:rPr>
+        <w:t xml:space="preserve">  The </w:t>
+      </w:r>
+      <w:r>
+        <w:rPr>
+          <w:rFonts w:ascii="Times New Roman" w:hAnsi="Times New Roman" w:cs="Times New Roman"/>
+          <w:sz w:val="24"/>
+          <w:szCs w:val="24"/>
+        </w:rPr>
+        <w:t>Hosmer-</w:t>
       </w:r>
       <w:proofErr w:type="spellStart"/>
       <w:r>
@@ -6322,7 +6384,7 @@
           <w:sz w:val="24"/>
           <w:szCs w:val="24"/>
         </w:rPr>
-        <w:t>Hosemer-Lemeshow</w:t>
+        <w:t>Lemeshow</w:t>
       </w:r>
       <w:proofErr w:type="spellEnd"/>
       <w:r>
@@ -6347,7 +6409,109 @@
           <w:sz w:val="24"/>
           <w:szCs w:val="24"/>
         </w:rPr>
-        <w:t xml:space="preserve"> produced a p value of 1</w:t>
+        <w:t xml:space="preserve"> produced</w:t>
+      </w:r>
+      <w:r>
+        <w:rPr>
+          <w:rFonts w:ascii="Times New Roman" w:hAnsi="Times New Roman" w:cs="Times New Roman"/>
+          <w:sz w:val="24"/>
+          <w:szCs w:val="24"/>
+        </w:rPr>
+        <w:t xml:space="preserve"> </w:t>
+      </w:r>
+      <m:oMath>
+        <m:sSup>
+          <m:sSupPr>
+            <m:ctrlPr>
+              <w:rPr>
+                <w:rFonts w:ascii="Cambria Math" w:hAnsi="Cambria Math" w:cs="Times New Roman"/>
+                <w:i/>
+                <w:sz w:val="24"/>
+                <w:szCs w:val="24"/>
+              </w:rPr>
+            </m:ctrlPr>
+          </m:sSupPr>
+          <m:e>
+            <m:r>
+              <m:rPr>
+                <m:sty m:val="p"/>
+              </m:rPr>
+              <w:rPr>
+                <w:rFonts w:ascii="Cambria Math" w:hAnsi="Cambria Math" w:cs="Times New Roman"/>
+                <w:sz w:val="24"/>
+                <w:szCs w:val="24"/>
+              </w:rPr>
+              <m:t>Χ</m:t>
+            </m:r>
+          </m:e>
+          <m:sup>
+            <m:r>
+              <w:rPr>
+                <w:rFonts w:ascii="Cambria Math" w:hAnsi="Cambria Math" w:cs="Times New Roman"/>
+                <w:sz w:val="24"/>
+                <w:szCs w:val="24"/>
+              </w:rPr>
+              <m:t>2</m:t>
+            </m:r>
+          </m:sup>
+        </m:sSup>
+      </m:oMath>
+      <w:r>
+        <w:rPr>
+          <w:rFonts w:ascii="Times New Roman" w:eastAsiaTheme="minorEastAsia" w:hAnsi="Times New Roman" w:cs="Times New Roman"/>
+          <w:sz w:val="24"/>
+          <w:szCs w:val="24"/>
+        </w:rPr>
+        <w:t xml:space="preserve"> value </w:t>
+      </w:r>
+      <w:r>
+        <w:rPr>
+          <w:rFonts w:ascii="Times New Roman" w:eastAsiaTheme="minorEastAsia" w:hAnsi="Times New Roman" w:cs="Times New Roman"/>
+          <w:sz w:val="24"/>
+          <w:szCs w:val="24"/>
+        </w:rPr>
+        <w:t xml:space="preserve">of </w:t>
+      </w:r>
+      <w:r>
+        <w:rPr>
+          <w:rFonts w:ascii="Times New Roman" w:eastAsiaTheme="minorEastAsia" w:hAnsi="Times New Roman" w:cs="Times New Roman"/>
+          <w:sz w:val="24"/>
+          <w:szCs w:val="24"/>
+        </w:rPr>
+        <w:t>1.149(</w:t>
+      </w:r>
+      <w:r>
+        <w:rPr>
+          <w:rFonts w:ascii="Times New Roman" w:eastAsiaTheme="minorEastAsia" w:hAnsi="Times New Roman" w:cs="Times New Roman"/>
+          <w:sz w:val="24"/>
+          <w:szCs w:val="24"/>
+        </w:rPr>
+        <w:t>10</w:t>
+      </w:r>
+      <w:r>
+        <w:rPr>
+          <w:rFonts w:ascii="Times New Roman" w:eastAsiaTheme="minorEastAsia" w:hAnsi="Times New Roman" w:cs="Times New Roman"/>
+          <w:sz w:val="24"/>
+          <w:szCs w:val="24"/>
+          <w:vertAlign w:val="superscript"/>
+        </w:rPr>
+        <w:t>-9</w:t>
+      </w:r>
+      <w:r>
+        <w:rPr>
+          <w:rFonts w:ascii="Times New Roman" w:eastAsiaTheme="minorEastAsia" w:hAnsi="Times New Roman" w:cs="Times New Roman"/>
+          <w:sz w:val="24"/>
+          <w:szCs w:val="24"/>
+        </w:rPr>
+        <w:t>) with</w:t>
+      </w:r>
+      <w:r>
+        <w:rPr>
+          <w:rFonts w:ascii="Times New Roman" w:hAnsi="Times New Roman" w:cs="Times New Roman"/>
+          <w:sz w:val="24"/>
+          <w:szCs w:val="24"/>
+        </w:rPr>
+        <w:t xml:space="preserve"> a p value of 1</w:t>
       </w:r>
       <w:r>
         <w:rPr>
@@ -6387,7 +6551,7 @@
           <w:sz w:val="24"/>
           <w:szCs w:val="24"/>
         </w:rPr>
-        <w:t xml:space="preserve"> However, none of the </w:t>
+        <w:t xml:space="preserve"> </w:t>
       </w:r>
       <w:r>
         <w:rPr>
@@ -6396,23 +6560,23 @@
           <w:szCs w:val="24"/>
         </w:rPr>
         <w:lastRenderedPageBreak/>
-        <w:t>coefficients were significant.  Taken in whole, t</w:t>
-      </w:r>
-      <w:r>
-        <w:rPr>
-          <w:rFonts w:ascii="Times New Roman" w:hAnsi="Times New Roman" w:cs="Times New Roman"/>
-          <w:sz w:val="24"/>
-          <w:szCs w:val="24"/>
-        </w:rPr>
-        <w:t>hese results indicate that the model did NOT fit the data well.</w:t>
-      </w:r>
-      <w:r>
-        <w:rPr>
-          <w:rFonts w:ascii="Times New Roman" w:hAnsi="Times New Roman" w:cs="Times New Roman"/>
-          <w:sz w:val="24"/>
-          <w:szCs w:val="24"/>
-        </w:rPr>
-        <w:t xml:space="preserve"> </w:t>
+        <w:t>However, none of the coefficients were significant.  Taken in whole, t</w:t>
+      </w:r>
+      <w:r>
+        <w:rPr>
+          <w:rFonts w:ascii="Times New Roman" w:hAnsi="Times New Roman" w:cs="Times New Roman"/>
+          <w:sz w:val="24"/>
+          <w:szCs w:val="24"/>
+        </w:rPr>
+        <w:t xml:space="preserve">hese results indicate that the </w:t>
+      </w:r>
+      <w:r>
+        <w:rPr>
+          <w:rFonts w:ascii="Times New Roman" w:hAnsi="Times New Roman" w:cs="Times New Roman"/>
+          <w:sz w:val="24"/>
+          <w:szCs w:val="24"/>
+        </w:rPr>
+        <w:t>model did NOT fit the data well and</w:t>
       </w:r>
       <w:r>
         <w:rPr>
@@ -6460,7 +6624,7 @@
       <w:proofErr w:type="spellStart"/>
       <w:r>
         <w:rPr>
-          <w:rFonts w:ascii="Times New Roman" w:hAnsi="Times New Roman" w:cs="Times New Roman"/>
+          <w:rFonts w:ascii="Courier New" w:hAnsi="Courier New" w:cs="Courier New"/>
           <w:sz w:val="24"/>
           <w:szCs w:val="24"/>
         </w:rPr>
@@ -7886,7 +8050,39 @@
           <w:sz w:val="24"/>
           <w:szCs w:val="24"/>
         </w:rPr>
-        <w:t xml:space="preserve"> 0, that is the coefficient for the ORIGINAL variable would be negative, and that </w:t>
+        <w:t xml:space="preserve"> 0, that is </w:t>
+      </w:r>
+      <w:r>
+        <w:rPr>
+          <w:rFonts w:ascii="Times New Roman" w:eastAsiaTheme="minorEastAsia" w:hAnsi="Times New Roman" w:cs="Times New Roman"/>
+          <w:sz w:val="24"/>
+          <w:szCs w:val="24"/>
+        </w:rPr>
+        <w:t>there would be a negative association with</w:t>
+      </w:r>
+      <w:r>
+        <w:rPr>
+          <w:rFonts w:ascii="Times New Roman" w:eastAsiaTheme="minorEastAsia" w:hAnsi="Times New Roman" w:cs="Times New Roman"/>
+          <w:sz w:val="24"/>
+          <w:szCs w:val="24"/>
+        </w:rPr>
+        <w:t xml:space="preserve"> the ORIGINAL</w:t>
+      </w:r>
+      <w:r>
+        <w:rPr>
+          <w:rFonts w:ascii="Times New Roman" w:eastAsiaTheme="minorEastAsia" w:hAnsi="Times New Roman" w:cs="Times New Roman"/>
+          <w:sz w:val="24"/>
+          <w:szCs w:val="24"/>
+        </w:rPr>
+        <w:t xml:space="preserve"> variable</w:t>
+      </w:r>
+      <w:r>
+        <w:rPr>
+          <w:rFonts w:ascii="Times New Roman" w:eastAsiaTheme="minorEastAsia" w:hAnsi="Times New Roman" w:cs="Times New Roman"/>
+          <w:sz w:val="24"/>
+          <w:szCs w:val="24"/>
+        </w:rPr>
+        <w:t xml:space="preserve">, and that </w:t>
       </w:r>
       <w:r>
         <w:rPr>
@@ -7929,7 +8125,7 @@
           <w:sz w:val="24"/>
           <w:szCs w:val="24"/>
         </w:rPr>
-        <w:t xml:space="preserve"> 0, that is the coefficient for the GENERAL variable would be positive.</w:t>
+        <w:t xml:space="preserve"> 0, that is the</w:t>
       </w:r>
       <w:r>
         <w:rPr>
@@ -7937,6 +8133,22 @@
           <w:sz w:val="24"/>
           <w:szCs w:val="24"/>
         </w:rPr>
+        <w:t>re would be a positive association with</w:t>
+      </w:r>
+      <w:r>
+        <w:rPr>
+          <w:rFonts w:ascii="Times New Roman" w:eastAsiaTheme="minorEastAsia" w:hAnsi="Times New Roman" w:cs="Times New Roman"/>
+          <w:sz w:val="24"/>
+          <w:szCs w:val="24"/>
+        </w:rPr>
+        <w:t xml:space="preserve"> the GENERAL variable.</w:t>
+      </w:r>
+      <w:r>
+        <w:rPr>
+          <w:rFonts w:ascii="Times New Roman" w:eastAsiaTheme="minorEastAsia" w:hAnsi="Times New Roman" w:cs="Times New Roman"/>
+          <w:sz w:val="24"/>
+          <w:szCs w:val="24"/>
+        </w:rPr>
         <w:t xml:space="preserve">  </w:t>
       </w:r>
       <w:r>
@@ -8153,7 +8365,55 @@
           <w:sz w:val="24"/>
           <w:szCs w:val="24"/>
         </w:rPr>
-        <w:t xml:space="preserve">  The McFadden pseudo-R</w:t>
+        <w:t xml:space="preserve">  </w:t>
+      </w:r>
+      <w:r>
+        <w:rPr>
+          <w:rFonts w:ascii="Times New Roman" w:hAnsi="Times New Roman" w:cs="Times New Roman"/>
+          <w:sz w:val="24"/>
+          <w:szCs w:val="24"/>
+        </w:rPr>
+        <w:t xml:space="preserve">The coefficients for </w:t>
+      </w:r>
+      <w:r>
+        <w:rPr>
+          <w:rFonts w:ascii="Courier New" w:hAnsi="Courier New" w:cs="Courier New"/>
+          <w:sz w:val="24"/>
+          <w:szCs w:val="24"/>
+        </w:rPr>
+        <w:t>CAT05</w:t>
+      </w:r>
+      <w:r>
+        <w:rPr>
+          <w:rFonts w:ascii="Times New Roman" w:hAnsi="Times New Roman" w:cs="Times New Roman"/>
+          <w:sz w:val="24"/>
+          <w:szCs w:val="24"/>
+        </w:rPr>
+        <w:t xml:space="preserve"> and </w:t>
+      </w:r>
+      <w:r>
+        <w:rPr>
+          <w:rFonts w:ascii="Courier New" w:hAnsi="Courier New" w:cs="Courier New"/>
+          <w:sz w:val="24"/>
+          <w:szCs w:val="24"/>
+        </w:rPr>
+        <w:t>CAT06</w:t>
+      </w:r>
+      <w:r>
+        <w:rPr>
+          <w:rFonts w:ascii="Times New Roman" w:hAnsi="Times New Roman" w:cs="Times New Roman"/>
+          <w:sz w:val="24"/>
+          <w:szCs w:val="24"/>
+        </w:rPr>
+        <w:t xml:space="preserve"> were not significant.  </w:t>
+      </w:r>
+      <w:r>
+        <w:rPr>
+          <w:rFonts w:ascii="Times New Roman" w:hAnsi="Times New Roman" w:cs="Times New Roman"/>
+          <w:sz w:val="24"/>
+          <w:szCs w:val="24"/>
+        </w:rPr>
+        <w:t>The McFadden pseudo-R</w:t>
       </w:r>
       <w:r>
         <w:rPr>
@@ -8170,33 +8430,95 @@
           <w:sz w:val="24"/>
           <w:szCs w:val="24"/>
         </w:rPr>
-        <w:t xml:space="preserve"> value was 0.295 and the </w:t>
-      </w:r>
-      <w:proofErr w:type="gramStart"/>
-      <w:r>
-        <w:rPr>
-          <w:rFonts w:ascii="Times New Roman" w:hAnsi="Times New Roman" w:cs="Times New Roman"/>
-          <w:sz w:val="24"/>
-          <w:szCs w:val="24"/>
-        </w:rPr>
-        <w:t>-2 log</w:t>
-      </w:r>
-      <w:proofErr w:type="gramEnd"/>
-      <w:r>
-        <w:rPr>
-          <w:rFonts w:ascii="Times New Roman" w:hAnsi="Times New Roman" w:cs="Times New Roman"/>
-          <w:sz w:val="24"/>
-          <w:szCs w:val="24"/>
-        </w:rPr>
-        <w:t xml:space="preserve"> likelihood was reduced by 807.29 from 2,734.83 to 1,927.54.  </w:t>
-      </w:r>
-      <w:r>
-        <w:rPr>
-          <w:rFonts w:ascii="Times New Roman" w:hAnsi="Times New Roman" w:cs="Times New Roman"/>
-          <w:sz w:val="24"/>
-          <w:szCs w:val="24"/>
-        </w:rPr>
-        <w:t xml:space="preserve">The </w:t>
+        <w:t xml:space="preserve"> value was 0.295 </w:t>
+      </w:r>
+      <w:r>
+        <w:rPr>
+          <w:rFonts w:ascii="Times New Roman" w:hAnsi="Times New Roman" w:cs="Times New Roman"/>
+          <w:sz w:val="24"/>
+          <w:szCs w:val="24"/>
+        </w:rPr>
+        <w:t>and the log likelihood was improved</w:t>
+      </w:r>
+      <w:r>
+        <w:rPr>
+          <w:rFonts w:ascii="Times New Roman" w:hAnsi="Times New Roman" w:cs="Times New Roman"/>
+          <w:sz w:val="24"/>
+          <w:szCs w:val="24"/>
+        </w:rPr>
+        <w:t xml:space="preserve"> by </w:t>
+      </w:r>
+      <w:r>
+        <w:rPr>
+          <w:rFonts w:ascii="Times New Roman" w:hAnsi="Times New Roman" w:cs="Times New Roman"/>
+          <w:sz w:val="24"/>
+          <w:szCs w:val="24"/>
+        </w:rPr>
+        <w:t>403.6454</w:t>
+      </w:r>
+      <w:r>
+        <w:rPr>
+          <w:rFonts w:ascii="Times New Roman" w:hAnsi="Times New Roman" w:cs="Times New Roman"/>
+          <w:sz w:val="24"/>
+          <w:szCs w:val="24"/>
+        </w:rPr>
+        <w:t xml:space="preserve"> from</w:t>
+      </w:r>
+      <w:r>
+        <w:rPr>
+          <w:rFonts w:ascii="Times New Roman" w:hAnsi="Times New Roman" w:cs="Times New Roman"/>
+          <w:sz w:val="24"/>
+          <w:szCs w:val="24"/>
+        </w:rPr>
+        <w:t xml:space="preserve"> a value of</w:t>
+      </w:r>
+      <w:r>
+        <w:rPr>
+          <w:rFonts w:ascii="Times New Roman" w:hAnsi="Times New Roman" w:cs="Times New Roman"/>
+          <w:sz w:val="24"/>
+          <w:szCs w:val="24"/>
+        </w:rPr>
+        <w:t xml:space="preserve"> </w:t>
+      </w:r>
+      <w:r>
+        <w:rPr>
+          <w:rFonts w:ascii="Times New Roman" w:hAnsi="Times New Roman" w:cs="Times New Roman"/>
+          <w:sz w:val="24"/>
+          <w:szCs w:val="24"/>
+        </w:rPr>
+        <w:t>-1,367.4155</w:t>
+      </w:r>
+      <w:r>
+        <w:rPr>
+          <w:rFonts w:ascii="Times New Roman" w:hAnsi="Times New Roman" w:cs="Times New Roman"/>
+          <w:sz w:val="24"/>
+          <w:szCs w:val="24"/>
+        </w:rPr>
+        <w:t xml:space="preserve"> to </w:t>
+      </w:r>
+      <w:r>
+        <w:rPr>
+          <w:rFonts w:ascii="Times New Roman" w:hAnsi="Times New Roman" w:cs="Times New Roman"/>
+          <w:sz w:val="24"/>
+          <w:szCs w:val="24"/>
+        </w:rPr>
+        <w:t>-963.7701</w:t>
+      </w:r>
+      <w:r>
+        <w:rPr>
+          <w:rFonts w:ascii="Times New Roman" w:hAnsi="Times New Roman" w:cs="Times New Roman"/>
+          <w:sz w:val="24"/>
+          <w:szCs w:val="24"/>
+        </w:rPr>
+        <w:t xml:space="preserve">.  </w:t>
+      </w:r>
+      <w:r>
+        <w:rPr>
+          <w:rFonts w:ascii="Times New Roman" w:hAnsi="Times New Roman" w:cs="Times New Roman"/>
+          <w:sz w:val="24"/>
+          <w:szCs w:val="24"/>
+        </w:rPr>
+        <w:t>The Hosmer-</w:t>
       </w:r>
       <w:proofErr w:type="spellStart"/>
       <w:r>
@@ -8205,7 +8527,7 @@
           <w:sz w:val="24"/>
           <w:szCs w:val="24"/>
         </w:rPr>
-        <w:t>Hosemer-Lemeshow</w:t>
+        <w:t>Lemeshow</w:t>
       </w:r>
       <w:proofErr w:type="spellEnd"/>
       <w:r>
@@ -8214,7 +8536,124 @@
           <w:sz w:val="24"/>
           <w:szCs w:val="24"/>
         </w:rPr>
-        <w:t xml:space="preserve"> goodness of fit test produced a p value less than 0.001, which indicates that the lack of fit is significant.  Taken in whole, t</w:t>
+        <w:t xml:space="preserve"> goodness of fit test produced</w:t>
+      </w:r>
+      <w:r>
+        <w:rPr>
+          <w:rFonts w:ascii="Times New Roman" w:hAnsi="Times New Roman" w:cs="Times New Roman"/>
+          <w:sz w:val="24"/>
+          <w:szCs w:val="24"/>
+        </w:rPr>
+        <w:t xml:space="preserve"> a</w:t>
+      </w:r>
+      <w:r>
+        <w:rPr>
+          <w:rFonts w:ascii="Times New Roman" w:hAnsi="Times New Roman" w:cs="Times New Roman"/>
+          <w:sz w:val="24"/>
+          <w:szCs w:val="24"/>
+        </w:rPr>
+        <w:t xml:space="preserve"> </w:t>
+      </w:r>
+      <m:oMath>
+        <m:sSup>
+          <m:sSupPr>
+            <m:ctrlPr>
+              <w:rPr>
+                <w:rFonts w:ascii="Cambria Math" w:hAnsi="Cambria Math" w:cs="Times New Roman"/>
+                <w:i/>
+                <w:sz w:val="24"/>
+                <w:szCs w:val="24"/>
+              </w:rPr>
+            </m:ctrlPr>
+          </m:sSupPr>
+          <m:e>
+            <m:r>
+              <m:rPr>
+                <m:sty m:val="p"/>
+              </m:rPr>
+              <w:rPr>
+                <w:rFonts w:ascii="Cambria Math" w:hAnsi="Cambria Math" w:cs="Times New Roman"/>
+                <w:sz w:val="24"/>
+                <w:szCs w:val="24"/>
+              </w:rPr>
+              <m:t>Χ</m:t>
+            </m:r>
+          </m:e>
+          <m:sup>
+            <m:r>
+              <w:rPr>
+                <w:rFonts w:ascii="Cambria Math" w:hAnsi="Cambria Math" w:cs="Times New Roman"/>
+                <w:sz w:val="24"/>
+                <w:szCs w:val="24"/>
+              </w:rPr>
+              <m:t>2</m:t>
+            </m:r>
+          </m:sup>
+        </m:sSup>
+      </m:oMath>
+      <w:r>
+        <w:rPr>
+          <w:rFonts w:ascii="Times New Roman" w:eastAsiaTheme="minorEastAsia" w:hAnsi="Times New Roman" w:cs="Times New Roman"/>
+          <w:sz w:val="24"/>
+          <w:szCs w:val="24"/>
+        </w:rPr>
+        <w:t xml:space="preserve"> value of 30.313</w:t>
+      </w:r>
+      <w:r>
+        <w:rPr>
+          <w:rFonts w:ascii="Times New Roman" w:eastAsiaTheme="minorEastAsia" w:hAnsi="Times New Roman" w:cs="Times New Roman"/>
+          <w:sz w:val="24"/>
+          <w:szCs w:val="24"/>
+        </w:rPr>
+        <w:t xml:space="preserve"> with</w:t>
+      </w:r>
+      <w:r>
+        <w:rPr>
+          <w:rFonts w:ascii="Times New Roman" w:hAnsi="Times New Roman" w:cs="Times New Roman"/>
+          <w:sz w:val="24"/>
+          <w:szCs w:val="24"/>
+        </w:rPr>
+        <w:t xml:space="preserve"> </w:t>
+      </w:r>
+      <w:r>
+        <w:rPr>
+          <w:rFonts w:ascii="Times New Roman" w:hAnsi="Times New Roman" w:cs="Times New Roman"/>
+          <w:sz w:val="24"/>
+          <w:szCs w:val="24"/>
+        </w:rPr>
+        <w:t xml:space="preserve">a p value </w:t>
+      </w:r>
+      <w:r>
+        <w:rPr>
+          <w:rFonts w:ascii="Times New Roman" w:hAnsi="Times New Roman" w:cs="Times New Roman"/>
+          <w:sz w:val="24"/>
+          <w:szCs w:val="24"/>
+        </w:rPr>
+        <w:t>less than 0.001, which indicated a</w:t>
+      </w:r>
+      <w:r>
+        <w:rPr>
+          <w:rFonts w:ascii="Times New Roman" w:hAnsi="Times New Roman" w:cs="Times New Roman"/>
+          <w:sz w:val="24"/>
+          <w:szCs w:val="24"/>
+        </w:rPr>
+        <w:t xml:space="preserve"> lack of fit </w:t>
+      </w:r>
+      <w:r>
+        <w:rPr>
+          <w:rFonts w:ascii="Times New Roman" w:hAnsi="Times New Roman" w:cs="Times New Roman"/>
+          <w:sz w:val="24"/>
+          <w:szCs w:val="24"/>
+        </w:rPr>
+        <w:t xml:space="preserve">that </w:t>
+      </w:r>
+      <w:r>
+        <w:rPr>
+          <w:rFonts w:ascii="Times New Roman" w:hAnsi="Times New Roman" w:cs="Times New Roman"/>
+          <w:sz w:val="24"/>
+          <w:szCs w:val="24"/>
+        </w:rPr>
+        <w:t>is significant.  Taken in whole, t</w:t>
       </w:r>
       <w:r>
         <w:rPr>
@@ -8262,7 +8701,7 @@
           <w:sz w:val="24"/>
           <w:szCs w:val="24"/>
         </w:rPr>
-        <w:t xml:space="preserve">s efficient in predicting whether a patent received more than the median number of citations (i.e., whether the knowledge contained in the patent is transferred </w:t>
+        <w:t xml:space="preserve">s efficient in </w:t>
       </w:r>
       <w:r>
         <w:rPr>
@@ -8271,7 +8710,7 @@
           <w:szCs w:val="24"/>
         </w:rPr>
         <w:lastRenderedPageBreak/>
-        <w:t>at greater than the median amount).</w:t>
+        <w:t>predicting whether a patent received more than the median number of citations (i.e., whether the knowledge contained in the patent is transferred at greater than the median amount).</w:t>
       </w:r>
       <w:r>
         <w:rPr>
@@ -8327,7 +8766,23 @@
           <w:sz w:val="24"/>
           <w:szCs w:val="24"/>
         </w:rPr>
-        <w:t xml:space="preserve"> the expected results, the magnitude of the association was unexpected.  Patents in </w:t>
+        <w:t xml:space="preserve"> the expected results, the magnitude of the association was unexpected.</w:t>
+      </w:r>
+      <w:r>
+        <w:rPr>
+          <w:rFonts w:ascii="Times New Roman" w:hAnsi="Times New Roman" w:cs="Times New Roman"/>
+          <w:sz w:val="24"/>
+          <w:szCs w:val="24"/>
+        </w:rPr>
+        <w:t xml:space="preserve">  Patents classified as</w:t>
+      </w:r>
+      <w:r>
+        <w:rPr>
+          <w:rFonts w:ascii="Times New Roman" w:hAnsi="Times New Roman" w:cs="Times New Roman"/>
+          <w:sz w:val="24"/>
+          <w:szCs w:val="24"/>
+        </w:rPr>
+        <w:t xml:space="preserve"> </w:t>
       </w:r>
       <w:r>
         <w:rPr>
@@ -8359,17 +8814,23 @@
           <w:sz w:val="24"/>
           <w:szCs w:val="24"/>
         </w:rPr>
-        <w:t xml:space="preserve"> were respectively 2.72 and 2.06 times more likely to receive more than</w:t>
-      </w:r>
-      <w:bookmarkStart w:id="0" w:name="_GoBack"/>
-      <w:bookmarkEnd w:id="0"/>
-      <w:r>
-        <w:rPr>
-          <w:rFonts w:ascii="Times New Roman" w:hAnsi="Times New Roman" w:cs="Times New Roman"/>
-          <w:sz w:val="24"/>
-          <w:szCs w:val="24"/>
-        </w:rPr>
-        <w:t xml:space="preserve"> the median number of citations than patents in </w:t>
+        <w:t xml:space="preserve"> were respectively 2.72 and 2.06 times more likely to receive more than the median num</w:t>
+      </w:r>
+      <w:r>
+        <w:rPr>
+          <w:rFonts w:ascii="Times New Roman" w:hAnsi="Times New Roman" w:cs="Times New Roman"/>
+          <w:sz w:val="24"/>
+          <w:szCs w:val="24"/>
+        </w:rPr>
+        <w:t>ber of citations than patents classified as</w:t>
+      </w:r>
+      <w:r>
+        <w:rPr>
+          <w:rFonts w:ascii="Times New Roman" w:hAnsi="Times New Roman" w:cs="Times New Roman"/>
+          <w:sz w:val="24"/>
+          <w:szCs w:val="24"/>
+        </w:rPr>
+        <w:t xml:space="preserve"> </w:t>
       </w:r>
       <w:r>
         <w:rPr>
@@ -8445,7 +8906,17 @@
           <w:szCs w:val="24"/>
         </w:rPr>
         <w:tab/>
-        <w:t xml:space="preserve">The analysis provides insight into a topic that is of considerable interest to policymakers.  It provides information to help </w:t>
+        <w:t>The analysis provides insight into a topic that is of consider</w:t>
+      </w:r>
+      <w:bookmarkStart w:id="0" w:name="_GoBack"/>
+      <w:bookmarkEnd w:id="0"/>
+      <w:r>
+        <w:rPr>
+          <w:rFonts w:ascii="Times New Roman" w:hAnsi="Times New Roman" w:cs="Times New Roman"/>
+          <w:sz w:val="24"/>
+          <w:szCs w:val="24"/>
+        </w:rPr>
+        <w:t xml:space="preserve">able interest to policymakers.  It provides information to help </w:t>
       </w:r>
       <w:r>
         <w:rPr>
@@ -8669,7 +9140,16 @@
           <w:szCs w:val="24"/>
         </w:rPr>
         <w:tab/>
-        <w:t>As with any research project or study, this analysis has limitations.  Since this analysis was focused on patent data for a five year period from 1995 to 1999, findings based on the data may not be relevant to time frames before or after this period.  Additionally, there is a truncation effect in the data.  Patents issued in the earliest part of the study period have the potential of receiving citations from patents over a longer period than patents issued in the la</w:t>
+        <w:t xml:space="preserve">As with any research project or study, this analysis has limitations.  Since this analysis was focused on patent data for a five year period from 1995 to 1999, findings based on the data may not be relevant to time frames before or after this period.  Additionally, there is a truncation effect in the data.  Patents issued in the earliest part of the study period have the potential of </w:t>
+      </w:r>
+      <w:r>
+        <w:rPr>
+          <w:rFonts w:ascii="Times New Roman" w:hAnsi="Times New Roman" w:cs="Times New Roman"/>
+          <w:sz w:val="24"/>
+          <w:szCs w:val="24"/>
+        </w:rPr>
+        <w:lastRenderedPageBreak/>
+        <w:t>receiving citations from patents over a longer period than patents issued in the la</w:t>
       </w:r>
       <w:r>
         <w:rPr>
@@ -8695,7 +9175,6 @@
           <w:sz w:val="24"/>
           <w:szCs w:val="24"/>
         </w:rPr>
-        <w:lastRenderedPageBreak/>
         <w:tab/>
         <w:t xml:space="preserve">There are several opportunities to improve upon and extend the analysis presented in this paper.  To begin, it might prove useful to secure more recent data and to examine a subset of data buffered by at least 5 years of data on both sides of the period of study to minimize truncation effects.  </w:t>
       </w:r>
@@ -15601,7 +16080,7 @@
         <w:noProof/>
         <w:sz w:val="24"/>
       </w:rPr>
-      <w:t>15</w:t>
+      <w:t>24</w:t>
     </w:r>
     <w:r>
       <w:rPr>

</xml_diff>

<commit_message>
Added missing items for assumption check in second multiple regression
</commit_message>
<xml_diff>
--- a/Docs/Townes_Research_2019A01_Manuscript_v00.docx
+++ b/Docs/Townes_Research_2019A01_Manuscript_v00.docx
@@ -4558,15 +4558,15 @@
           <w:sz w:val="24"/>
           <w:szCs w:val="24"/>
         </w:rPr>
-        <w:t xml:space="preserve">was </w:t>
-      </w:r>
-      <w:r>
-        <w:rPr>
-          <w:rFonts w:ascii="Times New Roman" w:hAnsi="Times New Roman" w:cs="Times New Roman"/>
-          <w:sz w:val="24"/>
-          <w:szCs w:val="24"/>
-        </w:rPr>
-        <w:t>used</w:t>
+        <w:t xml:space="preserve">was used </w:t>
+      </w:r>
+      <w:r>
+        <w:rPr>
+          <w:rFonts w:ascii="Times New Roman" w:hAnsi="Times New Roman" w:cs="Times New Roman"/>
+          <w:sz w:val="24"/>
+          <w:szCs w:val="24"/>
+        </w:rPr>
+        <w:t>to analyze the data</w:t>
       </w:r>
       <w:r>
         <w:rPr>
@@ -4582,31 +4582,7 @@
           <w:sz w:val="24"/>
           <w:szCs w:val="24"/>
         </w:rPr>
-        <w:t>to analyze the data</w:t>
-      </w:r>
-      <w:r>
-        <w:rPr>
-          <w:rFonts w:ascii="Times New Roman" w:hAnsi="Times New Roman" w:cs="Times New Roman"/>
-          <w:sz w:val="24"/>
-          <w:szCs w:val="24"/>
-        </w:rPr>
-        <w:t xml:space="preserve"> </w:t>
-      </w:r>
-      <w:r>
-        <w:rPr>
-          <w:rFonts w:ascii="Times New Roman" w:hAnsi="Times New Roman" w:cs="Times New Roman"/>
-          <w:sz w:val="24"/>
-          <w:szCs w:val="24"/>
-        </w:rPr>
-        <w:t xml:space="preserve">for this </w:t>
-      </w:r>
-      <w:r>
-        <w:rPr>
-          <w:rFonts w:ascii="Times New Roman" w:hAnsi="Times New Roman" w:cs="Times New Roman"/>
-          <w:sz w:val="24"/>
-          <w:szCs w:val="24"/>
-        </w:rPr>
-        <w:t>study</w:t>
+        <w:t>for this study</w:t>
       </w:r>
       <w:r>
         <w:rPr>
@@ -4622,15 +4598,7 @@
           <w:sz w:val="24"/>
           <w:szCs w:val="24"/>
         </w:rPr>
-        <w:t>Appendix B</w:t>
-      </w:r>
-      <w:r>
-        <w:rPr>
-          <w:rFonts w:ascii="Times New Roman" w:hAnsi="Times New Roman" w:cs="Times New Roman"/>
-          <w:sz w:val="24"/>
-          <w:szCs w:val="24"/>
-        </w:rPr>
-        <w:t xml:space="preserve"> shows t</w:t>
+        <w:t>Appendix B shows t</w:t>
       </w:r>
       <w:r>
         <w:rPr>
@@ -6158,7 +6126,24 @@
           <w:sz w:val="24"/>
           <w:szCs w:val="24"/>
         </w:rPr>
-        <w:t xml:space="preserve"> = </w:t>
+        <w:t xml:space="preserve"> = β</w:t>
+      </w:r>
+      <w:r>
+        <w:rPr>
+          <w:rFonts w:ascii="Times New Roman" w:hAnsi="Times New Roman" w:cs="Times New Roman"/>
+          <w:sz w:val="24"/>
+          <w:szCs w:val="24"/>
+          <w:vertAlign w:val="subscript"/>
+        </w:rPr>
+        <w:t>1</w:t>
+      </w:r>
+      <w:r>
+        <w:rPr>
+          <w:rFonts w:ascii="Times New Roman" w:hAnsi="Times New Roman" w:cs="Times New Roman"/>
+          <w:sz w:val="24"/>
+          <w:szCs w:val="24"/>
+        </w:rPr>
+        <w:t xml:space="preserve"> …=</w:t>
       </w:r>
       <w:r>
         <w:rPr>
@@ -6175,23 +6160,47 @@
           <w:szCs w:val="24"/>
           <w:vertAlign w:val="subscript"/>
         </w:rPr>
-        <w:t>1</w:t>
-      </w:r>
-      <w:r>
-        <w:rPr>
-          <w:rFonts w:ascii="Times New Roman" w:hAnsi="Times New Roman" w:cs="Times New Roman"/>
-          <w:sz w:val="24"/>
-          <w:szCs w:val="24"/>
-        </w:rPr>
-        <w:t xml:space="preserve"> …=</w:t>
-      </w:r>
-      <w:r>
-        <w:rPr>
-          <w:rFonts w:ascii="Times New Roman" w:hAnsi="Times New Roman" w:cs="Times New Roman"/>
-          <w:sz w:val="24"/>
-          <w:szCs w:val="24"/>
-        </w:rPr>
-        <w:t>β</w:t>
+        <w:t>12</w:t>
+      </w:r>
+      <w:r>
+        <w:rPr>
+          <w:rFonts w:ascii="Times New Roman" w:hAnsi="Times New Roman" w:cs="Times New Roman"/>
+          <w:sz w:val="24"/>
+          <w:szCs w:val="24"/>
+        </w:rPr>
+        <w:t xml:space="preserve"> =</w:t>
+      </w:r>
+      <w:r>
+        <w:rPr>
+          <w:rFonts w:ascii="Times New Roman" w:hAnsi="Times New Roman" w:cs="Times New Roman"/>
+          <w:sz w:val="24"/>
+          <w:szCs w:val="24"/>
+        </w:rPr>
+        <w:t xml:space="preserve"> 0</w:t>
+      </w:r>
+      <w:r>
+        <w:rPr>
+          <w:rFonts w:ascii="Times New Roman" w:hAnsi="Times New Roman" w:cs="Times New Roman"/>
+          <w:sz w:val="24"/>
+          <w:szCs w:val="24"/>
+        </w:rPr>
+        <w:t xml:space="preserve"> and</w:t>
+      </w:r>
+      <w:r>
+        <w:rPr>
+          <w:rFonts w:ascii="Times New Roman" w:hAnsi="Times New Roman" w:cs="Times New Roman"/>
+          <w:sz w:val="24"/>
+          <w:szCs w:val="24"/>
+        </w:rPr>
+        <w:t xml:space="preserve"> the alternative hypothesis was that</w:t>
+      </w:r>
+      <w:r>
+        <w:rPr>
+          <w:rFonts w:ascii="Times New Roman" w:hAnsi="Times New Roman" w:cs="Times New Roman"/>
+          <w:sz w:val="24"/>
+          <w:szCs w:val="24"/>
+        </w:rPr>
+        <w:t xml:space="preserve"> H</w:t>
       </w:r>
       <w:r>
         <w:rPr>
@@ -6200,63 +6209,6 @@
           <w:szCs w:val="24"/>
           <w:vertAlign w:val="subscript"/>
         </w:rPr>
-        <w:t>12</w:t>
-      </w:r>
-      <w:r>
-        <w:rPr>
-          <w:rFonts w:ascii="Times New Roman" w:hAnsi="Times New Roman" w:cs="Times New Roman"/>
-          <w:sz w:val="24"/>
-          <w:szCs w:val="24"/>
-        </w:rPr>
-        <w:t xml:space="preserve"> =</w:t>
-      </w:r>
-      <w:r>
-        <w:rPr>
-          <w:rFonts w:ascii="Times New Roman" w:hAnsi="Times New Roman" w:cs="Times New Roman"/>
-          <w:sz w:val="24"/>
-          <w:szCs w:val="24"/>
-        </w:rPr>
-        <w:t xml:space="preserve"> 0</w:t>
-      </w:r>
-      <w:r>
-        <w:rPr>
-          <w:rFonts w:ascii="Times New Roman" w:hAnsi="Times New Roman" w:cs="Times New Roman"/>
-          <w:sz w:val="24"/>
-          <w:szCs w:val="24"/>
-        </w:rPr>
-        <w:t xml:space="preserve"> and</w:t>
-      </w:r>
-      <w:r>
-        <w:rPr>
-          <w:rFonts w:ascii="Times New Roman" w:hAnsi="Times New Roman" w:cs="Times New Roman"/>
-          <w:sz w:val="24"/>
-          <w:szCs w:val="24"/>
-        </w:rPr>
-        <w:t xml:space="preserve"> the alternative hypothesis was that</w:t>
-      </w:r>
-      <w:r>
-        <w:rPr>
-          <w:rFonts w:ascii="Times New Roman" w:hAnsi="Times New Roman" w:cs="Times New Roman"/>
-          <w:sz w:val="24"/>
-          <w:szCs w:val="24"/>
-        </w:rPr>
-        <w:t xml:space="preserve"> </w:t>
-      </w:r>
-      <w:r>
-        <w:rPr>
-          <w:rFonts w:ascii="Times New Roman" w:hAnsi="Times New Roman" w:cs="Times New Roman"/>
-          <w:sz w:val="24"/>
-          <w:szCs w:val="24"/>
-        </w:rPr>
-        <w:t>H</w:t>
-      </w:r>
-      <w:r>
-        <w:rPr>
-          <w:rFonts w:ascii="Times New Roman" w:hAnsi="Times New Roman" w:cs="Times New Roman"/>
-          <w:sz w:val="24"/>
-          <w:szCs w:val="24"/>
-          <w:vertAlign w:val="subscript"/>
-        </w:rPr>
         <w:t>A</w:t>
       </w:r>
       <w:r>
@@ -6265,15 +6217,7 @@
           <w:sz w:val="24"/>
           <w:szCs w:val="24"/>
         </w:rPr>
-        <w:t>: β ≠ 0</w:t>
-      </w:r>
-      <w:r>
-        <w:rPr>
-          <w:rFonts w:ascii="Times New Roman" w:hAnsi="Times New Roman" w:cs="Times New Roman"/>
-          <w:sz w:val="24"/>
-          <w:szCs w:val="24"/>
-        </w:rPr>
-        <w:t xml:space="preserve"> for at least one independent variable.</w:t>
+        <w:t>: β ≠ 0 for at least one independent variable.</w:t>
       </w:r>
       <w:r>
         <w:rPr>
@@ -6447,17 +6391,7 @@
           <w:sz w:val="24"/>
           <w:szCs w:val="24"/>
         </w:rPr>
-        <w:t xml:space="preserve"> indicating a positive </w:t>
-      </w:r>
-      <w:bookmarkStart w:id="0" w:name="_GoBack"/>
-      <w:bookmarkEnd w:id="0"/>
-      <w:r>
-        <w:rPr>
-          <w:rFonts w:ascii="Times New Roman" w:eastAsiaTheme="minorEastAsia" w:hAnsi="Times New Roman" w:cs="Times New Roman"/>
-          <w:sz w:val="24"/>
-          <w:szCs w:val="24"/>
-        </w:rPr>
-        <w:t>association with</w:t>
+        <w:t xml:space="preserve"> indicating a positive association with</w:t>
       </w:r>
       <w:r>
         <w:rPr>
@@ -9471,15 +9405,7 @@
             <w:sz w:val="24"/>
             <w:szCs w:val="24"/>
           </w:rPr>
-          <m:t>p(</m:t>
-        </m:r>
-        <m:r>
-          <w:rPr>
-            <w:rFonts w:ascii="Cambria Math" w:hAnsi="Cambria Math" w:cs="Times New Roman"/>
-            <w:sz w:val="24"/>
-            <w:szCs w:val="24"/>
-          </w:rPr>
-          <m:t>CRECordinal≤j</m:t>
+          <m:t>p(CRECordinal≤j</m:t>
         </m:r>
         <m:r>
           <w:rPr>
@@ -10510,15 +10436,7 @@
           <w:sz w:val="24"/>
           <w:szCs w:val="24"/>
         </w:rPr>
-        <w:t>It</w:t>
-      </w:r>
-      <w:r>
-        <w:rPr>
-          <w:rFonts w:ascii="Times New Roman" w:hAnsi="Times New Roman" w:cs="Times New Roman"/>
-          <w:sz w:val="24"/>
-          <w:szCs w:val="24"/>
-        </w:rPr>
-        <w:t xml:space="preserve"> was specifically </w:t>
+        <w:t xml:space="preserve">It was specifically </w:t>
       </w:r>
       <w:r>
         <w:rPr>
@@ -10569,31 +10487,7 @@
           <w:sz w:val="24"/>
           <w:szCs w:val="24"/>
         </w:rPr>
-        <w:t xml:space="preserve"> 0 indicating</w:t>
-      </w:r>
-      <w:r>
-        <w:rPr>
-          <w:rFonts w:ascii="Times New Roman" w:eastAsiaTheme="minorEastAsia" w:hAnsi="Times New Roman" w:cs="Times New Roman"/>
-          <w:sz w:val="24"/>
-          <w:szCs w:val="24"/>
-        </w:rPr>
-        <w:t xml:space="preserve"> </w:t>
-      </w:r>
-      <w:r>
-        <w:rPr>
-          <w:rFonts w:ascii="Times New Roman" w:eastAsiaTheme="minorEastAsia" w:hAnsi="Times New Roman" w:cs="Times New Roman"/>
-          <w:sz w:val="24"/>
-          <w:szCs w:val="24"/>
-        </w:rPr>
-        <w:t>that</w:t>
-      </w:r>
-      <w:r>
-        <w:rPr>
-          <w:rFonts w:ascii="Times New Roman" w:eastAsiaTheme="minorEastAsia" w:hAnsi="Times New Roman" w:cs="Times New Roman"/>
-          <w:sz w:val="24"/>
-          <w:szCs w:val="24"/>
-        </w:rPr>
-        <w:t xml:space="preserve"> there would be a negative association with the </w:t>
+        <w:t xml:space="preserve"> 0 indicating that there would be a negative association with the </w:t>
       </w:r>
       <w:r>
         <w:rPr>
@@ -10652,31 +10546,7 @@
           <w:sz w:val="24"/>
           <w:szCs w:val="24"/>
         </w:rPr>
-        <w:t xml:space="preserve"> 0</w:t>
-      </w:r>
-      <w:r>
-        <w:rPr>
-          <w:rFonts w:ascii="Times New Roman" w:eastAsiaTheme="minorEastAsia" w:hAnsi="Times New Roman" w:cs="Times New Roman"/>
-          <w:sz w:val="24"/>
-          <w:szCs w:val="24"/>
-        </w:rPr>
-        <w:t xml:space="preserve"> </w:t>
-      </w:r>
-      <w:r>
-        <w:rPr>
-          <w:rFonts w:ascii="Times New Roman" w:eastAsiaTheme="minorEastAsia" w:hAnsi="Times New Roman" w:cs="Times New Roman"/>
-          <w:sz w:val="24"/>
-          <w:szCs w:val="24"/>
-        </w:rPr>
-        <w:t xml:space="preserve">indicating </w:t>
-      </w:r>
-      <w:r>
-        <w:rPr>
-          <w:rFonts w:ascii="Times New Roman" w:eastAsiaTheme="minorEastAsia" w:hAnsi="Times New Roman" w:cs="Times New Roman"/>
-          <w:sz w:val="24"/>
-          <w:szCs w:val="24"/>
-        </w:rPr>
-        <w:t xml:space="preserve">that there would be a positive association with the </w:t>
+        <w:t xml:space="preserve"> 0 indicating that there would be a positive association with the </w:t>
       </w:r>
       <w:r>
         <w:rPr>
@@ -10712,15 +10582,7 @@
           <w:szCs w:val="24"/>
         </w:rPr>
         <w:lastRenderedPageBreak/>
-        <w:t xml:space="preserve">Table 1 shows the results of the second binomial regression analysis.  </w:t>
-      </w:r>
-      <w:r>
-        <w:rPr>
-          <w:rFonts w:ascii="Times New Roman" w:hAnsi="Times New Roman" w:cs="Times New Roman"/>
-          <w:sz w:val="24"/>
-          <w:szCs w:val="24"/>
-        </w:rPr>
-        <w:t xml:space="preserve">The coefficients for </w:t>
+        <w:t xml:space="preserve">Table 1 shows the results of the second binomial regression analysis.  The coefficients for </w:t>
       </w:r>
       <w:r>
         <w:rPr>
@@ -10752,31 +10614,7 @@
           <w:sz w:val="24"/>
           <w:szCs w:val="24"/>
         </w:rPr>
-        <w:t>.</w:t>
-      </w:r>
-      <w:r>
-        <w:rPr>
-          <w:rFonts w:ascii="Times New Roman" w:hAnsi="Times New Roman" w:cs="Times New Roman"/>
-          <w:sz w:val="24"/>
-          <w:szCs w:val="24"/>
-        </w:rPr>
-        <w:t xml:space="preserve"> </w:t>
-      </w:r>
-      <w:r>
-        <w:rPr>
-          <w:rFonts w:ascii="Times New Roman" w:hAnsi="Times New Roman" w:cs="Times New Roman"/>
-          <w:sz w:val="24"/>
-          <w:szCs w:val="24"/>
-        </w:rPr>
-        <w:t xml:space="preserve"> The </w:t>
-      </w:r>
-      <w:r>
-        <w:rPr>
-          <w:rFonts w:ascii="Times New Roman" w:hAnsi="Times New Roman" w:cs="Times New Roman"/>
-          <w:sz w:val="24"/>
-          <w:szCs w:val="24"/>
-        </w:rPr>
-        <w:t xml:space="preserve">coefficients for </w:t>
+        <w:t xml:space="preserve">.  The coefficients for </w:t>
       </w:r>
       <w:r>
         <w:rPr>
@@ -10792,23 +10630,7 @@
           <w:sz w:val="24"/>
           <w:szCs w:val="24"/>
         </w:rPr>
-        <w:t xml:space="preserve"> were </w:t>
-      </w:r>
-      <w:r>
-        <w:rPr>
-          <w:rFonts w:ascii="Times New Roman" w:hAnsi="Times New Roman" w:cs="Times New Roman"/>
-          <w:sz w:val="24"/>
-          <w:szCs w:val="24"/>
-        </w:rPr>
-        <w:t xml:space="preserve">significant at the 0.05 level while all remaining independent variables were significant at the 0.001 level. </w:t>
-      </w:r>
-      <w:r>
-        <w:rPr>
-          <w:rFonts w:ascii="Times New Roman" w:hAnsi="Times New Roman" w:cs="Times New Roman"/>
-          <w:sz w:val="24"/>
-          <w:szCs w:val="24"/>
-        </w:rPr>
-        <w:t>The McFadden pseudo-R</w:t>
+        <w:t xml:space="preserve"> were significant at the 0.05 level while all remaining independent variables were significant at the 0.001 level. The McFadden pseudo-R</w:t>
       </w:r>
       <w:r>
         <w:rPr>
@@ -10841,15 +10663,7 @@
           <w:sz w:val="24"/>
           <w:szCs w:val="24"/>
         </w:rPr>
-        <w:t>was 0.189</w:t>
-      </w:r>
-      <w:r>
-        <w:rPr>
-          <w:rFonts w:ascii="Times New Roman" w:hAnsi="Times New Roman" w:cs="Times New Roman"/>
-          <w:sz w:val="24"/>
-          <w:szCs w:val="24"/>
-        </w:rPr>
-        <w:t xml:space="preserve"> and the log likelihood </w:t>
+        <w:t xml:space="preserve">was 0.189 and the log likelihood </w:t>
       </w:r>
       <w:r>
         <w:rPr>
@@ -11008,47 +10822,7 @@
           <w:sz w:val="24"/>
           <w:szCs w:val="24"/>
         </w:rPr>
-        <w:t xml:space="preserve">Taken in whole, these results suggest that the model fits the data well and is efficient in predicting the probability associated with each level of citations by other patents received by a patent (i.e., </w:t>
-      </w:r>
-      <w:r>
-        <w:rPr>
-          <w:rFonts w:ascii="Times New Roman" w:hAnsi="Times New Roman" w:cs="Times New Roman"/>
-          <w:sz w:val="24"/>
-          <w:szCs w:val="24"/>
-        </w:rPr>
-        <w:t>the probability associated with each level of transfer of</w:t>
-      </w:r>
-      <w:r>
-        <w:rPr>
-          <w:rFonts w:ascii="Times New Roman" w:hAnsi="Times New Roman" w:cs="Times New Roman"/>
-          <w:sz w:val="24"/>
-          <w:szCs w:val="24"/>
-        </w:rPr>
-        <w:t xml:space="preserve"> knowledge containe</w:t>
-      </w:r>
-      <w:r>
-        <w:rPr>
-          <w:rFonts w:ascii="Times New Roman" w:hAnsi="Times New Roman" w:cs="Times New Roman"/>
-          <w:sz w:val="24"/>
-          <w:szCs w:val="24"/>
-        </w:rPr>
-        <w:t>d in the patent</w:t>
-      </w:r>
-      <w:r>
-        <w:rPr>
-          <w:rFonts w:ascii="Times New Roman" w:hAnsi="Times New Roman" w:cs="Times New Roman"/>
-          <w:sz w:val="24"/>
-          <w:szCs w:val="24"/>
-        </w:rPr>
-        <w:t>).</w:t>
-      </w:r>
-      <w:r>
-        <w:rPr>
-          <w:rFonts w:ascii="Times New Roman" w:hAnsi="Times New Roman" w:cs="Times New Roman"/>
-          <w:sz w:val="24"/>
-          <w:szCs w:val="24"/>
-        </w:rPr>
-        <w:t xml:space="preserve">  </w:t>
+        <w:t xml:space="preserve">Taken in whole, these results suggest that the model fits the data well and is efficient in predicting the probability associated with each level of citations by other patents received by a patent (i.e., the probability associated with each level of transfer of knowledge contained in the patent).  </w:t>
       </w:r>
       <w:r>
         <w:rPr>
@@ -11176,71 +10950,7 @@
           <w:sz w:val="24"/>
           <w:szCs w:val="24"/>
         </w:rPr>
-        <w:t>T</w:t>
-      </w:r>
-      <w:r>
-        <w:rPr>
-          <w:rFonts w:ascii="Times New Roman" w:hAnsi="Times New Roman" w:cs="Times New Roman"/>
-          <w:sz w:val="24"/>
-          <w:szCs w:val="24"/>
-        </w:rPr>
-        <w:t xml:space="preserve">he odds of </w:t>
-      </w:r>
-      <w:r>
-        <w:rPr>
-          <w:rFonts w:ascii="Times New Roman" w:hAnsi="Times New Roman" w:cs="Times New Roman"/>
-          <w:sz w:val="24"/>
-          <w:szCs w:val="24"/>
-        </w:rPr>
-        <w:t xml:space="preserve">a patent </w:t>
-      </w:r>
-      <w:r>
-        <w:rPr>
-          <w:rFonts w:ascii="Times New Roman" w:hAnsi="Times New Roman" w:cs="Times New Roman"/>
-          <w:sz w:val="24"/>
-          <w:szCs w:val="24"/>
-        </w:rPr>
-        <w:t>achieving a given level of citations received</w:t>
-      </w:r>
-      <w:r>
-        <w:rPr>
-          <w:rFonts w:ascii="Times New Roman" w:hAnsi="Times New Roman" w:cs="Times New Roman"/>
-          <w:sz w:val="24"/>
-          <w:szCs w:val="24"/>
-        </w:rPr>
-        <w:t xml:space="preserve"> from other</w:t>
-      </w:r>
-      <w:r>
-        <w:rPr>
-          <w:rFonts w:ascii="Times New Roman" w:hAnsi="Times New Roman" w:cs="Times New Roman"/>
-          <w:sz w:val="24"/>
-          <w:szCs w:val="24"/>
-        </w:rPr>
-        <w:t xml:space="preserve"> patent</w:t>
-      </w:r>
-      <w:r>
-        <w:rPr>
-          <w:rFonts w:ascii="Times New Roman" w:hAnsi="Times New Roman" w:cs="Times New Roman"/>
-          <w:sz w:val="24"/>
-          <w:szCs w:val="24"/>
-        </w:rPr>
-        <w:t>s</w:t>
-      </w:r>
-      <w:r>
-        <w:rPr>
-          <w:rFonts w:ascii="Times New Roman" w:hAnsi="Times New Roman" w:cs="Times New Roman"/>
-          <w:sz w:val="24"/>
-          <w:szCs w:val="24"/>
-        </w:rPr>
-        <w:t xml:space="preserve"> </w:t>
-      </w:r>
-      <w:r>
-        <w:rPr>
-          <w:rFonts w:ascii="Times New Roman" w:hAnsi="Times New Roman" w:cs="Times New Roman"/>
-          <w:sz w:val="24"/>
-          <w:szCs w:val="24"/>
-        </w:rPr>
-        <w:t>increased by 104 times for a</w:t>
+        <w:t>The odds of a patent achieving a given level of citations received from other patents increased by 104 times for a</w:t>
       </w:r>
       <w:r>
         <w:rPr>
@@ -11291,15 +11001,7 @@
           <w:szCs w:val="24"/>
         </w:rPr>
         <w:tab/>
-        <w:t xml:space="preserve">A multiple regression analysis was performed </w:t>
-      </w:r>
-      <w:r>
-        <w:rPr>
-          <w:rFonts w:ascii="Times New Roman" w:hAnsi="Times New Roman" w:cs="Times New Roman"/>
-          <w:sz w:val="24"/>
-          <w:szCs w:val="24"/>
-        </w:rPr>
-        <w:t xml:space="preserve">using </w:t>
+        <w:t xml:space="preserve">A multiple regression analysis was performed using </w:t>
       </w:r>
       <w:r>
         <w:rPr>
@@ -11443,23 +11145,7 @@
           <w:sz w:val="24"/>
           <w:szCs w:val="24"/>
         </w:rPr>
-        <w:t>,</w:t>
-      </w:r>
-      <w:r>
-        <w:rPr>
-          <w:rFonts w:ascii="Times New Roman" w:hAnsi="Times New Roman" w:cs="Times New Roman"/>
-          <w:sz w:val="24"/>
-          <w:szCs w:val="24"/>
-        </w:rPr>
-        <w:t xml:space="preserve"> and</w:t>
-      </w:r>
-      <w:r>
-        <w:rPr>
-          <w:rFonts w:ascii="Times New Roman" w:hAnsi="Times New Roman" w:cs="Times New Roman"/>
-          <w:sz w:val="24"/>
-          <w:szCs w:val="24"/>
-        </w:rPr>
-        <w:t xml:space="preserve"> </w:t>
+        <w:t xml:space="preserve">, and </w:t>
       </w:r>
       <w:r>
         <w:rPr>
@@ -11660,7 +11346,26 @@
           <w:sz w:val="24"/>
           <w:szCs w:val="24"/>
         </w:rPr>
-        <w:t>G</w:t>
+        <w:t>GYEAR)</w:t>
+      </w:r>
+      <w:r>
+        <w:rPr>
+          <w:rFonts w:ascii="Times New Roman" w:hAnsi="Times New Roman" w:cs="Times New Roman"/>
+          <w:i/>
+          <w:sz w:val="24"/>
+          <w:szCs w:val="24"/>
+        </w:rPr>
+        <w:t xml:space="preserve"> + β</w:t>
+      </w:r>
+      <w:r>
+        <w:rPr>
+          <w:rFonts w:ascii="Times New Roman" w:hAnsi="Times New Roman" w:cs="Times New Roman"/>
+          <w:i/>
+          <w:sz w:val="24"/>
+          <w:szCs w:val="24"/>
+          <w:vertAlign w:val="subscript"/>
+        </w:rPr>
+        <w:t>2</w:t>
       </w:r>
       <w:r>
         <w:rPr>
@@ -11669,7 +11374,7 @@
           <w:sz w:val="24"/>
           <w:szCs w:val="24"/>
         </w:rPr>
-        <w:t>YEAR)</w:t>
+        <w:t>(CAT02)</w:t>
       </w:r>
       <w:r>
         <w:rPr>
@@ -11688,7 +11393,16 @@
           <w:szCs w:val="24"/>
           <w:vertAlign w:val="subscript"/>
         </w:rPr>
-        <w:t>2</w:t>
+        <w:t>3</w:t>
+      </w:r>
+      <w:r>
+        <w:rPr>
+          <w:rFonts w:ascii="Times New Roman" w:hAnsi="Times New Roman" w:cs="Times New Roman"/>
+          <w:i/>
+          <w:sz w:val="24"/>
+          <w:szCs w:val="24"/>
+        </w:rPr>
+        <w:t>(</w:t>
       </w:r>
       <w:r>
         <w:rPr>
@@ -11697,6 +11411,34 @@
           <w:sz w:val="24"/>
           <w:szCs w:val="24"/>
         </w:rPr>
+        <w:t>CAT03</w:t>
+      </w:r>
+      <w:r>
+        <w:rPr>
+          <w:rFonts w:ascii="Times New Roman" w:hAnsi="Times New Roman" w:cs="Times New Roman"/>
+          <w:i/>
+          <w:sz w:val="24"/>
+          <w:szCs w:val="24"/>
+        </w:rPr>
+        <w:t>) + β</w:t>
+      </w:r>
+      <w:r>
+        <w:rPr>
+          <w:rFonts w:ascii="Times New Roman" w:hAnsi="Times New Roman" w:cs="Times New Roman"/>
+          <w:i/>
+          <w:sz w:val="24"/>
+          <w:szCs w:val="24"/>
+          <w:vertAlign w:val="subscript"/>
+        </w:rPr>
+        <w:t>4</w:t>
+      </w:r>
+      <w:r>
+        <w:rPr>
+          <w:rFonts w:ascii="Times New Roman" w:hAnsi="Times New Roman" w:cs="Times New Roman"/>
+          <w:i/>
+          <w:sz w:val="24"/>
+          <w:szCs w:val="24"/>
+        </w:rPr>
         <w:t>(</w:t>
       </w:r>
       <w:r>
@@ -11706,108 +11448,7 @@
           <w:sz w:val="24"/>
           <w:szCs w:val="24"/>
         </w:rPr>
-        <w:t>CAT02</w:t>
-      </w:r>
-      <w:r>
-        <w:rPr>
-          <w:rFonts w:ascii="Courier New" w:hAnsi="Courier New" w:cs="Courier New"/>
-          <w:i/>
-          <w:sz w:val="24"/>
-          <w:szCs w:val="24"/>
-        </w:rPr>
-        <w:t>)</w:t>
-      </w:r>
-      <w:r>
-        <w:rPr>
-          <w:rFonts w:ascii="Times New Roman" w:hAnsi="Times New Roman" w:cs="Times New Roman"/>
-          <w:i/>
-          <w:sz w:val="24"/>
-          <w:szCs w:val="24"/>
-        </w:rPr>
-        <w:t xml:space="preserve"> </w:t>
-      </w:r>
-      <w:r>
-        <w:rPr>
-          <w:rFonts w:ascii="Times New Roman" w:hAnsi="Times New Roman" w:cs="Times New Roman"/>
-          <w:i/>
-          <w:sz w:val="24"/>
-          <w:szCs w:val="24"/>
-        </w:rPr>
-        <w:t>+ β</w:t>
-      </w:r>
-      <w:r>
-        <w:rPr>
-          <w:rFonts w:ascii="Times New Roman" w:hAnsi="Times New Roman" w:cs="Times New Roman"/>
-          <w:i/>
-          <w:sz w:val="24"/>
-          <w:szCs w:val="24"/>
-          <w:vertAlign w:val="subscript"/>
-        </w:rPr>
-        <w:t>3</w:t>
-      </w:r>
-      <w:r>
-        <w:rPr>
-          <w:rFonts w:ascii="Times New Roman" w:hAnsi="Times New Roman" w:cs="Times New Roman"/>
-          <w:i/>
-          <w:sz w:val="24"/>
-          <w:szCs w:val="24"/>
-        </w:rPr>
-        <w:t>(</w:t>
-      </w:r>
-      <w:r>
-        <w:rPr>
-          <w:rFonts w:ascii="Courier New" w:hAnsi="Courier New" w:cs="Courier New"/>
-          <w:i/>
-          <w:sz w:val="24"/>
-          <w:szCs w:val="24"/>
-        </w:rPr>
-        <w:t>CAT03</w:t>
-      </w:r>
-      <w:r>
-        <w:rPr>
-          <w:rFonts w:ascii="Times New Roman" w:hAnsi="Times New Roman" w:cs="Times New Roman"/>
-          <w:i/>
-          <w:sz w:val="24"/>
-          <w:szCs w:val="24"/>
-        </w:rPr>
-        <w:t>) + β</w:t>
-      </w:r>
-      <w:r>
-        <w:rPr>
-          <w:rFonts w:ascii="Times New Roman" w:hAnsi="Times New Roman" w:cs="Times New Roman"/>
-          <w:i/>
-          <w:sz w:val="24"/>
-          <w:szCs w:val="24"/>
-          <w:vertAlign w:val="subscript"/>
-        </w:rPr>
-        <w:t>4</w:t>
-      </w:r>
-      <w:r>
-        <w:rPr>
-          <w:rFonts w:ascii="Times New Roman" w:hAnsi="Times New Roman" w:cs="Times New Roman"/>
-          <w:i/>
-          <w:sz w:val="24"/>
-          <w:szCs w:val="24"/>
-        </w:rPr>
-        <w:t>(</w:t>
-      </w:r>
-      <w:r>
-        <w:rPr>
-          <w:rFonts w:ascii="Courier New" w:hAnsi="Courier New" w:cs="Courier New"/>
-          <w:i/>
-          <w:sz w:val="24"/>
-          <w:szCs w:val="24"/>
-        </w:rPr>
-        <w:t>CAT04</w:t>
-      </w:r>
-      <w:r>
-        <w:rPr>
-          <w:rFonts w:ascii="Courier New" w:hAnsi="Courier New" w:cs="Courier New"/>
-          <w:i/>
-          <w:sz w:val="24"/>
-          <w:szCs w:val="24"/>
-        </w:rPr>
-        <w:t>)</w:t>
+        <w:t>CAT04)</w:t>
       </w:r>
       <w:r>
         <w:rPr>
@@ -11911,16 +11552,7 @@
           <w:sz w:val="24"/>
           <w:szCs w:val="24"/>
         </w:rPr>
-        <w:t xml:space="preserve"> </w:t>
-      </w:r>
-      <w:r>
-        <w:rPr>
-          <w:rFonts w:ascii="Times New Roman" w:hAnsi="Times New Roman" w:cs="Times New Roman"/>
-          <w:i/>
-          <w:sz w:val="24"/>
-          <w:szCs w:val="24"/>
-        </w:rPr>
-        <w:t>+ β</w:t>
+        <w:t xml:space="preserve"> + β</w:t>
       </w:r>
       <w:r>
         <w:rPr>
@@ -12054,15 +11686,7 @@
           <w:sz w:val="24"/>
           <w:szCs w:val="24"/>
         </w:rPr>
-        <w:t xml:space="preserve">: </w:t>
-      </w:r>
-      <w:r>
-        <w:rPr>
-          <w:rFonts w:ascii="Times New Roman" w:hAnsi="Times New Roman" w:cs="Times New Roman"/>
-          <w:sz w:val="24"/>
-          <w:szCs w:val="24"/>
-        </w:rPr>
-        <w:t>β ≠ 0 for at least one independent variable</w:t>
+        <w:t>: β ≠ 0 for at least one independent variable</w:t>
       </w:r>
       <w:r>
         <w:rPr>
@@ -12094,15 +11718,7 @@
           <w:sz w:val="24"/>
           <w:szCs w:val="24"/>
         </w:rPr>
-        <w:t xml:space="preserve">It was expected that </w:t>
-      </w:r>
-      <w:r>
-        <w:rPr>
-          <w:rFonts w:ascii="Times New Roman" w:hAnsi="Times New Roman" w:cs="Times New Roman"/>
-          <w:sz w:val="24"/>
-          <w:szCs w:val="24"/>
-        </w:rPr>
-        <w:t>β</w:t>
+        <w:t>It was expected that β</w:t>
       </w:r>
       <w:r>
         <w:rPr>
@@ -12111,16 +11727,7 @@
           <w:szCs w:val="24"/>
           <w:vertAlign w:val="subscript"/>
         </w:rPr>
-        <w:t>6</w:t>
-      </w:r>
-      <w:r>
-        <w:rPr>
-          <w:rFonts w:ascii="Times New Roman" w:hAnsi="Times New Roman" w:cs="Times New Roman"/>
-          <w:sz w:val="24"/>
-          <w:szCs w:val="24"/>
-          <w:vertAlign w:val="subscript"/>
-        </w:rPr>
-        <w:t xml:space="preserve"> </w:t>
+        <w:t xml:space="preserve">6 </w:t>
       </w:r>
       <m:oMath>
         <m:r>
@@ -12148,15 +11755,7 @@
           <w:sz w:val="24"/>
           <w:szCs w:val="24"/>
         </w:rPr>
-        <w:t xml:space="preserve">0 and </w:t>
-      </w:r>
-      <w:r>
-        <w:rPr>
-          <w:rFonts w:ascii="Times New Roman" w:hAnsi="Times New Roman" w:cs="Times New Roman"/>
-          <w:sz w:val="24"/>
-          <w:szCs w:val="24"/>
-        </w:rPr>
-        <w:t>β</w:t>
+        <w:t>0 and β</w:t>
       </w:r>
       <w:r>
         <w:rPr>
@@ -12165,16 +11764,7 @@
           <w:szCs w:val="24"/>
           <w:vertAlign w:val="subscript"/>
         </w:rPr>
-        <w:t>7</w:t>
-      </w:r>
-      <w:r>
-        <w:rPr>
-          <w:rFonts w:ascii="Times New Roman" w:hAnsi="Times New Roman" w:cs="Times New Roman"/>
-          <w:sz w:val="24"/>
-          <w:szCs w:val="24"/>
-          <w:vertAlign w:val="subscript"/>
-        </w:rPr>
-        <w:t xml:space="preserve"> </w:t>
+        <w:t xml:space="preserve">7 </w:t>
       </w:r>
       <m:oMath>
         <m:r>
@@ -12202,15 +11792,7 @@
           <w:sz w:val="24"/>
           <w:szCs w:val="24"/>
         </w:rPr>
-        <w:t>0</w:t>
-      </w:r>
-      <w:r>
-        <w:rPr>
-          <w:rFonts w:ascii="Times New Roman" w:hAnsi="Times New Roman" w:cs="Times New Roman"/>
-          <w:sz w:val="24"/>
-          <w:szCs w:val="24"/>
-        </w:rPr>
-        <w:t xml:space="preserve">, that is there would be a negative association with the </w:t>
+        <w:t xml:space="preserve">0, that is there would be a negative association with the </w:t>
       </w:r>
       <w:r>
         <w:rPr>
@@ -12285,23 +11867,7 @@
           <w:sz w:val="24"/>
           <w:szCs w:val="24"/>
         </w:rPr>
-        <w:t xml:space="preserve">  The adjusted R2 value was 0.2342 indicating that the model explained </w:t>
-      </w:r>
-      <w:r>
-        <w:rPr>
-          <w:rFonts w:ascii="Times New Roman" w:hAnsi="Times New Roman" w:cs="Times New Roman"/>
-          <w:sz w:val="24"/>
-          <w:szCs w:val="24"/>
-        </w:rPr>
-        <w:t xml:space="preserve">23.42 percent of </w:t>
-      </w:r>
-      <w:r>
-        <w:rPr>
-          <w:rFonts w:ascii="Times New Roman" w:hAnsi="Times New Roman" w:cs="Times New Roman"/>
-          <w:sz w:val="24"/>
-          <w:szCs w:val="24"/>
-        </w:rPr>
-        <w:t xml:space="preserve">the variation in the value of the </w:t>
+        <w:t xml:space="preserve">  The adjusted R2 value was 0.2342 indicating that the model explained 23.42 percent of the variation in the value of the </w:t>
       </w:r>
       <w:r>
         <w:rPr>
@@ -12376,16 +11942,541 @@
           <w:sz w:val="24"/>
           <w:szCs w:val="24"/>
         </w:rPr>
-        <w:t>A check of the assumptions of linear regression suggests that the multiple regression model above is inefficient at best and misleading at worst.</w:t>
-      </w:r>
-      <w:r>
-        <w:rPr>
-          <w:rFonts w:ascii="Times New Roman" w:hAnsi="Times New Roman" w:cs="Times New Roman"/>
-          <w:sz w:val="24"/>
-          <w:szCs w:val="24"/>
-        </w:rPr>
-        <w:t xml:space="preserve"> As figure 2 shows, there appears to be some heteroscedasticity in the data.  Moreover, outliers appear to be influencing the results. </w:t>
-      </w:r>
+        <w:t xml:space="preserve">A check of the assumptions of linear regression suggests that the multiple regression model above </w:t>
+      </w:r>
+      <w:r>
+        <w:rPr>
+          <w:rFonts w:ascii="Times New Roman" w:hAnsi="Times New Roman" w:cs="Times New Roman"/>
+          <w:sz w:val="24"/>
+          <w:szCs w:val="24"/>
+        </w:rPr>
+        <w:t>can be significantly improved</w:t>
+      </w:r>
+      <w:r>
+        <w:rPr>
+          <w:rFonts w:ascii="Times New Roman" w:hAnsi="Times New Roman" w:cs="Times New Roman"/>
+          <w:sz w:val="24"/>
+          <w:szCs w:val="24"/>
+        </w:rPr>
+        <w:t>.</w:t>
+      </w:r>
+      <w:r>
+        <w:rPr>
+          <w:rFonts w:ascii="Times New Roman" w:hAnsi="Times New Roman" w:cs="Times New Roman"/>
+          <w:sz w:val="24"/>
+          <w:szCs w:val="24"/>
+        </w:rPr>
+        <w:t xml:space="preserve"> </w:t>
+      </w:r>
+      <w:r>
+        <w:rPr>
+          <w:rFonts w:ascii="Times New Roman" w:hAnsi="Times New Roman" w:cs="Times New Roman"/>
+          <w:sz w:val="24"/>
+          <w:szCs w:val="24"/>
+        </w:rPr>
+        <w:t xml:space="preserve"> </w:t>
+      </w:r>
+      <w:r>
+        <w:rPr>
+          <w:rFonts w:ascii="Times New Roman" w:hAnsi="Times New Roman" w:cs="Times New Roman"/>
+          <w:sz w:val="24"/>
+          <w:szCs w:val="24"/>
+        </w:rPr>
+        <w:t>As F</w:t>
+      </w:r>
+      <w:r>
+        <w:rPr>
+          <w:rFonts w:ascii="Times New Roman" w:hAnsi="Times New Roman" w:cs="Times New Roman"/>
+          <w:sz w:val="24"/>
+          <w:szCs w:val="24"/>
+        </w:rPr>
+        <w:t xml:space="preserve">igure 2 shows, there appears to be some heteroscedasticity in the data.  Moreover, outliers appear to be influencing the results. </w:t>
+      </w:r>
+      <w:r>
+        <w:rPr>
+          <w:rFonts w:ascii="Times New Roman" w:hAnsi="Times New Roman" w:cs="Times New Roman"/>
+          <w:sz w:val="24"/>
+          <w:szCs w:val="24"/>
+        </w:rPr>
+        <w:t xml:space="preserve"> Additionally, all the variables seemed to exhibit a high level of correlation with the model residuals. </w:t>
+      </w:r>
+      <w:r>
+        <w:rPr>
+          <w:rFonts w:ascii="Times New Roman" w:hAnsi="Times New Roman" w:cs="Times New Roman"/>
+          <w:sz w:val="24"/>
+          <w:szCs w:val="24"/>
+        </w:rPr>
+        <w:t xml:space="preserve">The mean of the regression residuals was zero for all intents and purposes.  </w:t>
+      </w:r>
+      <w:r>
+        <w:rPr>
+          <w:rFonts w:ascii="Times New Roman" w:hAnsi="Times New Roman" w:cs="Times New Roman"/>
+          <w:sz w:val="24"/>
+          <w:szCs w:val="24"/>
+        </w:rPr>
+        <w:t xml:space="preserve">The </w:t>
+      </w:r>
+      <w:r>
+        <w:rPr>
+          <w:rFonts w:ascii="Times New Roman" w:hAnsi="Times New Roman" w:cs="Times New Roman"/>
+          <w:sz w:val="24"/>
+          <w:szCs w:val="24"/>
+        </w:rPr>
+        <w:lastRenderedPageBreak/>
+        <w:t xml:space="preserve">variability in the </w:t>
+      </w:r>
+      <w:r>
+        <w:rPr>
+          <w:rFonts w:ascii="Times New Roman" w:hAnsi="Times New Roman" w:cs="Times New Roman"/>
+          <w:sz w:val="24"/>
+          <w:szCs w:val="24"/>
+        </w:rPr>
+        <w:t xml:space="preserve">values of the independent variables was positive.  </w:t>
+      </w:r>
+      <w:r>
+        <w:rPr>
+          <w:rFonts w:ascii="Times New Roman" w:hAnsi="Times New Roman" w:cs="Times New Roman"/>
+          <w:sz w:val="24"/>
+          <w:szCs w:val="24"/>
+        </w:rPr>
+        <w:t>The variance inflation factors (VIF) for the variables were all low indicating a low level of multicollinearity.</w:t>
+      </w:r>
+    </w:p>
+    <w:p>
+      <w:pPr>
+        <w:spacing w:after="0" w:line="480" w:lineRule="auto"/>
+        <w:ind w:firstLine="720"/>
+        <w:rPr>
+          <w:rFonts w:ascii="Times New Roman" w:hAnsi="Times New Roman" w:cs="Times New Roman"/>
+          <w:sz w:val="24"/>
+          <w:szCs w:val="24"/>
+        </w:rPr>
+      </w:pPr>
+      <w:r>
+        <w:rPr>
+          <w:rFonts w:ascii="Times New Roman" w:hAnsi="Times New Roman" w:cs="Times New Roman"/>
+          <w:sz w:val="24"/>
+          <w:szCs w:val="24"/>
+        </w:rPr>
+        <w:t xml:space="preserve">To improve the efficiency of the model, another multiple regression was performed using </w:t>
+      </w:r>
+      <w:proofErr w:type="spellStart"/>
+      <w:r>
+        <w:rPr>
+          <w:rFonts w:ascii="Courier New" w:hAnsi="Courier New" w:cs="Courier New"/>
+          <w:sz w:val="24"/>
+          <w:szCs w:val="24"/>
+        </w:rPr>
+        <w:t>CRECsqrt</w:t>
+      </w:r>
+      <w:proofErr w:type="spellEnd"/>
+      <w:r>
+        <w:rPr>
+          <w:rFonts w:ascii="Times New Roman" w:hAnsi="Times New Roman" w:cs="Times New Roman"/>
+          <w:sz w:val="24"/>
+          <w:szCs w:val="24"/>
+        </w:rPr>
+        <w:t xml:space="preserve"> as the dependent variable, which is a square root transformation of the </w:t>
+      </w:r>
+      <w:r>
+        <w:rPr>
+          <w:rFonts w:ascii="Courier New" w:hAnsi="Courier New" w:cs="Courier New"/>
+          <w:sz w:val="24"/>
+          <w:szCs w:val="24"/>
+        </w:rPr>
+        <w:t>CRECEIVE</w:t>
+      </w:r>
+      <w:r>
+        <w:rPr>
+          <w:rFonts w:ascii="Times New Roman" w:hAnsi="Times New Roman" w:cs="Times New Roman"/>
+          <w:sz w:val="24"/>
+          <w:szCs w:val="24"/>
+        </w:rPr>
+        <w:t xml:space="preserve"> variable.  Additionally, cases in which the value of the CRECEIVE variable was equal to or greater than 15 were removed as outliers.  </w:t>
+      </w:r>
+      <w:r>
+        <w:rPr>
+          <w:rFonts w:ascii="Times New Roman" w:hAnsi="Times New Roman" w:cs="Times New Roman"/>
+          <w:sz w:val="24"/>
+          <w:szCs w:val="24"/>
+        </w:rPr>
+        <w:t xml:space="preserve">Table 1 shows the results of the multiple regression analysis.  All independent variables were significant at the 0.001 level except for the </w:t>
+      </w:r>
+      <w:r>
+        <w:rPr>
+          <w:rFonts w:ascii="Courier New" w:hAnsi="Courier New" w:cs="Courier New"/>
+          <w:sz w:val="24"/>
+          <w:szCs w:val="24"/>
+        </w:rPr>
+        <w:t>CAT02</w:t>
+      </w:r>
+      <w:r>
+        <w:rPr>
+          <w:rFonts w:ascii="Times New Roman" w:hAnsi="Times New Roman" w:cs="Times New Roman"/>
+          <w:sz w:val="24"/>
+          <w:szCs w:val="24"/>
+        </w:rPr>
+        <w:t xml:space="preserve">, </w:t>
+      </w:r>
+      <w:r>
+        <w:rPr>
+          <w:rFonts w:ascii="Courier New" w:hAnsi="Courier New" w:cs="Courier New"/>
+          <w:sz w:val="24"/>
+          <w:szCs w:val="24"/>
+        </w:rPr>
+        <w:t>CAT03</w:t>
+      </w:r>
+      <w:r>
+        <w:rPr>
+          <w:rFonts w:ascii="Times New Roman" w:hAnsi="Times New Roman" w:cs="Times New Roman"/>
+          <w:sz w:val="24"/>
+          <w:szCs w:val="24"/>
+        </w:rPr>
+        <w:t xml:space="preserve">, and </w:t>
+      </w:r>
+      <w:r>
+        <w:rPr>
+          <w:rFonts w:ascii="Courier New" w:hAnsi="Courier New" w:cs="Courier New"/>
+          <w:sz w:val="24"/>
+          <w:szCs w:val="24"/>
+        </w:rPr>
+        <w:t>CLAIMS</w:t>
+      </w:r>
+      <w:r>
+        <w:rPr>
+          <w:rFonts w:ascii="Times New Roman" w:hAnsi="Times New Roman" w:cs="Times New Roman"/>
+          <w:sz w:val="24"/>
+          <w:szCs w:val="24"/>
+        </w:rPr>
+        <w:t xml:space="preserve"> variable</w:t>
+      </w:r>
+      <w:r>
+        <w:rPr>
+          <w:rFonts w:ascii="Times New Roman" w:hAnsi="Times New Roman" w:cs="Times New Roman"/>
+          <w:sz w:val="24"/>
+          <w:szCs w:val="24"/>
+        </w:rPr>
+        <w:t>s, which were</w:t>
+      </w:r>
+      <w:r>
+        <w:rPr>
+          <w:rFonts w:ascii="Times New Roman" w:hAnsi="Times New Roman" w:cs="Times New Roman"/>
+          <w:sz w:val="24"/>
+          <w:szCs w:val="24"/>
+        </w:rPr>
+        <w:t xml:space="preserve"> significant at the 0.01 level</w:t>
+      </w:r>
+      <w:r>
+        <w:rPr>
+          <w:rFonts w:ascii="Times New Roman" w:hAnsi="Times New Roman" w:cs="Times New Roman"/>
+          <w:sz w:val="24"/>
+          <w:szCs w:val="24"/>
+        </w:rPr>
+        <w:t xml:space="preserve"> and the </w:t>
+      </w:r>
+      <w:r>
+        <w:rPr>
+          <w:rFonts w:ascii="Courier New" w:hAnsi="Courier New" w:cs="Courier New"/>
+          <w:sz w:val="24"/>
+          <w:szCs w:val="24"/>
+        </w:rPr>
+        <w:t>CAT04</w:t>
+      </w:r>
+      <w:r>
+        <w:rPr>
+          <w:rFonts w:ascii="Times New Roman" w:hAnsi="Times New Roman" w:cs="Times New Roman"/>
+          <w:sz w:val="24"/>
+          <w:szCs w:val="24"/>
+        </w:rPr>
+        <w:t xml:space="preserve"> variable, which was significant at the 0.05 level</w:t>
+      </w:r>
+      <w:r>
+        <w:rPr>
+          <w:rFonts w:ascii="Times New Roman" w:hAnsi="Times New Roman" w:cs="Times New Roman"/>
+          <w:sz w:val="24"/>
+          <w:szCs w:val="24"/>
+        </w:rPr>
+        <w:t>.  The adjusted R2 value was 0.</w:t>
+      </w:r>
+      <w:r>
+        <w:rPr>
+          <w:rFonts w:ascii="Times New Roman" w:hAnsi="Times New Roman" w:cs="Times New Roman"/>
+          <w:sz w:val="24"/>
+          <w:szCs w:val="24"/>
+        </w:rPr>
+        <w:t>6401</w:t>
+      </w:r>
+      <w:r>
+        <w:rPr>
+          <w:rFonts w:ascii="Times New Roman" w:hAnsi="Times New Roman" w:cs="Times New Roman"/>
+          <w:sz w:val="24"/>
+          <w:szCs w:val="24"/>
+        </w:rPr>
+        <w:t xml:space="preserve"> indicating that the model explained </w:t>
+      </w:r>
+      <w:r>
+        <w:rPr>
+          <w:rFonts w:ascii="Times New Roman" w:hAnsi="Times New Roman" w:cs="Times New Roman"/>
+          <w:sz w:val="24"/>
+          <w:szCs w:val="24"/>
+        </w:rPr>
+        <w:t>64.01</w:t>
+      </w:r>
+      <w:r>
+        <w:rPr>
+          <w:rFonts w:ascii="Times New Roman" w:hAnsi="Times New Roman" w:cs="Times New Roman"/>
+          <w:sz w:val="24"/>
+          <w:szCs w:val="24"/>
+        </w:rPr>
+        <w:t xml:space="preserve"> percent of the variation in the value of the </w:t>
+      </w:r>
+      <w:proofErr w:type="spellStart"/>
+      <w:r>
+        <w:rPr>
+          <w:rFonts w:ascii="Courier New" w:hAnsi="Courier New" w:cs="Courier New"/>
+          <w:sz w:val="24"/>
+          <w:szCs w:val="24"/>
+        </w:rPr>
+        <w:t>CREC</w:t>
+      </w:r>
+      <w:r>
+        <w:rPr>
+          <w:rFonts w:ascii="Courier New" w:hAnsi="Courier New" w:cs="Courier New"/>
+          <w:sz w:val="24"/>
+          <w:szCs w:val="24"/>
+        </w:rPr>
+        <w:t>sqrt</w:t>
+      </w:r>
+      <w:proofErr w:type="spellEnd"/>
+      <w:r>
+        <w:rPr>
+          <w:rFonts w:ascii="Times New Roman" w:hAnsi="Times New Roman" w:cs="Times New Roman"/>
+          <w:sz w:val="24"/>
+          <w:szCs w:val="24"/>
+        </w:rPr>
+        <w:t xml:space="preserve"> variable.  </w:t>
+      </w:r>
+      <w:r>
+        <w:rPr>
+          <w:rFonts w:ascii="Times New Roman" w:hAnsi="Times New Roman" w:cs="Times New Roman"/>
+          <w:sz w:val="24"/>
+          <w:szCs w:val="24"/>
+        </w:rPr>
+        <w:t>T</w:t>
+      </w:r>
+      <w:r>
+        <w:rPr>
+          <w:rFonts w:ascii="Times New Roman" w:hAnsi="Times New Roman" w:cs="Times New Roman"/>
+          <w:sz w:val="24"/>
+          <w:szCs w:val="24"/>
+        </w:rPr>
+        <w:t xml:space="preserve">he magnitude of association with the </w:t>
+      </w:r>
+      <w:r>
+        <w:rPr>
+          <w:rFonts w:ascii="Courier New" w:hAnsi="Courier New" w:cs="Courier New"/>
+          <w:sz w:val="24"/>
+          <w:szCs w:val="24"/>
+        </w:rPr>
+        <w:t>GENERAL</w:t>
+      </w:r>
+      <w:r>
+        <w:rPr>
+          <w:rFonts w:ascii="Times New Roman" w:hAnsi="Times New Roman" w:cs="Times New Roman"/>
+          <w:sz w:val="24"/>
+          <w:szCs w:val="24"/>
+        </w:rPr>
+        <w:t xml:space="preserve"> variable remained</w:t>
+      </w:r>
+      <w:r>
+        <w:rPr>
+          <w:rFonts w:ascii="Times New Roman" w:hAnsi="Times New Roman" w:cs="Times New Roman"/>
+          <w:sz w:val="24"/>
+          <w:szCs w:val="24"/>
+        </w:rPr>
+        <w:t xml:space="preserve"> considerably larger than all other variables.  The </w:t>
+      </w:r>
+      <w:r>
+        <w:rPr>
+          <w:rFonts w:ascii="Courier New" w:hAnsi="Courier New" w:cs="Courier New"/>
+          <w:sz w:val="24"/>
+          <w:szCs w:val="24"/>
+        </w:rPr>
+        <w:t>ORIGINAL</w:t>
+      </w:r>
+      <w:r>
+        <w:rPr>
+          <w:rFonts w:ascii="Times New Roman" w:hAnsi="Times New Roman" w:cs="Times New Roman"/>
+          <w:sz w:val="24"/>
+          <w:szCs w:val="24"/>
+        </w:rPr>
+        <w:t xml:space="preserve"> variable had a negative association</w:t>
+      </w:r>
+      <w:r>
+        <w:rPr>
+          <w:rFonts w:ascii="Times New Roman" w:hAnsi="Times New Roman" w:cs="Times New Roman"/>
+          <w:sz w:val="24"/>
+          <w:szCs w:val="24"/>
+        </w:rPr>
+        <w:t xml:space="preserve"> as before</w:t>
+      </w:r>
+      <w:r>
+        <w:rPr>
+          <w:rFonts w:ascii="Times New Roman" w:hAnsi="Times New Roman" w:cs="Times New Roman"/>
+          <w:sz w:val="24"/>
+          <w:szCs w:val="24"/>
+        </w:rPr>
+        <w:t>.</w:t>
+      </w:r>
+    </w:p>
+    <w:p>
+      <w:pPr>
+        <w:spacing w:after="0" w:line="480" w:lineRule="auto"/>
+        <w:ind w:firstLine="720"/>
+        <w:rPr>
+          <w:rFonts w:ascii="Times New Roman" w:hAnsi="Times New Roman" w:cs="Times New Roman"/>
+          <w:sz w:val="24"/>
+          <w:szCs w:val="24"/>
+        </w:rPr>
+      </w:pPr>
+      <w:r>
+        <w:rPr>
+          <w:rFonts w:ascii="Times New Roman" w:hAnsi="Times New Roman" w:cs="Times New Roman"/>
+          <w:sz w:val="24"/>
+          <w:szCs w:val="24"/>
+        </w:rPr>
+        <w:t xml:space="preserve">A check of the assumptions of linear regression </w:t>
+      </w:r>
+      <w:r>
+        <w:rPr>
+          <w:rFonts w:ascii="Times New Roman" w:hAnsi="Times New Roman" w:cs="Times New Roman"/>
+          <w:sz w:val="24"/>
+          <w:szCs w:val="24"/>
+        </w:rPr>
+        <w:t>indicate that applying the transformation to the dependent variable improved</w:t>
+      </w:r>
+      <w:r>
+        <w:rPr>
+          <w:rFonts w:ascii="Times New Roman" w:hAnsi="Times New Roman" w:cs="Times New Roman"/>
+          <w:sz w:val="24"/>
+          <w:szCs w:val="24"/>
+        </w:rPr>
+        <w:t xml:space="preserve"> the multiple regression model.  As F</w:t>
+      </w:r>
+      <w:r>
+        <w:rPr>
+          <w:rFonts w:ascii="Times New Roman" w:hAnsi="Times New Roman" w:cs="Times New Roman"/>
+          <w:sz w:val="24"/>
+          <w:szCs w:val="24"/>
+        </w:rPr>
+        <w:t>igure 4</w:t>
+      </w:r>
+      <w:r>
+        <w:rPr>
+          <w:rFonts w:ascii="Times New Roman" w:hAnsi="Times New Roman" w:cs="Times New Roman"/>
+          <w:sz w:val="24"/>
+          <w:szCs w:val="24"/>
+        </w:rPr>
+        <w:t xml:space="preserve"> shows, the heteroscedasticity in the data</w:t>
+      </w:r>
+      <w:r>
+        <w:rPr>
+          <w:rFonts w:ascii="Times New Roman" w:hAnsi="Times New Roman" w:cs="Times New Roman"/>
+          <w:sz w:val="24"/>
+          <w:szCs w:val="24"/>
+        </w:rPr>
+        <w:t xml:space="preserve"> appears to have been eliminated</w:t>
+      </w:r>
+      <w:r>
+        <w:rPr>
+          <w:rFonts w:ascii="Times New Roman" w:hAnsi="Times New Roman" w:cs="Times New Roman"/>
+          <w:sz w:val="24"/>
+          <w:szCs w:val="24"/>
+        </w:rPr>
+        <w:t xml:space="preserve">.  </w:t>
+      </w:r>
+      <w:r>
+        <w:rPr>
+          <w:rFonts w:ascii="Times New Roman" w:hAnsi="Times New Roman" w:cs="Times New Roman"/>
+          <w:sz w:val="24"/>
+          <w:szCs w:val="24"/>
+        </w:rPr>
+        <w:t>Correlation between</w:t>
+      </w:r>
+      <w:r>
+        <w:rPr>
+          <w:rFonts w:ascii="Times New Roman" w:hAnsi="Times New Roman" w:cs="Times New Roman"/>
+          <w:sz w:val="24"/>
+          <w:szCs w:val="24"/>
+        </w:rPr>
+        <w:t xml:space="preserve"> the model residuals</w:t>
+      </w:r>
+      <w:r>
+        <w:rPr>
+          <w:rFonts w:ascii="Times New Roman" w:hAnsi="Times New Roman" w:cs="Times New Roman"/>
+          <w:sz w:val="24"/>
+          <w:szCs w:val="24"/>
+        </w:rPr>
+        <w:t xml:space="preserve"> and many of the independent variables appears to have been removed</w:t>
+      </w:r>
+      <w:r>
+        <w:rPr>
+          <w:rFonts w:ascii="Times New Roman" w:hAnsi="Times New Roman" w:cs="Times New Roman"/>
+          <w:sz w:val="24"/>
+          <w:szCs w:val="24"/>
+        </w:rPr>
+        <w:t>. The mean of th</w:t>
+      </w:r>
+      <w:r>
+        <w:rPr>
+          <w:rFonts w:ascii="Times New Roman" w:hAnsi="Times New Roman" w:cs="Times New Roman"/>
+          <w:sz w:val="24"/>
+          <w:szCs w:val="24"/>
+        </w:rPr>
+        <w:t>e regression residuals was essentially zero</w:t>
+      </w:r>
+      <w:r>
+        <w:rPr>
+          <w:rFonts w:ascii="Times New Roman" w:hAnsi="Times New Roman" w:cs="Times New Roman"/>
+          <w:sz w:val="24"/>
+          <w:szCs w:val="24"/>
+        </w:rPr>
+        <w:t>.  The variability in the values of the independent variables was positive.  The VIF</w:t>
+      </w:r>
+      <w:r>
+        <w:rPr>
+          <w:rFonts w:ascii="Times New Roman" w:hAnsi="Times New Roman" w:cs="Times New Roman"/>
+          <w:sz w:val="24"/>
+          <w:szCs w:val="24"/>
+        </w:rPr>
+        <w:t xml:space="preserve"> for all the independent </w:t>
+      </w:r>
+      <w:r>
+        <w:rPr>
+          <w:rFonts w:ascii="Times New Roman" w:hAnsi="Times New Roman" w:cs="Times New Roman"/>
+          <w:sz w:val="24"/>
+          <w:szCs w:val="24"/>
+        </w:rPr>
+        <w:t xml:space="preserve">variables </w:t>
+      </w:r>
+      <w:r>
+        <w:rPr>
+          <w:rFonts w:ascii="Times New Roman" w:hAnsi="Times New Roman" w:cs="Times New Roman"/>
+          <w:sz w:val="24"/>
+          <w:szCs w:val="24"/>
+        </w:rPr>
+        <w:t>remained</w:t>
+      </w:r>
+      <w:r>
+        <w:rPr>
+          <w:rFonts w:ascii="Times New Roman" w:hAnsi="Times New Roman" w:cs="Times New Roman"/>
+          <w:sz w:val="24"/>
+          <w:szCs w:val="24"/>
+        </w:rPr>
+        <w:t xml:space="preserve"> low indicating a low level of multicollinearity.</w:t>
+      </w:r>
+      <w:bookmarkStart w:id="0" w:name="_GoBack"/>
+      <w:bookmarkEnd w:id="0"/>
     </w:p>
     <w:p>
       <w:pPr>
@@ -12443,7 +12534,6 @@
           <w:sz w:val="24"/>
           <w:szCs w:val="24"/>
         </w:rPr>
-        <w:lastRenderedPageBreak/>
         <w:tab/>
         <w:t xml:space="preserve">The analysis provides insight into a topic that is of considerable interest to policymakers.  It provides information to help </w:t>
       </w:r>
@@ -12477,7 +12567,16 @@
           <w:sz w:val="24"/>
           <w:szCs w:val="24"/>
         </w:rPr>
-        <w:t xml:space="preserve">policymakers better understand the drivers of the technology transfer outcomes and identify possible factors that should be considered when forming public policy regarding technology transfer.  </w:t>
+        <w:t xml:space="preserve">policymakers better understand </w:t>
+      </w:r>
+      <w:r>
+        <w:rPr>
+          <w:rFonts w:ascii="Times New Roman" w:hAnsi="Times New Roman" w:cs="Times New Roman"/>
+          <w:sz w:val="24"/>
+          <w:szCs w:val="24"/>
+        </w:rPr>
+        <w:lastRenderedPageBreak/>
+        <w:t xml:space="preserve">the drivers of the technology transfer outcomes and identify possible factors that should be considered when forming public policy regarding technology transfer.  </w:t>
       </w:r>
       <w:r>
         <w:rPr>
@@ -12760,7 +12859,6 @@
           <w:sz w:val="24"/>
           <w:szCs w:val="24"/>
         </w:rPr>
-        <w:lastRenderedPageBreak/>
         <w:t>category and subcategory of patents into the analysis to determine if the type of technology is associated with</w:t>
       </w:r>
       <w:r>
@@ -12808,6 +12906,7 @@
           <w:sz w:val="24"/>
           <w:szCs w:val="24"/>
         </w:rPr>
+        <w:lastRenderedPageBreak/>
         <w:tab/>
       </w:r>
       <w:r>
@@ -13990,7 +14089,7 @@
           <w:sz w:val="24"/>
           <w:szCs w:val="24"/>
         </w:rPr>
-        <w:t>Figure 2. Multiple Regression Model Residuals Plot</w:t>
+        <w:t>Figure 2. Regression Subsets</w:t>
       </w:r>
     </w:p>
     <w:p>
@@ -14018,6 +14117,127 @@
           <w:sz w:val="24"/>
           <w:szCs w:val="24"/>
         </w:rPr>
+        <w:t>{INSERT FIGURE}</w:t>
+      </w:r>
+    </w:p>
+    <w:p>
+      <w:pPr>
+        <w:spacing w:after="0" w:line="480" w:lineRule="auto"/>
+        <w:rPr>
+          <w:rFonts w:ascii="Times New Roman" w:hAnsi="Times New Roman" w:cs="Times New Roman"/>
+          <w:sz w:val="24"/>
+          <w:szCs w:val="24"/>
+        </w:rPr>
+      </w:pPr>
+      <w:r>
+        <w:rPr>
+          <w:rFonts w:ascii="Times New Roman" w:hAnsi="Times New Roman" w:cs="Times New Roman"/>
+          <w:sz w:val="24"/>
+          <w:szCs w:val="24"/>
+        </w:rPr>
+        <w:t>Figure 3</w:t>
+      </w:r>
+      <w:r>
+        <w:rPr>
+          <w:rFonts w:ascii="Times New Roman" w:hAnsi="Times New Roman" w:cs="Times New Roman"/>
+          <w:sz w:val="24"/>
+          <w:szCs w:val="24"/>
+        </w:rPr>
+        <w:t>. Multiple Regression Model Residuals Plot</w:t>
+      </w:r>
+    </w:p>
+    <w:p>
+      <w:pPr>
+        <w:spacing w:after="0" w:line="480" w:lineRule="auto"/>
+        <w:rPr>
+          <w:rFonts w:ascii="Times New Roman" w:hAnsi="Times New Roman" w:cs="Times New Roman"/>
+          <w:sz w:val="24"/>
+          <w:szCs w:val="24"/>
+        </w:rPr>
+      </w:pPr>
+    </w:p>
+    <w:p>
+      <w:pPr>
+        <w:spacing w:after="0" w:line="480" w:lineRule="auto"/>
+        <w:rPr>
+          <w:rFonts w:ascii="Times New Roman" w:hAnsi="Times New Roman" w:cs="Times New Roman"/>
+          <w:sz w:val="24"/>
+          <w:szCs w:val="24"/>
+        </w:rPr>
+      </w:pPr>
+      <w:r>
+        <w:rPr>
+          <w:rFonts w:ascii="Times New Roman" w:hAnsi="Times New Roman" w:cs="Times New Roman"/>
+          <w:sz w:val="24"/>
+          <w:szCs w:val="24"/>
+        </w:rPr>
+        <w:t>{INSERT FIGURE}</w:t>
+      </w:r>
+    </w:p>
+    <w:p>
+      <w:pPr>
+        <w:spacing w:after="0" w:line="480" w:lineRule="auto"/>
+        <w:rPr>
+          <w:rFonts w:ascii="Times New Roman" w:hAnsi="Times New Roman" w:cs="Times New Roman"/>
+          <w:sz w:val="24"/>
+          <w:szCs w:val="24"/>
+        </w:rPr>
+      </w:pPr>
+      <w:r>
+        <w:rPr>
+          <w:rFonts w:ascii="Times New Roman" w:hAnsi="Times New Roman" w:cs="Times New Roman"/>
+          <w:sz w:val="24"/>
+          <w:szCs w:val="24"/>
+        </w:rPr>
+        <w:t xml:space="preserve">Figure 4. Residuals Plot for Multiple Regression Model Using </w:t>
+      </w:r>
+      <w:proofErr w:type="spellStart"/>
+      <w:r>
+        <w:rPr>
+          <w:rFonts w:ascii="Courier New" w:hAnsi="Courier New" w:cs="Courier New"/>
+          <w:sz w:val="24"/>
+          <w:szCs w:val="24"/>
+        </w:rPr>
+        <w:t>CRECsqrt</w:t>
+      </w:r>
+      <w:proofErr w:type="spellEnd"/>
+    </w:p>
+    <w:p>
+      <w:pPr>
+        <w:spacing w:after="0" w:line="480" w:lineRule="auto"/>
+        <w:rPr>
+          <w:rFonts w:ascii="Times New Roman" w:hAnsi="Times New Roman" w:cs="Times New Roman"/>
+          <w:sz w:val="24"/>
+          <w:szCs w:val="24"/>
+        </w:rPr>
+      </w:pPr>
+    </w:p>
+    <w:p>
+      <w:pPr>
+        <w:spacing w:after="0" w:line="480" w:lineRule="auto"/>
+        <w:rPr>
+          <w:rFonts w:ascii="Times New Roman" w:hAnsi="Times New Roman" w:cs="Times New Roman"/>
+          <w:sz w:val="24"/>
+          <w:szCs w:val="24"/>
+        </w:rPr>
+      </w:pPr>
+    </w:p>
+    <w:p>
+      <w:pPr>
+        <w:spacing w:after="0" w:line="480" w:lineRule="auto"/>
+        <w:rPr>
+          <w:rFonts w:ascii="Times New Roman" w:hAnsi="Times New Roman" w:cs="Times New Roman"/>
+          <w:sz w:val="24"/>
+          <w:szCs w:val="24"/>
+        </w:rPr>
+      </w:pPr>
+      <w:r>
+        <w:rPr>
+          <w:rFonts w:ascii="Times New Roman" w:hAnsi="Times New Roman" w:cs="Times New Roman"/>
+          <w:sz w:val="24"/>
+          <w:szCs w:val="24"/>
+        </w:rPr>
+        <w:lastRenderedPageBreak/>
         <w:t>Table 1</w:t>
       </w:r>
     </w:p>
@@ -14329,7 +14549,6 @@
                 <w:sz w:val="24"/>
                 <w:szCs w:val="24"/>
               </w:rPr>
-              <w:lastRenderedPageBreak/>
               <w:t>GYEAR</w:t>
             </w:r>
           </w:p>
@@ -14939,6 +15158,7 @@
                 <w:sz w:val="24"/>
                 <w:szCs w:val="24"/>
               </w:rPr>
+              <w:lastRenderedPageBreak/>
               <w:t>POSTATE</w:t>
             </w:r>
           </w:p>
@@ -15248,7 +15468,6 @@
                 <w:sz w:val="24"/>
                 <w:szCs w:val="24"/>
               </w:rPr>
-              <w:lastRenderedPageBreak/>
               <w:t>ASSCODE</w:t>
             </w:r>
           </w:p>
@@ -16021,6 +16240,7 @@
                 <w:sz w:val="24"/>
                 <w:szCs w:val="24"/>
               </w:rPr>
+              <w:lastRenderedPageBreak/>
               <w:t>SUBCAT</w:t>
             </w:r>
           </w:p>
@@ -16328,7 +16548,6 @@
                 <w:sz w:val="24"/>
                 <w:szCs w:val="24"/>
               </w:rPr>
-              <w:lastRenderedPageBreak/>
               <w:t>CRECEIVE</w:t>
             </w:r>
           </w:p>
@@ -19799,7 +20018,7 @@
         <w:noProof/>
         <w:sz w:val="24"/>
       </w:rPr>
-      <w:t>2</w:t>
+      <w:t>19</w:t>
     </w:r>
     <w:r>
       <w:rPr>

</xml_diff>

<commit_message>
Discussion section of manuscript
</commit_message>
<xml_diff>
--- a/Docs/Townes_Research_2019A01_Manuscript_v00.docx
+++ b/Docs/Townes_Research_2019A01_Manuscript_v00.docx
@@ -11990,31 +11990,47 @@
           <w:sz w:val="24"/>
           <w:szCs w:val="24"/>
         </w:rPr>
-        <w:t xml:space="preserve">igure 2 shows, there appears to be some heteroscedasticity in the data.  Moreover, outliers appear to be influencing the results. </w:t>
-      </w:r>
-      <w:r>
-        <w:rPr>
-          <w:rFonts w:ascii="Times New Roman" w:hAnsi="Times New Roman" w:cs="Times New Roman"/>
-          <w:sz w:val="24"/>
-          <w:szCs w:val="24"/>
-        </w:rPr>
-        <w:t xml:space="preserve"> Additionally, all the variables seemed to exhibit a high level of correlation with the model residuals. </w:t>
-      </w:r>
-      <w:r>
-        <w:rPr>
-          <w:rFonts w:ascii="Times New Roman" w:hAnsi="Times New Roman" w:cs="Times New Roman"/>
-          <w:sz w:val="24"/>
-          <w:szCs w:val="24"/>
-        </w:rPr>
-        <w:t xml:space="preserve">The mean of the regression residuals was zero for all intents and purposes.  </w:t>
-      </w:r>
-      <w:r>
-        <w:rPr>
-          <w:rFonts w:ascii="Times New Roman" w:hAnsi="Times New Roman" w:cs="Times New Roman"/>
-          <w:sz w:val="24"/>
-          <w:szCs w:val="24"/>
-        </w:rPr>
-        <w:t xml:space="preserve">The </w:t>
+        <w:t>igure 3</w:t>
+      </w:r>
+      <w:r>
+        <w:rPr>
+          <w:rFonts w:ascii="Times New Roman" w:hAnsi="Times New Roman" w:cs="Times New Roman"/>
+          <w:sz w:val="24"/>
+          <w:szCs w:val="24"/>
+        </w:rPr>
+        <w:t xml:space="preserve"> shows, there appears to be some heteroscedasticity in the data.  Moreover, outliers appear to be influencing the results. </w:t>
+      </w:r>
+      <w:r>
+        <w:rPr>
+          <w:rFonts w:ascii="Times New Roman" w:hAnsi="Times New Roman" w:cs="Times New Roman"/>
+          <w:sz w:val="24"/>
+          <w:szCs w:val="24"/>
+        </w:rPr>
+        <w:t xml:space="preserve"> Additionally, all the variables seemed to exhibit a high level of correlation with the model residuals</w:t>
+      </w:r>
+      <w:r>
+        <w:rPr>
+          <w:rFonts w:ascii="Times New Roman" w:hAnsi="Times New Roman" w:cs="Times New Roman"/>
+          <w:sz w:val="24"/>
+          <w:szCs w:val="24"/>
+        </w:rPr>
+        <w:t xml:space="preserve"> as shown in Table 1</w:t>
+      </w:r>
+      <w:r>
+        <w:rPr>
+          <w:rFonts w:ascii="Times New Roman" w:hAnsi="Times New Roman" w:cs="Times New Roman"/>
+          <w:sz w:val="24"/>
+          <w:szCs w:val="24"/>
+        </w:rPr>
+        <w:t xml:space="preserve">. </w:t>
+      </w:r>
+      <w:r>
+        <w:rPr>
+          <w:rFonts w:ascii="Times New Roman" w:hAnsi="Times New Roman" w:cs="Times New Roman"/>
+          <w:sz w:val="24"/>
+          <w:szCs w:val="24"/>
+        </w:rPr>
+        <w:t xml:space="preserve">The mean of the regression residuals was zero for all intents and </w:t>
       </w:r>
       <w:r>
         <w:rPr>
@@ -12023,7 +12039,15 @@
           <w:szCs w:val="24"/>
         </w:rPr>
         <w:lastRenderedPageBreak/>
-        <w:t xml:space="preserve">variability in the </w:t>
+        <w:t xml:space="preserve">purposes.  </w:t>
+      </w:r>
+      <w:r>
+        <w:rPr>
+          <w:rFonts w:ascii="Times New Roman" w:hAnsi="Times New Roman" w:cs="Times New Roman"/>
+          <w:sz w:val="24"/>
+          <w:szCs w:val="24"/>
+        </w:rPr>
+        <w:t xml:space="preserve">The variability in the </w:t>
       </w:r>
       <w:r>
         <w:rPr>
@@ -12441,7 +12465,23 @@
           <w:sz w:val="24"/>
           <w:szCs w:val="24"/>
         </w:rPr>
-        <w:t>.  The variability in the values of the independent variables was positive.  The VIF</w:t>
+        <w:t xml:space="preserve">.  The variability in the values of the independent variables </w:t>
+      </w:r>
+      <w:r>
+        <w:rPr>
+          <w:rFonts w:ascii="Times New Roman" w:hAnsi="Times New Roman" w:cs="Times New Roman"/>
+          <w:sz w:val="24"/>
+          <w:szCs w:val="24"/>
+        </w:rPr>
+        <w:t>remained</w:t>
+      </w:r>
+      <w:r>
+        <w:rPr>
+          <w:rFonts w:ascii="Times New Roman" w:hAnsi="Times New Roman" w:cs="Times New Roman"/>
+          <w:sz w:val="24"/>
+          <w:szCs w:val="24"/>
+        </w:rPr>
+        <w:t xml:space="preserve"> positive.  The VIF</w:t>
       </w:r>
       <w:r>
         <w:rPr>
@@ -12465,7 +12505,7 @@
           <w:sz w:val="24"/>
           <w:szCs w:val="24"/>
         </w:rPr>
-        <w:t>remained</w:t>
+        <w:t>were again</w:t>
       </w:r>
       <w:r>
         <w:rPr>
@@ -12474,6 +12514,532 @@
           <w:szCs w:val="24"/>
         </w:rPr>
         <w:t xml:space="preserve"> low indicating a low level of multicollinearity.</w:t>
+      </w:r>
+    </w:p>
+    <w:p>
+      <w:pPr>
+        <w:spacing w:after="0" w:line="480" w:lineRule="auto"/>
+        <w:jc w:val="center"/>
+        <w:rPr>
+          <w:rFonts w:ascii="Times New Roman" w:hAnsi="Times New Roman" w:cs="Times New Roman"/>
+          <w:b/>
+          <w:sz w:val="24"/>
+          <w:szCs w:val="24"/>
+        </w:rPr>
+      </w:pPr>
+      <w:r>
+        <w:rPr>
+          <w:rFonts w:ascii="Times New Roman" w:hAnsi="Times New Roman" w:cs="Times New Roman"/>
+          <w:b/>
+          <w:sz w:val="24"/>
+          <w:szCs w:val="24"/>
+        </w:rPr>
+        <w:t>Discussion</w:t>
+      </w:r>
+    </w:p>
+    <w:p>
+      <w:pPr>
+        <w:spacing w:after="0" w:line="480" w:lineRule="auto"/>
+        <w:rPr>
+          <w:rFonts w:ascii="Times New Roman" w:hAnsi="Times New Roman" w:cs="Times New Roman"/>
+          <w:b/>
+          <w:sz w:val="24"/>
+          <w:szCs w:val="24"/>
+        </w:rPr>
+      </w:pPr>
+      <w:r>
+        <w:rPr>
+          <w:rFonts w:ascii="Times New Roman" w:hAnsi="Times New Roman" w:cs="Times New Roman"/>
+          <w:b/>
+          <w:sz w:val="24"/>
+          <w:szCs w:val="24"/>
+        </w:rPr>
+        <w:t>Policy Implications</w:t>
+      </w:r>
+    </w:p>
+    <w:p>
+      <w:pPr>
+        <w:spacing w:after="0" w:line="480" w:lineRule="auto"/>
+        <w:rPr>
+          <w:rFonts w:ascii="Times New Roman" w:hAnsi="Times New Roman" w:cs="Times New Roman"/>
+          <w:sz w:val="24"/>
+          <w:szCs w:val="24"/>
+        </w:rPr>
+      </w:pPr>
+      <w:r>
+        <w:rPr>
+          <w:rFonts w:ascii="Times New Roman" w:hAnsi="Times New Roman" w:cs="Times New Roman"/>
+          <w:sz w:val="24"/>
+          <w:szCs w:val="24"/>
+        </w:rPr>
+        <w:tab/>
+        <w:t>Th</w:t>
+      </w:r>
+      <w:r>
+        <w:rPr>
+          <w:rFonts w:ascii="Times New Roman" w:hAnsi="Times New Roman" w:cs="Times New Roman"/>
+          <w:sz w:val="24"/>
+          <w:szCs w:val="24"/>
+        </w:rPr>
+        <w:t>is</w:t>
+      </w:r>
+      <w:r>
+        <w:rPr>
+          <w:rFonts w:ascii="Times New Roman" w:hAnsi="Times New Roman" w:cs="Times New Roman"/>
+          <w:sz w:val="24"/>
+          <w:szCs w:val="24"/>
+        </w:rPr>
+        <w:t xml:space="preserve"> </w:t>
+      </w:r>
+      <w:r>
+        <w:rPr>
+          <w:rFonts w:ascii="Times New Roman" w:hAnsi="Times New Roman" w:cs="Times New Roman"/>
+          <w:sz w:val="24"/>
+          <w:szCs w:val="24"/>
+        </w:rPr>
+        <w:t>study</w:t>
+      </w:r>
+      <w:r>
+        <w:rPr>
+          <w:rFonts w:ascii="Times New Roman" w:hAnsi="Times New Roman" w:cs="Times New Roman"/>
+          <w:sz w:val="24"/>
+          <w:szCs w:val="24"/>
+        </w:rPr>
+        <w:t xml:space="preserve"> provides information </w:t>
+      </w:r>
+      <w:r>
+        <w:rPr>
+          <w:rFonts w:ascii="Times New Roman" w:hAnsi="Times New Roman" w:cs="Times New Roman"/>
+          <w:sz w:val="24"/>
+          <w:szCs w:val="24"/>
+        </w:rPr>
+        <w:t xml:space="preserve">and new insights that </w:t>
+      </w:r>
+      <w:r>
+        <w:rPr>
+          <w:rFonts w:ascii="Times New Roman" w:hAnsi="Times New Roman" w:cs="Times New Roman"/>
+          <w:sz w:val="24"/>
+          <w:szCs w:val="24"/>
+        </w:rPr>
+        <w:t xml:space="preserve">help </w:t>
+      </w:r>
+      <w:r>
+        <w:rPr>
+          <w:rFonts w:ascii="Times New Roman" w:hAnsi="Times New Roman" w:cs="Times New Roman"/>
+          <w:sz w:val="24"/>
+          <w:szCs w:val="24"/>
+        </w:rPr>
+        <w:t xml:space="preserve">both </w:t>
+      </w:r>
+      <w:r>
+        <w:rPr>
+          <w:rFonts w:ascii="Times New Roman" w:hAnsi="Times New Roman" w:cs="Times New Roman"/>
+          <w:sz w:val="24"/>
+          <w:szCs w:val="24"/>
+        </w:rPr>
+        <w:t>industry professionals</w:t>
+      </w:r>
+      <w:r>
+        <w:rPr>
+          <w:rFonts w:ascii="Times New Roman" w:hAnsi="Times New Roman" w:cs="Times New Roman"/>
+          <w:sz w:val="24"/>
+          <w:szCs w:val="24"/>
+        </w:rPr>
+        <w:t xml:space="preserve"> and </w:t>
+      </w:r>
+      <w:r>
+        <w:rPr>
+          <w:rFonts w:ascii="Times New Roman" w:hAnsi="Times New Roman" w:cs="Times New Roman"/>
+          <w:sz w:val="24"/>
+          <w:szCs w:val="24"/>
+        </w:rPr>
+        <w:t>policymakers bett</w:t>
+      </w:r>
+      <w:r>
+        <w:rPr>
+          <w:rFonts w:ascii="Times New Roman" w:hAnsi="Times New Roman" w:cs="Times New Roman"/>
+          <w:sz w:val="24"/>
+          <w:szCs w:val="24"/>
+        </w:rPr>
+        <w:t>er understand the drivers of desirable</w:t>
+      </w:r>
+      <w:r>
+        <w:rPr>
+          <w:rFonts w:ascii="Times New Roman" w:hAnsi="Times New Roman" w:cs="Times New Roman"/>
+          <w:sz w:val="24"/>
+          <w:szCs w:val="24"/>
+        </w:rPr>
+        <w:t xml:space="preserve"> technology transfer outcomes and </w:t>
+      </w:r>
+      <w:r>
+        <w:rPr>
+          <w:rFonts w:ascii="Times New Roman" w:hAnsi="Times New Roman" w:cs="Times New Roman"/>
+          <w:sz w:val="24"/>
+          <w:szCs w:val="24"/>
+        </w:rPr>
+        <w:lastRenderedPageBreak/>
+        <w:t xml:space="preserve">identify possible factors that should be considered when forming public policy regarding technology transfer.  </w:t>
+      </w:r>
+      <w:r>
+        <w:rPr>
+          <w:rFonts w:ascii="Times New Roman" w:hAnsi="Times New Roman" w:cs="Times New Roman"/>
+          <w:sz w:val="24"/>
+          <w:szCs w:val="24"/>
+        </w:rPr>
+        <w:t xml:space="preserve">It provides support for the notion that the benefits of federally-funded R&amp;D extend beyond financially-based outcomes and that non-financially-based measures such as knowledge transfer should be considered when evaluating the payoff from federally-funded R&amp;D activities.  The study demonstrates </w:t>
+      </w:r>
+      <w:r>
+        <w:rPr>
+          <w:rFonts w:ascii="Times New Roman" w:hAnsi="Times New Roman" w:cs="Times New Roman"/>
+          <w:sz w:val="24"/>
+          <w:szCs w:val="24"/>
+        </w:rPr>
+        <w:t xml:space="preserve">that </w:t>
+      </w:r>
+      <w:r>
+        <w:rPr>
+          <w:rFonts w:ascii="Times New Roman" w:hAnsi="Times New Roman" w:cs="Times New Roman"/>
+          <w:sz w:val="24"/>
+          <w:szCs w:val="24"/>
+        </w:rPr>
+        <w:t xml:space="preserve">it’s feasible to measure knowledge transfer as a benefit of federally-funded R&amp;D.  </w:t>
+      </w:r>
+      <w:r>
+        <w:rPr>
+          <w:rFonts w:ascii="Times New Roman" w:hAnsi="Times New Roman" w:cs="Times New Roman"/>
+          <w:sz w:val="24"/>
+          <w:szCs w:val="24"/>
+        </w:rPr>
+        <w:t>The results of the analysis also suggest that the generality of knowledge derived from R&amp;D initiatives is strongly associated with the odds of the knowledge being transferred and the extent to which that knowledge is transferred.  Moreover, originality of knowledge derived from R&amp;D initiatives is negatively associated with the odds of the knowledge being transferred and the extent to which that knowledge is transferred.  This could have implications for which R&amp;D efforts are pursued and funded by technology transfer professionals and policymakers.</w:t>
+      </w:r>
+    </w:p>
+    <w:p>
+      <w:pPr>
+        <w:spacing w:after="0" w:line="480" w:lineRule="auto"/>
+        <w:rPr>
+          <w:rFonts w:ascii="Times New Roman" w:hAnsi="Times New Roman" w:cs="Times New Roman"/>
+          <w:b/>
+          <w:sz w:val="24"/>
+          <w:szCs w:val="24"/>
+        </w:rPr>
+      </w:pPr>
+      <w:r>
+        <w:rPr>
+          <w:rFonts w:ascii="Times New Roman" w:hAnsi="Times New Roman" w:cs="Times New Roman"/>
+          <w:b/>
+          <w:sz w:val="24"/>
+          <w:szCs w:val="24"/>
+        </w:rPr>
+        <w:t>Limitations and Future</w:t>
+      </w:r>
+      <w:r>
+        <w:rPr>
+          <w:rFonts w:ascii="Times New Roman" w:hAnsi="Times New Roman" w:cs="Times New Roman"/>
+          <w:b/>
+          <w:sz w:val="24"/>
+          <w:szCs w:val="24"/>
+        </w:rPr>
+        <w:t xml:space="preserve"> Analysis</w:t>
+      </w:r>
+    </w:p>
+    <w:p>
+      <w:pPr>
+        <w:spacing w:after="0" w:line="480" w:lineRule="auto"/>
+        <w:rPr>
+          <w:rFonts w:ascii="Times New Roman" w:hAnsi="Times New Roman" w:cs="Times New Roman"/>
+          <w:sz w:val="24"/>
+          <w:szCs w:val="24"/>
+        </w:rPr>
+      </w:pPr>
+      <w:r>
+        <w:rPr>
+          <w:rFonts w:ascii="Times New Roman" w:hAnsi="Times New Roman" w:cs="Times New Roman"/>
+          <w:sz w:val="24"/>
+          <w:szCs w:val="24"/>
+        </w:rPr>
+        <w:tab/>
+        <w:t>As with any research project or study, this analysis has limitations.  Since this analysis was fo</w:t>
+      </w:r>
+      <w:r>
+        <w:rPr>
+          <w:rFonts w:ascii="Times New Roman" w:hAnsi="Times New Roman" w:cs="Times New Roman"/>
+          <w:sz w:val="24"/>
+          <w:szCs w:val="24"/>
+        </w:rPr>
+        <w:t>cused on patent data for a five-</w:t>
+      </w:r>
+      <w:r>
+        <w:rPr>
+          <w:rFonts w:ascii="Times New Roman" w:hAnsi="Times New Roman" w:cs="Times New Roman"/>
+          <w:sz w:val="24"/>
+          <w:szCs w:val="24"/>
+        </w:rPr>
+        <w:t>year period from 199</w:t>
+      </w:r>
+      <w:r>
+        <w:rPr>
+          <w:rFonts w:ascii="Times New Roman" w:hAnsi="Times New Roman" w:cs="Times New Roman"/>
+          <w:sz w:val="24"/>
+          <w:szCs w:val="24"/>
+        </w:rPr>
+        <w:t>0</w:t>
+      </w:r>
+      <w:r>
+        <w:rPr>
+          <w:rFonts w:ascii="Times New Roman" w:hAnsi="Times New Roman" w:cs="Times New Roman"/>
+          <w:sz w:val="24"/>
+          <w:szCs w:val="24"/>
+        </w:rPr>
+        <w:t xml:space="preserve"> to 199</w:t>
+      </w:r>
+      <w:r>
+        <w:rPr>
+          <w:rFonts w:ascii="Times New Roman" w:hAnsi="Times New Roman" w:cs="Times New Roman"/>
+          <w:sz w:val="24"/>
+          <w:szCs w:val="24"/>
+        </w:rPr>
+        <w:t>5</w:t>
+      </w:r>
+      <w:r>
+        <w:rPr>
+          <w:rFonts w:ascii="Times New Roman" w:hAnsi="Times New Roman" w:cs="Times New Roman"/>
+          <w:sz w:val="24"/>
+          <w:szCs w:val="24"/>
+        </w:rPr>
+        <w:t xml:space="preserve">, findings based on the data may not be relevant to time frames before or after this period.  </w:t>
+      </w:r>
+      <w:r>
+        <w:rPr>
+          <w:rFonts w:ascii="Times New Roman" w:hAnsi="Times New Roman" w:cs="Times New Roman"/>
+          <w:sz w:val="24"/>
+          <w:szCs w:val="24"/>
+        </w:rPr>
+        <w:t>Repeating the analysis with mor</w:t>
+      </w:r>
+      <w:r>
+        <w:rPr>
+          <w:rFonts w:ascii="Times New Roman" w:hAnsi="Times New Roman" w:cs="Times New Roman"/>
+          <w:sz w:val="24"/>
+          <w:szCs w:val="24"/>
+        </w:rPr>
+        <w:t>e recent data</w:t>
+      </w:r>
+      <w:r>
+        <w:rPr>
+          <w:rFonts w:ascii="Times New Roman" w:hAnsi="Times New Roman" w:cs="Times New Roman"/>
+          <w:sz w:val="24"/>
+          <w:szCs w:val="24"/>
+        </w:rPr>
+        <w:t xml:space="preserve"> to determine if the results hold up could be interesting.</w:t>
+      </w:r>
+    </w:p>
+    <w:p>
+      <w:pPr>
+        <w:spacing w:after="0" w:line="480" w:lineRule="auto"/>
+        <w:ind w:firstLine="720"/>
+        <w:rPr>
+          <w:rFonts w:ascii="Times New Roman" w:hAnsi="Times New Roman" w:cs="Times New Roman"/>
+          <w:sz w:val="24"/>
+          <w:szCs w:val="24"/>
+        </w:rPr>
+      </w:pPr>
+      <w:r>
+        <w:rPr>
+          <w:rFonts w:ascii="Times New Roman" w:hAnsi="Times New Roman" w:cs="Times New Roman"/>
+          <w:sz w:val="24"/>
+          <w:szCs w:val="24"/>
+        </w:rPr>
+        <w:t>T</w:t>
+      </w:r>
+      <w:r>
+        <w:rPr>
+          <w:rFonts w:ascii="Times New Roman" w:hAnsi="Times New Roman" w:cs="Times New Roman"/>
+          <w:sz w:val="24"/>
+          <w:szCs w:val="24"/>
+        </w:rPr>
+        <w:t>here is a truncation effect in the data</w:t>
+      </w:r>
+      <w:r>
+        <w:rPr>
+          <w:rFonts w:ascii="Times New Roman" w:hAnsi="Times New Roman" w:cs="Times New Roman"/>
+          <w:sz w:val="24"/>
+          <w:szCs w:val="24"/>
+        </w:rPr>
+        <w:t xml:space="preserve"> (CITATION)</w:t>
+      </w:r>
+      <w:r>
+        <w:rPr>
+          <w:rFonts w:ascii="Times New Roman" w:hAnsi="Times New Roman" w:cs="Times New Roman"/>
+          <w:sz w:val="24"/>
+          <w:szCs w:val="24"/>
+        </w:rPr>
+        <w:t>.  Patents issued in the earliest part of the study period have the potential of receiving citations from patents over a longer period than patents issued in the la</w:t>
+      </w:r>
+      <w:r>
+        <w:rPr>
+          <w:rFonts w:ascii="Times New Roman" w:hAnsi="Times New Roman" w:cs="Times New Roman"/>
+          <w:sz w:val="24"/>
+          <w:szCs w:val="24"/>
+        </w:rPr>
+        <w:t>tter part of the study period.</w:t>
+      </w:r>
+      <w:r>
+        <w:rPr>
+          <w:rFonts w:ascii="Times New Roman" w:hAnsi="Times New Roman" w:cs="Times New Roman"/>
+          <w:sz w:val="24"/>
+          <w:szCs w:val="24"/>
+        </w:rPr>
+        <w:t xml:space="preserve"> </w:t>
+      </w:r>
+      <w:r>
+        <w:rPr>
+          <w:rFonts w:ascii="Times New Roman" w:hAnsi="Times New Roman" w:cs="Times New Roman"/>
+          <w:sz w:val="24"/>
+          <w:szCs w:val="24"/>
+        </w:rPr>
+        <w:t xml:space="preserve">  Examining</w:t>
+      </w:r>
+      <w:r>
+        <w:rPr>
+          <w:rFonts w:ascii="Times New Roman" w:hAnsi="Times New Roman" w:cs="Times New Roman"/>
+          <w:sz w:val="24"/>
+          <w:szCs w:val="24"/>
+        </w:rPr>
+        <w:t xml:space="preserve"> a subse</w:t>
+      </w:r>
+      <w:r>
+        <w:rPr>
+          <w:rFonts w:ascii="Times New Roman" w:hAnsi="Times New Roman" w:cs="Times New Roman"/>
+          <w:sz w:val="24"/>
+          <w:szCs w:val="24"/>
+        </w:rPr>
+        <w:t>t of data buffered by at least 10</w:t>
+      </w:r>
+      <w:r>
+        <w:rPr>
+          <w:rFonts w:ascii="Times New Roman" w:hAnsi="Times New Roman" w:cs="Times New Roman"/>
+          <w:sz w:val="24"/>
+          <w:szCs w:val="24"/>
+        </w:rPr>
+        <w:t xml:space="preserve"> years on both sides of the period of study to minimize truncation effects</w:t>
+      </w:r>
+      <w:r>
+        <w:rPr>
+          <w:rFonts w:ascii="Times New Roman" w:hAnsi="Times New Roman" w:cs="Times New Roman"/>
+          <w:sz w:val="24"/>
+          <w:szCs w:val="24"/>
+        </w:rPr>
+        <w:t xml:space="preserve"> might be advantageous.</w:t>
+      </w:r>
+    </w:p>
+    <w:p>
+      <w:pPr>
+        <w:spacing w:after="0" w:line="480" w:lineRule="auto"/>
+        <w:rPr>
+          <w:rFonts w:ascii="Times New Roman" w:hAnsi="Times New Roman" w:cs="Times New Roman"/>
+          <w:sz w:val="24"/>
+          <w:szCs w:val="24"/>
+        </w:rPr>
+      </w:pPr>
+      <w:r>
+        <w:rPr>
+          <w:rFonts w:ascii="Times New Roman" w:hAnsi="Times New Roman" w:cs="Times New Roman"/>
+          <w:sz w:val="24"/>
+          <w:szCs w:val="24"/>
+        </w:rPr>
+        <w:lastRenderedPageBreak/>
+        <w:tab/>
+        <w:t>The measures of originality and generality are highly dependent on the specification of classifications, which is subjective</w:t>
+      </w:r>
+      <w:r>
+        <w:rPr>
+          <w:rFonts w:ascii="Times New Roman" w:hAnsi="Times New Roman" w:cs="Times New Roman"/>
+          <w:sz w:val="24"/>
+          <w:szCs w:val="24"/>
+        </w:rPr>
+        <w:t xml:space="preserve"> by nature</w:t>
+      </w:r>
+      <w:r>
+        <w:rPr>
+          <w:rFonts w:ascii="Times New Roman" w:hAnsi="Times New Roman" w:cs="Times New Roman"/>
+          <w:sz w:val="24"/>
+          <w:szCs w:val="24"/>
+        </w:rPr>
+        <w:t xml:space="preserve"> (CITATION).</w:t>
+      </w:r>
+    </w:p>
+    <w:p>
+      <w:pPr>
+        <w:spacing w:after="0" w:line="480" w:lineRule="auto"/>
+        <w:rPr>
+          <w:rFonts w:ascii="Times New Roman" w:hAnsi="Times New Roman" w:cs="Times New Roman"/>
+          <w:sz w:val="24"/>
+          <w:szCs w:val="24"/>
+        </w:rPr>
+      </w:pPr>
+      <w:r>
+        <w:rPr>
+          <w:rFonts w:ascii="Times New Roman" w:hAnsi="Times New Roman" w:cs="Times New Roman"/>
+          <w:sz w:val="24"/>
+          <w:szCs w:val="24"/>
+        </w:rPr>
+        <w:tab/>
+      </w:r>
+      <w:r>
+        <w:rPr>
+          <w:rFonts w:ascii="Times New Roman" w:hAnsi="Times New Roman" w:cs="Times New Roman"/>
+          <w:sz w:val="24"/>
+          <w:szCs w:val="24"/>
+        </w:rPr>
+        <w:t xml:space="preserve">Measuring </w:t>
+      </w:r>
+      <w:r>
+        <w:rPr>
+          <w:rFonts w:ascii="Times New Roman" w:hAnsi="Times New Roman" w:cs="Times New Roman"/>
+          <w:sz w:val="24"/>
+          <w:szCs w:val="24"/>
+        </w:rPr>
+        <w:t xml:space="preserve">only </w:t>
+      </w:r>
+      <w:r>
+        <w:rPr>
+          <w:rFonts w:ascii="Times New Roman" w:hAnsi="Times New Roman" w:cs="Times New Roman"/>
+          <w:sz w:val="24"/>
+          <w:szCs w:val="24"/>
+        </w:rPr>
+        <w:t xml:space="preserve">the number of dependent claims in a patent rather than all claims may help to better isolate the association between </w:t>
+      </w:r>
+      <w:r>
+        <w:rPr>
+          <w:rFonts w:ascii="Times New Roman" w:hAnsi="Times New Roman" w:cs="Times New Roman"/>
+          <w:sz w:val="24"/>
+          <w:szCs w:val="24"/>
+        </w:rPr>
+        <w:t xml:space="preserve">the number of </w:t>
+      </w:r>
+      <w:r>
+        <w:rPr>
+          <w:rFonts w:ascii="Times New Roman" w:hAnsi="Times New Roman" w:cs="Times New Roman"/>
+          <w:sz w:val="24"/>
+          <w:szCs w:val="24"/>
+        </w:rPr>
+        <w:t xml:space="preserve">claims and the number of citations </w:t>
+      </w:r>
+      <w:r>
+        <w:rPr>
+          <w:rFonts w:ascii="Times New Roman" w:hAnsi="Times New Roman" w:cs="Times New Roman"/>
+          <w:sz w:val="24"/>
+          <w:szCs w:val="24"/>
+        </w:rPr>
+        <w:t>a patent receives from other patents</w:t>
+      </w:r>
+      <w:r>
+        <w:rPr>
+          <w:rFonts w:ascii="Times New Roman" w:hAnsi="Times New Roman" w:cs="Times New Roman"/>
+          <w:sz w:val="24"/>
+          <w:szCs w:val="24"/>
+        </w:rPr>
+        <w:t>.</w:t>
       </w:r>
       <w:bookmarkStart w:id="0" w:name="_GoBack"/>
       <w:bookmarkEnd w:id="0"/>
@@ -12496,7 +13062,7 @@
           <w:sz w:val="24"/>
           <w:szCs w:val="24"/>
         </w:rPr>
-        <w:t>Discussion</w:t>
+        <w:t>Conclusion</w:t>
       </w:r>
     </w:p>
     <w:p>
@@ -12504,7 +13070,6 @@
         <w:spacing w:after="0" w:line="480" w:lineRule="auto"/>
         <w:rPr>
           <w:rFonts w:ascii="Times New Roman" w:hAnsi="Times New Roman" w:cs="Times New Roman"/>
-          <w:b/>
           <w:sz w:val="24"/>
           <w:szCs w:val="24"/>
         </w:rPr>
@@ -12512,401 +13077,9 @@
       <w:r>
         <w:rPr>
           <w:rFonts w:ascii="Times New Roman" w:hAnsi="Times New Roman" w:cs="Times New Roman"/>
-          <w:b/>
-          <w:sz w:val="24"/>
-          <w:szCs w:val="24"/>
-        </w:rPr>
-        <w:t>Policy Implications</w:t>
-      </w:r>
-    </w:p>
-    <w:p>
-      <w:pPr>
-        <w:spacing w:after="0" w:line="480" w:lineRule="auto"/>
-        <w:rPr>
-          <w:rFonts w:ascii="Times New Roman" w:hAnsi="Times New Roman" w:cs="Times New Roman"/>
-          <w:sz w:val="24"/>
-          <w:szCs w:val="24"/>
-        </w:rPr>
-      </w:pPr>
-      <w:r>
-        <w:rPr>
-          <w:rFonts w:ascii="Times New Roman" w:hAnsi="Times New Roman" w:cs="Times New Roman"/>
-          <w:sz w:val="24"/>
-          <w:szCs w:val="24"/>
-        </w:rPr>
-        <w:tab/>
-        <w:t xml:space="preserve">The analysis provides insight into a topic that is of considerable interest to policymakers.  It provides information to help </w:t>
-      </w:r>
-      <w:r>
-        <w:rPr>
-          <w:rFonts w:ascii="Times New Roman" w:hAnsi="Times New Roman" w:cs="Times New Roman"/>
-          <w:sz w:val="24"/>
-          <w:szCs w:val="24"/>
-        </w:rPr>
-        <w:t xml:space="preserve">both </w:t>
-      </w:r>
-      <w:r>
-        <w:rPr>
-          <w:rFonts w:ascii="Times New Roman" w:hAnsi="Times New Roman" w:cs="Times New Roman"/>
-          <w:sz w:val="24"/>
-          <w:szCs w:val="24"/>
-        </w:rPr>
-        <w:t>industry professionals</w:t>
-      </w:r>
-      <w:r>
-        <w:rPr>
-          <w:rFonts w:ascii="Times New Roman" w:hAnsi="Times New Roman" w:cs="Times New Roman"/>
-          <w:sz w:val="24"/>
-          <w:szCs w:val="24"/>
-        </w:rPr>
-        <w:t xml:space="preserve"> and </w:t>
-      </w:r>
-      <w:r>
-        <w:rPr>
-          <w:rFonts w:ascii="Times New Roman" w:hAnsi="Times New Roman" w:cs="Times New Roman"/>
-          <w:sz w:val="24"/>
-          <w:szCs w:val="24"/>
-        </w:rPr>
-        <w:t xml:space="preserve">policymakers better understand </w:t>
-      </w:r>
-      <w:r>
-        <w:rPr>
-          <w:rFonts w:ascii="Times New Roman" w:hAnsi="Times New Roman" w:cs="Times New Roman"/>
-          <w:sz w:val="24"/>
-          <w:szCs w:val="24"/>
-        </w:rPr>
-        <w:lastRenderedPageBreak/>
-        <w:t xml:space="preserve">the drivers of the technology transfer outcomes and identify possible factors that should be considered when forming public policy regarding technology transfer.  </w:t>
-      </w:r>
-      <w:r>
-        <w:rPr>
-          <w:rFonts w:ascii="Times New Roman" w:hAnsi="Times New Roman" w:cs="Times New Roman"/>
-          <w:sz w:val="24"/>
-          <w:szCs w:val="24"/>
-        </w:rPr>
-        <w:t>The analysis</w:t>
-      </w:r>
-      <w:r>
-        <w:rPr>
-          <w:rFonts w:ascii="Times New Roman" w:hAnsi="Times New Roman" w:cs="Times New Roman"/>
-          <w:sz w:val="24"/>
-          <w:szCs w:val="24"/>
-        </w:rPr>
-        <w:t xml:space="preserve"> suggests that considering non-transactional measures of </w:t>
-      </w:r>
-      <w:r>
-        <w:rPr>
-          <w:rFonts w:ascii="Times New Roman" w:hAnsi="Times New Roman" w:cs="Times New Roman"/>
-          <w:sz w:val="24"/>
-          <w:szCs w:val="24"/>
-        </w:rPr>
-        <w:t>knowledge</w:t>
-      </w:r>
-      <w:r>
-        <w:rPr>
-          <w:rFonts w:ascii="Times New Roman" w:hAnsi="Times New Roman" w:cs="Times New Roman"/>
-          <w:sz w:val="24"/>
-          <w:szCs w:val="24"/>
-        </w:rPr>
-        <w:t xml:space="preserve"> transfer may be </w:t>
-      </w:r>
-      <w:r>
-        <w:rPr>
-          <w:rFonts w:ascii="Times New Roman" w:hAnsi="Times New Roman" w:cs="Times New Roman"/>
-          <w:sz w:val="24"/>
-          <w:szCs w:val="24"/>
-        </w:rPr>
-        <w:t>feasible.  This</w:t>
-      </w:r>
-      <w:r>
-        <w:rPr>
-          <w:rFonts w:ascii="Times New Roman" w:hAnsi="Times New Roman" w:cs="Times New Roman"/>
-          <w:sz w:val="24"/>
-          <w:szCs w:val="24"/>
-        </w:rPr>
-        <w:t xml:space="preserve"> could</w:t>
-      </w:r>
-      <w:r>
-        <w:rPr>
-          <w:rFonts w:ascii="Times New Roman" w:hAnsi="Times New Roman" w:cs="Times New Roman"/>
-          <w:sz w:val="24"/>
-          <w:szCs w:val="24"/>
-        </w:rPr>
-        <w:t xml:space="preserve"> significantly</w:t>
-      </w:r>
-      <w:r>
-        <w:rPr>
-          <w:rFonts w:ascii="Times New Roman" w:hAnsi="Times New Roman" w:cs="Times New Roman"/>
-          <w:sz w:val="24"/>
-          <w:szCs w:val="24"/>
-        </w:rPr>
-        <w:t xml:space="preserve"> affect the objectives of policymakers with regard to technology transfer.  </w:t>
-      </w:r>
-      <w:r>
-        <w:rPr>
-          <w:rFonts w:ascii="Times New Roman" w:hAnsi="Times New Roman" w:cs="Times New Roman"/>
-          <w:sz w:val="24"/>
-          <w:szCs w:val="24"/>
-        </w:rPr>
-        <w:t>As such, this study may</w:t>
-      </w:r>
-      <w:r>
-        <w:rPr>
-          <w:rFonts w:ascii="Times New Roman" w:hAnsi="Times New Roman" w:cs="Times New Roman"/>
-          <w:sz w:val="24"/>
-          <w:szCs w:val="24"/>
-        </w:rPr>
-        <w:t xml:space="preserve"> influence how policymakers think about technology transfer and how they</w:t>
-      </w:r>
-      <w:r>
-        <w:rPr>
-          <w:rFonts w:ascii="Times New Roman" w:hAnsi="Times New Roman" w:cs="Times New Roman"/>
-          <w:sz w:val="24"/>
-          <w:szCs w:val="24"/>
-        </w:rPr>
-        <w:t xml:space="preserve"> formulate public policy </w:t>
-      </w:r>
-      <w:r>
-        <w:rPr>
-          <w:rFonts w:ascii="Times New Roman" w:hAnsi="Times New Roman" w:cs="Times New Roman"/>
-          <w:sz w:val="24"/>
-          <w:szCs w:val="24"/>
-        </w:rPr>
-        <w:t>to</w:t>
-      </w:r>
-      <w:r>
-        <w:rPr>
-          <w:rFonts w:ascii="Times New Roman" w:hAnsi="Times New Roman" w:cs="Times New Roman"/>
-          <w:sz w:val="24"/>
-          <w:szCs w:val="24"/>
-        </w:rPr>
-        <w:t xml:space="preserve"> </w:t>
-      </w:r>
-      <w:r>
-        <w:rPr>
-          <w:rFonts w:ascii="Times New Roman" w:hAnsi="Times New Roman" w:cs="Times New Roman"/>
-          <w:sz w:val="24"/>
-          <w:szCs w:val="24"/>
-        </w:rPr>
-        <w:t>increase</w:t>
-      </w:r>
-      <w:r>
-        <w:rPr>
-          <w:rFonts w:ascii="Times New Roman" w:hAnsi="Times New Roman" w:cs="Times New Roman"/>
-          <w:sz w:val="24"/>
-          <w:szCs w:val="24"/>
-        </w:rPr>
-        <w:t xml:space="preserve"> the</w:t>
-      </w:r>
-      <w:r>
-        <w:rPr>
-          <w:rFonts w:ascii="Times New Roman" w:hAnsi="Times New Roman" w:cs="Times New Roman"/>
-          <w:sz w:val="24"/>
-          <w:szCs w:val="24"/>
-        </w:rPr>
-        <w:t xml:space="preserve"> </w:t>
-      </w:r>
-      <w:r>
-        <w:rPr>
-          <w:rFonts w:ascii="Times New Roman" w:hAnsi="Times New Roman" w:cs="Times New Roman"/>
-          <w:sz w:val="24"/>
-          <w:szCs w:val="24"/>
-        </w:rPr>
-        <w:t xml:space="preserve">transfer </w:t>
-      </w:r>
-      <w:r>
-        <w:rPr>
-          <w:rFonts w:ascii="Times New Roman" w:hAnsi="Times New Roman" w:cs="Times New Roman"/>
-          <w:sz w:val="24"/>
-          <w:szCs w:val="24"/>
-        </w:rPr>
-        <w:t>of federally-funded research to the private sector.</w:t>
-      </w:r>
-    </w:p>
-    <w:p>
-      <w:pPr>
-        <w:spacing w:after="0" w:line="480" w:lineRule="auto"/>
-        <w:rPr>
-          <w:rFonts w:ascii="Times New Roman" w:hAnsi="Times New Roman" w:cs="Times New Roman"/>
-          <w:b/>
-          <w:sz w:val="24"/>
-          <w:szCs w:val="24"/>
-        </w:rPr>
-      </w:pPr>
-      <w:r>
-        <w:rPr>
-          <w:rFonts w:ascii="Times New Roman" w:hAnsi="Times New Roman" w:cs="Times New Roman"/>
-          <w:b/>
-          <w:sz w:val="24"/>
-          <w:szCs w:val="24"/>
-        </w:rPr>
-        <w:t>Limitations and Future</w:t>
-      </w:r>
-      <w:r>
-        <w:rPr>
-          <w:rFonts w:ascii="Times New Roman" w:hAnsi="Times New Roman" w:cs="Times New Roman"/>
-          <w:b/>
-          <w:sz w:val="24"/>
-          <w:szCs w:val="24"/>
-        </w:rPr>
-        <w:t xml:space="preserve"> Analysis</w:t>
-      </w:r>
-    </w:p>
-    <w:p>
-      <w:pPr>
-        <w:spacing w:after="0" w:line="480" w:lineRule="auto"/>
-        <w:rPr>
-          <w:rFonts w:ascii="Times New Roman" w:hAnsi="Times New Roman" w:cs="Times New Roman"/>
-          <w:sz w:val="24"/>
-          <w:szCs w:val="24"/>
-        </w:rPr>
-      </w:pPr>
-      <w:r>
-        <w:rPr>
-          <w:rFonts w:ascii="Times New Roman" w:hAnsi="Times New Roman" w:cs="Times New Roman"/>
-          <w:sz w:val="24"/>
-          <w:szCs w:val="24"/>
-        </w:rPr>
-        <w:tab/>
-        <w:t>As with any research project or study, this analysis has limitations.  Since this analysis was focused on patent data for a five year period from 1995 to 1999, findings based on the data may not be relevant to time frames before or after this period.  Additionally, there is a truncation effect in the data.  Patents issued in the earliest part of the study period have the potential of receiving citations from patents over a longer period than patents issued in the la</w:t>
-      </w:r>
-      <w:r>
-        <w:rPr>
-          <w:rFonts w:ascii="Times New Roman" w:hAnsi="Times New Roman" w:cs="Times New Roman"/>
-          <w:sz w:val="24"/>
-          <w:szCs w:val="24"/>
-        </w:rPr>
-        <w:t xml:space="preserve">tter part of the study period. </w:t>
-      </w:r>
-    </w:p>
-    <w:p>
-      <w:pPr>
-        <w:spacing w:after="0" w:line="480" w:lineRule="auto"/>
-        <w:rPr>
-          <w:rFonts w:ascii="Times New Roman" w:hAnsi="Times New Roman" w:cs="Times New Roman"/>
-          <w:sz w:val="24"/>
-          <w:szCs w:val="24"/>
-        </w:rPr>
-      </w:pPr>
-      <w:r>
-        <w:rPr>
-          <w:rFonts w:ascii="Times New Roman" w:hAnsi="Times New Roman" w:cs="Times New Roman"/>
-          <w:sz w:val="24"/>
-          <w:szCs w:val="24"/>
-        </w:rPr>
-        <w:tab/>
-        <w:t xml:space="preserve">There are several opportunities to improve upon and extend the analysis presented in this paper.  To begin, it might prove useful to secure more recent data and to examine a subset of data buffered by at least 5 years of data on both sides of the period of study to minimize truncation effects.  </w:t>
-      </w:r>
-      <w:r>
-        <w:rPr>
-          <w:rFonts w:ascii="Times New Roman" w:hAnsi="Times New Roman" w:cs="Times New Roman"/>
-          <w:sz w:val="24"/>
-          <w:szCs w:val="24"/>
-        </w:rPr>
-        <w:t xml:space="preserve">Removing outliers from the data may improve the goodness-of-fit of the model.  </w:t>
-      </w:r>
-      <w:r>
-        <w:rPr>
-          <w:rFonts w:ascii="Times New Roman" w:hAnsi="Times New Roman" w:cs="Times New Roman"/>
-          <w:sz w:val="24"/>
-          <w:szCs w:val="24"/>
-        </w:rPr>
-        <w:t xml:space="preserve">Measuring </w:t>
-      </w:r>
-      <w:r>
-        <w:rPr>
-          <w:rFonts w:ascii="Times New Roman" w:hAnsi="Times New Roman" w:cs="Times New Roman"/>
-          <w:sz w:val="24"/>
-          <w:szCs w:val="24"/>
-        </w:rPr>
-        <w:t xml:space="preserve">only </w:t>
-      </w:r>
-      <w:r>
-        <w:rPr>
-          <w:rFonts w:ascii="Times New Roman" w:hAnsi="Times New Roman" w:cs="Times New Roman"/>
-          <w:sz w:val="24"/>
-          <w:szCs w:val="24"/>
-        </w:rPr>
-        <w:t xml:space="preserve">the number of dependent claims in a patent rather than all claims may help to better isolate the association between </w:t>
-      </w:r>
-      <w:r>
-        <w:rPr>
-          <w:rFonts w:ascii="Times New Roman" w:hAnsi="Times New Roman" w:cs="Times New Roman"/>
-          <w:sz w:val="24"/>
-          <w:szCs w:val="24"/>
-        </w:rPr>
-        <w:t xml:space="preserve">the number of </w:t>
-      </w:r>
-      <w:r>
-        <w:rPr>
-          <w:rFonts w:ascii="Times New Roman" w:hAnsi="Times New Roman" w:cs="Times New Roman"/>
-          <w:sz w:val="24"/>
-          <w:szCs w:val="24"/>
-        </w:rPr>
-        <w:t>claims and the number of citations received.  Introducing</w:t>
-      </w:r>
-      <w:r>
-        <w:rPr>
-          <w:rFonts w:ascii="Times New Roman" w:hAnsi="Times New Roman" w:cs="Times New Roman"/>
-          <w:sz w:val="24"/>
-          <w:szCs w:val="24"/>
-        </w:rPr>
-        <w:t xml:space="preserve"> classifications as an indication of the diversity of a technology as well as the </w:t>
-      </w:r>
-      <w:r>
-        <w:rPr>
-          <w:rFonts w:ascii="Times New Roman" w:hAnsi="Times New Roman" w:cs="Times New Roman"/>
-          <w:sz w:val="24"/>
-          <w:szCs w:val="24"/>
-        </w:rPr>
-        <w:t>category and subcategory of patents into the analysis to determine if the type of technology is associated with</w:t>
-      </w:r>
-      <w:r>
-        <w:rPr>
-          <w:rFonts w:ascii="Times New Roman" w:hAnsi="Times New Roman" w:cs="Times New Roman"/>
-          <w:sz w:val="24"/>
-          <w:szCs w:val="24"/>
-        </w:rPr>
-        <w:t xml:space="preserve"> technology transfer outcomes might also be useful.</w:t>
-      </w:r>
-    </w:p>
-    <w:p>
-      <w:pPr>
-        <w:spacing w:after="0" w:line="480" w:lineRule="auto"/>
-        <w:jc w:val="center"/>
-        <w:rPr>
-          <w:rFonts w:ascii="Times New Roman" w:hAnsi="Times New Roman" w:cs="Times New Roman"/>
-          <w:b/>
-          <w:sz w:val="24"/>
-          <w:szCs w:val="24"/>
-        </w:rPr>
-      </w:pPr>
-      <w:r>
-        <w:rPr>
-          <w:rFonts w:ascii="Times New Roman" w:hAnsi="Times New Roman" w:cs="Times New Roman"/>
-          <w:b/>
-          <w:sz w:val="24"/>
-          <w:szCs w:val="24"/>
-        </w:rPr>
-        <w:t>Conclusion</w:t>
-      </w:r>
-    </w:p>
-    <w:p>
-      <w:pPr>
-        <w:spacing w:after="0" w:line="480" w:lineRule="auto"/>
-        <w:rPr>
-          <w:rFonts w:ascii="Times New Roman" w:hAnsi="Times New Roman" w:cs="Times New Roman"/>
-          <w:sz w:val="24"/>
-          <w:szCs w:val="24"/>
-        </w:rPr>
-      </w:pPr>
-      <w:r>
-        <w:rPr>
-          <w:rFonts w:ascii="Times New Roman" w:hAnsi="Times New Roman" w:cs="Times New Roman"/>
-          <w:sz w:val="24"/>
-          <w:szCs w:val="24"/>
-        </w:rPr>
-        <w:lastRenderedPageBreak/>
+          <w:sz w:val="24"/>
+          <w:szCs w:val="24"/>
+        </w:rPr>
         <w:tab/>
       </w:r>
       <w:r>
@@ -13975,10 +14148,10 @@
           <w:szCs w:val="24"/>
         </w:rPr>
         <w:drawing>
-          <wp:inline distT="0" distB="0" distL="0" distR="0" wp14:anchorId="5BA80E8D" wp14:editId="59431329">
-            <wp:extent cx="5943600" cy="3469302"/>
-            <wp:effectExtent l="0" t="0" r="0" b="0"/>
-            <wp:docPr id="37" name="Picture 37"/>
+          <wp:inline distT="0" distB="0" distL="0" distR="0" wp14:anchorId="684B550B">
+            <wp:extent cx="5944235" cy="3133725"/>
+            <wp:effectExtent l="0" t="0" r="0" b="9525"/>
+            <wp:docPr id="1" name="Picture 1"/>
             <wp:cNvGraphicFramePr>
               <a:graphicFrameLocks xmlns:a="http://schemas.openxmlformats.org/drawingml/2006/main" noChangeAspect="1"/>
             </wp:cNvGraphicFramePr>
@@ -13991,7 +14164,7 @@
                       <a:picLocks noChangeAspect="1" noChangeArrowheads="1"/>
                     </pic:cNvPicPr>
                   </pic:nvPicPr>
-                  <pic:blipFill rotWithShape="1">
+                  <pic:blipFill>
                     <a:blip r:embed="rId7">
                       <a:extLst>
                         <a:ext uri="{28A0092B-C50C-407E-A947-70E740481C1C}">
@@ -13999,27 +14172,20 @@
                         </a:ext>
                       </a:extLst>
                     </a:blip>
-                    <a:srcRect l="870" t="1500" r="1159"/>
-                    <a:stretch/>
+                    <a:srcRect/>
+                    <a:stretch>
+                      <a:fillRect/>
+                    </a:stretch>
                   </pic:blipFill>
                   <pic:spPr bwMode="auto">
                     <a:xfrm>
                       <a:off x="0" y="0"/>
-                      <a:ext cx="5943600" cy="3469302"/>
+                      <a:ext cx="5944235" cy="3133725"/>
                     </a:xfrm>
                     <a:prstGeom prst="rect">
                       <a:avLst/>
                     </a:prstGeom>
                     <a:noFill/>
-                    <a:ln>
-                      <a:noFill/>
-                    </a:ln>
-                    <a:effectLst/>
-                    <a:extLst>
-                      <a:ext uri="{53640926-AAD7-44D8-BBD7-CCE9431645EC}">
-                        <a14:shadowObscured xmlns:a14="http://schemas.microsoft.com/office/drawing/2010/main"/>
-                      </a:ext>
-                    </a:extLst>
                   </pic:spPr>
                 </pic:pic>
               </a:graphicData>
@@ -14027,16 +14193,6 @@
           </wp:inline>
         </w:drawing>
       </w:r>
-    </w:p>
-    <w:p>
-      <w:pPr>
-        <w:spacing w:after="0" w:line="480" w:lineRule="auto"/>
-        <w:rPr>
-          <w:rFonts w:ascii="Times New Roman" w:hAnsi="Times New Roman" w:cs="Times New Roman"/>
-          <w:sz w:val="24"/>
-          <w:szCs w:val="24"/>
-        </w:rPr>
-      </w:pPr>
       <w:r>
         <w:rPr>
           <w:rFonts w:ascii="Times New Roman" w:hAnsi="Times New Roman" w:cs="Times New Roman"/>
@@ -14221,23 +14377,12 @@
           <w:szCs w:val="24"/>
         </w:rPr>
       </w:pPr>
-    </w:p>
-    <w:p>
-      <w:pPr>
-        <w:spacing w:after="0" w:line="480" w:lineRule="auto"/>
-        <w:rPr>
-          <w:rFonts w:ascii="Times New Roman" w:hAnsi="Times New Roman" w:cs="Times New Roman"/>
-          <w:sz w:val="24"/>
-          <w:szCs w:val="24"/>
-        </w:rPr>
-      </w:pPr>
-      <w:r>
-        <w:rPr>
-          <w:rFonts w:ascii="Times New Roman" w:hAnsi="Times New Roman" w:cs="Times New Roman"/>
-          <w:sz w:val="24"/>
-          <w:szCs w:val="24"/>
-        </w:rPr>
-        <w:lastRenderedPageBreak/>
+      <w:r>
+        <w:rPr>
+          <w:rFonts w:ascii="Times New Roman" w:hAnsi="Times New Roman" w:cs="Times New Roman"/>
+          <w:sz w:val="24"/>
+          <w:szCs w:val="24"/>
+        </w:rPr>
         <w:t>Table 1</w:t>
       </w:r>
     </w:p>
@@ -14304,6 +14449,7 @@
                 <w:sz w:val="24"/>
                 <w:szCs w:val="24"/>
               </w:rPr>
+              <w:lastRenderedPageBreak/>
               <w:t>Variable</w:t>
             </w:r>
           </w:p>
@@ -15158,7 +15304,6 @@
                 <w:sz w:val="24"/>
                 <w:szCs w:val="24"/>
               </w:rPr>
-              <w:lastRenderedPageBreak/>
               <w:t>POSTATE</w:t>
             </w:r>
           </w:p>
@@ -15323,6 +15468,7 @@
                 <w:sz w:val="24"/>
                 <w:szCs w:val="24"/>
               </w:rPr>
+              <w:lastRenderedPageBreak/>
               <w:t>ASSIGNEE</w:t>
             </w:r>
           </w:p>
@@ -16240,7 +16386,6 @@
                 <w:sz w:val="24"/>
                 <w:szCs w:val="24"/>
               </w:rPr>
-              <w:lastRenderedPageBreak/>
               <w:t>SUBCAT</w:t>
             </w:r>
           </w:p>
@@ -16386,6 +16531,7 @@
                 <w:sz w:val="24"/>
                 <w:szCs w:val="24"/>
               </w:rPr>
+              <w:lastRenderedPageBreak/>
               <w:t>CMADE</w:t>
             </w:r>
           </w:p>
@@ -19894,6 +20040,66 @@
         </w:rPr>
       </w:pPr>
     </w:p>
+    <w:p>
+      <w:pPr>
+        <w:autoSpaceDE w:val="0"/>
+        <w:autoSpaceDN w:val="0"/>
+        <w:adjustRightInd w:val="0"/>
+        <w:spacing w:after="0" w:line="480" w:lineRule="auto"/>
+        <w:rPr>
+          <w:rFonts w:ascii="Times New Roman" w:hAnsi="Times New Roman" w:cs="Times New Roman"/>
+          <w:sz w:val="24"/>
+          <w:szCs w:val="24"/>
+        </w:rPr>
+      </w:pPr>
+      <w:r>
+        <w:rPr>
+          <w:rFonts w:ascii="Times New Roman" w:hAnsi="Times New Roman" w:cs="Times New Roman"/>
+          <w:sz w:val="24"/>
+          <w:szCs w:val="24"/>
+        </w:rPr>
+        <w:t>Table 10</w:t>
+      </w:r>
+    </w:p>
+    <w:p>
+      <w:pPr>
+        <w:autoSpaceDE w:val="0"/>
+        <w:autoSpaceDN w:val="0"/>
+        <w:adjustRightInd w:val="0"/>
+        <w:spacing w:after="0" w:line="480" w:lineRule="auto"/>
+        <w:rPr>
+          <w:rFonts w:cstheme="minorHAnsi"/>
+          <w:sz w:val="24"/>
+          <w:szCs w:val="24"/>
+        </w:rPr>
+      </w:pPr>
+      <w:r>
+        <w:rPr>
+          <w:rFonts w:ascii="Times New Roman" w:hAnsi="Times New Roman" w:cs="Times New Roman"/>
+          <w:sz w:val="24"/>
+          <w:szCs w:val="24"/>
+        </w:rPr>
+        <w:t xml:space="preserve">Multiple Regression with </w:t>
+      </w:r>
+      <w:proofErr w:type="spellStart"/>
+      <w:r>
+        <w:rPr>
+          <w:rFonts w:ascii="Courier New" w:hAnsi="Courier New" w:cs="Courier New"/>
+          <w:sz w:val="24"/>
+          <w:szCs w:val="24"/>
+        </w:rPr>
+        <w:t>CRECsqrt</w:t>
+      </w:r>
+      <w:proofErr w:type="spellEnd"/>
+      <w:r>
+        <w:rPr>
+          <w:rFonts w:cstheme="minorHAnsi"/>
+          <w:sz w:val="24"/>
+          <w:szCs w:val="24"/>
+        </w:rPr>
+        <w:t xml:space="preserve"> as Dependent Variable</w:t>
+      </w:r>
+    </w:p>
     <w:sectPr>
       <w:headerReference w:type="default" r:id="rId8"/>
       <w:headerReference w:type="first" r:id="rId9"/>
@@ -20018,7 +20224,7 @@
         <w:noProof/>
         <w:sz w:val="24"/>
       </w:rPr>
-      <w:t>19</w:t>
+      <w:t>30</w:t>
     </w:r>
     <w:r>
       <w:rPr>

</xml_diff>

<commit_message>
Discussion and Conclusion sections
</commit_message>
<xml_diff>
--- a/Docs/Townes_Research_2019A01_Manuscript_v00.docx
+++ b/Docs/Townes_Research_2019A01_Manuscript_v00.docx
@@ -216,6 +216,8 @@
         </w:rPr>
         <w:t>{ENTER TEXT}</w:t>
       </w:r>
+      <w:bookmarkStart w:id="0" w:name="_GoBack"/>
+      <w:bookmarkEnd w:id="0"/>
     </w:p>
     <w:p>
       <w:pPr>
@@ -1872,7 +1874,79 @@
           <w:szCs w:val="24"/>
         </w:rPr>
         <w:lastRenderedPageBreak/>
-        <w:t>this context, the transfer of technologies derived from federally-funded R&amp;D to the private sector (i.e., technology transfer) is only one type of benefit.  As the literature reveals, there can be other types of benefits such as the transfer of knowledge derived from federally-funded R&amp;D.</w:t>
+        <w:t>this context, the transfer of technologies derived from federally-funded R&amp;D to the private sector (i.e., technology trans</w:t>
+      </w:r>
+      <w:r>
+        <w:rPr>
+          <w:rFonts w:ascii="Times New Roman" w:hAnsi="Times New Roman" w:cs="Times New Roman"/>
+          <w:sz w:val="24"/>
+          <w:szCs w:val="24"/>
+        </w:rPr>
+        <w:t>fer) should not be the only goal of technology transfer public policy</w:t>
+      </w:r>
+      <w:r>
+        <w:rPr>
+          <w:rFonts w:ascii="Times New Roman" w:hAnsi="Times New Roman" w:cs="Times New Roman"/>
+          <w:sz w:val="24"/>
+          <w:szCs w:val="24"/>
+        </w:rPr>
+        <w:t xml:space="preserve">.  As the literature reveals, there can be other types of benefits </w:t>
+      </w:r>
+      <w:r>
+        <w:rPr>
+          <w:rFonts w:ascii="Times New Roman" w:hAnsi="Times New Roman" w:cs="Times New Roman"/>
+          <w:sz w:val="24"/>
+          <w:szCs w:val="24"/>
+        </w:rPr>
+        <w:t>derived from federally-funded R&amp;D</w:t>
+      </w:r>
+      <w:r>
+        <w:rPr>
+          <w:rFonts w:ascii="Times New Roman" w:hAnsi="Times New Roman" w:cs="Times New Roman"/>
+          <w:sz w:val="24"/>
+          <w:szCs w:val="24"/>
+        </w:rPr>
+        <w:t xml:space="preserve"> </w:t>
+      </w:r>
+      <w:r>
+        <w:rPr>
+          <w:rFonts w:ascii="Times New Roman" w:hAnsi="Times New Roman" w:cs="Times New Roman"/>
+          <w:sz w:val="24"/>
+          <w:szCs w:val="24"/>
+        </w:rPr>
+        <w:t xml:space="preserve">such as </w:t>
+      </w:r>
+      <w:r>
+        <w:rPr>
+          <w:rFonts w:ascii="Times New Roman" w:hAnsi="Times New Roman" w:cs="Times New Roman"/>
+          <w:sz w:val="24"/>
+          <w:szCs w:val="24"/>
+        </w:rPr>
+        <w:t>new</w:t>
+      </w:r>
+      <w:r>
+        <w:rPr>
+          <w:rFonts w:ascii="Times New Roman" w:hAnsi="Times New Roman" w:cs="Times New Roman"/>
+          <w:sz w:val="24"/>
+          <w:szCs w:val="24"/>
+        </w:rPr>
+        <w:t xml:space="preserve"> knowledge</w:t>
+      </w:r>
+      <w:r>
+        <w:rPr>
+          <w:rFonts w:ascii="Times New Roman" w:hAnsi="Times New Roman" w:cs="Times New Roman"/>
+          <w:sz w:val="24"/>
+          <w:szCs w:val="24"/>
+        </w:rPr>
+        <w:t>, which the government should also seek to transfer to the private sector</w:t>
+      </w:r>
+      <w:r>
+        <w:rPr>
+          <w:rFonts w:ascii="Times New Roman" w:hAnsi="Times New Roman" w:cs="Times New Roman"/>
+          <w:sz w:val="24"/>
+          <w:szCs w:val="24"/>
+        </w:rPr>
+        <w:t>.</w:t>
       </w:r>
       <w:r>
         <w:rPr>
@@ -2074,7 +2148,7 @@
           <w:sz w:val="24"/>
           <w:szCs w:val="24"/>
         </w:rPr>
-        <w:t>Aside from technology, what are the benefits derived from federally-funded R&amp;D?</w:t>
+        <w:t>How do we measure non-technology benefits derived from federally-funded R&amp;D?</w:t>
       </w:r>
     </w:p>
     <w:p>
@@ -2097,7 +2171,7 @@
           <w:sz w:val="24"/>
           <w:szCs w:val="24"/>
         </w:rPr>
-        <w:t>How do we measure non-technology benefits derived from federally-funded R&amp;D?</w:t>
+        <w:t>Can patent citations be used to evaluate the benefits derived from federally-funded R&amp;D?</w:t>
       </w:r>
     </w:p>
     <w:p>
@@ -2120,29 +2194,6 @@
           <w:sz w:val="24"/>
           <w:szCs w:val="24"/>
         </w:rPr>
-        <w:t>Can patent citations be used to evaluate the benefits derived from federally-funded R&amp;D?</w:t>
-      </w:r>
-    </w:p>
-    <w:p>
-      <w:pPr>
-        <w:pStyle w:val="ListParagraph"/>
-        <w:numPr>
-          <w:ilvl w:val="0"/>
-          <w:numId w:val="1"/>
-        </w:numPr>
-        <w:spacing w:after="0" w:line="480" w:lineRule="auto"/>
-        <w:rPr>
-          <w:rFonts w:ascii="Times New Roman" w:hAnsi="Times New Roman" w:cs="Times New Roman"/>
-          <w:sz w:val="24"/>
-          <w:szCs w:val="24"/>
-        </w:rPr>
-      </w:pPr>
-      <w:r>
-        <w:rPr>
-          <w:rFonts w:ascii="Times New Roman" w:hAnsi="Times New Roman" w:cs="Times New Roman"/>
-          <w:sz w:val="24"/>
-          <w:szCs w:val="24"/>
-        </w:rPr>
         <w:t>What insights can be derived about the factors that drive benefits derived from federally-funded R&amp;D based on non-financially-based measures of success?</w:t>
       </w:r>
     </w:p>
@@ -2266,7 +2317,15 @@
           <w:sz w:val="24"/>
           <w:szCs w:val="24"/>
         </w:rPr>
-        <w:t xml:space="preserve">  P</w:t>
+        <w:t xml:space="preserve">  </w:t>
+      </w:r>
+      <w:r>
+        <w:rPr>
+          <w:rFonts w:ascii="Times New Roman" w:hAnsi="Times New Roman" w:cs="Times New Roman"/>
+          <w:sz w:val="24"/>
+          <w:szCs w:val="24"/>
+        </w:rPr>
+        <w:t>Patents are often an output of R&amp;D activity.  They embody technology and knowledge, both of which can be transferred to other parties.  For this study, p</w:t>
       </w:r>
       <w:r>
         <w:rPr>
@@ -2283,14 +2342,6 @@
           <w:szCs w:val="24"/>
         </w:rPr>
         <w:t xml:space="preserve">allowed by the United States Patent and Trademark Office (USPTO) </w:t>
-      </w:r>
-      <w:r>
-        <w:rPr>
-          <w:rFonts w:ascii="Times New Roman" w:hAnsi="Times New Roman" w:cs="Times New Roman"/>
-          <w:sz w:val="24"/>
-          <w:szCs w:val="24"/>
-        </w:rPr>
-        <w:t xml:space="preserve">and the claims of those patents </w:t>
       </w:r>
       <w:r>
         <w:rPr>
@@ -2358,7 +2409,23 @@
           <w:szCs w:val="24"/>
         </w:rPr>
         <w:lastRenderedPageBreak/>
-        <w:t xml:space="preserve">This study makes several hypotheses about the factors that are associated with the transfer of new knowledge derived from research and development. One hypothesis is </w:t>
+        <w:t xml:space="preserve">This study makes several hypotheses about the factors that are associated with the transfer of new knowledge derived from research and development. </w:t>
+      </w:r>
+      <w:r>
+        <w:rPr>
+          <w:rFonts w:ascii="Times New Roman" w:hAnsi="Times New Roman" w:cs="Times New Roman"/>
+          <w:sz w:val="24"/>
+          <w:szCs w:val="24"/>
+        </w:rPr>
+        <w:t xml:space="preserve"> </w:t>
+      </w:r>
+      <w:r>
+        <w:rPr>
+          <w:rFonts w:ascii="Times New Roman" w:hAnsi="Times New Roman" w:cs="Times New Roman"/>
+          <w:sz w:val="24"/>
+          <w:szCs w:val="24"/>
+        </w:rPr>
+        <w:t xml:space="preserve">One hypothesis is </w:t>
       </w:r>
       <w:r>
         <w:rPr>
@@ -2502,7 +2569,81 @@
           <w:sz w:val="24"/>
           <w:szCs w:val="24"/>
         </w:rPr>
-        <w:t>atent, the more opportunities there are for that patent</w:t>
+        <w:t xml:space="preserve">atent (i.e., the greater </w:t>
+      </w:r>
+      <w:r>
+        <w:rPr>
+          <w:rFonts w:ascii="Times New Roman" w:hAnsi="Times New Roman" w:cs="Times New Roman"/>
+          <w:sz w:val="24"/>
+          <w:szCs w:val="24"/>
+        </w:rPr>
+        <w:t xml:space="preserve">the breadth of </w:t>
+      </w:r>
+      <w:r>
+        <w:rPr>
+          <w:rFonts w:ascii="Times New Roman" w:hAnsi="Times New Roman" w:cs="Times New Roman"/>
+          <w:sz w:val="24"/>
+          <w:szCs w:val="24"/>
+        </w:rPr>
+        <w:t xml:space="preserve">potential </w:t>
+      </w:r>
+      <w:r>
+        <w:rPr>
+          <w:rFonts w:ascii="Times New Roman" w:hAnsi="Times New Roman" w:cs="Times New Roman"/>
+          <w:sz w:val="24"/>
+          <w:szCs w:val="24"/>
+        </w:rPr>
+        <w:t xml:space="preserve">influence of a </w:t>
+      </w:r>
+      <w:r>
+        <w:rPr>
+          <w:rFonts w:ascii="Times New Roman" w:hAnsi="Times New Roman" w:cs="Times New Roman"/>
+          <w:sz w:val="24"/>
+          <w:szCs w:val="24"/>
+        </w:rPr>
+        <w:t xml:space="preserve">research </w:t>
+      </w:r>
+      <w:proofErr w:type="spellStart"/>
+      <w:r>
+        <w:rPr>
+          <w:rFonts w:ascii="Times New Roman" w:hAnsi="Times New Roman" w:cs="Times New Roman"/>
+          <w:sz w:val="24"/>
+          <w:szCs w:val="24"/>
+        </w:rPr>
+        <w:t>disvoery</w:t>
+      </w:r>
+      <w:proofErr w:type="spellEnd"/>
+      <w:r>
+        <w:rPr>
+          <w:rFonts w:ascii="Times New Roman" w:hAnsi="Times New Roman" w:cs="Times New Roman"/>
+          <w:sz w:val="24"/>
+          <w:szCs w:val="24"/>
+        </w:rPr>
+        <w:t xml:space="preserve"> across f</w:t>
+      </w:r>
+      <w:r>
+        <w:rPr>
+          <w:rFonts w:ascii="Times New Roman" w:hAnsi="Times New Roman" w:cs="Times New Roman"/>
+          <w:sz w:val="24"/>
+          <w:szCs w:val="24"/>
+        </w:rPr>
+        <w:t>ields)</w:t>
+      </w:r>
+      <w:r>
+        <w:rPr>
+          <w:rFonts w:ascii="Times New Roman" w:hAnsi="Times New Roman" w:cs="Times New Roman"/>
+          <w:sz w:val="24"/>
+          <w:szCs w:val="24"/>
+        </w:rPr>
+        <w:t xml:space="preserve"> </w:t>
+      </w:r>
+      <w:r>
+        <w:rPr>
+          <w:rFonts w:ascii="Times New Roman" w:hAnsi="Times New Roman" w:cs="Times New Roman"/>
+          <w:sz w:val="24"/>
+          <w:szCs w:val="24"/>
+        </w:rPr>
+        <w:t>the more opportunities there are for that patent</w:t>
       </w:r>
       <w:r>
         <w:rPr>
@@ -2534,23 +2675,31 @@
           <w:sz w:val="24"/>
           <w:szCs w:val="24"/>
         </w:rPr>
-        <w:t xml:space="preserve">originality of the patent and the </w:t>
-      </w:r>
-      <w:r>
-        <w:rPr>
-          <w:rFonts w:ascii="Times New Roman" w:hAnsi="Times New Roman" w:cs="Times New Roman"/>
-          <w:sz w:val="24"/>
-          <w:szCs w:val="24"/>
-        </w:rPr>
-        <w:t xml:space="preserve">year a patent was granted </w:t>
-      </w:r>
-      <w:r>
-        <w:rPr>
-          <w:rFonts w:ascii="Times New Roman" w:hAnsi="Times New Roman" w:cs="Times New Roman"/>
-          <w:sz w:val="24"/>
-          <w:szCs w:val="24"/>
-        </w:rPr>
-        <w:t xml:space="preserve">are expected </w:t>
+        <w:t>originality of the patent</w:t>
+      </w:r>
+      <w:r>
+        <w:rPr>
+          <w:rFonts w:ascii="Times New Roman" w:hAnsi="Times New Roman" w:cs="Times New Roman"/>
+          <w:sz w:val="24"/>
+          <w:szCs w:val="24"/>
+        </w:rPr>
+        <w:t xml:space="preserve">, which one can think of as a measure of the degree to which a research discovery is novel and independent of anything previous, </w:t>
+      </w:r>
+      <w:r>
+        <w:rPr>
+          <w:rFonts w:ascii="Times New Roman" w:hAnsi="Times New Roman" w:cs="Times New Roman"/>
+          <w:sz w:val="24"/>
+          <w:szCs w:val="24"/>
+        </w:rPr>
+        <w:t>is</w:t>
+      </w:r>
+      <w:r>
+        <w:rPr>
+          <w:rFonts w:ascii="Times New Roman" w:hAnsi="Times New Roman" w:cs="Times New Roman"/>
+          <w:sz w:val="24"/>
+          <w:szCs w:val="24"/>
+        </w:rPr>
+        <w:t xml:space="preserve"> expected </w:t>
       </w:r>
       <w:r>
         <w:rPr>
@@ -2582,7 +2731,23 @@
           <w:sz w:val="24"/>
           <w:szCs w:val="24"/>
         </w:rPr>
-        <w:t xml:space="preserve">is cited by other patents and the number of citations received by the patent.  </w:t>
+        <w:t>is cited by other patents and the number of citations received by the patent</w:t>
+      </w:r>
+      <w:r>
+        <w:rPr>
+          <w:rFonts w:ascii="Times New Roman" w:hAnsi="Times New Roman" w:cs="Times New Roman"/>
+          <w:sz w:val="24"/>
+          <w:szCs w:val="24"/>
+        </w:rPr>
+        <w:t xml:space="preserve"> from other patents</w:t>
+      </w:r>
+      <w:r>
+        <w:rPr>
+          <w:rFonts w:ascii="Times New Roman" w:hAnsi="Times New Roman" w:cs="Times New Roman"/>
+          <w:sz w:val="24"/>
+          <w:szCs w:val="24"/>
+        </w:rPr>
+        <w:t xml:space="preserve">.  </w:t>
       </w:r>
       <w:r>
         <w:rPr>
@@ -2614,6 +2779,39 @@
           <w:sz w:val="24"/>
           <w:szCs w:val="24"/>
         </w:rPr>
+        <w:t xml:space="preserve"> </w:t>
+      </w:r>
+      <w:r>
+        <w:rPr>
+          <w:rFonts w:ascii="Times New Roman" w:hAnsi="Times New Roman" w:cs="Times New Roman"/>
+          <w:sz w:val="24"/>
+          <w:szCs w:val="24"/>
+        </w:rPr>
+        <w:t>{</w:t>
+      </w:r>
+      <w:r>
+        <w:rPr>
+          <w:rFonts w:ascii="Times New Roman" w:hAnsi="Times New Roman" w:cs="Times New Roman"/>
+          <w:b/>
+          <w:sz w:val="24"/>
+          <w:szCs w:val="24"/>
+        </w:rPr>
+        <w:t>DISCUSS THE ADJACENT POSSIBLE}</w:t>
+      </w:r>
+      <w:r>
+        <w:rPr>
+          <w:rFonts w:ascii="Times New Roman" w:hAnsi="Times New Roman" w:cs="Times New Roman"/>
+          <w:sz w:val="24"/>
+          <w:szCs w:val="24"/>
+        </w:rPr>
+        <w:t xml:space="preserve">.  </w:t>
+      </w:r>
+      <w:r>
+        <w:rPr>
+          <w:rFonts w:ascii="Times New Roman" w:hAnsi="Times New Roman" w:cs="Times New Roman"/>
+          <w:sz w:val="24"/>
+          <w:szCs w:val="24"/>
+        </w:rPr>
         <w:t>I</w:t>
       </w:r>
       <w:r>
@@ -2646,7 +2844,7 @@
           <w:sz w:val="24"/>
           <w:szCs w:val="24"/>
         </w:rPr>
-        <w:t xml:space="preserve"> the older a patent is the less relevant it becomes because of the half-life of knowledge.  </w:t>
+        <w:t xml:space="preserve"> the older a patent is the less relevant it becomes.  </w:t>
       </w:r>
       <w:proofErr w:type="spellStart"/>
       <w:r>
@@ -2782,7 +2980,7 @@
           <w:sz w:val="24"/>
           <w:szCs w:val="24"/>
         </w:rPr>
-        <w:t xml:space="preserve">patent data obtained from the National Bureau of Economic Research (NBER) website.  The source data contains both original and constructed variables.  The data file included all utility patents granted in the U.S. from </w:t>
+        <w:t xml:space="preserve">patent data obtained from the National Bureau of Economic Research (NBER) website.  The source data contains both original </w:t>
       </w:r>
       <w:r>
         <w:rPr>
@@ -2791,7 +2989,7 @@
           <w:szCs w:val="24"/>
         </w:rPr>
         <w:lastRenderedPageBreak/>
-        <w:t xml:space="preserve">January 1, 1963 to December 30, 1999 listed in the Technology Assessment and Forecast (TAF) database of the USPTO.  The source file contained data on 2,923,922 patents across 23 variables.  </w:t>
+        <w:t xml:space="preserve">and constructed variables.  The data file included all utility patents granted in the U.S. from January 1, 1963 to December 30, 1999 listed in the Technology Assessment and Forecast (TAF) database of the USPTO.  The source file contained data on 2,923,922 patents across 23 variables.  </w:t>
       </w:r>
     </w:p>
     <w:p>
@@ -3173,7 +3371,16 @@
           <w:sz w:val="24"/>
           <w:szCs w:val="24"/>
         </w:rPr>
-        <w:t xml:space="preserve"> is the lower bound for the share of citations the patent makes to other patents assigned to the same assignee.  </w:t>
+        <w:t xml:space="preserve"> is the lower bound for the </w:t>
+      </w:r>
+      <w:r>
+        <w:rPr>
+          <w:rFonts w:ascii="Times New Roman" w:hAnsi="Times New Roman" w:cs="Times New Roman"/>
+          <w:sz w:val="24"/>
+          <w:szCs w:val="24"/>
+        </w:rPr>
+        <w:lastRenderedPageBreak/>
+        <w:t xml:space="preserve">share of citations the patent makes to other patents assigned to the same assignee.  </w:t>
       </w:r>
       <w:r>
         <w:rPr>
@@ -3189,16 +3396,7 @@
           <w:sz w:val="24"/>
           <w:szCs w:val="24"/>
         </w:rPr>
-        <w:t xml:space="preserve"> is </w:t>
-      </w:r>
-      <w:r>
-        <w:rPr>
-          <w:rFonts w:ascii="Times New Roman" w:hAnsi="Times New Roman" w:cs="Times New Roman"/>
-          <w:sz w:val="24"/>
-          <w:szCs w:val="24"/>
-        </w:rPr>
-        <w:lastRenderedPageBreak/>
-        <w:t xml:space="preserve">the upper bound for the share of citations the patent receives from other patents assigned to the same assignee (i.e., self-citations received). </w:t>
+        <w:t xml:space="preserve"> is the upper bound for the share of citations the patent receives from other patents assigned to the same assignee (i.e., self-citations received). </w:t>
       </w:r>
       <w:r>
         <w:rPr>
@@ -3888,7 +4086,16 @@
           <w:sz w:val="24"/>
           <w:szCs w:val="24"/>
         </w:rPr>
-        <w:t xml:space="preserve"> variable was imputed with a value of 1 in these cases for the purposes of the study.  </w:t>
+        <w:t xml:space="preserve"> variable </w:t>
+      </w:r>
+      <w:r>
+        <w:rPr>
+          <w:rFonts w:ascii="Times New Roman" w:hAnsi="Times New Roman" w:cs="Times New Roman"/>
+          <w:sz w:val="24"/>
+          <w:szCs w:val="24"/>
+        </w:rPr>
+        <w:lastRenderedPageBreak/>
+        <w:t xml:space="preserve">was imputed with a value of 1 in these cases for the purposes of the study.  </w:t>
       </w:r>
       <w:r>
         <w:rPr>
@@ -3920,7 +4127,6 @@
           <w:sz w:val="24"/>
           <w:szCs w:val="24"/>
         </w:rPr>
-        <w:lastRenderedPageBreak/>
         <w:t>BCKGTLAG</w:t>
       </w:r>
       <w:r>
@@ -4288,7 +4494,23 @@
           <w:sz w:val="24"/>
           <w:szCs w:val="24"/>
         </w:rPr>
-        <w:t>when the value of the CRECEIVE variable was greater than the median.</w:t>
+        <w:t xml:space="preserve">when the value of the </w:t>
+      </w:r>
+      <w:r>
+        <w:rPr>
+          <w:rFonts w:ascii="Courier New" w:hAnsi="Courier New" w:cs="Courier New"/>
+          <w:sz w:val="24"/>
+          <w:szCs w:val="24"/>
+        </w:rPr>
+        <w:t>CRECEIVE</w:t>
+      </w:r>
+      <w:r>
+        <w:rPr>
+          <w:rFonts w:ascii="Times New Roman" w:hAnsi="Times New Roman" w:cs="Times New Roman"/>
+          <w:sz w:val="24"/>
+          <w:szCs w:val="24"/>
+        </w:rPr>
+        <w:t xml:space="preserve"> variable was greater than the median.</w:t>
       </w:r>
       <w:r>
         <w:rPr>
@@ -4606,7 +4828,7 @@
           <w:sz w:val="24"/>
           <w:szCs w:val="24"/>
         </w:rPr>
-        <w:t xml:space="preserve">he full R Notebook and output.  To develop a basic familiarity with the data, histograms of each variable were created to visually inspect each variable’s distribution.  Quantile-Quantile (QQ) plots were also created to better understand the distribution of each variable.  Scatter plots of the CRECEIVE variable against each of the other primary variables were then created to </w:t>
+        <w:t xml:space="preserve">he full R Notebook and output.  To develop a basic familiarity with the data, histograms of each variable were created to visually inspect each variable’s distribution.  Quantile-Quantile (QQ) plots were also created to better understand the distribution of each variable.  Scatter plots </w:t>
       </w:r>
       <w:r>
         <w:rPr>
@@ -4615,7 +4837,7 @@
           <w:szCs w:val="24"/>
         </w:rPr>
         <w:lastRenderedPageBreak/>
-        <w:t>visually inspect for evidence of linear relationships.  Measures of central tendency were then calculated for each variable.</w:t>
+        <w:t>of the CRECEIVE variable against each of the other primary variables were then created to visually inspect for evidence of linear relationships.  Measures of central tendency were then calculated for each variable.</w:t>
       </w:r>
     </w:p>
     <w:p>
@@ -9656,7 +9878,16 @@
           <w:sz w:val="24"/>
           <w:szCs w:val="24"/>
         </w:rPr>
-        <w:t xml:space="preserve"> were respectively 2.72 and 2.06 times more likely to receive more than the median num</w:t>
+        <w:t xml:space="preserve"> were respectively 2.72 </w:t>
+      </w:r>
+      <w:r>
+        <w:rPr>
+          <w:rFonts w:ascii="Times New Roman" w:hAnsi="Times New Roman" w:cs="Times New Roman"/>
+          <w:sz w:val="24"/>
+          <w:szCs w:val="24"/>
+        </w:rPr>
+        <w:lastRenderedPageBreak/>
+        <w:t>and 2.06 times more likely to receive more than the median num</w:t>
       </w:r>
       <w:r>
         <w:rPr>
@@ -9706,7 +9937,6 @@
           <w:sz w:val="24"/>
           <w:szCs w:val="24"/>
         </w:rPr>
-        <w:lastRenderedPageBreak/>
         <w:tab/>
         <w:t xml:space="preserve">An ordinal logistic regression analysis was performed using </w:t>
       </w:r>
@@ -11957,7 +12187,16 @@
           <w:sz w:val="24"/>
           <w:szCs w:val="24"/>
         </w:rPr>
-        <w:t xml:space="preserve"> were significant at the 0.05 level while all remaining independent variables were significant at the 0.001 level. The McFadden pseudo-R</w:t>
+        <w:t xml:space="preserve"> </w:t>
+      </w:r>
+      <w:r>
+        <w:rPr>
+          <w:rFonts w:ascii="Times New Roman" w:hAnsi="Times New Roman" w:cs="Times New Roman"/>
+          <w:sz w:val="24"/>
+          <w:szCs w:val="24"/>
+        </w:rPr>
+        <w:lastRenderedPageBreak/>
+        <w:t>were significant at the 0.05 level while all remaining independent variables were significant at the 0.001 level. The McFadden pseudo-R</w:t>
       </w:r>
       <w:r>
         <w:rPr>
@@ -11998,16 +12237,7 @@
           <w:sz w:val="24"/>
           <w:szCs w:val="24"/>
         </w:rPr>
-        <w:t xml:space="preserve">for </w:t>
-      </w:r>
-      <w:r>
-        <w:rPr>
-          <w:rFonts w:ascii="Times New Roman" w:hAnsi="Times New Roman" w:cs="Times New Roman"/>
-          <w:sz w:val="24"/>
-          <w:szCs w:val="24"/>
-        </w:rPr>
-        <w:lastRenderedPageBreak/>
-        <w:t xml:space="preserve">the model </w:t>
+        <w:t xml:space="preserve">for the model </w:t>
       </w:r>
       <w:r>
         <w:rPr>
@@ -12594,7 +12824,16 @@
           <w:sz w:val="24"/>
           <w:szCs w:val="24"/>
         </w:rPr>
-        <w:t>It was theorized that a positive linear relationship existed between the number of citations a patent received from other patents and the various independent variables selected for the model as represented by the following equation:</w:t>
+        <w:t xml:space="preserve">It was theorized that a positive linear relationship existed between the number of citations a patent received from other </w:t>
+      </w:r>
+      <w:r>
+        <w:rPr>
+          <w:rFonts w:ascii="Times New Roman" w:hAnsi="Times New Roman" w:cs="Times New Roman"/>
+          <w:sz w:val="24"/>
+          <w:szCs w:val="24"/>
+        </w:rPr>
+        <w:lastRenderedPageBreak/>
+        <w:t>patents and the various independent variables selected for the model as represented by the following equation:</w:t>
       </w:r>
     </w:p>
     <w:p>
@@ -12624,7 +12863,6 @@
           <w:sz w:val="24"/>
           <w:szCs w:val="24"/>
         </w:rPr>
-        <w:lastRenderedPageBreak/>
         <w:t>CRECEIVE</w:t>
       </w:r>
       <w:r>
@@ -13436,6 +13674,7 @@
           <w:sz w:val="24"/>
           <w:szCs w:val="24"/>
         </w:rPr>
+        <w:lastRenderedPageBreak/>
         <w:t xml:space="preserve">To improve the efficiency of the model, another multiple regression was performed using </w:t>
       </w:r>
       <w:proofErr w:type="spellStart"/>
@@ -13486,16 +13725,7 @@
           <w:sz w:val="24"/>
           <w:szCs w:val="24"/>
         </w:rPr>
-        <w:t xml:space="preserve"> variable was equal to or greater than 15 were removed as outliers.  Table 1 shows the results of the multiple regression </w:t>
-      </w:r>
-      <w:r>
-        <w:rPr>
-          <w:rFonts w:ascii="Times New Roman" w:hAnsi="Times New Roman" w:cs="Times New Roman"/>
-          <w:sz w:val="24"/>
-          <w:szCs w:val="24"/>
-        </w:rPr>
-        <w:lastRenderedPageBreak/>
-        <w:t xml:space="preserve">analysis.  All independent variables were significant at the 0.001 level except for the </w:t>
+        <w:t xml:space="preserve"> variable was equal to or greater than 15 were removed as outliers.  Table 1 shows the results of the multiple regression analysis.  All independent variables were significant at the 0.001 level except for the </w:t>
       </w:r>
       <w:r>
         <w:rPr>
@@ -13944,49 +14174,55 @@
           <w:sz w:val="24"/>
           <w:szCs w:val="24"/>
         </w:rPr>
-        <w:t xml:space="preserve"> technology transfer outcomes and identify possible factors that should be considered when forming public policy regarding technology transfer.  </w:t>
-      </w:r>
-      <w:r>
-        <w:rPr>
-          <w:rFonts w:ascii="Times New Roman" w:hAnsi="Times New Roman" w:cs="Times New Roman"/>
-          <w:sz w:val="24"/>
-          <w:szCs w:val="24"/>
-        </w:rPr>
-        <w:t xml:space="preserve">It provides support for the notion that the benefits of federally-funded R&amp;D extend beyond financially-based outcomes and that non-financially-based measures such as knowledge transfer should be considered when evaluating the payoff from federally-funded R&amp;D activities.  The study demonstrates </w:t>
-      </w:r>
-      <w:r>
-        <w:rPr>
-          <w:rFonts w:ascii="Times New Roman" w:hAnsi="Times New Roman" w:cs="Times New Roman"/>
-          <w:sz w:val="24"/>
-          <w:szCs w:val="24"/>
-        </w:rPr>
-        <w:t xml:space="preserve">that </w:t>
-      </w:r>
-      <w:r>
-        <w:rPr>
-          <w:rFonts w:ascii="Times New Roman" w:hAnsi="Times New Roman" w:cs="Times New Roman"/>
-          <w:sz w:val="24"/>
-          <w:szCs w:val="24"/>
-        </w:rPr>
-        <w:t>it’s feasible to measure knowledge transfer as a benefit of federally-funded R&amp;</w:t>
-      </w:r>
-      <w:bookmarkStart w:id="0" w:name="_GoBack"/>
-      <w:bookmarkEnd w:id="0"/>
-      <w:r>
-        <w:rPr>
-          <w:rFonts w:ascii="Times New Roman" w:hAnsi="Times New Roman" w:cs="Times New Roman"/>
-          <w:sz w:val="24"/>
-          <w:szCs w:val="24"/>
-        </w:rPr>
-        <w:t xml:space="preserve">D.  </w:t>
-      </w:r>
-      <w:r>
-        <w:rPr>
-          <w:rFonts w:ascii="Times New Roman" w:hAnsi="Times New Roman" w:cs="Times New Roman"/>
-          <w:sz w:val="24"/>
-          <w:szCs w:val="24"/>
-        </w:rPr>
-        <w:t xml:space="preserve">The results of the analysis also suggest that the generality of </w:t>
+        <w:t xml:space="preserve"> technology transfer outcomes and identify possible factors that </w:t>
+      </w:r>
+      <w:r>
+        <w:rPr>
+          <w:rFonts w:ascii="Times New Roman" w:hAnsi="Times New Roman" w:cs="Times New Roman"/>
+          <w:sz w:val="24"/>
+          <w:szCs w:val="24"/>
+        </w:rPr>
+        <w:t xml:space="preserve">policymakers may want to </w:t>
+      </w:r>
+      <w:r>
+        <w:rPr>
+          <w:rFonts w:ascii="Times New Roman" w:hAnsi="Times New Roman" w:cs="Times New Roman"/>
+          <w:sz w:val="24"/>
+          <w:szCs w:val="24"/>
+        </w:rPr>
+        <w:t>consider</w:t>
+      </w:r>
+      <w:r>
+        <w:rPr>
+          <w:rFonts w:ascii="Times New Roman" w:hAnsi="Times New Roman" w:cs="Times New Roman"/>
+          <w:sz w:val="24"/>
+          <w:szCs w:val="24"/>
+        </w:rPr>
+        <w:t xml:space="preserve"> when formulating</w:t>
+      </w:r>
+      <w:r>
+        <w:rPr>
+          <w:rFonts w:ascii="Times New Roman" w:hAnsi="Times New Roman" w:cs="Times New Roman"/>
+          <w:sz w:val="24"/>
+          <w:szCs w:val="24"/>
+        </w:rPr>
+        <w:t xml:space="preserve"> public policy regarding technology transfer.  </w:t>
+      </w:r>
+      <w:r>
+        <w:rPr>
+          <w:rFonts w:ascii="Times New Roman" w:hAnsi="Times New Roman" w:cs="Times New Roman"/>
+          <w:sz w:val="24"/>
+          <w:szCs w:val="24"/>
+        </w:rPr>
+        <w:t>First, the study</w:t>
+      </w:r>
+      <w:r>
+        <w:rPr>
+          <w:rFonts w:ascii="Times New Roman" w:hAnsi="Times New Roman" w:cs="Times New Roman"/>
+          <w:sz w:val="24"/>
+          <w:szCs w:val="24"/>
+        </w:rPr>
+        <w:t xml:space="preserve"> provides support for the notion that the benefits of </w:t>
       </w:r>
       <w:r>
         <w:rPr>
@@ -13995,127 +14231,23 @@
           <w:szCs w:val="24"/>
         </w:rPr>
         <w:lastRenderedPageBreak/>
-        <w:t>knowledge derived from R&amp;D initiatives is strongly associated with the odds of the knowledge being transferred and the extent to which that knowledge is transferred.  Moreover, originality of knowledge derived from R&amp;D initiatives is negatively associated with the odds of the knowledge being transferred and the extent to which that knowledge is transferred.  This could have implications for which R&amp;D efforts are pursued and funded by technology transfer professionals and policymakers.</w:t>
-      </w:r>
-    </w:p>
-    <w:p>
-      <w:pPr>
-        <w:spacing w:after="0" w:line="480" w:lineRule="auto"/>
-        <w:rPr>
-          <w:rFonts w:ascii="Times New Roman" w:hAnsi="Times New Roman" w:cs="Times New Roman"/>
-          <w:b/>
-          <w:sz w:val="24"/>
-          <w:szCs w:val="24"/>
-        </w:rPr>
-      </w:pPr>
-      <w:r>
-        <w:rPr>
-          <w:rFonts w:ascii="Times New Roman" w:hAnsi="Times New Roman" w:cs="Times New Roman"/>
-          <w:b/>
-          <w:sz w:val="24"/>
-          <w:szCs w:val="24"/>
-        </w:rPr>
-        <w:t>Limitations and Future</w:t>
-      </w:r>
-      <w:r>
-        <w:rPr>
-          <w:rFonts w:ascii="Times New Roman" w:hAnsi="Times New Roman" w:cs="Times New Roman"/>
-          <w:b/>
-          <w:sz w:val="24"/>
-          <w:szCs w:val="24"/>
-        </w:rPr>
-        <w:t xml:space="preserve"> Analysis</w:t>
-      </w:r>
-    </w:p>
-    <w:p>
-      <w:pPr>
-        <w:spacing w:after="0" w:line="480" w:lineRule="auto"/>
-        <w:rPr>
-          <w:rFonts w:ascii="Times New Roman" w:hAnsi="Times New Roman" w:cs="Times New Roman"/>
-          <w:sz w:val="24"/>
-          <w:szCs w:val="24"/>
-        </w:rPr>
-      </w:pPr>
-      <w:r>
-        <w:rPr>
-          <w:rFonts w:ascii="Times New Roman" w:hAnsi="Times New Roman" w:cs="Times New Roman"/>
-          <w:sz w:val="24"/>
-          <w:szCs w:val="24"/>
-        </w:rPr>
-        <w:tab/>
-        <w:t>As with any research project or study, this analysis has limitations.  Since this analysis was fo</w:t>
-      </w:r>
-      <w:r>
-        <w:rPr>
-          <w:rFonts w:ascii="Times New Roman" w:hAnsi="Times New Roman" w:cs="Times New Roman"/>
-          <w:sz w:val="24"/>
-          <w:szCs w:val="24"/>
-        </w:rPr>
-        <w:t>cused on patent data for a five-</w:t>
-      </w:r>
-      <w:r>
-        <w:rPr>
-          <w:rFonts w:ascii="Times New Roman" w:hAnsi="Times New Roman" w:cs="Times New Roman"/>
-          <w:sz w:val="24"/>
-          <w:szCs w:val="24"/>
-        </w:rPr>
-        <w:t>year period from 199</w:t>
-      </w:r>
-      <w:r>
-        <w:rPr>
-          <w:rFonts w:ascii="Times New Roman" w:hAnsi="Times New Roman" w:cs="Times New Roman"/>
-          <w:sz w:val="24"/>
-          <w:szCs w:val="24"/>
-        </w:rPr>
-        <w:t>0</w:t>
-      </w:r>
-      <w:r>
-        <w:rPr>
-          <w:rFonts w:ascii="Times New Roman" w:hAnsi="Times New Roman" w:cs="Times New Roman"/>
-          <w:sz w:val="24"/>
-          <w:szCs w:val="24"/>
-        </w:rPr>
-        <w:t xml:space="preserve"> to 199</w:t>
-      </w:r>
-      <w:r>
-        <w:rPr>
-          <w:rFonts w:ascii="Times New Roman" w:hAnsi="Times New Roman" w:cs="Times New Roman"/>
-          <w:sz w:val="24"/>
-          <w:szCs w:val="24"/>
-        </w:rPr>
-        <w:t>5</w:t>
-      </w:r>
-      <w:r>
-        <w:rPr>
-          <w:rFonts w:ascii="Times New Roman" w:hAnsi="Times New Roman" w:cs="Times New Roman"/>
-          <w:sz w:val="24"/>
-          <w:szCs w:val="24"/>
-        </w:rPr>
-        <w:t xml:space="preserve">, findings based on the data may not be relevant to time frames before or after this period.  </w:t>
-      </w:r>
-      <w:r>
-        <w:rPr>
-          <w:rFonts w:ascii="Times New Roman" w:hAnsi="Times New Roman" w:cs="Times New Roman"/>
-          <w:sz w:val="24"/>
-          <w:szCs w:val="24"/>
-        </w:rPr>
-        <w:t>Repeating the analysis with mor</w:t>
-      </w:r>
-      <w:r>
-        <w:rPr>
-          <w:rFonts w:ascii="Times New Roman" w:hAnsi="Times New Roman" w:cs="Times New Roman"/>
-          <w:sz w:val="24"/>
-          <w:szCs w:val="24"/>
-        </w:rPr>
-        <w:t>e recent data</w:t>
-      </w:r>
-      <w:r>
-        <w:rPr>
-          <w:rFonts w:ascii="Times New Roman" w:hAnsi="Times New Roman" w:cs="Times New Roman"/>
-          <w:sz w:val="24"/>
-          <w:szCs w:val="24"/>
-        </w:rPr>
-        <w:t xml:space="preserve"> to determine if the results hold up could be interesting.</w:t>
+        <w:t>R&amp;D extend beyond financially-based outcomes and that non-financially-based measures such as knowledge transfer should be considered when evaluating the payoff from federally-funded R&amp;D activities.</w:t>
+      </w:r>
+      <w:r>
+        <w:rPr>
+          <w:rFonts w:ascii="Times New Roman" w:hAnsi="Times New Roman" w:cs="Times New Roman"/>
+          <w:sz w:val="24"/>
+          <w:szCs w:val="24"/>
+        </w:rPr>
+        <w:t xml:space="preserve">  This may lead policymakers to significantly modify their conceptions of technology transfer and the goals of R&amp;D and technology transfer policy.</w:t>
+      </w:r>
+      <w:r>
+        <w:rPr>
+          <w:rFonts w:ascii="Times New Roman" w:hAnsi="Times New Roman" w:cs="Times New Roman"/>
+          <w:sz w:val="24"/>
+          <w:szCs w:val="24"/>
+        </w:rPr>
+        <w:t xml:space="preserve">  </w:t>
       </w:r>
     </w:p>
     <w:p>
@@ -14134,39 +14266,15 @@
           <w:sz w:val="24"/>
           <w:szCs w:val="24"/>
         </w:rPr>
-        <w:t>T</w:t>
-      </w:r>
-      <w:r>
-        <w:rPr>
-          <w:rFonts w:ascii="Times New Roman" w:hAnsi="Times New Roman" w:cs="Times New Roman"/>
-          <w:sz w:val="24"/>
-          <w:szCs w:val="24"/>
-        </w:rPr>
-        <w:t>here is a truncation effect in the data</w:t>
-      </w:r>
-      <w:r>
-        <w:rPr>
-          <w:rFonts w:ascii="Times New Roman" w:hAnsi="Times New Roman" w:cs="Times New Roman"/>
-          <w:sz w:val="24"/>
-          <w:szCs w:val="24"/>
-        </w:rPr>
-        <w:t xml:space="preserve"> (CITATION)</w:t>
-      </w:r>
-      <w:r>
-        <w:rPr>
-          <w:rFonts w:ascii="Times New Roman" w:hAnsi="Times New Roman" w:cs="Times New Roman"/>
-          <w:sz w:val="24"/>
-          <w:szCs w:val="24"/>
-        </w:rPr>
-        <w:t>.  Patents issued in the earliest part of the study period have the potential of receiving citations from patents over a longer period than patents issued in the la</w:t>
-      </w:r>
-      <w:r>
-        <w:rPr>
-          <w:rFonts w:ascii="Times New Roman" w:hAnsi="Times New Roman" w:cs="Times New Roman"/>
-          <w:sz w:val="24"/>
-          <w:szCs w:val="24"/>
-        </w:rPr>
-        <w:t>tter part of the study period.</w:t>
+        <w:t xml:space="preserve">The study </w:t>
+      </w:r>
+      <w:r>
+        <w:rPr>
+          <w:rFonts w:ascii="Times New Roman" w:hAnsi="Times New Roman" w:cs="Times New Roman"/>
+          <w:sz w:val="24"/>
+          <w:szCs w:val="24"/>
+        </w:rPr>
+        <w:t>provides further evidence that</w:t>
       </w:r>
       <w:r>
         <w:rPr>
@@ -14182,44 +14290,53 @@
           <w:sz w:val="24"/>
           <w:szCs w:val="24"/>
         </w:rPr>
-        <w:t xml:space="preserve">  Examining</w:t>
-      </w:r>
-      <w:r>
-        <w:rPr>
-          <w:rFonts w:ascii="Times New Roman" w:hAnsi="Times New Roman" w:cs="Times New Roman"/>
-          <w:sz w:val="24"/>
-          <w:szCs w:val="24"/>
-        </w:rPr>
-        <w:t xml:space="preserve"> a subse</w:t>
-      </w:r>
-      <w:r>
-        <w:rPr>
-          <w:rFonts w:ascii="Times New Roman" w:hAnsi="Times New Roman" w:cs="Times New Roman"/>
-          <w:sz w:val="24"/>
-          <w:szCs w:val="24"/>
-        </w:rPr>
-        <w:t>t of data buffered by at least 10</w:t>
-      </w:r>
-      <w:r>
-        <w:rPr>
-          <w:rFonts w:ascii="Times New Roman" w:hAnsi="Times New Roman" w:cs="Times New Roman"/>
-          <w:sz w:val="24"/>
-          <w:szCs w:val="24"/>
-        </w:rPr>
-        <w:t xml:space="preserve"> years on both sides of the period of study to minimize truncation effects</w:t>
-      </w:r>
-      <w:r>
-        <w:rPr>
-          <w:rFonts w:ascii="Times New Roman" w:hAnsi="Times New Roman" w:cs="Times New Roman"/>
-          <w:sz w:val="24"/>
-          <w:szCs w:val="24"/>
-        </w:rPr>
-        <w:t xml:space="preserve"> might be advantageous.</w:t>
+        <w:t xml:space="preserve">it’s feasible to measure knowledge transfer as a benefit of R&amp;D.  </w:t>
+      </w:r>
+      <w:r>
+        <w:rPr>
+          <w:rFonts w:ascii="Times New Roman" w:hAnsi="Times New Roman" w:cs="Times New Roman"/>
+          <w:sz w:val="24"/>
+          <w:szCs w:val="24"/>
+        </w:rPr>
+        <w:t>This may cause technology transfer professional</w:t>
+      </w:r>
+      <w:r>
+        <w:rPr>
+          <w:rFonts w:ascii="Times New Roman" w:hAnsi="Times New Roman" w:cs="Times New Roman"/>
+          <w:sz w:val="24"/>
+          <w:szCs w:val="24"/>
+        </w:rPr>
+        <w:t>s</w:t>
+      </w:r>
+      <w:r>
+        <w:rPr>
+          <w:rFonts w:ascii="Times New Roman" w:hAnsi="Times New Roman" w:cs="Times New Roman"/>
+          <w:sz w:val="24"/>
+          <w:szCs w:val="24"/>
+        </w:rPr>
+        <w:t xml:space="preserve"> and policymakers to modify the metrics used to measure the outcomes and benefits</w:t>
+      </w:r>
+      <w:r>
+        <w:rPr>
+          <w:rFonts w:ascii="Times New Roman" w:hAnsi="Times New Roman" w:cs="Times New Roman"/>
+          <w:sz w:val="24"/>
+          <w:szCs w:val="24"/>
+        </w:rPr>
+        <w:t xml:space="preserve"> of</w:t>
+      </w:r>
+      <w:r>
+        <w:rPr>
+          <w:rFonts w:ascii="Times New Roman" w:hAnsi="Times New Roman" w:cs="Times New Roman"/>
+          <w:sz w:val="24"/>
+          <w:szCs w:val="24"/>
+        </w:rPr>
+        <w:t xml:space="preserve"> federally-funded R&amp;D activities.</w:t>
       </w:r>
     </w:p>
     <w:p>
       <w:pPr>
         <w:spacing w:after="0" w:line="480" w:lineRule="auto"/>
+        <w:ind w:firstLine="720"/>
         <w:rPr>
           <w:rFonts w:ascii="Times New Roman" w:hAnsi="Times New Roman" w:cs="Times New Roman"/>
           <w:sz w:val="24"/>
@@ -14232,24 +14349,87 @@
           <w:sz w:val="24"/>
           <w:szCs w:val="24"/>
         </w:rPr>
-        <w:tab/>
-        <w:t>The measures of originality and generality are highly dependent on the specification of classifications, which is subjective</w:t>
-      </w:r>
-      <w:r>
-        <w:rPr>
-          <w:rFonts w:ascii="Times New Roman" w:hAnsi="Times New Roman" w:cs="Times New Roman"/>
-          <w:sz w:val="24"/>
-          <w:szCs w:val="24"/>
-        </w:rPr>
-        <w:t xml:space="preserve"> by nature</w:t>
-      </w:r>
-      <w:r>
-        <w:rPr>
-          <w:rFonts w:ascii="Times New Roman" w:hAnsi="Times New Roman" w:cs="Times New Roman"/>
-          <w:sz w:val="24"/>
-          <w:szCs w:val="24"/>
-        </w:rPr>
-        <w:t xml:space="preserve"> (CITATION).</w:t>
+        <w:t>T</w:t>
+      </w:r>
+      <w:r>
+        <w:rPr>
+          <w:rFonts w:ascii="Times New Roman" w:hAnsi="Times New Roman" w:cs="Times New Roman"/>
+          <w:sz w:val="24"/>
+          <w:szCs w:val="24"/>
+        </w:rPr>
+        <w:t xml:space="preserve">he results of the analysis </w:t>
+      </w:r>
+      <w:r>
+        <w:rPr>
+          <w:rFonts w:ascii="Times New Roman" w:hAnsi="Times New Roman" w:cs="Times New Roman"/>
+          <w:sz w:val="24"/>
+          <w:szCs w:val="24"/>
+        </w:rPr>
+        <w:t xml:space="preserve">suggest that the generality of knowledge derived from R&amp;D initiatives is strongly associated with the odds of the knowledge being transferred and the extent to which that knowledge is transferred.  Moreover, </w:t>
+      </w:r>
+      <w:r>
+        <w:rPr>
+          <w:rFonts w:ascii="Times New Roman" w:hAnsi="Times New Roman" w:cs="Times New Roman"/>
+          <w:sz w:val="24"/>
+          <w:szCs w:val="24"/>
+        </w:rPr>
+        <w:t xml:space="preserve">the level of </w:t>
+      </w:r>
+      <w:r>
+        <w:rPr>
+          <w:rFonts w:ascii="Times New Roman" w:hAnsi="Times New Roman" w:cs="Times New Roman"/>
+          <w:sz w:val="24"/>
+          <w:szCs w:val="24"/>
+        </w:rPr>
+        <w:t>originality of knowledge derived from R&amp;D initiatives is negatively associated with the odds of the knowledge being transferred and the extent to which that knowledge is transferred.  This could have implications for which</w:t>
+      </w:r>
+      <w:r>
+        <w:rPr>
+          <w:rFonts w:ascii="Times New Roman" w:hAnsi="Times New Roman" w:cs="Times New Roman"/>
+          <w:sz w:val="24"/>
+          <w:szCs w:val="24"/>
+        </w:rPr>
+        <w:t xml:space="preserve"> specific R&amp;D efforts are</w:t>
+      </w:r>
+      <w:r>
+        <w:rPr>
+          <w:rFonts w:ascii="Times New Roman" w:hAnsi="Times New Roman" w:cs="Times New Roman"/>
+          <w:sz w:val="24"/>
+          <w:szCs w:val="24"/>
+        </w:rPr>
+        <w:t xml:space="preserve"> funded </w:t>
+      </w:r>
+      <w:r>
+        <w:rPr>
+          <w:rFonts w:ascii="Times New Roman" w:hAnsi="Times New Roman" w:cs="Times New Roman"/>
+          <w:sz w:val="24"/>
+          <w:szCs w:val="24"/>
+        </w:rPr>
+        <w:t xml:space="preserve">and pursued </w:t>
+      </w:r>
+      <w:r>
+        <w:rPr>
+          <w:rFonts w:ascii="Times New Roman" w:hAnsi="Times New Roman" w:cs="Times New Roman"/>
+          <w:sz w:val="24"/>
+          <w:szCs w:val="24"/>
+        </w:rPr>
+        <w:t xml:space="preserve">by </w:t>
+      </w:r>
+      <w:r>
+        <w:rPr>
+          <w:rFonts w:ascii="Times New Roman" w:hAnsi="Times New Roman" w:cs="Times New Roman"/>
+          <w:sz w:val="24"/>
+          <w:szCs w:val="24"/>
+        </w:rPr>
+        <w:t>researchers</w:t>
+      </w:r>
+      <w:r>
+        <w:rPr>
+          <w:rFonts w:ascii="Times New Roman" w:hAnsi="Times New Roman" w:cs="Times New Roman"/>
+          <w:sz w:val="24"/>
+          <w:szCs w:val="24"/>
+        </w:rPr>
+        <w:t xml:space="preserve"> and policymakers.</w:t>
       </w:r>
     </w:p>
     <w:p>
@@ -14257,6 +14437,7 @@
         <w:spacing w:after="0" w:line="480" w:lineRule="auto"/>
         <w:rPr>
           <w:rFonts w:ascii="Times New Roman" w:hAnsi="Times New Roman" w:cs="Times New Roman"/>
+          <w:b/>
           <w:sz w:val="24"/>
           <w:szCs w:val="24"/>
         </w:rPr>
@@ -14264,6 +14445,34 @@
       <w:r>
         <w:rPr>
           <w:rFonts w:ascii="Times New Roman" w:hAnsi="Times New Roman" w:cs="Times New Roman"/>
+          <w:b/>
+          <w:sz w:val="24"/>
+          <w:szCs w:val="24"/>
+        </w:rPr>
+        <w:t>Limitations and Future</w:t>
+      </w:r>
+      <w:r>
+        <w:rPr>
+          <w:rFonts w:ascii="Times New Roman" w:hAnsi="Times New Roman" w:cs="Times New Roman"/>
+          <w:b/>
+          <w:sz w:val="24"/>
+          <w:szCs w:val="24"/>
+        </w:rPr>
+        <w:t xml:space="preserve"> Analysis</w:t>
+      </w:r>
+    </w:p>
+    <w:p>
+      <w:pPr>
+        <w:spacing w:after="0" w:line="480" w:lineRule="auto"/>
+        <w:rPr>
+          <w:rFonts w:ascii="Times New Roman" w:hAnsi="Times New Roman" w:cs="Times New Roman"/>
+          <w:sz w:val="24"/>
+          <w:szCs w:val="24"/>
+        </w:rPr>
+      </w:pPr>
+      <w:r>
+        <w:rPr>
+          <w:rFonts w:ascii="Times New Roman" w:hAnsi="Times New Roman" w:cs="Times New Roman"/>
           <w:sz w:val="24"/>
           <w:szCs w:val="24"/>
         </w:rPr>
@@ -14275,23 +14484,524 @@
           <w:sz w:val="24"/>
           <w:szCs w:val="24"/>
         </w:rPr>
-        <w:t xml:space="preserve">Measuring </w:t>
-      </w:r>
-      <w:r>
-        <w:rPr>
-          <w:rFonts w:ascii="Times New Roman" w:hAnsi="Times New Roman" w:cs="Times New Roman"/>
-          <w:sz w:val="24"/>
-          <w:szCs w:val="24"/>
-        </w:rPr>
-        <w:t xml:space="preserve">only </w:t>
-      </w:r>
-      <w:r>
-        <w:rPr>
-          <w:rFonts w:ascii="Times New Roman" w:hAnsi="Times New Roman" w:cs="Times New Roman"/>
-          <w:sz w:val="24"/>
-          <w:szCs w:val="24"/>
-        </w:rPr>
-        <w:t xml:space="preserve">the number of dependent claims in a patent rather than all claims may help to better isolate the association between </w:t>
+        <w:t>The study presents several opportunities for future research</w:t>
+      </w:r>
+      <w:r>
+        <w:rPr>
+          <w:rFonts w:ascii="Times New Roman" w:hAnsi="Times New Roman" w:cs="Times New Roman"/>
+          <w:sz w:val="24"/>
+          <w:szCs w:val="24"/>
+        </w:rPr>
+        <w:t>.  Since this analysis was fo</w:t>
+      </w:r>
+      <w:r>
+        <w:rPr>
+          <w:rFonts w:ascii="Times New Roman" w:hAnsi="Times New Roman" w:cs="Times New Roman"/>
+          <w:sz w:val="24"/>
+          <w:szCs w:val="24"/>
+        </w:rPr>
+        <w:t xml:space="preserve">cused on </w:t>
+      </w:r>
+      <w:r>
+        <w:rPr>
+          <w:rFonts w:ascii="Times New Roman" w:hAnsi="Times New Roman" w:cs="Times New Roman"/>
+          <w:sz w:val="24"/>
+          <w:szCs w:val="24"/>
+        </w:rPr>
+        <w:t xml:space="preserve">U.S. </w:t>
+      </w:r>
+      <w:r>
+        <w:rPr>
+          <w:rFonts w:ascii="Times New Roman" w:hAnsi="Times New Roman" w:cs="Times New Roman"/>
+          <w:sz w:val="24"/>
+          <w:szCs w:val="24"/>
+        </w:rPr>
+        <w:t>patent data for a five-</w:t>
+      </w:r>
+      <w:r>
+        <w:rPr>
+          <w:rFonts w:ascii="Times New Roman" w:hAnsi="Times New Roman" w:cs="Times New Roman"/>
+          <w:sz w:val="24"/>
+          <w:szCs w:val="24"/>
+        </w:rPr>
+        <w:t>year period from 199</w:t>
+      </w:r>
+      <w:r>
+        <w:rPr>
+          <w:rFonts w:ascii="Times New Roman" w:hAnsi="Times New Roman" w:cs="Times New Roman"/>
+          <w:sz w:val="24"/>
+          <w:szCs w:val="24"/>
+        </w:rPr>
+        <w:t>0</w:t>
+      </w:r>
+      <w:r>
+        <w:rPr>
+          <w:rFonts w:ascii="Times New Roman" w:hAnsi="Times New Roman" w:cs="Times New Roman"/>
+          <w:sz w:val="24"/>
+          <w:szCs w:val="24"/>
+        </w:rPr>
+        <w:t xml:space="preserve"> to 199</w:t>
+      </w:r>
+      <w:r>
+        <w:rPr>
+          <w:rFonts w:ascii="Times New Roman" w:hAnsi="Times New Roman" w:cs="Times New Roman"/>
+          <w:sz w:val="24"/>
+          <w:szCs w:val="24"/>
+        </w:rPr>
+        <w:t>5</w:t>
+      </w:r>
+      <w:r>
+        <w:rPr>
+          <w:rFonts w:ascii="Times New Roman" w:hAnsi="Times New Roman" w:cs="Times New Roman"/>
+          <w:sz w:val="24"/>
+          <w:szCs w:val="24"/>
+        </w:rPr>
+        <w:t xml:space="preserve">, findings based on the data may not be relevant to time frames before or after this period.  </w:t>
+      </w:r>
+      <w:r>
+        <w:rPr>
+          <w:rFonts w:ascii="Times New Roman" w:hAnsi="Times New Roman" w:cs="Times New Roman"/>
+          <w:sz w:val="24"/>
+          <w:szCs w:val="24"/>
+        </w:rPr>
+        <w:t>Repeating the analysis with mor</w:t>
+      </w:r>
+      <w:r>
+        <w:rPr>
+          <w:rFonts w:ascii="Times New Roman" w:hAnsi="Times New Roman" w:cs="Times New Roman"/>
+          <w:sz w:val="24"/>
+          <w:szCs w:val="24"/>
+        </w:rPr>
+        <w:t>e recent data</w:t>
+      </w:r>
+      <w:r>
+        <w:rPr>
+          <w:rFonts w:ascii="Times New Roman" w:hAnsi="Times New Roman" w:cs="Times New Roman"/>
+          <w:sz w:val="24"/>
+          <w:szCs w:val="24"/>
+        </w:rPr>
+        <w:t xml:space="preserve"> </w:t>
+      </w:r>
+      <w:r>
+        <w:rPr>
+          <w:rFonts w:ascii="Times New Roman" w:hAnsi="Times New Roman" w:cs="Times New Roman"/>
+          <w:sz w:val="24"/>
+          <w:szCs w:val="24"/>
+        </w:rPr>
+        <w:t>and with data from other contexts would be useful in evaluating the generalizability of the results</w:t>
+      </w:r>
+      <w:r>
+        <w:rPr>
+          <w:rFonts w:ascii="Times New Roman" w:hAnsi="Times New Roman" w:cs="Times New Roman"/>
+          <w:sz w:val="24"/>
+          <w:szCs w:val="24"/>
+        </w:rPr>
+        <w:t>.</w:t>
+      </w:r>
+    </w:p>
+    <w:p>
+      <w:pPr>
+        <w:spacing w:after="0" w:line="480" w:lineRule="auto"/>
+        <w:ind w:firstLine="720"/>
+        <w:rPr>
+          <w:rFonts w:ascii="Times New Roman" w:hAnsi="Times New Roman" w:cs="Times New Roman"/>
+          <w:sz w:val="24"/>
+          <w:szCs w:val="24"/>
+        </w:rPr>
+      </w:pPr>
+      <w:r>
+        <w:rPr>
+          <w:rFonts w:ascii="Times New Roman" w:hAnsi="Times New Roman" w:cs="Times New Roman"/>
+          <w:sz w:val="24"/>
+          <w:szCs w:val="24"/>
+        </w:rPr>
+        <w:t>T</w:t>
+      </w:r>
+      <w:r>
+        <w:rPr>
+          <w:rFonts w:ascii="Times New Roman" w:hAnsi="Times New Roman" w:cs="Times New Roman"/>
+          <w:sz w:val="24"/>
+          <w:szCs w:val="24"/>
+        </w:rPr>
+        <w:t>here is a truncation effect in the data</w:t>
+      </w:r>
+      <w:r>
+        <w:rPr>
+          <w:rFonts w:ascii="Times New Roman" w:hAnsi="Times New Roman" w:cs="Times New Roman"/>
+          <w:sz w:val="24"/>
+          <w:szCs w:val="24"/>
+        </w:rPr>
+        <w:t xml:space="preserve"> (</w:t>
+      </w:r>
+      <w:r>
+        <w:rPr>
+          <w:rFonts w:ascii="Times New Roman" w:hAnsi="Times New Roman" w:cs="Times New Roman"/>
+          <w:sz w:val="24"/>
+          <w:szCs w:val="24"/>
+        </w:rPr>
+        <w:t>Hall, Jaffe</w:t>
+      </w:r>
+      <w:r>
+        <w:rPr>
+          <w:rFonts w:ascii="Times New Roman" w:hAnsi="Times New Roman" w:cs="Times New Roman"/>
+          <w:sz w:val="24"/>
+          <w:szCs w:val="24"/>
+        </w:rPr>
+        <w:t xml:space="preserve"> &amp;</w:t>
+      </w:r>
+      <w:r>
+        <w:rPr>
+          <w:rFonts w:ascii="Times New Roman" w:hAnsi="Times New Roman" w:cs="Times New Roman"/>
+          <w:sz w:val="24"/>
+          <w:szCs w:val="24"/>
+        </w:rPr>
+        <w:t xml:space="preserve"> </w:t>
+      </w:r>
+      <w:proofErr w:type="spellStart"/>
+      <w:r>
+        <w:rPr>
+          <w:rFonts w:ascii="Times New Roman" w:hAnsi="Times New Roman" w:cs="Times New Roman"/>
+          <w:sz w:val="24"/>
+          <w:szCs w:val="24"/>
+        </w:rPr>
+        <w:t>Trajtenberg</w:t>
+      </w:r>
+      <w:proofErr w:type="spellEnd"/>
+      <w:r>
+        <w:rPr>
+          <w:rFonts w:ascii="Times New Roman" w:hAnsi="Times New Roman" w:cs="Times New Roman"/>
+          <w:sz w:val="24"/>
+          <w:szCs w:val="24"/>
+        </w:rPr>
+        <w:t>,</w:t>
+      </w:r>
+      <w:r>
+        <w:rPr>
+          <w:rFonts w:ascii="Times New Roman" w:hAnsi="Times New Roman" w:cs="Times New Roman"/>
+          <w:sz w:val="24"/>
+          <w:szCs w:val="24"/>
+        </w:rPr>
+        <w:t xml:space="preserve"> </w:t>
+      </w:r>
+      <w:r>
+        <w:rPr>
+          <w:rFonts w:ascii="Times New Roman" w:hAnsi="Times New Roman" w:cs="Times New Roman"/>
+          <w:sz w:val="24"/>
+          <w:szCs w:val="24"/>
+        </w:rPr>
+        <w:t>2001</w:t>
+      </w:r>
+      <w:r>
+        <w:rPr>
+          <w:rFonts w:ascii="Times New Roman" w:hAnsi="Times New Roman" w:cs="Times New Roman"/>
+          <w:sz w:val="24"/>
+          <w:szCs w:val="24"/>
+        </w:rPr>
+        <w:t>)</w:t>
+      </w:r>
+      <w:r>
+        <w:rPr>
+          <w:rFonts w:ascii="Times New Roman" w:hAnsi="Times New Roman" w:cs="Times New Roman"/>
+          <w:sz w:val="24"/>
+          <w:szCs w:val="24"/>
+        </w:rPr>
+        <w:t>.  Patents issued in the earliest part of the study period have the potential of receiving citations from patents over a longer period than patents issued in the la</w:t>
+      </w:r>
+      <w:r>
+        <w:rPr>
+          <w:rFonts w:ascii="Times New Roman" w:hAnsi="Times New Roman" w:cs="Times New Roman"/>
+          <w:sz w:val="24"/>
+          <w:szCs w:val="24"/>
+        </w:rPr>
+        <w:t>tter part of the study period.</w:t>
+      </w:r>
+      <w:r>
+        <w:rPr>
+          <w:rFonts w:ascii="Times New Roman" w:hAnsi="Times New Roman" w:cs="Times New Roman"/>
+          <w:sz w:val="24"/>
+          <w:szCs w:val="24"/>
+        </w:rPr>
+        <w:t xml:space="preserve"> </w:t>
+      </w:r>
+      <w:r>
+        <w:rPr>
+          <w:rFonts w:ascii="Times New Roman" w:hAnsi="Times New Roman" w:cs="Times New Roman"/>
+          <w:sz w:val="24"/>
+          <w:szCs w:val="24"/>
+        </w:rPr>
+        <w:t xml:space="preserve">  Examining</w:t>
+      </w:r>
+      <w:r>
+        <w:rPr>
+          <w:rFonts w:ascii="Times New Roman" w:hAnsi="Times New Roman" w:cs="Times New Roman"/>
+          <w:sz w:val="24"/>
+          <w:szCs w:val="24"/>
+        </w:rPr>
+        <w:t xml:space="preserve"> a subse</w:t>
+      </w:r>
+      <w:r>
+        <w:rPr>
+          <w:rFonts w:ascii="Times New Roman" w:hAnsi="Times New Roman" w:cs="Times New Roman"/>
+          <w:sz w:val="24"/>
+          <w:szCs w:val="24"/>
+        </w:rPr>
+        <w:t>t of data buffered by at least 10</w:t>
+      </w:r>
+      <w:r>
+        <w:rPr>
+          <w:rFonts w:ascii="Times New Roman" w:hAnsi="Times New Roman" w:cs="Times New Roman"/>
+          <w:sz w:val="24"/>
+          <w:szCs w:val="24"/>
+        </w:rPr>
+        <w:t xml:space="preserve"> years on both sides of the period of study to minimize truncation </w:t>
+      </w:r>
+      <w:r>
+        <w:rPr>
+          <w:rFonts w:ascii="Times New Roman" w:hAnsi="Times New Roman" w:cs="Times New Roman"/>
+          <w:sz w:val="24"/>
+          <w:szCs w:val="24"/>
+        </w:rPr>
+        <w:lastRenderedPageBreak/>
+        <w:t>effects</w:t>
+      </w:r>
+      <w:r>
+        <w:rPr>
+          <w:rFonts w:ascii="Times New Roman" w:hAnsi="Times New Roman" w:cs="Times New Roman"/>
+          <w:sz w:val="24"/>
+          <w:szCs w:val="24"/>
+        </w:rPr>
+        <w:t xml:space="preserve"> might be advantageous.</w:t>
+      </w:r>
+      <w:r>
+        <w:rPr>
+          <w:rFonts w:ascii="Times New Roman" w:hAnsi="Times New Roman" w:cs="Times New Roman"/>
+          <w:sz w:val="24"/>
+          <w:szCs w:val="24"/>
+        </w:rPr>
+        <w:t xml:space="preserve">  Developing new methods for dealing with truncation effects in the data would also be </w:t>
+      </w:r>
+      <w:r>
+        <w:rPr>
+          <w:rFonts w:ascii="Times New Roman" w:hAnsi="Times New Roman" w:cs="Times New Roman"/>
+          <w:sz w:val="24"/>
+          <w:szCs w:val="24"/>
+        </w:rPr>
+        <w:t>beneficial</w:t>
+      </w:r>
+      <w:r>
+        <w:rPr>
+          <w:rFonts w:ascii="Times New Roman" w:hAnsi="Times New Roman" w:cs="Times New Roman"/>
+          <w:sz w:val="24"/>
+          <w:szCs w:val="24"/>
+        </w:rPr>
+        <w:t xml:space="preserve"> for analyzing this kind of times series data.</w:t>
+      </w:r>
+    </w:p>
+    <w:p>
+      <w:pPr>
+        <w:spacing w:after="0" w:line="480" w:lineRule="auto"/>
+        <w:rPr>
+          <w:rFonts w:ascii="Times New Roman" w:hAnsi="Times New Roman" w:cs="Times New Roman"/>
+          <w:sz w:val="24"/>
+          <w:szCs w:val="24"/>
+        </w:rPr>
+      </w:pPr>
+      <w:r>
+        <w:rPr>
+          <w:rFonts w:ascii="Times New Roman" w:hAnsi="Times New Roman" w:cs="Times New Roman"/>
+          <w:sz w:val="24"/>
+          <w:szCs w:val="24"/>
+        </w:rPr>
+        <w:tab/>
+        <w:t xml:space="preserve">The measures of originality and generality are highly dependent on the specification of classifications, which is </w:t>
+      </w:r>
+      <w:r>
+        <w:rPr>
+          <w:rFonts w:ascii="Times New Roman" w:hAnsi="Times New Roman" w:cs="Times New Roman"/>
+          <w:sz w:val="24"/>
+          <w:szCs w:val="24"/>
+        </w:rPr>
+        <w:t xml:space="preserve">somewhat arbitrary and </w:t>
+      </w:r>
+      <w:r>
+        <w:rPr>
+          <w:rFonts w:ascii="Times New Roman" w:hAnsi="Times New Roman" w:cs="Times New Roman"/>
+          <w:sz w:val="24"/>
+          <w:szCs w:val="24"/>
+        </w:rPr>
+        <w:t>subjective</w:t>
+      </w:r>
+      <w:r>
+        <w:rPr>
+          <w:rFonts w:ascii="Times New Roman" w:hAnsi="Times New Roman" w:cs="Times New Roman"/>
+          <w:sz w:val="24"/>
+          <w:szCs w:val="24"/>
+        </w:rPr>
+        <w:t xml:space="preserve"> by nature</w:t>
+      </w:r>
+      <w:r>
+        <w:rPr>
+          <w:rFonts w:ascii="Times New Roman" w:hAnsi="Times New Roman" w:cs="Times New Roman"/>
+          <w:sz w:val="24"/>
+          <w:szCs w:val="24"/>
+        </w:rPr>
+        <w:t xml:space="preserve"> </w:t>
+      </w:r>
+      <w:r>
+        <w:rPr>
+          <w:rFonts w:ascii="Times New Roman" w:hAnsi="Times New Roman" w:cs="Times New Roman"/>
+          <w:sz w:val="24"/>
+          <w:szCs w:val="24"/>
+        </w:rPr>
+        <w:t>(</w:t>
+      </w:r>
+      <w:r>
+        <w:rPr>
+          <w:rFonts w:ascii="Times New Roman" w:hAnsi="Times New Roman" w:cs="Times New Roman"/>
+          <w:sz w:val="24"/>
+          <w:szCs w:val="24"/>
+        </w:rPr>
+        <w:t>Hall, Jaffe</w:t>
+      </w:r>
+      <w:r>
+        <w:rPr>
+          <w:rFonts w:ascii="Times New Roman" w:hAnsi="Times New Roman" w:cs="Times New Roman"/>
+          <w:sz w:val="24"/>
+          <w:szCs w:val="24"/>
+        </w:rPr>
+        <w:t xml:space="preserve"> &amp;</w:t>
+      </w:r>
+      <w:r>
+        <w:rPr>
+          <w:rFonts w:ascii="Times New Roman" w:hAnsi="Times New Roman" w:cs="Times New Roman"/>
+          <w:sz w:val="24"/>
+          <w:szCs w:val="24"/>
+        </w:rPr>
+        <w:t xml:space="preserve"> </w:t>
+      </w:r>
+      <w:proofErr w:type="spellStart"/>
+      <w:r>
+        <w:rPr>
+          <w:rFonts w:ascii="Times New Roman" w:hAnsi="Times New Roman" w:cs="Times New Roman"/>
+          <w:sz w:val="24"/>
+          <w:szCs w:val="24"/>
+        </w:rPr>
+        <w:t>Trajtenberg</w:t>
+      </w:r>
+      <w:proofErr w:type="spellEnd"/>
+      <w:r>
+        <w:rPr>
+          <w:rFonts w:ascii="Times New Roman" w:hAnsi="Times New Roman" w:cs="Times New Roman"/>
+          <w:sz w:val="24"/>
+          <w:szCs w:val="24"/>
+        </w:rPr>
+        <w:t xml:space="preserve">, </w:t>
+      </w:r>
+      <w:r>
+        <w:rPr>
+          <w:rFonts w:ascii="Times New Roman" w:hAnsi="Times New Roman" w:cs="Times New Roman"/>
+          <w:sz w:val="24"/>
+          <w:szCs w:val="24"/>
+        </w:rPr>
+        <w:t>2001</w:t>
+      </w:r>
+      <w:r>
+        <w:rPr>
+          <w:rFonts w:ascii="Times New Roman" w:hAnsi="Times New Roman" w:cs="Times New Roman"/>
+          <w:sz w:val="24"/>
+          <w:szCs w:val="24"/>
+        </w:rPr>
+        <w:t>)</w:t>
+      </w:r>
+      <w:r>
+        <w:rPr>
+          <w:rFonts w:ascii="Times New Roman" w:hAnsi="Times New Roman" w:cs="Times New Roman"/>
+          <w:sz w:val="24"/>
+          <w:szCs w:val="24"/>
+        </w:rPr>
+        <w:t>.</w:t>
+      </w:r>
+      <w:r>
+        <w:rPr>
+          <w:rFonts w:ascii="Times New Roman" w:hAnsi="Times New Roman" w:cs="Times New Roman"/>
+          <w:sz w:val="24"/>
+          <w:szCs w:val="24"/>
+        </w:rPr>
+        <w:t xml:space="preserve">  Developing less arbitrary, more objective measures of originality and generality would likely improve the results to the analysis approach and eliminate potential bias in the data.</w:t>
+      </w:r>
+    </w:p>
+    <w:p>
+      <w:pPr>
+        <w:spacing w:after="0" w:line="480" w:lineRule="auto"/>
+        <w:rPr>
+          <w:rFonts w:ascii="Times New Roman" w:hAnsi="Times New Roman" w:cs="Times New Roman"/>
+          <w:sz w:val="24"/>
+          <w:szCs w:val="24"/>
+        </w:rPr>
+      </w:pPr>
+      <w:r>
+        <w:rPr>
+          <w:rFonts w:ascii="Times New Roman" w:hAnsi="Times New Roman" w:cs="Times New Roman"/>
+          <w:sz w:val="24"/>
+          <w:szCs w:val="24"/>
+        </w:rPr>
+        <w:tab/>
+      </w:r>
+      <w:r>
+        <w:rPr>
+          <w:rFonts w:ascii="Times New Roman" w:hAnsi="Times New Roman" w:cs="Times New Roman"/>
+          <w:sz w:val="24"/>
+          <w:szCs w:val="24"/>
+        </w:rPr>
+        <w:t>Finally, an interesting and somewhat surprising result of the study was the lack of association</w:t>
+      </w:r>
+      <w:r>
+        <w:rPr>
+          <w:rFonts w:ascii="Times New Roman" w:hAnsi="Times New Roman" w:cs="Times New Roman"/>
+          <w:sz w:val="24"/>
+          <w:szCs w:val="24"/>
+        </w:rPr>
+        <w:t xml:space="preserve"> of</w:t>
+      </w:r>
+      <w:r>
+        <w:rPr>
+          <w:rFonts w:ascii="Times New Roman" w:hAnsi="Times New Roman" w:cs="Times New Roman"/>
+          <w:sz w:val="24"/>
+          <w:szCs w:val="24"/>
+        </w:rPr>
+        <w:t xml:space="preserve"> the number of claims made by a patent (i.e., </w:t>
+      </w:r>
+      <w:r>
+        <w:rPr>
+          <w:rFonts w:ascii="Courier New" w:hAnsi="Courier New" w:cs="Courier New"/>
+          <w:sz w:val="24"/>
+          <w:szCs w:val="24"/>
+        </w:rPr>
+        <w:t>CLAIMS</w:t>
+      </w:r>
+      <w:r>
+        <w:rPr>
+          <w:rFonts w:ascii="Times New Roman" w:hAnsi="Times New Roman" w:cs="Times New Roman"/>
+          <w:sz w:val="24"/>
+          <w:szCs w:val="24"/>
+        </w:rPr>
+        <w:t xml:space="preserve"> variable) had with the number of citations received by the patent.  Claims define what a patent is asserting to be new and novel.  As such, one might expect </w:t>
+      </w:r>
+      <w:r>
+        <w:rPr>
+          <w:rFonts w:ascii="Times New Roman" w:hAnsi="Times New Roman" w:cs="Times New Roman"/>
+          <w:sz w:val="24"/>
+          <w:szCs w:val="24"/>
+        </w:rPr>
+        <w:t>it to be more strongly associated with the number of citations a patent receives from other patents.  However, the analysis results suggest that the number of claims are among the least influential of the factors considered.  Patents contain two types of claims – independent and dependent.  An independent claim stands alone and does not refer to any other claim.  A dependent claim refers to one or more independent or dependent claims.  The data made no such distinction between the two types of claims.  Introducing variables to distinguish between independent and dependent claims may help to better isolate any</w:t>
+      </w:r>
+      <w:r>
+        <w:rPr>
+          <w:rFonts w:ascii="Times New Roman" w:hAnsi="Times New Roman" w:cs="Times New Roman"/>
+          <w:sz w:val="24"/>
+          <w:szCs w:val="24"/>
+        </w:rPr>
+        <w:t xml:space="preserve"> association between </w:t>
       </w:r>
       <w:r>
         <w:rPr>
@@ -14307,15 +15017,39 @@
           <w:sz w:val="24"/>
           <w:szCs w:val="24"/>
         </w:rPr>
-        <w:t xml:space="preserve">claims and the number of citations </w:t>
-      </w:r>
-      <w:r>
-        <w:rPr>
-          <w:rFonts w:ascii="Times New Roman" w:hAnsi="Times New Roman" w:cs="Times New Roman"/>
-          <w:sz w:val="24"/>
-          <w:szCs w:val="24"/>
-        </w:rPr>
-        <w:t>a patent receives from other patents</w:t>
+        <w:t xml:space="preserve">claims </w:t>
+      </w:r>
+      <w:r>
+        <w:rPr>
+          <w:rFonts w:ascii="Times New Roman" w:hAnsi="Times New Roman" w:cs="Times New Roman"/>
+          <w:sz w:val="24"/>
+          <w:szCs w:val="24"/>
+        </w:rPr>
+        <w:t xml:space="preserve">in a patent </w:t>
+      </w:r>
+      <w:r>
+        <w:rPr>
+          <w:rFonts w:ascii="Times New Roman" w:hAnsi="Times New Roman" w:cs="Times New Roman"/>
+          <w:sz w:val="24"/>
+          <w:szCs w:val="24"/>
+        </w:rPr>
+        <w:t xml:space="preserve">and the number of citations </w:t>
+      </w:r>
+      <w:r>
+        <w:rPr>
+          <w:rFonts w:ascii="Times New Roman" w:hAnsi="Times New Roman" w:cs="Times New Roman"/>
+          <w:sz w:val="24"/>
+          <w:szCs w:val="24"/>
+        </w:rPr>
+        <w:t>the</w:t>
+      </w:r>
+      <w:r>
+        <w:rPr>
+          <w:rFonts w:ascii="Times New Roman" w:hAnsi="Times New Roman" w:cs="Times New Roman"/>
+          <w:sz w:val="24"/>
+          <w:szCs w:val="24"/>
+        </w:rPr>
+        <w:t xml:space="preserve"> patent receives from other patents</w:t>
       </w:r>
       <w:r>
         <w:rPr>
@@ -14324,6 +15058,14 @@
           <w:szCs w:val="24"/>
         </w:rPr>
         <w:t>.</w:t>
+      </w:r>
+      <w:r>
+        <w:rPr>
+          <w:rFonts w:ascii="Times New Roman" w:hAnsi="Times New Roman" w:cs="Times New Roman"/>
+          <w:sz w:val="24"/>
+          <w:szCs w:val="24"/>
+        </w:rPr>
+        <w:t xml:space="preserve">  Additionally, patent claims can be broad or narrow.  Developing a method of capturing and quantify this distinction may also improve the analysis.</w:t>
       </w:r>
     </w:p>
     <w:p>
@@ -14362,224 +15104,272 @@
           <w:sz w:val="24"/>
           <w:szCs w:val="24"/>
         </w:rPr>
+        <w:tab/>
+      </w:r>
+      <w:r>
+        <w:rPr>
+          <w:rFonts w:ascii="Times New Roman" w:hAnsi="Times New Roman" w:cs="Times New Roman"/>
+          <w:sz w:val="24"/>
+          <w:szCs w:val="24"/>
+        </w:rPr>
+        <w:t>In this study</w:t>
+      </w:r>
+      <w:r>
+        <w:rPr>
+          <w:rFonts w:ascii="Times New Roman" w:hAnsi="Times New Roman" w:cs="Times New Roman"/>
+          <w:sz w:val="24"/>
+          <w:szCs w:val="24"/>
+        </w:rPr>
+        <w:t>, I have explore</w:t>
+      </w:r>
+      <w:r>
+        <w:rPr>
+          <w:rFonts w:ascii="Times New Roman" w:hAnsi="Times New Roman" w:cs="Times New Roman"/>
+          <w:sz w:val="24"/>
+          <w:szCs w:val="24"/>
+        </w:rPr>
+        <w:t>d</w:t>
+      </w:r>
+      <w:r>
+        <w:rPr>
+          <w:rFonts w:ascii="Times New Roman" w:hAnsi="Times New Roman" w:cs="Times New Roman"/>
+          <w:sz w:val="24"/>
+          <w:szCs w:val="24"/>
+        </w:rPr>
+        <w:t xml:space="preserve"> a</w:t>
+      </w:r>
+      <w:r>
+        <w:rPr>
+          <w:rFonts w:ascii="Times New Roman" w:hAnsi="Times New Roman" w:cs="Times New Roman"/>
+          <w:sz w:val="24"/>
+          <w:szCs w:val="24"/>
+        </w:rPr>
+        <w:t xml:space="preserve"> broader</w:t>
+      </w:r>
+      <w:r>
+        <w:rPr>
+          <w:rFonts w:ascii="Times New Roman" w:hAnsi="Times New Roman" w:cs="Times New Roman"/>
+          <w:sz w:val="24"/>
+          <w:szCs w:val="24"/>
+        </w:rPr>
+        <w:t xml:space="preserve"> conceptualization of technology transfer</w:t>
+      </w:r>
+      <w:r>
+        <w:rPr>
+          <w:rFonts w:ascii="Times New Roman" w:hAnsi="Times New Roman" w:cs="Times New Roman"/>
+          <w:sz w:val="24"/>
+          <w:szCs w:val="24"/>
+        </w:rPr>
+        <w:t xml:space="preserve"> to include the transfer of knowledge derived from R&amp;D activities.</w:t>
+      </w:r>
+      <w:r>
+        <w:rPr>
+          <w:rFonts w:ascii="Times New Roman" w:hAnsi="Times New Roman" w:cs="Times New Roman"/>
+          <w:sz w:val="24"/>
+          <w:szCs w:val="24"/>
+        </w:rPr>
+        <w:t xml:space="preserve"> </w:t>
+      </w:r>
+      <w:r>
+        <w:rPr>
+          <w:rFonts w:ascii="Times New Roman" w:hAnsi="Times New Roman" w:cs="Times New Roman"/>
+          <w:sz w:val="24"/>
+          <w:szCs w:val="24"/>
+        </w:rPr>
+        <w:t xml:space="preserve">Patents are a primary output R&amp;D activity.  They embody technology and new knowledge derived from R&amp;D activities.  </w:t>
+      </w:r>
+      <w:r>
+        <w:rPr>
+          <w:rFonts w:ascii="Times New Roman" w:hAnsi="Times New Roman" w:cs="Times New Roman"/>
+          <w:sz w:val="24"/>
+          <w:szCs w:val="24"/>
+        </w:rPr>
         <w:lastRenderedPageBreak/>
-        <w:tab/>
-      </w:r>
-      <w:r>
-        <w:rPr>
-          <w:rFonts w:ascii="Times New Roman" w:hAnsi="Times New Roman" w:cs="Times New Roman"/>
-          <w:sz w:val="24"/>
-          <w:szCs w:val="24"/>
-        </w:rPr>
-        <w:t>In this study</w:t>
-      </w:r>
-      <w:r>
-        <w:rPr>
-          <w:rFonts w:ascii="Times New Roman" w:hAnsi="Times New Roman" w:cs="Times New Roman"/>
-          <w:sz w:val="24"/>
-          <w:szCs w:val="24"/>
-        </w:rPr>
-        <w:t>, I have continued to explore an alternative conceptualization of technology transfer and an approach to measuring technology transfer based on patent citations received</w:t>
-      </w:r>
-      <w:r>
-        <w:rPr>
-          <w:rFonts w:ascii="Times New Roman" w:hAnsi="Times New Roman" w:cs="Times New Roman"/>
-          <w:sz w:val="24"/>
-          <w:szCs w:val="24"/>
-        </w:rPr>
-        <w:t xml:space="preserve">, which represents a non-transactional </w:t>
-      </w:r>
-      <w:r>
-        <w:rPr>
-          <w:rFonts w:ascii="Times New Roman" w:hAnsi="Times New Roman" w:cs="Times New Roman"/>
-          <w:sz w:val="24"/>
-          <w:szCs w:val="24"/>
-        </w:rPr>
-        <w:t xml:space="preserve">based </w:t>
-      </w:r>
-      <w:r>
-        <w:rPr>
-          <w:rFonts w:ascii="Times New Roman" w:hAnsi="Times New Roman" w:cs="Times New Roman"/>
-          <w:sz w:val="24"/>
-          <w:szCs w:val="24"/>
-        </w:rPr>
-        <w:t>modality of technology transfer</w:t>
-      </w:r>
-      <w:r>
-        <w:rPr>
-          <w:rFonts w:ascii="Times New Roman" w:hAnsi="Times New Roman" w:cs="Times New Roman"/>
-          <w:sz w:val="24"/>
-          <w:szCs w:val="24"/>
-        </w:rPr>
-        <w:t xml:space="preserve">.  Using patent data, I conducted a </w:t>
-      </w:r>
-      <w:r>
-        <w:rPr>
-          <w:rFonts w:ascii="Times New Roman" w:hAnsi="Times New Roman" w:cs="Times New Roman"/>
-          <w:sz w:val="24"/>
-          <w:szCs w:val="24"/>
-        </w:rPr>
-        <w:t xml:space="preserve">binary </w:t>
-      </w:r>
-      <w:r>
-        <w:rPr>
-          <w:rFonts w:ascii="Times New Roman" w:hAnsi="Times New Roman" w:cs="Times New Roman"/>
-          <w:sz w:val="24"/>
-          <w:szCs w:val="24"/>
-        </w:rPr>
-        <w:t>logistic regression analysis to estimate the probability that a patent will receive more than 2 citations from other patents based on</w:t>
-      </w:r>
-      <w:r>
-        <w:rPr>
-          <w:rFonts w:ascii="Times New Roman" w:hAnsi="Times New Roman" w:cs="Times New Roman"/>
-          <w:sz w:val="24"/>
-          <w:szCs w:val="24"/>
-        </w:rPr>
-        <w:t xml:space="preserve"> the </w:t>
-      </w:r>
-      <w:r>
-        <w:rPr>
-          <w:rFonts w:ascii="Times New Roman" w:hAnsi="Times New Roman" w:cs="Times New Roman"/>
-          <w:sz w:val="24"/>
-          <w:szCs w:val="24"/>
-        </w:rPr>
-        <w:t xml:space="preserve">year the patent was granted, the number of claims contained in the patent, and measures of the </w:t>
-      </w:r>
-      <w:r>
-        <w:rPr>
-          <w:rFonts w:ascii="Times New Roman" w:hAnsi="Times New Roman" w:cs="Times New Roman"/>
-          <w:sz w:val="24"/>
-          <w:szCs w:val="24"/>
-        </w:rPr>
-        <w:t>patent’s originality</w:t>
-      </w:r>
-      <w:r>
-        <w:rPr>
-          <w:rFonts w:ascii="Times New Roman" w:hAnsi="Times New Roman" w:cs="Times New Roman"/>
-          <w:sz w:val="24"/>
-          <w:szCs w:val="24"/>
-        </w:rPr>
-        <w:t xml:space="preserve"> and</w:t>
-      </w:r>
-      <w:r>
-        <w:rPr>
-          <w:rFonts w:ascii="Times New Roman" w:hAnsi="Times New Roman" w:cs="Times New Roman"/>
-          <w:sz w:val="24"/>
-          <w:szCs w:val="24"/>
-        </w:rPr>
-        <w:t xml:space="preserve"> generality.  The </w:t>
-      </w:r>
-      <w:r>
-        <w:rPr>
-          <w:rFonts w:ascii="Times New Roman" w:hAnsi="Times New Roman" w:cs="Times New Roman"/>
-          <w:sz w:val="24"/>
-          <w:szCs w:val="24"/>
-        </w:rPr>
-        <w:t xml:space="preserve">resulting </w:t>
-      </w:r>
-      <w:r>
-        <w:rPr>
-          <w:rFonts w:ascii="Times New Roman" w:hAnsi="Times New Roman" w:cs="Times New Roman"/>
-          <w:sz w:val="24"/>
-          <w:szCs w:val="24"/>
-        </w:rPr>
-        <w:t xml:space="preserve">model indicated that the generality of a patent </w:t>
-      </w:r>
-      <w:r>
-        <w:rPr>
-          <w:rFonts w:ascii="Times New Roman" w:hAnsi="Times New Roman" w:cs="Times New Roman"/>
-          <w:sz w:val="24"/>
-          <w:szCs w:val="24"/>
-        </w:rPr>
-        <w:t>had the strongest association with whether or not the patent received more than 2 citations from other patents.   T</w:t>
-      </w:r>
-      <w:r>
-        <w:rPr>
-          <w:rFonts w:ascii="Times New Roman" w:hAnsi="Times New Roman" w:cs="Times New Roman"/>
-          <w:sz w:val="24"/>
-          <w:szCs w:val="24"/>
-        </w:rPr>
-        <w:t>he study</w:t>
-      </w:r>
-      <w:r>
-        <w:rPr>
-          <w:rFonts w:ascii="Times New Roman" w:hAnsi="Times New Roman" w:cs="Times New Roman"/>
-          <w:sz w:val="24"/>
-          <w:szCs w:val="24"/>
-        </w:rPr>
-        <w:t xml:space="preserve"> results were also </w:t>
-      </w:r>
-      <w:r>
-        <w:rPr>
-          <w:rFonts w:ascii="Times New Roman" w:hAnsi="Times New Roman" w:cs="Times New Roman"/>
-          <w:sz w:val="24"/>
-          <w:szCs w:val="24"/>
-        </w:rPr>
-        <w:t>consistent previous analyses that</w:t>
-      </w:r>
-      <w:r>
-        <w:rPr>
-          <w:rFonts w:ascii="Times New Roman" w:hAnsi="Times New Roman" w:cs="Times New Roman"/>
-          <w:sz w:val="24"/>
-          <w:szCs w:val="24"/>
-        </w:rPr>
-        <w:t xml:space="preserve"> indicated</w:t>
-      </w:r>
-      <w:r>
-        <w:rPr>
-          <w:rFonts w:ascii="Times New Roman" w:hAnsi="Times New Roman" w:cs="Times New Roman"/>
-          <w:sz w:val="24"/>
-          <w:szCs w:val="24"/>
-        </w:rPr>
-        <w:t xml:space="preserve"> an inverse relationship between the year a patent was granted and </w:t>
-      </w:r>
-      <w:r>
-        <w:rPr>
-          <w:rFonts w:ascii="Times New Roman" w:hAnsi="Times New Roman" w:cs="Times New Roman"/>
-          <w:sz w:val="24"/>
-          <w:szCs w:val="24"/>
-        </w:rPr>
-        <w:t xml:space="preserve">the originality of a patent with </w:t>
-      </w:r>
-      <w:r>
-        <w:rPr>
-          <w:rFonts w:ascii="Times New Roman" w:hAnsi="Times New Roman" w:cs="Times New Roman"/>
-          <w:sz w:val="24"/>
-          <w:szCs w:val="24"/>
-        </w:rPr>
-        <w:t>the</w:t>
-      </w:r>
-      <w:r>
-        <w:rPr>
-          <w:rFonts w:ascii="Times New Roman" w:hAnsi="Times New Roman" w:cs="Times New Roman"/>
-          <w:sz w:val="24"/>
-          <w:szCs w:val="24"/>
-        </w:rPr>
-        <w:t xml:space="preserve"> probability that the patent received more than 2 citations from other</w:t>
-      </w:r>
-      <w:r>
-        <w:rPr>
-          <w:rFonts w:ascii="Times New Roman" w:hAnsi="Times New Roman" w:cs="Times New Roman"/>
-          <w:sz w:val="24"/>
-          <w:szCs w:val="24"/>
-        </w:rPr>
-        <w:t xml:space="preserve"> patent</w:t>
-      </w:r>
-      <w:r>
-        <w:rPr>
-          <w:rFonts w:ascii="Times New Roman" w:hAnsi="Times New Roman" w:cs="Times New Roman"/>
-          <w:sz w:val="24"/>
-          <w:szCs w:val="24"/>
-        </w:rPr>
-        <w:t>s</w:t>
-      </w:r>
-      <w:r>
-        <w:rPr>
-          <w:rFonts w:ascii="Times New Roman" w:hAnsi="Times New Roman" w:cs="Times New Roman"/>
-          <w:sz w:val="24"/>
-          <w:szCs w:val="24"/>
-        </w:rPr>
-        <w:t>.</w:t>
+        <w:t>Traditional approaches to studying technology transfer tend to focus only on the transfer of the t</w:t>
+      </w:r>
+      <w:r>
+        <w:rPr>
+          <w:rFonts w:ascii="Times New Roman" w:hAnsi="Times New Roman" w:cs="Times New Roman"/>
+          <w:sz w:val="24"/>
+          <w:szCs w:val="24"/>
+        </w:rPr>
+        <w:t>echnology</w:t>
+      </w:r>
+      <w:r>
+        <w:rPr>
+          <w:rFonts w:ascii="Times New Roman" w:hAnsi="Times New Roman" w:cs="Times New Roman"/>
+          <w:sz w:val="24"/>
+          <w:szCs w:val="24"/>
+        </w:rPr>
+        <w:t xml:space="preserve"> to the private sector</w:t>
+      </w:r>
+      <w:r>
+        <w:rPr>
+          <w:rFonts w:ascii="Times New Roman" w:hAnsi="Times New Roman" w:cs="Times New Roman"/>
+          <w:sz w:val="24"/>
+          <w:szCs w:val="24"/>
+        </w:rPr>
+        <w:t xml:space="preserve"> as the primary benefit of R&amp;D endeavors</w:t>
+      </w:r>
+      <w:r>
+        <w:rPr>
+          <w:rFonts w:ascii="Times New Roman" w:hAnsi="Times New Roman" w:cs="Times New Roman"/>
+          <w:sz w:val="24"/>
+          <w:szCs w:val="24"/>
+        </w:rPr>
+        <w:t>.  I argue that the tra</w:t>
+      </w:r>
+      <w:r>
+        <w:rPr>
+          <w:rFonts w:ascii="Times New Roman" w:hAnsi="Times New Roman" w:cs="Times New Roman"/>
+          <w:sz w:val="24"/>
+          <w:szCs w:val="24"/>
+        </w:rPr>
+        <w:t>nsfer of the knowledge</w:t>
+      </w:r>
+      <w:r>
+        <w:rPr>
+          <w:rFonts w:ascii="Times New Roman" w:hAnsi="Times New Roman" w:cs="Times New Roman"/>
+          <w:sz w:val="24"/>
+          <w:szCs w:val="24"/>
+        </w:rPr>
+        <w:t xml:space="preserve"> is also an important and desirable outcome that is often forgotten or ignored.  </w:t>
+      </w:r>
+      <w:r>
+        <w:rPr>
+          <w:rFonts w:ascii="Times New Roman" w:hAnsi="Times New Roman" w:cs="Times New Roman"/>
+          <w:sz w:val="24"/>
+          <w:szCs w:val="24"/>
+        </w:rPr>
+        <w:t xml:space="preserve">Using </w:t>
+      </w:r>
+      <w:r>
+        <w:rPr>
+          <w:rFonts w:ascii="Times New Roman" w:hAnsi="Times New Roman" w:cs="Times New Roman"/>
+          <w:sz w:val="24"/>
+          <w:szCs w:val="24"/>
+        </w:rPr>
+        <w:t xml:space="preserve">U.S. </w:t>
+      </w:r>
+      <w:r>
+        <w:rPr>
+          <w:rFonts w:ascii="Times New Roman" w:hAnsi="Times New Roman" w:cs="Times New Roman"/>
+          <w:sz w:val="24"/>
+          <w:szCs w:val="24"/>
+        </w:rPr>
+        <w:t xml:space="preserve">patent data, I conducted a </w:t>
+      </w:r>
+      <w:r>
+        <w:rPr>
+          <w:rFonts w:ascii="Times New Roman" w:hAnsi="Times New Roman" w:cs="Times New Roman"/>
+          <w:sz w:val="24"/>
+          <w:szCs w:val="24"/>
+        </w:rPr>
+        <w:t>binomial</w:t>
+      </w:r>
+      <w:r>
+        <w:rPr>
+          <w:rFonts w:ascii="Times New Roman" w:hAnsi="Times New Roman" w:cs="Times New Roman"/>
+          <w:sz w:val="24"/>
+          <w:szCs w:val="24"/>
+        </w:rPr>
+        <w:t xml:space="preserve"> </w:t>
+      </w:r>
+      <w:r>
+        <w:rPr>
+          <w:rFonts w:ascii="Times New Roman" w:hAnsi="Times New Roman" w:cs="Times New Roman"/>
+          <w:sz w:val="24"/>
+          <w:szCs w:val="24"/>
+        </w:rPr>
+        <w:t>logistic</w:t>
+      </w:r>
+      <w:r>
+        <w:rPr>
+          <w:rFonts w:ascii="Times New Roman" w:hAnsi="Times New Roman" w:cs="Times New Roman"/>
+          <w:sz w:val="24"/>
+          <w:szCs w:val="24"/>
+        </w:rPr>
+        <w:t>, ordinal logistic, and multiple regression analyse</w:t>
+      </w:r>
+      <w:r>
+        <w:rPr>
+          <w:rFonts w:ascii="Times New Roman" w:hAnsi="Times New Roman" w:cs="Times New Roman"/>
+          <w:sz w:val="24"/>
+          <w:szCs w:val="24"/>
+        </w:rPr>
+        <w:t xml:space="preserve">s </w:t>
+      </w:r>
+      <w:r>
+        <w:rPr>
+          <w:rFonts w:ascii="Times New Roman" w:hAnsi="Times New Roman" w:cs="Times New Roman"/>
+          <w:sz w:val="24"/>
+          <w:szCs w:val="24"/>
+        </w:rPr>
+        <w:t>to understand and explain this aspect of technology transfer</w:t>
+      </w:r>
+      <w:r>
+        <w:rPr>
+          <w:rFonts w:ascii="Times New Roman" w:hAnsi="Times New Roman" w:cs="Times New Roman"/>
+          <w:sz w:val="24"/>
+          <w:szCs w:val="24"/>
+        </w:rPr>
+        <w:t xml:space="preserve"> and demonstrate the feasibility of measuring non-financially-based benefits of R&amp;D activity</w:t>
+      </w:r>
+      <w:r>
+        <w:rPr>
+          <w:rFonts w:ascii="Times New Roman" w:hAnsi="Times New Roman" w:cs="Times New Roman"/>
+          <w:sz w:val="24"/>
+          <w:szCs w:val="24"/>
+        </w:rPr>
+        <w:t xml:space="preserve">.  The </w:t>
+      </w:r>
+      <w:r>
+        <w:rPr>
+          <w:rFonts w:ascii="Times New Roman" w:hAnsi="Times New Roman" w:cs="Times New Roman"/>
+          <w:sz w:val="24"/>
+          <w:szCs w:val="24"/>
+        </w:rPr>
+        <w:t xml:space="preserve">study </w:t>
+      </w:r>
+      <w:r>
+        <w:rPr>
+          <w:rFonts w:ascii="Times New Roman" w:hAnsi="Times New Roman" w:cs="Times New Roman"/>
+          <w:sz w:val="24"/>
+          <w:szCs w:val="24"/>
+        </w:rPr>
+        <w:t xml:space="preserve">results indicate that the generality of a patent, </w:t>
+      </w:r>
+      <w:r>
+        <w:rPr>
+          <w:rFonts w:ascii="Times New Roman" w:hAnsi="Times New Roman" w:cs="Times New Roman"/>
+          <w:sz w:val="24"/>
+          <w:szCs w:val="24"/>
+        </w:rPr>
+        <w:t xml:space="preserve">which represents </w:t>
+      </w:r>
+      <w:r>
+        <w:rPr>
+          <w:rFonts w:ascii="Times New Roman" w:hAnsi="Times New Roman" w:cs="Times New Roman"/>
+          <w:sz w:val="24"/>
+          <w:szCs w:val="24"/>
+        </w:rPr>
+        <w:t>the breadth of influence of a patent across fields, has very strong positive association with the probability and degree to which the knowledge embodied in the patent is transferred as measured by the number of citations a patent receives from other patents.</w:t>
+      </w:r>
+      <w:r>
+        <w:rPr>
+          <w:rFonts w:ascii="Times New Roman" w:hAnsi="Times New Roman" w:cs="Times New Roman"/>
+          <w:sz w:val="24"/>
+          <w:szCs w:val="24"/>
+        </w:rPr>
+        <w:t xml:space="preserve">  The originality of a patent, which one can think of as a measure of the degree to which a research discovery is novel and independent of anything previous, has a moderate negative association with the probability and degree to which the knowledge embodied in the patent is transferred.</w:t>
+      </w:r>
+      <w:r>
+        <w:rPr>
+          <w:rFonts w:ascii="Times New Roman" w:hAnsi="Times New Roman" w:cs="Times New Roman"/>
+          <w:sz w:val="24"/>
+          <w:szCs w:val="24"/>
+        </w:rPr>
+        <w:t xml:space="preserve">  These results have implications for how the benefits of R&amp;D is conceived and measured, which could influence public policy regarding federal-funded R&amp;D and technology transfer.</w:t>
       </w:r>
       <w:r>
         <w:rPr>
@@ -21507,7 +22297,7 @@
         <w:noProof/>
         <w:sz w:val="24"/>
       </w:rPr>
-      <w:t>20</w:t>
+      <w:t>2</w:t>
     </w:r>
     <w:r>
       <w:rPr>

</xml_diff>

<commit_message>
Added discussion about the adjacent possible
</commit_message>
<xml_diff>
--- a/Docs/Townes_Research_2019A01_Manuscript_v00.docx
+++ b/Docs/Townes_Research_2019A01_Manuscript_v00.docx
@@ -333,6 +333,38 @@
           <w:sz w:val="24"/>
           <w:szCs w:val="24"/>
         </w:rPr>
+        <w:t xml:space="preserve"> Traditional approaches to studying technology transfer tend to focus only on the transfer of the technology to the private sector as the primary benefit of R&amp;D endeavors.  I argue that the transfer of the knowledge is also an important and desirable outcome that is often forgotten or ignored.  </w:t>
+      </w:r>
+      <w:r>
+        <w:rPr>
+          <w:rFonts w:ascii="Times New Roman" w:hAnsi="Times New Roman" w:cs="Times New Roman"/>
+          <w:sz w:val="24"/>
+          <w:szCs w:val="24"/>
+        </w:rPr>
+        <w:t xml:space="preserve">Using </w:t>
+      </w:r>
+      <w:r>
+        <w:rPr>
+          <w:rFonts w:ascii="Times New Roman" w:hAnsi="Times New Roman" w:cs="Times New Roman"/>
+          <w:sz w:val="24"/>
+          <w:szCs w:val="24"/>
+        </w:rPr>
+        <w:t xml:space="preserve">U.S. </w:t>
+      </w:r>
+      <w:r>
+        <w:rPr>
+          <w:rFonts w:ascii="Times New Roman" w:hAnsi="Times New Roman" w:cs="Times New Roman"/>
+          <w:sz w:val="24"/>
+          <w:szCs w:val="24"/>
+        </w:rPr>
+        <w:t>patent data, I conduct</w:t>
+      </w:r>
+      <w:r>
+        <w:rPr>
+          <w:rFonts w:ascii="Times New Roman" w:hAnsi="Times New Roman" w:cs="Times New Roman"/>
+          <w:sz w:val="24"/>
+          <w:szCs w:val="24"/>
+        </w:rPr>
         <w:t xml:space="preserve"> </w:t>
       </w:r>
       <w:r>
@@ -341,95 +373,7 @@
           <w:sz w:val="24"/>
           <w:szCs w:val="24"/>
         </w:rPr>
-        <w:t xml:space="preserve">Traditional approaches to studying technology transfer tend to focus only on the transfer of the technology to the private sector as the primary benefit of R&amp;D endeavors.  I argue that the transfer of the knowledge is also an important and desirable outcome that is often forgotten or ignored.  </w:t>
-      </w:r>
-      <w:r>
-        <w:rPr>
-          <w:rFonts w:ascii="Times New Roman" w:hAnsi="Times New Roman" w:cs="Times New Roman"/>
-          <w:sz w:val="24"/>
-          <w:szCs w:val="24"/>
-        </w:rPr>
-        <w:t xml:space="preserve">Using </w:t>
-      </w:r>
-      <w:r>
-        <w:rPr>
-          <w:rFonts w:ascii="Times New Roman" w:hAnsi="Times New Roman" w:cs="Times New Roman"/>
-          <w:sz w:val="24"/>
-          <w:szCs w:val="24"/>
-        </w:rPr>
-        <w:t xml:space="preserve">U.S. </w:t>
-      </w:r>
-      <w:r>
-        <w:rPr>
-          <w:rFonts w:ascii="Times New Roman" w:hAnsi="Times New Roman" w:cs="Times New Roman"/>
-          <w:sz w:val="24"/>
-          <w:szCs w:val="24"/>
-        </w:rPr>
-        <w:t>patent data, I conduct</w:t>
-      </w:r>
-      <w:r>
-        <w:rPr>
-          <w:rFonts w:ascii="Times New Roman" w:hAnsi="Times New Roman" w:cs="Times New Roman"/>
-          <w:sz w:val="24"/>
-          <w:szCs w:val="24"/>
-        </w:rPr>
-        <w:t xml:space="preserve"> </w:t>
-      </w:r>
-      <w:r>
-        <w:rPr>
-          <w:rFonts w:ascii="Times New Roman" w:hAnsi="Times New Roman" w:cs="Times New Roman"/>
-          <w:sz w:val="24"/>
-          <w:szCs w:val="24"/>
-        </w:rPr>
-        <w:t>binomial logistic, ordinal logistic, and multiple regression analyses to understand and explain this aspect of technology transfer and demonstrate the feasibility of measuring non-financially-based benefits of R&amp;D activity.  The study results indicate that the generality of a patent</w:t>
-      </w:r>
-      <w:r>
-        <w:rPr>
-          <w:rFonts w:ascii="Times New Roman" w:hAnsi="Times New Roman" w:cs="Times New Roman"/>
-          <w:sz w:val="24"/>
-          <w:szCs w:val="24"/>
-        </w:rPr>
-        <w:t xml:space="preserve"> </w:t>
-      </w:r>
-      <w:r>
-        <w:rPr>
-          <w:rFonts w:ascii="Times New Roman" w:hAnsi="Times New Roman" w:cs="Times New Roman"/>
-          <w:sz w:val="24"/>
-          <w:szCs w:val="24"/>
-        </w:rPr>
-        <w:t>has very strong positive association with the probability and degree to which the knowledge embodied in the patent is transferred.  The originality of a patent</w:t>
-      </w:r>
-      <w:r>
-        <w:rPr>
-          <w:rFonts w:ascii="Times New Roman" w:hAnsi="Times New Roman" w:cs="Times New Roman"/>
-          <w:sz w:val="24"/>
-          <w:szCs w:val="24"/>
-        </w:rPr>
-        <w:t xml:space="preserve"> </w:t>
-      </w:r>
-      <w:r>
-        <w:rPr>
-          <w:rFonts w:ascii="Times New Roman" w:hAnsi="Times New Roman" w:cs="Times New Roman"/>
-          <w:sz w:val="24"/>
-          <w:szCs w:val="24"/>
-        </w:rPr>
-        <w:t xml:space="preserve">has a moderate negative association with the probability and degree to which the knowledge embodied in the patent is transferred.  These results have implications for how the benefits of </w:t>
-      </w:r>
-      <w:r>
-        <w:rPr>
-          <w:rFonts w:ascii="Times New Roman" w:hAnsi="Times New Roman" w:cs="Times New Roman"/>
-          <w:sz w:val="24"/>
-          <w:szCs w:val="24"/>
-        </w:rPr>
-        <w:t>R&amp;D are</w:t>
-      </w:r>
-      <w:r>
-        <w:rPr>
-          <w:rFonts w:ascii="Times New Roman" w:hAnsi="Times New Roman" w:cs="Times New Roman"/>
-          <w:sz w:val="24"/>
-          <w:szCs w:val="24"/>
-        </w:rPr>
-        <w:t xml:space="preserve"> </w:t>
+        <w:t xml:space="preserve">binomial logistic, ordinal logistic, and multiple regression analyses to understand and explain this aspect of technology transfer and demonstrate the feasibility of measuring non-financially-based benefits of R&amp;D activity.  The study results indicate that the generality of a patent has very strong positive association with the probability and degree to which the knowledge embodied in the patent is transferred.  The originality of a patent has a moderate negative association with the probability and degree to which the knowledge embodied in the patent is transferred.  These results have implications for how the benefits of R&amp;D are </w:t>
       </w:r>
       <w:r>
         <w:rPr>
@@ -2123,15 +2067,7 @@
           <w:sz w:val="24"/>
           <w:szCs w:val="24"/>
         </w:rPr>
-        <w:t>derived from federally-funded R&amp;D</w:t>
-      </w:r>
-      <w:r>
-        <w:rPr>
-          <w:rFonts w:ascii="Times New Roman" w:hAnsi="Times New Roman" w:cs="Times New Roman"/>
-          <w:sz w:val="24"/>
-          <w:szCs w:val="24"/>
-        </w:rPr>
-        <w:t xml:space="preserve"> </w:t>
+        <w:t xml:space="preserve">derived from federally-funded R&amp;D </w:t>
       </w:r>
       <w:r>
         <w:rPr>
@@ -2794,39 +2730,7 @@
           <w:sz w:val="24"/>
           <w:szCs w:val="24"/>
         </w:rPr>
-        <w:t xml:space="preserve">atent (i.e., the greater </w:t>
-      </w:r>
-      <w:r>
-        <w:rPr>
-          <w:rFonts w:ascii="Times New Roman" w:hAnsi="Times New Roman" w:cs="Times New Roman"/>
-          <w:sz w:val="24"/>
-          <w:szCs w:val="24"/>
-        </w:rPr>
-        <w:t xml:space="preserve">the breadth of </w:t>
-      </w:r>
-      <w:r>
-        <w:rPr>
-          <w:rFonts w:ascii="Times New Roman" w:hAnsi="Times New Roman" w:cs="Times New Roman"/>
-          <w:sz w:val="24"/>
-          <w:szCs w:val="24"/>
-        </w:rPr>
-        <w:t xml:space="preserve">potential </w:t>
-      </w:r>
-      <w:r>
-        <w:rPr>
-          <w:rFonts w:ascii="Times New Roman" w:hAnsi="Times New Roman" w:cs="Times New Roman"/>
-          <w:sz w:val="24"/>
-          <w:szCs w:val="24"/>
-        </w:rPr>
-        <w:t xml:space="preserve">influence of a </w:t>
-      </w:r>
-      <w:r>
-        <w:rPr>
-          <w:rFonts w:ascii="Times New Roman" w:hAnsi="Times New Roman" w:cs="Times New Roman"/>
-          <w:sz w:val="24"/>
-          <w:szCs w:val="24"/>
-        </w:rPr>
-        <w:t>r</w:t>
+        <w:t>atent (i.e., the greater the breadth of potential influence of a r</w:t>
       </w:r>
       <w:r>
         <w:rPr>
@@ -2858,31 +2762,7 @@
           <w:sz w:val="24"/>
           <w:szCs w:val="24"/>
         </w:rPr>
-        <w:t>ery</w:t>
-      </w:r>
-      <w:r>
-        <w:rPr>
-          <w:rFonts w:ascii="Times New Roman" w:hAnsi="Times New Roman" w:cs="Times New Roman"/>
-          <w:sz w:val="24"/>
-          <w:szCs w:val="24"/>
-        </w:rPr>
-        <w:t xml:space="preserve"> across f</w:t>
-      </w:r>
-      <w:r>
-        <w:rPr>
-          <w:rFonts w:ascii="Times New Roman" w:hAnsi="Times New Roman" w:cs="Times New Roman"/>
-          <w:sz w:val="24"/>
-          <w:szCs w:val="24"/>
-        </w:rPr>
-        <w:t>ields)</w:t>
-      </w:r>
-      <w:r>
-        <w:rPr>
-          <w:rFonts w:ascii="Times New Roman" w:hAnsi="Times New Roman" w:cs="Times New Roman"/>
-          <w:sz w:val="24"/>
-          <w:szCs w:val="24"/>
-        </w:rPr>
-        <w:t xml:space="preserve"> </w:t>
+        <w:t xml:space="preserve">ery across fields) </w:t>
       </w:r>
       <w:r>
         <w:rPr>
@@ -2922,23 +2802,7 @@
           <w:sz w:val="24"/>
           <w:szCs w:val="24"/>
         </w:rPr>
-        <w:t>originality of the patent</w:t>
-      </w:r>
-      <w:r>
-        <w:rPr>
-          <w:rFonts w:ascii="Times New Roman" w:hAnsi="Times New Roman" w:cs="Times New Roman"/>
-          <w:sz w:val="24"/>
-          <w:szCs w:val="24"/>
-        </w:rPr>
-        <w:t xml:space="preserve">, which one can think of as a measure of the degree to which a research discovery is novel and independent of anything previous, </w:t>
-      </w:r>
-      <w:r>
-        <w:rPr>
-          <w:rFonts w:ascii="Times New Roman" w:hAnsi="Times New Roman" w:cs="Times New Roman"/>
-          <w:sz w:val="24"/>
-          <w:szCs w:val="24"/>
-        </w:rPr>
-        <w:t>is</w:t>
+        <w:t>originality of the patent, which one can think of as a measure of the degree to which a research discovery is novel and independent of anything previous, is</w:t>
       </w:r>
       <w:r>
         <w:rPr>
@@ -7748,7 +7612,23 @@
           <w:sz w:val="24"/>
           <w:szCs w:val="24"/>
         </w:rPr>
-        <w:t xml:space="preserve">he likelihood was </w:t>
+        <w:t xml:space="preserve">he </w:t>
+      </w:r>
+      <w:r>
+        <w:rPr>
+          <w:rFonts w:ascii="Times New Roman" w:hAnsi="Times New Roman" w:cs="Times New Roman"/>
+          <w:sz w:val="24"/>
+          <w:szCs w:val="24"/>
+        </w:rPr>
+        <w:t xml:space="preserve">log </w:t>
+      </w:r>
+      <w:r>
+        <w:rPr>
+          <w:rFonts w:ascii="Times New Roman" w:hAnsi="Times New Roman" w:cs="Times New Roman"/>
+          <w:sz w:val="24"/>
+          <w:szCs w:val="24"/>
+        </w:rPr>
+        <w:t xml:space="preserve">likelihood was </w:t>
       </w:r>
       <w:r>
         <w:rPr>
@@ -7878,9 +7758,6 @@
           </m:sSupPr>
           <m:e>
             <m:r>
-              <m:rPr>
-                <m:sty m:val="p"/>
-              </m:rPr>
               <w:rPr>
                 <w:rFonts w:ascii="Cambria Math" w:hAnsi="Cambria Math" w:cs="Times New Roman"/>
                 <w:sz w:val="24"/>
@@ -9902,7 +9779,23 @@
           <w:sz w:val="24"/>
           <w:szCs w:val="24"/>
         </w:rPr>
-        <w:t xml:space="preserve"> likelihood was improved</w:t>
+        <w:t xml:space="preserve"> </w:t>
+      </w:r>
+      <w:r>
+        <w:rPr>
+          <w:rFonts w:ascii="Times New Roman" w:hAnsi="Times New Roman" w:cs="Times New Roman"/>
+          <w:sz w:val="24"/>
+          <w:szCs w:val="24"/>
+        </w:rPr>
+        <w:t xml:space="preserve">log </w:t>
+      </w:r>
+      <w:r>
+        <w:rPr>
+          <w:rFonts w:ascii="Times New Roman" w:hAnsi="Times New Roman" w:cs="Times New Roman"/>
+          <w:sz w:val="24"/>
+          <w:szCs w:val="24"/>
+        </w:rPr>
+        <w:t>likelihood was improved</w:t>
       </w:r>
       <w:r>
         <w:rPr>
@@ -10032,9 +9925,6 @@
           </m:sSupPr>
           <m:e>
             <m:r>
-              <m:rPr>
-                <m:sty m:val="p"/>
-              </m:rPr>
               <w:rPr>
                 <w:rFonts w:ascii="Cambria Math" w:hAnsi="Cambria Math" w:cs="Times New Roman"/>
                 <w:sz w:val="24"/>
@@ -10165,214 +10055,400 @@
           <w:sz w:val="24"/>
           <w:szCs w:val="24"/>
         </w:rPr>
-        <w:t xml:space="preserve">  It’s interesting to note that a patent with one unit increase in the</w:t>
-      </w:r>
-      <w:r>
-        <w:rPr>
-          <w:rFonts w:ascii="Times New Roman" w:hAnsi="Times New Roman" w:cs="Times New Roman"/>
-          <w:sz w:val="24"/>
-          <w:szCs w:val="24"/>
-        </w:rPr>
-        <w:t xml:space="preserve"> value of the</w:t>
-      </w:r>
-      <w:r>
-        <w:rPr>
-          <w:rFonts w:ascii="Times New Roman" w:hAnsi="Times New Roman" w:cs="Times New Roman"/>
-          <w:sz w:val="24"/>
-          <w:szCs w:val="24"/>
-        </w:rPr>
-        <w:t xml:space="preserve"> </w:t>
-      </w:r>
-      <w:r>
-        <w:rPr>
-          <w:rFonts w:ascii="Courier New" w:hAnsi="Courier New" w:cs="Courier New"/>
-          <w:sz w:val="24"/>
-          <w:szCs w:val="24"/>
-        </w:rPr>
-        <w:t>GENERAL</w:t>
-      </w:r>
-      <w:r>
-        <w:rPr>
-          <w:rFonts w:ascii="Times New Roman" w:hAnsi="Times New Roman" w:cs="Times New Roman"/>
-          <w:sz w:val="24"/>
-          <w:szCs w:val="24"/>
-        </w:rPr>
-        <w:t xml:space="preserve"> variable was roughly 72 times more likely to receive more than the </w:t>
-      </w:r>
-      <w:r>
-        <w:rPr>
-          <w:rFonts w:ascii="Times New Roman" w:hAnsi="Times New Roman" w:cs="Times New Roman"/>
-          <w:sz w:val="24"/>
-          <w:szCs w:val="24"/>
-        </w:rPr>
-        <w:lastRenderedPageBreak/>
-        <w:t>median number of citations.</w:t>
-      </w:r>
-      <w:r>
-        <w:rPr>
-          <w:rFonts w:ascii="Times New Roman" w:hAnsi="Times New Roman" w:cs="Times New Roman"/>
-          <w:sz w:val="24"/>
-          <w:szCs w:val="24"/>
-        </w:rPr>
-        <w:t xml:space="preserve">  While this is consistent with</w:t>
-      </w:r>
-      <w:r>
-        <w:rPr>
-          <w:rFonts w:ascii="Times New Roman" w:hAnsi="Times New Roman" w:cs="Times New Roman"/>
-          <w:sz w:val="24"/>
-          <w:szCs w:val="24"/>
-        </w:rPr>
-        <w:t xml:space="preserve"> the expected results, the magnitude of the association was unexpected.</w:t>
-      </w:r>
-      <w:r>
-        <w:rPr>
-          <w:rFonts w:ascii="Times New Roman" w:hAnsi="Times New Roman" w:cs="Times New Roman"/>
-          <w:sz w:val="24"/>
-          <w:szCs w:val="24"/>
-        </w:rPr>
         <w:t xml:space="preserve">  </w:t>
-      </w:r>
-      <w:r>
-        <w:rPr>
-          <w:rFonts w:ascii="Times New Roman" w:hAnsi="Times New Roman" w:cs="Times New Roman"/>
-          <w:sz w:val="24"/>
-          <w:szCs w:val="24"/>
-        </w:rPr>
-        <w:t xml:space="preserve">Somewhat surprising was the negative association between the originality of the patent as measured by the </w:t>
-      </w:r>
-      <w:r>
-        <w:rPr>
-          <w:rFonts w:ascii="Courier New" w:hAnsi="Courier New" w:cs="Courier New"/>
-          <w:sz w:val="24"/>
-          <w:szCs w:val="24"/>
-        </w:rPr>
-        <w:t>ORIGINAL</w:t>
-      </w:r>
-      <w:r>
-        <w:rPr>
-          <w:rFonts w:ascii="Times New Roman" w:hAnsi="Times New Roman" w:cs="Times New Roman"/>
-          <w:sz w:val="24"/>
-          <w:szCs w:val="24"/>
-        </w:rPr>
-        <w:t xml:space="preserve"> variable and the </w:t>
-      </w:r>
-      <w:r>
-        <w:rPr>
-          <w:rFonts w:ascii="Times New Roman" w:hAnsi="Times New Roman" w:cs="Times New Roman"/>
-          <w:sz w:val="24"/>
-          <w:szCs w:val="24"/>
-        </w:rPr>
-        <w:t>odds of the patent receiving more than the median number of citations, which is counter to my original expectations.  It’s possible that</w:t>
-      </w:r>
-      <w:r>
-        <w:rPr>
-          <w:rFonts w:ascii="Times New Roman" w:hAnsi="Times New Roman" w:cs="Times New Roman"/>
-          <w:sz w:val="24"/>
-          <w:szCs w:val="24"/>
-        </w:rPr>
-        <w:t xml:space="preserve"> the more original a patent the more difficult it is for other inventors and innovators to conceive applications of the technology in their fields.  {</w:t>
-      </w:r>
-      <w:r>
-        <w:rPr>
-          <w:rFonts w:ascii="Times New Roman" w:hAnsi="Times New Roman" w:cs="Times New Roman"/>
-          <w:b/>
-          <w:sz w:val="24"/>
-          <w:szCs w:val="24"/>
-        </w:rPr>
-        <w:t>DISCUSS THE ADJACENT POSSIBLE}</w:t>
-      </w:r>
-      <w:r>
-        <w:rPr>
-          <w:rFonts w:ascii="Times New Roman" w:hAnsi="Times New Roman" w:cs="Times New Roman"/>
-          <w:sz w:val="24"/>
-          <w:szCs w:val="24"/>
-        </w:rPr>
-        <w:t xml:space="preserve">.  </w:t>
-      </w:r>
-      <w:r>
-        <w:rPr>
-          <w:rFonts w:ascii="Times New Roman" w:hAnsi="Times New Roman" w:cs="Times New Roman"/>
-          <w:sz w:val="24"/>
-          <w:szCs w:val="24"/>
-        </w:rPr>
-        <w:t>Patents classified as</w:t>
-      </w:r>
-      <w:r>
-        <w:rPr>
-          <w:rFonts w:ascii="Times New Roman" w:hAnsi="Times New Roman" w:cs="Times New Roman"/>
-          <w:sz w:val="24"/>
-          <w:szCs w:val="24"/>
-        </w:rPr>
-        <w:t xml:space="preserve"> </w:t>
-      </w:r>
-      <w:r>
-        <w:rPr>
-          <w:rFonts w:ascii="Courier New" w:hAnsi="Courier New" w:cs="Courier New"/>
-          <w:sz w:val="24"/>
-          <w:szCs w:val="24"/>
-        </w:rPr>
-        <w:t>CAT02</w:t>
-      </w:r>
-      <w:r>
-        <w:rPr>
-          <w:rFonts w:ascii="Times New Roman" w:hAnsi="Times New Roman" w:cs="Times New Roman"/>
-          <w:sz w:val="24"/>
-          <w:szCs w:val="24"/>
-        </w:rPr>
-        <w:t xml:space="preserve"> and </w:t>
-      </w:r>
-      <w:r>
-        <w:rPr>
-          <w:rFonts w:ascii="Courier New" w:hAnsi="Courier New" w:cs="Courier New"/>
-          <w:sz w:val="24"/>
-          <w:szCs w:val="24"/>
-        </w:rPr>
-        <w:t>CAT03</w:t>
-      </w:r>
-      <w:r>
-        <w:rPr>
-          <w:rFonts w:ascii="Times New Roman" w:hAnsi="Times New Roman" w:cs="Times New Roman"/>
-          <w:sz w:val="24"/>
-          <w:szCs w:val="24"/>
-        </w:rPr>
-        <w:t xml:space="preserve"> were respectively 2.72 and 2.06 times more likely to receive more than the median num</w:t>
-      </w:r>
-      <w:r>
-        <w:rPr>
-          <w:rFonts w:ascii="Times New Roman" w:hAnsi="Times New Roman" w:cs="Times New Roman"/>
-          <w:sz w:val="24"/>
-          <w:szCs w:val="24"/>
-        </w:rPr>
-        <w:t>ber of citations than patents classified as</w:t>
-      </w:r>
-      <w:r>
-        <w:rPr>
-          <w:rFonts w:ascii="Times New Roman" w:hAnsi="Times New Roman" w:cs="Times New Roman"/>
-          <w:sz w:val="24"/>
-          <w:szCs w:val="24"/>
-        </w:rPr>
-        <w:t xml:space="preserve"> </w:t>
-      </w:r>
-      <w:r>
-        <w:rPr>
-          <w:rFonts w:ascii="Courier New" w:hAnsi="Courier New" w:cs="Courier New"/>
-          <w:sz w:val="24"/>
-          <w:szCs w:val="24"/>
-        </w:rPr>
-        <w:t>CAT01</w:t>
-      </w:r>
-      <w:r>
-        <w:rPr>
-          <w:rFonts w:ascii="Times New Roman" w:hAnsi="Times New Roman" w:cs="Times New Roman"/>
-          <w:sz w:val="24"/>
-          <w:szCs w:val="24"/>
-        </w:rPr>
-        <w:t>.</w:t>
       </w:r>
     </w:p>
     <w:p>
       <w:pPr>
         <w:spacing w:after="0" w:line="480" w:lineRule="auto"/>
+        <w:ind w:firstLine="720"/>
+        <w:rPr>
+          <w:rFonts w:ascii="Times New Roman" w:hAnsi="Times New Roman" w:cs="Times New Roman"/>
+          <w:sz w:val="24"/>
+          <w:szCs w:val="24"/>
+        </w:rPr>
+      </w:pPr>
+      <w:r>
+        <w:rPr>
+          <w:rFonts w:ascii="Times New Roman" w:hAnsi="Times New Roman" w:cs="Times New Roman"/>
+          <w:sz w:val="24"/>
+          <w:szCs w:val="24"/>
+        </w:rPr>
+        <w:lastRenderedPageBreak/>
+        <w:t xml:space="preserve">Several variables had strong associations the odds of a patent receiving more than the median number of citations from other patents.  </w:t>
+      </w:r>
+      <w:r>
+        <w:rPr>
+          <w:rFonts w:ascii="Times New Roman" w:hAnsi="Times New Roman" w:cs="Times New Roman"/>
+          <w:sz w:val="24"/>
+          <w:szCs w:val="24"/>
+        </w:rPr>
+        <w:t xml:space="preserve">Patents classified as </w:t>
+      </w:r>
+      <w:r>
+        <w:rPr>
+          <w:rFonts w:ascii="Courier New" w:hAnsi="Courier New" w:cs="Courier New"/>
+          <w:sz w:val="24"/>
+          <w:szCs w:val="24"/>
+        </w:rPr>
+        <w:t>CAT02</w:t>
+      </w:r>
+      <w:r>
+        <w:rPr>
+          <w:rFonts w:ascii="Times New Roman" w:hAnsi="Times New Roman" w:cs="Times New Roman"/>
+          <w:sz w:val="24"/>
+          <w:szCs w:val="24"/>
+        </w:rPr>
+        <w:t xml:space="preserve"> and </w:t>
+      </w:r>
+      <w:r>
+        <w:rPr>
+          <w:rFonts w:ascii="Courier New" w:hAnsi="Courier New" w:cs="Courier New"/>
+          <w:sz w:val="24"/>
+          <w:szCs w:val="24"/>
+        </w:rPr>
+        <w:t>CAT03</w:t>
+      </w:r>
+      <w:r>
+        <w:rPr>
+          <w:rFonts w:ascii="Times New Roman" w:hAnsi="Times New Roman" w:cs="Times New Roman"/>
+          <w:sz w:val="24"/>
+          <w:szCs w:val="24"/>
+        </w:rPr>
+        <w:t xml:space="preserve"> were respectively 2.72 and 2.06 times more likely to receive more than the median number of citations than patents classified as </w:t>
+      </w:r>
+      <w:r>
+        <w:rPr>
+          <w:rFonts w:ascii="Courier New" w:hAnsi="Courier New" w:cs="Courier New"/>
+          <w:sz w:val="24"/>
+          <w:szCs w:val="24"/>
+        </w:rPr>
+        <w:t>CAT01</w:t>
+      </w:r>
+      <w:r>
+        <w:rPr>
+          <w:rFonts w:ascii="Times New Roman" w:hAnsi="Times New Roman" w:cs="Times New Roman"/>
+          <w:sz w:val="24"/>
+          <w:szCs w:val="24"/>
+        </w:rPr>
+        <w:t>.</w:t>
+      </w:r>
+      <w:r>
+        <w:rPr>
+          <w:rFonts w:ascii="Times New Roman" w:hAnsi="Times New Roman" w:cs="Times New Roman"/>
+          <w:sz w:val="24"/>
+          <w:szCs w:val="24"/>
+        </w:rPr>
+        <w:t xml:space="preserve">  The </w:t>
+      </w:r>
+      <w:r>
+        <w:rPr>
+          <w:rFonts w:ascii="Courier New" w:hAnsi="Courier New" w:cs="Courier New"/>
+          <w:sz w:val="24"/>
+          <w:szCs w:val="24"/>
+        </w:rPr>
+        <w:t xml:space="preserve">GENERAL </w:t>
+      </w:r>
+      <w:r>
+        <w:rPr>
+          <w:rFonts w:ascii="Times New Roman" w:hAnsi="Times New Roman" w:cs="Times New Roman"/>
+          <w:sz w:val="24"/>
+          <w:szCs w:val="24"/>
+        </w:rPr>
+        <w:t>variable had a particularly strong association. A</w:t>
+      </w:r>
+      <w:r>
+        <w:rPr>
+          <w:rFonts w:ascii="Times New Roman" w:hAnsi="Times New Roman" w:cs="Times New Roman"/>
+          <w:sz w:val="24"/>
+          <w:szCs w:val="24"/>
+        </w:rPr>
+        <w:t xml:space="preserve"> patent with one unit increase in the</w:t>
+      </w:r>
+      <w:r>
+        <w:rPr>
+          <w:rFonts w:ascii="Times New Roman" w:hAnsi="Times New Roman" w:cs="Times New Roman"/>
+          <w:sz w:val="24"/>
+          <w:szCs w:val="24"/>
+        </w:rPr>
+        <w:t xml:space="preserve"> value of the</w:t>
+      </w:r>
+      <w:r>
+        <w:rPr>
+          <w:rFonts w:ascii="Times New Roman" w:hAnsi="Times New Roman" w:cs="Times New Roman"/>
+          <w:sz w:val="24"/>
+          <w:szCs w:val="24"/>
+        </w:rPr>
+        <w:t xml:space="preserve"> </w:t>
+      </w:r>
+      <w:r>
+        <w:rPr>
+          <w:rFonts w:ascii="Courier New" w:hAnsi="Courier New" w:cs="Courier New"/>
+          <w:sz w:val="24"/>
+          <w:szCs w:val="24"/>
+        </w:rPr>
+        <w:t>GENERAL</w:t>
+      </w:r>
+      <w:r>
+        <w:rPr>
+          <w:rFonts w:ascii="Times New Roman" w:hAnsi="Times New Roman" w:cs="Times New Roman"/>
+          <w:sz w:val="24"/>
+          <w:szCs w:val="24"/>
+        </w:rPr>
+        <w:t xml:space="preserve"> variable was roughly 72 times more likely to receive more than the median number of citations.</w:t>
+      </w:r>
+      <w:r>
+        <w:rPr>
+          <w:rFonts w:ascii="Times New Roman" w:hAnsi="Times New Roman" w:cs="Times New Roman"/>
+          <w:sz w:val="24"/>
+          <w:szCs w:val="24"/>
+        </w:rPr>
+        <w:t xml:space="preserve">  While positive association</w:t>
+      </w:r>
+      <w:r>
+        <w:rPr>
+          <w:rFonts w:ascii="Times New Roman" w:hAnsi="Times New Roman" w:cs="Times New Roman"/>
+          <w:sz w:val="24"/>
+          <w:szCs w:val="24"/>
+        </w:rPr>
+        <w:t xml:space="preserve"> is consistent with</w:t>
+      </w:r>
+      <w:r>
+        <w:rPr>
+          <w:rFonts w:ascii="Times New Roman" w:hAnsi="Times New Roman" w:cs="Times New Roman"/>
+          <w:sz w:val="24"/>
+          <w:szCs w:val="24"/>
+        </w:rPr>
+        <w:t xml:space="preserve"> the expected results, the magnitude of the association was unexpected.</w:t>
+      </w:r>
+      <w:r>
+        <w:rPr>
+          <w:rFonts w:ascii="Times New Roman" w:hAnsi="Times New Roman" w:cs="Times New Roman"/>
+          <w:sz w:val="24"/>
+          <w:szCs w:val="24"/>
+        </w:rPr>
+        <w:t xml:space="preserve">  </w:t>
+      </w:r>
+      <w:r>
+        <w:rPr>
+          <w:rFonts w:ascii="Times New Roman" w:hAnsi="Times New Roman" w:cs="Times New Roman"/>
+          <w:sz w:val="24"/>
+          <w:szCs w:val="24"/>
+        </w:rPr>
+        <w:t xml:space="preserve">Somewhat surprising was the negative association between the originality of the patent as measured by the </w:t>
+      </w:r>
+      <w:r>
+        <w:rPr>
+          <w:rFonts w:ascii="Courier New" w:hAnsi="Courier New" w:cs="Courier New"/>
+          <w:sz w:val="24"/>
+          <w:szCs w:val="24"/>
+        </w:rPr>
+        <w:t>ORIGINAL</w:t>
+      </w:r>
+      <w:r>
+        <w:rPr>
+          <w:rFonts w:ascii="Times New Roman" w:hAnsi="Times New Roman" w:cs="Times New Roman"/>
+          <w:sz w:val="24"/>
+          <w:szCs w:val="24"/>
+        </w:rPr>
+        <w:t xml:space="preserve"> variable and the </w:t>
+      </w:r>
+      <w:r>
+        <w:rPr>
+          <w:rFonts w:ascii="Times New Roman" w:hAnsi="Times New Roman" w:cs="Times New Roman"/>
+          <w:sz w:val="24"/>
+          <w:szCs w:val="24"/>
+        </w:rPr>
+        <w:t>odds of the patent receiving more than</w:t>
+      </w:r>
+      <w:r>
+        <w:rPr>
+          <w:rFonts w:ascii="Times New Roman" w:hAnsi="Times New Roman" w:cs="Times New Roman"/>
+          <w:sz w:val="24"/>
+          <w:szCs w:val="24"/>
+        </w:rPr>
+        <w:t xml:space="preserve"> the median number of citations.  This was</w:t>
+      </w:r>
+      <w:r>
+        <w:rPr>
+          <w:rFonts w:ascii="Times New Roman" w:hAnsi="Times New Roman" w:cs="Times New Roman"/>
+          <w:sz w:val="24"/>
+          <w:szCs w:val="24"/>
+        </w:rPr>
+        <w:t xml:space="preserve"> counter to my </w:t>
+      </w:r>
+      <w:r>
+        <w:rPr>
+          <w:rFonts w:ascii="Times New Roman" w:hAnsi="Times New Roman" w:cs="Times New Roman"/>
+          <w:sz w:val="24"/>
+          <w:szCs w:val="24"/>
+        </w:rPr>
+        <w:t>initial</w:t>
+      </w:r>
+      <w:r>
+        <w:rPr>
+          <w:rFonts w:ascii="Times New Roman" w:hAnsi="Times New Roman" w:cs="Times New Roman"/>
+          <w:sz w:val="24"/>
+          <w:szCs w:val="24"/>
+        </w:rPr>
+        <w:t xml:space="preserve"> expectations.  It’s possible that</w:t>
+      </w:r>
+      <w:r>
+        <w:rPr>
+          <w:rFonts w:ascii="Times New Roman" w:hAnsi="Times New Roman" w:cs="Times New Roman"/>
+          <w:sz w:val="24"/>
+          <w:szCs w:val="24"/>
+        </w:rPr>
+        <w:t xml:space="preserve"> the more original a patent the more difficult it is for other inventors and innovators to conceive applications of the technology in their fields.  </w:t>
+      </w:r>
+      <w:r>
+        <w:rPr>
+          <w:rFonts w:ascii="Times New Roman" w:hAnsi="Times New Roman" w:cs="Times New Roman"/>
+          <w:sz w:val="24"/>
+          <w:szCs w:val="24"/>
+        </w:rPr>
+        <w:t>This is related to the concept of the adjacent possible described by Johnson (2011)</w:t>
+      </w:r>
+      <w:r>
+        <w:rPr>
+          <w:rFonts w:ascii="Times New Roman" w:hAnsi="Times New Roman" w:cs="Times New Roman"/>
+          <w:sz w:val="24"/>
+          <w:szCs w:val="24"/>
+        </w:rPr>
+        <w:t>, which is the notion that extraordinary change is possible</w:t>
+      </w:r>
+      <w:r>
+        <w:rPr>
+          <w:rFonts w:ascii="Times New Roman" w:hAnsi="Times New Roman" w:cs="Times New Roman"/>
+          <w:sz w:val="24"/>
+          <w:szCs w:val="24"/>
+        </w:rPr>
+        <w:t xml:space="preserve"> </w:t>
+      </w:r>
+      <w:r>
+        <w:rPr>
+          <w:rFonts w:ascii="Times New Roman" w:hAnsi="Times New Roman" w:cs="Times New Roman"/>
+          <w:sz w:val="24"/>
+          <w:szCs w:val="24"/>
+        </w:rPr>
+        <w:t xml:space="preserve">but </w:t>
+      </w:r>
+      <w:r>
+        <w:rPr>
+          <w:rFonts w:ascii="Times New Roman" w:hAnsi="Times New Roman" w:cs="Times New Roman"/>
+          <w:sz w:val="24"/>
+          <w:szCs w:val="24"/>
+        </w:rPr>
+        <w:t>can only</w:t>
+      </w:r>
+      <w:r>
+        <w:rPr>
+          <w:rFonts w:ascii="Times New Roman" w:hAnsi="Times New Roman" w:cs="Times New Roman"/>
+          <w:sz w:val="24"/>
+          <w:szCs w:val="24"/>
+        </w:rPr>
+        <w:t xml:space="preserve"> be achieved by progressing through a series of first order combinations</w:t>
+      </w:r>
+      <w:r>
+        <w:rPr>
+          <w:rFonts w:ascii="Times New Roman" w:hAnsi="Times New Roman" w:cs="Times New Roman"/>
+          <w:sz w:val="24"/>
+          <w:szCs w:val="24"/>
+        </w:rPr>
+        <w:t xml:space="preserve"> of potential knew interactions of current </w:t>
+      </w:r>
+      <w:r>
+        <w:rPr>
+          <w:rFonts w:ascii="Times New Roman" w:hAnsi="Times New Roman" w:cs="Times New Roman"/>
+          <w:sz w:val="24"/>
+          <w:szCs w:val="24"/>
+        </w:rPr>
+        <w:t>possibilities</w:t>
+      </w:r>
+      <w:r>
+        <w:rPr>
+          <w:rFonts w:ascii="Times New Roman" w:hAnsi="Times New Roman" w:cs="Times New Roman"/>
+          <w:sz w:val="24"/>
+          <w:szCs w:val="24"/>
+        </w:rPr>
+        <w:t>.</w:t>
+      </w:r>
+      <w:r>
+        <w:rPr>
+          <w:rFonts w:ascii="Times New Roman" w:hAnsi="Times New Roman" w:cs="Times New Roman"/>
+          <w:sz w:val="24"/>
+          <w:szCs w:val="24"/>
+        </w:rPr>
+        <w:t xml:space="preserve">  </w:t>
+      </w:r>
+      <w:r>
+        <w:rPr>
+          <w:rFonts w:ascii="Times New Roman" w:hAnsi="Times New Roman" w:cs="Times New Roman"/>
+          <w:sz w:val="24"/>
+          <w:szCs w:val="24"/>
+        </w:rPr>
+        <w:t xml:space="preserve">A highly original patent may represent a leap to a second order combination or higher.  For it to be useful, the </w:t>
+      </w:r>
+      <w:r>
+        <w:rPr>
+          <w:rFonts w:ascii="Times New Roman" w:hAnsi="Times New Roman" w:cs="Times New Roman"/>
+          <w:sz w:val="24"/>
+          <w:szCs w:val="24"/>
+        </w:rPr>
+        <w:t xml:space="preserve">current </w:t>
+      </w:r>
+      <w:r>
+        <w:rPr>
+          <w:rFonts w:ascii="Times New Roman" w:hAnsi="Times New Roman" w:cs="Times New Roman"/>
+          <w:sz w:val="24"/>
+          <w:szCs w:val="24"/>
+        </w:rPr>
+        <w:t>state of knowledge must</w:t>
+      </w:r>
+      <w:r>
+        <w:rPr>
+          <w:rFonts w:ascii="Times New Roman" w:hAnsi="Times New Roman" w:cs="Times New Roman"/>
+          <w:sz w:val="24"/>
+          <w:szCs w:val="24"/>
+        </w:rPr>
+        <w:t xml:space="preserve"> be</w:t>
+      </w:r>
+      <w:r>
+        <w:rPr>
+          <w:rFonts w:ascii="Times New Roman" w:hAnsi="Times New Roman" w:cs="Times New Roman"/>
+          <w:sz w:val="24"/>
+          <w:szCs w:val="24"/>
+        </w:rPr>
+        <w:t xml:space="preserve"> </w:t>
+      </w:r>
+      <w:r>
+        <w:rPr>
+          <w:rFonts w:ascii="Times New Roman" w:hAnsi="Times New Roman" w:cs="Times New Roman"/>
+          <w:sz w:val="24"/>
+          <w:szCs w:val="24"/>
+        </w:rPr>
+        <w:t>expanded over time to fill</w:t>
+      </w:r>
+      <w:r>
+        <w:rPr>
+          <w:rFonts w:ascii="Times New Roman" w:hAnsi="Times New Roman" w:cs="Times New Roman"/>
+          <w:sz w:val="24"/>
+          <w:szCs w:val="24"/>
+        </w:rPr>
+        <w:t xml:space="preserve"> in the gaps so that first order combinations with the highly original patent become possible</w:t>
+      </w:r>
+      <w:r>
+        <w:rPr>
+          <w:rFonts w:ascii="Times New Roman" w:hAnsi="Times New Roman" w:cs="Times New Roman"/>
+          <w:sz w:val="24"/>
+          <w:szCs w:val="24"/>
+        </w:rPr>
+        <w:t>.</w:t>
+      </w:r>
+    </w:p>
+    <w:p>
+      <w:pPr>
+        <w:spacing w:after="0" w:line="480" w:lineRule="auto"/>
         <w:rPr>
           <w:rFonts w:ascii="Times New Roman" w:hAnsi="Times New Roman" w:cs="Times New Roman"/>
           <w:sz w:val="24"/>
@@ -10620,7 +10696,16 @@
           <w:sz w:val="24"/>
           <w:szCs w:val="24"/>
         </w:rPr>
-        <w:t xml:space="preserve"> variable was used as the reference category for the indicator variables.  The hypothesis for this analysis was that</w:t>
+        <w:t xml:space="preserve"> variable was used as the reference category for the indicator variables.  The hypothesis for this </w:t>
+      </w:r>
+      <w:r>
+        <w:rPr>
+          <w:rFonts w:ascii="Times New Roman" w:hAnsi="Times New Roman" w:cs="Times New Roman"/>
+          <w:sz w:val="24"/>
+          <w:szCs w:val="24"/>
+        </w:rPr>
+        <w:lastRenderedPageBreak/>
+        <w:t>analysis was that</w:t>
       </w:r>
       <w:r>
         <w:rPr>
@@ -10721,15 +10806,7 @@
             <w:sz w:val="24"/>
             <w:szCs w:val="24"/>
           </w:rPr>
-          <m:t>[</m:t>
-        </m:r>
-        <m:r>
-          <w:rPr>
-            <w:rFonts w:ascii="Cambria Math" w:hAnsi="Cambria Math" w:cs="Times New Roman"/>
-            <w:sz w:val="24"/>
-            <w:szCs w:val="24"/>
-          </w:rPr>
-          <m:t>p</m:t>
+          <m:t>[p</m:t>
         </m:r>
         <m:d>
           <m:dPr>
@@ -10760,15 +10837,7 @@
             <w:sz w:val="24"/>
             <w:szCs w:val="24"/>
           </w:rPr>
-          <m:t xml:space="preserve"> x)</m:t>
-        </m:r>
-        <m:r>
-          <w:rPr>
-            <w:rFonts w:ascii="Cambria Math" w:hAnsi="Cambria Math" w:cs="Times New Roman"/>
-            <w:sz w:val="24"/>
-            <w:szCs w:val="24"/>
-          </w:rPr>
-          <m:t>]</m:t>
+          <m:t xml:space="preserve"> x)]</m:t>
         </m:r>
       </m:oMath>
       <w:r>
@@ -11199,15 +11268,7 @@
               <w:sz w:val="24"/>
               <w:szCs w:val="24"/>
             </w:rPr>
-            <m:t>BCKGTLAG</m:t>
-          </m:r>
-          <m:r>
-            <w:rPr>
-              <w:rFonts w:ascii="Cambria Math" w:hAnsi="Cambria Math" w:cs="Times New Roman"/>
-              <w:sz w:val="24"/>
-              <w:szCs w:val="24"/>
-            </w:rPr>
-            <m:t>)</m:t>
+            <m:t>BCKGTLAG)</m:t>
           </m:r>
         </m:oMath>
       </m:oMathPara>
@@ -11357,15 +11418,7 @@
             <w:sz w:val="24"/>
             <w:szCs w:val="24"/>
           </w:rPr>
-          <m:t xml:space="preserve"> x</m:t>
-        </m:r>
-        <m:r>
-          <w:rPr>
-            <w:rFonts w:ascii="Cambria Math" w:eastAsiaTheme="minorEastAsia" w:hAnsi="Cambria Math" w:cs="Times New Roman"/>
-            <w:sz w:val="24"/>
-            <w:szCs w:val="24"/>
-          </w:rPr>
-          <m:t>)</m:t>
+          <m:t xml:space="preserve"> x)</m:t>
         </m:r>
       </m:oMath>
       <w:r>
@@ -11836,15 +11889,7 @@
                   <w:sz w:val="24"/>
                   <w:szCs w:val="24"/>
                 </w:rPr>
-                <m:t>1</m:t>
-              </m:r>
-              <m:r>
-                <w:rPr>
-                  <w:rFonts w:ascii="Cambria Math" w:hAnsi="Cambria Math" w:cs="Times New Roman"/>
-                  <w:sz w:val="24"/>
-                  <w:szCs w:val="24"/>
-                </w:rPr>
-                <m:t>-</m:t>
+                <m:t>1-</m:t>
               </m:r>
               <m:sSup>
                 <m:sSupPr>
@@ -12304,7 +12349,6 @@
           <w:sz w:val="24"/>
           <w:szCs w:val="24"/>
         </w:rPr>
-        <w:lastRenderedPageBreak/>
         <w:t>w</w:t>
       </w:r>
       <w:r>
@@ -12588,7 +12632,23 @@
           <w:sz w:val="24"/>
           <w:szCs w:val="24"/>
         </w:rPr>
-        <w:t xml:space="preserve">Table 1 shows the results of the second binomial regression analysis.  The coefficients for </w:t>
+        <w:t xml:space="preserve">Table 1 shows the results of the </w:t>
+      </w:r>
+      <w:r>
+        <w:rPr>
+          <w:rFonts w:ascii="Times New Roman" w:hAnsi="Times New Roman" w:cs="Times New Roman"/>
+          <w:sz w:val="24"/>
+          <w:szCs w:val="24"/>
+        </w:rPr>
+        <w:t>ordinal</w:t>
+      </w:r>
+      <w:r>
+        <w:rPr>
+          <w:rFonts w:ascii="Times New Roman" w:hAnsi="Times New Roman" w:cs="Times New Roman"/>
+          <w:sz w:val="24"/>
+          <w:szCs w:val="24"/>
+        </w:rPr>
+        <w:t xml:space="preserve"> regression analysis.  The coefficients for </w:t>
       </w:r>
       <w:r>
         <w:rPr>
@@ -12669,7 +12729,23 @@
           <w:sz w:val="24"/>
           <w:szCs w:val="24"/>
         </w:rPr>
-        <w:t xml:space="preserve">was 0.189 and the likelihood </w:t>
+        <w:t xml:space="preserve">was 0.189 and the </w:t>
+      </w:r>
+      <w:r>
+        <w:rPr>
+          <w:rFonts w:ascii="Times New Roman" w:hAnsi="Times New Roman" w:cs="Times New Roman"/>
+          <w:sz w:val="24"/>
+          <w:szCs w:val="24"/>
+        </w:rPr>
+        <w:t xml:space="preserve">log </w:t>
+      </w:r>
+      <w:r>
+        <w:rPr>
+          <w:rFonts w:ascii="Times New Roman" w:hAnsi="Times New Roman" w:cs="Times New Roman"/>
+          <w:sz w:val="24"/>
+          <w:szCs w:val="24"/>
+        </w:rPr>
+        <w:t xml:space="preserve">likelihood </w:t>
       </w:r>
       <w:r>
         <w:rPr>
@@ -12767,9 +12843,6 @@
           </m:sSupPr>
           <m:e>
             <m:r>
-              <m:rPr>
-                <m:sty m:val="p"/>
-              </m:rPr>
               <w:rPr>
                 <w:rFonts w:ascii="Cambria Math" w:hAnsi="Cambria Math" w:cs="Times New Roman"/>
                 <w:sz w:val="24"/>
@@ -12836,7 +12909,16 @@
           <w:sz w:val="24"/>
           <w:szCs w:val="24"/>
         </w:rPr>
-        <w:t>odds of a patent receiving at least the specified level of citations from other patents</w:t>
+        <w:t xml:space="preserve">odds of a patent receiving at least the </w:t>
+      </w:r>
+      <w:r>
+        <w:rPr>
+          <w:rFonts w:ascii="Times New Roman" w:hAnsi="Times New Roman" w:cs="Times New Roman"/>
+          <w:sz w:val="24"/>
+          <w:szCs w:val="24"/>
+        </w:rPr>
+        <w:lastRenderedPageBreak/>
+        <w:t>specified level of citations from other patents</w:t>
       </w:r>
       <w:r>
         <w:rPr>
@@ -13175,7 +13257,6 @@
           <w:sz w:val="24"/>
           <w:szCs w:val="24"/>
         </w:rPr>
-        <w:lastRenderedPageBreak/>
         <w:t>FWDAPLAG</w:t>
       </w:r>
       <w:r>
@@ -13686,6 +13767,7 @@
           <w:sz w:val="24"/>
           <w:szCs w:val="24"/>
         </w:rPr>
+        <w:lastRenderedPageBreak/>
         <w:t>where</w:t>
       </w:r>
       <w:r>
@@ -14031,16 +14113,7 @@
           <w:sz w:val="24"/>
           <w:szCs w:val="24"/>
         </w:rPr>
-        <w:t xml:space="preserve"> shows, there appears to be some </w:t>
-      </w:r>
-      <w:r>
-        <w:rPr>
-          <w:rFonts w:ascii="Times New Roman" w:hAnsi="Times New Roman" w:cs="Times New Roman"/>
-          <w:sz w:val="24"/>
-          <w:szCs w:val="24"/>
-        </w:rPr>
-        <w:lastRenderedPageBreak/>
-        <w:t xml:space="preserve">heteroscedasticity in the data.  Moreover, outliers appear to be influencing the results. </w:t>
+        <w:t xml:space="preserve"> shows, there appears to be some heteroscedasticity in the data.  Moreover, outliers appear to be influencing the results. </w:t>
       </w:r>
       <w:r>
         <w:rPr>
@@ -14277,7 +14350,16 @@
           <w:sz w:val="24"/>
           <w:szCs w:val="24"/>
         </w:rPr>
-        <w:t xml:space="preserve"> indicating that the model explained </w:t>
+        <w:t xml:space="preserve"> indicating </w:t>
+      </w:r>
+      <w:r>
+        <w:rPr>
+          <w:rFonts w:ascii="Times New Roman" w:hAnsi="Times New Roman" w:cs="Times New Roman"/>
+          <w:sz w:val="24"/>
+          <w:szCs w:val="24"/>
+        </w:rPr>
+        <w:lastRenderedPageBreak/>
+        <w:t xml:space="preserve">that the model explained </w:t>
       </w:r>
       <w:r>
         <w:rPr>
@@ -14499,7 +14581,6 @@
           <w:sz w:val="24"/>
           <w:szCs w:val="24"/>
         </w:rPr>
-        <w:lastRenderedPageBreak/>
         <w:t>Policy Implications</w:t>
       </w:r>
     </w:p>
@@ -14781,6 +14862,7 @@
           <w:sz w:val="24"/>
           <w:szCs w:val="24"/>
         </w:rPr>
+        <w:lastRenderedPageBreak/>
         <w:t>T</w:t>
       </w:r>
       <w:r>
@@ -15028,16 +15110,7 @@
           <w:sz w:val="24"/>
           <w:szCs w:val="24"/>
         </w:rPr>
-        <w:t xml:space="preserve">e recent period, data that </w:t>
-      </w:r>
-      <w:r>
-        <w:rPr>
-          <w:rFonts w:ascii="Times New Roman" w:hAnsi="Times New Roman" w:cs="Times New Roman"/>
-          <w:sz w:val="24"/>
-          <w:szCs w:val="24"/>
-        </w:rPr>
-        <w:lastRenderedPageBreak/>
-        <w:t>isolates patents with lineages that trace back to federally-funded research,</w:t>
+        <w:t>e recent period, data that isolates patents with lineages that trace back to federally-funded research,</w:t>
       </w:r>
       <w:r>
         <w:rPr>
@@ -15146,15 +15219,7 @@
           <w:sz w:val="24"/>
           <w:szCs w:val="24"/>
         </w:rPr>
-        <w:t>,</w:t>
-      </w:r>
-      <w:r>
-        <w:rPr>
-          <w:rFonts w:ascii="Times New Roman" w:hAnsi="Times New Roman" w:cs="Times New Roman"/>
-          <w:sz w:val="24"/>
-          <w:szCs w:val="24"/>
-        </w:rPr>
-        <w:t xml:space="preserve"> </w:t>
+        <w:t xml:space="preserve">, </w:t>
       </w:r>
       <w:r>
         <w:rPr>
@@ -15409,6 +15474,7 @@
           <w:sz w:val="24"/>
           <w:szCs w:val="24"/>
         </w:rPr>
+        <w:lastRenderedPageBreak/>
         <w:tab/>
       </w:r>
       <w:r>
@@ -15513,16 +15579,7 @@
           <w:sz w:val="24"/>
           <w:szCs w:val="24"/>
         </w:rPr>
-        <w:t xml:space="preserve"> patent </w:t>
-      </w:r>
-      <w:r>
-        <w:rPr>
-          <w:rFonts w:ascii="Times New Roman" w:hAnsi="Times New Roman" w:cs="Times New Roman"/>
-          <w:sz w:val="24"/>
-          <w:szCs w:val="24"/>
-        </w:rPr>
-        <w:lastRenderedPageBreak/>
-        <w:t>receives from other patents</w:t>
+        <w:t xml:space="preserve"> patent receives from other patents</w:t>
       </w:r>
       <w:r>
         <w:rPr>
@@ -15809,7 +15866,16 @@
           <w:sz w:val="24"/>
           <w:szCs w:val="24"/>
         </w:rPr>
-        <w:t xml:space="preserve">results indicate that the generality of a patent, </w:t>
+        <w:t xml:space="preserve">results </w:t>
+      </w:r>
+      <w:r>
+        <w:rPr>
+          <w:rFonts w:ascii="Times New Roman" w:hAnsi="Times New Roman" w:cs="Times New Roman"/>
+          <w:sz w:val="24"/>
+          <w:szCs w:val="24"/>
+        </w:rPr>
+        <w:lastRenderedPageBreak/>
+        <w:t xml:space="preserve">indicate that the generality of a patent, </w:t>
       </w:r>
       <w:r>
         <w:rPr>
@@ -16063,17 +16129,7 @@
           <w:sz w:val="24"/>
           <w:szCs w:val="24"/>
         </w:rPr>
-        <w:t>Congre</w:t>
-      </w:r>
-      <w:bookmarkStart w:id="0" w:name="_GoBack"/>
-      <w:bookmarkEnd w:id="0"/>
-      <w:r>
-        <w:rPr>
-          <w:rFonts w:ascii="Times New Roman" w:hAnsi="Times New Roman" w:cs="Times New Roman"/>
-          <w:sz w:val="24"/>
-          <w:szCs w:val="24"/>
-        </w:rPr>
-        <w:t xml:space="preserve">ssional Budget Office [CBO]. (2018). Historical Budget Data [Data file]. </w:t>
+        <w:t xml:space="preserve">Congressional Budget Office [CBO]. (2018). Historical Budget Data [Data file]. </w:t>
       </w:r>
       <w:r>
         <w:rPr>
@@ -16219,31 +16275,13 @@
           <w:szCs w:val="24"/>
         </w:rPr>
       </w:pPr>
-      <w:proofErr w:type="spellStart"/>
-      <w:r>
-        <w:rPr>
-          <w:rFonts w:ascii="Times New Roman" w:hAnsi="Times New Roman" w:cs="Times New Roman"/>
-          <w:sz w:val="24"/>
-          <w:szCs w:val="24"/>
-        </w:rPr>
-        <w:t>Kirkman</w:t>
-      </w:r>
-      <w:proofErr w:type="spellEnd"/>
-      <w:r>
-        <w:rPr>
-          <w:rFonts w:ascii="Times New Roman" w:hAnsi="Times New Roman" w:cs="Times New Roman"/>
-          <w:sz w:val="24"/>
-          <w:szCs w:val="24"/>
-        </w:rPr>
-        <w:t>, D. M</w:t>
-      </w:r>
-      <w:r>
-        <w:rPr>
-          <w:rFonts w:ascii="Times New Roman" w:hAnsi="Times New Roman" w:cs="Times New Roman"/>
-          <w:sz w:val="24"/>
-          <w:szCs w:val="24"/>
-        </w:rPr>
-        <w:t xml:space="preserve">. (2013). Selecting University Technology Transfer Modes: An Examination of Biotechnology Firms’ Entrepreneurial Orientation. </w:t>
+      <w:r>
+        <w:rPr>
+          <w:rFonts w:ascii="Times New Roman" w:hAnsi="Times New Roman" w:cs="Times New Roman"/>
+          <w:sz w:val="24"/>
+          <w:szCs w:val="24"/>
+        </w:rPr>
+        <w:t xml:space="preserve">Johnson, S. (2011). </w:t>
       </w:r>
       <w:r>
         <w:rPr>
@@ -16253,37 +16291,31 @@
           <w:sz w:val="24"/>
           <w:szCs w:val="24"/>
         </w:rPr>
-        <w:t xml:space="preserve">Journal of Technology Management &amp; Innovation, Vol 8, </w:t>
-      </w:r>
-      <w:proofErr w:type="spellStart"/>
-      <w:r>
-        <w:rPr>
-          <w:rFonts w:ascii="Times New Roman" w:hAnsi="Times New Roman" w:cs="Times New Roman"/>
-          <w:i/>
-          <w:iCs/>
-          <w:sz w:val="24"/>
-          <w:szCs w:val="24"/>
-        </w:rPr>
-        <w:t>Iss</w:t>
-      </w:r>
-      <w:proofErr w:type="spellEnd"/>
-      <w:r>
-        <w:rPr>
-          <w:rFonts w:ascii="Times New Roman" w:hAnsi="Times New Roman" w:cs="Times New Roman"/>
-          <w:i/>
-          <w:iCs/>
-          <w:sz w:val="24"/>
-          <w:szCs w:val="24"/>
-        </w:rPr>
-        <w:t xml:space="preserve"> 2, Pp 189-208 (2013)</w:t>
-      </w:r>
-      <w:r>
-        <w:rPr>
-          <w:rFonts w:ascii="Times New Roman" w:hAnsi="Times New Roman" w:cs="Times New Roman"/>
-          <w:sz w:val="24"/>
-          <w:szCs w:val="24"/>
-        </w:rPr>
-        <w:t>, (2), 189. https://doi.org/10.4067/S0718-27242013000200016</w:t>
+        <w:t>Where good ideas come from: The natural history of innovation</w:t>
+      </w:r>
+      <w:r>
+        <w:rPr>
+          <w:rFonts w:ascii="Times New Roman" w:hAnsi="Times New Roman" w:cs="Times New Roman"/>
+          <w:sz w:val="24"/>
+          <w:szCs w:val="24"/>
+        </w:rPr>
+        <w:t xml:space="preserve">. </w:t>
+      </w:r>
+      <w:r>
+        <w:rPr>
+          <w:rFonts w:ascii="Times New Roman" w:hAnsi="Times New Roman" w:cs="Times New Roman"/>
+          <w:sz w:val="24"/>
+          <w:szCs w:val="24"/>
+        </w:rPr>
+        <w:t xml:space="preserve">New York, NY: </w:t>
+      </w:r>
+      <w:r>
+        <w:rPr>
+          <w:rFonts w:ascii="Times New Roman" w:hAnsi="Times New Roman" w:cs="Times New Roman"/>
+          <w:sz w:val="24"/>
+          <w:szCs w:val="24"/>
+        </w:rPr>
+        <w:t>Penguin.</w:t>
       </w:r>
     </w:p>
     <w:p>
@@ -16296,14 +16328,6 @@
           <w:szCs w:val="24"/>
         </w:rPr>
       </w:pPr>
-      <w:r>
-        <w:rPr>
-          <w:rFonts w:ascii="Times New Roman" w:hAnsi="Times New Roman" w:cs="Times New Roman"/>
-          <w:sz w:val="24"/>
-          <w:szCs w:val="24"/>
-        </w:rPr>
-        <w:t xml:space="preserve">Licht, M. H. (1995). Multiple regression and correlation. In L. G. Grimm &amp; P. R. </w:t>
-      </w:r>
       <w:proofErr w:type="spellStart"/>
       <w:r>
         <w:rPr>
@@ -16311,7 +16335,7 @@
           <w:sz w:val="24"/>
           <w:szCs w:val="24"/>
         </w:rPr>
-        <w:t>Yarnold</w:t>
+        <w:t>Kirkman</w:t>
       </w:r>
       <w:proofErr w:type="spellEnd"/>
       <w:r>
@@ -16320,7 +16344,15 @@
           <w:sz w:val="24"/>
           <w:szCs w:val="24"/>
         </w:rPr>
-        <w:t xml:space="preserve"> (Eds.), </w:t>
+        <w:t>, D. M</w:t>
+      </w:r>
+      <w:r>
+        <w:rPr>
+          <w:rFonts w:ascii="Times New Roman" w:hAnsi="Times New Roman" w:cs="Times New Roman"/>
+          <w:sz w:val="24"/>
+          <w:szCs w:val="24"/>
+        </w:rPr>
+        <w:t xml:space="preserve">. (2013). Selecting University Technology Transfer Modes: An Examination of Biotechnology Firms’ Entrepreneurial Orientation. </w:t>
       </w:r>
       <w:r>
         <w:rPr>
@@ -16330,15 +16362,47 @@
           <w:sz w:val="24"/>
           <w:szCs w:val="24"/>
         </w:rPr>
-        <w:t>Reading and understanding multivariate statistics</w:t>
-      </w:r>
-      <w:r>
-        <w:rPr>
-          <w:rFonts w:ascii="Times New Roman" w:hAnsi="Times New Roman" w:cs="Times New Roman"/>
-          <w:sz w:val="24"/>
-          <w:szCs w:val="24"/>
-        </w:rPr>
-        <w:t xml:space="preserve"> (pp. 19-64). Washington, D.C.: American Psychological Association.</w:t>
+        <w:t xml:space="preserve">Journal of Technology Management &amp; Innovation, Vol 8, </w:t>
+      </w:r>
+      <w:proofErr w:type="spellStart"/>
+      <w:r>
+        <w:rPr>
+          <w:rFonts w:ascii="Times New Roman" w:hAnsi="Times New Roman" w:cs="Times New Roman"/>
+          <w:i/>
+          <w:iCs/>
+          <w:sz w:val="24"/>
+          <w:szCs w:val="24"/>
+        </w:rPr>
+        <w:t>Iss</w:t>
+      </w:r>
+      <w:proofErr w:type="spellEnd"/>
+      <w:r>
+        <w:rPr>
+          <w:rFonts w:ascii="Times New Roman" w:hAnsi="Times New Roman" w:cs="Times New Roman"/>
+          <w:i/>
+          <w:iCs/>
+          <w:sz w:val="24"/>
+          <w:szCs w:val="24"/>
+        </w:rPr>
+        <w:t xml:space="preserve"> 2, Pp 189-208 (2013)</w:t>
+      </w:r>
+      <w:r>
+        <w:rPr>
+          <w:rFonts w:ascii="Times New Roman" w:hAnsi="Times New Roman" w:cs="Times New Roman"/>
+          <w:sz w:val="24"/>
+          <w:szCs w:val="24"/>
+        </w:rPr>
+        <w:t>, (2)</w:t>
+      </w:r>
+      <w:bookmarkStart w:id="0" w:name="_GoBack"/>
+      <w:bookmarkEnd w:id="0"/>
+      <w:r>
+        <w:rPr>
+          <w:rFonts w:ascii="Times New Roman" w:hAnsi="Times New Roman" w:cs="Times New Roman"/>
+          <w:sz w:val="24"/>
+          <w:szCs w:val="24"/>
+        </w:rPr>
+        <w:t>, 189. https://doi.org/10.4067/S0718-27242013000200016</w:t>
       </w:r>
     </w:p>
     <w:p>
@@ -16351,6 +16415,14 @@
           <w:szCs w:val="24"/>
         </w:rPr>
       </w:pPr>
+      <w:r>
+        <w:rPr>
+          <w:rFonts w:ascii="Times New Roman" w:hAnsi="Times New Roman" w:cs="Times New Roman"/>
+          <w:sz w:val="24"/>
+          <w:szCs w:val="24"/>
+        </w:rPr>
+        <w:t xml:space="preserve">Licht, M. H. (1995). Multiple regression and correlation. In L. G. Grimm &amp; P. R. </w:t>
+      </w:r>
       <w:proofErr w:type="spellStart"/>
       <w:r>
         <w:rPr>
@@ -16358,7 +16430,7 @@
           <w:sz w:val="24"/>
           <w:szCs w:val="24"/>
         </w:rPr>
-        <w:t>Machlup</w:t>
+        <w:t>Yarnold</w:t>
       </w:r>
       <w:proofErr w:type="spellEnd"/>
       <w:r>
@@ -16367,7 +16439,7 @@
           <w:sz w:val="24"/>
           <w:szCs w:val="24"/>
         </w:rPr>
-        <w:t xml:space="preserve">, F. (1962). </w:t>
+        <w:t xml:space="preserve"> (Eds.), </w:t>
       </w:r>
       <w:r>
         <w:rPr>
@@ -16377,31 +16449,15 @@
           <w:sz w:val="24"/>
           <w:szCs w:val="24"/>
         </w:rPr>
-        <w:t>The production and distribution of knowledge in the United States</w:t>
-      </w:r>
-      <w:r>
-        <w:rPr>
-          <w:rFonts w:ascii="Times New Roman" w:hAnsi="Times New Roman" w:cs="Times New Roman"/>
-          <w:sz w:val="24"/>
-          <w:szCs w:val="24"/>
-        </w:rPr>
-        <w:t>. Princeton, NJ</w:t>
-      </w:r>
-      <w:r>
-        <w:rPr>
-          <w:rFonts w:ascii="Times New Roman" w:hAnsi="Times New Roman" w:cs="Times New Roman"/>
-          <w:sz w:val="24"/>
-          <w:szCs w:val="24"/>
-        </w:rPr>
-        <w:t>: Princeton University Press</w:t>
-      </w:r>
-      <w:r>
-        <w:rPr>
-          <w:rFonts w:ascii="Times New Roman" w:hAnsi="Times New Roman" w:cs="Times New Roman"/>
-          <w:sz w:val="24"/>
-          <w:szCs w:val="24"/>
-        </w:rPr>
-        <w:t>.</w:t>
+        <w:t>Reading and understanding multivariate statistics</w:t>
+      </w:r>
+      <w:r>
+        <w:rPr>
+          <w:rFonts w:ascii="Times New Roman" w:hAnsi="Times New Roman" w:cs="Times New Roman"/>
+          <w:sz w:val="24"/>
+          <w:szCs w:val="24"/>
+        </w:rPr>
+        <w:t xml:space="preserve"> (pp. 19-64). Washington, D.C.: American Psychological Association.</w:t>
       </w:r>
     </w:p>
     <w:p>
@@ -16414,6 +16470,7 @@
           <w:szCs w:val="24"/>
         </w:rPr>
       </w:pPr>
+      <w:proofErr w:type="spellStart"/>
       <w:r>
         <w:rPr>
           <w:rFonts w:ascii="Times New Roman" w:hAnsi="Times New Roman" w:cs="Times New Roman"/>
@@ -16421,31 +16478,50 @@
           <w:szCs w:val="24"/>
         </w:rPr>
         <w:lastRenderedPageBreak/>
-        <w:t xml:space="preserve">National Bureau of Economic Research. (2018). </w:t>
-      </w:r>
-      <w:r>
-        <w:rPr>
-          <w:rFonts w:ascii="Times New Roman" w:hAnsi="Times New Roman" w:cs="Times New Roman"/>
-          <w:sz w:val="24"/>
-          <w:szCs w:val="24"/>
-        </w:rPr>
-        <w:t>Patent data, including constructed variables</w:t>
-      </w:r>
-      <w:r>
-        <w:rPr>
-          <w:rFonts w:ascii="Times New Roman" w:hAnsi="Times New Roman" w:cs="Times New Roman"/>
-          <w:sz w:val="24"/>
-          <w:szCs w:val="24"/>
-        </w:rPr>
-        <w:t xml:space="preserve"> [data file]. Retrieved </w:t>
-      </w:r>
-      <w:r>
-        <w:rPr>
-          <w:rFonts w:ascii="Times New Roman" w:hAnsi="Times New Roman" w:cs="Times New Roman"/>
-          <w:sz w:val="24"/>
-          <w:szCs w:val="24"/>
-        </w:rPr>
-        <w:t>from http://www.nber.org/patents/</w:t>
+        <w:t>Machlup</w:t>
+      </w:r>
+      <w:proofErr w:type="spellEnd"/>
+      <w:r>
+        <w:rPr>
+          <w:rFonts w:ascii="Times New Roman" w:hAnsi="Times New Roman" w:cs="Times New Roman"/>
+          <w:sz w:val="24"/>
+          <w:szCs w:val="24"/>
+        </w:rPr>
+        <w:t xml:space="preserve">, F. (1962). </w:t>
+      </w:r>
+      <w:r>
+        <w:rPr>
+          <w:rFonts w:ascii="Times New Roman" w:hAnsi="Times New Roman" w:cs="Times New Roman"/>
+          <w:i/>
+          <w:iCs/>
+          <w:sz w:val="24"/>
+          <w:szCs w:val="24"/>
+        </w:rPr>
+        <w:t>The production and distribution of knowledge in the United States</w:t>
+      </w:r>
+      <w:r>
+        <w:rPr>
+          <w:rFonts w:ascii="Times New Roman" w:hAnsi="Times New Roman" w:cs="Times New Roman"/>
+          <w:sz w:val="24"/>
+          <w:szCs w:val="24"/>
+        </w:rPr>
+        <w:t>. Princeton, NJ</w:t>
+      </w:r>
+      <w:r>
+        <w:rPr>
+          <w:rFonts w:ascii="Times New Roman" w:hAnsi="Times New Roman" w:cs="Times New Roman"/>
+          <w:sz w:val="24"/>
+          <w:szCs w:val="24"/>
+        </w:rPr>
+        <w:t>: Princeton University Press</w:t>
+      </w:r>
+      <w:r>
+        <w:rPr>
+          <w:rFonts w:ascii="Times New Roman" w:hAnsi="Times New Roman" w:cs="Times New Roman"/>
+          <w:sz w:val="24"/>
+          <w:szCs w:val="24"/>
+        </w:rPr>
+        <w:t>.</w:t>
       </w:r>
     </w:p>
     <w:p>
@@ -16464,24 +16540,31 @@
           <w:sz w:val="24"/>
           <w:szCs w:val="24"/>
         </w:rPr>
-        <w:t xml:space="preserve">United Nations. (2017). </w:t>
-      </w:r>
-      <w:r>
-        <w:rPr>
-          <w:rFonts w:ascii="Times New Roman" w:hAnsi="Times New Roman" w:cs="Times New Roman"/>
-          <w:i/>
-          <w:sz w:val="24"/>
-          <w:szCs w:val="24"/>
-        </w:rPr>
-        <w:t>GDP and its breakdown at current prices in U.S. dollars</w:t>
-      </w:r>
-      <w:r>
-        <w:rPr>
-          <w:rFonts w:ascii="Times New Roman" w:hAnsi="Times New Roman" w:cs="Times New Roman"/>
-          <w:sz w:val="24"/>
-          <w:szCs w:val="24"/>
-        </w:rPr>
-        <w:t xml:space="preserve"> [Data file]. Retrieved from https://unstats.un.org/unsd/snaama/dnllist.asp</w:t>
+        <w:t xml:space="preserve">National Bureau of Economic Research. (2018). </w:t>
+      </w:r>
+      <w:r>
+        <w:rPr>
+          <w:rFonts w:ascii="Times New Roman" w:hAnsi="Times New Roman" w:cs="Times New Roman"/>
+          <w:sz w:val="24"/>
+          <w:szCs w:val="24"/>
+        </w:rPr>
+        <w:t>Patent data, including constructed variables</w:t>
+      </w:r>
+      <w:r>
+        <w:rPr>
+          <w:rFonts w:ascii="Times New Roman" w:hAnsi="Times New Roman" w:cs="Times New Roman"/>
+          <w:sz w:val="24"/>
+          <w:szCs w:val="24"/>
+        </w:rPr>
+        <w:t xml:space="preserve"> [data file]. Retrieved </w:t>
+      </w:r>
+      <w:r>
+        <w:rPr>
+          <w:rFonts w:ascii="Times New Roman" w:hAnsi="Times New Roman" w:cs="Times New Roman"/>
+          <w:sz w:val="24"/>
+          <w:szCs w:val="24"/>
+        </w:rPr>
+        <w:t>from http://www.nber.org/patents/</w:t>
       </w:r>
     </w:p>
     <w:p>
@@ -16500,15 +16583,7 @@
           <w:sz w:val="24"/>
           <w:szCs w:val="24"/>
         </w:rPr>
-        <w:t>Office of Manage</w:t>
-      </w:r>
-      <w:r>
-        <w:rPr>
-          <w:rFonts w:ascii="Times New Roman" w:hAnsi="Times New Roman" w:cs="Times New Roman"/>
-          <w:sz w:val="24"/>
-          <w:szCs w:val="24"/>
-        </w:rPr>
-        <w:t xml:space="preserve">ment and Budget [OMB]. (2002). </w:t>
+        <w:t xml:space="preserve">United Nations. (2017). </w:t>
       </w:r>
       <w:r>
         <w:rPr>
@@ -16517,32 +16592,15 @@
           <w:sz w:val="24"/>
           <w:szCs w:val="24"/>
         </w:rPr>
-        <w:t>The P</w:t>
-      </w:r>
-      <w:r>
-        <w:rPr>
-          <w:rFonts w:ascii="Times New Roman" w:hAnsi="Times New Roman" w:cs="Times New Roman"/>
-          <w:i/>
-          <w:sz w:val="24"/>
-          <w:szCs w:val="24"/>
-        </w:rPr>
-        <w:t>resident's Management Agenda</w:t>
-      </w:r>
-      <w:r>
-        <w:rPr>
-          <w:rFonts w:ascii="Times New Roman" w:hAnsi="Times New Roman" w:cs="Times New Roman"/>
-          <w:sz w:val="24"/>
-          <w:szCs w:val="24"/>
-        </w:rPr>
-        <w:t xml:space="preserve">. Retrieved from </w:t>
-      </w:r>
-      <w:r>
-        <w:rPr>
-          <w:rFonts w:ascii="Times New Roman" w:hAnsi="Times New Roman" w:cs="Times New Roman"/>
-          <w:sz w:val="24"/>
-          <w:szCs w:val="24"/>
-        </w:rPr>
-        <w:t>http://www.dtic.mil/dtic/tr/fulltext/u2/a394421.pdf</w:t>
+        <w:t>GDP and its breakdown at current prices in U.S. dollars</w:t>
+      </w:r>
+      <w:r>
+        <w:rPr>
+          <w:rFonts w:ascii="Times New Roman" w:hAnsi="Times New Roman" w:cs="Times New Roman"/>
+          <w:sz w:val="24"/>
+          <w:szCs w:val="24"/>
+        </w:rPr>
+        <w:t xml:space="preserve"> [Data file]. Retrieved from https://unstats.un.org/unsd/snaama/dnllist.asp</w:t>
       </w:r>
     </w:p>
     <w:p>
@@ -16569,7 +16627,7 @@
           <w:sz w:val="24"/>
           <w:szCs w:val="24"/>
         </w:rPr>
-        <w:t xml:space="preserve">ment and Budget [OMB]. (2018). </w:t>
+        <w:t xml:space="preserve">ment and Budget [OMB]. (2002). </w:t>
       </w:r>
       <w:r>
         <w:rPr>
@@ -16595,7 +16653,15 @@
           <w:sz w:val="24"/>
           <w:szCs w:val="24"/>
         </w:rPr>
-        <w:t>. Retrieved from https://www.whitehouse.gov/wp-content/uploads/2018/03/Presidents-Management-Agenda.pdf</w:t>
+        <w:t xml:space="preserve">. Retrieved from </w:t>
+      </w:r>
+      <w:r>
+        <w:rPr>
+          <w:rFonts w:ascii="Times New Roman" w:hAnsi="Times New Roman" w:cs="Times New Roman"/>
+          <w:sz w:val="24"/>
+          <w:szCs w:val="24"/>
+        </w:rPr>
+        <w:t>http://www.dtic.mil/dtic/tr/fulltext/u2/a394421.pdf</w:t>
       </w:r>
     </w:p>
     <w:p>
@@ -16608,95 +16674,47 @@
           <w:szCs w:val="24"/>
         </w:rPr>
       </w:pPr>
-      <w:proofErr w:type="spellStart"/>
-      <w:r>
-        <w:rPr>
-          <w:rFonts w:ascii="Times New Roman" w:hAnsi="Times New Roman" w:cs="Times New Roman"/>
-          <w:sz w:val="24"/>
-          <w:szCs w:val="24"/>
-        </w:rPr>
-        <w:t>Peduzzi</w:t>
-      </w:r>
-      <w:proofErr w:type="spellEnd"/>
-      <w:r>
-        <w:rPr>
-          <w:rFonts w:ascii="Times New Roman" w:hAnsi="Times New Roman" w:cs="Times New Roman"/>
-          <w:sz w:val="24"/>
-          <w:szCs w:val="24"/>
-        </w:rPr>
-        <w:t xml:space="preserve">, P., </w:t>
-      </w:r>
-      <w:proofErr w:type="spellStart"/>
-      <w:r>
-        <w:rPr>
-          <w:rFonts w:ascii="Times New Roman" w:hAnsi="Times New Roman" w:cs="Times New Roman"/>
-          <w:sz w:val="24"/>
-          <w:szCs w:val="24"/>
-        </w:rPr>
-        <w:t>Concato</w:t>
-      </w:r>
-      <w:proofErr w:type="spellEnd"/>
-      <w:r>
-        <w:rPr>
-          <w:rFonts w:ascii="Times New Roman" w:hAnsi="Times New Roman" w:cs="Times New Roman"/>
-          <w:sz w:val="24"/>
-          <w:szCs w:val="24"/>
-        </w:rPr>
-        <w:t xml:space="preserve">, J., Kemper, E., </w:t>
-      </w:r>
-      <w:proofErr w:type="spellStart"/>
-      <w:r>
-        <w:rPr>
-          <w:rFonts w:ascii="Times New Roman" w:hAnsi="Times New Roman" w:cs="Times New Roman"/>
-          <w:sz w:val="24"/>
-          <w:szCs w:val="24"/>
-        </w:rPr>
-        <w:t>Holford</w:t>
-      </w:r>
-      <w:proofErr w:type="spellEnd"/>
-      <w:r>
-        <w:rPr>
-          <w:rFonts w:ascii="Times New Roman" w:hAnsi="Times New Roman" w:cs="Times New Roman"/>
-          <w:sz w:val="24"/>
-          <w:szCs w:val="24"/>
-        </w:rPr>
-        <w:t xml:space="preserve">, T. R., &amp; Feinstein, A. R. (1996). A simulation study of the number of events per variable in logistic regression analysis. </w:t>
+      <w:r>
+        <w:rPr>
+          <w:rFonts w:ascii="Times New Roman" w:hAnsi="Times New Roman" w:cs="Times New Roman"/>
+          <w:sz w:val="24"/>
+          <w:szCs w:val="24"/>
+        </w:rPr>
+        <w:t>Office of Manage</w:t>
+      </w:r>
+      <w:r>
+        <w:rPr>
+          <w:rFonts w:ascii="Times New Roman" w:hAnsi="Times New Roman" w:cs="Times New Roman"/>
+          <w:sz w:val="24"/>
+          <w:szCs w:val="24"/>
+        </w:rPr>
+        <w:t xml:space="preserve">ment and Budget [OMB]. (2018). </w:t>
       </w:r>
       <w:r>
         <w:rPr>
           <w:rFonts w:ascii="Times New Roman" w:hAnsi="Times New Roman" w:cs="Times New Roman"/>
           <w:i/>
-          <w:iCs/>
-          <w:sz w:val="24"/>
-          <w:szCs w:val="24"/>
-        </w:rPr>
-        <w:t>Journal of clinical epidemiology</w:t>
-      </w:r>
-      <w:r>
-        <w:rPr>
-          <w:rFonts w:ascii="Times New Roman" w:hAnsi="Times New Roman" w:cs="Times New Roman"/>
-          <w:sz w:val="24"/>
-          <w:szCs w:val="24"/>
-        </w:rPr>
-        <w:t xml:space="preserve">, </w:t>
+          <w:sz w:val="24"/>
+          <w:szCs w:val="24"/>
+        </w:rPr>
+        <w:t>The P</w:t>
       </w:r>
       <w:r>
         <w:rPr>
           <w:rFonts w:ascii="Times New Roman" w:hAnsi="Times New Roman" w:cs="Times New Roman"/>
           <w:i/>
-          <w:iCs/>
-          <w:sz w:val="24"/>
-          <w:szCs w:val="24"/>
-        </w:rPr>
-        <w:t>49</w:t>
-      </w:r>
-      <w:r>
-        <w:rPr>
-          <w:rFonts w:ascii="Times New Roman" w:hAnsi="Times New Roman" w:cs="Times New Roman"/>
-          <w:sz w:val="24"/>
-          <w:szCs w:val="24"/>
-        </w:rPr>
-        <w:t>(12), 1373-1379.</w:t>
+          <w:sz w:val="24"/>
+          <w:szCs w:val="24"/>
+        </w:rPr>
+        <w:t>resident's Management Agenda</w:t>
+      </w:r>
+      <w:r>
+        <w:rPr>
+          <w:rFonts w:ascii="Times New Roman" w:hAnsi="Times New Roman" w:cs="Times New Roman"/>
+          <w:sz w:val="24"/>
+          <w:szCs w:val="24"/>
+        </w:rPr>
+        <w:t>. Retrieved from https://www.whitehouse.gov/wp-content/uploads/2018/03/Presidents-Management-Agenda.pdf</w:t>
       </w:r>
     </w:p>
     <w:p>
@@ -16716,7 +16734,7 @@
           <w:sz w:val="24"/>
           <w:szCs w:val="24"/>
         </w:rPr>
-        <w:t>Sileshi</w:t>
+        <w:t>Peduzzi</w:t>
       </w:r>
       <w:proofErr w:type="spellEnd"/>
       <w:r>
@@ -16725,39 +16743,79 @@
           <w:sz w:val="24"/>
           <w:szCs w:val="24"/>
         </w:rPr>
-        <w:t>, G. W. (2015). The relative standard error as an easy index for checking the reliability of regression coefficients</w:t>
-      </w:r>
-      <w:r>
-        <w:rPr>
-          <w:rFonts w:ascii="Times New Roman" w:hAnsi="Times New Roman" w:cs="Times New Roman"/>
-          <w:sz w:val="24"/>
-          <w:szCs w:val="24"/>
-        </w:rPr>
-        <w:t xml:space="preserve"> [Discussion paper]</w:t>
-      </w:r>
-      <w:r>
-        <w:rPr>
-          <w:rFonts w:ascii="Times New Roman" w:hAnsi="Times New Roman" w:cs="Times New Roman"/>
-          <w:sz w:val="24"/>
-          <w:szCs w:val="24"/>
-        </w:rPr>
-        <w:t>.</w:t>
-      </w:r>
-      <w:r>
-        <w:rPr>
-          <w:rFonts w:ascii="Times New Roman" w:hAnsi="Times New Roman" w:cs="Times New Roman"/>
-          <w:sz w:val="24"/>
-          <w:szCs w:val="24"/>
-        </w:rPr>
-        <w:t xml:space="preserve"> Retrieved from </w:t>
-      </w:r>
-      <w:r>
-        <w:rPr>
-          <w:rFonts w:ascii="Times New Roman" w:hAnsi="Times New Roman" w:cs="Times New Roman"/>
-          <w:sz w:val="24"/>
-          <w:szCs w:val="24"/>
-        </w:rPr>
-        <w:t>https://www.researchgate.net/profile/Gudeta_Sileshi2/publication/281371440_The_relative_standard_error_as_an_easy_index_for_checking_the_reliability_of_regression_coefficients/links/55e415b608ae2fac472143ea/The-relative-standard-error-as-an-easy-index-for-checking-the-reliability-of-regression-coefficients.pdf</w:t>
+        <w:t xml:space="preserve">, P., </w:t>
+      </w:r>
+      <w:proofErr w:type="spellStart"/>
+      <w:r>
+        <w:rPr>
+          <w:rFonts w:ascii="Times New Roman" w:hAnsi="Times New Roman" w:cs="Times New Roman"/>
+          <w:sz w:val="24"/>
+          <w:szCs w:val="24"/>
+        </w:rPr>
+        <w:t>Concato</w:t>
+      </w:r>
+      <w:proofErr w:type="spellEnd"/>
+      <w:r>
+        <w:rPr>
+          <w:rFonts w:ascii="Times New Roman" w:hAnsi="Times New Roman" w:cs="Times New Roman"/>
+          <w:sz w:val="24"/>
+          <w:szCs w:val="24"/>
+        </w:rPr>
+        <w:t xml:space="preserve">, J., Kemper, E., </w:t>
+      </w:r>
+      <w:proofErr w:type="spellStart"/>
+      <w:r>
+        <w:rPr>
+          <w:rFonts w:ascii="Times New Roman" w:hAnsi="Times New Roman" w:cs="Times New Roman"/>
+          <w:sz w:val="24"/>
+          <w:szCs w:val="24"/>
+        </w:rPr>
+        <w:t>Holford</w:t>
+      </w:r>
+      <w:proofErr w:type="spellEnd"/>
+      <w:r>
+        <w:rPr>
+          <w:rFonts w:ascii="Times New Roman" w:hAnsi="Times New Roman" w:cs="Times New Roman"/>
+          <w:sz w:val="24"/>
+          <w:szCs w:val="24"/>
+        </w:rPr>
+        <w:t xml:space="preserve">, T. R., &amp; Feinstein, A. R. (1996). A simulation study of the number of events per variable in logistic regression analysis. </w:t>
+      </w:r>
+      <w:r>
+        <w:rPr>
+          <w:rFonts w:ascii="Times New Roman" w:hAnsi="Times New Roman" w:cs="Times New Roman"/>
+          <w:i/>
+          <w:iCs/>
+          <w:sz w:val="24"/>
+          <w:szCs w:val="24"/>
+        </w:rPr>
+        <w:t>Journal of clinical epidemiology</w:t>
+      </w:r>
+      <w:r>
+        <w:rPr>
+          <w:rFonts w:ascii="Times New Roman" w:hAnsi="Times New Roman" w:cs="Times New Roman"/>
+          <w:sz w:val="24"/>
+          <w:szCs w:val="24"/>
+        </w:rPr>
+        <w:t xml:space="preserve">, </w:t>
+      </w:r>
+      <w:r>
+        <w:rPr>
+          <w:rFonts w:ascii="Times New Roman" w:hAnsi="Times New Roman" w:cs="Times New Roman"/>
+          <w:i/>
+          <w:iCs/>
+          <w:sz w:val="24"/>
+          <w:szCs w:val="24"/>
+        </w:rPr>
+        <w:t>49</w:t>
+      </w:r>
+      <w:r>
+        <w:rPr>
+          <w:rFonts w:ascii="Times New Roman" w:hAnsi="Times New Roman" w:cs="Times New Roman"/>
+          <w:sz w:val="24"/>
+          <w:szCs w:val="24"/>
+        </w:rPr>
+        <w:t>(12), 1373-1379.</w:t>
       </w:r>
     </w:p>
     <w:p>
@@ -16770,49 +16828,55 @@
           <w:szCs w:val="24"/>
         </w:rPr>
       </w:pPr>
-      <w:r>
-        <w:rPr>
-          <w:rFonts w:ascii="Times New Roman" w:hAnsi="Times New Roman" w:cs="Times New Roman"/>
-          <w:sz w:val="24"/>
-          <w:szCs w:val="24"/>
-        </w:rPr>
-        <w:t xml:space="preserve">Solow, R. (1957). Technical Change and the Aggregate Production Function. </w:t>
-      </w:r>
-      <w:r>
-        <w:rPr>
-          <w:rFonts w:ascii="Times New Roman" w:hAnsi="Times New Roman" w:cs="Times New Roman"/>
-          <w:i/>
-          <w:iCs/>
-          <w:sz w:val="24"/>
-          <w:szCs w:val="24"/>
-        </w:rPr>
-        <w:t>The Review of Economics and Statistics,</w:t>
-      </w:r>
-      <w:r>
-        <w:rPr>
-          <w:rFonts w:ascii="Times New Roman" w:hAnsi="Times New Roman" w:cs="Times New Roman"/>
-          <w:sz w:val="24"/>
-          <w:szCs w:val="24"/>
-        </w:rPr>
-        <w:t xml:space="preserve"> </w:t>
-      </w:r>
-      <w:r>
-        <w:rPr>
-          <w:rFonts w:ascii="Times New Roman" w:hAnsi="Times New Roman" w:cs="Times New Roman"/>
-          <w:i/>
-          <w:iCs/>
-          <w:sz w:val="24"/>
-          <w:szCs w:val="24"/>
-        </w:rPr>
-        <w:t>39</w:t>
-      </w:r>
-      <w:r>
-        <w:rPr>
-          <w:rFonts w:ascii="Times New Roman" w:hAnsi="Times New Roman" w:cs="Times New Roman"/>
-          <w:sz w:val="24"/>
-          <w:szCs w:val="24"/>
-        </w:rPr>
-        <w:t>(3), 312-320. doi:10.2307/1926047</w:t>
+      <w:proofErr w:type="spellStart"/>
+      <w:r>
+        <w:rPr>
+          <w:rFonts w:ascii="Times New Roman" w:hAnsi="Times New Roman" w:cs="Times New Roman"/>
+          <w:sz w:val="24"/>
+          <w:szCs w:val="24"/>
+        </w:rPr>
+        <w:t>Sileshi</w:t>
+      </w:r>
+      <w:proofErr w:type="spellEnd"/>
+      <w:r>
+        <w:rPr>
+          <w:rFonts w:ascii="Times New Roman" w:hAnsi="Times New Roman" w:cs="Times New Roman"/>
+          <w:sz w:val="24"/>
+          <w:szCs w:val="24"/>
+        </w:rPr>
+        <w:t>, G. W. (2015). The relative standard error as an easy index for checking the reliability of regression coefficients</w:t>
+      </w:r>
+      <w:r>
+        <w:rPr>
+          <w:rFonts w:ascii="Times New Roman" w:hAnsi="Times New Roman" w:cs="Times New Roman"/>
+          <w:sz w:val="24"/>
+          <w:szCs w:val="24"/>
+        </w:rPr>
+        <w:t xml:space="preserve"> [Discussion paper]</w:t>
+      </w:r>
+      <w:r>
+        <w:rPr>
+          <w:rFonts w:ascii="Times New Roman" w:hAnsi="Times New Roman" w:cs="Times New Roman"/>
+          <w:sz w:val="24"/>
+          <w:szCs w:val="24"/>
+        </w:rPr>
+        <w:t>.</w:t>
+      </w:r>
+      <w:r>
+        <w:rPr>
+          <w:rFonts w:ascii="Times New Roman" w:hAnsi="Times New Roman" w:cs="Times New Roman"/>
+          <w:sz w:val="24"/>
+          <w:szCs w:val="24"/>
+        </w:rPr>
+        <w:t xml:space="preserve"> Retrieved from </w:t>
+      </w:r>
+      <w:r>
+        <w:rPr>
+          <w:rFonts w:ascii="Times New Roman" w:hAnsi="Times New Roman" w:cs="Times New Roman"/>
+          <w:sz w:val="24"/>
+          <w:szCs w:val="24"/>
+        </w:rPr>
+        <w:t>https://www.researchgate.net/profile/Gudeta_Sileshi2/publication/281371440_The_relative_standard_error_as_an_easy_index_for_checking_the_reliability_of_regression_coefficients/links/55e415b608ae2fac472143ea/The-relative-standard-error-as-an-easy-index-for-checking-the-reliability-of-regression-coefficients.pdf</w:t>
       </w:r>
     </w:p>
     <w:p>
@@ -16825,6 +16889,61 @@
           <w:szCs w:val="24"/>
         </w:rPr>
       </w:pPr>
+      <w:r>
+        <w:rPr>
+          <w:rFonts w:ascii="Times New Roman" w:hAnsi="Times New Roman" w:cs="Times New Roman"/>
+          <w:sz w:val="24"/>
+          <w:szCs w:val="24"/>
+        </w:rPr>
+        <w:t xml:space="preserve">Solow, R. (1957). Technical Change and the Aggregate Production Function. </w:t>
+      </w:r>
+      <w:r>
+        <w:rPr>
+          <w:rFonts w:ascii="Times New Roman" w:hAnsi="Times New Roman" w:cs="Times New Roman"/>
+          <w:i/>
+          <w:iCs/>
+          <w:sz w:val="24"/>
+          <w:szCs w:val="24"/>
+        </w:rPr>
+        <w:t>The Review of Economics and Statistics,</w:t>
+      </w:r>
+      <w:r>
+        <w:rPr>
+          <w:rFonts w:ascii="Times New Roman" w:hAnsi="Times New Roman" w:cs="Times New Roman"/>
+          <w:sz w:val="24"/>
+          <w:szCs w:val="24"/>
+        </w:rPr>
+        <w:t xml:space="preserve"> </w:t>
+      </w:r>
+      <w:r>
+        <w:rPr>
+          <w:rFonts w:ascii="Times New Roman" w:hAnsi="Times New Roman" w:cs="Times New Roman"/>
+          <w:i/>
+          <w:iCs/>
+          <w:sz w:val="24"/>
+          <w:szCs w:val="24"/>
+        </w:rPr>
+        <w:t>39</w:t>
+      </w:r>
+      <w:r>
+        <w:rPr>
+          <w:rFonts w:ascii="Times New Roman" w:hAnsi="Times New Roman" w:cs="Times New Roman"/>
+          <w:sz w:val="24"/>
+          <w:szCs w:val="24"/>
+        </w:rPr>
+        <w:t>(3), 312-320. doi:10.2307/1926047</w:t>
+      </w:r>
+    </w:p>
+    <w:p>
+      <w:pPr>
+        <w:spacing w:after="0" w:line="480" w:lineRule="auto"/>
+        <w:ind w:left="720" w:hanging="720"/>
+        <w:rPr>
+          <w:rFonts w:ascii="Times New Roman" w:hAnsi="Times New Roman" w:cs="Times New Roman"/>
+          <w:sz w:val="24"/>
+          <w:szCs w:val="24"/>
+        </w:rPr>
+      </w:pPr>
       <w:proofErr w:type="spellStart"/>
       <w:r>
         <w:rPr>
@@ -16832,6 +16951,7 @@
           <w:sz w:val="24"/>
           <w:szCs w:val="24"/>
         </w:rPr>
+        <w:lastRenderedPageBreak/>
         <w:t>Yoshikane</w:t>
       </w:r>
       <w:proofErr w:type="spellEnd"/>
@@ -16898,7 +17018,6 @@
           <w:sz w:val="24"/>
           <w:szCs w:val="24"/>
         </w:rPr>
-        <w:lastRenderedPageBreak/>
         <w:t>Appendix A</w:t>
       </w:r>
       <w:r>
@@ -17236,7 +17355,6 @@
                 <w:sz w:val="24"/>
                 <w:szCs w:val="24"/>
               </w:rPr>
-              <w:lastRenderedPageBreak/>
               <w:t>Variable</w:t>
             </w:r>
           </w:p>
@@ -18091,6 +18209,7 @@
                 <w:sz w:val="24"/>
                 <w:szCs w:val="24"/>
               </w:rPr>
+              <w:lastRenderedPageBreak/>
               <w:t>POSTATE</w:t>
             </w:r>
           </w:p>
@@ -18255,7 +18374,6 @@
                 <w:sz w:val="24"/>
                 <w:szCs w:val="24"/>
               </w:rPr>
-              <w:lastRenderedPageBreak/>
               <w:t>ASSIGNEE</w:t>
             </w:r>
           </w:p>
@@ -19173,6 +19291,7 @@
                 <w:sz w:val="24"/>
                 <w:szCs w:val="24"/>
               </w:rPr>
+              <w:lastRenderedPageBreak/>
               <w:t>SUBCAT</w:t>
             </w:r>
           </w:p>
@@ -19318,7 +19437,6 @@
                 <w:sz w:val="24"/>
                 <w:szCs w:val="24"/>
               </w:rPr>
-              <w:lastRenderedPageBreak/>
               <w:t>CMADE</w:t>
             </w:r>
           </w:p>
@@ -23011,7 +23129,7 @@
         <w:noProof/>
         <w:sz w:val="24"/>
       </w:rPr>
-      <w:t>23</w:t>
+      <w:t>2</w:t>
     </w:r>
     <w:r>
       <w:rPr>
@@ -23594,7 +23712,6 @@
   <w:style w:type="character" w:default="1" w:styleId="DefaultParagraphFont">
     <w:name w:val="Default Paragraph Font"/>
     <w:uiPriority w:val="1"/>
-    <w:semiHidden/>
     <w:unhideWhenUsed/>
   </w:style>
   <w:style w:type="table" w:default="1" w:styleId="TableNormal">

</xml_diff>

<commit_message>
Correcting the tense of the manuscript
</commit_message>
<xml_diff>
--- a/Docs/Townes_Research_2019A01_Manuscript_v00.docx
+++ b/Docs/Townes_Research_2019A01_Manuscript_v00.docx
@@ -695,7 +695,7 @@
           <w:sz w:val="24"/>
           <w:szCs w:val="24"/>
         </w:rPr>
-        <w:t xml:space="preserve">From a more pragmatic standpoint, the efficient use of scarce national resources makes technology transfer public policy an important issue for examination.  In fiscal year 2018, the U.S. federal budget for total R&amp;D was greater than $142.9 billion (American Association for the </w:t>
+        <w:t xml:space="preserve">From a more pragmatic standpoint, the efficient use of scarce national resources makes technology transfer policy an important issue for examination.  In fiscal year 2018, the U.S. federal budget for total R&amp;D was greater than $142.9 billion (American Association for the </w:t>
       </w:r>
       <w:r>
         <w:rPr>
@@ -704,7 +704,23 @@
           <w:szCs w:val="24"/>
         </w:rPr>
         <w:lastRenderedPageBreak/>
-        <w:t xml:space="preserve">Advancement of Science [AAAS], 2018a).  Although this represented less than 3.7 percent of the governments $3.9 trillion in total federal outlays (Congressional Budget Office [CBO], 2018), it is not a triviality considering that the amount is greater than the gross domestic product (GDP) of at least 110 countries (United Nations [UN], 2017).   Moreover, the U.S. budget deficit for fiscal 2019 was more than $100 billion (U.S. Department of the Treasury, 2018b) and the U.S. total public debt as of October 31, 2018 was more than $21.7 trillion (U.S. Department of the Treasury, 2018a).  In this context, making every dollar count is imperative.  There are other important problems of national interest to which the government could direct monies currently being spent on R&amp;D such as road repairs, alleviating hunger, and addressing issues with inequity in the court system.  As Figure 1 shows, federal R&amp;D expenditures is equivalent to roughly 20 percent of the federal budget deficit and exceeds federal spending on transportation, the Supplemental Nutrition Assistance Program (SNAP), and law courts (U.S. Spending, </w:t>
+        <w:t>Advancement of Science [AAAS], 2018a).  Although this represented less than 3.7 percent of the governments $3.9 trillion in total federal outlays (Congressional Budget Office [CBO], 2018), it is not a triviality considering that the amount is greater than the gross domestic product (GDP) of at least 110 countries (United Nations [UN], 2017).   Moreover, the U.S. budget deficit for fiscal 2019 was more than $100 billion (U.S. Department of the Treasury, 2018b) and the U.S. total public debt as of October 31, 2018 was more than $21.7 trillion (U.S. Department of the Treasury, 2018a).  In this context, making every dollar count is imperative.  There are other important problems of national interest to which the government could direct monies currently being spent on R&amp;D such as road repairs, alleviating hunger, and addressing issues with inequity in the court system.  As Figure 1 s</w:t>
+      </w:r>
+      <w:r>
+        <w:rPr>
+          <w:rFonts w:ascii="Times New Roman" w:hAnsi="Times New Roman" w:cs="Times New Roman"/>
+          <w:sz w:val="24"/>
+          <w:szCs w:val="24"/>
+        </w:rPr>
+        <w:t>hows, federal R&amp;D expenditures wa</w:t>
+      </w:r>
+      <w:r>
+        <w:rPr>
+          <w:rFonts w:ascii="Times New Roman" w:hAnsi="Times New Roman" w:cs="Times New Roman"/>
+          <w:sz w:val="24"/>
+          <w:szCs w:val="24"/>
+        </w:rPr>
+        <w:t xml:space="preserve">s equivalent to roughly 20 percent of the federal budget deficit and exceeds federal spending on transportation, the Supplemental Nutrition Assistance Program (SNAP), and law courts (U.S. Spending, </w:t>
       </w:r>
       <w:proofErr w:type="spellStart"/>
       <w:r>
@@ -749,7 +765,23 @@
           <w:sz w:val="24"/>
           <w:szCs w:val="24"/>
         </w:rPr>
-        <w:t xml:space="preserve"> regarding federal R&amp;D initiatives and technology transfer</w:t>
+        <w:t xml:space="preserve"> regarding federal R&amp;D </w:t>
+      </w:r>
+      <w:r>
+        <w:rPr>
+          <w:rFonts w:ascii="Times New Roman" w:hAnsi="Times New Roman" w:cs="Times New Roman"/>
+          <w:sz w:val="24"/>
+          <w:szCs w:val="24"/>
+        </w:rPr>
+        <w:t>funding</w:t>
+      </w:r>
+      <w:r>
+        <w:rPr>
+          <w:rFonts w:ascii="Times New Roman" w:hAnsi="Times New Roman" w:cs="Times New Roman"/>
+          <w:sz w:val="24"/>
+          <w:szCs w:val="24"/>
+        </w:rPr>
+        <w:t xml:space="preserve"> and technology transfer</w:t>
       </w:r>
       <w:r>
         <w:rPr>
@@ -781,31 +813,111 @@
           <w:sz w:val="24"/>
           <w:szCs w:val="24"/>
         </w:rPr>
-        <w:t xml:space="preserve">  Consequently, the purpose of this study is to explore an alternative approach to measuring the payoff from federally-funded R&amp;D, investigate how such</w:t>
-      </w:r>
-      <w:r>
-        <w:rPr>
-          <w:rFonts w:ascii="Times New Roman" w:hAnsi="Times New Roman" w:cs="Times New Roman"/>
-          <w:sz w:val="24"/>
-          <w:szCs w:val="24"/>
-        </w:rPr>
-        <w:t xml:space="preserve"> an</w:t>
-      </w:r>
-      <w:r>
-        <w:rPr>
-          <w:rFonts w:ascii="Times New Roman" w:hAnsi="Times New Roman" w:cs="Times New Roman"/>
-          <w:sz w:val="24"/>
-          <w:szCs w:val="24"/>
-        </w:rPr>
-        <w:t xml:space="preserve"> alternative measurement approach modifies our understanding of the technology transfer process, and consider the public policy im</w:t>
-      </w:r>
-      <w:r>
-        <w:rPr>
-          <w:rFonts w:ascii="Times New Roman" w:hAnsi="Times New Roman" w:cs="Times New Roman"/>
-          <w:sz w:val="24"/>
-          <w:szCs w:val="24"/>
-        </w:rPr>
-        <w:t>plications of this new insight about technology transfer</w:t>
+        <w:t xml:space="preserve">  </w:t>
+      </w:r>
+      <w:r>
+        <w:rPr>
+          <w:rFonts w:ascii="Times New Roman" w:hAnsi="Times New Roman" w:cs="Times New Roman"/>
+          <w:sz w:val="24"/>
+          <w:szCs w:val="24"/>
+        </w:rPr>
+        <w:t>As such, the primary aim of</w:t>
+      </w:r>
+      <w:r>
+        <w:rPr>
+          <w:rFonts w:ascii="Times New Roman" w:hAnsi="Times New Roman" w:cs="Times New Roman"/>
+          <w:sz w:val="24"/>
+          <w:szCs w:val="24"/>
+        </w:rPr>
+        <w:t xml:space="preserve"> this study is to explore an alternative </w:t>
+      </w:r>
+      <w:r>
+        <w:rPr>
+          <w:rFonts w:ascii="Times New Roman" w:hAnsi="Times New Roman" w:cs="Times New Roman"/>
+          <w:sz w:val="24"/>
+          <w:szCs w:val="24"/>
+        </w:rPr>
+        <w:t>construct for technology transfer, investigate an alternative approach</w:t>
+      </w:r>
+      <w:r>
+        <w:rPr>
+          <w:rFonts w:ascii="Times New Roman" w:hAnsi="Times New Roman" w:cs="Times New Roman"/>
+          <w:sz w:val="24"/>
+          <w:szCs w:val="24"/>
+        </w:rPr>
+        <w:t xml:space="preserve"> </w:t>
+      </w:r>
+      <w:r>
+        <w:rPr>
+          <w:rFonts w:ascii="Times New Roman" w:hAnsi="Times New Roman" w:cs="Times New Roman"/>
+          <w:sz w:val="24"/>
+          <w:szCs w:val="24"/>
+        </w:rPr>
+        <w:t xml:space="preserve">to measuring </w:t>
+      </w:r>
+      <w:r>
+        <w:rPr>
+          <w:rFonts w:ascii="Times New Roman" w:hAnsi="Times New Roman" w:cs="Times New Roman"/>
+          <w:sz w:val="24"/>
+          <w:szCs w:val="24"/>
+        </w:rPr>
+        <w:t>the payoff from R&amp;D</w:t>
+      </w:r>
+      <w:r>
+        <w:rPr>
+          <w:rFonts w:ascii="Times New Roman" w:hAnsi="Times New Roman" w:cs="Times New Roman"/>
+          <w:sz w:val="24"/>
+          <w:szCs w:val="24"/>
+        </w:rPr>
+        <w:t xml:space="preserve"> based on such construct, examine the technology transfer process in the context of these alternative constructs and measures, </w:t>
+      </w:r>
+      <w:r>
+        <w:rPr>
+          <w:rFonts w:ascii="Times New Roman" w:hAnsi="Times New Roman" w:cs="Times New Roman"/>
+          <w:sz w:val="24"/>
+          <w:szCs w:val="24"/>
+        </w:rPr>
+        <w:t>and consider the public policy im</w:t>
+      </w:r>
+      <w:r>
+        <w:rPr>
+          <w:rFonts w:ascii="Times New Roman" w:hAnsi="Times New Roman" w:cs="Times New Roman"/>
+          <w:sz w:val="24"/>
+          <w:szCs w:val="24"/>
+        </w:rPr>
+        <w:t>plications of any</w:t>
+      </w:r>
+      <w:r>
+        <w:rPr>
+          <w:rFonts w:ascii="Times New Roman" w:hAnsi="Times New Roman" w:cs="Times New Roman"/>
+          <w:sz w:val="24"/>
+          <w:szCs w:val="24"/>
+        </w:rPr>
+        <w:t xml:space="preserve"> new insight</w:t>
+      </w:r>
+      <w:r>
+        <w:rPr>
+          <w:rFonts w:ascii="Times New Roman" w:hAnsi="Times New Roman" w:cs="Times New Roman"/>
+          <w:sz w:val="24"/>
+          <w:szCs w:val="24"/>
+        </w:rPr>
+        <w:t>s</w:t>
+      </w:r>
+      <w:r>
+        <w:rPr>
+          <w:rFonts w:ascii="Times New Roman" w:hAnsi="Times New Roman" w:cs="Times New Roman"/>
+          <w:sz w:val="24"/>
+          <w:szCs w:val="24"/>
+        </w:rPr>
+        <w:t xml:space="preserve"> about technology transfer</w:t>
+      </w:r>
+      <w:r>
+        <w:rPr>
+          <w:rFonts w:ascii="Times New Roman" w:hAnsi="Times New Roman" w:cs="Times New Roman"/>
+          <w:sz w:val="24"/>
+          <w:szCs w:val="24"/>
+        </w:rPr>
+        <w:t xml:space="preserve"> that are produced</w:t>
       </w:r>
       <w:r>
         <w:rPr>
@@ -861,7 +973,47 @@
           <w:sz w:val="24"/>
           <w:szCs w:val="24"/>
         </w:rPr>
-        <w:t>Technology transfer is a concept for which there is no official definition.  While most studies of the topic don’t explicitly define technology transfer, they generally seem to operationalize it as a financially-based exchange (Gonzalez-</w:t>
+        <w:t>There is no official or universally accepted definition for t</w:t>
+      </w:r>
+      <w:r>
+        <w:rPr>
+          <w:rFonts w:ascii="Times New Roman" w:hAnsi="Times New Roman" w:cs="Times New Roman"/>
+          <w:sz w:val="24"/>
+          <w:szCs w:val="24"/>
+        </w:rPr>
+        <w:t>echnology transfer.  While most studies of the topic d</w:t>
+      </w:r>
+      <w:r>
+        <w:rPr>
+          <w:rFonts w:ascii="Times New Roman" w:hAnsi="Times New Roman" w:cs="Times New Roman"/>
+          <w:sz w:val="24"/>
+          <w:szCs w:val="24"/>
+        </w:rPr>
+        <w:t>idn’t</w:t>
+      </w:r>
+      <w:r>
+        <w:rPr>
+          <w:rFonts w:ascii="Times New Roman" w:hAnsi="Times New Roman" w:cs="Times New Roman"/>
+          <w:sz w:val="24"/>
+          <w:szCs w:val="24"/>
+        </w:rPr>
+        <w:t xml:space="preserve"> explicitly define technology transfer, they generally seem</w:t>
+      </w:r>
+      <w:r>
+        <w:rPr>
+          <w:rFonts w:ascii="Times New Roman" w:hAnsi="Times New Roman" w:cs="Times New Roman"/>
+          <w:sz w:val="24"/>
+          <w:szCs w:val="24"/>
+        </w:rPr>
+        <w:t>ed</w:t>
+      </w:r>
+      <w:r>
+        <w:rPr>
+          <w:rFonts w:ascii="Times New Roman" w:hAnsi="Times New Roman" w:cs="Times New Roman"/>
+          <w:sz w:val="24"/>
+          <w:szCs w:val="24"/>
+        </w:rPr>
+        <w:t xml:space="preserve"> to operationalize it as a financially-based exchange (Gonzalez-</w:t>
       </w:r>
       <w:proofErr w:type="spellStart"/>
       <w:r>
@@ -967,7 +1119,39 @@
           <w:sz w:val="24"/>
           <w:szCs w:val="24"/>
         </w:rPr>
-        <w:t xml:space="preserve"> However, the operationalization of the construct in these studies generally seems to conflate the concept of technology transfer with the mechanisms for achieving it.  Licensing, new venture formation, research collaboration, and faculty consulting are generally used as indicators of technology transfer.</w:t>
+        <w:t xml:space="preserve"> However, the operationalization of the construct in these studies general</w:t>
+      </w:r>
+      <w:r>
+        <w:rPr>
+          <w:rFonts w:ascii="Times New Roman" w:hAnsi="Times New Roman" w:cs="Times New Roman"/>
+          <w:sz w:val="24"/>
+          <w:szCs w:val="24"/>
+        </w:rPr>
+        <w:t>ly seemed</w:t>
+      </w:r>
+      <w:r>
+        <w:rPr>
+          <w:rFonts w:ascii="Times New Roman" w:hAnsi="Times New Roman" w:cs="Times New Roman"/>
+          <w:sz w:val="24"/>
+          <w:szCs w:val="24"/>
+        </w:rPr>
+        <w:t xml:space="preserve"> to conflate the concept of technology transfer with the mechanisms for achieving it.  Licensing, new venture formation, research collabora</w:t>
+      </w:r>
+      <w:r>
+        <w:rPr>
+          <w:rFonts w:ascii="Times New Roman" w:hAnsi="Times New Roman" w:cs="Times New Roman"/>
+          <w:sz w:val="24"/>
+          <w:szCs w:val="24"/>
+        </w:rPr>
+        <w:t>tion, and faculty consulting were</w:t>
+      </w:r>
+      <w:r>
+        <w:rPr>
+          <w:rFonts w:ascii="Times New Roman" w:hAnsi="Times New Roman" w:cs="Times New Roman"/>
+          <w:sz w:val="24"/>
+          <w:szCs w:val="24"/>
+        </w:rPr>
+        <w:t xml:space="preserve"> generally used as indicators of technology transfer.</w:t>
       </w:r>
     </w:p>
     <w:p>
@@ -1042,15 +1226,39 @@
           <w:sz w:val="24"/>
           <w:szCs w:val="24"/>
         </w:rPr>
-        <w:t xml:space="preserve"> Again, it seems that most</w:t>
-      </w:r>
-      <w:r>
-        <w:rPr>
-          <w:rFonts w:ascii="Times New Roman" w:hAnsi="Times New Roman" w:cs="Times New Roman"/>
-          <w:sz w:val="24"/>
-          <w:szCs w:val="24"/>
-        </w:rPr>
-        <w:t xml:space="preserve"> studies don’t</w:t>
+        <w:t xml:space="preserve"> Again, it seem</w:t>
+      </w:r>
+      <w:r>
+        <w:rPr>
+          <w:rFonts w:ascii="Times New Roman" w:hAnsi="Times New Roman" w:cs="Times New Roman"/>
+          <w:sz w:val="24"/>
+          <w:szCs w:val="24"/>
+        </w:rPr>
+        <w:t>ed</w:t>
+      </w:r>
+      <w:r>
+        <w:rPr>
+          <w:rFonts w:ascii="Times New Roman" w:hAnsi="Times New Roman" w:cs="Times New Roman"/>
+          <w:sz w:val="24"/>
+          <w:szCs w:val="24"/>
+        </w:rPr>
+        <w:t xml:space="preserve"> that most</w:t>
+      </w:r>
+      <w:r>
+        <w:rPr>
+          <w:rFonts w:ascii="Times New Roman" w:hAnsi="Times New Roman" w:cs="Times New Roman"/>
+          <w:sz w:val="24"/>
+          <w:szCs w:val="24"/>
+        </w:rPr>
+        <w:t xml:space="preserve"> studies did</w:t>
+      </w:r>
+      <w:r>
+        <w:rPr>
+          <w:rFonts w:ascii="Times New Roman" w:hAnsi="Times New Roman" w:cs="Times New Roman"/>
+          <w:sz w:val="24"/>
+          <w:szCs w:val="24"/>
+        </w:rPr>
+        <w:t>n’t</w:t>
       </w:r>
       <w:r>
         <w:rPr>
@@ -1066,7 +1274,39 @@
           <w:sz w:val="24"/>
           <w:szCs w:val="24"/>
         </w:rPr>
-        <w:t xml:space="preserve">ther to define technology.  Generally, academic research related to technology transfer seems to </w:t>
+        <w:t xml:space="preserve">ther to define </w:t>
+      </w:r>
+      <w:r>
+        <w:rPr>
+          <w:rFonts w:ascii="Times New Roman" w:hAnsi="Times New Roman" w:cs="Times New Roman"/>
+          <w:sz w:val="24"/>
+          <w:szCs w:val="24"/>
+        </w:rPr>
+        <w:t>the term</w:t>
+      </w:r>
+      <w:r>
+        <w:rPr>
+          <w:rFonts w:ascii="Times New Roman" w:hAnsi="Times New Roman" w:cs="Times New Roman"/>
+          <w:sz w:val="24"/>
+          <w:szCs w:val="24"/>
+        </w:rPr>
+        <w:t>.  Generally, academic research rela</w:t>
+      </w:r>
+      <w:r>
+        <w:rPr>
+          <w:rFonts w:ascii="Times New Roman" w:hAnsi="Times New Roman" w:cs="Times New Roman"/>
+          <w:sz w:val="24"/>
+          <w:szCs w:val="24"/>
+        </w:rPr>
+        <w:t>ted to technology transfer seemed</w:t>
+      </w:r>
+      <w:r>
+        <w:rPr>
+          <w:rFonts w:ascii="Times New Roman" w:hAnsi="Times New Roman" w:cs="Times New Roman"/>
+          <w:sz w:val="24"/>
+          <w:szCs w:val="24"/>
+        </w:rPr>
+        <w:t xml:space="preserve"> to </w:t>
       </w:r>
       <w:r>
         <w:rPr>
@@ -1125,7 +1365,15 @@
           <w:sz w:val="24"/>
           <w:szCs w:val="24"/>
         </w:rPr>
-        <w:t>Gianiodis</w:t>
+        <w:t>Gianiodi</w:t>
+      </w:r>
+      <w:r>
+        <w:rPr>
+          <w:rFonts w:ascii="Times New Roman" w:hAnsi="Times New Roman" w:cs="Times New Roman"/>
+          <w:sz w:val="24"/>
+          <w:szCs w:val="24"/>
+        </w:rPr>
+        <w:t>s</w:t>
       </w:r>
       <w:proofErr w:type="spellEnd"/>
       <w:r>
@@ -1134,7 +1382,15 @@
           <w:sz w:val="24"/>
           <w:szCs w:val="24"/>
         </w:rPr>
-        <w:t xml:space="preserve"> &amp; Phan, 2005).  However, this fails to recognize that patentable subject matter is defined by law, which varies from country to country, and is not a universal phenomenon.  As such, not all technology is patentable.  </w:t>
+        <w:t xml:space="preserve"> &amp; Phan, 2005).  However, this </w:t>
+      </w:r>
+      <w:r>
+        <w:rPr>
+          <w:rFonts w:ascii="Times New Roman" w:hAnsi="Times New Roman" w:cs="Times New Roman"/>
+          <w:sz w:val="24"/>
+          <w:szCs w:val="24"/>
+        </w:rPr>
+        <w:t xml:space="preserve">fails to recognize that patentable subject matter is defined by law, which varies from country to country, and is not a universal phenomenon.  As such, not all technology is patentable.  </w:t>
       </w:r>
       <w:r>
         <w:rPr>
@@ -1150,7 +1406,23 @@
           <w:sz w:val="24"/>
           <w:szCs w:val="24"/>
         </w:rPr>
-        <w:t>Some studies seem to broaden the idea of technology to include academic knowledge (Gonzalez-</w:t>
+        <w:t>Some studies broaden</w:t>
+      </w:r>
+      <w:r>
+        <w:rPr>
+          <w:rFonts w:ascii="Times New Roman" w:hAnsi="Times New Roman" w:cs="Times New Roman"/>
+          <w:sz w:val="24"/>
+          <w:szCs w:val="24"/>
+        </w:rPr>
+        <w:t>ed</w:t>
+      </w:r>
+      <w:r>
+        <w:rPr>
+          <w:rFonts w:ascii="Times New Roman" w:hAnsi="Times New Roman" w:cs="Times New Roman"/>
+          <w:sz w:val="24"/>
+          <w:szCs w:val="24"/>
+        </w:rPr>
+        <w:t xml:space="preserve"> the idea of technology to include academic knowledge (Gonzalez-</w:t>
       </w:r>
       <w:proofErr w:type="spellStart"/>
       <w:r>
@@ -1212,31 +1484,39 @@
           <w:sz w:val="24"/>
           <w:szCs w:val="24"/>
         </w:rPr>
-        <w:t xml:space="preserve">This seems to recognize that technology is not the only benefit that is derived from research and development. </w:t>
-      </w:r>
-      <w:r>
-        <w:rPr>
-          <w:rFonts w:ascii="Times New Roman" w:hAnsi="Times New Roman" w:cs="Times New Roman"/>
-          <w:sz w:val="24"/>
-          <w:szCs w:val="24"/>
-        </w:rPr>
-        <w:t xml:space="preserve">However, an argument can be made that academic knowledge and technology are not </w:t>
-      </w:r>
-      <w:r>
-        <w:rPr>
-          <w:rFonts w:ascii="Times New Roman" w:hAnsi="Times New Roman" w:cs="Times New Roman"/>
-          <w:sz w:val="24"/>
-          <w:szCs w:val="24"/>
-        </w:rPr>
-        <w:t xml:space="preserve">necessarily </w:t>
-      </w:r>
-      <w:r>
-        <w:rPr>
-          <w:rFonts w:ascii="Times New Roman" w:hAnsi="Times New Roman" w:cs="Times New Roman"/>
-          <w:sz w:val="24"/>
-          <w:szCs w:val="24"/>
-        </w:rPr>
-        <w:t>synonymous.</w:t>
+        <w:t>In doing so, these studies</w:t>
+      </w:r>
+      <w:r>
+        <w:rPr>
+          <w:rFonts w:ascii="Times New Roman" w:hAnsi="Times New Roman" w:cs="Times New Roman"/>
+          <w:sz w:val="24"/>
+          <w:szCs w:val="24"/>
+        </w:rPr>
+        <w:t xml:space="preserve"> </w:t>
+      </w:r>
+      <w:r>
+        <w:rPr>
+          <w:rFonts w:ascii="Times New Roman" w:hAnsi="Times New Roman" w:cs="Times New Roman"/>
+          <w:sz w:val="24"/>
+          <w:szCs w:val="24"/>
+        </w:rPr>
+        <w:t xml:space="preserve">acknowledged </w:t>
+      </w:r>
+      <w:r>
+        <w:rPr>
+          <w:rFonts w:ascii="Times New Roman" w:hAnsi="Times New Roman" w:cs="Times New Roman"/>
+          <w:sz w:val="24"/>
+          <w:szCs w:val="24"/>
+        </w:rPr>
+        <w:t>that technology is not the only benefit that is derived</w:t>
+      </w:r>
+      <w:r>
+        <w:rPr>
+          <w:rFonts w:ascii="Times New Roman" w:hAnsi="Times New Roman" w:cs="Times New Roman"/>
+          <w:sz w:val="24"/>
+          <w:szCs w:val="24"/>
+        </w:rPr>
+        <w:t xml:space="preserve"> from research and development.</w:t>
       </w:r>
     </w:p>
     <w:p>
@@ -1255,8 +1535,32 @@
           <w:sz w:val="24"/>
           <w:szCs w:val="24"/>
         </w:rPr>
+        <w:t>Defining success in the context of technology transfer has been problematic for scholarly studies of the subject.  Most research studies seem</w:t>
+      </w:r>
+      <w:r>
+        <w:rPr>
+          <w:rFonts w:ascii="Times New Roman" w:hAnsi="Times New Roman" w:cs="Times New Roman"/>
+          <w:sz w:val="24"/>
+          <w:szCs w:val="24"/>
+        </w:rPr>
+        <w:t>ed</w:t>
+      </w:r>
+      <w:r>
+        <w:rPr>
+          <w:rFonts w:ascii="Times New Roman" w:hAnsi="Times New Roman" w:cs="Times New Roman"/>
+          <w:sz w:val="24"/>
+          <w:szCs w:val="24"/>
+        </w:rPr>
+        <w:t xml:space="preserve"> to select indicators and measures more for </w:t>
+      </w:r>
+      <w:r>
+        <w:rPr>
+          <w:rFonts w:ascii="Times New Roman" w:hAnsi="Times New Roman" w:cs="Times New Roman"/>
+          <w:sz w:val="24"/>
+          <w:szCs w:val="24"/>
+        </w:rPr>
         <w:lastRenderedPageBreak/>
-        <w:t>Defining success in the context of technology transfer has been problematic for scholarly studies of the subject.  Most research studies seem to select indicators and measures more for convenience rather than to maximize construct validity.  Executed patent licenses, established new business entities, and executed sponsored research agreements have all been used as proxies for technology transfer (Gonzalez-</w:t>
+        <w:t>convenience rather than to maximize construct validity.  Executed patent licenses, established new business entities, and executed sponsored research agreements have all been used as proxies for technology transfer (Gonzalez-</w:t>
       </w:r>
       <w:proofErr w:type="spellStart"/>
       <w:r>
@@ -1362,15 +1666,31 @@
           <w:sz w:val="24"/>
           <w:szCs w:val="24"/>
         </w:rPr>
-        <w:t>Additionally</w:t>
-      </w:r>
-      <w:r>
-        <w:rPr>
-          <w:rFonts w:ascii="Times New Roman" w:hAnsi="Times New Roman" w:cs="Times New Roman"/>
-          <w:sz w:val="24"/>
-          <w:szCs w:val="24"/>
-        </w:rPr>
-        <w:t xml:space="preserve">, there is the risk of </w:t>
+        <w:t>Theoretically, technology transfer can occur in the absence of a financial transaction.</w:t>
+      </w:r>
+      <w:r>
+        <w:rPr>
+          <w:rFonts w:ascii="Times New Roman" w:hAnsi="Times New Roman" w:cs="Times New Roman"/>
+          <w:sz w:val="24"/>
+          <w:szCs w:val="24"/>
+        </w:rPr>
+        <w:t xml:space="preserve">  </w:t>
+      </w:r>
+      <w:r>
+        <w:rPr>
+          <w:rFonts w:ascii="Times New Roman" w:hAnsi="Times New Roman" w:cs="Times New Roman"/>
+          <w:sz w:val="24"/>
+          <w:szCs w:val="24"/>
+        </w:rPr>
+        <w:t>These approaches also carry</w:t>
+      </w:r>
+      <w:r>
+        <w:rPr>
+          <w:rFonts w:ascii="Times New Roman" w:hAnsi="Times New Roman" w:cs="Times New Roman"/>
+          <w:sz w:val="24"/>
+          <w:szCs w:val="24"/>
+        </w:rPr>
+        <w:t xml:space="preserve"> the risk of </w:t>
       </w:r>
       <w:proofErr w:type="spellStart"/>
       <w:r>
@@ -1396,7 +1716,23 @@
           <w:sz w:val="24"/>
           <w:szCs w:val="24"/>
         </w:rPr>
-        <w:t>categorizing or double counting activities depending on how these measures are used.  For example, a patent license is often associated with the formation of a university spinout company (i.e., new business venture to commercialize technology developed at a university).  In such situations, using both measures would essentially double count a single instance of technology transfer.  Sponsored research may not be related to technology previously developed at the university</w:t>
+        <w:t xml:space="preserve">categorizing or double counting activities depending on how these measures are used.  For example, a patent license is often associated with the formation of a university spinout company (i.e., new business venture to commercialize technology developed at a university).  In such situations, using both </w:t>
+      </w:r>
+      <w:r>
+        <w:rPr>
+          <w:rFonts w:ascii="Times New Roman" w:hAnsi="Times New Roman" w:cs="Times New Roman"/>
+          <w:sz w:val="24"/>
+          <w:szCs w:val="24"/>
+        </w:rPr>
+        <w:t xml:space="preserve">licenses and university spinout company as </w:t>
+      </w:r>
+      <w:r>
+        <w:rPr>
+          <w:rFonts w:ascii="Times New Roman" w:hAnsi="Times New Roman" w:cs="Times New Roman"/>
+          <w:sz w:val="24"/>
+          <w:szCs w:val="24"/>
+        </w:rPr>
+        <w:t>measures would essentially double count a single instance of technology transfer.  Sponsored research may not be related to technology previously developed at the university</w:t>
       </w:r>
       <w:r>
         <w:rPr>
@@ -1412,23 +1748,31 @@
           <w:sz w:val="24"/>
           <w:szCs w:val="24"/>
         </w:rPr>
-        <w:t>.  As such, it may be misleading to consider all sponsored research as instances of successful technology transfer.  Additionally, these measures of technology transfer don’t accomm</w:t>
-      </w:r>
-      <w:r>
-        <w:rPr>
-          <w:rFonts w:ascii="Times New Roman" w:hAnsi="Times New Roman" w:cs="Times New Roman"/>
-          <w:sz w:val="24"/>
-          <w:szCs w:val="24"/>
-        </w:rPr>
-        <w:t>odate instances that are not financially-based exchanges</w:t>
-      </w:r>
-      <w:r>
-        <w:rPr>
-          <w:rFonts w:ascii="Times New Roman" w:hAnsi="Times New Roman" w:cs="Times New Roman"/>
-          <w:sz w:val="24"/>
-          <w:szCs w:val="24"/>
-        </w:rPr>
-        <w:t>.  Theoretically, technology transfer can occur in the absence of a financial transaction.</w:t>
+        <w:t xml:space="preserve">.  As such, </w:t>
+      </w:r>
+      <w:r>
+        <w:rPr>
+          <w:rFonts w:ascii="Times New Roman" w:hAnsi="Times New Roman" w:cs="Times New Roman"/>
+          <w:sz w:val="24"/>
+          <w:szCs w:val="24"/>
+        </w:rPr>
+        <w:t>it may be misleading to categorize</w:t>
+      </w:r>
+      <w:r>
+        <w:rPr>
+          <w:rFonts w:ascii="Times New Roman" w:hAnsi="Times New Roman" w:cs="Times New Roman"/>
+          <w:sz w:val="24"/>
+          <w:szCs w:val="24"/>
+        </w:rPr>
+        <w:t xml:space="preserve"> all sponsored research as instances of s</w:t>
+      </w:r>
+      <w:r>
+        <w:rPr>
+          <w:rFonts w:ascii="Times New Roman" w:hAnsi="Times New Roman" w:cs="Times New Roman"/>
+          <w:sz w:val="24"/>
+          <w:szCs w:val="24"/>
+        </w:rPr>
+        <w:t>uccessful technology transfer.</w:t>
       </w:r>
     </w:p>
     <w:p>
@@ -1455,7 +1799,23 @@
           <w:sz w:val="24"/>
           <w:szCs w:val="24"/>
         </w:rPr>
-        <w:t xml:space="preserve">  However, just because a patent is allowed doesn’t mean that it is used to benefit society.</w:t>
+        <w:t xml:space="preserve">  However, just because a patent is allowed doesn’t mean that it</w:t>
+      </w:r>
+      <w:r>
+        <w:rPr>
+          <w:rFonts w:ascii="Times New Roman" w:hAnsi="Times New Roman" w:cs="Times New Roman"/>
+          <w:sz w:val="24"/>
+          <w:szCs w:val="24"/>
+        </w:rPr>
+        <w:t xml:space="preserve"> produces a societal benefit</w:t>
+      </w:r>
+      <w:r>
+        <w:rPr>
+          <w:rFonts w:ascii="Times New Roman" w:hAnsi="Times New Roman" w:cs="Times New Roman"/>
+          <w:sz w:val="24"/>
+          <w:szCs w:val="24"/>
+        </w:rPr>
+        <w:t>.</w:t>
       </w:r>
       <w:r>
         <w:rPr>
@@ -1476,6 +1836,14 @@
           <w:szCs w:val="24"/>
         </w:rPr>
       </w:pPr>
+      <w:r>
+        <w:rPr>
+          <w:rFonts w:ascii="Times New Roman" w:hAnsi="Times New Roman" w:cs="Times New Roman"/>
+          <w:sz w:val="24"/>
+          <w:szCs w:val="24"/>
+        </w:rPr>
+        <w:t xml:space="preserve">There have also been technology transfer studies that focus on patent data.  </w:t>
+      </w:r>
       <w:proofErr w:type="spellStart"/>
       <w:r>
         <w:rPr>
@@ -1593,58 +1961,66 @@
           <w:sz w:val="24"/>
           <w:szCs w:val="24"/>
         </w:rPr>
+        <w:t xml:space="preserve">Various studies </w:t>
+      </w:r>
+      <w:r>
+        <w:rPr>
+          <w:rFonts w:ascii="Times New Roman" w:hAnsi="Times New Roman" w:cs="Times New Roman"/>
+          <w:sz w:val="24"/>
+          <w:szCs w:val="24"/>
+        </w:rPr>
+        <w:t>have used regression analysis in their investigations of technology transfer.</w:t>
+      </w:r>
+      <w:r>
+        <w:rPr>
+          <w:rFonts w:ascii="Times New Roman" w:hAnsi="Times New Roman" w:cs="Times New Roman"/>
+          <w:sz w:val="24"/>
+          <w:szCs w:val="24"/>
+        </w:rPr>
+        <w:t xml:space="preserve"> </w:t>
+      </w:r>
+      <w:r>
+        <w:rPr>
+          <w:rFonts w:ascii="Times New Roman" w:hAnsi="Times New Roman" w:cs="Times New Roman"/>
+          <w:sz w:val="24"/>
+          <w:szCs w:val="24"/>
+        </w:rPr>
+        <w:t xml:space="preserve"> </w:t>
+      </w:r>
+      <w:proofErr w:type="gramStart"/>
+      <w:r>
+        <w:rPr>
+          <w:rFonts w:ascii="Times New Roman" w:hAnsi="Times New Roman" w:cs="Times New Roman"/>
+          <w:sz w:val="24"/>
+          <w:szCs w:val="24"/>
+        </w:rPr>
+        <w:t>According to</w:t>
+      </w:r>
+      <w:proofErr w:type="gramEnd"/>
+      <w:r>
+        <w:rPr>
+          <w:rFonts w:ascii="Times New Roman" w:hAnsi="Times New Roman" w:cs="Times New Roman"/>
+          <w:sz w:val="24"/>
+          <w:szCs w:val="24"/>
+        </w:rPr>
+        <w:t xml:space="preserve"> Licht (1995), the two primary uses of multiple regression analysis in studies are to either predict phenomenon for decision-making purposes or understand and explain the nature of phenomenon to develop or test theories.  </w:t>
+      </w:r>
+      <w:r>
+        <w:rPr>
+          <w:rFonts w:ascii="Times New Roman" w:hAnsi="Times New Roman" w:cs="Times New Roman"/>
+          <w:sz w:val="24"/>
+          <w:szCs w:val="24"/>
+        </w:rPr>
+        <w:t xml:space="preserve">Studies of technology transfer have used </w:t>
+      </w:r>
+      <w:r>
+        <w:rPr>
+          <w:rFonts w:ascii="Times New Roman" w:hAnsi="Times New Roman" w:cs="Times New Roman"/>
+          <w:sz w:val="24"/>
+          <w:szCs w:val="24"/>
+        </w:rPr>
         <w:lastRenderedPageBreak/>
-        <w:t xml:space="preserve">Various studies </w:t>
-      </w:r>
-      <w:r>
-        <w:rPr>
-          <w:rFonts w:ascii="Times New Roman" w:hAnsi="Times New Roman" w:cs="Times New Roman"/>
-          <w:sz w:val="24"/>
-          <w:szCs w:val="24"/>
-        </w:rPr>
-        <w:t>have used regression analysis in their investigations of technology transfer.</w:t>
-      </w:r>
-      <w:r>
-        <w:rPr>
-          <w:rFonts w:ascii="Times New Roman" w:hAnsi="Times New Roman" w:cs="Times New Roman"/>
-          <w:sz w:val="24"/>
-          <w:szCs w:val="24"/>
-        </w:rPr>
-        <w:t xml:space="preserve"> </w:t>
-      </w:r>
-      <w:r>
-        <w:rPr>
-          <w:rFonts w:ascii="Times New Roman" w:hAnsi="Times New Roman" w:cs="Times New Roman"/>
-          <w:sz w:val="24"/>
-          <w:szCs w:val="24"/>
-        </w:rPr>
-        <w:t xml:space="preserve"> </w:t>
-      </w:r>
-      <w:proofErr w:type="gramStart"/>
-      <w:r>
-        <w:rPr>
-          <w:rFonts w:ascii="Times New Roman" w:hAnsi="Times New Roman" w:cs="Times New Roman"/>
-          <w:sz w:val="24"/>
-          <w:szCs w:val="24"/>
-        </w:rPr>
-        <w:t>According to</w:t>
-      </w:r>
-      <w:proofErr w:type="gramEnd"/>
-      <w:r>
-        <w:rPr>
-          <w:rFonts w:ascii="Times New Roman" w:hAnsi="Times New Roman" w:cs="Times New Roman"/>
-          <w:sz w:val="24"/>
-          <w:szCs w:val="24"/>
-        </w:rPr>
-        <w:t xml:space="preserve"> Licht (1995), the two primary uses of multiple regression analysis in studies are to either predict phenomenon for decision-making purposes or understand and explain the nature of phenomenon to develop or test theories.  </w:t>
-      </w:r>
-      <w:r>
-        <w:rPr>
-          <w:rFonts w:ascii="Times New Roman" w:hAnsi="Times New Roman" w:cs="Times New Roman"/>
-          <w:sz w:val="24"/>
-          <w:szCs w:val="24"/>
-        </w:rPr>
-        <w:t>Studies of technology transfer have used v</w:t>
+        <w:t>v</w:t>
       </w:r>
       <w:r>
         <w:rPr>
@@ -1692,7 +2068,55 @@
           <w:sz w:val="24"/>
           <w:szCs w:val="24"/>
         </w:rPr>
+        <w:t>d</w:t>
+      </w:r>
+      <w:r>
+        <w:rPr>
+          <w:rFonts w:ascii="Times New Roman" w:hAnsi="Times New Roman" w:cs="Times New Roman"/>
+          <w:sz w:val="24"/>
+          <w:szCs w:val="24"/>
+        </w:rPr>
         <w:t xml:space="preserve"> that regression analysis is a useful method for gaining insight into the factors associated with technology transfer success.  </w:t>
+      </w:r>
+      <w:r>
+        <w:rPr>
+          <w:rFonts w:ascii="Times New Roman" w:hAnsi="Times New Roman" w:cs="Times New Roman"/>
+          <w:sz w:val="24"/>
+          <w:szCs w:val="24"/>
+        </w:rPr>
+        <w:t>However, most of studies seem</w:t>
+      </w:r>
+      <w:r>
+        <w:rPr>
+          <w:rFonts w:ascii="Times New Roman" w:hAnsi="Times New Roman" w:cs="Times New Roman"/>
+          <w:sz w:val="24"/>
+          <w:szCs w:val="24"/>
+        </w:rPr>
+        <w:t>ed</w:t>
+      </w:r>
+      <w:r>
+        <w:rPr>
+          <w:rFonts w:ascii="Times New Roman" w:hAnsi="Times New Roman" w:cs="Times New Roman"/>
+          <w:sz w:val="24"/>
+          <w:szCs w:val="24"/>
+        </w:rPr>
+        <w:t xml:space="preserve"> to focus</w:t>
+      </w:r>
+      <w:r>
+        <w:rPr>
+          <w:rFonts w:ascii="Times New Roman" w:hAnsi="Times New Roman" w:cs="Times New Roman"/>
+          <w:sz w:val="24"/>
+          <w:szCs w:val="24"/>
+        </w:rPr>
+        <w:t xml:space="preserve"> on</w:t>
+      </w:r>
+      <w:r>
+        <w:rPr>
+          <w:rFonts w:ascii="Times New Roman" w:hAnsi="Times New Roman" w:cs="Times New Roman"/>
+          <w:sz w:val="24"/>
+          <w:szCs w:val="24"/>
+        </w:rPr>
+        <w:t xml:space="preserve"> exogenous factors.  </w:t>
       </w:r>
       <w:proofErr w:type="spellStart"/>
       <w:r>
@@ -2034,7 +2458,143 @@
           <w:sz w:val="24"/>
           <w:szCs w:val="24"/>
         </w:rPr>
-        <w:t xml:space="preserve">Assuming the generation of a technology is not the only benefit derived from research and development, it’s reasonable to conclude that the objective of public policy regarding federally-funded R&amp;D should be to maximize all types of benefits derived from R&amp;D efforts.  In this context, the transfer of technologies derived from federally-funded R&amp;D to the private sector </w:t>
+        <w:t>Assuming the generation of a technology is not the only benefit derived from research and development, it’s reasonabl</w:t>
+      </w:r>
+      <w:r>
+        <w:rPr>
+          <w:rFonts w:ascii="Times New Roman" w:hAnsi="Times New Roman" w:cs="Times New Roman"/>
+          <w:sz w:val="24"/>
+          <w:szCs w:val="24"/>
+        </w:rPr>
+        <w:t>e to conclude that the intent</w:t>
+      </w:r>
+      <w:r>
+        <w:rPr>
+          <w:rFonts w:ascii="Times New Roman" w:hAnsi="Times New Roman" w:cs="Times New Roman"/>
+          <w:sz w:val="24"/>
+          <w:szCs w:val="24"/>
+        </w:rPr>
+        <w:t xml:space="preserve"> of </w:t>
+      </w:r>
+      <w:r>
+        <w:rPr>
+          <w:rFonts w:ascii="Times New Roman" w:hAnsi="Times New Roman" w:cs="Times New Roman"/>
+          <w:sz w:val="24"/>
+          <w:szCs w:val="24"/>
+        </w:rPr>
+        <w:t>technology transfer</w:t>
+      </w:r>
+      <w:r>
+        <w:rPr>
+          <w:rFonts w:ascii="Times New Roman" w:hAnsi="Times New Roman" w:cs="Times New Roman"/>
+          <w:sz w:val="24"/>
+          <w:szCs w:val="24"/>
+        </w:rPr>
+        <w:t xml:space="preserve"> policy</w:t>
+      </w:r>
+      <w:r>
+        <w:rPr>
+          <w:rFonts w:ascii="Times New Roman" w:hAnsi="Times New Roman" w:cs="Times New Roman"/>
+          <w:sz w:val="24"/>
+          <w:szCs w:val="24"/>
+        </w:rPr>
+        <w:t xml:space="preserve"> </w:t>
+      </w:r>
+      <w:r>
+        <w:rPr>
+          <w:rFonts w:ascii="Times New Roman" w:hAnsi="Times New Roman" w:cs="Times New Roman"/>
+          <w:sz w:val="24"/>
+          <w:szCs w:val="24"/>
+        </w:rPr>
+        <w:t>is</w:t>
+      </w:r>
+      <w:r>
+        <w:rPr>
+          <w:rFonts w:ascii="Times New Roman" w:hAnsi="Times New Roman" w:cs="Times New Roman"/>
+          <w:sz w:val="24"/>
+          <w:szCs w:val="24"/>
+        </w:rPr>
+        <w:t xml:space="preserve"> to maximize all types of benefits derived from R&amp;D efforts.  In this context, the transfer of technologies derived from federally-funded R&amp;D to the private sector (i.e., technology trans</w:t>
+      </w:r>
+      <w:r>
+        <w:rPr>
+          <w:rFonts w:ascii="Times New Roman" w:hAnsi="Times New Roman" w:cs="Times New Roman"/>
+          <w:sz w:val="24"/>
+          <w:szCs w:val="24"/>
+        </w:rPr>
+        <w:t>fer) should not be the only goal of technology transfer public policy</w:t>
+      </w:r>
+      <w:r>
+        <w:rPr>
+          <w:rFonts w:ascii="Times New Roman" w:hAnsi="Times New Roman" w:cs="Times New Roman"/>
+          <w:sz w:val="24"/>
+          <w:szCs w:val="24"/>
+        </w:rPr>
+        <w:t xml:space="preserve">.  As the literature reveals, there can be other types of benefits </w:t>
+      </w:r>
+      <w:r>
+        <w:rPr>
+          <w:rFonts w:ascii="Times New Roman" w:hAnsi="Times New Roman" w:cs="Times New Roman"/>
+          <w:sz w:val="24"/>
+          <w:szCs w:val="24"/>
+        </w:rPr>
+        <w:t xml:space="preserve">derived from federally-funded R&amp;D </w:t>
+      </w:r>
+      <w:r>
+        <w:rPr>
+          <w:rFonts w:ascii="Times New Roman" w:hAnsi="Times New Roman" w:cs="Times New Roman"/>
+          <w:sz w:val="24"/>
+          <w:szCs w:val="24"/>
+        </w:rPr>
+        <w:t xml:space="preserve">such as </w:t>
+      </w:r>
+      <w:r>
+        <w:rPr>
+          <w:rFonts w:ascii="Times New Roman" w:hAnsi="Times New Roman" w:cs="Times New Roman"/>
+          <w:sz w:val="24"/>
+          <w:szCs w:val="24"/>
+        </w:rPr>
+        <w:t>new</w:t>
+      </w:r>
+      <w:r>
+        <w:rPr>
+          <w:rFonts w:ascii="Times New Roman" w:hAnsi="Times New Roman" w:cs="Times New Roman"/>
+          <w:sz w:val="24"/>
+          <w:szCs w:val="24"/>
+        </w:rPr>
+        <w:t xml:space="preserve"> knowledge</w:t>
+      </w:r>
+      <w:r>
+        <w:rPr>
+          <w:rFonts w:ascii="Times New Roman" w:hAnsi="Times New Roman" w:cs="Times New Roman"/>
+          <w:sz w:val="24"/>
+          <w:szCs w:val="24"/>
+        </w:rPr>
+        <w:t>, which the government should also seek to transfer to the private sector</w:t>
+      </w:r>
+      <w:r>
+        <w:rPr>
+          <w:rFonts w:ascii="Times New Roman" w:hAnsi="Times New Roman" w:cs="Times New Roman"/>
+          <w:sz w:val="24"/>
+          <w:szCs w:val="24"/>
+        </w:rPr>
+        <w:t>.</w:t>
+      </w:r>
+      <w:r>
+        <w:rPr>
+          <w:rFonts w:ascii="Times New Roman" w:hAnsi="Times New Roman" w:cs="Times New Roman"/>
+          <w:sz w:val="24"/>
+          <w:szCs w:val="24"/>
+        </w:rPr>
+        <w:t xml:space="preserve">  </w:t>
+      </w:r>
+      <w:r>
+        <w:rPr>
+          <w:rFonts w:ascii="Times New Roman" w:hAnsi="Times New Roman" w:cs="Times New Roman"/>
+          <w:sz w:val="24"/>
+          <w:szCs w:val="24"/>
+        </w:rPr>
+        <w:t xml:space="preserve">However, such transfer </w:t>
       </w:r>
       <w:r>
         <w:rPr>
@@ -2043,79 +2603,31 @@
           <w:szCs w:val="24"/>
         </w:rPr>
         <w:lastRenderedPageBreak/>
-        <w:t>(i.e., technology trans</w:t>
-      </w:r>
-      <w:r>
-        <w:rPr>
-          <w:rFonts w:ascii="Times New Roman" w:hAnsi="Times New Roman" w:cs="Times New Roman"/>
-          <w:sz w:val="24"/>
-          <w:szCs w:val="24"/>
-        </w:rPr>
-        <w:t>fer) should not be the only goal of technology transfer public policy</w:t>
-      </w:r>
-      <w:r>
-        <w:rPr>
-          <w:rFonts w:ascii="Times New Roman" w:hAnsi="Times New Roman" w:cs="Times New Roman"/>
-          <w:sz w:val="24"/>
-          <w:szCs w:val="24"/>
-        </w:rPr>
-        <w:t xml:space="preserve">.  As the literature reveals, there can be other types of benefits </w:t>
-      </w:r>
-      <w:r>
-        <w:rPr>
-          <w:rFonts w:ascii="Times New Roman" w:hAnsi="Times New Roman" w:cs="Times New Roman"/>
-          <w:sz w:val="24"/>
-          <w:szCs w:val="24"/>
-        </w:rPr>
-        <w:t xml:space="preserve">derived from federally-funded R&amp;D </w:t>
-      </w:r>
-      <w:r>
-        <w:rPr>
-          <w:rFonts w:ascii="Times New Roman" w:hAnsi="Times New Roman" w:cs="Times New Roman"/>
-          <w:sz w:val="24"/>
-          <w:szCs w:val="24"/>
-        </w:rPr>
-        <w:t xml:space="preserve">such as </w:t>
-      </w:r>
-      <w:r>
-        <w:rPr>
-          <w:rFonts w:ascii="Times New Roman" w:hAnsi="Times New Roman" w:cs="Times New Roman"/>
-          <w:sz w:val="24"/>
-          <w:szCs w:val="24"/>
-        </w:rPr>
-        <w:t>new</w:t>
-      </w:r>
-      <w:r>
-        <w:rPr>
-          <w:rFonts w:ascii="Times New Roman" w:hAnsi="Times New Roman" w:cs="Times New Roman"/>
-          <w:sz w:val="24"/>
-          <w:szCs w:val="24"/>
-        </w:rPr>
-        <w:t xml:space="preserve"> knowledge</w:t>
-      </w:r>
-      <w:r>
-        <w:rPr>
-          <w:rFonts w:ascii="Times New Roman" w:hAnsi="Times New Roman" w:cs="Times New Roman"/>
-          <w:sz w:val="24"/>
-          <w:szCs w:val="24"/>
-        </w:rPr>
-        <w:t>, which the government should also seek to transfer to the private sector</w:t>
-      </w:r>
-      <w:r>
-        <w:rPr>
-          <w:rFonts w:ascii="Times New Roman" w:hAnsi="Times New Roman" w:cs="Times New Roman"/>
-          <w:sz w:val="24"/>
-          <w:szCs w:val="24"/>
-        </w:rPr>
-        <w:t>.</w:t>
-      </w:r>
-      <w:r>
-        <w:rPr>
-          <w:rFonts w:ascii="Times New Roman" w:hAnsi="Times New Roman" w:cs="Times New Roman"/>
-          <w:sz w:val="24"/>
-          <w:szCs w:val="24"/>
-        </w:rPr>
-        <w:t xml:space="preserve">  This is context in which this study is conducted.</w:t>
+        <w:t xml:space="preserve">need not be based on a financially motivated exchange.  </w:t>
+      </w:r>
+      <w:r>
+        <w:rPr>
+          <w:rFonts w:ascii="Times New Roman" w:hAnsi="Times New Roman" w:cs="Times New Roman"/>
+          <w:sz w:val="24"/>
+          <w:szCs w:val="24"/>
+        </w:rPr>
+        <w:t xml:space="preserve">This </w:t>
+      </w:r>
+      <w:r>
+        <w:rPr>
+          <w:rFonts w:ascii="Times New Roman" w:hAnsi="Times New Roman" w:cs="Times New Roman"/>
+          <w:sz w:val="24"/>
+          <w:szCs w:val="24"/>
+        </w:rPr>
+        <w:t>is context in which this study wa</w:t>
+      </w:r>
+      <w:r>
+        <w:rPr>
+          <w:rFonts w:ascii="Times New Roman" w:hAnsi="Times New Roman" w:cs="Times New Roman"/>
+          <w:sz w:val="24"/>
+          <w:szCs w:val="24"/>
+        </w:rPr>
+        <w:t>s conducted.</w:t>
       </w:r>
     </w:p>
     <w:p>
@@ -2134,7 +2646,15 @@
           <w:sz w:val="24"/>
           <w:szCs w:val="24"/>
         </w:rPr>
-        <w:t xml:space="preserve">The purpose of this study is to investigate </w:t>
+        <w:t>The purpose of this study wa</w:t>
+      </w:r>
+      <w:r>
+        <w:rPr>
+          <w:rFonts w:ascii="Times New Roman" w:hAnsi="Times New Roman" w:cs="Times New Roman"/>
+          <w:sz w:val="24"/>
+          <w:szCs w:val="24"/>
+        </w:rPr>
+        <w:t xml:space="preserve">s to investigate </w:t>
       </w:r>
       <w:r>
         <w:rPr>
@@ -2278,7 +2798,7 @@
           <w:sz w:val="24"/>
           <w:szCs w:val="24"/>
         </w:rPr>
-        <w:t>s</w:t>
+        <w:t>d</w:t>
       </w:r>
       <w:r>
         <w:rPr>
@@ -2355,7 +2875,39 @@
           <w:sz w:val="24"/>
           <w:szCs w:val="24"/>
         </w:rPr>
-        <w:t>What insights can be derived about the factors that drive benefits derived from federally-funded R&amp;D based on non-financially-based measures of success?</w:t>
+        <w:t xml:space="preserve">What insights can be derived about the factors that drive </w:t>
+      </w:r>
+      <w:r>
+        <w:rPr>
+          <w:rFonts w:ascii="Times New Roman" w:hAnsi="Times New Roman" w:cs="Times New Roman"/>
+          <w:sz w:val="24"/>
+          <w:szCs w:val="24"/>
+        </w:rPr>
+        <w:t xml:space="preserve">the transfer of </w:t>
+      </w:r>
+      <w:r>
+        <w:rPr>
+          <w:rFonts w:ascii="Times New Roman" w:hAnsi="Times New Roman" w:cs="Times New Roman"/>
+          <w:sz w:val="24"/>
+          <w:szCs w:val="24"/>
+        </w:rPr>
+        <w:t xml:space="preserve">benefits derived from federally-funded R&amp;D </w:t>
+      </w:r>
+      <w:r>
+        <w:rPr>
+          <w:rFonts w:ascii="Times New Roman" w:hAnsi="Times New Roman" w:cs="Times New Roman"/>
+          <w:sz w:val="24"/>
+          <w:szCs w:val="24"/>
+        </w:rPr>
+        <w:t xml:space="preserve">to the private sector </w:t>
+      </w:r>
+      <w:r>
+        <w:rPr>
+          <w:rFonts w:ascii="Times New Roman" w:hAnsi="Times New Roman" w:cs="Times New Roman"/>
+          <w:sz w:val="24"/>
+          <w:szCs w:val="24"/>
+        </w:rPr>
+        <w:t>based on non-financially-based measures of success?</w:t>
       </w:r>
     </w:p>
     <w:p>
@@ -2374,7 +2926,47 @@
           <w:sz w:val="24"/>
           <w:szCs w:val="24"/>
         </w:rPr>
-        <w:t>Most studies in this area assume</w:t>
+        <w:t xml:space="preserve">Most studies </w:t>
+      </w:r>
+      <w:r>
+        <w:rPr>
+          <w:rFonts w:ascii="Times New Roman" w:hAnsi="Times New Roman" w:cs="Times New Roman"/>
+          <w:sz w:val="24"/>
+          <w:szCs w:val="24"/>
+        </w:rPr>
+        <w:t>of technology transfer</w:t>
+      </w:r>
+      <w:r>
+        <w:rPr>
+          <w:rFonts w:ascii="Times New Roman" w:hAnsi="Times New Roman" w:cs="Times New Roman"/>
+          <w:sz w:val="24"/>
+          <w:szCs w:val="24"/>
+        </w:rPr>
+        <w:t xml:space="preserve"> </w:t>
+      </w:r>
+      <w:r>
+        <w:rPr>
+          <w:rFonts w:ascii="Times New Roman" w:hAnsi="Times New Roman" w:cs="Times New Roman"/>
+          <w:sz w:val="24"/>
+          <w:szCs w:val="24"/>
+        </w:rPr>
+        <w:t xml:space="preserve">have </w:t>
+      </w:r>
+      <w:r>
+        <w:rPr>
+          <w:rFonts w:ascii="Times New Roman" w:hAnsi="Times New Roman" w:cs="Times New Roman"/>
+          <w:sz w:val="24"/>
+          <w:szCs w:val="24"/>
+        </w:rPr>
+        <w:t xml:space="preserve">seemed to </w:t>
+      </w:r>
+      <w:r>
+        <w:rPr>
+          <w:rFonts w:ascii="Times New Roman" w:hAnsi="Times New Roman" w:cs="Times New Roman"/>
+          <w:sz w:val="24"/>
+          <w:szCs w:val="24"/>
+        </w:rPr>
+        <w:t>assume</w:t>
       </w:r>
       <w:r>
         <w:rPr>
@@ -2390,7 +2982,55 @@
           <w:sz w:val="24"/>
           <w:szCs w:val="24"/>
         </w:rPr>
-        <w:t xml:space="preserve"> the generation of technologies is the primary output of R&amp;D and focus only on the transfer of technologies derived from R&amp;D to the private sector (i.e., technology transfer).  Moreover, most </w:t>
+        <w:t xml:space="preserve"> the generation of technologies is the primary output of R&amp;D and focus only on the transfer of </w:t>
+      </w:r>
+      <w:r>
+        <w:rPr>
+          <w:rFonts w:ascii="Times New Roman" w:hAnsi="Times New Roman" w:cs="Times New Roman"/>
+          <w:sz w:val="24"/>
+          <w:szCs w:val="24"/>
+        </w:rPr>
+        <w:t xml:space="preserve">such </w:t>
+      </w:r>
+      <w:r>
+        <w:rPr>
+          <w:rFonts w:ascii="Times New Roman" w:hAnsi="Times New Roman" w:cs="Times New Roman"/>
+          <w:sz w:val="24"/>
+          <w:szCs w:val="24"/>
+        </w:rPr>
+        <w:t>technologies to the private sector</w:t>
+      </w:r>
+      <w:r>
+        <w:rPr>
+          <w:rFonts w:ascii="Times New Roman" w:hAnsi="Times New Roman" w:cs="Times New Roman"/>
+          <w:sz w:val="24"/>
+          <w:szCs w:val="24"/>
+        </w:rPr>
+        <w:t>.</w:t>
+      </w:r>
+      <w:r>
+        <w:rPr>
+          <w:rFonts w:ascii="Times New Roman" w:hAnsi="Times New Roman" w:cs="Times New Roman"/>
+          <w:sz w:val="24"/>
+          <w:szCs w:val="24"/>
+        </w:rPr>
+        <w:t xml:space="preserve"> </w:t>
+      </w:r>
+      <w:r>
+        <w:rPr>
+          <w:rFonts w:ascii="Times New Roman" w:hAnsi="Times New Roman" w:cs="Times New Roman"/>
+          <w:sz w:val="24"/>
+          <w:szCs w:val="24"/>
+        </w:rPr>
+        <w:t xml:space="preserve"> </w:t>
+      </w:r>
+      <w:r>
+        <w:rPr>
+          <w:rFonts w:ascii="Times New Roman" w:hAnsi="Times New Roman" w:cs="Times New Roman"/>
+          <w:sz w:val="24"/>
+          <w:szCs w:val="24"/>
+        </w:rPr>
+        <w:t xml:space="preserve">Moreover, most </w:t>
       </w:r>
       <w:r>
         <w:rPr>
@@ -2406,7 +3046,31 @@
           <w:sz w:val="24"/>
           <w:szCs w:val="24"/>
         </w:rPr>
-        <w:t xml:space="preserve">seem to </w:t>
+        <w:t xml:space="preserve">have </w:t>
+      </w:r>
+      <w:r>
+        <w:rPr>
+          <w:rFonts w:ascii="Times New Roman" w:hAnsi="Times New Roman" w:cs="Times New Roman"/>
+          <w:sz w:val="24"/>
+          <w:szCs w:val="24"/>
+        </w:rPr>
+        <w:t>seem</w:t>
+      </w:r>
+      <w:r>
+        <w:rPr>
+          <w:rFonts w:ascii="Times New Roman" w:hAnsi="Times New Roman" w:cs="Times New Roman"/>
+          <w:sz w:val="24"/>
+          <w:szCs w:val="24"/>
+        </w:rPr>
+        <w:t>ed</w:t>
+      </w:r>
+      <w:r>
+        <w:rPr>
+          <w:rFonts w:ascii="Times New Roman" w:hAnsi="Times New Roman" w:cs="Times New Roman"/>
+          <w:sz w:val="24"/>
+          <w:szCs w:val="24"/>
+        </w:rPr>
+        <w:t xml:space="preserve"> to </w:t>
       </w:r>
       <w:r>
         <w:rPr>
@@ -2454,7 +3118,23 @@
           <w:sz w:val="24"/>
           <w:szCs w:val="24"/>
         </w:rPr>
-        <w:t xml:space="preserve"> defines technology transfer more broadly to include other </w:t>
+        <w:t xml:space="preserve"> define</w:t>
+      </w:r>
+      <w:r>
+        <w:rPr>
+          <w:rFonts w:ascii="Times New Roman" w:hAnsi="Times New Roman" w:cs="Times New Roman"/>
+          <w:sz w:val="24"/>
+          <w:szCs w:val="24"/>
+        </w:rPr>
+        <w:t>d</w:t>
+      </w:r>
+      <w:r>
+        <w:rPr>
+          <w:rFonts w:ascii="Times New Roman" w:hAnsi="Times New Roman" w:cs="Times New Roman"/>
+          <w:sz w:val="24"/>
+          <w:szCs w:val="24"/>
+        </w:rPr>
+        <w:t xml:space="preserve"> technology transfer more broadly to include other </w:t>
       </w:r>
       <w:r>
         <w:rPr>
@@ -2510,7 +3190,15 @@
           <w:sz w:val="24"/>
           <w:szCs w:val="24"/>
         </w:rPr>
-        <w:t>are used as a proxy for new knowledge derived</w:t>
+        <w:t>we</w:t>
+      </w:r>
+      <w:r>
+        <w:rPr>
+          <w:rFonts w:ascii="Times New Roman" w:hAnsi="Times New Roman" w:cs="Times New Roman"/>
+          <w:sz w:val="24"/>
+          <w:szCs w:val="24"/>
+        </w:rPr>
+        <w:t>re used as a proxy for new knowledge derived</w:t>
       </w:r>
       <w:r>
         <w:rPr>
@@ -2550,7 +3238,15 @@
           <w:sz w:val="24"/>
           <w:szCs w:val="24"/>
         </w:rPr>
-        <w:t xml:space="preserve"> are used as a proxy for the transfer of that knowledge.</w:t>
+        <w:t xml:space="preserve"> we</w:t>
+      </w:r>
+      <w:r>
+        <w:rPr>
+          <w:rFonts w:ascii="Times New Roman" w:hAnsi="Times New Roman" w:cs="Times New Roman"/>
+          <w:sz w:val="24"/>
+          <w:szCs w:val="24"/>
+        </w:rPr>
+        <w:t>re used as a proxy for the transfer of that knowledge.</w:t>
       </w:r>
     </w:p>
     <w:p>
@@ -2570,7 +3266,15 @@
           <w:szCs w:val="24"/>
         </w:rPr>
         <w:lastRenderedPageBreak/>
-        <w:t xml:space="preserve">This study makes several hypotheses about the factors that are associated with the transfer of new knowledge derived from research and development. </w:t>
+        <w:t xml:space="preserve">This study posed </w:t>
+      </w:r>
+      <w:r>
+        <w:rPr>
+          <w:rFonts w:ascii="Times New Roman" w:hAnsi="Times New Roman" w:cs="Times New Roman"/>
+          <w:sz w:val="24"/>
+          <w:szCs w:val="24"/>
+        </w:rPr>
+        <w:t xml:space="preserve">several hypotheses about the factors that are associated with the transfer of new knowledge derived from research and development. </w:t>
       </w:r>
       <w:r>
         <w:rPr>
@@ -2586,15 +3290,39 @@
           <w:sz w:val="24"/>
           <w:szCs w:val="24"/>
         </w:rPr>
-        <w:t xml:space="preserve">One hypothesis is </w:t>
-      </w:r>
-      <w:r>
-        <w:rPr>
-          <w:rFonts w:ascii="Times New Roman" w:hAnsi="Times New Roman" w:cs="Times New Roman"/>
-          <w:sz w:val="24"/>
-          <w:szCs w:val="24"/>
-        </w:rPr>
-        <w:t>that the number of claims made by a patent and the generality of the patent will both have a positive association with the pro</w:t>
+        <w:t>One hypothesis wa</w:t>
+      </w:r>
+      <w:r>
+        <w:rPr>
+          <w:rFonts w:ascii="Times New Roman" w:hAnsi="Times New Roman" w:cs="Times New Roman"/>
+          <w:sz w:val="24"/>
+          <w:szCs w:val="24"/>
+        </w:rPr>
+        <w:t xml:space="preserve">s </w:t>
+      </w:r>
+      <w:r>
+        <w:rPr>
+          <w:rFonts w:ascii="Times New Roman" w:hAnsi="Times New Roman" w:cs="Times New Roman"/>
+          <w:sz w:val="24"/>
+          <w:szCs w:val="24"/>
+        </w:rPr>
+        <w:t>that the number of claims made by a patent and t</w:t>
+      </w:r>
+      <w:r>
+        <w:rPr>
+          <w:rFonts w:ascii="Times New Roman" w:hAnsi="Times New Roman" w:cs="Times New Roman"/>
+          <w:sz w:val="24"/>
+          <w:szCs w:val="24"/>
+        </w:rPr>
+        <w:t>he generality of the patent</w:t>
+      </w:r>
+      <w:r>
+        <w:rPr>
+          <w:rFonts w:ascii="Times New Roman" w:hAnsi="Times New Roman" w:cs="Times New Roman"/>
+          <w:sz w:val="24"/>
+          <w:szCs w:val="24"/>
+        </w:rPr>
+        <w:t xml:space="preserve"> both have a positive association with the pro</w:t>
       </w:r>
       <w:r>
         <w:rPr>
@@ -2634,15 +3362,191 @@
           <w:sz w:val="24"/>
           <w:szCs w:val="24"/>
         </w:rPr>
-        <w:t xml:space="preserve">It is theorized that </w:t>
-      </w:r>
-      <w:r>
-        <w:rPr>
-          <w:rFonts w:ascii="Times New Roman" w:hAnsi="Times New Roman" w:cs="Times New Roman"/>
-          <w:sz w:val="24"/>
-          <w:szCs w:val="24"/>
-        </w:rPr>
-        <w:t>the</w:t>
+        <w:t>It wa</w:t>
+      </w:r>
+      <w:r>
+        <w:rPr>
+          <w:rFonts w:ascii="Times New Roman" w:hAnsi="Times New Roman" w:cs="Times New Roman"/>
+          <w:sz w:val="24"/>
+          <w:szCs w:val="24"/>
+        </w:rPr>
+        <w:t xml:space="preserve">s theorized that </w:t>
+      </w:r>
+      <w:r>
+        <w:rPr>
+          <w:rFonts w:ascii="Times New Roman" w:hAnsi="Times New Roman" w:cs="Times New Roman"/>
+          <w:sz w:val="24"/>
+          <w:szCs w:val="24"/>
+        </w:rPr>
+        <w:t>opportunities for a</w:t>
+      </w:r>
+      <w:r>
+        <w:rPr>
+          <w:rFonts w:ascii="Times New Roman" w:hAnsi="Times New Roman" w:cs="Times New Roman"/>
+          <w:sz w:val="24"/>
+          <w:szCs w:val="24"/>
+        </w:rPr>
+        <w:t xml:space="preserve"> patent to be cited by other patents</w:t>
+      </w:r>
+      <w:r>
+        <w:rPr>
+          <w:rFonts w:ascii="Times New Roman" w:hAnsi="Times New Roman" w:cs="Times New Roman"/>
+          <w:sz w:val="24"/>
+          <w:szCs w:val="24"/>
+        </w:rPr>
+        <w:t xml:space="preserve"> increases with the number of </w:t>
+      </w:r>
+      <w:r>
+        <w:rPr>
+          <w:rFonts w:ascii="Times New Roman" w:hAnsi="Times New Roman" w:cs="Times New Roman"/>
+          <w:sz w:val="24"/>
+          <w:szCs w:val="24"/>
+        </w:rPr>
+        <w:t xml:space="preserve">claims </w:t>
+      </w:r>
+      <w:r>
+        <w:rPr>
+          <w:rFonts w:ascii="Times New Roman" w:hAnsi="Times New Roman" w:cs="Times New Roman"/>
+          <w:sz w:val="24"/>
+          <w:szCs w:val="24"/>
+        </w:rPr>
+        <w:t xml:space="preserve">the </w:t>
+      </w:r>
+      <w:r>
+        <w:rPr>
+          <w:rFonts w:ascii="Times New Roman" w:hAnsi="Times New Roman" w:cs="Times New Roman"/>
+          <w:sz w:val="24"/>
+          <w:szCs w:val="24"/>
+        </w:rPr>
+        <w:t xml:space="preserve">patent contains.  </w:t>
+      </w:r>
+      <w:r>
+        <w:rPr>
+          <w:rFonts w:ascii="Times New Roman" w:hAnsi="Times New Roman" w:cs="Times New Roman"/>
+          <w:sz w:val="24"/>
+          <w:szCs w:val="24"/>
+        </w:rPr>
+        <w:t>I</w:t>
+      </w:r>
+      <w:r>
+        <w:rPr>
+          <w:rFonts w:ascii="Times New Roman" w:hAnsi="Times New Roman" w:cs="Times New Roman"/>
+          <w:sz w:val="24"/>
+          <w:szCs w:val="24"/>
+        </w:rPr>
+        <w:t>t wa</w:t>
+      </w:r>
+      <w:r>
+        <w:rPr>
+          <w:rFonts w:ascii="Times New Roman" w:hAnsi="Times New Roman" w:cs="Times New Roman"/>
+          <w:sz w:val="24"/>
+          <w:szCs w:val="24"/>
+        </w:rPr>
+        <w:t xml:space="preserve">s also theorized </w:t>
+      </w:r>
+      <w:r>
+        <w:rPr>
+          <w:rFonts w:ascii="Times New Roman" w:hAnsi="Times New Roman" w:cs="Times New Roman"/>
+          <w:sz w:val="24"/>
+          <w:szCs w:val="24"/>
+        </w:rPr>
+        <w:t>that the more general a p</w:t>
+      </w:r>
+      <w:r>
+        <w:rPr>
+          <w:rFonts w:ascii="Times New Roman" w:hAnsi="Times New Roman" w:cs="Times New Roman"/>
+          <w:sz w:val="24"/>
+          <w:szCs w:val="24"/>
+        </w:rPr>
+        <w:t>atent (i.e., the greater the breadth of potential influence of a r</w:t>
+      </w:r>
+      <w:r>
+        <w:rPr>
+          <w:rFonts w:ascii="Times New Roman" w:hAnsi="Times New Roman" w:cs="Times New Roman"/>
+          <w:sz w:val="24"/>
+          <w:szCs w:val="24"/>
+        </w:rPr>
+        <w:t>esearch disc</w:t>
+      </w:r>
+      <w:r>
+        <w:rPr>
+          <w:rFonts w:ascii="Times New Roman" w:hAnsi="Times New Roman" w:cs="Times New Roman"/>
+          <w:sz w:val="24"/>
+          <w:szCs w:val="24"/>
+        </w:rPr>
+        <w:t>o</w:t>
+      </w:r>
+      <w:r>
+        <w:rPr>
+          <w:rFonts w:ascii="Times New Roman" w:hAnsi="Times New Roman" w:cs="Times New Roman"/>
+          <w:sz w:val="24"/>
+          <w:szCs w:val="24"/>
+        </w:rPr>
+        <w:t>v</w:t>
+      </w:r>
+      <w:r>
+        <w:rPr>
+          <w:rFonts w:ascii="Times New Roman" w:hAnsi="Times New Roman" w:cs="Times New Roman"/>
+          <w:sz w:val="24"/>
+          <w:szCs w:val="24"/>
+        </w:rPr>
+        <w:t xml:space="preserve">ery across fields) </w:t>
+      </w:r>
+      <w:r>
+        <w:rPr>
+          <w:rFonts w:ascii="Times New Roman" w:hAnsi="Times New Roman" w:cs="Times New Roman"/>
+          <w:sz w:val="24"/>
+          <w:szCs w:val="24"/>
+        </w:rPr>
+        <w:t>the more opportunities there are for that patent</w:t>
+      </w:r>
+      <w:r>
+        <w:rPr>
+          <w:rFonts w:ascii="Times New Roman" w:hAnsi="Times New Roman" w:cs="Times New Roman"/>
+          <w:sz w:val="24"/>
+          <w:szCs w:val="24"/>
+        </w:rPr>
+        <w:t xml:space="preserve"> to be cited by other patents across multiple fields.  </w:t>
+      </w:r>
+      <w:r>
+        <w:rPr>
+          <w:rFonts w:ascii="Times New Roman" w:hAnsi="Times New Roman" w:cs="Times New Roman"/>
+          <w:sz w:val="24"/>
+          <w:szCs w:val="24"/>
+        </w:rPr>
+        <w:t>T</w:t>
+      </w:r>
+      <w:r>
+        <w:rPr>
+          <w:rFonts w:ascii="Times New Roman" w:hAnsi="Times New Roman" w:cs="Times New Roman"/>
+          <w:sz w:val="24"/>
+          <w:szCs w:val="24"/>
+        </w:rPr>
+        <w:t xml:space="preserve">he </w:t>
+      </w:r>
+      <w:r>
+        <w:rPr>
+          <w:rFonts w:ascii="Times New Roman" w:hAnsi="Times New Roman" w:cs="Times New Roman"/>
+          <w:sz w:val="24"/>
+          <w:szCs w:val="24"/>
+        </w:rPr>
+        <w:t>originality of the patent, which one can think of as a measure of the degree to which a research discovery is novel and ind</w:t>
+      </w:r>
+      <w:r>
+        <w:rPr>
+          <w:rFonts w:ascii="Times New Roman" w:hAnsi="Times New Roman" w:cs="Times New Roman"/>
+          <w:sz w:val="24"/>
+          <w:szCs w:val="24"/>
+        </w:rPr>
+        <w:t>ependent of anything previous, wa</w:t>
+      </w:r>
+      <w:r>
+        <w:rPr>
+          <w:rFonts w:ascii="Times New Roman" w:hAnsi="Times New Roman" w:cs="Times New Roman"/>
+          <w:sz w:val="24"/>
+          <w:szCs w:val="24"/>
+        </w:rPr>
+        <w:t>s</w:t>
       </w:r>
       <w:r>
         <w:rPr>
@@ -2658,23 +3562,95 @@
           <w:sz w:val="24"/>
           <w:szCs w:val="24"/>
         </w:rPr>
-        <w:t xml:space="preserve">more claims </w:t>
-      </w:r>
-      <w:r>
-        <w:rPr>
-          <w:rFonts w:ascii="Times New Roman" w:hAnsi="Times New Roman" w:cs="Times New Roman"/>
-          <w:sz w:val="24"/>
-          <w:szCs w:val="24"/>
-        </w:rPr>
-        <w:t xml:space="preserve">a patent contains </w:t>
-      </w:r>
-      <w:r>
-        <w:rPr>
-          <w:rFonts w:ascii="Times New Roman" w:hAnsi="Times New Roman" w:cs="Times New Roman"/>
-          <w:sz w:val="24"/>
-          <w:szCs w:val="24"/>
-        </w:rPr>
-        <w:t>create</w:t>
+        <w:t xml:space="preserve">also </w:t>
+      </w:r>
+      <w:r>
+        <w:rPr>
+          <w:rFonts w:ascii="Times New Roman" w:hAnsi="Times New Roman" w:cs="Times New Roman"/>
+          <w:sz w:val="24"/>
+          <w:szCs w:val="24"/>
+        </w:rPr>
+        <w:t xml:space="preserve">expected </w:t>
+      </w:r>
+      <w:r>
+        <w:rPr>
+          <w:rFonts w:ascii="Times New Roman" w:hAnsi="Times New Roman" w:cs="Times New Roman"/>
+          <w:sz w:val="24"/>
+          <w:szCs w:val="24"/>
+        </w:rPr>
+        <w:t xml:space="preserve">to be </w:t>
+      </w:r>
+      <w:r>
+        <w:rPr>
+          <w:rFonts w:ascii="Times New Roman" w:hAnsi="Times New Roman" w:cs="Times New Roman"/>
+          <w:sz w:val="24"/>
+          <w:szCs w:val="24"/>
+        </w:rPr>
+        <w:t>positively</w:t>
+      </w:r>
+      <w:r>
+        <w:rPr>
+          <w:rFonts w:ascii="Times New Roman" w:hAnsi="Times New Roman" w:cs="Times New Roman"/>
+          <w:sz w:val="24"/>
+          <w:szCs w:val="24"/>
+        </w:rPr>
+        <w:t xml:space="preserve"> associa</w:t>
+      </w:r>
+      <w:r>
+        <w:rPr>
+          <w:rFonts w:ascii="Times New Roman" w:hAnsi="Times New Roman" w:cs="Times New Roman"/>
+          <w:sz w:val="24"/>
+          <w:szCs w:val="24"/>
+        </w:rPr>
+        <w:t xml:space="preserve">ted with the probability that the </w:t>
+      </w:r>
+      <w:r>
+        <w:rPr>
+          <w:rFonts w:ascii="Times New Roman" w:hAnsi="Times New Roman" w:cs="Times New Roman"/>
+          <w:sz w:val="24"/>
+          <w:szCs w:val="24"/>
+        </w:rPr>
+        <w:t xml:space="preserve">patent </w:t>
+      </w:r>
+      <w:r>
+        <w:rPr>
+          <w:rFonts w:ascii="Times New Roman" w:hAnsi="Times New Roman" w:cs="Times New Roman"/>
+          <w:sz w:val="24"/>
+          <w:szCs w:val="24"/>
+        </w:rPr>
+        <w:t>is cited by other patents and the number of citations received by the patent</w:t>
+      </w:r>
+      <w:r>
+        <w:rPr>
+          <w:rFonts w:ascii="Times New Roman" w:hAnsi="Times New Roman" w:cs="Times New Roman"/>
+          <w:sz w:val="24"/>
+          <w:szCs w:val="24"/>
+        </w:rPr>
+        <w:t xml:space="preserve"> from other patents</w:t>
+      </w:r>
+      <w:r>
+        <w:rPr>
+          <w:rFonts w:ascii="Times New Roman" w:hAnsi="Times New Roman" w:cs="Times New Roman"/>
+          <w:sz w:val="24"/>
+          <w:szCs w:val="24"/>
+        </w:rPr>
+        <w:t xml:space="preserve">.  </w:t>
+      </w:r>
+      <w:r>
+        <w:rPr>
+          <w:rFonts w:ascii="Times New Roman" w:hAnsi="Times New Roman" w:cs="Times New Roman"/>
+          <w:sz w:val="24"/>
+          <w:szCs w:val="24"/>
+        </w:rPr>
+        <w:t>It</w:t>
+      </w:r>
+      <w:r>
+        <w:rPr>
+          <w:rFonts w:ascii="Times New Roman" w:hAnsi="Times New Roman" w:cs="Times New Roman"/>
+          <w:sz w:val="24"/>
+          <w:szCs w:val="24"/>
+        </w:rPr>
+        <w:t xml:space="preserve"> wa</w:t>
       </w:r>
       <w:r>
         <w:rPr>
@@ -2690,15 +3666,95 @@
           <w:sz w:val="24"/>
           <w:szCs w:val="24"/>
         </w:rPr>
-        <w:t xml:space="preserve"> significantly more opportunities for that patent to be cited </w:t>
-      </w:r>
-      <w:r>
-        <w:rPr>
-          <w:rFonts w:ascii="Times New Roman" w:hAnsi="Times New Roman" w:cs="Times New Roman"/>
-          <w:sz w:val="24"/>
-          <w:szCs w:val="24"/>
-        </w:rPr>
-        <w:t xml:space="preserve">by other patents.  </w:t>
+        <w:t xml:space="preserve"> </w:t>
+      </w:r>
+      <w:r>
+        <w:rPr>
+          <w:rFonts w:ascii="Times New Roman" w:hAnsi="Times New Roman" w:cs="Times New Roman"/>
+          <w:sz w:val="24"/>
+          <w:szCs w:val="24"/>
+        </w:rPr>
+        <w:t>speculated</w:t>
+      </w:r>
+      <w:r>
+        <w:rPr>
+          <w:rFonts w:ascii="Times New Roman" w:hAnsi="Times New Roman" w:cs="Times New Roman"/>
+          <w:sz w:val="24"/>
+          <w:szCs w:val="24"/>
+        </w:rPr>
+        <w:t xml:space="preserve"> that </w:t>
+      </w:r>
+      <w:r>
+        <w:rPr>
+          <w:rFonts w:ascii="Times New Roman" w:hAnsi="Times New Roman" w:cs="Times New Roman"/>
+          <w:sz w:val="24"/>
+          <w:szCs w:val="24"/>
+        </w:rPr>
+        <w:t>patent</w:t>
+      </w:r>
+      <w:r>
+        <w:rPr>
+          <w:rFonts w:ascii="Times New Roman" w:hAnsi="Times New Roman" w:cs="Times New Roman"/>
+          <w:sz w:val="24"/>
+          <w:szCs w:val="24"/>
+        </w:rPr>
+        <w:t>s</w:t>
+      </w:r>
+      <w:r>
+        <w:rPr>
+          <w:rFonts w:ascii="Times New Roman" w:hAnsi="Times New Roman" w:cs="Times New Roman"/>
+          <w:sz w:val="24"/>
+          <w:szCs w:val="24"/>
+        </w:rPr>
+        <w:t xml:space="preserve"> with higher levels of originality</w:t>
+      </w:r>
+      <w:r>
+        <w:rPr>
+          <w:rFonts w:ascii="Times New Roman" w:hAnsi="Times New Roman" w:cs="Times New Roman"/>
+          <w:sz w:val="24"/>
+          <w:szCs w:val="24"/>
+        </w:rPr>
+        <w:t xml:space="preserve"> expand new knowledge to a much greater extent than less original patents and therefore create new opportunities for future discoveries and inventions.</w:t>
+      </w:r>
+      <w:r>
+        <w:rPr>
+          <w:rFonts w:ascii="Times New Roman" w:hAnsi="Times New Roman" w:cs="Times New Roman"/>
+          <w:sz w:val="24"/>
+          <w:szCs w:val="24"/>
+        </w:rPr>
+        <w:t xml:space="preserve"> </w:t>
+      </w:r>
+      <w:r>
+        <w:rPr>
+          <w:rFonts w:ascii="Times New Roman" w:hAnsi="Times New Roman" w:cs="Times New Roman"/>
+          <w:sz w:val="24"/>
+          <w:szCs w:val="24"/>
+        </w:rPr>
+        <w:t xml:space="preserve"> The year a patent is allowed wa</w:t>
+      </w:r>
+      <w:r>
+        <w:rPr>
+          <w:rFonts w:ascii="Times New Roman" w:hAnsi="Times New Roman" w:cs="Times New Roman"/>
+          <w:sz w:val="24"/>
+          <w:szCs w:val="24"/>
+        </w:rPr>
+        <w:t xml:space="preserve">s expected to be negatively associated </w:t>
+      </w:r>
+      <w:r>
+        <w:rPr>
+          <w:rFonts w:ascii="Times New Roman" w:hAnsi="Times New Roman" w:cs="Times New Roman"/>
+          <w:sz w:val="24"/>
+          <w:szCs w:val="24"/>
+        </w:rPr>
+        <w:t>with the number of citations a</w:t>
+      </w:r>
+      <w:r>
+        <w:rPr>
+          <w:rFonts w:ascii="Times New Roman" w:hAnsi="Times New Roman" w:cs="Times New Roman"/>
+          <w:sz w:val="24"/>
+          <w:szCs w:val="24"/>
+        </w:rPr>
+        <w:t xml:space="preserve"> patent receives from other patents.  </w:t>
       </w:r>
       <w:r>
         <w:rPr>
@@ -2714,286 +3770,6 @@
           <w:sz w:val="24"/>
           <w:szCs w:val="24"/>
         </w:rPr>
-        <w:t xml:space="preserve">t is also theorized </w:t>
-      </w:r>
-      <w:r>
-        <w:rPr>
-          <w:rFonts w:ascii="Times New Roman" w:hAnsi="Times New Roman" w:cs="Times New Roman"/>
-          <w:sz w:val="24"/>
-          <w:szCs w:val="24"/>
-        </w:rPr>
-        <w:t>that the more general a p</w:t>
-      </w:r>
-      <w:r>
-        <w:rPr>
-          <w:rFonts w:ascii="Times New Roman" w:hAnsi="Times New Roman" w:cs="Times New Roman"/>
-          <w:sz w:val="24"/>
-          <w:szCs w:val="24"/>
-        </w:rPr>
-        <w:t>atent (i.e., the greater the breadth of potential influence of a r</w:t>
-      </w:r>
-      <w:r>
-        <w:rPr>
-          <w:rFonts w:ascii="Times New Roman" w:hAnsi="Times New Roman" w:cs="Times New Roman"/>
-          <w:sz w:val="24"/>
-          <w:szCs w:val="24"/>
-        </w:rPr>
-        <w:t>esearch disc</w:t>
-      </w:r>
-      <w:r>
-        <w:rPr>
-          <w:rFonts w:ascii="Times New Roman" w:hAnsi="Times New Roman" w:cs="Times New Roman"/>
-          <w:sz w:val="24"/>
-          <w:szCs w:val="24"/>
-        </w:rPr>
-        <w:t>o</w:t>
-      </w:r>
-      <w:r>
-        <w:rPr>
-          <w:rFonts w:ascii="Times New Roman" w:hAnsi="Times New Roman" w:cs="Times New Roman"/>
-          <w:sz w:val="24"/>
-          <w:szCs w:val="24"/>
-        </w:rPr>
-        <w:t>v</w:t>
-      </w:r>
-      <w:r>
-        <w:rPr>
-          <w:rFonts w:ascii="Times New Roman" w:hAnsi="Times New Roman" w:cs="Times New Roman"/>
-          <w:sz w:val="24"/>
-          <w:szCs w:val="24"/>
-        </w:rPr>
-        <w:t xml:space="preserve">ery across fields) </w:t>
-      </w:r>
-      <w:r>
-        <w:rPr>
-          <w:rFonts w:ascii="Times New Roman" w:hAnsi="Times New Roman" w:cs="Times New Roman"/>
-          <w:sz w:val="24"/>
-          <w:szCs w:val="24"/>
-        </w:rPr>
-        <w:t>the more opportunities there are for that patent</w:t>
-      </w:r>
-      <w:r>
-        <w:rPr>
-          <w:rFonts w:ascii="Times New Roman" w:hAnsi="Times New Roman" w:cs="Times New Roman"/>
-          <w:sz w:val="24"/>
-          <w:szCs w:val="24"/>
-        </w:rPr>
-        <w:t xml:space="preserve"> to be cited by other patents across multiple fields.  </w:t>
-      </w:r>
-      <w:r>
-        <w:rPr>
-          <w:rFonts w:ascii="Times New Roman" w:hAnsi="Times New Roman" w:cs="Times New Roman"/>
-          <w:sz w:val="24"/>
-          <w:szCs w:val="24"/>
-        </w:rPr>
-        <w:t>T</w:t>
-      </w:r>
-      <w:r>
-        <w:rPr>
-          <w:rFonts w:ascii="Times New Roman" w:hAnsi="Times New Roman" w:cs="Times New Roman"/>
-          <w:sz w:val="24"/>
-          <w:szCs w:val="24"/>
-        </w:rPr>
-        <w:t xml:space="preserve">he </w:t>
-      </w:r>
-      <w:r>
-        <w:rPr>
-          <w:rFonts w:ascii="Times New Roman" w:hAnsi="Times New Roman" w:cs="Times New Roman"/>
-          <w:sz w:val="24"/>
-          <w:szCs w:val="24"/>
-        </w:rPr>
-        <w:t>originality of the patent, which one can think of as a measure of the degree to which a research discovery is novel and independent of anything previous, is</w:t>
-      </w:r>
-      <w:r>
-        <w:rPr>
-          <w:rFonts w:ascii="Times New Roman" w:hAnsi="Times New Roman" w:cs="Times New Roman"/>
-          <w:sz w:val="24"/>
-          <w:szCs w:val="24"/>
-        </w:rPr>
-        <w:t xml:space="preserve"> </w:t>
-      </w:r>
-      <w:r>
-        <w:rPr>
-          <w:rFonts w:ascii="Times New Roman" w:hAnsi="Times New Roman" w:cs="Times New Roman"/>
-          <w:sz w:val="24"/>
-          <w:szCs w:val="24"/>
-        </w:rPr>
-        <w:t xml:space="preserve">also </w:t>
-      </w:r>
-      <w:r>
-        <w:rPr>
-          <w:rFonts w:ascii="Times New Roman" w:hAnsi="Times New Roman" w:cs="Times New Roman"/>
-          <w:sz w:val="24"/>
-          <w:szCs w:val="24"/>
-        </w:rPr>
-        <w:t xml:space="preserve">expected </w:t>
-      </w:r>
-      <w:r>
-        <w:rPr>
-          <w:rFonts w:ascii="Times New Roman" w:hAnsi="Times New Roman" w:cs="Times New Roman"/>
-          <w:sz w:val="24"/>
-          <w:szCs w:val="24"/>
-        </w:rPr>
-        <w:t xml:space="preserve">to be </w:t>
-      </w:r>
-      <w:r>
-        <w:rPr>
-          <w:rFonts w:ascii="Times New Roman" w:hAnsi="Times New Roman" w:cs="Times New Roman"/>
-          <w:sz w:val="24"/>
-          <w:szCs w:val="24"/>
-        </w:rPr>
-        <w:t>positively</w:t>
-      </w:r>
-      <w:r>
-        <w:rPr>
-          <w:rFonts w:ascii="Times New Roman" w:hAnsi="Times New Roman" w:cs="Times New Roman"/>
-          <w:sz w:val="24"/>
-          <w:szCs w:val="24"/>
-        </w:rPr>
-        <w:t xml:space="preserve"> associa</w:t>
-      </w:r>
-      <w:r>
-        <w:rPr>
-          <w:rFonts w:ascii="Times New Roman" w:hAnsi="Times New Roman" w:cs="Times New Roman"/>
-          <w:sz w:val="24"/>
-          <w:szCs w:val="24"/>
-        </w:rPr>
-        <w:t xml:space="preserve">ted with the probability that the </w:t>
-      </w:r>
-      <w:r>
-        <w:rPr>
-          <w:rFonts w:ascii="Times New Roman" w:hAnsi="Times New Roman" w:cs="Times New Roman"/>
-          <w:sz w:val="24"/>
-          <w:szCs w:val="24"/>
-        </w:rPr>
-        <w:t xml:space="preserve">patent </w:t>
-      </w:r>
-      <w:r>
-        <w:rPr>
-          <w:rFonts w:ascii="Times New Roman" w:hAnsi="Times New Roman" w:cs="Times New Roman"/>
-          <w:sz w:val="24"/>
-          <w:szCs w:val="24"/>
-        </w:rPr>
-        <w:t>is cited by other patents and the number of citations received by the patent</w:t>
-      </w:r>
-      <w:r>
-        <w:rPr>
-          <w:rFonts w:ascii="Times New Roman" w:hAnsi="Times New Roman" w:cs="Times New Roman"/>
-          <w:sz w:val="24"/>
-          <w:szCs w:val="24"/>
-        </w:rPr>
-        <w:t xml:space="preserve"> from other patents</w:t>
-      </w:r>
-      <w:r>
-        <w:rPr>
-          <w:rFonts w:ascii="Times New Roman" w:hAnsi="Times New Roman" w:cs="Times New Roman"/>
-          <w:sz w:val="24"/>
-          <w:szCs w:val="24"/>
-        </w:rPr>
-        <w:t xml:space="preserve">.  </w:t>
-      </w:r>
-      <w:r>
-        <w:rPr>
-          <w:rFonts w:ascii="Times New Roman" w:hAnsi="Times New Roman" w:cs="Times New Roman"/>
-          <w:sz w:val="24"/>
-          <w:szCs w:val="24"/>
-        </w:rPr>
-        <w:t>It</w:t>
-      </w:r>
-      <w:r>
-        <w:rPr>
-          <w:rFonts w:ascii="Times New Roman" w:hAnsi="Times New Roman" w:cs="Times New Roman"/>
-          <w:sz w:val="24"/>
-          <w:szCs w:val="24"/>
-        </w:rPr>
-        <w:t xml:space="preserve"> is</w:t>
-      </w:r>
-      <w:r>
-        <w:rPr>
-          <w:rFonts w:ascii="Times New Roman" w:hAnsi="Times New Roman" w:cs="Times New Roman"/>
-          <w:sz w:val="24"/>
-          <w:szCs w:val="24"/>
-        </w:rPr>
-        <w:t xml:space="preserve"> </w:t>
-      </w:r>
-      <w:r>
-        <w:rPr>
-          <w:rFonts w:ascii="Times New Roman" w:hAnsi="Times New Roman" w:cs="Times New Roman"/>
-          <w:sz w:val="24"/>
-          <w:szCs w:val="24"/>
-        </w:rPr>
-        <w:t>speculated</w:t>
-      </w:r>
-      <w:r>
-        <w:rPr>
-          <w:rFonts w:ascii="Times New Roman" w:hAnsi="Times New Roman" w:cs="Times New Roman"/>
-          <w:sz w:val="24"/>
-          <w:szCs w:val="24"/>
-        </w:rPr>
-        <w:t xml:space="preserve"> that </w:t>
-      </w:r>
-      <w:r>
-        <w:rPr>
-          <w:rFonts w:ascii="Times New Roman" w:hAnsi="Times New Roman" w:cs="Times New Roman"/>
-          <w:sz w:val="24"/>
-          <w:szCs w:val="24"/>
-        </w:rPr>
-        <w:t>patent</w:t>
-      </w:r>
-      <w:r>
-        <w:rPr>
-          <w:rFonts w:ascii="Times New Roman" w:hAnsi="Times New Roman" w:cs="Times New Roman"/>
-          <w:sz w:val="24"/>
-          <w:szCs w:val="24"/>
-        </w:rPr>
-        <w:t>s</w:t>
-      </w:r>
-      <w:r>
-        <w:rPr>
-          <w:rFonts w:ascii="Times New Roman" w:hAnsi="Times New Roman" w:cs="Times New Roman"/>
-          <w:sz w:val="24"/>
-          <w:szCs w:val="24"/>
-        </w:rPr>
-        <w:t xml:space="preserve"> with higher levels of originality</w:t>
-      </w:r>
-      <w:r>
-        <w:rPr>
-          <w:rFonts w:ascii="Times New Roman" w:hAnsi="Times New Roman" w:cs="Times New Roman"/>
-          <w:sz w:val="24"/>
-          <w:szCs w:val="24"/>
-        </w:rPr>
-        <w:t xml:space="preserve"> expand new knowledge to a much greater extent than less original patents and therefore create new opportunities for future discoveries and inventions.</w:t>
-      </w:r>
-      <w:r>
-        <w:rPr>
-          <w:rFonts w:ascii="Times New Roman" w:hAnsi="Times New Roman" w:cs="Times New Roman"/>
-          <w:sz w:val="24"/>
-          <w:szCs w:val="24"/>
-        </w:rPr>
-        <w:t xml:space="preserve"> </w:t>
-      </w:r>
-      <w:r>
-        <w:rPr>
-          <w:rFonts w:ascii="Times New Roman" w:hAnsi="Times New Roman" w:cs="Times New Roman"/>
-          <w:sz w:val="24"/>
-          <w:szCs w:val="24"/>
-        </w:rPr>
-        <w:t xml:space="preserve"> The year a patent is allowed is expected to be negatively associated with the number of citations the patent receives from other patents.  </w:t>
-      </w:r>
-      <w:r>
-        <w:rPr>
-          <w:rFonts w:ascii="Times New Roman" w:hAnsi="Times New Roman" w:cs="Times New Roman"/>
-          <w:sz w:val="24"/>
-          <w:szCs w:val="24"/>
-        </w:rPr>
-        <w:t>I</w:t>
-      </w:r>
-      <w:r>
-        <w:rPr>
-          <w:rFonts w:ascii="Times New Roman" w:hAnsi="Times New Roman" w:cs="Times New Roman"/>
-          <w:sz w:val="24"/>
-          <w:szCs w:val="24"/>
-        </w:rPr>
         <w:t xml:space="preserve">t </w:t>
       </w:r>
       <w:r>
@@ -3002,7 +3778,15 @@
           <w:sz w:val="24"/>
           <w:szCs w:val="24"/>
         </w:rPr>
-        <w:t xml:space="preserve">is proposed </w:t>
+        <w:t>wa</w:t>
+      </w:r>
+      <w:r>
+        <w:rPr>
+          <w:rFonts w:ascii="Times New Roman" w:hAnsi="Times New Roman" w:cs="Times New Roman"/>
+          <w:sz w:val="24"/>
+          <w:szCs w:val="24"/>
+        </w:rPr>
+        <w:t xml:space="preserve">s proposed </w:t>
       </w:r>
       <w:r>
         <w:rPr>
@@ -3036,7 +3820,39 @@
           <w:sz w:val="24"/>
           <w:szCs w:val="24"/>
         </w:rPr>
-        <w:t xml:space="preserve"> (1962) is credited with proposing the concept of half-life of knowledge, which can be thought of as the time it takes for half of the knowledge in a field to be rendered irrelevant.  </w:t>
+        <w:t xml:space="preserve"> (1962) is credited with proposing the concept of </w:t>
+      </w:r>
+      <w:r>
+        <w:rPr>
+          <w:rFonts w:ascii="Times New Roman" w:hAnsi="Times New Roman" w:cs="Times New Roman"/>
+          <w:sz w:val="24"/>
+          <w:szCs w:val="24"/>
+        </w:rPr>
+        <w:t xml:space="preserve">the </w:t>
+      </w:r>
+      <w:r>
+        <w:rPr>
+          <w:rFonts w:ascii="Times New Roman" w:hAnsi="Times New Roman" w:cs="Times New Roman"/>
+          <w:sz w:val="24"/>
+          <w:szCs w:val="24"/>
+        </w:rPr>
+        <w:t xml:space="preserve">half-life of knowledge, which </w:t>
+      </w:r>
+      <w:r>
+        <w:rPr>
+          <w:rFonts w:ascii="Times New Roman" w:hAnsi="Times New Roman" w:cs="Times New Roman"/>
+          <w:sz w:val="24"/>
+          <w:szCs w:val="24"/>
+        </w:rPr>
+        <w:t xml:space="preserve">is </w:t>
+      </w:r>
+      <w:r>
+        <w:rPr>
+          <w:rFonts w:ascii="Times New Roman" w:hAnsi="Times New Roman" w:cs="Times New Roman"/>
+          <w:sz w:val="24"/>
+          <w:szCs w:val="24"/>
+        </w:rPr>
+        <w:t xml:space="preserve">the time it takes for half of the knowledge in a field to be rendered irrelevant.  </w:t>
       </w:r>
       <w:proofErr w:type="spellStart"/>
       <w:r>
@@ -3054,7 +3870,7 @@
           <w:sz w:val="24"/>
           <w:szCs w:val="24"/>
         </w:rPr>
-        <w:t xml:space="preserve"> proposed that although patents provided </w:t>
+        <w:t xml:space="preserve"> proposed that although patents provide </w:t>
       </w:r>
       <w:r>
         <w:rPr>
@@ -3070,15 +3886,31 @@
           <w:sz w:val="24"/>
           <w:szCs w:val="24"/>
         </w:rPr>
-        <w:t xml:space="preserve"> years of protection and exclusivity (17 years at the time) obsolescence reduced the practical duration of this protection to no more than a few years.</w:t>
-      </w:r>
-      <w:r>
-        <w:rPr>
-          <w:rFonts w:ascii="Times New Roman" w:hAnsi="Times New Roman" w:cs="Times New Roman"/>
-          <w:sz w:val="24"/>
-          <w:szCs w:val="24"/>
-        </w:rPr>
-        <w:t xml:space="preserve">  </w:t>
+        <w:t xml:space="preserve"> years of protection and exclusivity (17 years a</w:t>
+      </w:r>
+      <w:r>
+        <w:rPr>
+          <w:rFonts w:ascii="Times New Roman" w:hAnsi="Times New Roman" w:cs="Times New Roman"/>
+          <w:sz w:val="24"/>
+          <w:szCs w:val="24"/>
+        </w:rPr>
+        <w:t>t the time) obsolescence reduces</w:t>
+      </w:r>
+      <w:r>
+        <w:rPr>
+          <w:rFonts w:ascii="Times New Roman" w:hAnsi="Times New Roman" w:cs="Times New Roman"/>
+          <w:sz w:val="24"/>
+          <w:szCs w:val="24"/>
+        </w:rPr>
+        <w:t xml:space="preserve"> the practical duration of this protection to no more than a few years.</w:t>
+      </w:r>
+      <w:r>
+        <w:rPr>
+          <w:rFonts w:ascii="Times New Roman" w:hAnsi="Times New Roman" w:cs="Times New Roman"/>
+          <w:sz w:val="24"/>
+          <w:szCs w:val="24"/>
+        </w:rPr>
+        <w:t xml:space="preserve">  After a time, they essentially become non-factors.</w:t>
       </w:r>
     </w:p>
     <w:p>
@@ -3139,7 +3971,23 @@
           <w:szCs w:val="24"/>
         </w:rPr>
         <w:lastRenderedPageBreak/>
-        <w:t xml:space="preserve">This study uses a subset of 2,000 observations taken </w:t>
+        <w:t>This study use</w:t>
+      </w:r>
+      <w:r>
+        <w:rPr>
+          <w:rFonts w:ascii="Times New Roman" w:hAnsi="Times New Roman" w:cs="Times New Roman"/>
+          <w:sz w:val="24"/>
+          <w:szCs w:val="24"/>
+        </w:rPr>
+        <w:t>d</w:t>
+      </w:r>
+      <w:r>
+        <w:rPr>
+          <w:rFonts w:ascii="Times New Roman" w:hAnsi="Times New Roman" w:cs="Times New Roman"/>
+          <w:sz w:val="24"/>
+          <w:szCs w:val="24"/>
+        </w:rPr>
+        <w:t xml:space="preserve"> a subset of 2,000 observations taken </w:t>
       </w:r>
       <w:r>
         <w:rPr>
@@ -3155,7 +4003,31 @@
           <w:sz w:val="24"/>
           <w:szCs w:val="24"/>
         </w:rPr>
-        <w:t xml:space="preserve">patent data obtained from the National Bureau of Economic Research (NBER) website.  The source data contains both original and constructed variables.  The data file included all utility patents granted in the U.S. from January 1, 1963 to December 30, 1999 listed in the Technology Assessment and Forecast (TAF) database of the USPTO.  The source file contained data on 2,923,922 patents across 23 variables.  </w:t>
+        <w:t>patent data obtained from the National Bureau of Economic Research (NBER) website.  The source data contain</w:t>
+      </w:r>
+      <w:r>
+        <w:rPr>
+          <w:rFonts w:ascii="Times New Roman" w:hAnsi="Times New Roman" w:cs="Times New Roman"/>
+          <w:sz w:val="24"/>
+          <w:szCs w:val="24"/>
+        </w:rPr>
+        <w:t>ed</w:t>
+      </w:r>
+      <w:r>
+        <w:rPr>
+          <w:rFonts w:ascii="Times New Roman" w:hAnsi="Times New Roman" w:cs="Times New Roman"/>
+          <w:sz w:val="24"/>
+          <w:szCs w:val="24"/>
+        </w:rPr>
+        <w:t xml:space="preserve"> both original and constructed variables.  The data file included all utility patents granted in the U.S. from January 1, 1963 to December 30, 1999 listed in the Technology Assessment and Forecast (TAF) database of the USPTO.  The source file contained data on 2,923,92</w:t>
+      </w:r>
+      <w:r>
+        <w:rPr>
+          <w:rFonts w:ascii="Times New Roman" w:hAnsi="Times New Roman" w:cs="Times New Roman"/>
+          <w:sz w:val="24"/>
+          <w:szCs w:val="24"/>
+        </w:rPr>
+        <w:t xml:space="preserve">2 patents across 23 variables. </w:t>
       </w:r>
     </w:p>
     <w:p>
@@ -3465,7 +4337,16 @@
           <w:sz w:val="24"/>
           <w:szCs w:val="24"/>
         </w:rPr>
-        <w:t xml:space="preserve"> is a measure of the originality of the patent.  </w:t>
+        <w:t xml:space="preserve"> is a measure of the originality of the </w:t>
+      </w:r>
+      <w:r>
+        <w:rPr>
+          <w:rFonts w:ascii="Times New Roman" w:hAnsi="Times New Roman" w:cs="Times New Roman"/>
+          <w:sz w:val="24"/>
+          <w:szCs w:val="24"/>
+        </w:rPr>
+        <w:lastRenderedPageBreak/>
+        <w:t xml:space="preserve">patent.  </w:t>
       </w:r>
       <w:r>
         <w:rPr>
@@ -3481,7 +4362,39 @@
           <w:sz w:val="24"/>
           <w:szCs w:val="24"/>
         </w:rPr>
-        <w:t xml:space="preserve"> measures forward citations lag.  </w:t>
+        <w:t xml:space="preserve"> measures </w:t>
+      </w:r>
+      <w:r>
+        <w:rPr>
+          <w:rFonts w:ascii="Times New Roman" w:hAnsi="Times New Roman" w:cs="Times New Roman"/>
+          <w:sz w:val="24"/>
+          <w:szCs w:val="24"/>
+        </w:rPr>
+        <w:t xml:space="preserve">the average </w:t>
+      </w:r>
+      <w:r>
+        <w:rPr>
+          <w:rFonts w:ascii="Times New Roman" w:hAnsi="Times New Roman" w:cs="Times New Roman"/>
+          <w:sz w:val="24"/>
+          <w:szCs w:val="24"/>
+        </w:rPr>
+        <w:t>forward citations lag</w:t>
+      </w:r>
+      <w:r>
+        <w:rPr>
+          <w:rFonts w:ascii="Times New Roman" w:hAnsi="Times New Roman" w:cs="Times New Roman"/>
+          <w:sz w:val="24"/>
+          <w:szCs w:val="24"/>
+        </w:rPr>
+        <w:t xml:space="preserve"> for the patent, which is the average number of years between the year the patent was allowed and the year other patents cited it</w:t>
+      </w:r>
+      <w:r>
+        <w:rPr>
+          <w:rFonts w:ascii="Times New Roman" w:hAnsi="Times New Roman" w:cs="Times New Roman"/>
+          <w:sz w:val="24"/>
+          <w:szCs w:val="24"/>
+        </w:rPr>
+        <w:t xml:space="preserve">.  </w:t>
       </w:r>
       <w:r>
         <w:rPr>
@@ -3497,16 +4410,39 @@
           <w:sz w:val="24"/>
           <w:szCs w:val="24"/>
         </w:rPr>
-        <w:t xml:space="preserve"> measures backward citations </w:t>
-      </w:r>
-      <w:r>
-        <w:rPr>
-          <w:rFonts w:ascii="Times New Roman" w:hAnsi="Times New Roman" w:cs="Times New Roman"/>
-          <w:sz w:val="24"/>
-          <w:szCs w:val="24"/>
-        </w:rPr>
-        <w:lastRenderedPageBreak/>
-        <w:t xml:space="preserve">lag. </w:t>
+        <w:t xml:space="preserve"> measures </w:t>
+      </w:r>
+      <w:r>
+        <w:rPr>
+          <w:rFonts w:ascii="Times New Roman" w:hAnsi="Times New Roman" w:cs="Times New Roman"/>
+          <w:sz w:val="24"/>
+          <w:szCs w:val="24"/>
+        </w:rPr>
+        <w:t xml:space="preserve">the average </w:t>
+      </w:r>
+      <w:r>
+        <w:rPr>
+          <w:rFonts w:ascii="Times New Roman" w:hAnsi="Times New Roman" w:cs="Times New Roman"/>
+          <w:sz w:val="24"/>
+          <w:szCs w:val="24"/>
+        </w:rPr>
+        <w:t>backward citations lag</w:t>
+      </w:r>
+      <w:r>
+        <w:rPr>
+          <w:rFonts w:ascii="Times New Roman" w:hAnsi="Times New Roman" w:cs="Times New Roman"/>
+          <w:sz w:val="24"/>
+          <w:szCs w:val="24"/>
+        </w:rPr>
+        <w:t xml:space="preserve"> for the patent, which is the average number of years between the year the patent was allowed and the year other patents that it cites were allowed</w:t>
+      </w:r>
+      <w:r>
+        <w:rPr>
+          <w:rFonts w:ascii="Times New Roman" w:hAnsi="Times New Roman" w:cs="Times New Roman"/>
+          <w:sz w:val="24"/>
+          <w:szCs w:val="24"/>
+        </w:rPr>
+        <w:t xml:space="preserve">. </w:t>
       </w:r>
       <w:r>
         <w:rPr>
@@ -3825,7 +4761,23 @@
           <w:sz w:val="24"/>
           <w:szCs w:val="24"/>
         </w:rPr>
-        <w:t>was not used because patent applications remain unpublished for a certain period during which time they are not available to other researchers and inventors.  As such the knowledge contained in them cannot be transferred.  The</w:t>
+        <w:t xml:space="preserve">was not used because patent applications remain unpublished for a certain period during which time </w:t>
+      </w:r>
+      <w:r>
+        <w:rPr>
+          <w:rFonts w:ascii="Times New Roman" w:hAnsi="Times New Roman" w:cs="Times New Roman"/>
+          <w:sz w:val="24"/>
+          <w:szCs w:val="24"/>
+        </w:rPr>
+        <w:t>the information contained in them is</w:t>
+      </w:r>
+      <w:r>
+        <w:rPr>
+          <w:rFonts w:ascii="Times New Roman" w:hAnsi="Times New Roman" w:cs="Times New Roman"/>
+          <w:sz w:val="24"/>
+          <w:szCs w:val="24"/>
+        </w:rPr>
+        <w:t xml:space="preserve"> not available to other researchers and inventors.  As such the knowledge contained in them cannot be transferred.  The</w:t>
       </w:r>
       <w:r>
         <w:rPr>
@@ -3849,15 +4801,39 @@
           <w:sz w:val="24"/>
           <w:szCs w:val="24"/>
         </w:rPr>
-        <w:t xml:space="preserve"> variable were eliminated from the data set because </w:t>
-      </w:r>
-      <w:r>
-        <w:rPr>
-          <w:rFonts w:ascii="Times New Roman" w:hAnsi="Times New Roman" w:cs="Times New Roman"/>
-          <w:sz w:val="24"/>
-          <w:szCs w:val="24"/>
-        </w:rPr>
-        <w:t>including it would significantly increase the number of cases needed for certain types of regression analyses and very likely make the model more complicated than necessary</w:t>
+        <w:t xml:space="preserve"> variable was</w:t>
+      </w:r>
+      <w:r>
+        <w:rPr>
+          <w:rFonts w:ascii="Times New Roman" w:hAnsi="Times New Roman" w:cs="Times New Roman"/>
+          <w:sz w:val="24"/>
+          <w:szCs w:val="24"/>
+        </w:rPr>
+        <w:t xml:space="preserve"> eliminated from the data set because </w:t>
+      </w:r>
+      <w:r>
+        <w:rPr>
+          <w:rFonts w:ascii="Times New Roman" w:hAnsi="Times New Roman" w:cs="Times New Roman"/>
+          <w:sz w:val="24"/>
+          <w:szCs w:val="24"/>
+        </w:rPr>
+        <w:t xml:space="preserve">including it would </w:t>
+      </w:r>
+      <w:r>
+        <w:rPr>
+          <w:rFonts w:ascii="Times New Roman" w:hAnsi="Times New Roman" w:cs="Times New Roman"/>
+          <w:sz w:val="24"/>
+          <w:szCs w:val="24"/>
+        </w:rPr>
+        <w:t xml:space="preserve">have </w:t>
+      </w:r>
+      <w:r>
+        <w:rPr>
+          <w:rFonts w:ascii="Times New Roman" w:hAnsi="Times New Roman" w:cs="Times New Roman"/>
+          <w:sz w:val="24"/>
+          <w:szCs w:val="24"/>
+        </w:rPr>
+        <w:t>significantly increase the number of cases needed for certain types of regression analyses and very likely make the model more complicated than necessary</w:t>
       </w:r>
       <w:r>
         <w:rPr>
@@ -4049,7 +5025,16 @@
           <w:sz w:val="24"/>
           <w:szCs w:val="24"/>
         </w:rPr>
-        <w:t xml:space="preserve">  Moreover, these variables only obtain a value after a patent citation is received or made and thus violate the temporal condition necessary for causality.</w:t>
+        <w:t xml:space="preserve">  Moreover, these variables only obtain a value after a patent citation is received or made and thus violate the temporal condition necessary </w:t>
+      </w:r>
+      <w:r>
+        <w:rPr>
+          <w:rFonts w:ascii="Times New Roman" w:hAnsi="Times New Roman" w:cs="Times New Roman"/>
+          <w:sz w:val="24"/>
+          <w:szCs w:val="24"/>
+        </w:rPr>
+        <w:lastRenderedPageBreak/>
+        <w:t>for causality.</w:t>
       </w:r>
       <w:r>
         <w:rPr>
@@ -4188,16 +5173,7 @@
           <w:sz w:val="24"/>
           <w:szCs w:val="24"/>
         </w:rPr>
-        <w:t xml:space="preserve"> variable for these cases was </w:t>
-      </w:r>
-      <w:r>
-        <w:rPr>
-          <w:rFonts w:ascii="Times New Roman" w:hAnsi="Times New Roman" w:cs="Times New Roman"/>
-          <w:sz w:val="24"/>
-          <w:szCs w:val="24"/>
-        </w:rPr>
-        <w:lastRenderedPageBreak/>
-        <w:t>imputed with a value of zero</w:t>
+        <w:t xml:space="preserve"> variable for these cases was imputed with a value of zero</w:t>
       </w:r>
       <w:r>
         <w:rPr>
@@ -4213,6 +5189,14 @@
           <w:sz w:val="24"/>
           <w:szCs w:val="24"/>
         </w:rPr>
+        <w:t xml:space="preserve">This was interpreted to mean that the patent was so specific as to have no influence on inventions across all fields.  </w:t>
+      </w:r>
+      <w:r>
+        <w:rPr>
+          <w:rFonts w:ascii="Times New Roman" w:hAnsi="Times New Roman" w:cs="Times New Roman"/>
+          <w:sz w:val="24"/>
+          <w:szCs w:val="24"/>
+        </w:rPr>
         <w:t xml:space="preserve">Likewise, values for the </w:t>
       </w:r>
       <w:r>
@@ -4261,7 +5245,23 @@
           <w:sz w:val="24"/>
           <w:szCs w:val="24"/>
         </w:rPr>
-        <w:t xml:space="preserve"> variable was imputed with a value of 1 in these cases for the purposes of the study.  </w:t>
+        <w:t xml:space="preserve"> variable was imputed with a value of 1 in these cases for the purposes of the study.</w:t>
+      </w:r>
+      <w:r>
+        <w:rPr>
+          <w:rFonts w:ascii="Times New Roman" w:hAnsi="Times New Roman" w:cs="Times New Roman"/>
+          <w:sz w:val="24"/>
+          <w:szCs w:val="24"/>
+        </w:rPr>
+        <w:t xml:space="preserve">  This was interpreted to mean that the patent was so original as to be completely independent of anything previous.</w:t>
+      </w:r>
+      <w:r>
+        <w:rPr>
+          <w:rFonts w:ascii="Times New Roman" w:hAnsi="Times New Roman" w:cs="Times New Roman"/>
+          <w:sz w:val="24"/>
+          <w:szCs w:val="24"/>
+        </w:rPr>
+        <w:t xml:space="preserve">  </w:t>
       </w:r>
       <w:r>
         <w:rPr>
@@ -4365,7 +5365,15 @@
           <w:sz w:val="24"/>
           <w:szCs w:val="24"/>
         </w:rPr>
-        <w:t xml:space="preserve"> variables were imputed with the maximum value of the variable found in the data sample.  </w:t>
+        <w:t xml:space="preserve"> variables were imputed with the maximum value of the vari</w:t>
+      </w:r>
+      <w:r>
+        <w:rPr>
+          <w:rFonts w:ascii="Times New Roman" w:hAnsi="Times New Roman" w:cs="Times New Roman"/>
+          <w:sz w:val="24"/>
+          <w:szCs w:val="24"/>
+        </w:rPr>
+        <w:t>able found in the data sample.</w:t>
       </w:r>
     </w:p>
     <w:p>
@@ -4434,7 +5442,23 @@
           <w:sz w:val="24"/>
           <w:szCs w:val="24"/>
         </w:rPr>
-        <w:t xml:space="preserve">was created, which takes on a value of 0 if the value of the </w:t>
+        <w:t xml:space="preserve">was created, which </w:t>
+      </w:r>
+      <w:r>
+        <w:rPr>
+          <w:rFonts w:ascii="Times New Roman" w:hAnsi="Times New Roman" w:cs="Times New Roman"/>
+          <w:sz w:val="24"/>
+          <w:szCs w:val="24"/>
+        </w:rPr>
+        <w:t>was assigned</w:t>
+      </w:r>
+      <w:r>
+        <w:rPr>
+          <w:rFonts w:ascii="Times New Roman" w:hAnsi="Times New Roman" w:cs="Times New Roman"/>
+          <w:sz w:val="24"/>
+          <w:szCs w:val="24"/>
+        </w:rPr>
+        <w:t xml:space="preserve"> a value of 0 if the value of the </w:t>
       </w:r>
       <w:r>
         <w:rPr>
@@ -4458,7 +5482,23 @@
           <w:sz w:val="24"/>
           <w:szCs w:val="24"/>
         </w:rPr>
-        <w:t xml:space="preserve">variable is zero and 1 if the value of the </w:t>
+        <w:t>var</w:t>
+      </w:r>
+      <w:r>
+        <w:rPr>
+          <w:rFonts w:ascii="Times New Roman" w:hAnsi="Times New Roman" w:cs="Times New Roman"/>
+          <w:sz w:val="24"/>
+          <w:szCs w:val="24"/>
+        </w:rPr>
+        <w:t>iable wa</w:t>
+      </w:r>
+      <w:r>
+        <w:rPr>
+          <w:rFonts w:ascii="Times New Roman" w:hAnsi="Times New Roman" w:cs="Times New Roman"/>
+          <w:sz w:val="24"/>
+          <w:szCs w:val="24"/>
+        </w:rPr>
+        <w:t xml:space="preserve">s zero and 1 if the value of the </w:t>
       </w:r>
       <w:r>
         <w:rPr>
@@ -4474,7 +5514,15 @@
           <w:sz w:val="24"/>
           <w:szCs w:val="24"/>
         </w:rPr>
-        <w:t xml:space="preserve"> variable is greater than zero.  Another dichotomous variable called </w:t>
+        <w:t xml:space="preserve"> variable wa</w:t>
+      </w:r>
+      <w:r>
+        <w:rPr>
+          <w:rFonts w:ascii="Times New Roman" w:hAnsi="Times New Roman" w:cs="Times New Roman"/>
+          <w:sz w:val="24"/>
+          <w:szCs w:val="24"/>
+        </w:rPr>
+        <w:t xml:space="preserve">s greater than zero.  Another dichotomous variable called </w:t>
       </w:r>
       <w:proofErr w:type="spellStart"/>
       <w:r>
@@ -4612,7 +5660,23 @@
           <w:sz w:val="24"/>
           <w:szCs w:val="24"/>
         </w:rPr>
-        <w:t xml:space="preserve">were coded as 1 when the value of the </w:t>
+        <w:t xml:space="preserve">were coded as </w:t>
+      </w:r>
+      <w:r>
+        <w:rPr>
+          <w:rFonts w:ascii="Times New Roman" w:hAnsi="Times New Roman" w:cs="Times New Roman"/>
+          <w:sz w:val="24"/>
+          <w:szCs w:val="24"/>
+        </w:rPr>
+        <w:t>0</w:t>
+      </w:r>
+      <w:r>
+        <w:rPr>
+          <w:rFonts w:ascii="Times New Roman" w:hAnsi="Times New Roman" w:cs="Times New Roman"/>
+          <w:sz w:val="24"/>
+          <w:szCs w:val="24"/>
+        </w:rPr>
+        <w:t xml:space="preserve"> when the value of the </w:t>
       </w:r>
       <w:r>
         <w:rPr>
@@ -4726,7 +5790,23 @@
           <w:sz w:val="24"/>
           <w:szCs w:val="24"/>
         </w:rPr>
-        <w:t xml:space="preserve"> created, which takes on the same value as the </w:t>
+        <w:t xml:space="preserve"> created, which </w:t>
+      </w:r>
+      <w:r>
+        <w:rPr>
+          <w:rFonts w:ascii="Times New Roman" w:hAnsi="Times New Roman" w:cs="Times New Roman"/>
+          <w:sz w:val="24"/>
+          <w:szCs w:val="24"/>
+        </w:rPr>
+        <w:t>was assigned</w:t>
+      </w:r>
+      <w:r>
+        <w:rPr>
+          <w:rFonts w:ascii="Times New Roman" w:hAnsi="Times New Roman" w:cs="Times New Roman"/>
+          <w:sz w:val="24"/>
+          <w:szCs w:val="24"/>
+        </w:rPr>
+        <w:t xml:space="preserve"> the same value as the </w:t>
       </w:r>
       <w:r>
         <w:rPr>
@@ -4758,7 +5838,32 @@
           <w:sz w:val="24"/>
           <w:szCs w:val="24"/>
         </w:rPr>
-        <w:t xml:space="preserve"> variable were equal to or greater than 15 citations were coded as 15 to limit the number of ordinal outcomes levels.</w:t>
+        <w:t xml:space="preserve"> variable were equal to or greater than 15 citations were coded </w:t>
+      </w:r>
+      <w:r>
+        <w:rPr>
+          <w:rFonts w:ascii="Times New Roman" w:hAnsi="Times New Roman" w:cs="Times New Roman"/>
+          <w:sz w:val="24"/>
+          <w:szCs w:val="24"/>
+        </w:rPr>
+        <w:lastRenderedPageBreak/>
+        <w:t>as 15 to limit the number of ordinal outcomes levels</w:t>
+      </w:r>
+      <w:r>
+        <w:rPr>
+          <w:rFonts w:ascii="Times New Roman" w:hAnsi="Times New Roman" w:cs="Times New Roman"/>
+          <w:sz w:val="24"/>
+          <w:szCs w:val="24"/>
+        </w:rPr>
+        <w:t xml:space="preserve"> and because most of the outcome levels above 15 did not have enough cases to satisfy the requirements for logistic regression analysis</w:t>
+      </w:r>
+      <w:r>
+        <w:rPr>
+          <w:rFonts w:ascii="Times New Roman" w:hAnsi="Times New Roman" w:cs="Times New Roman"/>
+          <w:sz w:val="24"/>
+          <w:szCs w:val="24"/>
+        </w:rPr>
+        <w:t>.</w:t>
       </w:r>
       <w:r>
         <w:rPr>
@@ -4994,16 +6099,7 @@
           <w:sz w:val="24"/>
           <w:szCs w:val="24"/>
         </w:rPr>
-        <w:t xml:space="preserve">he full R Notebook and output.  To develop a basic familiarity with the data, histograms </w:t>
-      </w:r>
-      <w:r>
-        <w:rPr>
-          <w:rFonts w:ascii="Times New Roman" w:hAnsi="Times New Roman" w:cs="Times New Roman"/>
-          <w:sz w:val="24"/>
-          <w:szCs w:val="24"/>
-        </w:rPr>
-        <w:lastRenderedPageBreak/>
-        <w:t>of each variable were created to visually inspect each variable’s distribution.  Quantile-Quantile (QQ) plots were also created to better understand the distribution of each variable.  Scatter plots of the CRECEIVE variable against each of the other primary variables were then created to visually inspect for evidence of linear relationships.  Measures of central tendency were then calculated for each variable.</w:t>
+        <w:t>he full R Notebook and output.  To develop a basic familiarity with the data, histograms of each variable were created to visually inspect each variable’s distribution.  Quantile-Quantile (QQ) plots were also created to better understand the distribution of each variable.  Scatter plots of the CRECEIVE variable against each of the other primary variables were then created to visually inspect for evidence of linear relationships.  Measures of central tendency were then calculated for each variable.</w:t>
       </w:r>
     </w:p>
     <w:p>
@@ -5062,7 +6158,17 @@
           <w:sz w:val="24"/>
           <w:szCs w:val="24"/>
         </w:rPr>
-        <w:t>None of the variables chosen for the analysis appear to be strongly correlated with one another.  Observation counts for each outcome level of each categorical and nominal variable were calculated.  For logistic regression analysis, the rule of thumb is that there should be at least 10 observations for the least frequent outcome level of each variable (</w:t>
+        <w:t>None of the variables chosen for the analysis appear to be strongly correlated with one another.  Observation counts for each outcome level of each categorical and nominal variable were calculated.  For logistic regression analys</w:t>
+      </w:r>
+      <w:bookmarkStart w:id="0" w:name="_GoBack"/>
+      <w:bookmarkEnd w:id="0"/>
+      <w:r>
+        <w:rPr>
+          <w:rFonts w:ascii="Times New Roman" w:hAnsi="Times New Roman" w:cs="Times New Roman"/>
+          <w:sz w:val="24"/>
+          <w:szCs w:val="24"/>
+        </w:rPr>
+        <w:t>is, the rule of thumb is that there should be at least 10 observations for the least frequent outcome level of each variable (</w:t>
       </w:r>
       <w:proofErr w:type="spellStart"/>
       <w:r>
@@ -5411,7 +6517,16 @@
           <w:sz w:val="24"/>
           <w:szCs w:val="24"/>
         </w:rPr>
-        <w:t xml:space="preserve"> variable was used as the reference category for the indicator variables.</w:t>
+        <w:t xml:space="preserve"> </w:t>
+      </w:r>
+      <w:r>
+        <w:rPr>
+          <w:rFonts w:ascii="Times New Roman" w:hAnsi="Times New Roman" w:cs="Times New Roman"/>
+          <w:sz w:val="24"/>
+          <w:szCs w:val="24"/>
+        </w:rPr>
+        <w:lastRenderedPageBreak/>
+        <w:t>variable was used as the reference category for the indicator variables.</w:t>
       </w:r>
       <w:r>
         <w:rPr>
@@ -7841,7 +8956,16 @@
           <w:sz w:val="24"/>
           <w:szCs w:val="24"/>
         </w:rPr>
-        <w:t xml:space="preserve">, which indicates that there was not sufficient evidence to reject the null hypothesis that the model fit </w:t>
+        <w:t xml:space="preserve">, which indicates that there was not </w:t>
+      </w:r>
+      <w:r>
+        <w:rPr>
+          <w:rFonts w:ascii="Times New Roman" w:hAnsi="Times New Roman" w:cs="Times New Roman"/>
+          <w:sz w:val="24"/>
+          <w:szCs w:val="24"/>
+        </w:rPr>
+        <w:lastRenderedPageBreak/>
+        <w:t xml:space="preserve">sufficient evidence to reject the null hypothesis that the model fit </w:t>
       </w:r>
       <w:r>
         <w:rPr>
@@ -8182,7 +9306,6 @@
           <w:sz w:val="24"/>
           <w:szCs w:val="24"/>
         </w:rPr>
-        <w:lastRenderedPageBreak/>
         <w:t xml:space="preserve">Again, the hypothesis for this analysis was that </w:t>
       </w:r>
       <w:r>
@@ -9706,7 +10829,16 @@
           <w:sz w:val="24"/>
           <w:szCs w:val="24"/>
         </w:rPr>
-        <w:t xml:space="preserve">The coefficients for </w:t>
+        <w:t xml:space="preserve">The </w:t>
+      </w:r>
+      <w:r>
+        <w:rPr>
+          <w:rFonts w:ascii="Times New Roman" w:hAnsi="Times New Roman" w:cs="Times New Roman"/>
+          <w:sz w:val="24"/>
+          <w:szCs w:val="24"/>
+        </w:rPr>
+        <w:lastRenderedPageBreak/>
+        <w:t xml:space="preserve">coefficients for </w:t>
       </w:r>
       <w:r>
         <w:rPr>
@@ -10074,359 +11206,343 @@
           <w:sz w:val="24"/>
           <w:szCs w:val="24"/>
         </w:rPr>
+        <w:t xml:space="preserve">Several variables had strong associations the odds of a patent receiving more than the median number of citations from other patents.  Patents classified as </w:t>
+      </w:r>
+      <w:r>
+        <w:rPr>
+          <w:rFonts w:ascii="Courier New" w:hAnsi="Courier New" w:cs="Courier New"/>
+          <w:sz w:val="24"/>
+          <w:szCs w:val="24"/>
+        </w:rPr>
+        <w:t>CAT02</w:t>
+      </w:r>
+      <w:r>
+        <w:rPr>
+          <w:rFonts w:ascii="Times New Roman" w:hAnsi="Times New Roman" w:cs="Times New Roman"/>
+          <w:sz w:val="24"/>
+          <w:szCs w:val="24"/>
+        </w:rPr>
+        <w:t xml:space="preserve"> and </w:t>
+      </w:r>
+      <w:r>
+        <w:rPr>
+          <w:rFonts w:ascii="Courier New" w:hAnsi="Courier New" w:cs="Courier New"/>
+          <w:sz w:val="24"/>
+          <w:szCs w:val="24"/>
+        </w:rPr>
+        <w:t>CAT03</w:t>
+      </w:r>
+      <w:r>
+        <w:rPr>
+          <w:rFonts w:ascii="Times New Roman" w:hAnsi="Times New Roman" w:cs="Times New Roman"/>
+          <w:sz w:val="24"/>
+          <w:szCs w:val="24"/>
+        </w:rPr>
+        <w:t xml:space="preserve"> were respectively 2.72 and 2.06 times more likely to receive more than the median number of citations than patents classified as </w:t>
+      </w:r>
+      <w:r>
+        <w:rPr>
+          <w:rFonts w:ascii="Courier New" w:hAnsi="Courier New" w:cs="Courier New"/>
+          <w:sz w:val="24"/>
+          <w:szCs w:val="24"/>
+        </w:rPr>
+        <w:t>CAT01</w:t>
+      </w:r>
+      <w:r>
+        <w:rPr>
+          <w:rFonts w:ascii="Times New Roman" w:hAnsi="Times New Roman" w:cs="Times New Roman"/>
+          <w:sz w:val="24"/>
+          <w:szCs w:val="24"/>
+        </w:rPr>
+        <w:t xml:space="preserve">.  The </w:t>
+      </w:r>
+      <w:r>
+        <w:rPr>
+          <w:rFonts w:ascii="Courier New" w:hAnsi="Courier New" w:cs="Courier New"/>
+          <w:sz w:val="24"/>
+          <w:szCs w:val="24"/>
+        </w:rPr>
+        <w:t xml:space="preserve">GENERAL </w:t>
+      </w:r>
+      <w:r>
+        <w:rPr>
+          <w:rFonts w:ascii="Times New Roman" w:hAnsi="Times New Roman" w:cs="Times New Roman"/>
+          <w:sz w:val="24"/>
+          <w:szCs w:val="24"/>
+        </w:rPr>
+        <w:t>variable had a particularly strong association. A</w:t>
+      </w:r>
+      <w:r>
+        <w:rPr>
+          <w:rFonts w:ascii="Times New Roman" w:hAnsi="Times New Roman" w:cs="Times New Roman"/>
+          <w:sz w:val="24"/>
+          <w:szCs w:val="24"/>
+        </w:rPr>
+        <w:t xml:space="preserve"> patent with one unit increase in the</w:t>
+      </w:r>
+      <w:r>
+        <w:rPr>
+          <w:rFonts w:ascii="Times New Roman" w:hAnsi="Times New Roman" w:cs="Times New Roman"/>
+          <w:sz w:val="24"/>
+          <w:szCs w:val="24"/>
+        </w:rPr>
+        <w:t xml:space="preserve"> value of the</w:t>
+      </w:r>
+      <w:r>
+        <w:rPr>
+          <w:rFonts w:ascii="Times New Roman" w:hAnsi="Times New Roman" w:cs="Times New Roman"/>
+          <w:sz w:val="24"/>
+          <w:szCs w:val="24"/>
+        </w:rPr>
+        <w:t xml:space="preserve"> </w:t>
+      </w:r>
+      <w:r>
+        <w:rPr>
+          <w:rFonts w:ascii="Courier New" w:hAnsi="Courier New" w:cs="Courier New"/>
+          <w:sz w:val="24"/>
+          <w:szCs w:val="24"/>
+        </w:rPr>
+        <w:t>GENERAL</w:t>
+      </w:r>
+      <w:r>
+        <w:rPr>
+          <w:rFonts w:ascii="Times New Roman" w:hAnsi="Times New Roman" w:cs="Times New Roman"/>
+          <w:sz w:val="24"/>
+          <w:szCs w:val="24"/>
+        </w:rPr>
+        <w:t xml:space="preserve"> variable was roughly 72 times more likely to receive more than the median number of citations.</w:t>
+      </w:r>
+      <w:r>
+        <w:rPr>
+          <w:rFonts w:ascii="Times New Roman" w:hAnsi="Times New Roman" w:cs="Times New Roman"/>
+          <w:sz w:val="24"/>
+          <w:szCs w:val="24"/>
+        </w:rPr>
+        <w:t xml:space="preserve">  While positive association</w:t>
+      </w:r>
+      <w:r>
+        <w:rPr>
+          <w:rFonts w:ascii="Times New Roman" w:hAnsi="Times New Roman" w:cs="Times New Roman"/>
+          <w:sz w:val="24"/>
+          <w:szCs w:val="24"/>
+        </w:rPr>
+        <w:t xml:space="preserve"> is consistent with</w:t>
+      </w:r>
+      <w:r>
+        <w:rPr>
+          <w:rFonts w:ascii="Times New Roman" w:hAnsi="Times New Roman" w:cs="Times New Roman"/>
+          <w:sz w:val="24"/>
+          <w:szCs w:val="24"/>
+        </w:rPr>
+        <w:t xml:space="preserve"> the expected results, the magnitude of the association was unexpected.</w:t>
+      </w:r>
+      <w:r>
+        <w:rPr>
+          <w:rFonts w:ascii="Times New Roman" w:hAnsi="Times New Roman" w:cs="Times New Roman"/>
+          <w:sz w:val="24"/>
+          <w:szCs w:val="24"/>
+        </w:rPr>
+        <w:t xml:space="preserve">  </w:t>
+      </w:r>
+      <w:r>
+        <w:rPr>
+          <w:rFonts w:ascii="Times New Roman" w:hAnsi="Times New Roman" w:cs="Times New Roman"/>
+          <w:sz w:val="24"/>
+          <w:szCs w:val="24"/>
+        </w:rPr>
+        <w:t xml:space="preserve">Somewhat surprising was the negative association between the originality of the patent as measured by the </w:t>
+      </w:r>
+      <w:r>
+        <w:rPr>
+          <w:rFonts w:ascii="Courier New" w:hAnsi="Courier New" w:cs="Courier New"/>
+          <w:sz w:val="24"/>
+          <w:szCs w:val="24"/>
+        </w:rPr>
+        <w:t>ORIGINAL</w:t>
+      </w:r>
+      <w:r>
+        <w:rPr>
+          <w:rFonts w:ascii="Times New Roman" w:hAnsi="Times New Roman" w:cs="Times New Roman"/>
+          <w:sz w:val="24"/>
+          <w:szCs w:val="24"/>
+        </w:rPr>
+        <w:t xml:space="preserve"> variable and the </w:t>
+      </w:r>
+      <w:r>
+        <w:rPr>
+          <w:rFonts w:ascii="Times New Roman" w:hAnsi="Times New Roman" w:cs="Times New Roman"/>
+          <w:sz w:val="24"/>
+          <w:szCs w:val="24"/>
+        </w:rPr>
+        <w:t>odds of the patent receiving more than</w:t>
+      </w:r>
+      <w:r>
+        <w:rPr>
+          <w:rFonts w:ascii="Times New Roman" w:hAnsi="Times New Roman" w:cs="Times New Roman"/>
+          <w:sz w:val="24"/>
+          <w:szCs w:val="24"/>
+        </w:rPr>
+        <w:t xml:space="preserve"> the median number of citations.  This was</w:t>
+      </w:r>
+      <w:r>
+        <w:rPr>
+          <w:rFonts w:ascii="Times New Roman" w:hAnsi="Times New Roman" w:cs="Times New Roman"/>
+          <w:sz w:val="24"/>
+          <w:szCs w:val="24"/>
+        </w:rPr>
+        <w:t xml:space="preserve"> counter to my </w:t>
+      </w:r>
+      <w:r>
+        <w:rPr>
+          <w:rFonts w:ascii="Times New Roman" w:hAnsi="Times New Roman" w:cs="Times New Roman"/>
+          <w:sz w:val="24"/>
+          <w:szCs w:val="24"/>
+        </w:rPr>
+        <w:t>initial</w:t>
+      </w:r>
+      <w:r>
+        <w:rPr>
+          <w:rFonts w:ascii="Times New Roman" w:hAnsi="Times New Roman" w:cs="Times New Roman"/>
+          <w:sz w:val="24"/>
+          <w:szCs w:val="24"/>
+        </w:rPr>
+        <w:t xml:space="preserve"> expectations.  It’s possible that</w:t>
+      </w:r>
+      <w:r>
+        <w:rPr>
+          <w:rFonts w:ascii="Times New Roman" w:hAnsi="Times New Roman" w:cs="Times New Roman"/>
+          <w:sz w:val="24"/>
+          <w:szCs w:val="24"/>
+        </w:rPr>
+        <w:t xml:space="preserve"> the more original a patent the more difficult it is for other inventors and innovators to conceive applications of the technology in their fields.  </w:t>
+      </w:r>
+      <w:r>
+        <w:rPr>
+          <w:rFonts w:ascii="Times New Roman" w:hAnsi="Times New Roman" w:cs="Times New Roman"/>
+          <w:sz w:val="24"/>
+          <w:szCs w:val="24"/>
+        </w:rPr>
+        <w:t>This is related to the concept of the adjacent possible described by Johnson (2011)</w:t>
+      </w:r>
+      <w:r>
+        <w:rPr>
+          <w:rFonts w:ascii="Times New Roman" w:hAnsi="Times New Roman" w:cs="Times New Roman"/>
+          <w:sz w:val="24"/>
+          <w:szCs w:val="24"/>
+        </w:rPr>
+        <w:t>, which is the notion that extraordinary change is possible</w:t>
+      </w:r>
+      <w:r>
+        <w:rPr>
+          <w:rFonts w:ascii="Times New Roman" w:hAnsi="Times New Roman" w:cs="Times New Roman"/>
+          <w:sz w:val="24"/>
+          <w:szCs w:val="24"/>
+        </w:rPr>
+        <w:t xml:space="preserve"> </w:t>
+      </w:r>
+      <w:r>
+        <w:rPr>
+          <w:rFonts w:ascii="Times New Roman" w:hAnsi="Times New Roman" w:cs="Times New Roman"/>
+          <w:sz w:val="24"/>
+          <w:szCs w:val="24"/>
+        </w:rPr>
+        <w:t xml:space="preserve">but </w:t>
+      </w:r>
+      <w:r>
+        <w:rPr>
+          <w:rFonts w:ascii="Times New Roman" w:hAnsi="Times New Roman" w:cs="Times New Roman"/>
+          <w:sz w:val="24"/>
+          <w:szCs w:val="24"/>
+        </w:rPr>
+        <w:t>can only</w:t>
+      </w:r>
+      <w:r>
+        <w:rPr>
+          <w:rFonts w:ascii="Times New Roman" w:hAnsi="Times New Roman" w:cs="Times New Roman"/>
+          <w:sz w:val="24"/>
+          <w:szCs w:val="24"/>
+        </w:rPr>
+        <w:t xml:space="preserve"> be achieved by progressing through a series of first order combinations</w:t>
+      </w:r>
+      <w:r>
+        <w:rPr>
+          <w:rFonts w:ascii="Times New Roman" w:hAnsi="Times New Roman" w:cs="Times New Roman"/>
+          <w:sz w:val="24"/>
+          <w:szCs w:val="24"/>
+        </w:rPr>
+        <w:t xml:space="preserve"> of potential knew interactions of current </w:t>
+      </w:r>
+      <w:r>
+        <w:rPr>
+          <w:rFonts w:ascii="Times New Roman" w:hAnsi="Times New Roman" w:cs="Times New Roman"/>
+          <w:sz w:val="24"/>
+          <w:szCs w:val="24"/>
+        </w:rPr>
+        <w:t>possibilities</w:t>
+      </w:r>
+      <w:r>
+        <w:rPr>
+          <w:rFonts w:ascii="Times New Roman" w:hAnsi="Times New Roman" w:cs="Times New Roman"/>
+          <w:sz w:val="24"/>
+          <w:szCs w:val="24"/>
+        </w:rPr>
+        <w:t>.</w:t>
+      </w:r>
+      <w:r>
+        <w:rPr>
+          <w:rFonts w:ascii="Times New Roman" w:hAnsi="Times New Roman" w:cs="Times New Roman"/>
+          <w:sz w:val="24"/>
+          <w:szCs w:val="24"/>
+        </w:rPr>
+        <w:t xml:space="preserve">  </w:t>
+      </w:r>
+      <w:r>
+        <w:rPr>
+          <w:rFonts w:ascii="Times New Roman" w:hAnsi="Times New Roman" w:cs="Times New Roman"/>
+          <w:sz w:val="24"/>
+          <w:szCs w:val="24"/>
+        </w:rPr>
+        <w:t xml:space="preserve">A highly original patent may represent a leap to a second order combination or higher.  For it to be useful, the </w:t>
+      </w:r>
+      <w:r>
+        <w:rPr>
+          <w:rFonts w:ascii="Times New Roman" w:hAnsi="Times New Roman" w:cs="Times New Roman"/>
+          <w:sz w:val="24"/>
+          <w:szCs w:val="24"/>
+        </w:rPr>
+        <w:t xml:space="preserve">current </w:t>
+      </w:r>
+      <w:r>
+        <w:rPr>
+          <w:rFonts w:ascii="Times New Roman" w:hAnsi="Times New Roman" w:cs="Times New Roman"/>
+          <w:sz w:val="24"/>
+          <w:szCs w:val="24"/>
+        </w:rPr>
+        <w:t>state of knowledge must</w:t>
+      </w:r>
+      <w:r>
+        <w:rPr>
+          <w:rFonts w:ascii="Times New Roman" w:hAnsi="Times New Roman" w:cs="Times New Roman"/>
+          <w:sz w:val="24"/>
+          <w:szCs w:val="24"/>
+        </w:rPr>
+        <w:t xml:space="preserve"> be</w:t>
+      </w:r>
+      <w:r>
+        <w:rPr>
+          <w:rFonts w:ascii="Times New Roman" w:hAnsi="Times New Roman" w:cs="Times New Roman"/>
+          <w:sz w:val="24"/>
+          <w:szCs w:val="24"/>
+        </w:rPr>
+        <w:t xml:space="preserve"> </w:t>
+      </w:r>
+      <w:r>
+        <w:rPr>
+          <w:rFonts w:ascii="Times New Roman" w:hAnsi="Times New Roman" w:cs="Times New Roman"/>
+          <w:sz w:val="24"/>
+          <w:szCs w:val="24"/>
+        </w:rPr>
         <w:lastRenderedPageBreak/>
-        <w:t xml:space="preserve">Several variables had strong associations the odds of a patent receiving more than the median number of citations from other patents.  </w:t>
-      </w:r>
-      <w:r>
-        <w:rPr>
-          <w:rFonts w:ascii="Times New Roman" w:hAnsi="Times New Roman" w:cs="Times New Roman"/>
-          <w:sz w:val="24"/>
-          <w:szCs w:val="24"/>
-        </w:rPr>
-        <w:t xml:space="preserve">Patents classified as </w:t>
-      </w:r>
-      <w:r>
-        <w:rPr>
-          <w:rFonts w:ascii="Courier New" w:hAnsi="Courier New" w:cs="Courier New"/>
-          <w:sz w:val="24"/>
-          <w:szCs w:val="24"/>
-        </w:rPr>
-        <w:t>CAT02</w:t>
-      </w:r>
-      <w:r>
-        <w:rPr>
-          <w:rFonts w:ascii="Times New Roman" w:hAnsi="Times New Roman" w:cs="Times New Roman"/>
-          <w:sz w:val="24"/>
-          <w:szCs w:val="24"/>
-        </w:rPr>
-        <w:t xml:space="preserve"> and </w:t>
-      </w:r>
-      <w:r>
-        <w:rPr>
-          <w:rFonts w:ascii="Courier New" w:hAnsi="Courier New" w:cs="Courier New"/>
-          <w:sz w:val="24"/>
-          <w:szCs w:val="24"/>
-        </w:rPr>
-        <w:t>CAT03</w:t>
-      </w:r>
-      <w:r>
-        <w:rPr>
-          <w:rFonts w:ascii="Times New Roman" w:hAnsi="Times New Roman" w:cs="Times New Roman"/>
-          <w:sz w:val="24"/>
-          <w:szCs w:val="24"/>
-        </w:rPr>
-        <w:t xml:space="preserve"> were respectively 2.72 and 2.06 times more likely to receive more than the median number of citations than patents classified as </w:t>
-      </w:r>
-      <w:r>
-        <w:rPr>
-          <w:rFonts w:ascii="Courier New" w:hAnsi="Courier New" w:cs="Courier New"/>
-          <w:sz w:val="24"/>
-          <w:szCs w:val="24"/>
-        </w:rPr>
-        <w:t>CAT01</w:t>
-      </w:r>
-      <w:r>
-        <w:rPr>
-          <w:rFonts w:ascii="Times New Roman" w:hAnsi="Times New Roman" w:cs="Times New Roman"/>
-          <w:sz w:val="24"/>
-          <w:szCs w:val="24"/>
-        </w:rPr>
-        <w:t>.</w:t>
-      </w:r>
-      <w:r>
-        <w:rPr>
-          <w:rFonts w:ascii="Times New Roman" w:hAnsi="Times New Roman" w:cs="Times New Roman"/>
-          <w:sz w:val="24"/>
-          <w:szCs w:val="24"/>
-        </w:rPr>
-        <w:t xml:space="preserve">  The </w:t>
-      </w:r>
-      <w:r>
-        <w:rPr>
-          <w:rFonts w:ascii="Courier New" w:hAnsi="Courier New" w:cs="Courier New"/>
-          <w:sz w:val="24"/>
-          <w:szCs w:val="24"/>
-        </w:rPr>
-        <w:t xml:space="preserve">GENERAL </w:t>
-      </w:r>
-      <w:r>
-        <w:rPr>
-          <w:rFonts w:ascii="Times New Roman" w:hAnsi="Times New Roman" w:cs="Times New Roman"/>
-          <w:sz w:val="24"/>
-          <w:szCs w:val="24"/>
-        </w:rPr>
-        <w:t>variable had a particularly strong association. A</w:t>
-      </w:r>
-      <w:r>
-        <w:rPr>
-          <w:rFonts w:ascii="Times New Roman" w:hAnsi="Times New Roman" w:cs="Times New Roman"/>
-          <w:sz w:val="24"/>
-          <w:szCs w:val="24"/>
-        </w:rPr>
-        <w:t xml:space="preserve"> patent with one unit increase in the</w:t>
-      </w:r>
-      <w:r>
-        <w:rPr>
-          <w:rFonts w:ascii="Times New Roman" w:hAnsi="Times New Roman" w:cs="Times New Roman"/>
-          <w:sz w:val="24"/>
-          <w:szCs w:val="24"/>
-        </w:rPr>
-        <w:t xml:space="preserve"> value of the</w:t>
-      </w:r>
-      <w:r>
-        <w:rPr>
-          <w:rFonts w:ascii="Times New Roman" w:hAnsi="Times New Roman" w:cs="Times New Roman"/>
-          <w:sz w:val="24"/>
-          <w:szCs w:val="24"/>
-        </w:rPr>
-        <w:t xml:space="preserve"> </w:t>
-      </w:r>
-      <w:r>
-        <w:rPr>
-          <w:rFonts w:ascii="Courier New" w:hAnsi="Courier New" w:cs="Courier New"/>
-          <w:sz w:val="24"/>
-          <w:szCs w:val="24"/>
-        </w:rPr>
-        <w:t>GENERAL</w:t>
-      </w:r>
-      <w:r>
-        <w:rPr>
-          <w:rFonts w:ascii="Times New Roman" w:hAnsi="Times New Roman" w:cs="Times New Roman"/>
-          <w:sz w:val="24"/>
-          <w:szCs w:val="24"/>
-        </w:rPr>
-        <w:t xml:space="preserve"> variable was roughly 72 times more likely to receive more than the median number of citations.</w:t>
-      </w:r>
-      <w:r>
-        <w:rPr>
-          <w:rFonts w:ascii="Times New Roman" w:hAnsi="Times New Roman" w:cs="Times New Roman"/>
-          <w:sz w:val="24"/>
-          <w:szCs w:val="24"/>
-        </w:rPr>
-        <w:t xml:space="preserve">  While positive association</w:t>
-      </w:r>
-      <w:r>
-        <w:rPr>
-          <w:rFonts w:ascii="Times New Roman" w:hAnsi="Times New Roman" w:cs="Times New Roman"/>
-          <w:sz w:val="24"/>
-          <w:szCs w:val="24"/>
-        </w:rPr>
-        <w:t xml:space="preserve"> is consistent with</w:t>
-      </w:r>
-      <w:r>
-        <w:rPr>
-          <w:rFonts w:ascii="Times New Roman" w:hAnsi="Times New Roman" w:cs="Times New Roman"/>
-          <w:sz w:val="24"/>
-          <w:szCs w:val="24"/>
-        </w:rPr>
-        <w:t xml:space="preserve"> the expected results, the magnitude of the association was unexpected.</w:t>
-      </w:r>
-      <w:r>
-        <w:rPr>
-          <w:rFonts w:ascii="Times New Roman" w:hAnsi="Times New Roman" w:cs="Times New Roman"/>
-          <w:sz w:val="24"/>
-          <w:szCs w:val="24"/>
-        </w:rPr>
-        <w:t xml:space="preserve">  </w:t>
-      </w:r>
-      <w:r>
-        <w:rPr>
-          <w:rFonts w:ascii="Times New Roman" w:hAnsi="Times New Roman" w:cs="Times New Roman"/>
-          <w:sz w:val="24"/>
-          <w:szCs w:val="24"/>
-        </w:rPr>
-        <w:t xml:space="preserve">Somewhat surprising was the negative association between the originality of the patent as measured by the </w:t>
-      </w:r>
-      <w:r>
-        <w:rPr>
-          <w:rFonts w:ascii="Courier New" w:hAnsi="Courier New" w:cs="Courier New"/>
-          <w:sz w:val="24"/>
-          <w:szCs w:val="24"/>
-        </w:rPr>
-        <w:t>ORIGINAL</w:t>
-      </w:r>
-      <w:r>
-        <w:rPr>
-          <w:rFonts w:ascii="Times New Roman" w:hAnsi="Times New Roman" w:cs="Times New Roman"/>
-          <w:sz w:val="24"/>
-          <w:szCs w:val="24"/>
-        </w:rPr>
-        <w:t xml:space="preserve"> variable and the </w:t>
-      </w:r>
-      <w:r>
-        <w:rPr>
-          <w:rFonts w:ascii="Times New Roman" w:hAnsi="Times New Roman" w:cs="Times New Roman"/>
-          <w:sz w:val="24"/>
-          <w:szCs w:val="24"/>
-        </w:rPr>
-        <w:t>odds of the patent receiving more than</w:t>
-      </w:r>
-      <w:r>
-        <w:rPr>
-          <w:rFonts w:ascii="Times New Roman" w:hAnsi="Times New Roman" w:cs="Times New Roman"/>
-          <w:sz w:val="24"/>
-          <w:szCs w:val="24"/>
-        </w:rPr>
-        <w:t xml:space="preserve"> the median number of citations.  This was</w:t>
-      </w:r>
-      <w:r>
-        <w:rPr>
-          <w:rFonts w:ascii="Times New Roman" w:hAnsi="Times New Roman" w:cs="Times New Roman"/>
-          <w:sz w:val="24"/>
-          <w:szCs w:val="24"/>
-        </w:rPr>
-        <w:t xml:space="preserve"> counter to my </w:t>
-      </w:r>
-      <w:r>
-        <w:rPr>
-          <w:rFonts w:ascii="Times New Roman" w:hAnsi="Times New Roman" w:cs="Times New Roman"/>
-          <w:sz w:val="24"/>
-          <w:szCs w:val="24"/>
-        </w:rPr>
-        <w:t>initial</w:t>
-      </w:r>
-      <w:r>
-        <w:rPr>
-          <w:rFonts w:ascii="Times New Roman" w:hAnsi="Times New Roman" w:cs="Times New Roman"/>
-          <w:sz w:val="24"/>
-          <w:szCs w:val="24"/>
-        </w:rPr>
-        <w:t xml:space="preserve"> expectations.  It’s possible that</w:t>
-      </w:r>
-      <w:r>
-        <w:rPr>
-          <w:rFonts w:ascii="Times New Roman" w:hAnsi="Times New Roman" w:cs="Times New Roman"/>
-          <w:sz w:val="24"/>
-          <w:szCs w:val="24"/>
-        </w:rPr>
-        <w:t xml:space="preserve"> the more original a patent the more difficult it is for other inventors and innovators to conceive applications of the technology in their fields.  </w:t>
-      </w:r>
-      <w:r>
-        <w:rPr>
-          <w:rFonts w:ascii="Times New Roman" w:hAnsi="Times New Roman" w:cs="Times New Roman"/>
-          <w:sz w:val="24"/>
-          <w:szCs w:val="24"/>
-        </w:rPr>
-        <w:t>This is related to the concept of the adjacent possible described by Johnson (2011)</w:t>
-      </w:r>
-      <w:r>
-        <w:rPr>
-          <w:rFonts w:ascii="Times New Roman" w:hAnsi="Times New Roman" w:cs="Times New Roman"/>
-          <w:sz w:val="24"/>
-          <w:szCs w:val="24"/>
-        </w:rPr>
-        <w:t>, which is the notion that extraordinary change is possible</w:t>
-      </w:r>
-      <w:r>
-        <w:rPr>
-          <w:rFonts w:ascii="Times New Roman" w:hAnsi="Times New Roman" w:cs="Times New Roman"/>
-          <w:sz w:val="24"/>
-          <w:szCs w:val="24"/>
-        </w:rPr>
-        <w:t xml:space="preserve"> </w:t>
-      </w:r>
-      <w:r>
-        <w:rPr>
-          <w:rFonts w:ascii="Times New Roman" w:hAnsi="Times New Roman" w:cs="Times New Roman"/>
-          <w:sz w:val="24"/>
-          <w:szCs w:val="24"/>
-        </w:rPr>
-        <w:t xml:space="preserve">but </w:t>
-      </w:r>
-      <w:r>
-        <w:rPr>
-          <w:rFonts w:ascii="Times New Roman" w:hAnsi="Times New Roman" w:cs="Times New Roman"/>
-          <w:sz w:val="24"/>
-          <w:szCs w:val="24"/>
-        </w:rPr>
-        <w:t>can only</w:t>
-      </w:r>
-      <w:r>
-        <w:rPr>
-          <w:rFonts w:ascii="Times New Roman" w:hAnsi="Times New Roman" w:cs="Times New Roman"/>
-          <w:sz w:val="24"/>
-          <w:szCs w:val="24"/>
-        </w:rPr>
-        <w:t xml:space="preserve"> be achieved by progressing through a series of first order combinations</w:t>
-      </w:r>
-      <w:r>
-        <w:rPr>
-          <w:rFonts w:ascii="Times New Roman" w:hAnsi="Times New Roman" w:cs="Times New Roman"/>
-          <w:sz w:val="24"/>
-          <w:szCs w:val="24"/>
-        </w:rPr>
-        <w:t xml:space="preserve"> of potential knew interactions of current </w:t>
-      </w:r>
-      <w:r>
-        <w:rPr>
-          <w:rFonts w:ascii="Times New Roman" w:hAnsi="Times New Roman" w:cs="Times New Roman"/>
-          <w:sz w:val="24"/>
-          <w:szCs w:val="24"/>
-        </w:rPr>
-        <w:t>possibilities</w:t>
-      </w:r>
-      <w:r>
-        <w:rPr>
-          <w:rFonts w:ascii="Times New Roman" w:hAnsi="Times New Roman" w:cs="Times New Roman"/>
-          <w:sz w:val="24"/>
-          <w:szCs w:val="24"/>
-        </w:rPr>
-        <w:t>.</w:t>
-      </w:r>
-      <w:r>
-        <w:rPr>
-          <w:rFonts w:ascii="Times New Roman" w:hAnsi="Times New Roman" w:cs="Times New Roman"/>
-          <w:sz w:val="24"/>
-          <w:szCs w:val="24"/>
-        </w:rPr>
-        <w:t xml:space="preserve">  </w:t>
-      </w:r>
-      <w:r>
-        <w:rPr>
-          <w:rFonts w:ascii="Times New Roman" w:hAnsi="Times New Roman" w:cs="Times New Roman"/>
-          <w:sz w:val="24"/>
-          <w:szCs w:val="24"/>
-        </w:rPr>
-        <w:t xml:space="preserve">A highly original patent may represent a leap to a second order combination or higher.  For it to be useful, the </w:t>
-      </w:r>
-      <w:r>
-        <w:rPr>
-          <w:rFonts w:ascii="Times New Roman" w:hAnsi="Times New Roman" w:cs="Times New Roman"/>
-          <w:sz w:val="24"/>
-          <w:szCs w:val="24"/>
-        </w:rPr>
-        <w:t xml:space="preserve">current </w:t>
-      </w:r>
-      <w:r>
-        <w:rPr>
-          <w:rFonts w:ascii="Times New Roman" w:hAnsi="Times New Roman" w:cs="Times New Roman"/>
-          <w:sz w:val="24"/>
-          <w:szCs w:val="24"/>
-        </w:rPr>
-        <w:t>state of knowledge must</w:t>
-      </w:r>
-      <w:r>
-        <w:rPr>
-          <w:rFonts w:ascii="Times New Roman" w:hAnsi="Times New Roman" w:cs="Times New Roman"/>
-          <w:sz w:val="24"/>
-          <w:szCs w:val="24"/>
-        </w:rPr>
-        <w:t xml:space="preserve"> be</w:t>
-      </w:r>
-      <w:r>
-        <w:rPr>
-          <w:rFonts w:ascii="Times New Roman" w:hAnsi="Times New Roman" w:cs="Times New Roman"/>
-          <w:sz w:val="24"/>
-          <w:szCs w:val="24"/>
-        </w:rPr>
-        <w:t xml:space="preserve"> </w:t>
-      </w:r>
-      <w:r>
-        <w:rPr>
-          <w:rFonts w:ascii="Times New Roman" w:hAnsi="Times New Roman" w:cs="Times New Roman"/>
-          <w:sz w:val="24"/>
-          <w:szCs w:val="24"/>
-        </w:rPr>
         <w:t>expanded over time to fill</w:t>
       </w:r>
       <w:r>
@@ -10696,16 +11812,7 @@
           <w:sz w:val="24"/>
           <w:szCs w:val="24"/>
         </w:rPr>
-        <w:t xml:space="preserve"> variable was used as the reference category for the indicator variables.  The hypothesis for this </w:t>
-      </w:r>
-      <w:r>
-        <w:rPr>
-          <w:rFonts w:ascii="Times New Roman" w:hAnsi="Times New Roman" w:cs="Times New Roman"/>
-          <w:sz w:val="24"/>
-          <w:szCs w:val="24"/>
-        </w:rPr>
-        <w:lastRenderedPageBreak/>
-        <w:t>analysis was that</w:t>
+        <w:t xml:space="preserve"> variable was used as the reference category for the indicator variables.  The hypothesis for this analysis was that</w:t>
       </w:r>
       <w:r>
         <w:rPr>
@@ -12696,7 +13803,16 @@
           <w:sz w:val="24"/>
           <w:szCs w:val="24"/>
         </w:rPr>
-        <w:t xml:space="preserve"> were significant at the 0.05 level while all remaining independent variables were significant at the 0.001 level. The McFadden pseudo-R</w:t>
+        <w:t xml:space="preserve"> were </w:t>
+      </w:r>
+      <w:r>
+        <w:rPr>
+          <w:rFonts w:ascii="Times New Roman" w:hAnsi="Times New Roman" w:cs="Times New Roman"/>
+          <w:sz w:val="24"/>
+          <w:szCs w:val="24"/>
+        </w:rPr>
+        <w:lastRenderedPageBreak/>
+        <w:t>significant at the 0.05 level while all remaining independent variables were significant at the 0.001 level. The McFadden pseudo-R</w:t>
       </w:r>
       <w:r>
         <w:rPr>
@@ -12909,16 +14025,7 @@
           <w:sz w:val="24"/>
           <w:szCs w:val="24"/>
         </w:rPr>
-        <w:t xml:space="preserve">odds of a patent receiving at least the </w:t>
-      </w:r>
-      <w:r>
-        <w:rPr>
-          <w:rFonts w:ascii="Times New Roman" w:hAnsi="Times New Roman" w:cs="Times New Roman"/>
-          <w:sz w:val="24"/>
-          <w:szCs w:val="24"/>
-        </w:rPr>
-        <w:lastRenderedPageBreak/>
-        <w:t>specified level of citations from other patents</w:t>
+        <w:t>odds of a patent receiving at least the specified level of citations from other patents</w:t>
       </w:r>
       <w:r>
         <w:rPr>
@@ -13346,7 +14453,16 @@
           <w:sz w:val="24"/>
           <w:szCs w:val="24"/>
         </w:rPr>
-        <w:t>It was theorized that a positive linear relationship existed between the number of citations a patent received from other patents and the various independent variables selected for the model as represented by the following equation:</w:t>
+        <w:t xml:space="preserve">It was theorized that a positive linear relationship existed between the number of citations a patent received from other </w:t>
+      </w:r>
+      <w:r>
+        <w:rPr>
+          <w:rFonts w:ascii="Times New Roman" w:hAnsi="Times New Roman" w:cs="Times New Roman"/>
+          <w:sz w:val="24"/>
+          <w:szCs w:val="24"/>
+        </w:rPr>
+        <w:lastRenderedPageBreak/>
+        <w:t>patents and the various independent variables selected for the model as represented by the following equation:</w:t>
       </w:r>
     </w:p>
     <w:p>
@@ -13767,7 +14883,6 @@
           <w:sz w:val="24"/>
           <w:szCs w:val="24"/>
         </w:rPr>
-        <w:lastRenderedPageBreak/>
         <w:t>where</w:t>
       </w:r>
       <w:r>
@@ -14188,6 +15303,7 @@
           <w:sz w:val="24"/>
           <w:szCs w:val="24"/>
         </w:rPr>
+        <w:lastRenderedPageBreak/>
         <w:t xml:space="preserve">To improve the efficiency of the model, another multiple regression was performed using </w:t>
       </w:r>
       <w:proofErr w:type="spellStart"/>
@@ -14350,16 +15466,7 @@
           <w:sz w:val="24"/>
           <w:szCs w:val="24"/>
         </w:rPr>
-        <w:t xml:space="preserve"> indicating </w:t>
-      </w:r>
-      <w:r>
-        <w:rPr>
-          <w:rFonts w:ascii="Times New Roman" w:hAnsi="Times New Roman" w:cs="Times New Roman"/>
-          <w:sz w:val="24"/>
-          <w:szCs w:val="24"/>
-        </w:rPr>
-        <w:lastRenderedPageBreak/>
-        <w:t xml:space="preserve">that the model explained </w:t>
+        <w:t xml:space="preserve"> indicating that the model explained </w:t>
       </w:r>
       <w:r>
         <w:rPr>
@@ -14744,7 +15851,16 @@
           <w:sz w:val="24"/>
           <w:szCs w:val="24"/>
         </w:rPr>
-        <w:t xml:space="preserve"> provides support for the notion that the benefits of R&amp;D extend beyond financially-based outcomes and that non-financially-based measures such as knowledge transfer should be considered when evaluating the payoff from federally-funded R&amp;D activities.</w:t>
+        <w:t xml:space="preserve"> provides support for the notion that the benefits of </w:t>
+      </w:r>
+      <w:r>
+        <w:rPr>
+          <w:rFonts w:ascii="Times New Roman" w:hAnsi="Times New Roman" w:cs="Times New Roman"/>
+          <w:sz w:val="24"/>
+          <w:szCs w:val="24"/>
+        </w:rPr>
+        <w:lastRenderedPageBreak/>
+        <w:t>R&amp;D extend beyond financially-based outcomes and that non-financially-based measures such as knowledge transfer should be considered when evaluating the payoff from federally-funded R&amp;D activities.</w:t>
       </w:r>
       <w:r>
         <w:rPr>
@@ -14862,7 +15978,6 @@
           <w:sz w:val="24"/>
           <w:szCs w:val="24"/>
         </w:rPr>
-        <w:lastRenderedPageBreak/>
         <w:t>T</w:t>
       </w:r>
       <w:r>
@@ -15283,7 +16398,16 @@
           <w:sz w:val="24"/>
           <w:szCs w:val="24"/>
         </w:rPr>
-        <w:t>t of data buffered by at least 10</w:t>
+        <w:t xml:space="preserve">t of </w:t>
+      </w:r>
+      <w:r>
+        <w:rPr>
+          <w:rFonts w:ascii="Times New Roman" w:hAnsi="Times New Roman" w:cs="Times New Roman"/>
+          <w:sz w:val="24"/>
+          <w:szCs w:val="24"/>
+        </w:rPr>
+        <w:lastRenderedPageBreak/>
+        <w:t>data buffered by at least 10</w:t>
       </w:r>
       <w:r>
         <w:rPr>
@@ -15474,7 +16598,6 @@
           <w:sz w:val="24"/>
           <w:szCs w:val="24"/>
         </w:rPr>
-        <w:lastRenderedPageBreak/>
         <w:tab/>
       </w:r>
       <w:r>
@@ -15706,7 +16829,16 @@
           <w:sz w:val="24"/>
           <w:szCs w:val="24"/>
         </w:rPr>
-        <w:t>Patents are a primary output R&amp;D activity.  They embody technology and new knowledge derived from R&amp;D activities.  Traditional approaches to studying technology transfer tend to focus only on the transfer of the t</w:t>
+        <w:t xml:space="preserve">Patents are a primary output </w:t>
+      </w:r>
+      <w:r>
+        <w:rPr>
+          <w:rFonts w:ascii="Times New Roman" w:hAnsi="Times New Roman" w:cs="Times New Roman"/>
+          <w:sz w:val="24"/>
+          <w:szCs w:val="24"/>
+        </w:rPr>
+        <w:lastRenderedPageBreak/>
+        <w:t>R&amp;D activity.  They embody technology and new knowledge derived from R&amp;D activities.  Traditional approaches to studying technology transfer tend to focus only on the transfer of the t</w:t>
       </w:r>
       <w:r>
         <w:rPr>
@@ -15866,16 +16998,7 @@
           <w:sz w:val="24"/>
           <w:szCs w:val="24"/>
         </w:rPr>
-        <w:t xml:space="preserve">results </w:t>
-      </w:r>
-      <w:r>
-        <w:rPr>
-          <w:rFonts w:ascii="Times New Roman" w:hAnsi="Times New Roman" w:cs="Times New Roman"/>
-          <w:sz w:val="24"/>
-          <w:szCs w:val="24"/>
-        </w:rPr>
-        <w:lastRenderedPageBreak/>
-        <w:t xml:space="preserve">indicate that the generality of a patent, </w:t>
+        <w:t xml:space="preserve">results indicate that the generality of a patent, </w:t>
       </w:r>
       <w:r>
         <w:rPr>
@@ -16392,17 +17515,7 @@
           <w:sz w:val="24"/>
           <w:szCs w:val="24"/>
         </w:rPr>
-        <w:t>, (2)</w:t>
-      </w:r>
-      <w:bookmarkStart w:id="0" w:name="_GoBack"/>
-      <w:bookmarkEnd w:id="0"/>
-      <w:r>
-        <w:rPr>
-          <w:rFonts w:ascii="Times New Roman" w:hAnsi="Times New Roman" w:cs="Times New Roman"/>
-          <w:sz w:val="24"/>
-          <w:szCs w:val="24"/>
-        </w:rPr>
-        <w:t>, 189. https://doi.org/10.4067/S0718-27242013000200016</w:t>
+        <w:t>, (2), 189. https://doi.org/10.4067/S0718-27242013000200016</w:t>
       </w:r>
     </w:p>
     <w:p>
@@ -16944,6 +18057,101 @@
           <w:szCs w:val="24"/>
         </w:rPr>
       </w:pPr>
+      <w:r>
+        <w:rPr>
+          <w:rFonts w:ascii="Times New Roman" w:hAnsi="Times New Roman" w:cs="Times New Roman"/>
+          <w:sz w:val="24"/>
+          <w:szCs w:val="24"/>
+        </w:rPr>
+        <w:lastRenderedPageBreak/>
+        <w:t>U.S. Department of the Treasury. (2018</w:t>
+      </w:r>
+      <w:r>
+        <w:rPr>
+          <w:rFonts w:ascii="Times New Roman" w:hAnsi="Times New Roman" w:cs="Times New Roman"/>
+          <w:sz w:val="24"/>
+          <w:szCs w:val="24"/>
+        </w:rPr>
+        <w:t>a</w:t>
+      </w:r>
+      <w:r>
+        <w:rPr>
+          <w:rFonts w:ascii="Times New Roman" w:hAnsi="Times New Roman" w:cs="Times New Roman"/>
+          <w:sz w:val="24"/>
+          <w:szCs w:val="24"/>
+        </w:rPr>
+        <w:t>).</w:t>
+      </w:r>
+      <w:r>
+        <w:rPr>
+          <w:rFonts w:ascii="Times New Roman" w:hAnsi="Times New Roman" w:cs="Times New Roman"/>
+          <w:sz w:val="24"/>
+          <w:szCs w:val="24"/>
+        </w:rPr>
+        <w:t xml:space="preserve"> Monthly Statement of the Public Debt of the United States, October 31, 2018. Retrieved from </w:t>
+      </w:r>
+      <w:r>
+        <w:rPr>
+          <w:rFonts w:ascii="Times New Roman" w:hAnsi="Times New Roman" w:cs="Times New Roman"/>
+          <w:sz w:val="24"/>
+          <w:szCs w:val="24"/>
+        </w:rPr>
+        <w:t>https://www.treasurydirect.gov/govt/reports/pd/mspd/2018/2018_oct.htm</w:t>
+      </w:r>
+    </w:p>
+    <w:p>
+      <w:pPr>
+        <w:spacing w:after="0" w:line="480" w:lineRule="auto"/>
+        <w:ind w:left="720" w:hanging="720"/>
+        <w:rPr>
+          <w:rFonts w:ascii="Times New Roman" w:hAnsi="Times New Roman" w:cs="Times New Roman"/>
+          <w:sz w:val="24"/>
+          <w:szCs w:val="24"/>
+        </w:rPr>
+      </w:pPr>
+      <w:r>
+        <w:rPr>
+          <w:rFonts w:ascii="Times New Roman" w:hAnsi="Times New Roman" w:cs="Times New Roman"/>
+          <w:sz w:val="24"/>
+          <w:szCs w:val="24"/>
+        </w:rPr>
+        <w:t>U.S. Department of the Treasury. (2018</w:t>
+      </w:r>
+      <w:r>
+        <w:rPr>
+          <w:rFonts w:ascii="Times New Roman" w:hAnsi="Times New Roman" w:cs="Times New Roman"/>
+          <w:sz w:val="24"/>
+          <w:szCs w:val="24"/>
+        </w:rPr>
+        <w:t>b</w:t>
+      </w:r>
+      <w:r>
+        <w:rPr>
+          <w:rFonts w:ascii="Times New Roman" w:hAnsi="Times New Roman" w:cs="Times New Roman"/>
+          <w:sz w:val="24"/>
+          <w:szCs w:val="24"/>
+        </w:rPr>
+        <w:t xml:space="preserve">). Monthly Treasury Statement: Receipts and Outlays of the United States Government, For Fiscal Year 2019 Through October 31, 2018, and Other Periods.  Retrieved from </w:t>
+      </w:r>
+      <w:r>
+        <w:rPr>
+          <w:rFonts w:ascii="Times New Roman" w:hAnsi="Times New Roman" w:cs="Times New Roman"/>
+          <w:sz w:val="24"/>
+          <w:szCs w:val="24"/>
+        </w:rPr>
+        <w:t>https://www.fiscal.treasury.gov/reports-statements/mts/previous.html</w:t>
+      </w:r>
+    </w:p>
+    <w:p>
+      <w:pPr>
+        <w:spacing w:after="0" w:line="480" w:lineRule="auto"/>
+        <w:ind w:left="720" w:hanging="720"/>
+        <w:rPr>
+          <w:rFonts w:ascii="Times New Roman" w:hAnsi="Times New Roman" w:cs="Times New Roman"/>
+          <w:sz w:val="24"/>
+          <w:szCs w:val="24"/>
+        </w:rPr>
+      </w:pPr>
       <w:proofErr w:type="spellStart"/>
       <w:r>
         <w:rPr>
@@ -16951,7 +18159,6 @@
           <w:sz w:val="24"/>
           <w:szCs w:val="24"/>
         </w:rPr>
-        <w:lastRenderedPageBreak/>
         <w:t>Yoshikane</w:t>
       </w:r>
       <w:proofErr w:type="spellEnd"/>
@@ -17900,6 +19107,7 @@
                 <w:sz w:val="24"/>
                 <w:szCs w:val="24"/>
               </w:rPr>
+              <w:lastRenderedPageBreak/>
               <w:t>APPYEAR</w:t>
             </w:r>
           </w:p>
@@ -18209,7 +19417,6 @@
                 <w:sz w:val="24"/>
                 <w:szCs w:val="24"/>
               </w:rPr>
-              <w:lastRenderedPageBreak/>
               <w:t>POSTATE</w:t>
             </w:r>
           </w:p>
@@ -19291,7 +20498,6 @@
                 <w:sz w:val="24"/>
                 <w:szCs w:val="24"/>
               </w:rPr>
-              <w:lastRenderedPageBreak/>
               <w:t>SUBCAT</w:t>
             </w:r>
           </w:p>
@@ -19924,6 +21130,7 @@
                 <w:sz w:val="24"/>
                 <w:szCs w:val="24"/>
               </w:rPr>
+              <w:lastRenderedPageBreak/>
               <w:t>GENERAL</w:t>
             </w:r>
           </w:p>
@@ -20340,7 +21547,6 @@
                 <w:sz w:val="24"/>
                 <w:szCs w:val="24"/>
               </w:rPr>
-              <w:lastRenderedPageBreak/>
               <w:t>ORIGINAL</w:t>
             </w:r>
           </w:p>
@@ -20901,6 +22107,7 @@
                 <w:sz w:val="24"/>
                 <w:szCs w:val="24"/>
               </w:rPr>
+              <w:lastRenderedPageBreak/>
               <w:t>BCKGTLAG</w:t>
             </w:r>
           </w:p>
@@ -21190,7 +22397,6 @@
                 <w:sz w:val="24"/>
                 <w:szCs w:val="24"/>
               </w:rPr>
-              <w:lastRenderedPageBreak/>
               <w:t>SELFCTLB</w:t>
             </w:r>
           </w:p>
@@ -21480,6 +22686,7 @@
                 <w:sz w:val="24"/>
                 <w:szCs w:val="24"/>
               </w:rPr>
+              <w:lastRenderedPageBreak/>
               <w:t>SECDLWBD</w:t>
             </w:r>
           </w:p>
@@ -21937,7 +23144,6 @@
                 <w:sz w:val="24"/>
                 <w:szCs w:val="24"/>
               </w:rPr>
-              <w:lastRenderedPageBreak/>
               <w:t>CLAIMS</w:t>
             </w:r>
           </w:p>
@@ -22468,6 +23674,7 @@
                 <w:sz w:val="24"/>
                 <w:szCs w:val="24"/>
               </w:rPr>
+              <w:lastRenderedPageBreak/>
               <w:t>ORIGINAL</w:t>
             </w:r>
           </w:p>
@@ -22963,6 +24170,7 @@
           <w:sz w:val="24"/>
           <w:szCs w:val="24"/>
         </w:rPr>
+        <w:lastRenderedPageBreak/>
         <w:t>Table 10</w:t>
       </w:r>
     </w:p>
@@ -23129,7 +24337,7 @@
         <w:noProof/>
         <w:sz w:val="24"/>
       </w:rPr>
-      <w:t>2</w:t>
+      <w:t>34</w:t>
     </w:r>
     <w:r>
       <w:rPr>
@@ -23230,7 +24438,7 @@
       <w:lvlText w:val="%1."/>
       <w:lvlJc w:val="left"/>
       <w:pPr>
-        <w:ind w:left="720" w:hanging="360"/>
+        <w:ind w:left="1080" w:hanging="360"/>
       </w:pPr>
     </w:lvl>
     <w:lvl w:ilvl="1" w:tplc="04090019" w:tentative="1">
@@ -23239,7 +24447,7 @@
       <w:lvlText w:val="%2."/>
       <w:lvlJc w:val="left"/>
       <w:pPr>
-        <w:ind w:left="1440" w:hanging="360"/>
+        <w:ind w:left="1800" w:hanging="360"/>
       </w:pPr>
     </w:lvl>
     <w:lvl w:ilvl="2" w:tplc="0409001B" w:tentative="1">
@@ -23248,7 +24456,7 @@
       <w:lvlText w:val="%3."/>
       <w:lvlJc w:val="right"/>
       <w:pPr>
-        <w:ind w:left="2160" w:hanging="180"/>
+        <w:ind w:left="2520" w:hanging="180"/>
       </w:pPr>
     </w:lvl>
     <w:lvl w:ilvl="3" w:tplc="0409000F" w:tentative="1">
@@ -23257,7 +24465,7 @@
       <w:lvlText w:val="%4."/>
       <w:lvlJc w:val="left"/>
       <w:pPr>
-        <w:ind w:left="2880" w:hanging="360"/>
+        <w:ind w:left="3240" w:hanging="360"/>
       </w:pPr>
     </w:lvl>
     <w:lvl w:ilvl="4" w:tplc="04090019" w:tentative="1">
@@ -23266,7 +24474,7 @@
       <w:lvlText w:val="%5."/>
       <w:lvlJc w:val="left"/>
       <w:pPr>
-        <w:ind w:left="3600" w:hanging="360"/>
+        <w:ind w:left="3960" w:hanging="360"/>
       </w:pPr>
     </w:lvl>
     <w:lvl w:ilvl="5" w:tplc="0409001B" w:tentative="1">
@@ -23275,7 +24483,7 @@
       <w:lvlText w:val="%6."/>
       <w:lvlJc w:val="right"/>
       <w:pPr>
-        <w:ind w:left="4320" w:hanging="180"/>
+        <w:ind w:left="4680" w:hanging="180"/>
       </w:pPr>
     </w:lvl>
     <w:lvl w:ilvl="6" w:tplc="0409000F" w:tentative="1">
@@ -23284,7 +24492,7 @@
       <w:lvlText w:val="%7."/>
       <w:lvlJc w:val="left"/>
       <w:pPr>
-        <w:ind w:left="5040" w:hanging="360"/>
+        <w:ind w:left="5400" w:hanging="360"/>
       </w:pPr>
     </w:lvl>
     <w:lvl w:ilvl="7" w:tplc="04090019" w:tentative="1">
@@ -23293,7 +24501,7 @@
       <w:lvlText w:val="%8."/>
       <w:lvlJc w:val="left"/>
       <w:pPr>
-        <w:ind w:left="5760" w:hanging="360"/>
+        <w:ind w:left="6120" w:hanging="360"/>
       </w:pPr>
     </w:lvl>
     <w:lvl w:ilvl="8" w:tplc="0409001B" w:tentative="1">
@@ -23302,7 +24510,7 @@
       <w:lvlText w:val="%9."/>
       <w:lvlJc w:val="right"/>
       <w:pPr>
-        <w:ind w:left="6480" w:hanging="180"/>
+        <w:ind w:left="6840" w:hanging="180"/>
       </w:pPr>
     </w:lvl>
   </w:abstractNum>
@@ -23712,6 +24920,7 @@
   <w:style w:type="character" w:default="1" w:styleId="DefaultParagraphFont">
     <w:name w:val="Default Paragraph Font"/>
     <w:uiPriority w:val="1"/>
+    <w:semiHidden/>
     <w:unhideWhenUsed/>
   </w:style>
   <w:style w:type="table" w:default="1" w:styleId="TableNormal">

</xml_diff>

<commit_message>
Modified Reseach Questions and Expected Results
</commit_message>
<xml_diff>
--- a/Docs/Townes_Research_2019A01_Manuscript_v00.docx
+++ b/Docs/Townes_Research_2019A01_Manuscript_v00.docx
@@ -12,8 +12,6 @@
           <w:szCs w:val="24"/>
         </w:rPr>
       </w:pPr>
-      <w:bookmarkStart w:id="0" w:name="_GoBack"/>
-      <w:bookmarkEnd w:id="0"/>
     </w:p>
     <w:p>
       <w:pPr>
@@ -507,7 +505,55 @@
           <w:sz w:val="24"/>
           <w:szCs w:val="24"/>
         </w:rPr>
-        <w:t xml:space="preserve"> derived from federally-funded research and development (R&amp;D), so called technology transfer, is arguably one of the highest public policy priorities of the United States of America (U.S. or USA).  It was listed as a top priority in the President’s Management Agendas (PMAs) of both the George W. Bush and Donald J. Trump Administrations</w:t>
+        <w:t xml:space="preserve"> derived from federally-funded research and development (R&amp;D)</w:t>
+      </w:r>
+      <w:r>
+        <w:rPr>
+          <w:rFonts w:ascii="Times New Roman" w:hAnsi="Times New Roman" w:cs="Times New Roman"/>
+          <w:sz w:val="24"/>
+          <w:szCs w:val="24"/>
+        </w:rPr>
+        <w:t xml:space="preserve"> to the private sector</w:t>
+      </w:r>
+      <w:r>
+        <w:rPr>
+          <w:rFonts w:ascii="Times New Roman" w:hAnsi="Times New Roman" w:cs="Times New Roman"/>
+          <w:sz w:val="24"/>
+          <w:szCs w:val="24"/>
+        </w:rPr>
+        <w:t xml:space="preserve">, so called technology transfer, is arguably </w:t>
+      </w:r>
+      <w:r>
+        <w:rPr>
+          <w:rFonts w:ascii="Times New Roman" w:hAnsi="Times New Roman" w:cs="Times New Roman"/>
+          <w:sz w:val="24"/>
+          <w:szCs w:val="24"/>
+        </w:rPr>
+        <w:t>a very</w:t>
+      </w:r>
+      <w:r>
+        <w:rPr>
+          <w:rFonts w:ascii="Times New Roman" w:hAnsi="Times New Roman" w:cs="Times New Roman"/>
+          <w:sz w:val="24"/>
+          <w:szCs w:val="24"/>
+        </w:rPr>
+        <w:t xml:space="preserve"> high</w:t>
+      </w:r>
+      <w:r>
+        <w:rPr>
+          <w:rFonts w:ascii="Times New Roman" w:hAnsi="Times New Roman" w:cs="Times New Roman"/>
+          <w:sz w:val="24"/>
+          <w:szCs w:val="24"/>
+        </w:rPr>
+        <w:t xml:space="preserve"> public policy priority</w:t>
+      </w:r>
+      <w:r>
+        <w:rPr>
+          <w:rFonts w:ascii="Times New Roman" w:hAnsi="Times New Roman" w:cs="Times New Roman"/>
+          <w:sz w:val="24"/>
+          <w:szCs w:val="24"/>
+        </w:rPr>
+        <w:t xml:space="preserve"> of the United States of America (U.S. or USA).  It was listed as a top priority in the President’s Management Agendas (PMAs) of both the George W. Bush and Donald J. Trump Administrations</w:t>
       </w:r>
       <w:r>
         <w:rPr>
@@ -740,7 +786,7 @@
           <w:sz w:val="24"/>
           <w:szCs w:val="24"/>
         </w:rPr>
-        <w:t>).  As such, it’s important to ensure that technology transfer public policy is as optimized as possible.</w:t>
+        <w:t>).  As such, it’s important to ensure that technology transfer policy is as optimized as possible.</w:t>
       </w:r>
     </w:p>
     <w:p>
@@ -831,15 +877,39 @@
           <w:sz w:val="24"/>
           <w:szCs w:val="24"/>
         </w:rPr>
-        <w:t xml:space="preserve"> this study is to explore an alternative </w:t>
-      </w:r>
-      <w:r>
-        <w:rPr>
-          <w:rFonts w:ascii="Times New Roman" w:hAnsi="Times New Roman" w:cs="Times New Roman"/>
-          <w:sz w:val="24"/>
-          <w:szCs w:val="24"/>
-        </w:rPr>
-        <w:t>construct for technology transfer, investigate an alternative approach</w:t>
+        <w:t xml:space="preserve"> this study wa</w:t>
+      </w:r>
+      <w:r>
+        <w:rPr>
+          <w:rFonts w:ascii="Times New Roman" w:hAnsi="Times New Roman" w:cs="Times New Roman"/>
+          <w:sz w:val="24"/>
+          <w:szCs w:val="24"/>
+        </w:rPr>
+        <w:t xml:space="preserve">s to explore an alternative </w:t>
+      </w:r>
+      <w:r>
+        <w:rPr>
+          <w:rFonts w:ascii="Times New Roman" w:hAnsi="Times New Roman" w:cs="Times New Roman"/>
+          <w:sz w:val="24"/>
+          <w:szCs w:val="24"/>
+        </w:rPr>
+        <w:t xml:space="preserve">construct for technology transfer, </w:t>
+      </w:r>
+      <w:r>
+        <w:rPr>
+          <w:rFonts w:ascii="Times New Roman" w:hAnsi="Times New Roman" w:cs="Times New Roman"/>
+          <w:sz w:val="24"/>
+          <w:szCs w:val="24"/>
+        </w:rPr>
+        <w:t>demonstrate</w:t>
+      </w:r>
+      <w:r>
+        <w:rPr>
+          <w:rFonts w:ascii="Times New Roman" w:hAnsi="Times New Roman" w:cs="Times New Roman"/>
+          <w:sz w:val="24"/>
+          <w:szCs w:val="24"/>
+        </w:rPr>
+        <w:t xml:space="preserve"> an alternative approach</w:t>
       </w:r>
       <w:r>
         <w:rPr>
@@ -919,7 +989,15 @@
           <w:sz w:val="24"/>
           <w:szCs w:val="24"/>
         </w:rPr>
-        <w:t xml:space="preserve"> that are produced</w:t>
+        <w:t xml:space="preserve"> that we</w:t>
+      </w:r>
+      <w:r>
+        <w:rPr>
+          <w:rFonts w:ascii="Times New Roman" w:hAnsi="Times New Roman" w:cs="Times New Roman"/>
+          <w:sz w:val="24"/>
+          <w:szCs w:val="24"/>
+        </w:rPr>
+        <w:t>re produced</w:t>
       </w:r>
       <w:r>
         <w:rPr>
@@ -2460,7 +2538,80 @@
           <w:sz w:val="24"/>
           <w:szCs w:val="24"/>
         </w:rPr>
-        <w:t>Assuming the generation of a technology is not the only benefit derived from research and development, it’s reasonabl</w:t>
+        <w:t xml:space="preserve">How we operationalize the construct of technology transfer in studies should reflect the intent of technology transfer policy.  While most studies of the topic have seemed to operationalize the construct as a financially-motivated exchange of a “technology” however defined, one can make an argument that this does not completely reflect the intent of technology transfer policy.  </w:t>
+      </w:r>
+      <w:r>
+        <w:rPr>
+          <w:rFonts w:ascii="Times New Roman" w:hAnsi="Times New Roman" w:cs="Times New Roman"/>
+          <w:sz w:val="24"/>
+          <w:szCs w:val="24"/>
+        </w:rPr>
+        <w:t xml:space="preserve">The presidential memorandum issued by President Obama on October 28, 2011 </w:t>
+      </w:r>
+      <w:r>
+        <w:rPr>
+          <w:rFonts w:ascii="Times New Roman" w:hAnsi="Times New Roman" w:cs="Times New Roman"/>
+          <w:sz w:val="24"/>
+          <w:szCs w:val="24"/>
+        </w:rPr>
+        <w:t>(Daily Comp. Pres. Doc., 2011-October-28)</w:t>
+      </w:r>
+      <w:r>
+        <w:rPr>
+          <w:rFonts w:ascii="Times New Roman" w:hAnsi="Times New Roman" w:cs="Times New Roman"/>
+          <w:sz w:val="24"/>
+          <w:szCs w:val="24"/>
+        </w:rPr>
+        <w:t xml:space="preserve"> </w:t>
+      </w:r>
+      <w:r>
+        <w:rPr>
+          <w:rFonts w:ascii="Times New Roman" w:hAnsi="Times New Roman" w:cs="Times New Roman"/>
+          <w:sz w:val="24"/>
+          <w:szCs w:val="24"/>
+        </w:rPr>
+        <w:t>clearly signals that the intent of policy in this area encompasses broader benefits beyond the production and transfer of technology assets</w:t>
+      </w:r>
+      <w:r>
+        <w:rPr>
+          <w:rFonts w:ascii="Times New Roman" w:hAnsi="Times New Roman" w:cs="Times New Roman"/>
+          <w:sz w:val="24"/>
+          <w:szCs w:val="24"/>
+        </w:rPr>
+        <w:t xml:space="preserve">. </w:t>
+      </w:r>
+      <w:r>
+        <w:rPr>
+          <w:rFonts w:ascii="Times New Roman" w:hAnsi="Times New Roman" w:cs="Times New Roman"/>
+          <w:sz w:val="24"/>
+          <w:szCs w:val="24"/>
+        </w:rPr>
+        <w:t xml:space="preserve"> </w:t>
+      </w:r>
+      <w:r>
+        <w:rPr>
+          <w:rFonts w:ascii="Times New Roman" w:hAnsi="Times New Roman" w:cs="Times New Roman"/>
+          <w:sz w:val="24"/>
+          <w:szCs w:val="24"/>
+        </w:rPr>
+        <w:t>As such,</w:t>
+      </w:r>
+      <w:r>
+        <w:rPr>
+          <w:rFonts w:ascii="Times New Roman" w:hAnsi="Times New Roman" w:cs="Times New Roman"/>
+          <w:sz w:val="24"/>
+          <w:szCs w:val="24"/>
+        </w:rPr>
+        <w:t xml:space="preserve"> </w:t>
+      </w:r>
+      <w:r>
+        <w:rPr>
+          <w:rFonts w:ascii="Times New Roman" w:hAnsi="Times New Roman" w:cs="Times New Roman"/>
+          <w:sz w:val="24"/>
+          <w:szCs w:val="24"/>
+        </w:rPr>
+        <w:lastRenderedPageBreak/>
+        <w:t>it’s reasonabl</w:t>
       </w:r>
       <w:r>
         <w:rPr>
@@ -2516,15 +2667,47 @@
           <w:sz w:val="24"/>
           <w:szCs w:val="24"/>
         </w:rPr>
-        <w:t xml:space="preserve"> to maximize all types of benefits derived from R&amp;D efforts.  In this context, the transfer of technologies derived from federally-funded R&amp;D to the private sector (i.e., technology trans</w:t>
-      </w:r>
-      <w:r>
-        <w:rPr>
-          <w:rFonts w:ascii="Times New Roman" w:hAnsi="Times New Roman" w:cs="Times New Roman"/>
-          <w:sz w:val="24"/>
-          <w:szCs w:val="24"/>
-        </w:rPr>
-        <w:t>fer) should not be the only goal of technology transfer public policy</w:t>
+        <w:t xml:space="preserve"> to maximize all types of benefits derived from R&amp;D efforts.  </w:t>
+      </w:r>
+      <w:r>
+        <w:rPr>
+          <w:rFonts w:ascii="Times New Roman" w:hAnsi="Times New Roman" w:cs="Times New Roman"/>
+          <w:sz w:val="24"/>
+          <w:szCs w:val="24"/>
+        </w:rPr>
+        <w:t>Consequently,</w:t>
+      </w:r>
+      <w:r>
+        <w:rPr>
+          <w:rFonts w:ascii="Times New Roman" w:hAnsi="Times New Roman" w:cs="Times New Roman"/>
+          <w:sz w:val="24"/>
+          <w:szCs w:val="24"/>
+        </w:rPr>
+        <w:t xml:space="preserve"> the transfer of technologies derived from federally-funded R&amp;D to the private sector </w:t>
+      </w:r>
+      <w:r>
+        <w:rPr>
+          <w:rFonts w:ascii="Times New Roman" w:hAnsi="Times New Roman" w:cs="Times New Roman"/>
+          <w:sz w:val="24"/>
+          <w:szCs w:val="24"/>
+        </w:rPr>
+        <w:t xml:space="preserve">should not be the only goal of </w:t>
+      </w:r>
+      <w:r>
+        <w:rPr>
+          <w:rFonts w:ascii="Times New Roman" w:hAnsi="Times New Roman" w:cs="Times New Roman"/>
+          <w:sz w:val="24"/>
+          <w:szCs w:val="24"/>
+        </w:rPr>
+        <w:t>technology transfer</w:t>
+      </w:r>
+      <w:r>
+        <w:rPr>
+          <w:rFonts w:ascii="Times New Roman" w:hAnsi="Times New Roman" w:cs="Times New Roman"/>
+          <w:sz w:val="24"/>
+          <w:szCs w:val="24"/>
+        </w:rPr>
+        <w:t xml:space="preserve"> policy</w:t>
       </w:r>
       <w:r>
         <w:rPr>
@@ -2596,16 +2779,23 @@
           <w:sz w:val="24"/>
           <w:szCs w:val="24"/>
         </w:rPr>
-        <w:t xml:space="preserve">However, such transfer </w:t>
-      </w:r>
-      <w:r>
-        <w:rPr>
-          <w:rFonts w:ascii="Times New Roman" w:hAnsi="Times New Roman" w:cs="Times New Roman"/>
-          <w:sz w:val="24"/>
-          <w:szCs w:val="24"/>
-        </w:rPr>
-        <w:lastRenderedPageBreak/>
-        <w:t xml:space="preserve">need not be based on a financially motivated exchange.  </w:t>
+        <w:t>However, such transfer nee</w:t>
+      </w:r>
+      <w:r>
+        <w:rPr>
+          <w:rFonts w:ascii="Times New Roman" w:hAnsi="Times New Roman" w:cs="Times New Roman"/>
+          <w:sz w:val="24"/>
+          <w:szCs w:val="24"/>
+        </w:rPr>
+        <w:t>d not be based on a financially-</w:t>
+      </w:r>
+      <w:r>
+        <w:rPr>
+          <w:rFonts w:ascii="Times New Roman" w:hAnsi="Times New Roman" w:cs="Times New Roman"/>
+          <w:sz w:val="24"/>
+          <w:szCs w:val="24"/>
+        </w:rPr>
+        <w:t xml:space="preserve">motivated exchange.  </w:t>
       </w:r>
       <w:r>
         <w:rPr>
@@ -2831,7 +3021,39 @@
           <w:sz w:val="24"/>
           <w:szCs w:val="24"/>
         </w:rPr>
-        <w:t>How do we measure non-technology benefits derived from federally-funded R&amp;D?</w:t>
+        <w:t xml:space="preserve">How do we measure </w:t>
+      </w:r>
+      <w:r>
+        <w:rPr>
+          <w:rFonts w:ascii="Times New Roman" w:hAnsi="Times New Roman" w:cs="Times New Roman"/>
+          <w:sz w:val="24"/>
+          <w:szCs w:val="24"/>
+        </w:rPr>
+        <w:t>the broader non-technology</w:t>
+      </w:r>
+      <w:r>
+        <w:rPr>
+          <w:rFonts w:ascii="Times New Roman" w:hAnsi="Times New Roman" w:cs="Times New Roman"/>
+          <w:sz w:val="24"/>
+          <w:szCs w:val="24"/>
+        </w:rPr>
+        <w:t xml:space="preserve"> benefits </w:t>
+      </w:r>
+      <w:r>
+        <w:rPr>
+          <w:rFonts w:ascii="Times New Roman" w:hAnsi="Times New Roman" w:cs="Times New Roman"/>
+          <w:sz w:val="24"/>
+          <w:szCs w:val="24"/>
+        </w:rPr>
+        <w:t>produced by</w:t>
+      </w:r>
+      <w:r>
+        <w:rPr>
+          <w:rFonts w:ascii="Times New Roman" w:hAnsi="Times New Roman" w:cs="Times New Roman"/>
+          <w:sz w:val="24"/>
+          <w:szCs w:val="24"/>
+        </w:rPr>
+        <w:t xml:space="preserve"> federally-funded R&amp;D?</w:t>
       </w:r>
     </w:p>
     <w:p>
@@ -2854,7 +3076,39 @@
           <w:sz w:val="24"/>
           <w:szCs w:val="24"/>
         </w:rPr>
-        <w:t>Can patent citations be used to evaluate the benefits derived from federally-funded R&amp;D?</w:t>
+        <w:t>Can patent c</w:t>
+      </w:r>
+      <w:r>
+        <w:rPr>
+          <w:rFonts w:ascii="Times New Roman" w:hAnsi="Times New Roman" w:cs="Times New Roman"/>
+          <w:sz w:val="24"/>
+          <w:szCs w:val="24"/>
+        </w:rPr>
+        <w:t>itations be used to evaluate</w:t>
+      </w:r>
+      <w:r>
+        <w:rPr>
+          <w:rFonts w:ascii="Times New Roman" w:hAnsi="Times New Roman" w:cs="Times New Roman"/>
+          <w:sz w:val="24"/>
+          <w:szCs w:val="24"/>
+        </w:rPr>
+        <w:t xml:space="preserve"> benefits </w:t>
+      </w:r>
+      <w:r>
+        <w:rPr>
+          <w:rFonts w:ascii="Times New Roman" w:hAnsi="Times New Roman" w:cs="Times New Roman"/>
+          <w:sz w:val="24"/>
+          <w:szCs w:val="24"/>
+        </w:rPr>
+        <w:t>produced by</w:t>
+      </w:r>
+      <w:r>
+        <w:rPr>
+          <w:rFonts w:ascii="Times New Roman" w:hAnsi="Times New Roman" w:cs="Times New Roman"/>
+          <w:sz w:val="24"/>
+          <w:szCs w:val="24"/>
+        </w:rPr>
+        <w:t xml:space="preserve"> federally-funded R&amp;D?</w:t>
       </w:r>
     </w:p>
     <w:p>
@@ -2893,7 +3147,31 @@
           <w:sz w:val="24"/>
           <w:szCs w:val="24"/>
         </w:rPr>
-        <w:t xml:space="preserve">benefits derived from federally-funded R&amp;D </w:t>
+        <w:t xml:space="preserve">broader </w:t>
+      </w:r>
+      <w:r>
+        <w:rPr>
+          <w:rFonts w:ascii="Times New Roman" w:hAnsi="Times New Roman" w:cs="Times New Roman"/>
+          <w:sz w:val="24"/>
+          <w:szCs w:val="24"/>
+        </w:rPr>
+        <w:t xml:space="preserve">benefits </w:t>
+      </w:r>
+      <w:r>
+        <w:rPr>
+          <w:rFonts w:ascii="Times New Roman" w:hAnsi="Times New Roman" w:cs="Times New Roman"/>
+          <w:sz w:val="24"/>
+          <w:szCs w:val="24"/>
+        </w:rPr>
+        <w:t>produced by</w:t>
+      </w:r>
+      <w:r>
+        <w:rPr>
+          <w:rFonts w:ascii="Times New Roman" w:hAnsi="Times New Roman" w:cs="Times New Roman"/>
+          <w:sz w:val="24"/>
+          <w:szCs w:val="24"/>
+        </w:rPr>
+        <w:t xml:space="preserve"> federally-funded R&amp;D </w:t>
       </w:r>
       <w:r>
         <w:rPr>
@@ -2909,8 +3187,26 @@
           <w:sz w:val="24"/>
           <w:szCs w:val="24"/>
         </w:rPr>
-        <w:t>based on non-financially-based measures of success?</w:t>
-      </w:r>
+        <w:t xml:space="preserve">based on </w:t>
+      </w:r>
+      <w:r>
+        <w:rPr>
+          <w:rFonts w:ascii="Times New Roman" w:hAnsi="Times New Roman" w:cs="Times New Roman"/>
+          <w:sz w:val="24"/>
+          <w:szCs w:val="24"/>
+        </w:rPr>
+        <w:t>patent citations data</w:t>
+      </w:r>
+      <w:r>
+        <w:rPr>
+          <w:rFonts w:ascii="Times New Roman" w:hAnsi="Times New Roman" w:cs="Times New Roman"/>
+          <w:sz w:val="24"/>
+          <w:szCs w:val="24"/>
+        </w:rPr>
+        <w:t>?</w:t>
+      </w:r>
+      <w:bookmarkStart w:id="0" w:name="_GoBack"/>
+      <w:bookmarkEnd w:id="0"/>
     </w:p>
     <w:p>
       <w:pPr>
@@ -3168,7 +3464,16 @@
           <w:sz w:val="24"/>
           <w:szCs w:val="24"/>
         </w:rPr>
-        <w:t>Patents are often an output of R&amp;D activity.  They embody technology and knowledge, both of which can be transferred to other parties.  For this study, p</w:t>
+        <w:t xml:space="preserve">Patents are often an </w:t>
+      </w:r>
+      <w:r>
+        <w:rPr>
+          <w:rFonts w:ascii="Times New Roman" w:hAnsi="Times New Roman" w:cs="Times New Roman"/>
+          <w:sz w:val="24"/>
+          <w:szCs w:val="24"/>
+        </w:rPr>
+        <w:lastRenderedPageBreak/>
+        <w:t>output of R&amp;D activity.  They embody technology and knowledge, both of which can be transferred to other parties.  For this study, p</w:t>
       </w:r>
       <w:r>
         <w:rPr>
@@ -3267,636 +3572,628 @@
           <w:sz w:val="24"/>
           <w:szCs w:val="24"/>
         </w:rPr>
+        <w:t xml:space="preserve">This study posed </w:t>
+      </w:r>
+      <w:r>
+        <w:rPr>
+          <w:rFonts w:ascii="Times New Roman" w:hAnsi="Times New Roman" w:cs="Times New Roman"/>
+          <w:sz w:val="24"/>
+          <w:szCs w:val="24"/>
+        </w:rPr>
+        <w:t xml:space="preserve">several hypotheses about the factors that are associated with the transfer of new knowledge derived from research and development. </w:t>
+      </w:r>
+      <w:r>
+        <w:rPr>
+          <w:rFonts w:ascii="Times New Roman" w:hAnsi="Times New Roman" w:cs="Times New Roman"/>
+          <w:sz w:val="24"/>
+          <w:szCs w:val="24"/>
+        </w:rPr>
+        <w:t xml:space="preserve"> </w:t>
+      </w:r>
+      <w:r>
+        <w:rPr>
+          <w:rFonts w:ascii="Times New Roman" w:hAnsi="Times New Roman" w:cs="Times New Roman"/>
+          <w:sz w:val="24"/>
+          <w:szCs w:val="24"/>
+        </w:rPr>
+        <w:t>One hypothesis wa</w:t>
+      </w:r>
+      <w:r>
+        <w:rPr>
+          <w:rFonts w:ascii="Times New Roman" w:hAnsi="Times New Roman" w:cs="Times New Roman"/>
+          <w:sz w:val="24"/>
+          <w:szCs w:val="24"/>
+        </w:rPr>
+        <w:t xml:space="preserve">s </w:t>
+      </w:r>
+      <w:r>
+        <w:rPr>
+          <w:rFonts w:ascii="Times New Roman" w:hAnsi="Times New Roman" w:cs="Times New Roman"/>
+          <w:sz w:val="24"/>
+          <w:szCs w:val="24"/>
+        </w:rPr>
+        <w:t>that the number of claims made by a patent and t</w:t>
+      </w:r>
+      <w:r>
+        <w:rPr>
+          <w:rFonts w:ascii="Times New Roman" w:hAnsi="Times New Roman" w:cs="Times New Roman"/>
+          <w:sz w:val="24"/>
+          <w:szCs w:val="24"/>
+        </w:rPr>
+        <w:t>he generality of the patent</w:t>
+      </w:r>
+      <w:r>
+        <w:rPr>
+          <w:rFonts w:ascii="Times New Roman" w:hAnsi="Times New Roman" w:cs="Times New Roman"/>
+          <w:sz w:val="24"/>
+          <w:szCs w:val="24"/>
+        </w:rPr>
+        <w:t xml:space="preserve"> both have a positive association with the pro</w:t>
+      </w:r>
+      <w:r>
+        <w:rPr>
+          <w:rFonts w:ascii="Times New Roman" w:hAnsi="Times New Roman" w:cs="Times New Roman"/>
+          <w:sz w:val="24"/>
+          <w:szCs w:val="24"/>
+        </w:rPr>
+        <w:t xml:space="preserve">bability that a patent is </w:t>
+      </w:r>
+      <w:r>
+        <w:rPr>
+          <w:rFonts w:ascii="Times New Roman" w:hAnsi="Times New Roman" w:cs="Times New Roman"/>
+          <w:sz w:val="24"/>
+          <w:szCs w:val="24"/>
+        </w:rPr>
+        <w:t>cit</w:t>
+      </w:r>
+      <w:r>
+        <w:rPr>
+          <w:rFonts w:ascii="Times New Roman" w:hAnsi="Times New Roman" w:cs="Times New Roman"/>
+          <w:sz w:val="24"/>
+          <w:szCs w:val="24"/>
+        </w:rPr>
+        <w:t>ed by other patents (i.e., citations received) and the number of citations received</w:t>
+      </w:r>
+      <w:r>
+        <w:rPr>
+          <w:rFonts w:ascii="Times New Roman" w:hAnsi="Times New Roman" w:cs="Times New Roman"/>
+          <w:sz w:val="24"/>
+          <w:szCs w:val="24"/>
+        </w:rPr>
+        <w:t xml:space="preserve">.  </w:t>
+      </w:r>
+      <w:r>
+        <w:rPr>
+          <w:rFonts w:ascii="Times New Roman" w:hAnsi="Times New Roman" w:cs="Times New Roman"/>
+          <w:sz w:val="24"/>
+          <w:szCs w:val="24"/>
+        </w:rPr>
+        <w:t>It wa</w:t>
+      </w:r>
+      <w:r>
+        <w:rPr>
+          <w:rFonts w:ascii="Times New Roman" w:hAnsi="Times New Roman" w:cs="Times New Roman"/>
+          <w:sz w:val="24"/>
+          <w:szCs w:val="24"/>
+        </w:rPr>
+        <w:t xml:space="preserve">s theorized that </w:t>
+      </w:r>
+      <w:r>
+        <w:rPr>
+          <w:rFonts w:ascii="Times New Roman" w:hAnsi="Times New Roman" w:cs="Times New Roman"/>
+          <w:sz w:val="24"/>
+          <w:szCs w:val="24"/>
+        </w:rPr>
+        <w:t xml:space="preserve">opportunities for a patent to be cited by other patents increases with the number of </w:t>
+      </w:r>
+      <w:r>
+        <w:rPr>
+          <w:rFonts w:ascii="Times New Roman" w:hAnsi="Times New Roman" w:cs="Times New Roman"/>
+          <w:sz w:val="24"/>
+          <w:szCs w:val="24"/>
+        </w:rPr>
+        <w:t xml:space="preserve">claims </w:t>
+      </w:r>
+      <w:r>
+        <w:rPr>
+          <w:rFonts w:ascii="Times New Roman" w:hAnsi="Times New Roman" w:cs="Times New Roman"/>
+          <w:sz w:val="24"/>
+          <w:szCs w:val="24"/>
+        </w:rPr>
+        <w:t xml:space="preserve">the </w:t>
+      </w:r>
+      <w:r>
+        <w:rPr>
+          <w:rFonts w:ascii="Times New Roman" w:hAnsi="Times New Roman" w:cs="Times New Roman"/>
+          <w:sz w:val="24"/>
+          <w:szCs w:val="24"/>
+        </w:rPr>
+        <w:t xml:space="preserve">patent contains.  </w:t>
+      </w:r>
+      <w:r>
+        <w:rPr>
+          <w:rFonts w:ascii="Times New Roman" w:hAnsi="Times New Roman" w:cs="Times New Roman"/>
+          <w:sz w:val="24"/>
+          <w:szCs w:val="24"/>
+        </w:rPr>
+        <w:t>I</w:t>
+      </w:r>
+      <w:r>
+        <w:rPr>
+          <w:rFonts w:ascii="Times New Roman" w:hAnsi="Times New Roman" w:cs="Times New Roman"/>
+          <w:sz w:val="24"/>
+          <w:szCs w:val="24"/>
+        </w:rPr>
+        <w:t>t wa</w:t>
+      </w:r>
+      <w:r>
+        <w:rPr>
+          <w:rFonts w:ascii="Times New Roman" w:hAnsi="Times New Roman" w:cs="Times New Roman"/>
+          <w:sz w:val="24"/>
+          <w:szCs w:val="24"/>
+        </w:rPr>
+        <w:t xml:space="preserve">s also theorized </w:t>
+      </w:r>
+      <w:r>
+        <w:rPr>
+          <w:rFonts w:ascii="Times New Roman" w:hAnsi="Times New Roman" w:cs="Times New Roman"/>
+          <w:sz w:val="24"/>
+          <w:szCs w:val="24"/>
+        </w:rPr>
+        <w:t>that the more general a p</w:t>
+      </w:r>
+      <w:r>
+        <w:rPr>
+          <w:rFonts w:ascii="Times New Roman" w:hAnsi="Times New Roman" w:cs="Times New Roman"/>
+          <w:sz w:val="24"/>
+          <w:szCs w:val="24"/>
+        </w:rPr>
+        <w:t>atent (i.e., the greater the breadth of potential influence of a r</w:t>
+      </w:r>
+      <w:r>
+        <w:rPr>
+          <w:rFonts w:ascii="Times New Roman" w:hAnsi="Times New Roman" w:cs="Times New Roman"/>
+          <w:sz w:val="24"/>
+          <w:szCs w:val="24"/>
+        </w:rPr>
+        <w:t>esearch disc</w:t>
+      </w:r>
+      <w:r>
+        <w:rPr>
+          <w:rFonts w:ascii="Times New Roman" w:hAnsi="Times New Roman" w:cs="Times New Roman"/>
+          <w:sz w:val="24"/>
+          <w:szCs w:val="24"/>
+        </w:rPr>
+        <w:t>o</w:t>
+      </w:r>
+      <w:r>
+        <w:rPr>
+          <w:rFonts w:ascii="Times New Roman" w:hAnsi="Times New Roman" w:cs="Times New Roman"/>
+          <w:sz w:val="24"/>
+          <w:szCs w:val="24"/>
+        </w:rPr>
+        <w:t>v</w:t>
+      </w:r>
+      <w:r>
+        <w:rPr>
+          <w:rFonts w:ascii="Times New Roman" w:hAnsi="Times New Roman" w:cs="Times New Roman"/>
+          <w:sz w:val="24"/>
+          <w:szCs w:val="24"/>
+        </w:rPr>
+        <w:t xml:space="preserve">ery across fields) </w:t>
+      </w:r>
+      <w:r>
+        <w:rPr>
+          <w:rFonts w:ascii="Times New Roman" w:hAnsi="Times New Roman" w:cs="Times New Roman"/>
+          <w:sz w:val="24"/>
+          <w:szCs w:val="24"/>
+        </w:rPr>
+        <w:t>the more opportunities there are for that patent</w:t>
+      </w:r>
+      <w:r>
+        <w:rPr>
+          <w:rFonts w:ascii="Times New Roman" w:hAnsi="Times New Roman" w:cs="Times New Roman"/>
+          <w:sz w:val="24"/>
+          <w:szCs w:val="24"/>
+        </w:rPr>
+        <w:t xml:space="preserve"> to be cited by other patents across multiple fields.  </w:t>
+      </w:r>
+      <w:r>
+        <w:rPr>
+          <w:rFonts w:ascii="Times New Roman" w:hAnsi="Times New Roman" w:cs="Times New Roman"/>
+          <w:sz w:val="24"/>
+          <w:szCs w:val="24"/>
+        </w:rPr>
+        <w:t>T</w:t>
+      </w:r>
+      <w:r>
+        <w:rPr>
+          <w:rFonts w:ascii="Times New Roman" w:hAnsi="Times New Roman" w:cs="Times New Roman"/>
+          <w:sz w:val="24"/>
+          <w:szCs w:val="24"/>
+        </w:rPr>
+        <w:t xml:space="preserve">he </w:t>
+      </w:r>
+      <w:r>
+        <w:rPr>
+          <w:rFonts w:ascii="Times New Roman" w:hAnsi="Times New Roman" w:cs="Times New Roman"/>
+          <w:sz w:val="24"/>
+          <w:szCs w:val="24"/>
+        </w:rPr>
+        <w:t>originality of the patent, which one can think of as a measure of the degree to which a research discovery is novel and ind</w:t>
+      </w:r>
+      <w:r>
+        <w:rPr>
+          <w:rFonts w:ascii="Times New Roman" w:hAnsi="Times New Roman" w:cs="Times New Roman"/>
+          <w:sz w:val="24"/>
+          <w:szCs w:val="24"/>
+        </w:rPr>
+        <w:t>ependent of anything previous, wa</w:t>
+      </w:r>
+      <w:r>
+        <w:rPr>
+          <w:rFonts w:ascii="Times New Roman" w:hAnsi="Times New Roman" w:cs="Times New Roman"/>
+          <w:sz w:val="24"/>
+          <w:szCs w:val="24"/>
+        </w:rPr>
+        <w:t>s</w:t>
+      </w:r>
+      <w:r>
+        <w:rPr>
+          <w:rFonts w:ascii="Times New Roman" w:hAnsi="Times New Roman" w:cs="Times New Roman"/>
+          <w:sz w:val="24"/>
+          <w:szCs w:val="24"/>
+        </w:rPr>
+        <w:t xml:space="preserve"> </w:t>
+      </w:r>
+      <w:r>
+        <w:rPr>
+          <w:rFonts w:ascii="Times New Roman" w:hAnsi="Times New Roman" w:cs="Times New Roman"/>
+          <w:sz w:val="24"/>
+          <w:szCs w:val="24"/>
+        </w:rPr>
+        <w:t xml:space="preserve">also </w:t>
+      </w:r>
+      <w:r>
+        <w:rPr>
+          <w:rFonts w:ascii="Times New Roman" w:hAnsi="Times New Roman" w:cs="Times New Roman"/>
+          <w:sz w:val="24"/>
+          <w:szCs w:val="24"/>
+        </w:rPr>
+        <w:t xml:space="preserve">expected </w:t>
+      </w:r>
+      <w:r>
+        <w:rPr>
+          <w:rFonts w:ascii="Times New Roman" w:hAnsi="Times New Roman" w:cs="Times New Roman"/>
+          <w:sz w:val="24"/>
+          <w:szCs w:val="24"/>
+        </w:rPr>
+        <w:t xml:space="preserve">to be </w:t>
+      </w:r>
+      <w:r>
+        <w:rPr>
+          <w:rFonts w:ascii="Times New Roman" w:hAnsi="Times New Roman" w:cs="Times New Roman"/>
+          <w:sz w:val="24"/>
+          <w:szCs w:val="24"/>
+        </w:rPr>
+        <w:t>positively</w:t>
+      </w:r>
+      <w:r>
+        <w:rPr>
+          <w:rFonts w:ascii="Times New Roman" w:hAnsi="Times New Roman" w:cs="Times New Roman"/>
+          <w:sz w:val="24"/>
+          <w:szCs w:val="24"/>
+        </w:rPr>
+        <w:t xml:space="preserve"> associa</w:t>
+      </w:r>
+      <w:r>
+        <w:rPr>
+          <w:rFonts w:ascii="Times New Roman" w:hAnsi="Times New Roman" w:cs="Times New Roman"/>
+          <w:sz w:val="24"/>
+          <w:szCs w:val="24"/>
+        </w:rPr>
+        <w:t xml:space="preserve">ted with the probability that the </w:t>
+      </w:r>
+      <w:r>
+        <w:rPr>
+          <w:rFonts w:ascii="Times New Roman" w:hAnsi="Times New Roman" w:cs="Times New Roman"/>
+          <w:sz w:val="24"/>
+          <w:szCs w:val="24"/>
+        </w:rPr>
+        <w:t xml:space="preserve">patent </w:t>
+      </w:r>
+      <w:r>
+        <w:rPr>
+          <w:rFonts w:ascii="Times New Roman" w:hAnsi="Times New Roman" w:cs="Times New Roman"/>
+          <w:sz w:val="24"/>
+          <w:szCs w:val="24"/>
+        </w:rPr>
+        <w:t>is cited by other patents and the number of citations received by the patent</w:t>
+      </w:r>
+      <w:r>
+        <w:rPr>
+          <w:rFonts w:ascii="Times New Roman" w:hAnsi="Times New Roman" w:cs="Times New Roman"/>
+          <w:sz w:val="24"/>
+          <w:szCs w:val="24"/>
+        </w:rPr>
+        <w:t xml:space="preserve"> from other patents</w:t>
+      </w:r>
+      <w:r>
+        <w:rPr>
+          <w:rFonts w:ascii="Times New Roman" w:hAnsi="Times New Roman" w:cs="Times New Roman"/>
+          <w:sz w:val="24"/>
+          <w:szCs w:val="24"/>
+        </w:rPr>
+        <w:t xml:space="preserve">.  </w:t>
+      </w:r>
+      <w:r>
+        <w:rPr>
+          <w:rFonts w:ascii="Times New Roman" w:hAnsi="Times New Roman" w:cs="Times New Roman"/>
+          <w:sz w:val="24"/>
+          <w:szCs w:val="24"/>
+        </w:rPr>
+        <w:t>It</w:t>
+      </w:r>
+      <w:r>
+        <w:rPr>
+          <w:rFonts w:ascii="Times New Roman" w:hAnsi="Times New Roman" w:cs="Times New Roman"/>
+          <w:sz w:val="24"/>
+          <w:szCs w:val="24"/>
+        </w:rPr>
+        <w:t xml:space="preserve"> wa</w:t>
+      </w:r>
+      <w:r>
+        <w:rPr>
+          <w:rFonts w:ascii="Times New Roman" w:hAnsi="Times New Roman" w:cs="Times New Roman"/>
+          <w:sz w:val="24"/>
+          <w:szCs w:val="24"/>
+        </w:rPr>
+        <w:t>s</w:t>
+      </w:r>
+      <w:r>
+        <w:rPr>
+          <w:rFonts w:ascii="Times New Roman" w:hAnsi="Times New Roman" w:cs="Times New Roman"/>
+          <w:sz w:val="24"/>
+          <w:szCs w:val="24"/>
+        </w:rPr>
+        <w:t xml:space="preserve"> </w:t>
+      </w:r>
+      <w:r>
+        <w:rPr>
+          <w:rFonts w:ascii="Times New Roman" w:hAnsi="Times New Roman" w:cs="Times New Roman"/>
+          <w:sz w:val="24"/>
+          <w:szCs w:val="24"/>
+        </w:rPr>
+        <w:t>speculated</w:t>
+      </w:r>
+      <w:r>
+        <w:rPr>
+          <w:rFonts w:ascii="Times New Roman" w:hAnsi="Times New Roman" w:cs="Times New Roman"/>
+          <w:sz w:val="24"/>
+          <w:szCs w:val="24"/>
+        </w:rPr>
+        <w:t xml:space="preserve"> that </w:t>
+      </w:r>
+      <w:r>
+        <w:rPr>
+          <w:rFonts w:ascii="Times New Roman" w:hAnsi="Times New Roman" w:cs="Times New Roman"/>
+          <w:sz w:val="24"/>
+          <w:szCs w:val="24"/>
+        </w:rPr>
+        <w:t>patent</w:t>
+      </w:r>
+      <w:r>
+        <w:rPr>
+          <w:rFonts w:ascii="Times New Roman" w:hAnsi="Times New Roman" w:cs="Times New Roman"/>
+          <w:sz w:val="24"/>
+          <w:szCs w:val="24"/>
+        </w:rPr>
+        <w:t>s</w:t>
+      </w:r>
+      <w:r>
+        <w:rPr>
+          <w:rFonts w:ascii="Times New Roman" w:hAnsi="Times New Roman" w:cs="Times New Roman"/>
+          <w:sz w:val="24"/>
+          <w:szCs w:val="24"/>
+        </w:rPr>
+        <w:t xml:space="preserve"> with higher levels of originality</w:t>
+      </w:r>
+      <w:r>
+        <w:rPr>
+          <w:rFonts w:ascii="Times New Roman" w:hAnsi="Times New Roman" w:cs="Times New Roman"/>
+          <w:sz w:val="24"/>
+          <w:szCs w:val="24"/>
+        </w:rPr>
+        <w:t xml:space="preserve"> expand new knowledge to a much greater extent than less original patents and therefore create new opportunities for future discoveries and inventions.</w:t>
+      </w:r>
+      <w:r>
+        <w:rPr>
+          <w:rFonts w:ascii="Times New Roman" w:hAnsi="Times New Roman" w:cs="Times New Roman"/>
+          <w:sz w:val="24"/>
+          <w:szCs w:val="24"/>
+        </w:rPr>
+        <w:t xml:space="preserve"> </w:t>
+      </w:r>
+      <w:r>
+        <w:rPr>
+          <w:rFonts w:ascii="Times New Roman" w:hAnsi="Times New Roman" w:cs="Times New Roman"/>
+          <w:sz w:val="24"/>
+          <w:szCs w:val="24"/>
+        </w:rPr>
+        <w:t xml:space="preserve"> The year a patent is allowed wa</w:t>
+      </w:r>
+      <w:r>
+        <w:rPr>
+          <w:rFonts w:ascii="Times New Roman" w:hAnsi="Times New Roman" w:cs="Times New Roman"/>
+          <w:sz w:val="24"/>
+          <w:szCs w:val="24"/>
+        </w:rPr>
+        <w:t xml:space="preserve">s expected to be negatively associated </w:t>
+      </w:r>
+      <w:r>
+        <w:rPr>
+          <w:rFonts w:ascii="Times New Roman" w:hAnsi="Times New Roman" w:cs="Times New Roman"/>
+          <w:sz w:val="24"/>
+          <w:szCs w:val="24"/>
+        </w:rPr>
+        <w:t>with the number of citations a</w:t>
+      </w:r>
+      <w:r>
+        <w:rPr>
+          <w:rFonts w:ascii="Times New Roman" w:hAnsi="Times New Roman" w:cs="Times New Roman"/>
+          <w:sz w:val="24"/>
+          <w:szCs w:val="24"/>
+        </w:rPr>
+        <w:t xml:space="preserve"> patent receives from other patents.  </w:t>
+      </w:r>
+      <w:r>
+        <w:rPr>
+          <w:rFonts w:ascii="Times New Roman" w:hAnsi="Times New Roman" w:cs="Times New Roman"/>
+          <w:sz w:val="24"/>
+          <w:szCs w:val="24"/>
+        </w:rPr>
+        <w:t>I</w:t>
+      </w:r>
+      <w:r>
+        <w:rPr>
+          <w:rFonts w:ascii="Times New Roman" w:hAnsi="Times New Roman" w:cs="Times New Roman"/>
+          <w:sz w:val="24"/>
+          <w:szCs w:val="24"/>
+        </w:rPr>
+        <w:t xml:space="preserve">t </w:t>
+      </w:r>
+      <w:r>
+        <w:rPr>
+          <w:rFonts w:ascii="Times New Roman" w:hAnsi="Times New Roman" w:cs="Times New Roman"/>
+          <w:sz w:val="24"/>
+          <w:szCs w:val="24"/>
+        </w:rPr>
+        <w:t>wa</w:t>
+      </w:r>
+      <w:r>
+        <w:rPr>
+          <w:rFonts w:ascii="Times New Roman" w:hAnsi="Times New Roman" w:cs="Times New Roman"/>
+          <w:sz w:val="24"/>
+          <w:szCs w:val="24"/>
+        </w:rPr>
+        <w:t xml:space="preserve">s proposed </w:t>
+      </w:r>
+      <w:r>
+        <w:rPr>
+          <w:rFonts w:ascii="Times New Roman" w:hAnsi="Times New Roman" w:cs="Times New Roman"/>
+          <w:sz w:val="24"/>
+          <w:szCs w:val="24"/>
+        </w:rPr>
+        <w:t>that</w:t>
+      </w:r>
+      <w:r>
+        <w:rPr>
+          <w:rFonts w:ascii="Times New Roman" w:hAnsi="Times New Roman" w:cs="Times New Roman"/>
+          <w:sz w:val="24"/>
+          <w:szCs w:val="24"/>
+        </w:rPr>
+        <w:t xml:space="preserve"> the older a patent is the less relevant it becomes.  </w:t>
+      </w:r>
+      <w:proofErr w:type="spellStart"/>
+      <w:r>
+        <w:rPr>
+          <w:rFonts w:ascii="Times New Roman" w:hAnsi="Times New Roman" w:cs="Times New Roman"/>
+          <w:sz w:val="24"/>
+          <w:szCs w:val="24"/>
+        </w:rPr>
+        <w:t>Machlup</w:t>
+      </w:r>
+      <w:proofErr w:type="spellEnd"/>
+      <w:r>
+        <w:rPr>
+          <w:rFonts w:ascii="Times New Roman" w:hAnsi="Times New Roman" w:cs="Times New Roman"/>
+          <w:sz w:val="24"/>
+          <w:szCs w:val="24"/>
+        </w:rPr>
+        <w:t xml:space="preserve"> (1962) is credited with proposing the concept of </w:t>
+      </w:r>
+      <w:r>
+        <w:rPr>
+          <w:rFonts w:ascii="Times New Roman" w:hAnsi="Times New Roman" w:cs="Times New Roman"/>
+          <w:sz w:val="24"/>
+          <w:szCs w:val="24"/>
+        </w:rPr>
+        <w:t xml:space="preserve">the </w:t>
+      </w:r>
+      <w:r>
+        <w:rPr>
+          <w:rFonts w:ascii="Times New Roman" w:hAnsi="Times New Roman" w:cs="Times New Roman"/>
+          <w:sz w:val="24"/>
+          <w:szCs w:val="24"/>
+        </w:rPr>
+        <w:t xml:space="preserve">half-life of knowledge, which </w:t>
+      </w:r>
+      <w:r>
+        <w:rPr>
+          <w:rFonts w:ascii="Times New Roman" w:hAnsi="Times New Roman" w:cs="Times New Roman"/>
+          <w:sz w:val="24"/>
+          <w:szCs w:val="24"/>
+        </w:rPr>
+        <w:t xml:space="preserve">is </w:t>
+      </w:r>
+      <w:r>
+        <w:rPr>
+          <w:rFonts w:ascii="Times New Roman" w:hAnsi="Times New Roman" w:cs="Times New Roman"/>
+          <w:sz w:val="24"/>
+          <w:szCs w:val="24"/>
+        </w:rPr>
+        <w:t xml:space="preserve">the time it takes for half of the knowledge in a field to be rendered irrelevant.  </w:t>
+      </w:r>
+      <w:proofErr w:type="spellStart"/>
+      <w:r>
+        <w:rPr>
+          <w:rFonts w:ascii="Times New Roman" w:hAnsi="Times New Roman" w:cs="Times New Roman"/>
+          <w:sz w:val="24"/>
+          <w:szCs w:val="24"/>
+        </w:rPr>
+        <w:t>Machlup</w:t>
+      </w:r>
+      <w:proofErr w:type="spellEnd"/>
+      <w:r>
+        <w:rPr>
+          <w:rFonts w:ascii="Times New Roman" w:hAnsi="Times New Roman" w:cs="Times New Roman"/>
+          <w:sz w:val="24"/>
+          <w:szCs w:val="24"/>
+        </w:rPr>
+        <w:t xml:space="preserve"> proposed that although patents provide </w:t>
+      </w:r>
+      <w:r>
+        <w:rPr>
+          <w:rFonts w:ascii="Times New Roman" w:hAnsi="Times New Roman" w:cs="Times New Roman"/>
+          <w:sz w:val="24"/>
+          <w:szCs w:val="24"/>
+        </w:rPr>
+        <w:t>several</w:t>
+      </w:r>
+      <w:r>
+        <w:rPr>
+          <w:rFonts w:ascii="Times New Roman" w:hAnsi="Times New Roman" w:cs="Times New Roman"/>
+          <w:sz w:val="24"/>
+          <w:szCs w:val="24"/>
+        </w:rPr>
+        <w:t xml:space="preserve"> years of protection and exclusivity (17 years a</w:t>
+      </w:r>
+      <w:r>
+        <w:rPr>
+          <w:rFonts w:ascii="Times New Roman" w:hAnsi="Times New Roman" w:cs="Times New Roman"/>
+          <w:sz w:val="24"/>
+          <w:szCs w:val="24"/>
+        </w:rPr>
+        <w:t xml:space="preserve">t the time) </w:t>
+      </w:r>
+      <w:r>
+        <w:rPr>
+          <w:rFonts w:ascii="Times New Roman" w:hAnsi="Times New Roman" w:cs="Times New Roman"/>
+          <w:sz w:val="24"/>
+          <w:szCs w:val="24"/>
+        </w:rPr>
         <w:lastRenderedPageBreak/>
-        <w:t xml:space="preserve">This study posed </w:t>
-      </w:r>
-      <w:r>
-        <w:rPr>
-          <w:rFonts w:ascii="Times New Roman" w:hAnsi="Times New Roman" w:cs="Times New Roman"/>
-          <w:sz w:val="24"/>
-          <w:szCs w:val="24"/>
-        </w:rPr>
-        <w:t xml:space="preserve">several hypotheses about the factors that are associated with the transfer of new knowledge derived from research and development. </w:t>
-      </w:r>
-      <w:r>
-        <w:rPr>
-          <w:rFonts w:ascii="Times New Roman" w:hAnsi="Times New Roman" w:cs="Times New Roman"/>
-          <w:sz w:val="24"/>
-          <w:szCs w:val="24"/>
-        </w:rPr>
-        <w:t xml:space="preserve"> </w:t>
-      </w:r>
-      <w:r>
-        <w:rPr>
-          <w:rFonts w:ascii="Times New Roman" w:hAnsi="Times New Roman" w:cs="Times New Roman"/>
-          <w:sz w:val="24"/>
-          <w:szCs w:val="24"/>
-        </w:rPr>
-        <w:t>One hypothesis wa</w:t>
-      </w:r>
-      <w:r>
-        <w:rPr>
-          <w:rFonts w:ascii="Times New Roman" w:hAnsi="Times New Roman" w:cs="Times New Roman"/>
-          <w:sz w:val="24"/>
-          <w:szCs w:val="24"/>
-        </w:rPr>
-        <w:t xml:space="preserve">s </w:t>
-      </w:r>
-      <w:r>
-        <w:rPr>
-          <w:rFonts w:ascii="Times New Roman" w:hAnsi="Times New Roman" w:cs="Times New Roman"/>
-          <w:sz w:val="24"/>
-          <w:szCs w:val="24"/>
-        </w:rPr>
-        <w:t>that the number of claims made by a patent and t</w:t>
-      </w:r>
-      <w:r>
-        <w:rPr>
-          <w:rFonts w:ascii="Times New Roman" w:hAnsi="Times New Roman" w:cs="Times New Roman"/>
-          <w:sz w:val="24"/>
-          <w:szCs w:val="24"/>
-        </w:rPr>
-        <w:t>he generality of the patent</w:t>
-      </w:r>
-      <w:r>
-        <w:rPr>
-          <w:rFonts w:ascii="Times New Roman" w:hAnsi="Times New Roman" w:cs="Times New Roman"/>
-          <w:sz w:val="24"/>
-          <w:szCs w:val="24"/>
-        </w:rPr>
-        <w:t xml:space="preserve"> both have a positive association with the pro</w:t>
-      </w:r>
-      <w:r>
-        <w:rPr>
-          <w:rFonts w:ascii="Times New Roman" w:hAnsi="Times New Roman" w:cs="Times New Roman"/>
-          <w:sz w:val="24"/>
-          <w:szCs w:val="24"/>
-        </w:rPr>
-        <w:t xml:space="preserve">bability that a patent is </w:t>
-      </w:r>
-      <w:r>
-        <w:rPr>
-          <w:rFonts w:ascii="Times New Roman" w:hAnsi="Times New Roman" w:cs="Times New Roman"/>
-          <w:sz w:val="24"/>
-          <w:szCs w:val="24"/>
-        </w:rPr>
-        <w:t>cit</w:t>
-      </w:r>
-      <w:r>
-        <w:rPr>
-          <w:rFonts w:ascii="Times New Roman" w:hAnsi="Times New Roman" w:cs="Times New Roman"/>
-          <w:sz w:val="24"/>
-          <w:szCs w:val="24"/>
-        </w:rPr>
-        <w:t>ed by other patents (i.e., citations received) and the number of citations received</w:t>
-      </w:r>
-      <w:r>
-        <w:rPr>
-          <w:rFonts w:ascii="Times New Roman" w:hAnsi="Times New Roman" w:cs="Times New Roman"/>
-          <w:sz w:val="24"/>
-          <w:szCs w:val="24"/>
-        </w:rPr>
-        <w:t xml:space="preserve">.  </w:t>
-      </w:r>
-      <w:r>
-        <w:rPr>
-          <w:rFonts w:ascii="Times New Roman" w:hAnsi="Times New Roman" w:cs="Times New Roman"/>
-          <w:sz w:val="24"/>
-          <w:szCs w:val="24"/>
-        </w:rPr>
-        <w:t>It wa</w:t>
-      </w:r>
-      <w:r>
-        <w:rPr>
-          <w:rFonts w:ascii="Times New Roman" w:hAnsi="Times New Roman" w:cs="Times New Roman"/>
-          <w:sz w:val="24"/>
-          <w:szCs w:val="24"/>
-        </w:rPr>
-        <w:t xml:space="preserve">s theorized that </w:t>
-      </w:r>
-      <w:r>
-        <w:rPr>
-          <w:rFonts w:ascii="Times New Roman" w:hAnsi="Times New Roman" w:cs="Times New Roman"/>
-          <w:sz w:val="24"/>
-          <w:szCs w:val="24"/>
-        </w:rPr>
-        <w:t>opportunities for a</w:t>
-      </w:r>
-      <w:r>
-        <w:rPr>
-          <w:rFonts w:ascii="Times New Roman" w:hAnsi="Times New Roman" w:cs="Times New Roman"/>
-          <w:sz w:val="24"/>
-          <w:szCs w:val="24"/>
-        </w:rPr>
-        <w:t xml:space="preserve"> patent to be cited by other patents</w:t>
-      </w:r>
-      <w:r>
-        <w:rPr>
-          <w:rFonts w:ascii="Times New Roman" w:hAnsi="Times New Roman" w:cs="Times New Roman"/>
-          <w:sz w:val="24"/>
-          <w:szCs w:val="24"/>
-        </w:rPr>
-        <w:t xml:space="preserve"> increases with the number of </w:t>
-      </w:r>
-      <w:r>
-        <w:rPr>
-          <w:rFonts w:ascii="Times New Roman" w:hAnsi="Times New Roman" w:cs="Times New Roman"/>
-          <w:sz w:val="24"/>
-          <w:szCs w:val="24"/>
-        </w:rPr>
-        <w:t xml:space="preserve">claims </w:t>
-      </w:r>
-      <w:r>
-        <w:rPr>
-          <w:rFonts w:ascii="Times New Roman" w:hAnsi="Times New Roman" w:cs="Times New Roman"/>
-          <w:sz w:val="24"/>
-          <w:szCs w:val="24"/>
-        </w:rPr>
-        <w:t xml:space="preserve">the </w:t>
-      </w:r>
-      <w:r>
-        <w:rPr>
-          <w:rFonts w:ascii="Times New Roman" w:hAnsi="Times New Roman" w:cs="Times New Roman"/>
-          <w:sz w:val="24"/>
-          <w:szCs w:val="24"/>
-        </w:rPr>
-        <w:t xml:space="preserve">patent contains.  </w:t>
-      </w:r>
-      <w:r>
-        <w:rPr>
-          <w:rFonts w:ascii="Times New Roman" w:hAnsi="Times New Roman" w:cs="Times New Roman"/>
-          <w:sz w:val="24"/>
-          <w:szCs w:val="24"/>
-        </w:rPr>
-        <w:t>I</w:t>
-      </w:r>
-      <w:r>
-        <w:rPr>
-          <w:rFonts w:ascii="Times New Roman" w:hAnsi="Times New Roman" w:cs="Times New Roman"/>
-          <w:sz w:val="24"/>
-          <w:szCs w:val="24"/>
-        </w:rPr>
-        <w:t>t wa</w:t>
-      </w:r>
-      <w:r>
-        <w:rPr>
-          <w:rFonts w:ascii="Times New Roman" w:hAnsi="Times New Roman" w:cs="Times New Roman"/>
-          <w:sz w:val="24"/>
-          <w:szCs w:val="24"/>
-        </w:rPr>
-        <w:t xml:space="preserve">s also theorized </w:t>
-      </w:r>
-      <w:r>
-        <w:rPr>
-          <w:rFonts w:ascii="Times New Roman" w:hAnsi="Times New Roman" w:cs="Times New Roman"/>
-          <w:sz w:val="24"/>
-          <w:szCs w:val="24"/>
-        </w:rPr>
-        <w:t>that the more general a p</w:t>
-      </w:r>
-      <w:r>
-        <w:rPr>
-          <w:rFonts w:ascii="Times New Roman" w:hAnsi="Times New Roman" w:cs="Times New Roman"/>
-          <w:sz w:val="24"/>
-          <w:szCs w:val="24"/>
-        </w:rPr>
-        <w:t>atent (i.e., the greater the breadth of potential influence of a r</w:t>
-      </w:r>
-      <w:r>
-        <w:rPr>
-          <w:rFonts w:ascii="Times New Roman" w:hAnsi="Times New Roman" w:cs="Times New Roman"/>
-          <w:sz w:val="24"/>
-          <w:szCs w:val="24"/>
-        </w:rPr>
-        <w:t>esearch disc</w:t>
-      </w:r>
-      <w:r>
-        <w:rPr>
-          <w:rFonts w:ascii="Times New Roman" w:hAnsi="Times New Roman" w:cs="Times New Roman"/>
-          <w:sz w:val="24"/>
-          <w:szCs w:val="24"/>
-        </w:rPr>
-        <w:t>o</w:t>
-      </w:r>
-      <w:r>
-        <w:rPr>
-          <w:rFonts w:ascii="Times New Roman" w:hAnsi="Times New Roman" w:cs="Times New Roman"/>
-          <w:sz w:val="24"/>
-          <w:szCs w:val="24"/>
-        </w:rPr>
-        <w:t>v</w:t>
-      </w:r>
-      <w:r>
-        <w:rPr>
-          <w:rFonts w:ascii="Times New Roman" w:hAnsi="Times New Roman" w:cs="Times New Roman"/>
-          <w:sz w:val="24"/>
-          <w:szCs w:val="24"/>
-        </w:rPr>
-        <w:t xml:space="preserve">ery across fields) </w:t>
-      </w:r>
-      <w:r>
-        <w:rPr>
-          <w:rFonts w:ascii="Times New Roman" w:hAnsi="Times New Roman" w:cs="Times New Roman"/>
-          <w:sz w:val="24"/>
-          <w:szCs w:val="24"/>
-        </w:rPr>
-        <w:t>the more opportunities there are for that patent</w:t>
-      </w:r>
-      <w:r>
-        <w:rPr>
-          <w:rFonts w:ascii="Times New Roman" w:hAnsi="Times New Roman" w:cs="Times New Roman"/>
-          <w:sz w:val="24"/>
-          <w:szCs w:val="24"/>
-        </w:rPr>
-        <w:t xml:space="preserve"> to be cited by other patents across multiple fields.  </w:t>
-      </w:r>
-      <w:r>
-        <w:rPr>
-          <w:rFonts w:ascii="Times New Roman" w:hAnsi="Times New Roman" w:cs="Times New Roman"/>
-          <w:sz w:val="24"/>
-          <w:szCs w:val="24"/>
-        </w:rPr>
-        <w:t>T</w:t>
-      </w:r>
-      <w:r>
-        <w:rPr>
-          <w:rFonts w:ascii="Times New Roman" w:hAnsi="Times New Roman" w:cs="Times New Roman"/>
-          <w:sz w:val="24"/>
-          <w:szCs w:val="24"/>
-        </w:rPr>
-        <w:t xml:space="preserve">he </w:t>
-      </w:r>
-      <w:r>
-        <w:rPr>
-          <w:rFonts w:ascii="Times New Roman" w:hAnsi="Times New Roman" w:cs="Times New Roman"/>
-          <w:sz w:val="24"/>
-          <w:szCs w:val="24"/>
-        </w:rPr>
-        <w:t>originality of the patent, which one can think of as a measure of the degree to which a research discovery is novel and ind</w:t>
-      </w:r>
-      <w:r>
-        <w:rPr>
-          <w:rFonts w:ascii="Times New Roman" w:hAnsi="Times New Roman" w:cs="Times New Roman"/>
-          <w:sz w:val="24"/>
-          <w:szCs w:val="24"/>
-        </w:rPr>
-        <w:t>ependent of anything previous, wa</w:t>
-      </w:r>
-      <w:r>
-        <w:rPr>
-          <w:rFonts w:ascii="Times New Roman" w:hAnsi="Times New Roman" w:cs="Times New Roman"/>
-          <w:sz w:val="24"/>
-          <w:szCs w:val="24"/>
-        </w:rPr>
-        <w:t>s</w:t>
-      </w:r>
-      <w:r>
-        <w:rPr>
-          <w:rFonts w:ascii="Times New Roman" w:hAnsi="Times New Roman" w:cs="Times New Roman"/>
-          <w:sz w:val="24"/>
-          <w:szCs w:val="24"/>
-        </w:rPr>
-        <w:t xml:space="preserve"> </w:t>
-      </w:r>
-      <w:r>
-        <w:rPr>
-          <w:rFonts w:ascii="Times New Roman" w:hAnsi="Times New Roman" w:cs="Times New Roman"/>
-          <w:sz w:val="24"/>
-          <w:szCs w:val="24"/>
-        </w:rPr>
-        <w:t xml:space="preserve">also </w:t>
-      </w:r>
-      <w:r>
-        <w:rPr>
-          <w:rFonts w:ascii="Times New Roman" w:hAnsi="Times New Roman" w:cs="Times New Roman"/>
-          <w:sz w:val="24"/>
-          <w:szCs w:val="24"/>
-        </w:rPr>
-        <w:t xml:space="preserve">expected </w:t>
-      </w:r>
-      <w:r>
-        <w:rPr>
-          <w:rFonts w:ascii="Times New Roman" w:hAnsi="Times New Roman" w:cs="Times New Roman"/>
-          <w:sz w:val="24"/>
-          <w:szCs w:val="24"/>
-        </w:rPr>
-        <w:t xml:space="preserve">to be </w:t>
-      </w:r>
-      <w:r>
-        <w:rPr>
-          <w:rFonts w:ascii="Times New Roman" w:hAnsi="Times New Roman" w:cs="Times New Roman"/>
-          <w:sz w:val="24"/>
-          <w:szCs w:val="24"/>
-        </w:rPr>
-        <w:t>positively</w:t>
-      </w:r>
-      <w:r>
-        <w:rPr>
-          <w:rFonts w:ascii="Times New Roman" w:hAnsi="Times New Roman" w:cs="Times New Roman"/>
-          <w:sz w:val="24"/>
-          <w:szCs w:val="24"/>
-        </w:rPr>
-        <w:t xml:space="preserve"> associa</w:t>
-      </w:r>
-      <w:r>
-        <w:rPr>
-          <w:rFonts w:ascii="Times New Roman" w:hAnsi="Times New Roman" w:cs="Times New Roman"/>
-          <w:sz w:val="24"/>
-          <w:szCs w:val="24"/>
-        </w:rPr>
-        <w:t xml:space="preserve">ted with the probability that the </w:t>
-      </w:r>
-      <w:r>
-        <w:rPr>
-          <w:rFonts w:ascii="Times New Roman" w:hAnsi="Times New Roman" w:cs="Times New Roman"/>
-          <w:sz w:val="24"/>
-          <w:szCs w:val="24"/>
-        </w:rPr>
-        <w:t xml:space="preserve">patent </w:t>
-      </w:r>
-      <w:r>
-        <w:rPr>
-          <w:rFonts w:ascii="Times New Roman" w:hAnsi="Times New Roman" w:cs="Times New Roman"/>
-          <w:sz w:val="24"/>
-          <w:szCs w:val="24"/>
-        </w:rPr>
-        <w:t>is cited by other patents and the number of citations received by the patent</w:t>
-      </w:r>
-      <w:r>
-        <w:rPr>
-          <w:rFonts w:ascii="Times New Roman" w:hAnsi="Times New Roman" w:cs="Times New Roman"/>
-          <w:sz w:val="24"/>
-          <w:szCs w:val="24"/>
-        </w:rPr>
-        <w:t xml:space="preserve"> from other patents</w:t>
-      </w:r>
-      <w:r>
-        <w:rPr>
-          <w:rFonts w:ascii="Times New Roman" w:hAnsi="Times New Roman" w:cs="Times New Roman"/>
-          <w:sz w:val="24"/>
-          <w:szCs w:val="24"/>
-        </w:rPr>
-        <w:t xml:space="preserve">.  </w:t>
-      </w:r>
-      <w:r>
-        <w:rPr>
-          <w:rFonts w:ascii="Times New Roman" w:hAnsi="Times New Roman" w:cs="Times New Roman"/>
-          <w:sz w:val="24"/>
-          <w:szCs w:val="24"/>
-        </w:rPr>
-        <w:t>It</w:t>
-      </w:r>
-      <w:r>
-        <w:rPr>
-          <w:rFonts w:ascii="Times New Roman" w:hAnsi="Times New Roman" w:cs="Times New Roman"/>
-          <w:sz w:val="24"/>
-          <w:szCs w:val="24"/>
-        </w:rPr>
-        <w:t xml:space="preserve"> wa</w:t>
-      </w:r>
-      <w:r>
-        <w:rPr>
-          <w:rFonts w:ascii="Times New Roman" w:hAnsi="Times New Roman" w:cs="Times New Roman"/>
-          <w:sz w:val="24"/>
-          <w:szCs w:val="24"/>
-        </w:rPr>
-        <w:t>s</w:t>
-      </w:r>
-      <w:r>
-        <w:rPr>
-          <w:rFonts w:ascii="Times New Roman" w:hAnsi="Times New Roman" w:cs="Times New Roman"/>
-          <w:sz w:val="24"/>
-          <w:szCs w:val="24"/>
-        </w:rPr>
-        <w:t xml:space="preserve"> </w:t>
-      </w:r>
-      <w:r>
-        <w:rPr>
-          <w:rFonts w:ascii="Times New Roman" w:hAnsi="Times New Roman" w:cs="Times New Roman"/>
-          <w:sz w:val="24"/>
-          <w:szCs w:val="24"/>
-        </w:rPr>
-        <w:t>speculated</w:t>
-      </w:r>
-      <w:r>
-        <w:rPr>
-          <w:rFonts w:ascii="Times New Roman" w:hAnsi="Times New Roman" w:cs="Times New Roman"/>
-          <w:sz w:val="24"/>
-          <w:szCs w:val="24"/>
-        </w:rPr>
-        <w:t xml:space="preserve"> that </w:t>
-      </w:r>
-      <w:r>
-        <w:rPr>
-          <w:rFonts w:ascii="Times New Roman" w:hAnsi="Times New Roman" w:cs="Times New Roman"/>
-          <w:sz w:val="24"/>
-          <w:szCs w:val="24"/>
-        </w:rPr>
-        <w:t>patent</w:t>
-      </w:r>
-      <w:r>
-        <w:rPr>
-          <w:rFonts w:ascii="Times New Roman" w:hAnsi="Times New Roman" w:cs="Times New Roman"/>
-          <w:sz w:val="24"/>
-          <w:szCs w:val="24"/>
-        </w:rPr>
-        <w:t>s</w:t>
-      </w:r>
-      <w:r>
-        <w:rPr>
-          <w:rFonts w:ascii="Times New Roman" w:hAnsi="Times New Roman" w:cs="Times New Roman"/>
-          <w:sz w:val="24"/>
-          <w:szCs w:val="24"/>
-        </w:rPr>
-        <w:t xml:space="preserve"> with higher levels of originality</w:t>
-      </w:r>
-      <w:r>
-        <w:rPr>
-          <w:rFonts w:ascii="Times New Roman" w:hAnsi="Times New Roman" w:cs="Times New Roman"/>
-          <w:sz w:val="24"/>
-          <w:szCs w:val="24"/>
-        </w:rPr>
-        <w:t xml:space="preserve"> expand new knowledge to a much greater extent than less original patents and therefore create new opportunities for future discoveries and inventions.</w:t>
-      </w:r>
-      <w:r>
-        <w:rPr>
-          <w:rFonts w:ascii="Times New Roman" w:hAnsi="Times New Roman" w:cs="Times New Roman"/>
-          <w:sz w:val="24"/>
-          <w:szCs w:val="24"/>
-        </w:rPr>
-        <w:t xml:space="preserve"> </w:t>
-      </w:r>
-      <w:r>
-        <w:rPr>
-          <w:rFonts w:ascii="Times New Roman" w:hAnsi="Times New Roman" w:cs="Times New Roman"/>
-          <w:sz w:val="24"/>
-          <w:szCs w:val="24"/>
-        </w:rPr>
-        <w:t xml:space="preserve"> The year a patent is allowed wa</w:t>
-      </w:r>
-      <w:r>
-        <w:rPr>
-          <w:rFonts w:ascii="Times New Roman" w:hAnsi="Times New Roman" w:cs="Times New Roman"/>
-          <w:sz w:val="24"/>
-          <w:szCs w:val="24"/>
-        </w:rPr>
-        <w:t xml:space="preserve">s expected to be negatively associated </w:t>
-      </w:r>
-      <w:r>
-        <w:rPr>
-          <w:rFonts w:ascii="Times New Roman" w:hAnsi="Times New Roman" w:cs="Times New Roman"/>
-          <w:sz w:val="24"/>
-          <w:szCs w:val="24"/>
-        </w:rPr>
-        <w:t>with the number of citations a</w:t>
-      </w:r>
-      <w:r>
-        <w:rPr>
-          <w:rFonts w:ascii="Times New Roman" w:hAnsi="Times New Roman" w:cs="Times New Roman"/>
-          <w:sz w:val="24"/>
-          <w:szCs w:val="24"/>
-        </w:rPr>
-        <w:t xml:space="preserve"> patent receives from other patents.  </w:t>
-      </w:r>
-      <w:r>
-        <w:rPr>
-          <w:rFonts w:ascii="Times New Roman" w:hAnsi="Times New Roman" w:cs="Times New Roman"/>
-          <w:sz w:val="24"/>
-          <w:szCs w:val="24"/>
-        </w:rPr>
-        <w:t>I</w:t>
-      </w:r>
-      <w:r>
-        <w:rPr>
-          <w:rFonts w:ascii="Times New Roman" w:hAnsi="Times New Roman" w:cs="Times New Roman"/>
-          <w:sz w:val="24"/>
-          <w:szCs w:val="24"/>
-        </w:rPr>
-        <w:t xml:space="preserve">t </w:t>
-      </w:r>
-      <w:r>
-        <w:rPr>
-          <w:rFonts w:ascii="Times New Roman" w:hAnsi="Times New Roman" w:cs="Times New Roman"/>
-          <w:sz w:val="24"/>
-          <w:szCs w:val="24"/>
-        </w:rPr>
-        <w:t>wa</w:t>
-      </w:r>
-      <w:r>
-        <w:rPr>
-          <w:rFonts w:ascii="Times New Roman" w:hAnsi="Times New Roman" w:cs="Times New Roman"/>
-          <w:sz w:val="24"/>
-          <w:szCs w:val="24"/>
-        </w:rPr>
-        <w:t xml:space="preserve">s proposed </w:t>
-      </w:r>
-      <w:r>
-        <w:rPr>
-          <w:rFonts w:ascii="Times New Roman" w:hAnsi="Times New Roman" w:cs="Times New Roman"/>
-          <w:sz w:val="24"/>
-          <w:szCs w:val="24"/>
-        </w:rPr>
-        <w:t>that</w:t>
-      </w:r>
-      <w:r>
-        <w:rPr>
-          <w:rFonts w:ascii="Times New Roman" w:hAnsi="Times New Roman" w:cs="Times New Roman"/>
-          <w:sz w:val="24"/>
-          <w:szCs w:val="24"/>
-        </w:rPr>
-        <w:t xml:space="preserve"> the older a patent is the less relevant it becomes.  </w:t>
-      </w:r>
-      <w:proofErr w:type="spellStart"/>
-      <w:r>
-        <w:rPr>
-          <w:rFonts w:ascii="Times New Roman" w:hAnsi="Times New Roman" w:cs="Times New Roman"/>
-          <w:sz w:val="24"/>
-          <w:szCs w:val="24"/>
-        </w:rPr>
-        <w:t>Machlup</w:t>
-      </w:r>
-      <w:proofErr w:type="spellEnd"/>
-      <w:r>
-        <w:rPr>
-          <w:rFonts w:ascii="Times New Roman" w:hAnsi="Times New Roman" w:cs="Times New Roman"/>
-          <w:sz w:val="24"/>
-          <w:szCs w:val="24"/>
-        </w:rPr>
-        <w:t xml:space="preserve"> (1962) is credited with proposing the concept of </w:t>
-      </w:r>
-      <w:r>
-        <w:rPr>
-          <w:rFonts w:ascii="Times New Roman" w:hAnsi="Times New Roman" w:cs="Times New Roman"/>
-          <w:sz w:val="24"/>
-          <w:szCs w:val="24"/>
-        </w:rPr>
-        <w:t xml:space="preserve">the </w:t>
-      </w:r>
-      <w:r>
-        <w:rPr>
-          <w:rFonts w:ascii="Times New Roman" w:hAnsi="Times New Roman" w:cs="Times New Roman"/>
-          <w:sz w:val="24"/>
-          <w:szCs w:val="24"/>
-        </w:rPr>
-        <w:t xml:space="preserve">half-life of knowledge, which </w:t>
-      </w:r>
-      <w:r>
-        <w:rPr>
-          <w:rFonts w:ascii="Times New Roman" w:hAnsi="Times New Roman" w:cs="Times New Roman"/>
-          <w:sz w:val="24"/>
-          <w:szCs w:val="24"/>
-        </w:rPr>
-        <w:t xml:space="preserve">is </w:t>
-      </w:r>
-      <w:r>
-        <w:rPr>
-          <w:rFonts w:ascii="Times New Roman" w:hAnsi="Times New Roman" w:cs="Times New Roman"/>
-          <w:sz w:val="24"/>
-          <w:szCs w:val="24"/>
-        </w:rPr>
-        <w:t xml:space="preserve">the time it takes for half of the knowledge in a field to be rendered irrelevant.  </w:t>
-      </w:r>
-      <w:proofErr w:type="spellStart"/>
-      <w:r>
-        <w:rPr>
-          <w:rFonts w:ascii="Times New Roman" w:hAnsi="Times New Roman" w:cs="Times New Roman"/>
-          <w:sz w:val="24"/>
-          <w:szCs w:val="24"/>
-        </w:rPr>
-        <w:t>Machlup</w:t>
-      </w:r>
-      <w:proofErr w:type="spellEnd"/>
-      <w:r>
-        <w:rPr>
-          <w:rFonts w:ascii="Times New Roman" w:hAnsi="Times New Roman" w:cs="Times New Roman"/>
-          <w:sz w:val="24"/>
-          <w:szCs w:val="24"/>
-        </w:rPr>
-        <w:t xml:space="preserve"> proposed that although patents provide </w:t>
-      </w:r>
-      <w:r>
-        <w:rPr>
-          <w:rFonts w:ascii="Times New Roman" w:hAnsi="Times New Roman" w:cs="Times New Roman"/>
-          <w:sz w:val="24"/>
-          <w:szCs w:val="24"/>
-        </w:rPr>
-        <w:t>several</w:t>
-      </w:r>
-      <w:r>
-        <w:rPr>
-          <w:rFonts w:ascii="Times New Roman" w:hAnsi="Times New Roman" w:cs="Times New Roman"/>
-          <w:sz w:val="24"/>
-          <w:szCs w:val="24"/>
-        </w:rPr>
-        <w:t xml:space="preserve"> years of protection and exclusivity (17 years a</w:t>
-      </w:r>
-      <w:r>
-        <w:rPr>
-          <w:rFonts w:ascii="Times New Roman" w:hAnsi="Times New Roman" w:cs="Times New Roman"/>
-          <w:sz w:val="24"/>
-          <w:szCs w:val="24"/>
-        </w:rPr>
-        <w:t>t the time) obsolescence reduces</w:t>
+        <w:t>obsolescence reduces</w:t>
       </w:r>
       <w:r>
         <w:rPr>
@@ -3972,7 +4269,6 @@
           <w:sz w:val="24"/>
           <w:szCs w:val="24"/>
         </w:rPr>
-        <w:lastRenderedPageBreak/>
         <w:t>This study use</w:t>
       </w:r>
       <w:r>
@@ -4275,7 +4571,16 @@
           <w:sz w:val="24"/>
           <w:szCs w:val="24"/>
         </w:rPr>
-        <w:t xml:space="preserve"> indicates the number of citations made by the patent.  </w:t>
+        <w:t xml:space="preserve"> indicates the number of citations </w:t>
+      </w:r>
+      <w:r>
+        <w:rPr>
+          <w:rFonts w:ascii="Times New Roman" w:hAnsi="Times New Roman" w:cs="Times New Roman"/>
+          <w:sz w:val="24"/>
+          <w:szCs w:val="24"/>
+        </w:rPr>
+        <w:lastRenderedPageBreak/>
+        <w:t xml:space="preserve">made by the patent.  </w:t>
       </w:r>
       <w:r>
         <w:rPr>
@@ -4339,16 +4644,7 @@
           <w:sz w:val="24"/>
           <w:szCs w:val="24"/>
         </w:rPr>
-        <w:t xml:space="preserve"> is a measure of the originality of the </w:t>
-      </w:r>
-      <w:r>
-        <w:rPr>
-          <w:rFonts w:ascii="Times New Roman" w:hAnsi="Times New Roman" w:cs="Times New Roman"/>
-          <w:sz w:val="24"/>
-          <w:szCs w:val="24"/>
-        </w:rPr>
-        <w:lastRenderedPageBreak/>
-        <w:t xml:space="preserve">patent.  </w:t>
+        <w:t xml:space="preserve"> is a measure of the originality of the patent.  </w:t>
       </w:r>
       <w:r>
         <w:rPr>
@@ -4947,7 +5243,16 @@
           <w:sz w:val="24"/>
           <w:szCs w:val="24"/>
         </w:rPr>
-        <w:t xml:space="preserve"> variables were not used because they were unlikely to have any explanatory value.</w:t>
+        <w:t xml:space="preserve"> variables were not used because they </w:t>
+      </w:r>
+      <w:r>
+        <w:rPr>
+          <w:rFonts w:ascii="Times New Roman" w:hAnsi="Times New Roman" w:cs="Times New Roman"/>
+          <w:sz w:val="24"/>
+          <w:szCs w:val="24"/>
+        </w:rPr>
+        <w:lastRenderedPageBreak/>
+        <w:t>were unlikely to have any explanatory value.</w:t>
       </w:r>
       <w:r>
         <w:rPr>
@@ -5027,16 +5332,7 @@
           <w:sz w:val="24"/>
           <w:szCs w:val="24"/>
         </w:rPr>
-        <w:t xml:space="preserve">  Moreover, these variables only obtain a value after a patent citation is received or made and thus violate the temporal condition necessary </w:t>
-      </w:r>
-      <w:r>
-        <w:rPr>
-          <w:rFonts w:ascii="Times New Roman" w:hAnsi="Times New Roman" w:cs="Times New Roman"/>
-          <w:sz w:val="24"/>
-          <w:szCs w:val="24"/>
-        </w:rPr>
-        <w:lastRenderedPageBreak/>
-        <w:t>for causality.</w:t>
+        <w:t xml:space="preserve">  Moreover, these variables only obtain a value after a patent citation is received or made and thus violate the temporal condition necessary for causality.</w:t>
       </w:r>
       <w:r>
         <w:rPr>
@@ -5734,6 +6030,7 @@
           <w:sz w:val="24"/>
           <w:szCs w:val="24"/>
         </w:rPr>
+        <w:lastRenderedPageBreak/>
         <w:t>CRECEIVE</w:t>
       </w:r>
       <w:r>
@@ -5840,16 +6137,7 @@
           <w:sz w:val="24"/>
           <w:szCs w:val="24"/>
         </w:rPr>
-        <w:t xml:space="preserve"> variable were equal to or greater than 15 citations were coded </w:t>
-      </w:r>
-      <w:r>
-        <w:rPr>
-          <w:rFonts w:ascii="Times New Roman" w:hAnsi="Times New Roman" w:cs="Times New Roman"/>
-          <w:sz w:val="24"/>
-          <w:szCs w:val="24"/>
-        </w:rPr>
-        <w:lastRenderedPageBreak/>
-        <w:t>as 15 to limit the number of ordinal outcomes levels</w:t>
+        <w:t xml:space="preserve"> variable were equal to or greater than 15 citations were coded as 15 to limit the number of ordinal outcomes levels</w:t>
       </w:r>
       <w:r>
         <w:rPr>
@@ -6224,7 +6512,16 @@
           <w:sz w:val="24"/>
           <w:szCs w:val="24"/>
         </w:rPr>
-        <w:t xml:space="preserve"> to be strongly correlated with one another.  Observation counts for each outcome level of each categorical and nominal variable were calculated.  For logistic regression analysis, the rule of thumb is that there should be at least 10 observations for the least frequent outcome level of each variable (</w:t>
+        <w:t xml:space="preserve"> to be strongly correlated with one another.  Observation counts for each outcome level of each categorical and nominal variable were calculated.  For logistic regression analysis, the rule of thumb is that there should be at least 10 observations for the least frequent </w:t>
+      </w:r>
+      <w:r>
+        <w:rPr>
+          <w:rFonts w:ascii="Times New Roman" w:hAnsi="Times New Roman" w:cs="Times New Roman"/>
+          <w:sz w:val="24"/>
+          <w:szCs w:val="24"/>
+        </w:rPr>
+        <w:lastRenderedPageBreak/>
+        <w:t>outcome level of each variable (</w:t>
       </w:r>
       <w:proofErr w:type="spellStart"/>
       <w:r>
@@ -6501,7 +6798,6 @@
           <w:sz w:val="24"/>
           <w:szCs w:val="24"/>
         </w:rPr>
-        <w:lastRenderedPageBreak/>
         <w:t>ORIGINAL</w:t>
       </w:r>
       <w:r>
@@ -8617,7 +8913,16 @@
           <w:sz w:val="24"/>
           <w:szCs w:val="24"/>
         </w:rPr>
-        <w:t xml:space="preserve"> indicating a </w:t>
+        <w:t xml:space="preserve"> </w:t>
+      </w:r>
+      <w:r>
+        <w:rPr>
+          <w:rFonts w:ascii="Times New Roman" w:eastAsiaTheme="minorEastAsia" w:hAnsi="Times New Roman" w:cs="Times New Roman"/>
+          <w:sz w:val="24"/>
+          <w:szCs w:val="24"/>
+        </w:rPr>
+        <w:lastRenderedPageBreak/>
+        <w:t xml:space="preserve">indicating a </w:t>
       </w:r>
       <w:r>
         <w:rPr>
@@ -8775,7 +9080,6 @@
           <w:sz w:val="24"/>
           <w:szCs w:val="24"/>
         </w:rPr>
-        <w:lastRenderedPageBreak/>
         <w:t xml:space="preserve">Table 1 shows the results of the binomial regression analysis.  </w:t>
       </w:r>
       <w:r>
@@ -8876,31 +9180,7 @@
           <w:sz w:val="24"/>
           <w:szCs w:val="24"/>
         </w:rPr>
-        <w:t xml:space="preserve"> </w:t>
-      </w:r>
-      <w:r>
-        <w:rPr>
-          <w:rFonts w:ascii="Times New Roman" w:eastAsiaTheme="minorEastAsia" w:hAnsi="Times New Roman" w:cs="Times New Roman"/>
-          <w:sz w:val="24"/>
-          <w:szCs w:val="24"/>
-        </w:rPr>
-        <w:t>statistic</w:t>
-      </w:r>
-      <w:r>
-        <w:rPr>
-          <w:rFonts w:ascii="Times New Roman" w:eastAsiaTheme="minorEastAsia" w:hAnsi="Times New Roman" w:cs="Times New Roman"/>
-          <w:sz w:val="24"/>
-          <w:szCs w:val="24"/>
-        </w:rPr>
-        <w:t xml:space="preserve"> of 1</w:t>
-      </w:r>
-      <w:r>
-        <w:rPr>
-          <w:rFonts w:ascii="Times New Roman" w:eastAsiaTheme="minorEastAsia" w:hAnsi="Times New Roman" w:cs="Times New Roman"/>
-          <w:sz w:val="24"/>
-          <w:szCs w:val="24"/>
-        </w:rPr>
-        <w:t>,765.292</w:t>
+        <w:t xml:space="preserve"> statistic of 1,765.292</w:t>
       </w:r>
       <w:r>
         <w:rPr>
@@ -10716,7 +10996,16 @@
           <w:sz w:val="24"/>
           <w:szCs w:val="24"/>
         </w:rPr>
-        <w:t xml:space="preserve"> were significant at the 0.01 level.  Coefficients for </w:t>
+        <w:t xml:space="preserve"> were significant at the </w:t>
+      </w:r>
+      <w:r>
+        <w:rPr>
+          <w:rFonts w:ascii="Times New Roman" w:hAnsi="Times New Roman" w:cs="Times New Roman"/>
+          <w:sz w:val="24"/>
+          <w:szCs w:val="24"/>
+        </w:rPr>
+        <w:lastRenderedPageBreak/>
+        <w:t xml:space="preserve">0.01 level.  Coefficients for </w:t>
       </w:r>
       <w:r>
         <w:rPr>
@@ -10821,16 +11110,7 @@
           <w:sz w:val="24"/>
           <w:szCs w:val="24"/>
         </w:rPr>
-        <w:t xml:space="preserve"> value was </w:t>
-      </w:r>
-      <w:r>
-        <w:rPr>
-          <w:rFonts w:ascii="Times New Roman" w:hAnsi="Times New Roman" w:cs="Times New Roman"/>
-          <w:sz w:val="24"/>
-          <w:szCs w:val="24"/>
-        </w:rPr>
-        <w:lastRenderedPageBreak/>
-        <w:t xml:space="preserve">0.295 </w:t>
+        <w:t xml:space="preserve"> value was 0.295 </w:t>
       </w:r>
       <w:r>
         <w:rPr>
@@ -10870,15 +11150,7 @@
           <w:sz w:val="24"/>
           <w:szCs w:val="24"/>
         </w:rPr>
-        <w:t xml:space="preserve">decreased from 2,734.8 to 1,927.5 producing </w:t>
-      </w:r>
-      <w:r>
-        <w:rPr>
-          <w:rFonts w:ascii="Times New Roman" w:hAnsi="Times New Roman" w:cs="Times New Roman"/>
-          <w:sz w:val="24"/>
-          <w:szCs w:val="24"/>
-        </w:rPr>
-        <w:t xml:space="preserve">a </w:t>
+        <w:t xml:space="preserve">decreased from 2,734.8 to 1,927.5 producing a </w:t>
       </w:r>
       <m:oMath>
         <m:sSup>
@@ -10920,31 +11192,7 @@
           <w:sz w:val="24"/>
           <w:szCs w:val="24"/>
         </w:rPr>
-        <w:t xml:space="preserve"> </w:t>
-      </w:r>
-      <w:r>
-        <w:rPr>
-          <w:rFonts w:ascii="Times New Roman" w:eastAsiaTheme="minorEastAsia" w:hAnsi="Times New Roman" w:cs="Times New Roman"/>
-          <w:sz w:val="24"/>
-          <w:szCs w:val="24"/>
-        </w:rPr>
-        <w:t>statistic</w:t>
-      </w:r>
-      <w:r>
-        <w:rPr>
-          <w:rFonts w:ascii="Times New Roman" w:eastAsiaTheme="minorEastAsia" w:hAnsi="Times New Roman" w:cs="Times New Roman"/>
-          <w:sz w:val="24"/>
-          <w:szCs w:val="24"/>
-        </w:rPr>
-        <w:t xml:space="preserve"> of </w:t>
-      </w:r>
-      <w:r>
-        <w:rPr>
-          <w:rFonts w:ascii="Times New Roman" w:eastAsiaTheme="minorEastAsia" w:hAnsi="Times New Roman" w:cs="Times New Roman"/>
-          <w:sz w:val="24"/>
-          <w:szCs w:val="24"/>
-        </w:rPr>
-        <w:t>807.3 for the model</w:t>
+        <w:t xml:space="preserve"> statistic of 807.3 for the model</w:t>
       </w:r>
       <w:r>
         <w:rPr>
@@ -11475,6 +11723,7 @@
           <w:sz w:val="24"/>
           <w:szCs w:val="24"/>
         </w:rPr>
+        <w:lastRenderedPageBreak/>
         <w:t xml:space="preserve">current </w:t>
       </w:r>
       <w:r>
@@ -11565,7 +11814,6 @@
           <w:sz w:val="24"/>
           <w:szCs w:val="24"/>
         </w:rPr>
-        <w:lastRenderedPageBreak/>
         <w:tab/>
         <w:t xml:space="preserve">An ordinal logistic regression analysis was performed using </w:t>
       </w:r>
@@ -13784,7 +14032,16 @@
           <w:sz w:val="24"/>
           <w:szCs w:val="24"/>
         </w:rPr>
-        <w:t xml:space="preserve"> However, the confidence interval at the 0.95 level for the coefficients of </w:t>
+        <w:t xml:space="preserve"> However, the confidence </w:t>
+      </w:r>
+      <w:r>
+        <w:rPr>
+          <w:rFonts w:ascii="Times New Roman" w:hAnsi="Times New Roman" w:cs="Times New Roman"/>
+          <w:sz w:val="24"/>
+          <w:szCs w:val="24"/>
+        </w:rPr>
+        <w:lastRenderedPageBreak/>
+        <w:t xml:space="preserve">interval at the 0.95 level for the coefficients of </w:t>
       </w:r>
       <w:r>
         <w:rPr>
@@ -13872,16 +14129,7 @@
           <w:sz w:val="24"/>
           <w:szCs w:val="24"/>
         </w:rPr>
-        <w:t xml:space="preserve"> changes in these variables did not change odds of a patent receiving a given level </w:t>
-      </w:r>
-      <w:r>
-        <w:rPr>
-          <w:rFonts w:ascii="Times New Roman" w:hAnsi="Times New Roman" w:cs="Times New Roman"/>
-          <w:sz w:val="24"/>
-          <w:szCs w:val="24"/>
-        </w:rPr>
-        <w:lastRenderedPageBreak/>
-        <w:t xml:space="preserve">of citations from other patents. </w:t>
+        <w:t xml:space="preserve"> changes in these variables did not change odds of a patent receiving a given level of citations from other patents. </w:t>
       </w:r>
       <w:r>
         <w:rPr>
@@ -13970,15 +14218,7 @@
           <w:sz w:val="24"/>
           <w:szCs w:val="24"/>
         </w:rPr>
-        <w:t xml:space="preserve">decreased from 9,744.127 to 7,904.203 producing </w:t>
-      </w:r>
-      <w:r>
-        <w:rPr>
-          <w:rFonts w:ascii="Times New Roman" w:hAnsi="Times New Roman" w:cs="Times New Roman"/>
-          <w:sz w:val="24"/>
-          <w:szCs w:val="24"/>
-        </w:rPr>
-        <w:t xml:space="preserve">a </w:t>
+        <w:t xml:space="preserve">decreased from 9,744.127 to 7,904.203 producing a </w:t>
       </w:r>
       <m:oMath>
         <m:sSup>
@@ -14020,15 +14260,7 @@
           <w:sz w:val="24"/>
           <w:szCs w:val="24"/>
         </w:rPr>
-        <w:t xml:space="preserve"> </w:t>
-      </w:r>
-      <w:r>
-        <w:rPr>
-          <w:rFonts w:ascii="Times New Roman" w:eastAsiaTheme="minorEastAsia" w:hAnsi="Times New Roman" w:cs="Times New Roman"/>
-          <w:sz w:val="24"/>
-          <w:szCs w:val="24"/>
-        </w:rPr>
-        <w:t xml:space="preserve">statistic of 1,839.924 for the model.  </w:t>
+        <w:t xml:space="preserve"> statistic of 1,839.924 for the model.  </w:t>
       </w:r>
       <w:r>
         <w:rPr>
@@ -14534,6 +14766,7 @@
           <w:sz w:val="24"/>
           <w:szCs w:val="24"/>
         </w:rPr>
+        <w:lastRenderedPageBreak/>
         <w:t>CRECEIVE</w:t>
       </w:r>
       <w:r>
@@ -15554,7 +15787,16 @@
           <w:sz w:val="24"/>
           <w:szCs w:val="24"/>
         </w:rPr>
-        <w:t xml:space="preserve"> variable was equal to or greater than 15 were removed as outliers.  Table 1 shows the results of the multiple regression analysis.  All independent variables were significant at the 0.001 level except for the </w:t>
+        <w:t xml:space="preserve"> variable was equal to or </w:t>
+      </w:r>
+      <w:r>
+        <w:rPr>
+          <w:rFonts w:ascii="Times New Roman" w:hAnsi="Times New Roman" w:cs="Times New Roman"/>
+          <w:sz w:val="24"/>
+          <w:szCs w:val="24"/>
+        </w:rPr>
+        <w:lastRenderedPageBreak/>
+        <w:t xml:space="preserve">greater than 15 were removed as outliers.  Table 1 shows the results of the multiple regression analysis.  All independent variables were significant at the 0.001 level except for the </w:t>
       </w:r>
       <w:r>
         <w:rPr>
@@ -15578,7 +15820,6 @@
           <w:sz w:val="24"/>
           <w:szCs w:val="24"/>
         </w:rPr>
-        <w:lastRenderedPageBreak/>
         <w:t>CAT03</w:t>
       </w:r>
       <w:r>
@@ -16149,15 +16390,7 @@
           <w:sz w:val="24"/>
           <w:szCs w:val="24"/>
         </w:rPr>
-        <w:t xml:space="preserve"> </w:t>
-      </w:r>
-      <w:r>
-        <w:rPr>
-          <w:rFonts w:ascii="Times New Roman" w:hAnsi="Times New Roman" w:cs="Times New Roman"/>
-          <w:sz w:val="24"/>
-          <w:szCs w:val="24"/>
-        </w:rPr>
-        <w:t>technology transfer</w:t>
+        <w:t xml:space="preserve"> technology transfer</w:t>
       </w:r>
       <w:r>
         <w:rPr>
@@ -16189,7 +16422,16 @@
           <w:sz w:val="24"/>
           <w:szCs w:val="24"/>
         </w:rPr>
-        <w:t xml:space="preserve">  This may lead policymakers to significantly modify their conceptions of technology transfer and the goals of R&amp;D</w:t>
+        <w:t xml:space="preserve">  This may lead policymakers to significantly </w:t>
+      </w:r>
+      <w:r>
+        <w:rPr>
+          <w:rFonts w:ascii="Times New Roman" w:hAnsi="Times New Roman" w:cs="Times New Roman"/>
+          <w:sz w:val="24"/>
+          <w:szCs w:val="24"/>
+        </w:rPr>
+        <w:lastRenderedPageBreak/>
+        <w:t>modify their conceptions of technology transfer and the goals of R&amp;D</w:t>
       </w:r>
       <w:r>
         <w:rPr>
@@ -16216,7 +16458,6 @@
           <w:sz w:val="24"/>
           <w:szCs w:val="24"/>
         </w:rPr>
-        <w:lastRenderedPageBreak/>
         <w:t xml:space="preserve">The study </w:t>
       </w:r>
       <w:r>
@@ -16824,7 +17065,16 @@
           <w:sz w:val="24"/>
           <w:szCs w:val="24"/>
         </w:rPr>
-        <w:t xml:space="preserve"> to minimize truncation effects</w:t>
+        <w:t xml:space="preserve"> to minimize </w:t>
+      </w:r>
+      <w:r>
+        <w:rPr>
+          <w:rFonts w:ascii="Times New Roman" w:hAnsi="Times New Roman" w:cs="Times New Roman"/>
+          <w:sz w:val="24"/>
+          <w:szCs w:val="24"/>
+        </w:rPr>
+        <w:lastRenderedPageBreak/>
+        <w:t>truncation effects</w:t>
       </w:r>
       <w:r>
         <w:rPr>
@@ -16906,7 +17156,6 @@
           <w:sz w:val="24"/>
           <w:szCs w:val="24"/>
         </w:rPr>
-        <w:lastRenderedPageBreak/>
         <w:tab/>
         <w:t xml:space="preserve">The measures of originality and generality are highly dependent on the specification of classifications, which is </w:t>
       </w:r>
@@ -17327,7 +17576,16 @@
           <w:sz w:val="24"/>
           <w:szCs w:val="24"/>
         </w:rPr>
-        <w:t>Patents are a primary output R&amp;D activity.  They embody technology and new knowledge.  Traditional approaches to studying technology transfer tend to focus only on the transfer of the t</w:t>
+        <w:t xml:space="preserve">Patents are a primary output R&amp;D activity.  They embody technology and new knowledge.  Traditional approaches to </w:t>
+      </w:r>
+      <w:r>
+        <w:rPr>
+          <w:rFonts w:ascii="Times New Roman" w:hAnsi="Times New Roman" w:cs="Times New Roman"/>
+          <w:sz w:val="24"/>
+          <w:szCs w:val="24"/>
+        </w:rPr>
+        <w:lastRenderedPageBreak/>
+        <w:t>studying technology transfer tend to focus only on the transfer of the t</w:t>
       </w:r>
       <w:r>
         <w:rPr>
@@ -17375,16 +17633,7 @@
           <w:sz w:val="24"/>
           <w:szCs w:val="24"/>
         </w:rPr>
-        <w:t xml:space="preserve"> is </w:t>
-      </w:r>
-      <w:r>
-        <w:rPr>
-          <w:rFonts w:ascii="Times New Roman" w:hAnsi="Times New Roman" w:cs="Times New Roman"/>
-          <w:sz w:val="24"/>
-          <w:szCs w:val="24"/>
-        </w:rPr>
-        <w:lastRenderedPageBreak/>
-        <w:t xml:space="preserve">also an important and desirable outcome that is often forgotten or ignored.  </w:t>
+        <w:t xml:space="preserve"> is also an important and desirable outcome that is often forgotten or ignored.  </w:t>
       </w:r>
       <w:r>
         <w:rPr>
@@ -18693,23 +18942,7 @@
           <w:sz w:val="24"/>
           <w:szCs w:val="24"/>
         </w:rPr>
-        <w:t>U.S. Department of the Treasury. (2018</w:t>
-      </w:r>
-      <w:r>
-        <w:rPr>
-          <w:rFonts w:ascii="Times New Roman" w:hAnsi="Times New Roman" w:cs="Times New Roman"/>
-          <w:sz w:val="24"/>
-          <w:szCs w:val="24"/>
-        </w:rPr>
-        <w:t>b</w:t>
-      </w:r>
-      <w:r>
-        <w:rPr>
-          <w:rFonts w:ascii="Times New Roman" w:hAnsi="Times New Roman" w:cs="Times New Roman"/>
-          <w:sz w:val="24"/>
-          <w:szCs w:val="24"/>
-        </w:rPr>
-        <w:t xml:space="preserve">). Monthly Treasury Statement: Receipts and Outlays of the United States Government, For Fiscal Year 2019 Through October 31, 2018, and Other Periods.  Retrieved from </w:t>
+        <w:t xml:space="preserve">U.S. Department of the Treasury. (2018b). Monthly Treasury Statement: Receipts and Outlays of the United States Government, For Fiscal Year 2019 Through October 31, 2018, and Other Periods.  Retrieved from </w:t>
       </w:r>
       <w:r>
         <w:rPr>
@@ -24915,7 +25148,7 @@
         <w:noProof/>
         <w:sz w:val="24"/>
       </w:rPr>
-      <w:t>2</w:t>
+      <w:t>9</w:t>
     </w:r>
     <w:r>
       <w:rPr>

</xml_diff>

<commit_message>
Added figures to Appendix A
</commit_message>
<xml_diff>
--- a/Docs/Townes_Research_2019A01_Manuscript_v00.docx
+++ b/Docs/Townes_Research_2019A01_Manuscript_v00.docx
@@ -3205,8 +3205,6 @@
         </w:rPr>
         <w:t>?</w:t>
       </w:r>
-      <w:bookmarkStart w:id="0" w:name="_GoBack"/>
-      <w:bookmarkEnd w:id="0"/>
     </w:p>
     <w:p>
       <w:pPr>
@@ -19022,6 +19020,23 @@
     </w:p>
     <w:p>
       <w:pPr>
+        <w:rPr>
+          <w:rFonts w:ascii="Times New Roman" w:hAnsi="Times New Roman" w:cs="Times New Roman"/>
+          <w:sz w:val="24"/>
+          <w:szCs w:val="24"/>
+        </w:rPr>
+      </w:pPr>
+      <w:r>
+        <w:rPr>
+          <w:rFonts w:ascii="Times New Roman" w:hAnsi="Times New Roman" w:cs="Times New Roman"/>
+          <w:sz w:val="24"/>
+          <w:szCs w:val="24"/>
+        </w:rPr>
+        <w:br w:type="page"/>
+      </w:r>
+    </w:p>
+    <w:p>
+      <w:pPr>
         <w:spacing w:after="0" w:line="480" w:lineRule="auto"/>
         <w:jc w:val="center"/>
         <w:rPr>
@@ -19036,6 +19051,7 @@
           <w:sz w:val="24"/>
           <w:szCs w:val="24"/>
         </w:rPr>
+        <w:lastRenderedPageBreak/>
         <w:t>Appendix A</w:t>
       </w:r>
       <w:r>
@@ -19136,6 +19152,4285 @@
         </w:rPr>
       </w:pPr>
     </w:p>
+    <w:tbl>
+      <w:tblPr>
+        <w:tblStyle w:val="TableGrid"/>
+        <w:tblW w:w="0" w:type="auto"/>
+        <w:tblLook w:val="04A0" w:firstRow="1" w:lastRow="0" w:firstColumn="1" w:lastColumn="0" w:noHBand="0" w:noVBand="1"/>
+      </w:tblPr>
+      <w:tblGrid>
+        <w:gridCol w:w="586"/>
+        <w:gridCol w:w="675"/>
+        <w:gridCol w:w="645"/>
+        <w:gridCol w:w="645"/>
+        <w:gridCol w:w="644"/>
+        <w:gridCol w:w="644"/>
+        <w:gridCol w:w="644"/>
+        <w:gridCol w:w="644"/>
+        <w:gridCol w:w="644"/>
+        <w:gridCol w:w="644"/>
+        <w:gridCol w:w="644"/>
+        <w:gridCol w:w="644"/>
+        <w:gridCol w:w="585"/>
+        <w:gridCol w:w="644"/>
+        <w:gridCol w:w="644"/>
+      </w:tblGrid>
+      <w:tr>
+        <w:tc>
+          <w:tcPr>
+            <w:tcW w:w="586" w:type="dxa"/>
+            <w:vMerge w:val="restart"/>
+            <w:textDirection w:val="btLr"/>
+          </w:tcPr>
+          <w:p>
+            <w:pPr>
+              <w:ind w:left="113" w:right="113"/>
+              <w:jc w:val="center"/>
+              <w:rPr>
+                <w:rFonts w:ascii="Times New Roman" w:hAnsi="Times New Roman" w:cs="Times New Roman"/>
+                <w:sz w:val="24"/>
+                <w:szCs w:val="24"/>
+              </w:rPr>
+            </w:pPr>
+            <w:r>
+              <w:rPr>
+                <w:rFonts w:ascii="Times New Roman" w:hAnsi="Times New Roman" w:cs="Times New Roman"/>
+                <w:sz w:val="24"/>
+                <w:szCs w:val="24"/>
+              </w:rPr>
+              <w:t>Adjusted R</w:t>
+            </w:r>
+            <w:r>
+              <w:rPr>
+                <w:rFonts w:ascii="Times New Roman" w:hAnsi="Times New Roman" w:cs="Times New Roman"/>
+                <w:sz w:val="24"/>
+                <w:szCs w:val="24"/>
+                <w:vertAlign w:val="superscript"/>
+              </w:rPr>
+              <w:t>2</w:t>
+            </w:r>
+          </w:p>
+        </w:tc>
+        <w:tc>
+          <w:tcPr>
+            <w:tcW w:w="675" w:type="dxa"/>
+          </w:tcPr>
+          <w:p>
+            <w:pPr>
+              <w:rPr>
+                <w:rFonts w:ascii="Times New Roman" w:hAnsi="Times New Roman" w:cs="Times New Roman"/>
+                <w:sz w:val="24"/>
+                <w:szCs w:val="24"/>
+              </w:rPr>
+            </w:pPr>
+            <w:r>
+              <w:rPr>
+                <w:rFonts w:ascii="Times New Roman" w:hAnsi="Times New Roman" w:cs="Times New Roman"/>
+                <w:sz w:val="24"/>
+                <w:szCs w:val="24"/>
+              </w:rPr>
+              <w:t>0.23</w:t>
+            </w:r>
+          </w:p>
+        </w:tc>
+        <w:tc>
+          <w:tcPr>
+            <w:tcW w:w="645" w:type="dxa"/>
+          </w:tcPr>
+          <w:p>
+            <w:pPr>
+              <w:jc w:val="center"/>
+              <w:rPr>
+                <w:rFonts w:ascii="Times New Roman" w:hAnsi="Times New Roman" w:cs="Times New Roman"/>
+                <w:sz w:val="24"/>
+                <w:szCs w:val="24"/>
+              </w:rPr>
+            </w:pPr>
+            <w:r>
+              <w:rPr>
+                <w:rFonts w:ascii="Times New Roman" w:hAnsi="Times New Roman" w:cs="Times New Roman"/>
+                <w:sz w:val="24"/>
+                <w:szCs w:val="24"/>
+              </w:rPr>
+              <w:t>X</w:t>
+            </w:r>
+          </w:p>
+        </w:tc>
+        <w:tc>
+          <w:tcPr>
+            <w:tcW w:w="645" w:type="dxa"/>
+          </w:tcPr>
+          <w:p>
+            <w:pPr>
+              <w:jc w:val="center"/>
+              <w:rPr>
+                <w:rFonts w:ascii="Times New Roman" w:hAnsi="Times New Roman" w:cs="Times New Roman"/>
+                <w:sz w:val="24"/>
+                <w:szCs w:val="24"/>
+              </w:rPr>
+            </w:pPr>
+            <w:r>
+              <w:rPr>
+                <w:rFonts w:ascii="Times New Roman" w:hAnsi="Times New Roman" w:cs="Times New Roman"/>
+                <w:sz w:val="24"/>
+                <w:szCs w:val="24"/>
+              </w:rPr>
+              <w:t>X</w:t>
+            </w:r>
+          </w:p>
+        </w:tc>
+        <w:tc>
+          <w:tcPr>
+            <w:tcW w:w="644" w:type="dxa"/>
+          </w:tcPr>
+          <w:p>
+            <w:pPr>
+              <w:jc w:val="center"/>
+              <w:rPr>
+                <w:rFonts w:ascii="Times New Roman" w:hAnsi="Times New Roman" w:cs="Times New Roman"/>
+                <w:sz w:val="24"/>
+                <w:szCs w:val="24"/>
+              </w:rPr>
+            </w:pPr>
+            <w:r>
+              <w:rPr>
+                <w:rFonts w:ascii="Times New Roman" w:hAnsi="Times New Roman" w:cs="Times New Roman"/>
+                <w:sz w:val="24"/>
+                <w:szCs w:val="24"/>
+              </w:rPr>
+              <w:t>X</w:t>
+            </w:r>
+          </w:p>
+        </w:tc>
+        <w:tc>
+          <w:tcPr>
+            <w:tcW w:w="644" w:type="dxa"/>
+          </w:tcPr>
+          <w:p>
+            <w:pPr>
+              <w:jc w:val="center"/>
+              <w:rPr>
+                <w:rFonts w:ascii="Times New Roman" w:hAnsi="Times New Roman" w:cs="Times New Roman"/>
+                <w:sz w:val="24"/>
+                <w:szCs w:val="24"/>
+              </w:rPr>
+            </w:pPr>
+            <w:r>
+              <w:rPr>
+                <w:rFonts w:ascii="Times New Roman" w:hAnsi="Times New Roman" w:cs="Times New Roman"/>
+                <w:sz w:val="24"/>
+                <w:szCs w:val="24"/>
+              </w:rPr>
+              <w:t>X</w:t>
+            </w:r>
+          </w:p>
+        </w:tc>
+        <w:tc>
+          <w:tcPr>
+            <w:tcW w:w="644" w:type="dxa"/>
+          </w:tcPr>
+          <w:p>
+            <w:pPr>
+              <w:jc w:val="center"/>
+              <w:rPr>
+                <w:rFonts w:ascii="Times New Roman" w:hAnsi="Times New Roman" w:cs="Times New Roman"/>
+                <w:sz w:val="24"/>
+                <w:szCs w:val="24"/>
+              </w:rPr>
+            </w:pPr>
+            <w:r>
+              <w:rPr>
+                <w:rFonts w:ascii="Times New Roman" w:hAnsi="Times New Roman" w:cs="Times New Roman"/>
+                <w:sz w:val="24"/>
+                <w:szCs w:val="24"/>
+              </w:rPr>
+              <w:t>X</w:t>
+            </w:r>
+          </w:p>
+        </w:tc>
+        <w:tc>
+          <w:tcPr>
+            <w:tcW w:w="644" w:type="dxa"/>
+          </w:tcPr>
+          <w:p>
+            <w:pPr>
+              <w:jc w:val="center"/>
+              <w:rPr>
+                <w:rFonts w:ascii="Times New Roman" w:hAnsi="Times New Roman" w:cs="Times New Roman"/>
+                <w:sz w:val="24"/>
+                <w:szCs w:val="24"/>
+              </w:rPr>
+            </w:pPr>
+          </w:p>
+        </w:tc>
+        <w:tc>
+          <w:tcPr>
+            <w:tcW w:w="644" w:type="dxa"/>
+          </w:tcPr>
+          <w:p>
+            <w:pPr>
+              <w:jc w:val="center"/>
+              <w:rPr>
+                <w:rFonts w:ascii="Times New Roman" w:hAnsi="Times New Roman" w:cs="Times New Roman"/>
+                <w:sz w:val="24"/>
+                <w:szCs w:val="24"/>
+              </w:rPr>
+            </w:pPr>
+          </w:p>
+        </w:tc>
+        <w:tc>
+          <w:tcPr>
+            <w:tcW w:w="644" w:type="dxa"/>
+          </w:tcPr>
+          <w:p>
+            <w:pPr>
+              <w:jc w:val="center"/>
+              <w:rPr>
+                <w:rFonts w:ascii="Times New Roman" w:hAnsi="Times New Roman" w:cs="Times New Roman"/>
+                <w:sz w:val="24"/>
+                <w:szCs w:val="24"/>
+              </w:rPr>
+            </w:pPr>
+          </w:p>
+        </w:tc>
+        <w:tc>
+          <w:tcPr>
+            <w:tcW w:w="644" w:type="dxa"/>
+          </w:tcPr>
+          <w:p>
+            <w:pPr>
+              <w:jc w:val="center"/>
+              <w:rPr>
+                <w:rFonts w:ascii="Times New Roman" w:hAnsi="Times New Roman" w:cs="Times New Roman"/>
+                <w:sz w:val="24"/>
+                <w:szCs w:val="24"/>
+              </w:rPr>
+            </w:pPr>
+            <w:r>
+              <w:rPr>
+                <w:rFonts w:ascii="Times New Roman" w:hAnsi="Times New Roman" w:cs="Times New Roman"/>
+                <w:sz w:val="24"/>
+                <w:szCs w:val="24"/>
+              </w:rPr>
+              <w:t>X</w:t>
+            </w:r>
+          </w:p>
+        </w:tc>
+        <w:tc>
+          <w:tcPr>
+            <w:tcW w:w="644" w:type="dxa"/>
+          </w:tcPr>
+          <w:p>
+            <w:pPr>
+              <w:jc w:val="center"/>
+              <w:rPr>
+                <w:rFonts w:ascii="Times New Roman" w:hAnsi="Times New Roman" w:cs="Times New Roman"/>
+                <w:sz w:val="24"/>
+                <w:szCs w:val="24"/>
+              </w:rPr>
+            </w:pPr>
+          </w:p>
+        </w:tc>
+        <w:tc>
+          <w:tcPr>
+            <w:tcW w:w="585" w:type="dxa"/>
+          </w:tcPr>
+          <w:p>
+            <w:pPr>
+              <w:jc w:val="center"/>
+              <w:rPr>
+                <w:rFonts w:ascii="Times New Roman" w:hAnsi="Times New Roman" w:cs="Times New Roman"/>
+                <w:sz w:val="24"/>
+                <w:szCs w:val="24"/>
+              </w:rPr>
+            </w:pPr>
+            <w:r>
+              <w:rPr>
+                <w:rFonts w:ascii="Times New Roman" w:hAnsi="Times New Roman" w:cs="Times New Roman"/>
+                <w:sz w:val="24"/>
+                <w:szCs w:val="24"/>
+              </w:rPr>
+              <w:t>X</w:t>
+            </w:r>
+          </w:p>
+        </w:tc>
+        <w:tc>
+          <w:tcPr>
+            <w:tcW w:w="644" w:type="dxa"/>
+          </w:tcPr>
+          <w:p>
+            <w:pPr>
+              <w:jc w:val="center"/>
+              <w:rPr>
+                <w:rFonts w:ascii="Times New Roman" w:hAnsi="Times New Roman" w:cs="Times New Roman"/>
+                <w:sz w:val="24"/>
+                <w:szCs w:val="24"/>
+              </w:rPr>
+            </w:pPr>
+            <w:r>
+              <w:rPr>
+                <w:rFonts w:ascii="Times New Roman" w:hAnsi="Times New Roman" w:cs="Times New Roman"/>
+                <w:sz w:val="24"/>
+                <w:szCs w:val="24"/>
+              </w:rPr>
+              <w:t>X</w:t>
+            </w:r>
+          </w:p>
+        </w:tc>
+        <w:tc>
+          <w:tcPr>
+            <w:tcW w:w="644" w:type="dxa"/>
+          </w:tcPr>
+          <w:p>
+            <w:pPr>
+              <w:jc w:val="center"/>
+              <w:rPr>
+                <w:rFonts w:ascii="Times New Roman" w:hAnsi="Times New Roman" w:cs="Times New Roman"/>
+                <w:sz w:val="24"/>
+                <w:szCs w:val="24"/>
+              </w:rPr>
+            </w:pPr>
+          </w:p>
+        </w:tc>
+      </w:tr>
+      <w:tr>
+        <w:tc>
+          <w:tcPr>
+            <w:tcW w:w="586" w:type="dxa"/>
+            <w:vMerge/>
+          </w:tcPr>
+          <w:p>
+            <w:pPr>
+              <w:rPr>
+                <w:rFonts w:ascii="Times New Roman" w:hAnsi="Times New Roman" w:cs="Times New Roman"/>
+                <w:sz w:val="24"/>
+                <w:szCs w:val="24"/>
+              </w:rPr>
+            </w:pPr>
+          </w:p>
+        </w:tc>
+        <w:tc>
+          <w:tcPr>
+            <w:tcW w:w="675" w:type="dxa"/>
+          </w:tcPr>
+          <w:p>
+            <w:pPr>
+              <w:rPr>
+                <w:rFonts w:ascii="Times New Roman" w:hAnsi="Times New Roman" w:cs="Times New Roman"/>
+                <w:sz w:val="24"/>
+                <w:szCs w:val="24"/>
+              </w:rPr>
+            </w:pPr>
+            <w:r>
+              <w:rPr>
+                <w:rFonts w:ascii="Times New Roman" w:hAnsi="Times New Roman" w:cs="Times New Roman"/>
+                <w:sz w:val="24"/>
+                <w:szCs w:val="24"/>
+              </w:rPr>
+              <w:t>0.23</w:t>
+            </w:r>
+          </w:p>
+        </w:tc>
+        <w:tc>
+          <w:tcPr>
+            <w:tcW w:w="645" w:type="dxa"/>
+          </w:tcPr>
+          <w:p>
+            <w:pPr>
+              <w:jc w:val="center"/>
+              <w:rPr>
+                <w:rFonts w:ascii="Times New Roman" w:hAnsi="Times New Roman" w:cs="Times New Roman"/>
+                <w:sz w:val="24"/>
+                <w:szCs w:val="24"/>
+              </w:rPr>
+            </w:pPr>
+            <w:r>
+              <w:rPr>
+                <w:rFonts w:ascii="Times New Roman" w:hAnsi="Times New Roman" w:cs="Times New Roman"/>
+                <w:sz w:val="24"/>
+                <w:szCs w:val="24"/>
+              </w:rPr>
+              <w:t>X</w:t>
+            </w:r>
+          </w:p>
+        </w:tc>
+        <w:tc>
+          <w:tcPr>
+            <w:tcW w:w="645" w:type="dxa"/>
+          </w:tcPr>
+          <w:p>
+            <w:pPr>
+              <w:jc w:val="center"/>
+              <w:rPr>
+                <w:rFonts w:ascii="Times New Roman" w:hAnsi="Times New Roman" w:cs="Times New Roman"/>
+                <w:sz w:val="24"/>
+                <w:szCs w:val="24"/>
+              </w:rPr>
+            </w:pPr>
+            <w:r>
+              <w:rPr>
+                <w:rFonts w:ascii="Times New Roman" w:hAnsi="Times New Roman" w:cs="Times New Roman"/>
+                <w:sz w:val="24"/>
+                <w:szCs w:val="24"/>
+              </w:rPr>
+              <w:t>X</w:t>
+            </w:r>
+          </w:p>
+        </w:tc>
+        <w:tc>
+          <w:tcPr>
+            <w:tcW w:w="644" w:type="dxa"/>
+          </w:tcPr>
+          <w:p>
+            <w:pPr>
+              <w:jc w:val="center"/>
+              <w:rPr>
+                <w:rFonts w:ascii="Times New Roman" w:hAnsi="Times New Roman" w:cs="Times New Roman"/>
+                <w:sz w:val="24"/>
+                <w:szCs w:val="24"/>
+              </w:rPr>
+            </w:pPr>
+            <w:r>
+              <w:rPr>
+                <w:rFonts w:ascii="Times New Roman" w:hAnsi="Times New Roman" w:cs="Times New Roman"/>
+                <w:sz w:val="24"/>
+                <w:szCs w:val="24"/>
+              </w:rPr>
+              <w:t>X</w:t>
+            </w:r>
+          </w:p>
+        </w:tc>
+        <w:tc>
+          <w:tcPr>
+            <w:tcW w:w="644" w:type="dxa"/>
+          </w:tcPr>
+          <w:p>
+            <w:pPr>
+              <w:jc w:val="center"/>
+              <w:rPr>
+                <w:rFonts w:ascii="Times New Roman" w:hAnsi="Times New Roman" w:cs="Times New Roman"/>
+                <w:sz w:val="24"/>
+                <w:szCs w:val="24"/>
+              </w:rPr>
+            </w:pPr>
+            <w:r>
+              <w:rPr>
+                <w:rFonts w:ascii="Times New Roman" w:hAnsi="Times New Roman" w:cs="Times New Roman"/>
+                <w:sz w:val="24"/>
+                <w:szCs w:val="24"/>
+              </w:rPr>
+              <w:t>X</w:t>
+            </w:r>
+          </w:p>
+        </w:tc>
+        <w:tc>
+          <w:tcPr>
+            <w:tcW w:w="644" w:type="dxa"/>
+          </w:tcPr>
+          <w:p>
+            <w:pPr>
+              <w:jc w:val="center"/>
+              <w:rPr>
+                <w:rFonts w:ascii="Times New Roman" w:hAnsi="Times New Roman" w:cs="Times New Roman"/>
+                <w:sz w:val="24"/>
+                <w:szCs w:val="24"/>
+              </w:rPr>
+            </w:pPr>
+            <w:r>
+              <w:rPr>
+                <w:rFonts w:ascii="Times New Roman" w:hAnsi="Times New Roman" w:cs="Times New Roman"/>
+                <w:sz w:val="24"/>
+                <w:szCs w:val="24"/>
+              </w:rPr>
+              <w:t>X</w:t>
+            </w:r>
+          </w:p>
+        </w:tc>
+        <w:tc>
+          <w:tcPr>
+            <w:tcW w:w="644" w:type="dxa"/>
+          </w:tcPr>
+          <w:p>
+            <w:pPr>
+              <w:jc w:val="center"/>
+              <w:rPr>
+                <w:rFonts w:ascii="Times New Roman" w:hAnsi="Times New Roman" w:cs="Times New Roman"/>
+                <w:sz w:val="24"/>
+                <w:szCs w:val="24"/>
+              </w:rPr>
+            </w:pPr>
+          </w:p>
+        </w:tc>
+        <w:tc>
+          <w:tcPr>
+            <w:tcW w:w="644" w:type="dxa"/>
+          </w:tcPr>
+          <w:p>
+            <w:pPr>
+              <w:jc w:val="center"/>
+              <w:rPr>
+                <w:rFonts w:ascii="Times New Roman" w:hAnsi="Times New Roman" w:cs="Times New Roman"/>
+                <w:sz w:val="24"/>
+                <w:szCs w:val="24"/>
+              </w:rPr>
+            </w:pPr>
+          </w:p>
+        </w:tc>
+        <w:tc>
+          <w:tcPr>
+            <w:tcW w:w="644" w:type="dxa"/>
+          </w:tcPr>
+          <w:p>
+            <w:pPr>
+              <w:jc w:val="center"/>
+              <w:rPr>
+                <w:rFonts w:ascii="Times New Roman" w:hAnsi="Times New Roman" w:cs="Times New Roman"/>
+                <w:sz w:val="24"/>
+                <w:szCs w:val="24"/>
+              </w:rPr>
+            </w:pPr>
+          </w:p>
+        </w:tc>
+        <w:tc>
+          <w:tcPr>
+            <w:tcW w:w="644" w:type="dxa"/>
+          </w:tcPr>
+          <w:p>
+            <w:pPr>
+              <w:jc w:val="center"/>
+              <w:rPr>
+                <w:rFonts w:ascii="Times New Roman" w:hAnsi="Times New Roman" w:cs="Times New Roman"/>
+                <w:sz w:val="24"/>
+                <w:szCs w:val="24"/>
+              </w:rPr>
+            </w:pPr>
+            <w:r>
+              <w:rPr>
+                <w:rFonts w:ascii="Times New Roman" w:hAnsi="Times New Roman" w:cs="Times New Roman"/>
+                <w:sz w:val="24"/>
+                <w:szCs w:val="24"/>
+              </w:rPr>
+              <w:t>X</w:t>
+            </w:r>
+          </w:p>
+        </w:tc>
+        <w:tc>
+          <w:tcPr>
+            <w:tcW w:w="644" w:type="dxa"/>
+          </w:tcPr>
+          <w:p>
+            <w:pPr>
+              <w:jc w:val="center"/>
+              <w:rPr>
+                <w:rFonts w:ascii="Times New Roman" w:hAnsi="Times New Roman" w:cs="Times New Roman"/>
+                <w:sz w:val="24"/>
+                <w:szCs w:val="24"/>
+              </w:rPr>
+            </w:pPr>
+          </w:p>
+        </w:tc>
+        <w:tc>
+          <w:tcPr>
+            <w:tcW w:w="585" w:type="dxa"/>
+          </w:tcPr>
+          <w:p>
+            <w:pPr>
+              <w:jc w:val="center"/>
+              <w:rPr>
+                <w:rFonts w:ascii="Times New Roman" w:hAnsi="Times New Roman" w:cs="Times New Roman"/>
+                <w:sz w:val="24"/>
+                <w:szCs w:val="24"/>
+              </w:rPr>
+            </w:pPr>
+            <w:r>
+              <w:rPr>
+                <w:rFonts w:ascii="Times New Roman" w:hAnsi="Times New Roman" w:cs="Times New Roman"/>
+                <w:sz w:val="24"/>
+                <w:szCs w:val="24"/>
+              </w:rPr>
+              <w:t>X</w:t>
+            </w:r>
+          </w:p>
+        </w:tc>
+        <w:tc>
+          <w:tcPr>
+            <w:tcW w:w="644" w:type="dxa"/>
+          </w:tcPr>
+          <w:p>
+            <w:pPr>
+              <w:jc w:val="center"/>
+              <w:rPr>
+                <w:rFonts w:ascii="Times New Roman" w:hAnsi="Times New Roman" w:cs="Times New Roman"/>
+                <w:sz w:val="24"/>
+                <w:szCs w:val="24"/>
+              </w:rPr>
+            </w:pPr>
+            <w:r>
+              <w:rPr>
+                <w:rFonts w:ascii="Times New Roman" w:hAnsi="Times New Roman" w:cs="Times New Roman"/>
+                <w:sz w:val="24"/>
+                <w:szCs w:val="24"/>
+              </w:rPr>
+              <w:t>X</w:t>
+            </w:r>
+          </w:p>
+        </w:tc>
+        <w:tc>
+          <w:tcPr>
+            <w:tcW w:w="644" w:type="dxa"/>
+          </w:tcPr>
+          <w:p>
+            <w:pPr>
+              <w:jc w:val="center"/>
+              <w:rPr>
+                <w:rFonts w:ascii="Times New Roman" w:hAnsi="Times New Roman" w:cs="Times New Roman"/>
+                <w:sz w:val="24"/>
+                <w:szCs w:val="24"/>
+              </w:rPr>
+            </w:pPr>
+            <w:r>
+              <w:rPr>
+                <w:rFonts w:ascii="Times New Roman" w:hAnsi="Times New Roman" w:cs="Times New Roman"/>
+                <w:sz w:val="24"/>
+                <w:szCs w:val="24"/>
+              </w:rPr>
+              <w:t>X</w:t>
+            </w:r>
+          </w:p>
+        </w:tc>
+      </w:tr>
+      <w:tr>
+        <w:tc>
+          <w:tcPr>
+            <w:tcW w:w="586" w:type="dxa"/>
+            <w:vMerge/>
+          </w:tcPr>
+          <w:p>
+            <w:pPr>
+              <w:rPr>
+                <w:rFonts w:ascii="Times New Roman" w:hAnsi="Times New Roman" w:cs="Times New Roman"/>
+                <w:sz w:val="24"/>
+                <w:szCs w:val="24"/>
+              </w:rPr>
+            </w:pPr>
+          </w:p>
+        </w:tc>
+        <w:tc>
+          <w:tcPr>
+            <w:tcW w:w="675" w:type="dxa"/>
+          </w:tcPr>
+          <w:p>
+            <w:pPr>
+              <w:rPr>
+                <w:rFonts w:ascii="Times New Roman" w:hAnsi="Times New Roman" w:cs="Times New Roman"/>
+                <w:sz w:val="24"/>
+                <w:szCs w:val="24"/>
+              </w:rPr>
+            </w:pPr>
+            <w:r>
+              <w:rPr>
+                <w:rFonts w:ascii="Times New Roman" w:hAnsi="Times New Roman" w:cs="Times New Roman"/>
+                <w:sz w:val="24"/>
+                <w:szCs w:val="24"/>
+              </w:rPr>
+              <w:t>0.23</w:t>
+            </w:r>
+          </w:p>
+        </w:tc>
+        <w:tc>
+          <w:tcPr>
+            <w:tcW w:w="645" w:type="dxa"/>
+          </w:tcPr>
+          <w:p>
+            <w:pPr>
+              <w:jc w:val="center"/>
+              <w:rPr>
+                <w:rFonts w:ascii="Times New Roman" w:hAnsi="Times New Roman" w:cs="Times New Roman"/>
+                <w:sz w:val="24"/>
+                <w:szCs w:val="24"/>
+              </w:rPr>
+            </w:pPr>
+            <w:r>
+              <w:rPr>
+                <w:rFonts w:ascii="Times New Roman" w:hAnsi="Times New Roman" w:cs="Times New Roman"/>
+                <w:sz w:val="24"/>
+                <w:szCs w:val="24"/>
+              </w:rPr>
+              <w:t>X</w:t>
+            </w:r>
+          </w:p>
+        </w:tc>
+        <w:tc>
+          <w:tcPr>
+            <w:tcW w:w="645" w:type="dxa"/>
+          </w:tcPr>
+          <w:p>
+            <w:pPr>
+              <w:jc w:val="center"/>
+              <w:rPr>
+                <w:rFonts w:ascii="Times New Roman" w:hAnsi="Times New Roman" w:cs="Times New Roman"/>
+                <w:sz w:val="24"/>
+                <w:szCs w:val="24"/>
+              </w:rPr>
+            </w:pPr>
+            <w:r>
+              <w:rPr>
+                <w:rFonts w:ascii="Times New Roman" w:hAnsi="Times New Roman" w:cs="Times New Roman"/>
+                <w:sz w:val="24"/>
+                <w:szCs w:val="24"/>
+              </w:rPr>
+              <w:t>X</w:t>
+            </w:r>
+          </w:p>
+        </w:tc>
+        <w:tc>
+          <w:tcPr>
+            <w:tcW w:w="644" w:type="dxa"/>
+          </w:tcPr>
+          <w:p>
+            <w:pPr>
+              <w:jc w:val="center"/>
+              <w:rPr>
+                <w:rFonts w:ascii="Times New Roman" w:hAnsi="Times New Roman" w:cs="Times New Roman"/>
+                <w:sz w:val="24"/>
+                <w:szCs w:val="24"/>
+              </w:rPr>
+            </w:pPr>
+            <w:r>
+              <w:rPr>
+                <w:rFonts w:ascii="Times New Roman" w:hAnsi="Times New Roman" w:cs="Times New Roman"/>
+                <w:sz w:val="24"/>
+                <w:szCs w:val="24"/>
+              </w:rPr>
+              <w:t>X</w:t>
+            </w:r>
+          </w:p>
+        </w:tc>
+        <w:tc>
+          <w:tcPr>
+            <w:tcW w:w="644" w:type="dxa"/>
+          </w:tcPr>
+          <w:p>
+            <w:pPr>
+              <w:jc w:val="center"/>
+              <w:rPr>
+                <w:rFonts w:ascii="Times New Roman" w:hAnsi="Times New Roman" w:cs="Times New Roman"/>
+                <w:sz w:val="24"/>
+                <w:szCs w:val="24"/>
+              </w:rPr>
+            </w:pPr>
+            <w:r>
+              <w:rPr>
+                <w:rFonts w:ascii="Times New Roman" w:hAnsi="Times New Roman" w:cs="Times New Roman"/>
+                <w:sz w:val="24"/>
+                <w:szCs w:val="24"/>
+              </w:rPr>
+              <w:t>X</w:t>
+            </w:r>
+          </w:p>
+        </w:tc>
+        <w:tc>
+          <w:tcPr>
+            <w:tcW w:w="644" w:type="dxa"/>
+          </w:tcPr>
+          <w:p>
+            <w:pPr>
+              <w:jc w:val="center"/>
+              <w:rPr>
+                <w:rFonts w:ascii="Times New Roman" w:hAnsi="Times New Roman" w:cs="Times New Roman"/>
+                <w:sz w:val="24"/>
+                <w:szCs w:val="24"/>
+              </w:rPr>
+            </w:pPr>
+            <w:r>
+              <w:rPr>
+                <w:rFonts w:ascii="Times New Roman" w:hAnsi="Times New Roman" w:cs="Times New Roman"/>
+                <w:sz w:val="24"/>
+                <w:szCs w:val="24"/>
+              </w:rPr>
+              <w:t>X</w:t>
+            </w:r>
+          </w:p>
+        </w:tc>
+        <w:tc>
+          <w:tcPr>
+            <w:tcW w:w="644" w:type="dxa"/>
+          </w:tcPr>
+          <w:p>
+            <w:pPr>
+              <w:jc w:val="center"/>
+              <w:rPr>
+                <w:rFonts w:ascii="Times New Roman" w:hAnsi="Times New Roman" w:cs="Times New Roman"/>
+                <w:sz w:val="24"/>
+                <w:szCs w:val="24"/>
+              </w:rPr>
+            </w:pPr>
+          </w:p>
+        </w:tc>
+        <w:tc>
+          <w:tcPr>
+            <w:tcW w:w="644" w:type="dxa"/>
+          </w:tcPr>
+          <w:p>
+            <w:pPr>
+              <w:jc w:val="center"/>
+              <w:rPr>
+                <w:rFonts w:ascii="Times New Roman" w:hAnsi="Times New Roman" w:cs="Times New Roman"/>
+                <w:sz w:val="24"/>
+                <w:szCs w:val="24"/>
+              </w:rPr>
+            </w:pPr>
+          </w:p>
+        </w:tc>
+        <w:tc>
+          <w:tcPr>
+            <w:tcW w:w="644" w:type="dxa"/>
+          </w:tcPr>
+          <w:p>
+            <w:pPr>
+              <w:jc w:val="center"/>
+              <w:rPr>
+                <w:rFonts w:ascii="Times New Roman" w:hAnsi="Times New Roman" w:cs="Times New Roman"/>
+                <w:sz w:val="24"/>
+                <w:szCs w:val="24"/>
+              </w:rPr>
+            </w:pPr>
+          </w:p>
+        </w:tc>
+        <w:tc>
+          <w:tcPr>
+            <w:tcW w:w="644" w:type="dxa"/>
+          </w:tcPr>
+          <w:p>
+            <w:pPr>
+              <w:jc w:val="center"/>
+              <w:rPr>
+                <w:rFonts w:ascii="Times New Roman" w:hAnsi="Times New Roman" w:cs="Times New Roman"/>
+                <w:sz w:val="24"/>
+                <w:szCs w:val="24"/>
+              </w:rPr>
+            </w:pPr>
+            <w:r>
+              <w:rPr>
+                <w:rFonts w:ascii="Times New Roman" w:hAnsi="Times New Roman" w:cs="Times New Roman"/>
+                <w:sz w:val="24"/>
+                <w:szCs w:val="24"/>
+              </w:rPr>
+              <w:t>X</w:t>
+            </w:r>
+          </w:p>
+        </w:tc>
+        <w:tc>
+          <w:tcPr>
+            <w:tcW w:w="644" w:type="dxa"/>
+          </w:tcPr>
+          <w:p>
+            <w:pPr>
+              <w:jc w:val="center"/>
+              <w:rPr>
+                <w:rFonts w:ascii="Times New Roman" w:hAnsi="Times New Roman" w:cs="Times New Roman"/>
+                <w:sz w:val="24"/>
+                <w:szCs w:val="24"/>
+              </w:rPr>
+            </w:pPr>
+          </w:p>
+        </w:tc>
+        <w:tc>
+          <w:tcPr>
+            <w:tcW w:w="585" w:type="dxa"/>
+          </w:tcPr>
+          <w:p>
+            <w:pPr>
+              <w:jc w:val="center"/>
+              <w:rPr>
+                <w:rFonts w:ascii="Times New Roman" w:hAnsi="Times New Roman" w:cs="Times New Roman"/>
+                <w:sz w:val="24"/>
+                <w:szCs w:val="24"/>
+              </w:rPr>
+            </w:pPr>
+            <w:r>
+              <w:rPr>
+                <w:rFonts w:ascii="Times New Roman" w:hAnsi="Times New Roman" w:cs="Times New Roman"/>
+                <w:sz w:val="24"/>
+                <w:szCs w:val="24"/>
+              </w:rPr>
+              <w:t>X</w:t>
+            </w:r>
+          </w:p>
+        </w:tc>
+        <w:tc>
+          <w:tcPr>
+            <w:tcW w:w="644" w:type="dxa"/>
+          </w:tcPr>
+          <w:p>
+            <w:pPr>
+              <w:jc w:val="center"/>
+              <w:rPr>
+                <w:rFonts w:ascii="Times New Roman" w:hAnsi="Times New Roman" w:cs="Times New Roman"/>
+                <w:sz w:val="24"/>
+                <w:szCs w:val="24"/>
+              </w:rPr>
+            </w:pPr>
+            <w:r>
+              <w:rPr>
+                <w:rFonts w:ascii="Times New Roman" w:hAnsi="Times New Roman" w:cs="Times New Roman"/>
+                <w:sz w:val="24"/>
+                <w:szCs w:val="24"/>
+              </w:rPr>
+              <w:t>X</w:t>
+            </w:r>
+          </w:p>
+        </w:tc>
+        <w:tc>
+          <w:tcPr>
+            <w:tcW w:w="644" w:type="dxa"/>
+          </w:tcPr>
+          <w:p>
+            <w:pPr>
+              <w:jc w:val="center"/>
+              <w:rPr>
+                <w:rFonts w:ascii="Times New Roman" w:hAnsi="Times New Roman" w:cs="Times New Roman"/>
+                <w:sz w:val="24"/>
+                <w:szCs w:val="24"/>
+              </w:rPr>
+            </w:pPr>
+          </w:p>
+        </w:tc>
+      </w:tr>
+      <w:tr>
+        <w:tc>
+          <w:tcPr>
+            <w:tcW w:w="586" w:type="dxa"/>
+            <w:vMerge/>
+          </w:tcPr>
+          <w:p>
+            <w:pPr>
+              <w:rPr>
+                <w:rFonts w:ascii="Times New Roman" w:hAnsi="Times New Roman" w:cs="Times New Roman"/>
+                <w:sz w:val="24"/>
+                <w:szCs w:val="24"/>
+              </w:rPr>
+            </w:pPr>
+          </w:p>
+        </w:tc>
+        <w:tc>
+          <w:tcPr>
+            <w:tcW w:w="675" w:type="dxa"/>
+          </w:tcPr>
+          <w:p>
+            <w:pPr>
+              <w:rPr>
+                <w:rFonts w:ascii="Times New Roman" w:hAnsi="Times New Roman" w:cs="Times New Roman"/>
+                <w:sz w:val="24"/>
+                <w:szCs w:val="24"/>
+              </w:rPr>
+            </w:pPr>
+            <w:r>
+              <w:rPr>
+                <w:rFonts w:ascii="Times New Roman" w:hAnsi="Times New Roman" w:cs="Times New Roman"/>
+                <w:sz w:val="24"/>
+                <w:szCs w:val="24"/>
+              </w:rPr>
+              <w:t>0.23</w:t>
+            </w:r>
+          </w:p>
+        </w:tc>
+        <w:tc>
+          <w:tcPr>
+            <w:tcW w:w="645" w:type="dxa"/>
+          </w:tcPr>
+          <w:p>
+            <w:pPr>
+              <w:jc w:val="center"/>
+              <w:rPr>
+                <w:rFonts w:ascii="Times New Roman" w:hAnsi="Times New Roman" w:cs="Times New Roman"/>
+                <w:sz w:val="24"/>
+                <w:szCs w:val="24"/>
+              </w:rPr>
+            </w:pPr>
+            <w:r>
+              <w:rPr>
+                <w:rFonts w:ascii="Times New Roman" w:hAnsi="Times New Roman" w:cs="Times New Roman"/>
+                <w:sz w:val="24"/>
+                <w:szCs w:val="24"/>
+              </w:rPr>
+              <w:t>X</w:t>
+            </w:r>
+          </w:p>
+        </w:tc>
+        <w:tc>
+          <w:tcPr>
+            <w:tcW w:w="645" w:type="dxa"/>
+          </w:tcPr>
+          <w:p>
+            <w:pPr>
+              <w:jc w:val="center"/>
+              <w:rPr>
+                <w:rFonts w:ascii="Times New Roman" w:hAnsi="Times New Roman" w:cs="Times New Roman"/>
+                <w:sz w:val="24"/>
+                <w:szCs w:val="24"/>
+              </w:rPr>
+            </w:pPr>
+            <w:r>
+              <w:rPr>
+                <w:rFonts w:ascii="Times New Roman" w:hAnsi="Times New Roman" w:cs="Times New Roman"/>
+                <w:sz w:val="24"/>
+                <w:szCs w:val="24"/>
+              </w:rPr>
+              <w:t>X</w:t>
+            </w:r>
+          </w:p>
+        </w:tc>
+        <w:tc>
+          <w:tcPr>
+            <w:tcW w:w="644" w:type="dxa"/>
+          </w:tcPr>
+          <w:p>
+            <w:pPr>
+              <w:jc w:val="center"/>
+              <w:rPr>
+                <w:rFonts w:ascii="Times New Roman" w:hAnsi="Times New Roman" w:cs="Times New Roman"/>
+                <w:sz w:val="24"/>
+                <w:szCs w:val="24"/>
+              </w:rPr>
+            </w:pPr>
+            <w:r>
+              <w:rPr>
+                <w:rFonts w:ascii="Times New Roman" w:hAnsi="Times New Roman" w:cs="Times New Roman"/>
+                <w:sz w:val="24"/>
+                <w:szCs w:val="24"/>
+              </w:rPr>
+              <w:t>X</w:t>
+            </w:r>
+          </w:p>
+        </w:tc>
+        <w:tc>
+          <w:tcPr>
+            <w:tcW w:w="644" w:type="dxa"/>
+          </w:tcPr>
+          <w:p>
+            <w:pPr>
+              <w:jc w:val="center"/>
+              <w:rPr>
+                <w:rFonts w:ascii="Times New Roman" w:hAnsi="Times New Roman" w:cs="Times New Roman"/>
+                <w:sz w:val="24"/>
+                <w:szCs w:val="24"/>
+              </w:rPr>
+            </w:pPr>
+            <w:r>
+              <w:rPr>
+                <w:rFonts w:ascii="Times New Roman" w:hAnsi="Times New Roman" w:cs="Times New Roman"/>
+                <w:sz w:val="24"/>
+                <w:szCs w:val="24"/>
+              </w:rPr>
+              <w:t>X</w:t>
+            </w:r>
+          </w:p>
+        </w:tc>
+        <w:tc>
+          <w:tcPr>
+            <w:tcW w:w="644" w:type="dxa"/>
+          </w:tcPr>
+          <w:p>
+            <w:pPr>
+              <w:jc w:val="center"/>
+              <w:rPr>
+                <w:rFonts w:ascii="Times New Roman" w:hAnsi="Times New Roman" w:cs="Times New Roman"/>
+                <w:sz w:val="24"/>
+                <w:szCs w:val="24"/>
+              </w:rPr>
+            </w:pPr>
+          </w:p>
+        </w:tc>
+        <w:tc>
+          <w:tcPr>
+            <w:tcW w:w="644" w:type="dxa"/>
+          </w:tcPr>
+          <w:p>
+            <w:pPr>
+              <w:jc w:val="center"/>
+              <w:rPr>
+                <w:rFonts w:ascii="Times New Roman" w:hAnsi="Times New Roman" w:cs="Times New Roman"/>
+                <w:sz w:val="24"/>
+                <w:szCs w:val="24"/>
+              </w:rPr>
+            </w:pPr>
+          </w:p>
+        </w:tc>
+        <w:tc>
+          <w:tcPr>
+            <w:tcW w:w="644" w:type="dxa"/>
+          </w:tcPr>
+          <w:p>
+            <w:pPr>
+              <w:jc w:val="center"/>
+              <w:rPr>
+                <w:rFonts w:ascii="Times New Roman" w:hAnsi="Times New Roman" w:cs="Times New Roman"/>
+                <w:sz w:val="24"/>
+                <w:szCs w:val="24"/>
+              </w:rPr>
+            </w:pPr>
+          </w:p>
+        </w:tc>
+        <w:tc>
+          <w:tcPr>
+            <w:tcW w:w="644" w:type="dxa"/>
+          </w:tcPr>
+          <w:p>
+            <w:pPr>
+              <w:jc w:val="center"/>
+              <w:rPr>
+                <w:rFonts w:ascii="Times New Roman" w:hAnsi="Times New Roman" w:cs="Times New Roman"/>
+                <w:sz w:val="24"/>
+                <w:szCs w:val="24"/>
+              </w:rPr>
+            </w:pPr>
+          </w:p>
+        </w:tc>
+        <w:tc>
+          <w:tcPr>
+            <w:tcW w:w="644" w:type="dxa"/>
+          </w:tcPr>
+          <w:p>
+            <w:pPr>
+              <w:jc w:val="center"/>
+              <w:rPr>
+                <w:rFonts w:ascii="Times New Roman" w:hAnsi="Times New Roman" w:cs="Times New Roman"/>
+                <w:sz w:val="24"/>
+                <w:szCs w:val="24"/>
+              </w:rPr>
+            </w:pPr>
+          </w:p>
+        </w:tc>
+        <w:tc>
+          <w:tcPr>
+            <w:tcW w:w="644" w:type="dxa"/>
+          </w:tcPr>
+          <w:p>
+            <w:pPr>
+              <w:jc w:val="center"/>
+              <w:rPr>
+                <w:rFonts w:ascii="Times New Roman" w:hAnsi="Times New Roman" w:cs="Times New Roman"/>
+                <w:sz w:val="24"/>
+                <w:szCs w:val="24"/>
+              </w:rPr>
+            </w:pPr>
+          </w:p>
+        </w:tc>
+        <w:tc>
+          <w:tcPr>
+            <w:tcW w:w="585" w:type="dxa"/>
+          </w:tcPr>
+          <w:p>
+            <w:pPr>
+              <w:jc w:val="center"/>
+              <w:rPr>
+                <w:rFonts w:ascii="Times New Roman" w:hAnsi="Times New Roman" w:cs="Times New Roman"/>
+                <w:sz w:val="24"/>
+                <w:szCs w:val="24"/>
+              </w:rPr>
+            </w:pPr>
+            <w:r>
+              <w:rPr>
+                <w:rFonts w:ascii="Times New Roman" w:hAnsi="Times New Roman" w:cs="Times New Roman"/>
+                <w:sz w:val="24"/>
+                <w:szCs w:val="24"/>
+              </w:rPr>
+              <w:t>X</w:t>
+            </w:r>
+          </w:p>
+        </w:tc>
+        <w:tc>
+          <w:tcPr>
+            <w:tcW w:w="644" w:type="dxa"/>
+          </w:tcPr>
+          <w:p>
+            <w:pPr>
+              <w:jc w:val="center"/>
+              <w:rPr>
+                <w:rFonts w:ascii="Times New Roman" w:hAnsi="Times New Roman" w:cs="Times New Roman"/>
+                <w:sz w:val="24"/>
+                <w:szCs w:val="24"/>
+              </w:rPr>
+            </w:pPr>
+            <w:r>
+              <w:rPr>
+                <w:rFonts w:ascii="Times New Roman" w:hAnsi="Times New Roman" w:cs="Times New Roman"/>
+                <w:sz w:val="24"/>
+                <w:szCs w:val="24"/>
+              </w:rPr>
+              <w:t>X</w:t>
+            </w:r>
+          </w:p>
+        </w:tc>
+        <w:tc>
+          <w:tcPr>
+            <w:tcW w:w="644" w:type="dxa"/>
+          </w:tcPr>
+          <w:p>
+            <w:pPr>
+              <w:jc w:val="center"/>
+              <w:rPr>
+                <w:rFonts w:ascii="Times New Roman" w:hAnsi="Times New Roman" w:cs="Times New Roman"/>
+                <w:sz w:val="24"/>
+                <w:szCs w:val="24"/>
+              </w:rPr>
+            </w:pPr>
+          </w:p>
+        </w:tc>
+      </w:tr>
+      <w:tr>
+        <w:tc>
+          <w:tcPr>
+            <w:tcW w:w="586" w:type="dxa"/>
+            <w:vMerge/>
+          </w:tcPr>
+          <w:p>
+            <w:pPr>
+              <w:rPr>
+                <w:rFonts w:ascii="Times New Roman" w:hAnsi="Times New Roman" w:cs="Times New Roman"/>
+                <w:sz w:val="24"/>
+                <w:szCs w:val="24"/>
+              </w:rPr>
+            </w:pPr>
+          </w:p>
+        </w:tc>
+        <w:tc>
+          <w:tcPr>
+            <w:tcW w:w="675" w:type="dxa"/>
+          </w:tcPr>
+          <w:p>
+            <w:pPr>
+              <w:rPr>
+                <w:rFonts w:ascii="Times New Roman" w:hAnsi="Times New Roman" w:cs="Times New Roman"/>
+                <w:sz w:val="24"/>
+                <w:szCs w:val="24"/>
+              </w:rPr>
+            </w:pPr>
+            <w:r>
+              <w:rPr>
+                <w:rFonts w:ascii="Times New Roman" w:hAnsi="Times New Roman" w:cs="Times New Roman"/>
+                <w:sz w:val="24"/>
+                <w:szCs w:val="24"/>
+              </w:rPr>
+              <w:t>0.23</w:t>
+            </w:r>
+          </w:p>
+        </w:tc>
+        <w:tc>
+          <w:tcPr>
+            <w:tcW w:w="645" w:type="dxa"/>
+          </w:tcPr>
+          <w:p>
+            <w:pPr>
+              <w:jc w:val="center"/>
+              <w:rPr>
+                <w:rFonts w:ascii="Times New Roman" w:hAnsi="Times New Roman" w:cs="Times New Roman"/>
+                <w:sz w:val="24"/>
+                <w:szCs w:val="24"/>
+              </w:rPr>
+            </w:pPr>
+            <w:r>
+              <w:rPr>
+                <w:rFonts w:ascii="Times New Roman" w:hAnsi="Times New Roman" w:cs="Times New Roman"/>
+                <w:sz w:val="24"/>
+                <w:szCs w:val="24"/>
+              </w:rPr>
+              <w:t>X</w:t>
+            </w:r>
+          </w:p>
+        </w:tc>
+        <w:tc>
+          <w:tcPr>
+            <w:tcW w:w="645" w:type="dxa"/>
+          </w:tcPr>
+          <w:p>
+            <w:pPr>
+              <w:jc w:val="center"/>
+              <w:rPr>
+                <w:rFonts w:ascii="Times New Roman" w:hAnsi="Times New Roman" w:cs="Times New Roman"/>
+                <w:sz w:val="24"/>
+                <w:szCs w:val="24"/>
+              </w:rPr>
+            </w:pPr>
+            <w:r>
+              <w:rPr>
+                <w:rFonts w:ascii="Times New Roman" w:hAnsi="Times New Roman" w:cs="Times New Roman"/>
+                <w:sz w:val="24"/>
+                <w:szCs w:val="24"/>
+              </w:rPr>
+              <w:t>X</w:t>
+            </w:r>
+          </w:p>
+        </w:tc>
+        <w:tc>
+          <w:tcPr>
+            <w:tcW w:w="644" w:type="dxa"/>
+          </w:tcPr>
+          <w:p>
+            <w:pPr>
+              <w:jc w:val="center"/>
+              <w:rPr>
+                <w:rFonts w:ascii="Times New Roman" w:hAnsi="Times New Roman" w:cs="Times New Roman"/>
+                <w:sz w:val="24"/>
+                <w:szCs w:val="24"/>
+              </w:rPr>
+            </w:pPr>
+            <w:r>
+              <w:rPr>
+                <w:rFonts w:ascii="Times New Roman" w:hAnsi="Times New Roman" w:cs="Times New Roman"/>
+                <w:sz w:val="24"/>
+                <w:szCs w:val="24"/>
+              </w:rPr>
+              <w:t>X</w:t>
+            </w:r>
+          </w:p>
+        </w:tc>
+        <w:tc>
+          <w:tcPr>
+            <w:tcW w:w="644" w:type="dxa"/>
+          </w:tcPr>
+          <w:p>
+            <w:pPr>
+              <w:jc w:val="center"/>
+              <w:rPr>
+                <w:rFonts w:ascii="Times New Roman" w:hAnsi="Times New Roman" w:cs="Times New Roman"/>
+                <w:sz w:val="24"/>
+                <w:szCs w:val="24"/>
+              </w:rPr>
+            </w:pPr>
+            <w:r>
+              <w:rPr>
+                <w:rFonts w:ascii="Times New Roman" w:hAnsi="Times New Roman" w:cs="Times New Roman"/>
+                <w:sz w:val="24"/>
+                <w:szCs w:val="24"/>
+              </w:rPr>
+              <w:t>X</w:t>
+            </w:r>
+          </w:p>
+        </w:tc>
+        <w:tc>
+          <w:tcPr>
+            <w:tcW w:w="644" w:type="dxa"/>
+          </w:tcPr>
+          <w:p>
+            <w:pPr>
+              <w:jc w:val="center"/>
+              <w:rPr>
+                <w:rFonts w:ascii="Times New Roman" w:hAnsi="Times New Roman" w:cs="Times New Roman"/>
+                <w:sz w:val="24"/>
+                <w:szCs w:val="24"/>
+              </w:rPr>
+            </w:pPr>
+            <w:r>
+              <w:rPr>
+                <w:rFonts w:ascii="Times New Roman" w:hAnsi="Times New Roman" w:cs="Times New Roman"/>
+                <w:sz w:val="24"/>
+                <w:szCs w:val="24"/>
+              </w:rPr>
+              <w:t>X</w:t>
+            </w:r>
+          </w:p>
+        </w:tc>
+        <w:tc>
+          <w:tcPr>
+            <w:tcW w:w="644" w:type="dxa"/>
+          </w:tcPr>
+          <w:p>
+            <w:pPr>
+              <w:jc w:val="center"/>
+              <w:rPr>
+                <w:rFonts w:ascii="Times New Roman" w:hAnsi="Times New Roman" w:cs="Times New Roman"/>
+                <w:sz w:val="24"/>
+                <w:szCs w:val="24"/>
+              </w:rPr>
+            </w:pPr>
+          </w:p>
+        </w:tc>
+        <w:tc>
+          <w:tcPr>
+            <w:tcW w:w="644" w:type="dxa"/>
+          </w:tcPr>
+          <w:p>
+            <w:pPr>
+              <w:jc w:val="center"/>
+              <w:rPr>
+                <w:rFonts w:ascii="Times New Roman" w:hAnsi="Times New Roman" w:cs="Times New Roman"/>
+                <w:sz w:val="24"/>
+                <w:szCs w:val="24"/>
+              </w:rPr>
+            </w:pPr>
+          </w:p>
+        </w:tc>
+        <w:tc>
+          <w:tcPr>
+            <w:tcW w:w="644" w:type="dxa"/>
+          </w:tcPr>
+          <w:p>
+            <w:pPr>
+              <w:jc w:val="center"/>
+              <w:rPr>
+                <w:rFonts w:ascii="Times New Roman" w:hAnsi="Times New Roman" w:cs="Times New Roman"/>
+                <w:sz w:val="24"/>
+                <w:szCs w:val="24"/>
+              </w:rPr>
+            </w:pPr>
+          </w:p>
+        </w:tc>
+        <w:tc>
+          <w:tcPr>
+            <w:tcW w:w="644" w:type="dxa"/>
+          </w:tcPr>
+          <w:p>
+            <w:pPr>
+              <w:jc w:val="center"/>
+              <w:rPr>
+                <w:rFonts w:ascii="Times New Roman" w:hAnsi="Times New Roman" w:cs="Times New Roman"/>
+                <w:sz w:val="24"/>
+                <w:szCs w:val="24"/>
+              </w:rPr>
+            </w:pPr>
+          </w:p>
+        </w:tc>
+        <w:tc>
+          <w:tcPr>
+            <w:tcW w:w="644" w:type="dxa"/>
+          </w:tcPr>
+          <w:p>
+            <w:pPr>
+              <w:jc w:val="center"/>
+              <w:rPr>
+                <w:rFonts w:ascii="Times New Roman" w:hAnsi="Times New Roman" w:cs="Times New Roman"/>
+                <w:sz w:val="24"/>
+                <w:szCs w:val="24"/>
+              </w:rPr>
+            </w:pPr>
+          </w:p>
+        </w:tc>
+        <w:tc>
+          <w:tcPr>
+            <w:tcW w:w="585" w:type="dxa"/>
+          </w:tcPr>
+          <w:p>
+            <w:pPr>
+              <w:jc w:val="center"/>
+              <w:rPr>
+                <w:rFonts w:ascii="Times New Roman" w:hAnsi="Times New Roman" w:cs="Times New Roman"/>
+                <w:sz w:val="24"/>
+                <w:szCs w:val="24"/>
+              </w:rPr>
+            </w:pPr>
+            <w:r>
+              <w:rPr>
+                <w:rFonts w:ascii="Times New Roman" w:hAnsi="Times New Roman" w:cs="Times New Roman"/>
+                <w:sz w:val="24"/>
+                <w:szCs w:val="24"/>
+              </w:rPr>
+              <w:t>X</w:t>
+            </w:r>
+          </w:p>
+        </w:tc>
+        <w:tc>
+          <w:tcPr>
+            <w:tcW w:w="644" w:type="dxa"/>
+          </w:tcPr>
+          <w:p>
+            <w:pPr>
+              <w:jc w:val="center"/>
+              <w:rPr>
+                <w:rFonts w:ascii="Times New Roman" w:hAnsi="Times New Roman" w:cs="Times New Roman"/>
+                <w:sz w:val="24"/>
+                <w:szCs w:val="24"/>
+              </w:rPr>
+            </w:pPr>
+            <w:r>
+              <w:rPr>
+                <w:rFonts w:ascii="Times New Roman" w:hAnsi="Times New Roman" w:cs="Times New Roman"/>
+                <w:sz w:val="24"/>
+                <w:szCs w:val="24"/>
+              </w:rPr>
+              <w:t>X</w:t>
+            </w:r>
+          </w:p>
+        </w:tc>
+        <w:tc>
+          <w:tcPr>
+            <w:tcW w:w="644" w:type="dxa"/>
+          </w:tcPr>
+          <w:p>
+            <w:pPr>
+              <w:jc w:val="center"/>
+              <w:rPr>
+                <w:rFonts w:ascii="Times New Roman" w:hAnsi="Times New Roman" w:cs="Times New Roman"/>
+                <w:sz w:val="24"/>
+                <w:szCs w:val="24"/>
+              </w:rPr>
+            </w:pPr>
+          </w:p>
+        </w:tc>
+      </w:tr>
+      <w:tr>
+        <w:tc>
+          <w:tcPr>
+            <w:tcW w:w="586" w:type="dxa"/>
+            <w:vMerge/>
+          </w:tcPr>
+          <w:p>
+            <w:pPr>
+              <w:rPr>
+                <w:rFonts w:ascii="Times New Roman" w:hAnsi="Times New Roman" w:cs="Times New Roman"/>
+                <w:sz w:val="24"/>
+                <w:szCs w:val="24"/>
+              </w:rPr>
+            </w:pPr>
+          </w:p>
+        </w:tc>
+        <w:tc>
+          <w:tcPr>
+            <w:tcW w:w="675" w:type="dxa"/>
+          </w:tcPr>
+          <w:p>
+            <w:pPr>
+              <w:rPr>
+                <w:rFonts w:ascii="Times New Roman" w:hAnsi="Times New Roman" w:cs="Times New Roman"/>
+                <w:sz w:val="24"/>
+                <w:szCs w:val="24"/>
+              </w:rPr>
+            </w:pPr>
+            <w:r>
+              <w:rPr>
+                <w:rFonts w:ascii="Times New Roman" w:hAnsi="Times New Roman" w:cs="Times New Roman"/>
+                <w:sz w:val="24"/>
+                <w:szCs w:val="24"/>
+              </w:rPr>
+              <w:t>0.22</w:t>
+            </w:r>
+          </w:p>
+        </w:tc>
+        <w:tc>
+          <w:tcPr>
+            <w:tcW w:w="645" w:type="dxa"/>
+          </w:tcPr>
+          <w:p>
+            <w:pPr>
+              <w:jc w:val="center"/>
+              <w:rPr>
+                <w:rFonts w:ascii="Times New Roman" w:hAnsi="Times New Roman" w:cs="Times New Roman"/>
+                <w:sz w:val="24"/>
+                <w:szCs w:val="24"/>
+              </w:rPr>
+            </w:pPr>
+            <w:r>
+              <w:rPr>
+                <w:rFonts w:ascii="Times New Roman" w:hAnsi="Times New Roman" w:cs="Times New Roman"/>
+                <w:sz w:val="24"/>
+                <w:szCs w:val="24"/>
+              </w:rPr>
+              <w:t>X</w:t>
+            </w:r>
+          </w:p>
+        </w:tc>
+        <w:tc>
+          <w:tcPr>
+            <w:tcW w:w="645" w:type="dxa"/>
+          </w:tcPr>
+          <w:p>
+            <w:pPr>
+              <w:jc w:val="center"/>
+              <w:rPr>
+                <w:rFonts w:ascii="Times New Roman" w:hAnsi="Times New Roman" w:cs="Times New Roman"/>
+                <w:sz w:val="24"/>
+                <w:szCs w:val="24"/>
+              </w:rPr>
+            </w:pPr>
+            <w:r>
+              <w:rPr>
+                <w:rFonts w:ascii="Times New Roman" w:hAnsi="Times New Roman" w:cs="Times New Roman"/>
+                <w:sz w:val="24"/>
+                <w:szCs w:val="24"/>
+              </w:rPr>
+              <w:t>X</w:t>
+            </w:r>
+          </w:p>
+        </w:tc>
+        <w:tc>
+          <w:tcPr>
+            <w:tcW w:w="644" w:type="dxa"/>
+          </w:tcPr>
+          <w:p>
+            <w:pPr>
+              <w:jc w:val="center"/>
+              <w:rPr>
+                <w:rFonts w:ascii="Times New Roman" w:hAnsi="Times New Roman" w:cs="Times New Roman"/>
+                <w:sz w:val="24"/>
+                <w:szCs w:val="24"/>
+              </w:rPr>
+            </w:pPr>
+            <w:r>
+              <w:rPr>
+                <w:rFonts w:ascii="Times New Roman" w:hAnsi="Times New Roman" w:cs="Times New Roman"/>
+                <w:sz w:val="24"/>
+                <w:szCs w:val="24"/>
+              </w:rPr>
+              <w:t>X</w:t>
+            </w:r>
+          </w:p>
+        </w:tc>
+        <w:tc>
+          <w:tcPr>
+            <w:tcW w:w="644" w:type="dxa"/>
+          </w:tcPr>
+          <w:p>
+            <w:pPr>
+              <w:jc w:val="center"/>
+              <w:rPr>
+                <w:rFonts w:ascii="Times New Roman" w:hAnsi="Times New Roman" w:cs="Times New Roman"/>
+                <w:sz w:val="24"/>
+                <w:szCs w:val="24"/>
+              </w:rPr>
+            </w:pPr>
+            <w:r>
+              <w:rPr>
+                <w:rFonts w:ascii="Times New Roman" w:hAnsi="Times New Roman" w:cs="Times New Roman"/>
+                <w:sz w:val="24"/>
+                <w:szCs w:val="24"/>
+              </w:rPr>
+              <w:t>X</w:t>
+            </w:r>
+          </w:p>
+        </w:tc>
+        <w:tc>
+          <w:tcPr>
+            <w:tcW w:w="644" w:type="dxa"/>
+          </w:tcPr>
+          <w:p>
+            <w:pPr>
+              <w:jc w:val="center"/>
+              <w:rPr>
+                <w:rFonts w:ascii="Times New Roman" w:hAnsi="Times New Roman" w:cs="Times New Roman"/>
+                <w:sz w:val="24"/>
+                <w:szCs w:val="24"/>
+              </w:rPr>
+            </w:pPr>
+          </w:p>
+        </w:tc>
+        <w:tc>
+          <w:tcPr>
+            <w:tcW w:w="644" w:type="dxa"/>
+          </w:tcPr>
+          <w:p>
+            <w:pPr>
+              <w:jc w:val="center"/>
+              <w:rPr>
+                <w:rFonts w:ascii="Times New Roman" w:hAnsi="Times New Roman" w:cs="Times New Roman"/>
+                <w:sz w:val="24"/>
+                <w:szCs w:val="24"/>
+              </w:rPr>
+            </w:pPr>
+          </w:p>
+        </w:tc>
+        <w:tc>
+          <w:tcPr>
+            <w:tcW w:w="644" w:type="dxa"/>
+          </w:tcPr>
+          <w:p>
+            <w:pPr>
+              <w:jc w:val="center"/>
+              <w:rPr>
+                <w:rFonts w:ascii="Times New Roman" w:hAnsi="Times New Roman" w:cs="Times New Roman"/>
+                <w:sz w:val="24"/>
+                <w:szCs w:val="24"/>
+              </w:rPr>
+            </w:pPr>
+          </w:p>
+        </w:tc>
+        <w:tc>
+          <w:tcPr>
+            <w:tcW w:w="644" w:type="dxa"/>
+          </w:tcPr>
+          <w:p>
+            <w:pPr>
+              <w:jc w:val="center"/>
+              <w:rPr>
+                <w:rFonts w:ascii="Times New Roman" w:hAnsi="Times New Roman" w:cs="Times New Roman"/>
+                <w:sz w:val="24"/>
+                <w:szCs w:val="24"/>
+              </w:rPr>
+            </w:pPr>
+          </w:p>
+        </w:tc>
+        <w:tc>
+          <w:tcPr>
+            <w:tcW w:w="644" w:type="dxa"/>
+          </w:tcPr>
+          <w:p>
+            <w:pPr>
+              <w:jc w:val="center"/>
+              <w:rPr>
+                <w:rFonts w:ascii="Times New Roman" w:hAnsi="Times New Roman" w:cs="Times New Roman"/>
+                <w:sz w:val="24"/>
+                <w:szCs w:val="24"/>
+              </w:rPr>
+            </w:pPr>
+          </w:p>
+        </w:tc>
+        <w:tc>
+          <w:tcPr>
+            <w:tcW w:w="644" w:type="dxa"/>
+          </w:tcPr>
+          <w:p>
+            <w:pPr>
+              <w:jc w:val="center"/>
+              <w:rPr>
+                <w:rFonts w:ascii="Times New Roman" w:hAnsi="Times New Roman" w:cs="Times New Roman"/>
+                <w:sz w:val="24"/>
+                <w:szCs w:val="24"/>
+              </w:rPr>
+            </w:pPr>
+          </w:p>
+        </w:tc>
+        <w:tc>
+          <w:tcPr>
+            <w:tcW w:w="585" w:type="dxa"/>
+          </w:tcPr>
+          <w:p>
+            <w:pPr>
+              <w:jc w:val="center"/>
+              <w:rPr>
+                <w:rFonts w:ascii="Times New Roman" w:hAnsi="Times New Roman" w:cs="Times New Roman"/>
+                <w:sz w:val="24"/>
+                <w:szCs w:val="24"/>
+              </w:rPr>
+            </w:pPr>
+            <w:r>
+              <w:rPr>
+                <w:rFonts w:ascii="Times New Roman" w:hAnsi="Times New Roman" w:cs="Times New Roman"/>
+                <w:sz w:val="24"/>
+                <w:szCs w:val="24"/>
+              </w:rPr>
+              <w:t>X</w:t>
+            </w:r>
+          </w:p>
+        </w:tc>
+        <w:tc>
+          <w:tcPr>
+            <w:tcW w:w="644" w:type="dxa"/>
+          </w:tcPr>
+          <w:p>
+            <w:pPr>
+              <w:jc w:val="center"/>
+              <w:rPr>
+                <w:rFonts w:ascii="Times New Roman" w:hAnsi="Times New Roman" w:cs="Times New Roman"/>
+                <w:sz w:val="24"/>
+                <w:szCs w:val="24"/>
+              </w:rPr>
+            </w:pPr>
+            <w:r>
+              <w:rPr>
+                <w:rFonts w:ascii="Times New Roman" w:hAnsi="Times New Roman" w:cs="Times New Roman"/>
+                <w:sz w:val="24"/>
+                <w:szCs w:val="24"/>
+              </w:rPr>
+              <w:t>X</w:t>
+            </w:r>
+          </w:p>
+        </w:tc>
+        <w:tc>
+          <w:tcPr>
+            <w:tcW w:w="644" w:type="dxa"/>
+          </w:tcPr>
+          <w:p>
+            <w:pPr>
+              <w:jc w:val="center"/>
+              <w:rPr>
+                <w:rFonts w:ascii="Times New Roman" w:hAnsi="Times New Roman" w:cs="Times New Roman"/>
+                <w:sz w:val="24"/>
+                <w:szCs w:val="24"/>
+              </w:rPr>
+            </w:pPr>
+          </w:p>
+        </w:tc>
+      </w:tr>
+      <w:tr>
+        <w:tc>
+          <w:tcPr>
+            <w:tcW w:w="586" w:type="dxa"/>
+            <w:vMerge/>
+          </w:tcPr>
+          <w:p>
+            <w:pPr>
+              <w:rPr>
+                <w:rFonts w:ascii="Times New Roman" w:hAnsi="Times New Roman" w:cs="Times New Roman"/>
+                <w:sz w:val="24"/>
+                <w:szCs w:val="24"/>
+              </w:rPr>
+            </w:pPr>
+          </w:p>
+        </w:tc>
+        <w:tc>
+          <w:tcPr>
+            <w:tcW w:w="675" w:type="dxa"/>
+          </w:tcPr>
+          <w:p>
+            <w:pPr>
+              <w:rPr>
+                <w:rFonts w:ascii="Times New Roman" w:hAnsi="Times New Roman" w:cs="Times New Roman"/>
+                <w:sz w:val="24"/>
+                <w:szCs w:val="24"/>
+              </w:rPr>
+            </w:pPr>
+            <w:r>
+              <w:rPr>
+                <w:rFonts w:ascii="Times New Roman" w:hAnsi="Times New Roman" w:cs="Times New Roman"/>
+                <w:sz w:val="24"/>
+                <w:szCs w:val="24"/>
+              </w:rPr>
+              <w:t>0.22</w:t>
+            </w:r>
+          </w:p>
+        </w:tc>
+        <w:tc>
+          <w:tcPr>
+            <w:tcW w:w="645" w:type="dxa"/>
+          </w:tcPr>
+          <w:p>
+            <w:pPr>
+              <w:jc w:val="center"/>
+              <w:rPr>
+                <w:rFonts w:ascii="Times New Roman" w:hAnsi="Times New Roman" w:cs="Times New Roman"/>
+                <w:sz w:val="24"/>
+                <w:szCs w:val="24"/>
+              </w:rPr>
+            </w:pPr>
+            <w:r>
+              <w:rPr>
+                <w:rFonts w:ascii="Times New Roman" w:hAnsi="Times New Roman" w:cs="Times New Roman"/>
+                <w:sz w:val="24"/>
+                <w:szCs w:val="24"/>
+              </w:rPr>
+              <w:t>X</w:t>
+            </w:r>
+          </w:p>
+        </w:tc>
+        <w:tc>
+          <w:tcPr>
+            <w:tcW w:w="645" w:type="dxa"/>
+          </w:tcPr>
+          <w:p>
+            <w:pPr>
+              <w:jc w:val="center"/>
+              <w:rPr>
+                <w:rFonts w:ascii="Times New Roman" w:hAnsi="Times New Roman" w:cs="Times New Roman"/>
+                <w:sz w:val="24"/>
+                <w:szCs w:val="24"/>
+              </w:rPr>
+            </w:pPr>
+            <w:r>
+              <w:rPr>
+                <w:rFonts w:ascii="Times New Roman" w:hAnsi="Times New Roman" w:cs="Times New Roman"/>
+                <w:sz w:val="24"/>
+                <w:szCs w:val="24"/>
+              </w:rPr>
+              <w:t>X</w:t>
+            </w:r>
+          </w:p>
+        </w:tc>
+        <w:tc>
+          <w:tcPr>
+            <w:tcW w:w="644" w:type="dxa"/>
+          </w:tcPr>
+          <w:p>
+            <w:pPr>
+              <w:jc w:val="center"/>
+              <w:rPr>
+                <w:rFonts w:ascii="Times New Roman" w:hAnsi="Times New Roman" w:cs="Times New Roman"/>
+                <w:sz w:val="24"/>
+                <w:szCs w:val="24"/>
+              </w:rPr>
+            </w:pPr>
+            <w:r>
+              <w:rPr>
+                <w:rFonts w:ascii="Times New Roman" w:hAnsi="Times New Roman" w:cs="Times New Roman"/>
+                <w:sz w:val="24"/>
+                <w:szCs w:val="24"/>
+              </w:rPr>
+              <w:t>X</w:t>
+            </w:r>
+          </w:p>
+        </w:tc>
+        <w:tc>
+          <w:tcPr>
+            <w:tcW w:w="644" w:type="dxa"/>
+          </w:tcPr>
+          <w:p>
+            <w:pPr>
+              <w:jc w:val="center"/>
+              <w:rPr>
+                <w:rFonts w:ascii="Times New Roman" w:hAnsi="Times New Roman" w:cs="Times New Roman"/>
+                <w:sz w:val="24"/>
+                <w:szCs w:val="24"/>
+              </w:rPr>
+            </w:pPr>
+            <w:r>
+              <w:rPr>
+                <w:rFonts w:ascii="Times New Roman" w:hAnsi="Times New Roman" w:cs="Times New Roman"/>
+                <w:sz w:val="24"/>
+                <w:szCs w:val="24"/>
+              </w:rPr>
+              <w:t>X</w:t>
+            </w:r>
+          </w:p>
+        </w:tc>
+        <w:tc>
+          <w:tcPr>
+            <w:tcW w:w="644" w:type="dxa"/>
+          </w:tcPr>
+          <w:p>
+            <w:pPr>
+              <w:jc w:val="center"/>
+              <w:rPr>
+                <w:rFonts w:ascii="Times New Roman" w:hAnsi="Times New Roman" w:cs="Times New Roman"/>
+                <w:sz w:val="24"/>
+                <w:szCs w:val="24"/>
+              </w:rPr>
+            </w:pPr>
+          </w:p>
+        </w:tc>
+        <w:tc>
+          <w:tcPr>
+            <w:tcW w:w="644" w:type="dxa"/>
+          </w:tcPr>
+          <w:p>
+            <w:pPr>
+              <w:jc w:val="center"/>
+              <w:rPr>
+                <w:rFonts w:ascii="Times New Roman" w:hAnsi="Times New Roman" w:cs="Times New Roman"/>
+                <w:sz w:val="24"/>
+                <w:szCs w:val="24"/>
+              </w:rPr>
+            </w:pPr>
+          </w:p>
+        </w:tc>
+        <w:tc>
+          <w:tcPr>
+            <w:tcW w:w="644" w:type="dxa"/>
+          </w:tcPr>
+          <w:p>
+            <w:pPr>
+              <w:jc w:val="center"/>
+              <w:rPr>
+                <w:rFonts w:ascii="Times New Roman" w:hAnsi="Times New Roman" w:cs="Times New Roman"/>
+                <w:sz w:val="24"/>
+                <w:szCs w:val="24"/>
+              </w:rPr>
+            </w:pPr>
+          </w:p>
+        </w:tc>
+        <w:tc>
+          <w:tcPr>
+            <w:tcW w:w="644" w:type="dxa"/>
+          </w:tcPr>
+          <w:p>
+            <w:pPr>
+              <w:jc w:val="center"/>
+              <w:rPr>
+                <w:rFonts w:ascii="Times New Roman" w:hAnsi="Times New Roman" w:cs="Times New Roman"/>
+                <w:sz w:val="24"/>
+                <w:szCs w:val="24"/>
+              </w:rPr>
+            </w:pPr>
+          </w:p>
+        </w:tc>
+        <w:tc>
+          <w:tcPr>
+            <w:tcW w:w="644" w:type="dxa"/>
+          </w:tcPr>
+          <w:p>
+            <w:pPr>
+              <w:jc w:val="center"/>
+              <w:rPr>
+                <w:rFonts w:ascii="Times New Roman" w:hAnsi="Times New Roman" w:cs="Times New Roman"/>
+                <w:sz w:val="24"/>
+                <w:szCs w:val="24"/>
+              </w:rPr>
+            </w:pPr>
+            <w:r>
+              <w:rPr>
+                <w:rFonts w:ascii="Times New Roman" w:hAnsi="Times New Roman" w:cs="Times New Roman"/>
+                <w:sz w:val="24"/>
+                <w:szCs w:val="24"/>
+              </w:rPr>
+              <w:t>X</w:t>
+            </w:r>
+          </w:p>
+        </w:tc>
+        <w:tc>
+          <w:tcPr>
+            <w:tcW w:w="644" w:type="dxa"/>
+          </w:tcPr>
+          <w:p>
+            <w:pPr>
+              <w:jc w:val="center"/>
+              <w:rPr>
+                <w:rFonts w:ascii="Times New Roman" w:hAnsi="Times New Roman" w:cs="Times New Roman"/>
+                <w:sz w:val="24"/>
+                <w:szCs w:val="24"/>
+              </w:rPr>
+            </w:pPr>
+          </w:p>
+        </w:tc>
+        <w:tc>
+          <w:tcPr>
+            <w:tcW w:w="585" w:type="dxa"/>
+          </w:tcPr>
+          <w:p>
+            <w:pPr>
+              <w:jc w:val="center"/>
+              <w:rPr>
+                <w:rFonts w:ascii="Times New Roman" w:hAnsi="Times New Roman" w:cs="Times New Roman"/>
+                <w:sz w:val="24"/>
+                <w:szCs w:val="24"/>
+              </w:rPr>
+            </w:pPr>
+            <w:r>
+              <w:rPr>
+                <w:rFonts w:ascii="Times New Roman" w:hAnsi="Times New Roman" w:cs="Times New Roman"/>
+                <w:sz w:val="24"/>
+                <w:szCs w:val="24"/>
+              </w:rPr>
+              <w:t>X</w:t>
+            </w:r>
+          </w:p>
+        </w:tc>
+        <w:tc>
+          <w:tcPr>
+            <w:tcW w:w="644" w:type="dxa"/>
+          </w:tcPr>
+          <w:p>
+            <w:pPr>
+              <w:jc w:val="center"/>
+              <w:rPr>
+                <w:rFonts w:ascii="Times New Roman" w:hAnsi="Times New Roman" w:cs="Times New Roman"/>
+                <w:sz w:val="24"/>
+                <w:szCs w:val="24"/>
+              </w:rPr>
+            </w:pPr>
+          </w:p>
+        </w:tc>
+        <w:tc>
+          <w:tcPr>
+            <w:tcW w:w="644" w:type="dxa"/>
+          </w:tcPr>
+          <w:p>
+            <w:pPr>
+              <w:jc w:val="center"/>
+              <w:rPr>
+                <w:rFonts w:ascii="Times New Roman" w:hAnsi="Times New Roman" w:cs="Times New Roman"/>
+                <w:sz w:val="24"/>
+                <w:szCs w:val="24"/>
+              </w:rPr>
+            </w:pPr>
+          </w:p>
+        </w:tc>
+      </w:tr>
+      <w:tr>
+        <w:tc>
+          <w:tcPr>
+            <w:tcW w:w="586" w:type="dxa"/>
+            <w:vMerge/>
+          </w:tcPr>
+          <w:p>
+            <w:pPr>
+              <w:rPr>
+                <w:rFonts w:ascii="Times New Roman" w:hAnsi="Times New Roman" w:cs="Times New Roman"/>
+                <w:sz w:val="24"/>
+                <w:szCs w:val="24"/>
+              </w:rPr>
+            </w:pPr>
+          </w:p>
+        </w:tc>
+        <w:tc>
+          <w:tcPr>
+            <w:tcW w:w="675" w:type="dxa"/>
+          </w:tcPr>
+          <w:p>
+            <w:pPr>
+              <w:rPr>
+                <w:rFonts w:ascii="Times New Roman" w:hAnsi="Times New Roman" w:cs="Times New Roman"/>
+                <w:sz w:val="24"/>
+                <w:szCs w:val="24"/>
+              </w:rPr>
+            </w:pPr>
+            <w:r>
+              <w:rPr>
+                <w:rFonts w:ascii="Times New Roman" w:hAnsi="Times New Roman" w:cs="Times New Roman"/>
+                <w:sz w:val="24"/>
+                <w:szCs w:val="24"/>
+              </w:rPr>
+              <w:t>0.21</w:t>
+            </w:r>
+          </w:p>
+        </w:tc>
+        <w:tc>
+          <w:tcPr>
+            <w:tcW w:w="645" w:type="dxa"/>
+          </w:tcPr>
+          <w:p>
+            <w:pPr>
+              <w:jc w:val="center"/>
+              <w:rPr>
+                <w:rFonts w:ascii="Times New Roman" w:hAnsi="Times New Roman" w:cs="Times New Roman"/>
+                <w:sz w:val="24"/>
+                <w:szCs w:val="24"/>
+              </w:rPr>
+            </w:pPr>
+            <w:r>
+              <w:rPr>
+                <w:rFonts w:ascii="Times New Roman" w:hAnsi="Times New Roman" w:cs="Times New Roman"/>
+                <w:sz w:val="24"/>
+                <w:szCs w:val="24"/>
+              </w:rPr>
+              <w:t>X</w:t>
+            </w:r>
+          </w:p>
+        </w:tc>
+        <w:tc>
+          <w:tcPr>
+            <w:tcW w:w="645" w:type="dxa"/>
+          </w:tcPr>
+          <w:p>
+            <w:pPr>
+              <w:jc w:val="center"/>
+              <w:rPr>
+                <w:rFonts w:ascii="Times New Roman" w:hAnsi="Times New Roman" w:cs="Times New Roman"/>
+                <w:sz w:val="24"/>
+                <w:szCs w:val="24"/>
+              </w:rPr>
+            </w:pPr>
+            <w:r>
+              <w:rPr>
+                <w:rFonts w:ascii="Times New Roman" w:hAnsi="Times New Roman" w:cs="Times New Roman"/>
+                <w:sz w:val="24"/>
+                <w:szCs w:val="24"/>
+              </w:rPr>
+              <w:t>X</w:t>
+            </w:r>
+          </w:p>
+        </w:tc>
+        <w:tc>
+          <w:tcPr>
+            <w:tcW w:w="644" w:type="dxa"/>
+          </w:tcPr>
+          <w:p>
+            <w:pPr>
+              <w:jc w:val="center"/>
+              <w:rPr>
+                <w:rFonts w:ascii="Times New Roman" w:hAnsi="Times New Roman" w:cs="Times New Roman"/>
+                <w:sz w:val="24"/>
+                <w:szCs w:val="24"/>
+              </w:rPr>
+            </w:pPr>
+            <w:r>
+              <w:rPr>
+                <w:rFonts w:ascii="Times New Roman" w:hAnsi="Times New Roman" w:cs="Times New Roman"/>
+                <w:sz w:val="24"/>
+                <w:szCs w:val="24"/>
+              </w:rPr>
+              <w:t>X</w:t>
+            </w:r>
+          </w:p>
+        </w:tc>
+        <w:tc>
+          <w:tcPr>
+            <w:tcW w:w="644" w:type="dxa"/>
+          </w:tcPr>
+          <w:p>
+            <w:pPr>
+              <w:jc w:val="center"/>
+              <w:rPr>
+                <w:rFonts w:ascii="Times New Roman" w:hAnsi="Times New Roman" w:cs="Times New Roman"/>
+                <w:sz w:val="24"/>
+                <w:szCs w:val="24"/>
+              </w:rPr>
+            </w:pPr>
+            <w:r>
+              <w:rPr>
+                <w:rFonts w:ascii="Times New Roman" w:hAnsi="Times New Roman" w:cs="Times New Roman"/>
+                <w:sz w:val="24"/>
+                <w:szCs w:val="24"/>
+              </w:rPr>
+              <w:t>X</w:t>
+            </w:r>
+          </w:p>
+        </w:tc>
+        <w:tc>
+          <w:tcPr>
+            <w:tcW w:w="644" w:type="dxa"/>
+          </w:tcPr>
+          <w:p>
+            <w:pPr>
+              <w:jc w:val="center"/>
+              <w:rPr>
+                <w:rFonts w:ascii="Times New Roman" w:hAnsi="Times New Roman" w:cs="Times New Roman"/>
+                <w:sz w:val="24"/>
+                <w:szCs w:val="24"/>
+              </w:rPr>
+            </w:pPr>
+          </w:p>
+        </w:tc>
+        <w:tc>
+          <w:tcPr>
+            <w:tcW w:w="644" w:type="dxa"/>
+          </w:tcPr>
+          <w:p>
+            <w:pPr>
+              <w:jc w:val="center"/>
+              <w:rPr>
+                <w:rFonts w:ascii="Times New Roman" w:hAnsi="Times New Roman" w:cs="Times New Roman"/>
+                <w:sz w:val="24"/>
+                <w:szCs w:val="24"/>
+              </w:rPr>
+            </w:pPr>
+          </w:p>
+        </w:tc>
+        <w:tc>
+          <w:tcPr>
+            <w:tcW w:w="644" w:type="dxa"/>
+          </w:tcPr>
+          <w:p>
+            <w:pPr>
+              <w:jc w:val="center"/>
+              <w:rPr>
+                <w:rFonts w:ascii="Times New Roman" w:hAnsi="Times New Roman" w:cs="Times New Roman"/>
+                <w:sz w:val="24"/>
+                <w:szCs w:val="24"/>
+              </w:rPr>
+            </w:pPr>
+          </w:p>
+        </w:tc>
+        <w:tc>
+          <w:tcPr>
+            <w:tcW w:w="644" w:type="dxa"/>
+          </w:tcPr>
+          <w:p>
+            <w:pPr>
+              <w:jc w:val="center"/>
+              <w:rPr>
+                <w:rFonts w:ascii="Times New Roman" w:hAnsi="Times New Roman" w:cs="Times New Roman"/>
+                <w:sz w:val="24"/>
+                <w:szCs w:val="24"/>
+              </w:rPr>
+            </w:pPr>
+          </w:p>
+        </w:tc>
+        <w:tc>
+          <w:tcPr>
+            <w:tcW w:w="644" w:type="dxa"/>
+          </w:tcPr>
+          <w:p>
+            <w:pPr>
+              <w:jc w:val="center"/>
+              <w:rPr>
+                <w:rFonts w:ascii="Times New Roman" w:hAnsi="Times New Roman" w:cs="Times New Roman"/>
+                <w:sz w:val="24"/>
+                <w:szCs w:val="24"/>
+              </w:rPr>
+            </w:pPr>
+          </w:p>
+        </w:tc>
+        <w:tc>
+          <w:tcPr>
+            <w:tcW w:w="644" w:type="dxa"/>
+          </w:tcPr>
+          <w:p>
+            <w:pPr>
+              <w:jc w:val="center"/>
+              <w:rPr>
+                <w:rFonts w:ascii="Times New Roman" w:hAnsi="Times New Roman" w:cs="Times New Roman"/>
+                <w:sz w:val="24"/>
+                <w:szCs w:val="24"/>
+              </w:rPr>
+            </w:pPr>
+          </w:p>
+        </w:tc>
+        <w:tc>
+          <w:tcPr>
+            <w:tcW w:w="585" w:type="dxa"/>
+          </w:tcPr>
+          <w:p>
+            <w:pPr>
+              <w:jc w:val="center"/>
+              <w:rPr>
+                <w:rFonts w:ascii="Times New Roman" w:hAnsi="Times New Roman" w:cs="Times New Roman"/>
+                <w:sz w:val="24"/>
+                <w:szCs w:val="24"/>
+              </w:rPr>
+            </w:pPr>
+            <w:r>
+              <w:rPr>
+                <w:rFonts w:ascii="Times New Roman" w:hAnsi="Times New Roman" w:cs="Times New Roman"/>
+                <w:sz w:val="24"/>
+                <w:szCs w:val="24"/>
+              </w:rPr>
+              <w:t>X</w:t>
+            </w:r>
+          </w:p>
+        </w:tc>
+        <w:tc>
+          <w:tcPr>
+            <w:tcW w:w="644" w:type="dxa"/>
+          </w:tcPr>
+          <w:p>
+            <w:pPr>
+              <w:jc w:val="center"/>
+              <w:rPr>
+                <w:rFonts w:ascii="Times New Roman" w:hAnsi="Times New Roman" w:cs="Times New Roman"/>
+                <w:sz w:val="24"/>
+                <w:szCs w:val="24"/>
+              </w:rPr>
+            </w:pPr>
+          </w:p>
+        </w:tc>
+        <w:tc>
+          <w:tcPr>
+            <w:tcW w:w="644" w:type="dxa"/>
+          </w:tcPr>
+          <w:p>
+            <w:pPr>
+              <w:jc w:val="center"/>
+              <w:rPr>
+                <w:rFonts w:ascii="Times New Roman" w:hAnsi="Times New Roman" w:cs="Times New Roman"/>
+                <w:sz w:val="24"/>
+                <w:szCs w:val="24"/>
+              </w:rPr>
+            </w:pPr>
+          </w:p>
+        </w:tc>
+      </w:tr>
+      <w:tr>
+        <w:tc>
+          <w:tcPr>
+            <w:tcW w:w="586" w:type="dxa"/>
+            <w:vMerge/>
+          </w:tcPr>
+          <w:p>
+            <w:pPr>
+              <w:rPr>
+                <w:rFonts w:ascii="Times New Roman" w:hAnsi="Times New Roman" w:cs="Times New Roman"/>
+                <w:sz w:val="24"/>
+                <w:szCs w:val="24"/>
+              </w:rPr>
+            </w:pPr>
+          </w:p>
+        </w:tc>
+        <w:tc>
+          <w:tcPr>
+            <w:tcW w:w="675" w:type="dxa"/>
+          </w:tcPr>
+          <w:p>
+            <w:pPr>
+              <w:rPr>
+                <w:rFonts w:ascii="Times New Roman" w:hAnsi="Times New Roman" w:cs="Times New Roman"/>
+                <w:sz w:val="24"/>
+                <w:szCs w:val="24"/>
+              </w:rPr>
+            </w:pPr>
+            <w:r>
+              <w:rPr>
+                <w:rFonts w:ascii="Times New Roman" w:hAnsi="Times New Roman" w:cs="Times New Roman"/>
+                <w:sz w:val="24"/>
+                <w:szCs w:val="24"/>
+              </w:rPr>
+              <w:t>0.21</w:t>
+            </w:r>
+          </w:p>
+        </w:tc>
+        <w:tc>
+          <w:tcPr>
+            <w:tcW w:w="645" w:type="dxa"/>
+          </w:tcPr>
+          <w:p>
+            <w:pPr>
+              <w:jc w:val="center"/>
+              <w:rPr>
+                <w:rFonts w:ascii="Times New Roman" w:hAnsi="Times New Roman" w:cs="Times New Roman"/>
+                <w:sz w:val="24"/>
+                <w:szCs w:val="24"/>
+              </w:rPr>
+            </w:pPr>
+            <w:r>
+              <w:rPr>
+                <w:rFonts w:ascii="Times New Roman" w:hAnsi="Times New Roman" w:cs="Times New Roman"/>
+                <w:sz w:val="24"/>
+                <w:szCs w:val="24"/>
+              </w:rPr>
+              <w:t>X</w:t>
+            </w:r>
+          </w:p>
+        </w:tc>
+        <w:tc>
+          <w:tcPr>
+            <w:tcW w:w="645" w:type="dxa"/>
+          </w:tcPr>
+          <w:p>
+            <w:pPr>
+              <w:jc w:val="center"/>
+              <w:rPr>
+                <w:rFonts w:ascii="Times New Roman" w:hAnsi="Times New Roman" w:cs="Times New Roman"/>
+                <w:sz w:val="24"/>
+                <w:szCs w:val="24"/>
+              </w:rPr>
+            </w:pPr>
+          </w:p>
+        </w:tc>
+        <w:tc>
+          <w:tcPr>
+            <w:tcW w:w="644" w:type="dxa"/>
+          </w:tcPr>
+          <w:p>
+            <w:pPr>
+              <w:jc w:val="center"/>
+              <w:rPr>
+                <w:rFonts w:ascii="Times New Roman" w:hAnsi="Times New Roman" w:cs="Times New Roman"/>
+                <w:sz w:val="24"/>
+                <w:szCs w:val="24"/>
+              </w:rPr>
+            </w:pPr>
+            <w:r>
+              <w:rPr>
+                <w:rFonts w:ascii="Times New Roman" w:hAnsi="Times New Roman" w:cs="Times New Roman"/>
+                <w:sz w:val="24"/>
+                <w:szCs w:val="24"/>
+              </w:rPr>
+              <w:t>X</w:t>
+            </w:r>
+          </w:p>
+        </w:tc>
+        <w:tc>
+          <w:tcPr>
+            <w:tcW w:w="644" w:type="dxa"/>
+          </w:tcPr>
+          <w:p>
+            <w:pPr>
+              <w:jc w:val="center"/>
+              <w:rPr>
+                <w:rFonts w:ascii="Times New Roman" w:hAnsi="Times New Roman" w:cs="Times New Roman"/>
+                <w:sz w:val="24"/>
+                <w:szCs w:val="24"/>
+              </w:rPr>
+            </w:pPr>
+            <w:r>
+              <w:rPr>
+                <w:rFonts w:ascii="Times New Roman" w:hAnsi="Times New Roman" w:cs="Times New Roman"/>
+                <w:sz w:val="24"/>
+                <w:szCs w:val="24"/>
+              </w:rPr>
+              <w:t>X</w:t>
+            </w:r>
+          </w:p>
+        </w:tc>
+        <w:tc>
+          <w:tcPr>
+            <w:tcW w:w="644" w:type="dxa"/>
+          </w:tcPr>
+          <w:p>
+            <w:pPr>
+              <w:jc w:val="center"/>
+              <w:rPr>
+                <w:rFonts w:ascii="Times New Roman" w:hAnsi="Times New Roman" w:cs="Times New Roman"/>
+                <w:sz w:val="24"/>
+                <w:szCs w:val="24"/>
+              </w:rPr>
+            </w:pPr>
+          </w:p>
+        </w:tc>
+        <w:tc>
+          <w:tcPr>
+            <w:tcW w:w="644" w:type="dxa"/>
+          </w:tcPr>
+          <w:p>
+            <w:pPr>
+              <w:jc w:val="center"/>
+              <w:rPr>
+                <w:rFonts w:ascii="Times New Roman" w:hAnsi="Times New Roman" w:cs="Times New Roman"/>
+                <w:sz w:val="24"/>
+                <w:szCs w:val="24"/>
+              </w:rPr>
+            </w:pPr>
+          </w:p>
+        </w:tc>
+        <w:tc>
+          <w:tcPr>
+            <w:tcW w:w="644" w:type="dxa"/>
+          </w:tcPr>
+          <w:p>
+            <w:pPr>
+              <w:jc w:val="center"/>
+              <w:rPr>
+                <w:rFonts w:ascii="Times New Roman" w:hAnsi="Times New Roman" w:cs="Times New Roman"/>
+                <w:sz w:val="24"/>
+                <w:szCs w:val="24"/>
+              </w:rPr>
+            </w:pPr>
+          </w:p>
+        </w:tc>
+        <w:tc>
+          <w:tcPr>
+            <w:tcW w:w="644" w:type="dxa"/>
+          </w:tcPr>
+          <w:p>
+            <w:pPr>
+              <w:jc w:val="center"/>
+              <w:rPr>
+                <w:rFonts w:ascii="Times New Roman" w:hAnsi="Times New Roman" w:cs="Times New Roman"/>
+                <w:sz w:val="24"/>
+                <w:szCs w:val="24"/>
+              </w:rPr>
+            </w:pPr>
+          </w:p>
+        </w:tc>
+        <w:tc>
+          <w:tcPr>
+            <w:tcW w:w="644" w:type="dxa"/>
+          </w:tcPr>
+          <w:p>
+            <w:pPr>
+              <w:jc w:val="center"/>
+              <w:rPr>
+                <w:rFonts w:ascii="Times New Roman" w:hAnsi="Times New Roman" w:cs="Times New Roman"/>
+                <w:sz w:val="24"/>
+                <w:szCs w:val="24"/>
+              </w:rPr>
+            </w:pPr>
+          </w:p>
+        </w:tc>
+        <w:tc>
+          <w:tcPr>
+            <w:tcW w:w="644" w:type="dxa"/>
+          </w:tcPr>
+          <w:p>
+            <w:pPr>
+              <w:jc w:val="center"/>
+              <w:rPr>
+                <w:rFonts w:ascii="Times New Roman" w:hAnsi="Times New Roman" w:cs="Times New Roman"/>
+                <w:sz w:val="24"/>
+                <w:szCs w:val="24"/>
+              </w:rPr>
+            </w:pPr>
+            <w:r>
+              <w:rPr>
+                <w:rFonts w:ascii="Times New Roman" w:hAnsi="Times New Roman" w:cs="Times New Roman"/>
+                <w:sz w:val="24"/>
+                <w:szCs w:val="24"/>
+              </w:rPr>
+              <w:t>X</w:t>
+            </w:r>
+          </w:p>
+        </w:tc>
+        <w:tc>
+          <w:tcPr>
+            <w:tcW w:w="585" w:type="dxa"/>
+          </w:tcPr>
+          <w:p>
+            <w:pPr>
+              <w:jc w:val="center"/>
+              <w:rPr>
+                <w:rFonts w:ascii="Times New Roman" w:hAnsi="Times New Roman" w:cs="Times New Roman"/>
+                <w:sz w:val="24"/>
+                <w:szCs w:val="24"/>
+              </w:rPr>
+            </w:pPr>
+            <w:r>
+              <w:rPr>
+                <w:rFonts w:ascii="Times New Roman" w:hAnsi="Times New Roman" w:cs="Times New Roman"/>
+                <w:sz w:val="24"/>
+                <w:szCs w:val="24"/>
+              </w:rPr>
+              <w:t>X</w:t>
+            </w:r>
+          </w:p>
+        </w:tc>
+        <w:tc>
+          <w:tcPr>
+            <w:tcW w:w="644" w:type="dxa"/>
+          </w:tcPr>
+          <w:p>
+            <w:pPr>
+              <w:jc w:val="center"/>
+              <w:rPr>
+                <w:rFonts w:ascii="Times New Roman" w:hAnsi="Times New Roman" w:cs="Times New Roman"/>
+                <w:sz w:val="24"/>
+                <w:szCs w:val="24"/>
+              </w:rPr>
+            </w:pPr>
+          </w:p>
+        </w:tc>
+        <w:tc>
+          <w:tcPr>
+            <w:tcW w:w="644" w:type="dxa"/>
+          </w:tcPr>
+          <w:p>
+            <w:pPr>
+              <w:jc w:val="center"/>
+              <w:rPr>
+                <w:rFonts w:ascii="Times New Roman" w:hAnsi="Times New Roman" w:cs="Times New Roman"/>
+                <w:sz w:val="24"/>
+                <w:szCs w:val="24"/>
+              </w:rPr>
+            </w:pPr>
+          </w:p>
+        </w:tc>
+      </w:tr>
+      <w:tr>
+        <w:tc>
+          <w:tcPr>
+            <w:tcW w:w="586" w:type="dxa"/>
+            <w:vMerge/>
+          </w:tcPr>
+          <w:p>
+            <w:pPr>
+              <w:rPr>
+                <w:rFonts w:ascii="Times New Roman" w:hAnsi="Times New Roman" w:cs="Times New Roman"/>
+                <w:sz w:val="24"/>
+                <w:szCs w:val="24"/>
+              </w:rPr>
+            </w:pPr>
+          </w:p>
+        </w:tc>
+        <w:tc>
+          <w:tcPr>
+            <w:tcW w:w="675" w:type="dxa"/>
+          </w:tcPr>
+          <w:p>
+            <w:pPr>
+              <w:rPr>
+                <w:rFonts w:ascii="Times New Roman" w:hAnsi="Times New Roman" w:cs="Times New Roman"/>
+                <w:sz w:val="24"/>
+                <w:szCs w:val="24"/>
+              </w:rPr>
+            </w:pPr>
+            <w:r>
+              <w:rPr>
+                <w:rFonts w:ascii="Times New Roman" w:hAnsi="Times New Roman" w:cs="Times New Roman"/>
+                <w:sz w:val="24"/>
+                <w:szCs w:val="24"/>
+              </w:rPr>
+              <w:t>0.20</w:t>
+            </w:r>
+          </w:p>
+        </w:tc>
+        <w:tc>
+          <w:tcPr>
+            <w:tcW w:w="645" w:type="dxa"/>
+          </w:tcPr>
+          <w:p>
+            <w:pPr>
+              <w:jc w:val="center"/>
+              <w:rPr>
+                <w:rFonts w:ascii="Times New Roman" w:hAnsi="Times New Roman" w:cs="Times New Roman"/>
+                <w:sz w:val="24"/>
+                <w:szCs w:val="24"/>
+              </w:rPr>
+            </w:pPr>
+            <w:r>
+              <w:rPr>
+                <w:rFonts w:ascii="Times New Roman" w:hAnsi="Times New Roman" w:cs="Times New Roman"/>
+                <w:sz w:val="24"/>
+                <w:szCs w:val="24"/>
+              </w:rPr>
+              <w:t>X</w:t>
+            </w:r>
+          </w:p>
+        </w:tc>
+        <w:tc>
+          <w:tcPr>
+            <w:tcW w:w="645" w:type="dxa"/>
+          </w:tcPr>
+          <w:p>
+            <w:pPr>
+              <w:jc w:val="center"/>
+              <w:rPr>
+                <w:rFonts w:ascii="Times New Roman" w:hAnsi="Times New Roman" w:cs="Times New Roman"/>
+                <w:sz w:val="24"/>
+                <w:szCs w:val="24"/>
+              </w:rPr>
+            </w:pPr>
+          </w:p>
+        </w:tc>
+        <w:tc>
+          <w:tcPr>
+            <w:tcW w:w="644" w:type="dxa"/>
+          </w:tcPr>
+          <w:p>
+            <w:pPr>
+              <w:jc w:val="center"/>
+              <w:rPr>
+                <w:rFonts w:ascii="Times New Roman" w:hAnsi="Times New Roman" w:cs="Times New Roman"/>
+                <w:sz w:val="24"/>
+                <w:szCs w:val="24"/>
+              </w:rPr>
+            </w:pPr>
+            <w:r>
+              <w:rPr>
+                <w:rFonts w:ascii="Times New Roman" w:hAnsi="Times New Roman" w:cs="Times New Roman"/>
+                <w:sz w:val="24"/>
+                <w:szCs w:val="24"/>
+              </w:rPr>
+              <w:t>X</w:t>
+            </w:r>
+          </w:p>
+        </w:tc>
+        <w:tc>
+          <w:tcPr>
+            <w:tcW w:w="644" w:type="dxa"/>
+          </w:tcPr>
+          <w:p>
+            <w:pPr>
+              <w:jc w:val="center"/>
+              <w:rPr>
+                <w:rFonts w:ascii="Times New Roman" w:hAnsi="Times New Roman" w:cs="Times New Roman"/>
+                <w:sz w:val="24"/>
+                <w:szCs w:val="24"/>
+              </w:rPr>
+            </w:pPr>
+            <w:r>
+              <w:rPr>
+                <w:rFonts w:ascii="Times New Roman" w:hAnsi="Times New Roman" w:cs="Times New Roman"/>
+                <w:sz w:val="24"/>
+                <w:szCs w:val="24"/>
+              </w:rPr>
+              <w:t>X</w:t>
+            </w:r>
+          </w:p>
+        </w:tc>
+        <w:tc>
+          <w:tcPr>
+            <w:tcW w:w="644" w:type="dxa"/>
+          </w:tcPr>
+          <w:p>
+            <w:pPr>
+              <w:jc w:val="center"/>
+              <w:rPr>
+                <w:rFonts w:ascii="Times New Roman" w:hAnsi="Times New Roman" w:cs="Times New Roman"/>
+                <w:sz w:val="24"/>
+                <w:szCs w:val="24"/>
+              </w:rPr>
+            </w:pPr>
+          </w:p>
+        </w:tc>
+        <w:tc>
+          <w:tcPr>
+            <w:tcW w:w="644" w:type="dxa"/>
+          </w:tcPr>
+          <w:p>
+            <w:pPr>
+              <w:jc w:val="center"/>
+              <w:rPr>
+                <w:rFonts w:ascii="Times New Roman" w:hAnsi="Times New Roman" w:cs="Times New Roman"/>
+                <w:sz w:val="24"/>
+                <w:szCs w:val="24"/>
+              </w:rPr>
+            </w:pPr>
+          </w:p>
+        </w:tc>
+        <w:tc>
+          <w:tcPr>
+            <w:tcW w:w="644" w:type="dxa"/>
+          </w:tcPr>
+          <w:p>
+            <w:pPr>
+              <w:jc w:val="center"/>
+              <w:rPr>
+                <w:rFonts w:ascii="Times New Roman" w:hAnsi="Times New Roman" w:cs="Times New Roman"/>
+                <w:sz w:val="24"/>
+                <w:szCs w:val="24"/>
+              </w:rPr>
+            </w:pPr>
+          </w:p>
+        </w:tc>
+        <w:tc>
+          <w:tcPr>
+            <w:tcW w:w="644" w:type="dxa"/>
+          </w:tcPr>
+          <w:p>
+            <w:pPr>
+              <w:jc w:val="center"/>
+              <w:rPr>
+                <w:rFonts w:ascii="Times New Roman" w:hAnsi="Times New Roman" w:cs="Times New Roman"/>
+                <w:sz w:val="24"/>
+                <w:szCs w:val="24"/>
+              </w:rPr>
+            </w:pPr>
+          </w:p>
+        </w:tc>
+        <w:tc>
+          <w:tcPr>
+            <w:tcW w:w="644" w:type="dxa"/>
+          </w:tcPr>
+          <w:p>
+            <w:pPr>
+              <w:jc w:val="center"/>
+              <w:rPr>
+                <w:rFonts w:ascii="Times New Roman" w:hAnsi="Times New Roman" w:cs="Times New Roman"/>
+                <w:sz w:val="24"/>
+                <w:szCs w:val="24"/>
+              </w:rPr>
+            </w:pPr>
+          </w:p>
+        </w:tc>
+        <w:tc>
+          <w:tcPr>
+            <w:tcW w:w="644" w:type="dxa"/>
+          </w:tcPr>
+          <w:p>
+            <w:pPr>
+              <w:jc w:val="center"/>
+              <w:rPr>
+                <w:rFonts w:ascii="Times New Roman" w:hAnsi="Times New Roman" w:cs="Times New Roman"/>
+                <w:sz w:val="24"/>
+                <w:szCs w:val="24"/>
+              </w:rPr>
+            </w:pPr>
+          </w:p>
+        </w:tc>
+        <w:tc>
+          <w:tcPr>
+            <w:tcW w:w="585" w:type="dxa"/>
+          </w:tcPr>
+          <w:p>
+            <w:pPr>
+              <w:jc w:val="center"/>
+              <w:rPr>
+                <w:rFonts w:ascii="Times New Roman" w:hAnsi="Times New Roman" w:cs="Times New Roman"/>
+                <w:sz w:val="24"/>
+                <w:szCs w:val="24"/>
+              </w:rPr>
+            </w:pPr>
+            <w:r>
+              <w:rPr>
+                <w:rFonts w:ascii="Times New Roman" w:hAnsi="Times New Roman" w:cs="Times New Roman"/>
+                <w:sz w:val="24"/>
+                <w:szCs w:val="24"/>
+              </w:rPr>
+              <w:t>X</w:t>
+            </w:r>
+          </w:p>
+        </w:tc>
+        <w:tc>
+          <w:tcPr>
+            <w:tcW w:w="644" w:type="dxa"/>
+          </w:tcPr>
+          <w:p>
+            <w:pPr>
+              <w:jc w:val="center"/>
+              <w:rPr>
+                <w:rFonts w:ascii="Times New Roman" w:hAnsi="Times New Roman" w:cs="Times New Roman"/>
+                <w:sz w:val="24"/>
+                <w:szCs w:val="24"/>
+              </w:rPr>
+            </w:pPr>
+          </w:p>
+        </w:tc>
+        <w:tc>
+          <w:tcPr>
+            <w:tcW w:w="644" w:type="dxa"/>
+          </w:tcPr>
+          <w:p>
+            <w:pPr>
+              <w:jc w:val="center"/>
+              <w:rPr>
+                <w:rFonts w:ascii="Times New Roman" w:hAnsi="Times New Roman" w:cs="Times New Roman"/>
+                <w:sz w:val="24"/>
+                <w:szCs w:val="24"/>
+              </w:rPr>
+            </w:pPr>
+          </w:p>
+        </w:tc>
+      </w:tr>
+      <w:tr>
+        <w:tc>
+          <w:tcPr>
+            <w:tcW w:w="586" w:type="dxa"/>
+            <w:vMerge/>
+          </w:tcPr>
+          <w:p>
+            <w:pPr>
+              <w:rPr>
+                <w:rFonts w:ascii="Times New Roman" w:hAnsi="Times New Roman" w:cs="Times New Roman"/>
+                <w:sz w:val="24"/>
+                <w:szCs w:val="24"/>
+              </w:rPr>
+            </w:pPr>
+          </w:p>
+        </w:tc>
+        <w:tc>
+          <w:tcPr>
+            <w:tcW w:w="675" w:type="dxa"/>
+          </w:tcPr>
+          <w:p>
+            <w:pPr>
+              <w:rPr>
+                <w:rFonts w:ascii="Times New Roman" w:hAnsi="Times New Roman" w:cs="Times New Roman"/>
+                <w:sz w:val="24"/>
+                <w:szCs w:val="24"/>
+              </w:rPr>
+            </w:pPr>
+            <w:r>
+              <w:rPr>
+                <w:rFonts w:ascii="Times New Roman" w:hAnsi="Times New Roman" w:cs="Times New Roman"/>
+                <w:sz w:val="24"/>
+                <w:szCs w:val="24"/>
+              </w:rPr>
+              <w:t>0.20</w:t>
+            </w:r>
+          </w:p>
+        </w:tc>
+        <w:tc>
+          <w:tcPr>
+            <w:tcW w:w="645" w:type="dxa"/>
+          </w:tcPr>
+          <w:p>
+            <w:pPr>
+              <w:jc w:val="center"/>
+              <w:rPr>
+                <w:rFonts w:ascii="Times New Roman" w:hAnsi="Times New Roman" w:cs="Times New Roman"/>
+                <w:sz w:val="24"/>
+                <w:szCs w:val="24"/>
+              </w:rPr>
+            </w:pPr>
+            <w:r>
+              <w:rPr>
+                <w:rFonts w:ascii="Times New Roman" w:hAnsi="Times New Roman" w:cs="Times New Roman"/>
+                <w:sz w:val="24"/>
+                <w:szCs w:val="24"/>
+              </w:rPr>
+              <w:t>X</w:t>
+            </w:r>
+          </w:p>
+        </w:tc>
+        <w:tc>
+          <w:tcPr>
+            <w:tcW w:w="645" w:type="dxa"/>
+          </w:tcPr>
+          <w:p>
+            <w:pPr>
+              <w:jc w:val="center"/>
+              <w:rPr>
+                <w:rFonts w:ascii="Times New Roman" w:hAnsi="Times New Roman" w:cs="Times New Roman"/>
+                <w:sz w:val="24"/>
+                <w:szCs w:val="24"/>
+              </w:rPr>
+            </w:pPr>
+            <w:r>
+              <w:rPr>
+                <w:rFonts w:ascii="Times New Roman" w:hAnsi="Times New Roman" w:cs="Times New Roman"/>
+                <w:sz w:val="24"/>
+                <w:szCs w:val="24"/>
+              </w:rPr>
+              <w:t>X</w:t>
+            </w:r>
+          </w:p>
+        </w:tc>
+        <w:tc>
+          <w:tcPr>
+            <w:tcW w:w="644" w:type="dxa"/>
+          </w:tcPr>
+          <w:p>
+            <w:pPr>
+              <w:jc w:val="center"/>
+              <w:rPr>
+                <w:rFonts w:ascii="Times New Roman" w:hAnsi="Times New Roman" w:cs="Times New Roman"/>
+                <w:sz w:val="24"/>
+                <w:szCs w:val="24"/>
+              </w:rPr>
+            </w:pPr>
+          </w:p>
+        </w:tc>
+        <w:tc>
+          <w:tcPr>
+            <w:tcW w:w="644" w:type="dxa"/>
+          </w:tcPr>
+          <w:p>
+            <w:pPr>
+              <w:jc w:val="center"/>
+              <w:rPr>
+                <w:rFonts w:ascii="Times New Roman" w:hAnsi="Times New Roman" w:cs="Times New Roman"/>
+                <w:sz w:val="24"/>
+                <w:szCs w:val="24"/>
+              </w:rPr>
+            </w:pPr>
+            <w:r>
+              <w:rPr>
+                <w:rFonts w:ascii="Times New Roman" w:hAnsi="Times New Roman" w:cs="Times New Roman"/>
+                <w:sz w:val="24"/>
+                <w:szCs w:val="24"/>
+              </w:rPr>
+              <w:t>X</w:t>
+            </w:r>
+          </w:p>
+        </w:tc>
+        <w:tc>
+          <w:tcPr>
+            <w:tcW w:w="644" w:type="dxa"/>
+          </w:tcPr>
+          <w:p>
+            <w:pPr>
+              <w:jc w:val="center"/>
+              <w:rPr>
+                <w:rFonts w:ascii="Times New Roman" w:hAnsi="Times New Roman" w:cs="Times New Roman"/>
+                <w:sz w:val="24"/>
+                <w:szCs w:val="24"/>
+              </w:rPr>
+            </w:pPr>
+          </w:p>
+        </w:tc>
+        <w:tc>
+          <w:tcPr>
+            <w:tcW w:w="644" w:type="dxa"/>
+          </w:tcPr>
+          <w:p>
+            <w:pPr>
+              <w:jc w:val="center"/>
+              <w:rPr>
+                <w:rFonts w:ascii="Times New Roman" w:hAnsi="Times New Roman" w:cs="Times New Roman"/>
+                <w:sz w:val="24"/>
+                <w:szCs w:val="24"/>
+              </w:rPr>
+            </w:pPr>
+          </w:p>
+        </w:tc>
+        <w:tc>
+          <w:tcPr>
+            <w:tcW w:w="644" w:type="dxa"/>
+          </w:tcPr>
+          <w:p>
+            <w:pPr>
+              <w:jc w:val="center"/>
+              <w:rPr>
+                <w:rFonts w:ascii="Times New Roman" w:hAnsi="Times New Roman" w:cs="Times New Roman"/>
+                <w:sz w:val="24"/>
+                <w:szCs w:val="24"/>
+              </w:rPr>
+            </w:pPr>
+          </w:p>
+        </w:tc>
+        <w:tc>
+          <w:tcPr>
+            <w:tcW w:w="644" w:type="dxa"/>
+          </w:tcPr>
+          <w:p>
+            <w:pPr>
+              <w:jc w:val="center"/>
+              <w:rPr>
+                <w:rFonts w:ascii="Times New Roman" w:hAnsi="Times New Roman" w:cs="Times New Roman"/>
+                <w:sz w:val="24"/>
+                <w:szCs w:val="24"/>
+              </w:rPr>
+            </w:pPr>
+          </w:p>
+        </w:tc>
+        <w:tc>
+          <w:tcPr>
+            <w:tcW w:w="644" w:type="dxa"/>
+          </w:tcPr>
+          <w:p>
+            <w:pPr>
+              <w:jc w:val="center"/>
+              <w:rPr>
+                <w:rFonts w:ascii="Times New Roman" w:hAnsi="Times New Roman" w:cs="Times New Roman"/>
+                <w:sz w:val="24"/>
+                <w:szCs w:val="24"/>
+              </w:rPr>
+            </w:pPr>
+          </w:p>
+        </w:tc>
+        <w:tc>
+          <w:tcPr>
+            <w:tcW w:w="644" w:type="dxa"/>
+          </w:tcPr>
+          <w:p>
+            <w:pPr>
+              <w:jc w:val="center"/>
+              <w:rPr>
+                <w:rFonts w:ascii="Times New Roman" w:hAnsi="Times New Roman" w:cs="Times New Roman"/>
+                <w:sz w:val="24"/>
+                <w:szCs w:val="24"/>
+              </w:rPr>
+            </w:pPr>
+          </w:p>
+        </w:tc>
+        <w:tc>
+          <w:tcPr>
+            <w:tcW w:w="585" w:type="dxa"/>
+          </w:tcPr>
+          <w:p>
+            <w:pPr>
+              <w:jc w:val="center"/>
+              <w:rPr>
+                <w:rFonts w:ascii="Times New Roman" w:hAnsi="Times New Roman" w:cs="Times New Roman"/>
+                <w:sz w:val="24"/>
+                <w:szCs w:val="24"/>
+              </w:rPr>
+            </w:pPr>
+            <w:r>
+              <w:rPr>
+                <w:rFonts w:ascii="Times New Roman" w:hAnsi="Times New Roman" w:cs="Times New Roman"/>
+                <w:sz w:val="24"/>
+                <w:szCs w:val="24"/>
+              </w:rPr>
+              <w:t>X</w:t>
+            </w:r>
+          </w:p>
+        </w:tc>
+        <w:tc>
+          <w:tcPr>
+            <w:tcW w:w="644" w:type="dxa"/>
+          </w:tcPr>
+          <w:p>
+            <w:pPr>
+              <w:jc w:val="center"/>
+              <w:rPr>
+                <w:rFonts w:ascii="Times New Roman" w:hAnsi="Times New Roman" w:cs="Times New Roman"/>
+                <w:sz w:val="24"/>
+                <w:szCs w:val="24"/>
+              </w:rPr>
+            </w:pPr>
+          </w:p>
+        </w:tc>
+        <w:tc>
+          <w:tcPr>
+            <w:tcW w:w="644" w:type="dxa"/>
+          </w:tcPr>
+          <w:p>
+            <w:pPr>
+              <w:jc w:val="center"/>
+              <w:rPr>
+                <w:rFonts w:ascii="Times New Roman" w:hAnsi="Times New Roman" w:cs="Times New Roman"/>
+                <w:sz w:val="24"/>
+                <w:szCs w:val="24"/>
+              </w:rPr>
+            </w:pPr>
+          </w:p>
+        </w:tc>
+      </w:tr>
+      <w:tr>
+        <w:tc>
+          <w:tcPr>
+            <w:tcW w:w="586" w:type="dxa"/>
+            <w:vMerge/>
+          </w:tcPr>
+          <w:p>
+            <w:pPr>
+              <w:rPr>
+                <w:rFonts w:ascii="Times New Roman" w:hAnsi="Times New Roman" w:cs="Times New Roman"/>
+                <w:sz w:val="24"/>
+                <w:szCs w:val="24"/>
+              </w:rPr>
+            </w:pPr>
+          </w:p>
+        </w:tc>
+        <w:tc>
+          <w:tcPr>
+            <w:tcW w:w="675" w:type="dxa"/>
+          </w:tcPr>
+          <w:p>
+            <w:pPr>
+              <w:rPr>
+                <w:rFonts w:ascii="Times New Roman" w:hAnsi="Times New Roman" w:cs="Times New Roman"/>
+                <w:sz w:val="24"/>
+                <w:szCs w:val="24"/>
+              </w:rPr>
+            </w:pPr>
+            <w:r>
+              <w:rPr>
+                <w:rFonts w:ascii="Times New Roman" w:hAnsi="Times New Roman" w:cs="Times New Roman"/>
+                <w:sz w:val="24"/>
+                <w:szCs w:val="24"/>
+              </w:rPr>
+              <w:t>0.19</w:t>
+            </w:r>
+          </w:p>
+        </w:tc>
+        <w:tc>
+          <w:tcPr>
+            <w:tcW w:w="645" w:type="dxa"/>
+          </w:tcPr>
+          <w:p>
+            <w:pPr>
+              <w:jc w:val="center"/>
+              <w:rPr>
+                <w:rFonts w:ascii="Times New Roman" w:hAnsi="Times New Roman" w:cs="Times New Roman"/>
+                <w:sz w:val="24"/>
+                <w:szCs w:val="24"/>
+              </w:rPr>
+            </w:pPr>
+            <w:r>
+              <w:rPr>
+                <w:rFonts w:ascii="Times New Roman" w:hAnsi="Times New Roman" w:cs="Times New Roman"/>
+                <w:sz w:val="24"/>
+                <w:szCs w:val="24"/>
+              </w:rPr>
+              <w:t>X</w:t>
+            </w:r>
+          </w:p>
+        </w:tc>
+        <w:tc>
+          <w:tcPr>
+            <w:tcW w:w="645" w:type="dxa"/>
+          </w:tcPr>
+          <w:p>
+            <w:pPr>
+              <w:jc w:val="center"/>
+              <w:rPr>
+                <w:rFonts w:ascii="Times New Roman" w:hAnsi="Times New Roman" w:cs="Times New Roman"/>
+                <w:sz w:val="24"/>
+                <w:szCs w:val="24"/>
+              </w:rPr>
+            </w:pPr>
+          </w:p>
+        </w:tc>
+        <w:tc>
+          <w:tcPr>
+            <w:tcW w:w="644" w:type="dxa"/>
+          </w:tcPr>
+          <w:p>
+            <w:pPr>
+              <w:jc w:val="center"/>
+              <w:rPr>
+                <w:rFonts w:ascii="Times New Roman" w:hAnsi="Times New Roman" w:cs="Times New Roman"/>
+                <w:sz w:val="24"/>
+                <w:szCs w:val="24"/>
+              </w:rPr>
+            </w:pPr>
+          </w:p>
+        </w:tc>
+        <w:tc>
+          <w:tcPr>
+            <w:tcW w:w="644" w:type="dxa"/>
+          </w:tcPr>
+          <w:p>
+            <w:pPr>
+              <w:jc w:val="center"/>
+              <w:rPr>
+                <w:rFonts w:ascii="Times New Roman" w:hAnsi="Times New Roman" w:cs="Times New Roman"/>
+                <w:sz w:val="24"/>
+                <w:szCs w:val="24"/>
+              </w:rPr>
+            </w:pPr>
+            <w:r>
+              <w:rPr>
+                <w:rFonts w:ascii="Times New Roman" w:hAnsi="Times New Roman" w:cs="Times New Roman"/>
+                <w:sz w:val="24"/>
+                <w:szCs w:val="24"/>
+              </w:rPr>
+              <w:t>X</w:t>
+            </w:r>
+          </w:p>
+        </w:tc>
+        <w:tc>
+          <w:tcPr>
+            <w:tcW w:w="644" w:type="dxa"/>
+          </w:tcPr>
+          <w:p>
+            <w:pPr>
+              <w:jc w:val="center"/>
+              <w:rPr>
+                <w:rFonts w:ascii="Times New Roman" w:hAnsi="Times New Roman" w:cs="Times New Roman"/>
+                <w:sz w:val="24"/>
+                <w:szCs w:val="24"/>
+              </w:rPr>
+            </w:pPr>
+          </w:p>
+        </w:tc>
+        <w:tc>
+          <w:tcPr>
+            <w:tcW w:w="644" w:type="dxa"/>
+          </w:tcPr>
+          <w:p>
+            <w:pPr>
+              <w:jc w:val="center"/>
+              <w:rPr>
+                <w:rFonts w:ascii="Times New Roman" w:hAnsi="Times New Roman" w:cs="Times New Roman"/>
+                <w:sz w:val="24"/>
+                <w:szCs w:val="24"/>
+              </w:rPr>
+            </w:pPr>
+          </w:p>
+        </w:tc>
+        <w:tc>
+          <w:tcPr>
+            <w:tcW w:w="644" w:type="dxa"/>
+          </w:tcPr>
+          <w:p>
+            <w:pPr>
+              <w:jc w:val="center"/>
+              <w:rPr>
+                <w:rFonts w:ascii="Times New Roman" w:hAnsi="Times New Roman" w:cs="Times New Roman"/>
+                <w:sz w:val="24"/>
+                <w:szCs w:val="24"/>
+              </w:rPr>
+            </w:pPr>
+          </w:p>
+        </w:tc>
+        <w:tc>
+          <w:tcPr>
+            <w:tcW w:w="644" w:type="dxa"/>
+          </w:tcPr>
+          <w:p>
+            <w:pPr>
+              <w:jc w:val="center"/>
+              <w:rPr>
+                <w:rFonts w:ascii="Times New Roman" w:hAnsi="Times New Roman" w:cs="Times New Roman"/>
+                <w:sz w:val="24"/>
+                <w:szCs w:val="24"/>
+              </w:rPr>
+            </w:pPr>
+          </w:p>
+        </w:tc>
+        <w:tc>
+          <w:tcPr>
+            <w:tcW w:w="644" w:type="dxa"/>
+          </w:tcPr>
+          <w:p>
+            <w:pPr>
+              <w:jc w:val="center"/>
+              <w:rPr>
+                <w:rFonts w:ascii="Times New Roman" w:hAnsi="Times New Roman" w:cs="Times New Roman"/>
+                <w:sz w:val="24"/>
+                <w:szCs w:val="24"/>
+              </w:rPr>
+            </w:pPr>
+          </w:p>
+        </w:tc>
+        <w:tc>
+          <w:tcPr>
+            <w:tcW w:w="644" w:type="dxa"/>
+          </w:tcPr>
+          <w:p>
+            <w:pPr>
+              <w:jc w:val="center"/>
+              <w:rPr>
+                <w:rFonts w:ascii="Times New Roman" w:hAnsi="Times New Roman" w:cs="Times New Roman"/>
+                <w:sz w:val="24"/>
+                <w:szCs w:val="24"/>
+              </w:rPr>
+            </w:pPr>
+          </w:p>
+        </w:tc>
+        <w:tc>
+          <w:tcPr>
+            <w:tcW w:w="585" w:type="dxa"/>
+          </w:tcPr>
+          <w:p>
+            <w:pPr>
+              <w:jc w:val="center"/>
+              <w:rPr>
+                <w:rFonts w:ascii="Times New Roman" w:hAnsi="Times New Roman" w:cs="Times New Roman"/>
+                <w:sz w:val="24"/>
+                <w:szCs w:val="24"/>
+              </w:rPr>
+            </w:pPr>
+            <w:r>
+              <w:rPr>
+                <w:rFonts w:ascii="Times New Roman" w:hAnsi="Times New Roman" w:cs="Times New Roman"/>
+                <w:sz w:val="24"/>
+                <w:szCs w:val="24"/>
+              </w:rPr>
+              <w:t>X</w:t>
+            </w:r>
+          </w:p>
+        </w:tc>
+        <w:tc>
+          <w:tcPr>
+            <w:tcW w:w="644" w:type="dxa"/>
+          </w:tcPr>
+          <w:p>
+            <w:pPr>
+              <w:jc w:val="center"/>
+              <w:rPr>
+                <w:rFonts w:ascii="Times New Roman" w:hAnsi="Times New Roman" w:cs="Times New Roman"/>
+                <w:sz w:val="24"/>
+                <w:szCs w:val="24"/>
+              </w:rPr>
+            </w:pPr>
+          </w:p>
+        </w:tc>
+        <w:tc>
+          <w:tcPr>
+            <w:tcW w:w="644" w:type="dxa"/>
+          </w:tcPr>
+          <w:p>
+            <w:pPr>
+              <w:jc w:val="center"/>
+              <w:rPr>
+                <w:rFonts w:ascii="Times New Roman" w:hAnsi="Times New Roman" w:cs="Times New Roman"/>
+                <w:sz w:val="24"/>
+                <w:szCs w:val="24"/>
+              </w:rPr>
+            </w:pPr>
+          </w:p>
+        </w:tc>
+      </w:tr>
+      <w:tr>
+        <w:tc>
+          <w:tcPr>
+            <w:tcW w:w="586" w:type="dxa"/>
+            <w:vMerge/>
+          </w:tcPr>
+          <w:p>
+            <w:pPr>
+              <w:rPr>
+                <w:rFonts w:ascii="Times New Roman" w:hAnsi="Times New Roman" w:cs="Times New Roman"/>
+                <w:sz w:val="24"/>
+                <w:szCs w:val="24"/>
+              </w:rPr>
+            </w:pPr>
+          </w:p>
+        </w:tc>
+        <w:tc>
+          <w:tcPr>
+            <w:tcW w:w="675" w:type="dxa"/>
+          </w:tcPr>
+          <w:p>
+            <w:pPr>
+              <w:rPr>
+                <w:rFonts w:ascii="Times New Roman" w:hAnsi="Times New Roman" w:cs="Times New Roman"/>
+                <w:sz w:val="24"/>
+                <w:szCs w:val="24"/>
+              </w:rPr>
+            </w:pPr>
+            <w:r>
+              <w:rPr>
+                <w:rFonts w:ascii="Times New Roman" w:hAnsi="Times New Roman" w:cs="Times New Roman"/>
+                <w:sz w:val="24"/>
+                <w:szCs w:val="24"/>
+              </w:rPr>
+              <w:t>0.18</w:t>
+            </w:r>
+          </w:p>
+        </w:tc>
+        <w:tc>
+          <w:tcPr>
+            <w:tcW w:w="645" w:type="dxa"/>
+          </w:tcPr>
+          <w:p>
+            <w:pPr>
+              <w:jc w:val="center"/>
+              <w:rPr>
+                <w:rFonts w:ascii="Times New Roman" w:hAnsi="Times New Roman" w:cs="Times New Roman"/>
+                <w:sz w:val="24"/>
+                <w:szCs w:val="24"/>
+              </w:rPr>
+            </w:pPr>
+            <w:r>
+              <w:rPr>
+                <w:rFonts w:ascii="Times New Roman" w:hAnsi="Times New Roman" w:cs="Times New Roman"/>
+                <w:sz w:val="24"/>
+                <w:szCs w:val="24"/>
+              </w:rPr>
+              <w:t>X</w:t>
+            </w:r>
+          </w:p>
+        </w:tc>
+        <w:tc>
+          <w:tcPr>
+            <w:tcW w:w="645" w:type="dxa"/>
+          </w:tcPr>
+          <w:p>
+            <w:pPr>
+              <w:jc w:val="center"/>
+              <w:rPr>
+                <w:rFonts w:ascii="Times New Roman" w:hAnsi="Times New Roman" w:cs="Times New Roman"/>
+                <w:sz w:val="24"/>
+                <w:szCs w:val="24"/>
+              </w:rPr>
+            </w:pPr>
+          </w:p>
+        </w:tc>
+        <w:tc>
+          <w:tcPr>
+            <w:tcW w:w="644" w:type="dxa"/>
+          </w:tcPr>
+          <w:p>
+            <w:pPr>
+              <w:jc w:val="center"/>
+              <w:rPr>
+                <w:rFonts w:ascii="Times New Roman" w:hAnsi="Times New Roman" w:cs="Times New Roman"/>
+                <w:sz w:val="24"/>
+                <w:szCs w:val="24"/>
+              </w:rPr>
+            </w:pPr>
+            <w:r>
+              <w:rPr>
+                <w:rFonts w:ascii="Times New Roman" w:hAnsi="Times New Roman" w:cs="Times New Roman"/>
+                <w:sz w:val="24"/>
+                <w:szCs w:val="24"/>
+              </w:rPr>
+              <w:t>X</w:t>
+            </w:r>
+          </w:p>
+        </w:tc>
+        <w:tc>
+          <w:tcPr>
+            <w:tcW w:w="644" w:type="dxa"/>
+          </w:tcPr>
+          <w:p>
+            <w:pPr>
+              <w:jc w:val="center"/>
+              <w:rPr>
+                <w:rFonts w:ascii="Times New Roman" w:hAnsi="Times New Roman" w:cs="Times New Roman"/>
+                <w:sz w:val="24"/>
+                <w:szCs w:val="24"/>
+              </w:rPr>
+            </w:pPr>
+          </w:p>
+        </w:tc>
+        <w:tc>
+          <w:tcPr>
+            <w:tcW w:w="644" w:type="dxa"/>
+          </w:tcPr>
+          <w:p>
+            <w:pPr>
+              <w:jc w:val="center"/>
+              <w:rPr>
+                <w:rFonts w:ascii="Times New Roman" w:hAnsi="Times New Roman" w:cs="Times New Roman"/>
+                <w:sz w:val="24"/>
+                <w:szCs w:val="24"/>
+              </w:rPr>
+            </w:pPr>
+          </w:p>
+        </w:tc>
+        <w:tc>
+          <w:tcPr>
+            <w:tcW w:w="644" w:type="dxa"/>
+          </w:tcPr>
+          <w:p>
+            <w:pPr>
+              <w:jc w:val="center"/>
+              <w:rPr>
+                <w:rFonts w:ascii="Times New Roman" w:hAnsi="Times New Roman" w:cs="Times New Roman"/>
+                <w:sz w:val="24"/>
+                <w:szCs w:val="24"/>
+              </w:rPr>
+            </w:pPr>
+          </w:p>
+        </w:tc>
+        <w:tc>
+          <w:tcPr>
+            <w:tcW w:w="644" w:type="dxa"/>
+          </w:tcPr>
+          <w:p>
+            <w:pPr>
+              <w:jc w:val="center"/>
+              <w:rPr>
+                <w:rFonts w:ascii="Times New Roman" w:hAnsi="Times New Roman" w:cs="Times New Roman"/>
+                <w:sz w:val="24"/>
+                <w:szCs w:val="24"/>
+              </w:rPr>
+            </w:pPr>
+          </w:p>
+        </w:tc>
+        <w:tc>
+          <w:tcPr>
+            <w:tcW w:w="644" w:type="dxa"/>
+          </w:tcPr>
+          <w:p>
+            <w:pPr>
+              <w:jc w:val="center"/>
+              <w:rPr>
+                <w:rFonts w:ascii="Times New Roman" w:hAnsi="Times New Roman" w:cs="Times New Roman"/>
+                <w:sz w:val="24"/>
+                <w:szCs w:val="24"/>
+              </w:rPr>
+            </w:pPr>
+          </w:p>
+        </w:tc>
+        <w:tc>
+          <w:tcPr>
+            <w:tcW w:w="644" w:type="dxa"/>
+          </w:tcPr>
+          <w:p>
+            <w:pPr>
+              <w:jc w:val="center"/>
+              <w:rPr>
+                <w:rFonts w:ascii="Times New Roman" w:hAnsi="Times New Roman" w:cs="Times New Roman"/>
+                <w:sz w:val="24"/>
+                <w:szCs w:val="24"/>
+              </w:rPr>
+            </w:pPr>
+          </w:p>
+        </w:tc>
+        <w:tc>
+          <w:tcPr>
+            <w:tcW w:w="644" w:type="dxa"/>
+          </w:tcPr>
+          <w:p>
+            <w:pPr>
+              <w:jc w:val="center"/>
+              <w:rPr>
+                <w:rFonts w:ascii="Times New Roman" w:hAnsi="Times New Roman" w:cs="Times New Roman"/>
+                <w:sz w:val="24"/>
+                <w:szCs w:val="24"/>
+              </w:rPr>
+            </w:pPr>
+          </w:p>
+        </w:tc>
+        <w:tc>
+          <w:tcPr>
+            <w:tcW w:w="585" w:type="dxa"/>
+          </w:tcPr>
+          <w:p>
+            <w:pPr>
+              <w:jc w:val="center"/>
+              <w:rPr>
+                <w:rFonts w:ascii="Times New Roman" w:hAnsi="Times New Roman" w:cs="Times New Roman"/>
+                <w:sz w:val="24"/>
+                <w:szCs w:val="24"/>
+              </w:rPr>
+            </w:pPr>
+            <w:r>
+              <w:rPr>
+                <w:rFonts w:ascii="Times New Roman" w:hAnsi="Times New Roman" w:cs="Times New Roman"/>
+                <w:sz w:val="24"/>
+                <w:szCs w:val="24"/>
+              </w:rPr>
+              <w:t>X</w:t>
+            </w:r>
+          </w:p>
+        </w:tc>
+        <w:tc>
+          <w:tcPr>
+            <w:tcW w:w="644" w:type="dxa"/>
+          </w:tcPr>
+          <w:p>
+            <w:pPr>
+              <w:jc w:val="center"/>
+              <w:rPr>
+                <w:rFonts w:ascii="Times New Roman" w:hAnsi="Times New Roman" w:cs="Times New Roman"/>
+                <w:sz w:val="24"/>
+                <w:szCs w:val="24"/>
+              </w:rPr>
+            </w:pPr>
+          </w:p>
+        </w:tc>
+        <w:tc>
+          <w:tcPr>
+            <w:tcW w:w="644" w:type="dxa"/>
+          </w:tcPr>
+          <w:p>
+            <w:pPr>
+              <w:jc w:val="center"/>
+              <w:rPr>
+                <w:rFonts w:ascii="Times New Roman" w:hAnsi="Times New Roman" w:cs="Times New Roman"/>
+                <w:sz w:val="24"/>
+                <w:szCs w:val="24"/>
+              </w:rPr>
+            </w:pPr>
+          </w:p>
+        </w:tc>
+      </w:tr>
+      <w:tr>
+        <w:tc>
+          <w:tcPr>
+            <w:tcW w:w="586" w:type="dxa"/>
+            <w:vMerge/>
+          </w:tcPr>
+          <w:p>
+            <w:pPr>
+              <w:rPr>
+                <w:rFonts w:ascii="Times New Roman" w:hAnsi="Times New Roman" w:cs="Times New Roman"/>
+                <w:sz w:val="24"/>
+                <w:szCs w:val="24"/>
+              </w:rPr>
+            </w:pPr>
+          </w:p>
+        </w:tc>
+        <w:tc>
+          <w:tcPr>
+            <w:tcW w:w="675" w:type="dxa"/>
+          </w:tcPr>
+          <w:p>
+            <w:pPr>
+              <w:rPr>
+                <w:rFonts w:ascii="Times New Roman" w:hAnsi="Times New Roman" w:cs="Times New Roman"/>
+                <w:sz w:val="24"/>
+                <w:szCs w:val="24"/>
+              </w:rPr>
+            </w:pPr>
+            <w:r>
+              <w:rPr>
+                <w:rFonts w:ascii="Times New Roman" w:hAnsi="Times New Roman" w:cs="Times New Roman"/>
+                <w:sz w:val="24"/>
+                <w:szCs w:val="24"/>
+              </w:rPr>
+              <w:t>0.17</w:t>
+            </w:r>
+          </w:p>
+        </w:tc>
+        <w:tc>
+          <w:tcPr>
+            <w:tcW w:w="645" w:type="dxa"/>
+          </w:tcPr>
+          <w:p>
+            <w:pPr>
+              <w:jc w:val="center"/>
+              <w:rPr>
+                <w:rFonts w:ascii="Times New Roman" w:hAnsi="Times New Roman" w:cs="Times New Roman"/>
+                <w:sz w:val="24"/>
+                <w:szCs w:val="24"/>
+              </w:rPr>
+            </w:pPr>
+            <w:r>
+              <w:rPr>
+                <w:rFonts w:ascii="Times New Roman" w:hAnsi="Times New Roman" w:cs="Times New Roman"/>
+                <w:sz w:val="24"/>
+                <w:szCs w:val="24"/>
+              </w:rPr>
+              <w:t>X</w:t>
+            </w:r>
+          </w:p>
+        </w:tc>
+        <w:tc>
+          <w:tcPr>
+            <w:tcW w:w="645" w:type="dxa"/>
+          </w:tcPr>
+          <w:p>
+            <w:pPr>
+              <w:jc w:val="center"/>
+              <w:rPr>
+                <w:rFonts w:ascii="Times New Roman" w:hAnsi="Times New Roman" w:cs="Times New Roman"/>
+                <w:sz w:val="24"/>
+                <w:szCs w:val="24"/>
+              </w:rPr>
+            </w:pPr>
+          </w:p>
+        </w:tc>
+        <w:tc>
+          <w:tcPr>
+            <w:tcW w:w="644" w:type="dxa"/>
+          </w:tcPr>
+          <w:p>
+            <w:pPr>
+              <w:jc w:val="center"/>
+              <w:rPr>
+                <w:rFonts w:ascii="Times New Roman" w:hAnsi="Times New Roman" w:cs="Times New Roman"/>
+                <w:sz w:val="24"/>
+                <w:szCs w:val="24"/>
+              </w:rPr>
+            </w:pPr>
+          </w:p>
+        </w:tc>
+        <w:tc>
+          <w:tcPr>
+            <w:tcW w:w="644" w:type="dxa"/>
+          </w:tcPr>
+          <w:p>
+            <w:pPr>
+              <w:jc w:val="center"/>
+              <w:rPr>
+                <w:rFonts w:ascii="Times New Roman" w:hAnsi="Times New Roman" w:cs="Times New Roman"/>
+                <w:sz w:val="24"/>
+                <w:szCs w:val="24"/>
+              </w:rPr>
+            </w:pPr>
+          </w:p>
+        </w:tc>
+        <w:tc>
+          <w:tcPr>
+            <w:tcW w:w="644" w:type="dxa"/>
+          </w:tcPr>
+          <w:p>
+            <w:pPr>
+              <w:jc w:val="center"/>
+              <w:rPr>
+                <w:rFonts w:ascii="Times New Roman" w:hAnsi="Times New Roman" w:cs="Times New Roman"/>
+                <w:sz w:val="24"/>
+                <w:szCs w:val="24"/>
+              </w:rPr>
+            </w:pPr>
+          </w:p>
+        </w:tc>
+        <w:tc>
+          <w:tcPr>
+            <w:tcW w:w="644" w:type="dxa"/>
+          </w:tcPr>
+          <w:p>
+            <w:pPr>
+              <w:jc w:val="center"/>
+              <w:rPr>
+                <w:rFonts w:ascii="Times New Roman" w:hAnsi="Times New Roman" w:cs="Times New Roman"/>
+                <w:sz w:val="24"/>
+                <w:szCs w:val="24"/>
+              </w:rPr>
+            </w:pPr>
+          </w:p>
+        </w:tc>
+        <w:tc>
+          <w:tcPr>
+            <w:tcW w:w="644" w:type="dxa"/>
+          </w:tcPr>
+          <w:p>
+            <w:pPr>
+              <w:jc w:val="center"/>
+              <w:rPr>
+                <w:rFonts w:ascii="Times New Roman" w:hAnsi="Times New Roman" w:cs="Times New Roman"/>
+                <w:sz w:val="24"/>
+                <w:szCs w:val="24"/>
+              </w:rPr>
+            </w:pPr>
+          </w:p>
+        </w:tc>
+        <w:tc>
+          <w:tcPr>
+            <w:tcW w:w="644" w:type="dxa"/>
+          </w:tcPr>
+          <w:p>
+            <w:pPr>
+              <w:jc w:val="center"/>
+              <w:rPr>
+                <w:rFonts w:ascii="Times New Roman" w:hAnsi="Times New Roman" w:cs="Times New Roman"/>
+                <w:sz w:val="24"/>
+                <w:szCs w:val="24"/>
+              </w:rPr>
+            </w:pPr>
+          </w:p>
+        </w:tc>
+        <w:tc>
+          <w:tcPr>
+            <w:tcW w:w="644" w:type="dxa"/>
+          </w:tcPr>
+          <w:p>
+            <w:pPr>
+              <w:jc w:val="center"/>
+              <w:rPr>
+                <w:rFonts w:ascii="Times New Roman" w:hAnsi="Times New Roman" w:cs="Times New Roman"/>
+                <w:sz w:val="24"/>
+                <w:szCs w:val="24"/>
+              </w:rPr>
+            </w:pPr>
+          </w:p>
+        </w:tc>
+        <w:tc>
+          <w:tcPr>
+            <w:tcW w:w="644" w:type="dxa"/>
+          </w:tcPr>
+          <w:p>
+            <w:pPr>
+              <w:jc w:val="center"/>
+              <w:rPr>
+                <w:rFonts w:ascii="Times New Roman" w:hAnsi="Times New Roman" w:cs="Times New Roman"/>
+                <w:sz w:val="24"/>
+                <w:szCs w:val="24"/>
+              </w:rPr>
+            </w:pPr>
+          </w:p>
+        </w:tc>
+        <w:tc>
+          <w:tcPr>
+            <w:tcW w:w="585" w:type="dxa"/>
+          </w:tcPr>
+          <w:p>
+            <w:pPr>
+              <w:jc w:val="center"/>
+              <w:rPr>
+                <w:rFonts w:ascii="Times New Roman" w:hAnsi="Times New Roman" w:cs="Times New Roman"/>
+                <w:sz w:val="24"/>
+                <w:szCs w:val="24"/>
+              </w:rPr>
+            </w:pPr>
+          </w:p>
+        </w:tc>
+        <w:tc>
+          <w:tcPr>
+            <w:tcW w:w="644" w:type="dxa"/>
+          </w:tcPr>
+          <w:p>
+            <w:pPr>
+              <w:jc w:val="center"/>
+              <w:rPr>
+                <w:rFonts w:ascii="Times New Roman" w:hAnsi="Times New Roman" w:cs="Times New Roman"/>
+                <w:sz w:val="24"/>
+                <w:szCs w:val="24"/>
+              </w:rPr>
+            </w:pPr>
+          </w:p>
+        </w:tc>
+        <w:tc>
+          <w:tcPr>
+            <w:tcW w:w="644" w:type="dxa"/>
+          </w:tcPr>
+          <w:p>
+            <w:pPr>
+              <w:jc w:val="center"/>
+              <w:rPr>
+                <w:rFonts w:ascii="Times New Roman" w:hAnsi="Times New Roman" w:cs="Times New Roman"/>
+                <w:sz w:val="24"/>
+                <w:szCs w:val="24"/>
+              </w:rPr>
+            </w:pPr>
+          </w:p>
+        </w:tc>
+      </w:tr>
+      <w:tr>
+        <w:trPr>
+          <w:cantSplit/>
+          <w:trHeight w:val="1584"/>
+        </w:trPr>
+        <w:tc>
+          <w:tcPr>
+            <w:tcW w:w="1261" w:type="dxa"/>
+            <w:gridSpan w:val="2"/>
+          </w:tcPr>
+          <w:p>
+            <w:pPr>
+              <w:rPr>
+                <w:rFonts w:ascii="Times New Roman" w:hAnsi="Times New Roman" w:cs="Times New Roman"/>
+                <w:sz w:val="24"/>
+                <w:szCs w:val="24"/>
+              </w:rPr>
+            </w:pPr>
+          </w:p>
+        </w:tc>
+        <w:tc>
+          <w:tcPr>
+            <w:tcW w:w="645" w:type="dxa"/>
+            <w:textDirection w:val="btLr"/>
+            <w:vAlign w:val="center"/>
+          </w:tcPr>
+          <w:p>
+            <w:pPr>
+              <w:ind w:left="113" w:right="113"/>
+              <w:jc w:val="right"/>
+              <w:rPr>
+                <w:rFonts w:ascii="Times New Roman" w:hAnsi="Times New Roman" w:cs="Times New Roman"/>
+                <w:sz w:val="24"/>
+                <w:szCs w:val="24"/>
+              </w:rPr>
+            </w:pPr>
+            <w:r>
+              <w:rPr>
+                <w:rFonts w:ascii="Times New Roman" w:hAnsi="Times New Roman" w:cs="Times New Roman"/>
+                <w:sz w:val="24"/>
+                <w:szCs w:val="24"/>
+              </w:rPr>
+              <w:t>Intercept</w:t>
+            </w:r>
+          </w:p>
+        </w:tc>
+        <w:tc>
+          <w:tcPr>
+            <w:tcW w:w="645" w:type="dxa"/>
+            <w:textDirection w:val="btLr"/>
+            <w:vAlign w:val="center"/>
+          </w:tcPr>
+          <w:p>
+            <w:pPr>
+              <w:ind w:left="113" w:right="113"/>
+              <w:jc w:val="right"/>
+              <w:rPr>
+                <w:rFonts w:ascii="Times New Roman" w:hAnsi="Times New Roman" w:cs="Times New Roman"/>
+                <w:sz w:val="24"/>
+                <w:szCs w:val="24"/>
+              </w:rPr>
+            </w:pPr>
+            <w:r>
+              <w:rPr>
+                <w:rFonts w:ascii="Times New Roman" w:hAnsi="Times New Roman" w:cs="Times New Roman"/>
+                <w:sz w:val="24"/>
+                <w:szCs w:val="24"/>
+              </w:rPr>
+              <w:t>GYEAR</w:t>
+            </w:r>
+          </w:p>
+        </w:tc>
+        <w:tc>
+          <w:tcPr>
+            <w:tcW w:w="644" w:type="dxa"/>
+            <w:textDirection w:val="btLr"/>
+            <w:vAlign w:val="center"/>
+          </w:tcPr>
+          <w:p>
+            <w:pPr>
+              <w:ind w:left="113" w:right="113"/>
+              <w:jc w:val="right"/>
+              <w:rPr>
+                <w:rFonts w:ascii="Times New Roman" w:hAnsi="Times New Roman" w:cs="Times New Roman"/>
+                <w:sz w:val="24"/>
+                <w:szCs w:val="24"/>
+              </w:rPr>
+            </w:pPr>
+            <w:r>
+              <w:rPr>
+                <w:rFonts w:ascii="Times New Roman" w:hAnsi="Times New Roman" w:cs="Times New Roman"/>
+                <w:sz w:val="24"/>
+                <w:szCs w:val="24"/>
+              </w:rPr>
+              <w:t>CAT02</w:t>
+            </w:r>
+          </w:p>
+        </w:tc>
+        <w:tc>
+          <w:tcPr>
+            <w:tcW w:w="644" w:type="dxa"/>
+            <w:textDirection w:val="btLr"/>
+            <w:vAlign w:val="center"/>
+          </w:tcPr>
+          <w:p>
+            <w:pPr>
+              <w:ind w:left="113" w:right="113"/>
+              <w:jc w:val="right"/>
+              <w:rPr>
+                <w:rFonts w:ascii="Times New Roman" w:hAnsi="Times New Roman" w:cs="Times New Roman"/>
+                <w:sz w:val="24"/>
+                <w:szCs w:val="24"/>
+              </w:rPr>
+            </w:pPr>
+            <w:r>
+              <w:rPr>
+                <w:rFonts w:ascii="Times New Roman" w:hAnsi="Times New Roman" w:cs="Times New Roman"/>
+                <w:sz w:val="24"/>
+                <w:szCs w:val="24"/>
+              </w:rPr>
+              <w:t>CAT03</w:t>
+            </w:r>
+          </w:p>
+        </w:tc>
+        <w:tc>
+          <w:tcPr>
+            <w:tcW w:w="644" w:type="dxa"/>
+            <w:textDirection w:val="btLr"/>
+            <w:vAlign w:val="center"/>
+          </w:tcPr>
+          <w:p>
+            <w:pPr>
+              <w:ind w:left="113" w:right="113"/>
+              <w:jc w:val="right"/>
+              <w:rPr>
+                <w:rFonts w:ascii="Times New Roman" w:hAnsi="Times New Roman" w:cs="Times New Roman"/>
+                <w:sz w:val="24"/>
+                <w:szCs w:val="24"/>
+              </w:rPr>
+            </w:pPr>
+            <w:r>
+              <w:rPr>
+                <w:rFonts w:ascii="Times New Roman" w:hAnsi="Times New Roman" w:cs="Times New Roman"/>
+                <w:sz w:val="24"/>
+                <w:szCs w:val="24"/>
+              </w:rPr>
+              <w:t>CAT04</w:t>
+            </w:r>
+          </w:p>
+        </w:tc>
+        <w:tc>
+          <w:tcPr>
+            <w:tcW w:w="644" w:type="dxa"/>
+            <w:textDirection w:val="btLr"/>
+            <w:vAlign w:val="center"/>
+          </w:tcPr>
+          <w:p>
+            <w:pPr>
+              <w:ind w:left="113" w:right="113"/>
+              <w:jc w:val="right"/>
+              <w:rPr>
+                <w:rFonts w:ascii="Times New Roman" w:hAnsi="Times New Roman" w:cs="Times New Roman"/>
+                <w:sz w:val="24"/>
+                <w:szCs w:val="24"/>
+              </w:rPr>
+            </w:pPr>
+            <w:r>
+              <w:rPr>
+                <w:rFonts w:ascii="Times New Roman" w:hAnsi="Times New Roman" w:cs="Times New Roman"/>
+                <w:sz w:val="24"/>
+                <w:szCs w:val="24"/>
+              </w:rPr>
+              <w:t>CAT05</w:t>
+            </w:r>
+          </w:p>
+        </w:tc>
+        <w:tc>
+          <w:tcPr>
+            <w:tcW w:w="644" w:type="dxa"/>
+            <w:textDirection w:val="btLr"/>
+            <w:vAlign w:val="center"/>
+          </w:tcPr>
+          <w:p>
+            <w:pPr>
+              <w:ind w:left="113" w:right="113"/>
+              <w:jc w:val="right"/>
+              <w:rPr>
+                <w:rFonts w:ascii="Times New Roman" w:hAnsi="Times New Roman" w:cs="Times New Roman"/>
+                <w:sz w:val="24"/>
+                <w:szCs w:val="24"/>
+              </w:rPr>
+            </w:pPr>
+            <w:r>
+              <w:rPr>
+                <w:rFonts w:ascii="Times New Roman" w:hAnsi="Times New Roman" w:cs="Times New Roman"/>
+                <w:sz w:val="24"/>
+                <w:szCs w:val="24"/>
+              </w:rPr>
+              <w:t>CAT06</w:t>
+            </w:r>
+          </w:p>
+        </w:tc>
+        <w:tc>
+          <w:tcPr>
+            <w:tcW w:w="644" w:type="dxa"/>
+            <w:textDirection w:val="btLr"/>
+            <w:vAlign w:val="center"/>
+          </w:tcPr>
+          <w:p>
+            <w:pPr>
+              <w:ind w:left="113" w:right="113"/>
+              <w:jc w:val="right"/>
+              <w:rPr>
+                <w:rFonts w:ascii="Times New Roman" w:hAnsi="Times New Roman" w:cs="Times New Roman"/>
+                <w:sz w:val="24"/>
+                <w:szCs w:val="24"/>
+              </w:rPr>
+            </w:pPr>
+            <w:r>
+              <w:rPr>
+                <w:rFonts w:ascii="Times New Roman" w:hAnsi="Times New Roman" w:cs="Times New Roman"/>
+                <w:sz w:val="24"/>
+                <w:szCs w:val="24"/>
+              </w:rPr>
+              <w:t>CMADE</w:t>
+            </w:r>
+          </w:p>
+        </w:tc>
+        <w:tc>
+          <w:tcPr>
+            <w:tcW w:w="644" w:type="dxa"/>
+            <w:textDirection w:val="btLr"/>
+            <w:vAlign w:val="center"/>
+          </w:tcPr>
+          <w:p>
+            <w:pPr>
+              <w:ind w:left="113" w:right="113"/>
+              <w:jc w:val="right"/>
+              <w:rPr>
+                <w:rFonts w:ascii="Times New Roman" w:hAnsi="Times New Roman" w:cs="Times New Roman"/>
+                <w:sz w:val="24"/>
+                <w:szCs w:val="24"/>
+              </w:rPr>
+            </w:pPr>
+            <w:r>
+              <w:rPr>
+                <w:rFonts w:ascii="Times New Roman" w:hAnsi="Times New Roman" w:cs="Times New Roman"/>
+                <w:sz w:val="24"/>
+                <w:szCs w:val="24"/>
+              </w:rPr>
+              <w:t>CLAIMS</w:t>
+            </w:r>
+          </w:p>
+        </w:tc>
+        <w:tc>
+          <w:tcPr>
+            <w:tcW w:w="644" w:type="dxa"/>
+            <w:textDirection w:val="btLr"/>
+            <w:vAlign w:val="center"/>
+          </w:tcPr>
+          <w:p>
+            <w:pPr>
+              <w:ind w:left="113" w:right="113"/>
+              <w:jc w:val="right"/>
+              <w:rPr>
+                <w:rFonts w:ascii="Times New Roman" w:hAnsi="Times New Roman" w:cs="Times New Roman"/>
+                <w:sz w:val="24"/>
+                <w:szCs w:val="24"/>
+              </w:rPr>
+            </w:pPr>
+            <w:r>
+              <w:rPr>
+                <w:rFonts w:ascii="Times New Roman" w:hAnsi="Times New Roman" w:cs="Times New Roman"/>
+                <w:sz w:val="24"/>
+                <w:szCs w:val="24"/>
+              </w:rPr>
+              <w:t>ORIGINAL</w:t>
+            </w:r>
+          </w:p>
+        </w:tc>
+        <w:tc>
+          <w:tcPr>
+            <w:tcW w:w="585" w:type="dxa"/>
+            <w:textDirection w:val="btLr"/>
+            <w:vAlign w:val="center"/>
+          </w:tcPr>
+          <w:p>
+            <w:pPr>
+              <w:ind w:left="113" w:right="113"/>
+              <w:jc w:val="right"/>
+              <w:rPr>
+                <w:rFonts w:ascii="Times New Roman" w:hAnsi="Times New Roman" w:cs="Times New Roman"/>
+                <w:sz w:val="24"/>
+                <w:szCs w:val="24"/>
+              </w:rPr>
+            </w:pPr>
+            <w:r>
+              <w:rPr>
+                <w:rFonts w:ascii="Times New Roman" w:hAnsi="Times New Roman" w:cs="Times New Roman"/>
+                <w:sz w:val="24"/>
+                <w:szCs w:val="24"/>
+              </w:rPr>
+              <w:t>GENERAL</w:t>
+            </w:r>
+          </w:p>
+        </w:tc>
+        <w:tc>
+          <w:tcPr>
+            <w:tcW w:w="644" w:type="dxa"/>
+            <w:textDirection w:val="btLr"/>
+            <w:vAlign w:val="center"/>
+          </w:tcPr>
+          <w:p>
+            <w:pPr>
+              <w:ind w:left="113" w:right="113"/>
+              <w:jc w:val="right"/>
+              <w:rPr>
+                <w:rFonts w:ascii="Times New Roman" w:hAnsi="Times New Roman" w:cs="Times New Roman"/>
+                <w:sz w:val="24"/>
+                <w:szCs w:val="24"/>
+              </w:rPr>
+            </w:pPr>
+            <w:r>
+              <w:rPr>
+                <w:rFonts w:ascii="Times New Roman" w:hAnsi="Times New Roman" w:cs="Times New Roman"/>
+                <w:sz w:val="24"/>
+                <w:szCs w:val="24"/>
+              </w:rPr>
+              <w:t>FWDAPLAG</w:t>
+            </w:r>
+          </w:p>
+        </w:tc>
+        <w:tc>
+          <w:tcPr>
+            <w:tcW w:w="644" w:type="dxa"/>
+            <w:textDirection w:val="btLr"/>
+            <w:vAlign w:val="center"/>
+          </w:tcPr>
+          <w:p>
+            <w:pPr>
+              <w:ind w:left="113" w:right="113"/>
+              <w:jc w:val="right"/>
+              <w:rPr>
+                <w:rFonts w:ascii="Times New Roman" w:hAnsi="Times New Roman" w:cs="Times New Roman"/>
+                <w:sz w:val="24"/>
+                <w:szCs w:val="24"/>
+              </w:rPr>
+            </w:pPr>
+            <w:r>
+              <w:rPr>
+                <w:rFonts w:ascii="Times New Roman" w:hAnsi="Times New Roman" w:cs="Times New Roman"/>
+                <w:sz w:val="24"/>
+                <w:szCs w:val="24"/>
+              </w:rPr>
+              <w:t>BCKGTLAG</w:t>
+            </w:r>
+          </w:p>
+        </w:tc>
+      </w:tr>
+    </w:tbl>
     <w:p>
       <w:pPr>
         <w:spacing w:after="0" w:line="480" w:lineRule="auto"/>
@@ -19151,25 +23446,40 @@
           <w:sz w:val="24"/>
           <w:szCs w:val="24"/>
         </w:rPr>
-        <w:t>{INSERT FIGURE}</w:t>
-      </w:r>
-    </w:p>
-    <w:p>
-      <w:pPr>
-        <w:spacing w:after="0" w:line="480" w:lineRule="auto"/>
-        <w:rPr>
-          <w:rFonts w:ascii="Times New Roman" w:hAnsi="Times New Roman" w:cs="Times New Roman"/>
-          <w:sz w:val="24"/>
-          <w:szCs w:val="24"/>
-        </w:rPr>
-      </w:pPr>
-      <w:r>
-        <w:rPr>
-          <w:rFonts w:ascii="Times New Roman" w:hAnsi="Times New Roman" w:cs="Times New Roman"/>
-          <w:sz w:val="24"/>
-          <w:szCs w:val="24"/>
-        </w:rPr>
-        <w:t>Figure 2. Regression Subsets</w:t>
+        <w:t xml:space="preserve">Figure 2. </w:t>
+      </w:r>
+      <w:r>
+        <w:rPr>
+          <w:rFonts w:ascii="Times New Roman" w:hAnsi="Times New Roman" w:cs="Times New Roman"/>
+          <w:sz w:val="24"/>
+          <w:szCs w:val="24"/>
+        </w:rPr>
+        <w:t>Adjusted R</w:t>
+      </w:r>
+      <w:r>
+        <w:rPr>
+          <w:rFonts w:ascii="Times New Roman" w:hAnsi="Times New Roman" w:cs="Times New Roman"/>
+          <w:sz w:val="24"/>
+          <w:szCs w:val="24"/>
+          <w:vertAlign w:val="superscript"/>
+        </w:rPr>
+        <w:t>2</w:t>
+      </w:r>
+      <w:r>
+        <w:rPr>
+          <w:rFonts w:ascii="Times New Roman" w:hAnsi="Times New Roman" w:cs="Times New Roman"/>
+          <w:sz w:val="24"/>
+          <w:szCs w:val="24"/>
+        </w:rPr>
+        <w:t xml:space="preserve"> for </w:t>
+      </w:r>
+      <w:r>
+        <w:rPr>
+          <w:rFonts w:ascii="Times New Roman" w:hAnsi="Times New Roman" w:cs="Times New Roman"/>
+          <w:sz w:val="24"/>
+          <w:szCs w:val="24"/>
+        </w:rPr>
+        <w:t>Regression Subsets</w:t>
       </w:r>
     </w:p>
     <w:p>
@@ -19193,11 +23503,56 @@
       </w:pPr>
       <w:r>
         <w:rPr>
-          <w:rFonts w:ascii="Times New Roman" w:hAnsi="Times New Roman" w:cs="Times New Roman"/>
-          <w:sz w:val="24"/>
-          <w:szCs w:val="24"/>
-        </w:rPr>
-        <w:t>{INSERT FIGURE}</w:t>
+          <w:noProof/>
+        </w:rPr>
+        <w:drawing>
+          <wp:inline distT="0" distB="0" distL="0" distR="0">
+            <wp:extent cx="5943600" cy="4245429"/>
+            <wp:effectExtent l="0" t="0" r="0" b="3175"/>
+            <wp:docPr id="3" name="Picture 3" descr="C:\Users\townesm\AppData\Local\Microsoft\Windows\INetCacheContent.Word\MultRegres01ModelResidualsPlotB.PNG"/>
+            <wp:cNvGraphicFramePr>
+              <a:graphicFrameLocks xmlns:a="http://schemas.openxmlformats.org/drawingml/2006/main" noChangeAspect="1"/>
+            </wp:cNvGraphicFramePr>
+            <a:graphic xmlns:a="http://schemas.openxmlformats.org/drawingml/2006/main">
+              <a:graphicData uri="http://schemas.openxmlformats.org/drawingml/2006/picture">
+                <pic:pic xmlns:pic="http://schemas.openxmlformats.org/drawingml/2006/picture">
+                  <pic:nvPicPr>
+                    <pic:cNvPr id="0" name="Picture 3" descr="C:\Users\townesm\AppData\Local\Microsoft\Windows\INetCacheContent.Word\MultRegres01ModelResidualsPlotB.PNG"/>
+                    <pic:cNvPicPr>
+                      <a:picLocks noChangeAspect="1" noChangeArrowheads="1"/>
+                    </pic:cNvPicPr>
+                  </pic:nvPicPr>
+                  <pic:blipFill>
+                    <a:blip r:embed="rId8" cstate="print">
+                      <a:extLst>
+                        <a:ext uri="{28A0092B-C50C-407E-A947-70E740481C1C}">
+                          <a14:useLocalDpi xmlns:a14="http://schemas.microsoft.com/office/drawing/2010/main" val="0"/>
+                        </a:ext>
+                      </a:extLst>
+                    </a:blip>
+                    <a:srcRect/>
+                    <a:stretch>
+                      <a:fillRect/>
+                    </a:stretch>
+                  </pic:blipFill>
+                  <pic:spPr bwMode="auto">
+                    <a:xfrm>
+                      <a:off x="0" y="0"/>
+                      <a:ext cx="5943600" cy="4245429"/>
+                    </a:xfrm>
+                    <a:prstGeom prst="rect">
+                      <a:avLst/>
+                    </a:prstGeom>
+                    <a:noFill/>
+                    <a:ln>
+                      <a:noFill/>
+                    </a:ln>
+                  </pic:spPr>
+                </pic:pic>
+              </a:graphicData>
+            </a:graphic>
+          </wp:inline>
+        </w:drawing>
       </w:r>
     </w:p>
     <w:p>
@@ -19223,7 +23578,39 @@
           <w:sz w:val="24"/>
           <w:szCs w:val="24"/>
         </w:rPr>
-        <w:t>. Multiple Regression Model Residuals Plot</w:t>
+        <w:t>. Residuals Plot</w:t>
+      </w:r>
+      <w:r>
+        <w:rPr>
+          <w:rFonts w:ascii="Times New Roman" w:hAnsi="Times New Roman" w:cs="Times New Roman"/>
+          <w:sz w:val="24"/>
+          <w:szCs w:val="24"/>
+        </w:rPr>
+        <w:t xml:space="preserve"> </w:t>
+      </w:r>
+      <w:r>
+        <w:rPr>
+          <w:rFonts w:ascii="Times New Roman" w:hAnsi="Times New Roman" w:cs="Times New Roman"/>
+          <w:sz w:val="24"/>
+          <w:szCs w:val="24"/>
+        </w:rPr>
+        <w:t xml:space="preserve">Multiple Regression Model </w:t>
+      </w:r>
+      <w:r>
+        <w:rPr>
+          <w:rFonts w:ascii="Times New Roman" w:hAnsi="Times New Roman" w:cs="Times New Roman"/>
+          <w:sz w:val="24"/>
+          <w:szCs w:val="24"/>
+        </w:rPr>
+        <w:t xml:space="preserve">Using </w:t>
+      </w:r>
+      <w:r>
+        <w:rPr>
+          <w:rFonts w:ascii="Courier New" w:hAnsi="Courier New" w:cs="Courier New"/>
+          <w:sz w:val="24"/>
+          <w:szCs w:val="24"/>
+        </w:rPr>
+        <w:t>CRECEIVE</w:t>
       </w:r>
     </w:p>
     <w:p>
@@ -19247,22 +23634,58 @@
       </w:pPr>
       <w:r>
         <w:rPr>
-          <w:rFonts w:ascii="Times New Roman" w:hAnsi="Times New Roman" w:cs="Times New Roman"/>
-          <w:sz w:val="24"/>
-          <w:szCs w:val="24"/>
-        </w:rPr>
-        <w:t>{INSERT FIGURE}</w:t>
-      </w:r>
-    </w:p>
-    <w:p>
-      <w:pPr>
-        <w:spacing w:after="0" w:line="480" w:lineRule="auto"/>
-        <w:rPr>
-          <w:rFonts w:ascii="Times New Roman" w:hAnsi="Times New Roman" w:cs="Times New Roman"/>
-          <w:sz w:val="24"/>
-          <w:szCs w:val="24"/>
-        </w:rPr>
-      </w:pPr>
+          <w:noProof/>
+        </w:rPr>
+        <w:lastRenderedPageBreak/>
+        <w:drawing>
+          <wp:inline distT="0" distB="0" distL="0" distR="0">
+            <wp:extent cx="5943600" cy="4245429"/>
+            <wp:effectExtent l="0" t="0" r="0" b="3175"/>
+            <wp:docPr id="4" name="Picture 4" descr="C:\Users\townesm\AppData\Local\Microsoft\Windows\INetCacheContent.Word\MultRegresTrfmModelResidualsPlotB.PNG"/>
+            <wp:cNvGraphicFramePr>
+              <a:graphicFrameLocks xmlns:a="http://schemas.openxmlformats.org/drawingml/2006/main" noChangeAspect="1"/>
+            </wp:cNvGraphicFramePr>
+            <a:graphic xmlns:a="http://schemas.openxmlformats.org/drawingml/2006/main">
+              <a:graphicData uri="http://schemas.openxmlformats.org/drawingml/2006/picture">
+                <pic:pic xmlns:pic="http://schemas.openxmlformats.org/drawingml/2006/picture">
+                  <pic:nvPicPr>
+                    <pic:cNvPr id="0" name="Picture 5" descr="C:\Users\townesm\AppData\Local\Microsoft\Windows\INetCacheContent.Word\MultRegresTrfmModelResidualsPlotB.PNG"/>
+                    <pic:cNvPicPr>
+                      <a:picLocks noChangeAspect="1" noChangeArrowheads="1"/>
+                    </pic:cNvPicPr>
+                  </pic:nvPicPr>
+                  <pic:blipFill>
+                    <a:blip r:embed="rId9" cstate="print">
+                      <a:extLst>
+                        <a:ext uri="{28A0092B-C50C-407E-A947-70E740481C1C}">
+                          <a14:useLocalDpi xmlns:a14="http://schemas.microsoft.com/office/drawing/2010/main" val="0"/>
+                        </a:ext>
+                      </a:extLst>
+                    </a:blip>
+                    <a:srcRect/>
+                    <a:stretch>
+                      <a:fillRect/>
+                    </a:stretch>
+                  </pic:blipFill>
+                  <pic:spPr bwMode="auto">
+                    <a:xfrm>
+                      <a:off x="0" y="0"/>
+                      <a:ext cx="5943600" cy="4245429"/>
+                    </a:xfrm>
+                    <a:prstGeom prst="rect">
+                      <a:avLst/>
+                    </a:prstGeom>
+                    <a:noFill/>
+                    <a:ln>
+                      <a:noFill/>
+                    </a:ln>
+                  </pic:spPr>
+                </pic:pic>
+              </a:graphicData>
+            </a:graphic>
+          </wp:inline>
+        </w:drawing>
+      </w:r>
       <w:r>
         <w:rPr>
           <w:rFonts w:ascii="Times New Roman" w:hAnsi="Times New Roman" w:cs="Times New Roman"/>
@@ -19294,6 +23717,23 @@
     </w:p>
     <w:p>
       <w:pPr>
+        <w:rPr>
+          <w:rFonts w:ascii="Times New Roman" w:hAnsi="Times New Roman" w:cs="Times New Roman"/>
+          <w:sz w:val="24"/>
+          <w:szCs w:val="24"/>
+        </w:rPr>
+      </w:pPr>
+      <w:r>
+        <w:rPr>
+          <w:rFonts w:ascii="Times New Roman" w:hAnsi="Times New Roman" w:cs="Times New Roman"/>
+          <w:sz w:val="24"/>
+          <w:szCs w:val="24"/>
+        </w:rPr>
+        <w:br w:type="page"/>
+      </w:r>
+    </w:p>
+    <w:p>
+      <w:pPr>
         <w:spacing w:after="0" w:line="480" w:lineRule="auto"/>
         <w:rPr>
           <w:rFonts w:ascii="Times New Roman" w:hAnsi="Times New Roman" w:cs="Times New Roman"/>
@@ -19307,6 +23747,7 @@
           <w:sz w:val="24"/>
           <w:szCs w:val="24"/>
         </w:rPr>
+        <w:lastRenderedPageBreak/>
         <w:t>Table 1</w:t>
       </w:r>
     </w:p>
@@ -19918,7 +24359,6 @@
                 <w:sz w:val="24"/>
                 <w:szCs w:val="24"/>
               </w:rPr>
-              <w:lastRenderedPageBreak/>
               <w:t>APPYEAR</w:t>
             </w:r>
           </w:p>
@@ -20228,6 +24668,7 @@
                 <w:sz w:val="24"/>
                 <w:szCs w:val="24"/>
               </w:rPr>
+              <w:lastRenderedPageBreak/>
               <w:t>POSTATE</w:t>
             </w:r>
           </w:p>
@@ -20987,6 +25428,23 @@
     </w:p>
     <w:p>
       <w:pPr>
+        <w:rPr>
+          <w:rFonts w:ascii="Times New Roman" w:hAnsi="Times New Roman" w:cs="Times New Roman"/>
+          <w:sz w:val="24"/>
+          <w:szCs w:val="24"/>
+        </w:rPr>
+      </w:pPr>
+      <w:r>
+        <w:rPr>
+          <w:rFonts w:ascii="Times New Roman" w:hAnsi="Times New Roman" w:cs="Times New Roman"/>
+          <w:sz w:val="24"/>
+          <w:szCs w:val="24"/>
+        </w:rPr>
+        <w:br w:type="page"/>
+      </w:r>
+    </w:p>
+    <w:p>
+      <w:pPr>
         <w:spacing w:after="0" w:line="480" w:lineRule="auto"/>
         <w:rPr>
           <w:rFonts w:ascii="Times New Roman" w:hAnsi="Times New Roman" w:cs="Times New Roman"/>
@@ -21000,6 +25458,7 @@
           <w:sz w:val="24"/>
           <w:szCs w:val="24"/>
         </w:rPr>
+        <w:lastRenderedPageBreak/>
         <w:t>Table 2</w:t>
       </w:r>
     </w:p>
@@ -23631,6 +28090,23 @@
     </w:p>
     <w:p>
       <w:pPr>
+        <w:rPr>
+          <w:rFonts w:ascii="Times New Roman" w:hAnsi="Times New Roman" w:cs="Times New Roman"/>
+          <w:sz w:val="24"/>
+          <w:szCs w:val="24"/>
+        </w:rPr>
+      </w:pPr>
+      <w:r>
+        <w:rPr>
+          <w:rFonts w:ascii="Times New Roman" w:hAnsi="Times New Roman" w:cs="Times New Roman"/>
+          <w:sz w:val="24"/>
+          <w:szCs w:val="24"/>
+        </w:rPr>
+        <w:br w:type="page"/>
+      </w:r>
+    </w:p>
+    <w:p>
+      <w:pPr>
         <w:spacing w:after="0" w:line="480" w:lineRule="auto"/>
         <w:rPr>
           <w:rFonts w:ascii="Times New Roman" w:hAnsi="Times New Roman" w:cs="Times New Roman"/>
@@ -23644,6 +28120,7 @@
           <w:sz w:val="24"/>
           <w:szCs w:val="24"/>
         </w:rPr>
+        <w:lastRenderedPageBreak/>
         <w:t>Table 3</w:t>
       </w:r>
     </w:p>
@@ -24485,7 +28962,6 @@
                 <w:sz w:val="24"/>
                 <w:szCs w:val="24"/>
               </w:rPr>
-              <w:lastRenderedPageBreak/>
               <w:t>ORIGINAL</w:t>
             </w:r>
           </w:p>
@@ -24631,6 +29107,26 @@
           <w:sz w:val="24"/>
           <w:szCs w:val="24"/>
         </w:rPr>
+        <w:br w:type="page"/>
+      </w:r>
+    </w:p>
+    <w:p>
+      <w:pPr>
+        <w:rPr>
+          <w:rFonts w:ascii="Times New Roman" w:hAnsi="Times New Roman" w:cs="Times New Roman"/>
+          <w:sz w:val="24"/>
+          <w:szCs w:val="24"/>
+        </w:rPr>
+      </w:pPr>
+      <w:bookmarkStart w:id="0" w:name="_GoBack"/>
+      <w:bookmarkEnd w:id="0"/>
+      <w:r>
+        <w:rPr>
+          <w:rFonts w:ascii="Times New Roman" w:hAnsi="Times New Roman" w:cs="Times New Roman"/>
+          <w:sz w:val="24"/>
+          <w:szCs w:val="24"/>
+        </w:rPr>
+        <w:lastRenderedPageBreak/>
         <w:t>Table 4</w:t>
       </w:r>
     </w:p>
@@ -24981,7 +29477,6 @@
           <w:sz w:val="24"/>
           <w:szCs w:val="24"/>
         </w:rPr>
-        <w:lastRenderedPageBreak/>
         <w:t>Table 10</w:t>
       </w:r>
     </w:p>
@@ -25025,8 +29520,8 @@
       </w:r>
     </w:p>
     <w:sectPr>
-      <w:headerReference w:type="default" r:id="rId8"/>
-      <w:headerReference w:type="first" r:id="rId9"/>
+      <w:headerReference w:type="default" r:id="rId10"/>
+      <w:headerReference w:type="first" r:id="rId11"/>
       <w:pgSz w:w="12240" w:h="15840" w:code="1"/>
       <w:pgMar w:top="1440" w:right="1440" w:bottom="1440" w:left="1440" w:header="720" w:footer="720" w:gutter="0"/>
       <w:cols w:space="720"/>
@@ -25148,7 +29643,7 @@
         <w:noProof/>
         <w:sz w:val="24"/>
       </w:rPr>
-      <w:t>9</w:t>
+      <w:t>35</w:t>
     </w:r>
     <w:r>
       <w:rPr>
@@ -25946,6 +30441,25 @@
       <w:u w:val="single"/>
     </w:rPr>
   </w:style>
+  <w:style w:type="table" w:styleId="TableGrid">
+    <w:name w:val="Table Grid"/>
+    <w:basedOn w:val="TableNormal"/>
+    <w:uiPriority w:val="59"/>
+    <w:rsid w:val="00B82118"/>
+    <w:pPr>
+      <w:spacing w:after="0" w:line="240" w:lineRule="auto"/>
+    </w:pPr>
+    <w:tblPr>
+      <w:tblBorders>
+        <w:top w:val="single" w:sz="4" w:space="0" w:color="auto"/>
+        <w:left w:val="single" w:sz="4" w:space="0" w:color="auto"/>
+        <w:bottom w:val="single" w:sz="4" w:space="0" w:color="auto"/>
+        <w:right w:val="single" w:sz="4" w:space="0" w:color="auto"/>
+        <w:insideH w:val="single" w:sz="4" w:space="0" w:color="auto"/>
+        <w:insideV w:val="single" w:sz="4" w:space="0" w:color="auto"/>
+      </w:tblBorders>
+    </w:tblPr>
+  </w:style>
 </w:styles>
 </file>
 

</xml_diff>